<commit_message>
updated the related work table on the proposal
</commit_message>
<xml_diff>
--- a/Project Proposal/Project Proposal.docx
+++ b/Project Proposal/Project Proposal.docx
@@ -678,6 +678,15 @@
         </w:rPr>
         <w:t>’s deliverables is presented.</w:t>
       </w:r>
+      <w:r>
+        <w:rPr>
+          <w:rFonts w:ascii="Times New Roman" w:hAnsi="Times New Roman" w:cs="Times New Roman"/>
+          <w:color w:val="auto"/>
+          <w:sz w:val="24"/>
+          <w:szCs w:val="24"/>
+        </w:rPr>
+        <w:t xml:space="preserve"> </w:t>
+      </w:r>
     </w:p>
     <w:p>
       <w:pPr>
@@ -807,18 +816,69 @@
           <w:sz w:val="24"/>
           <w:szCs w:val="24"/>
         </w:rPr>
-        <w:t xml:space="preserve">A growing number of websites, like Amazon and the Internet Movie Database (IMBD), a website for movie reviews, allow users to publish reviews for the things they are interested in, in line with the growth of Web 2.0, which places an emphasis on user interaction. </w:t>
-      </w:r>
-      <w:r>
-        <w:rPr>
-          <w:rFonts w:ascii="Times New Roman" w:hAnsi="Times New Roman" w:cs="Times New Roman"/>
-          <w:i/>
-          <w:color w:val="auto"/>
-          <w:sz w:val="24"/>
-          <w:szCs w:val="24"/>
-          <w:shd w:val="clear" w:color="auto" w:fill="FFFFFF"/>
+        <w:t xml:space="preserve">A growing number of websites, like Amazon and the Internet Movie Database (IMBD), a website for </w:t>
+      </w:r>
+      <w:r>
+        <w:rPr>
+          <w:rFonts w:ascii="Times New Roman" w:hAnsi="Times New Roman" w:cs="Times New Roman"/>
+          <w:color w:val="auto"/>
+          <w:sz w:val="24"/>
+          <w:szCs w:val="24"/>
+        </w:rPr>
+        <w:t>movie reviews, allow users to publish reviews for the things they are interested in, in line with the growth of Web 2.0, which places an emphasis on user interaction</w:t>
+      </w:r>
+      <w:r>
+        <w:rPr>
+          <w:rFonts w:ascii="Times New Roman" w:hAnsi="Times New Roman" w:cs="Times New Roman"/>
+          <w:color w:val="auto"/>
+          <w:sz w:val="24"/>
+          <w:szCs w:val="24"/>
+        </w:rPr>
+        <w:t xml:space="preserve">. </w:t>
+      </w:r>
+      <w:r>
+        <w:rPr>
+          <w:rFonts w:ascii="Times New Roman" w:hAnsi="Times New Roman" w:cs="Times New Roman"/>
+          <w:color w:val="auto"/>
+          <w:sz w:val="24"/>
+          <w:szCs w:val="24"/>
+        </w:rPr>
+        <w:fldChar w:fldCharType="begin"/>
+      </w:r>
+      <w:r>
+        <w:rPr>
+          <w:rFonts w:ascii="Times New Roman" w:hAnsi="Times New Roman" w:cs="Times New Roman"/>
+          <w:color w:val="auto"/>
+          <w:sz w:val="24"/>
+          <w:szCs w:val="24"/>
+        </w:rPr>
+        <w:instrText xml:space="preserve"> ADDIN ZOTERO_ITEM CSL_CITATION {"citationID":"TQWX1520","properties":{"formattedCitation":"(Khan et al., 2020)","plainCitation":"(Khan et al., 2020)","noteIndex":0},"citationItems":[{"id":37,"uris":["http://zotero.org/users/local/70QdCwYM/items/HAQI68WZ"],"itemData":{"id":37,"type":"article-journal","abstract":"With the growing information on web, online movie review is becoming a significant information resource for Internet users. However, online users post thousands of movie reviews on daily basis and it is hard for them to manually summarize the reviews. Movie review mining and summarization is one of the challenging tasks in natural language processing. Therefore, an automatic approach is desirable to summarize the lengthy movie reviews, and it will allow users to quickly recognize the positive and negative aspects of a movie. This study employs a feature extraction technique called bag of words (BoW) to extract features from movie reviews and represent the reviews as a vector space model or feature vector. The next phase uses Na&amp;#xef;ve Bayes machine learning algorithm to classify the movie reviews (represented as feature vector) into positive and negative. Next, an undirected weighted graph is constructed from the pairwise semantic similarities between classified review sentences in such a way that the graph nodes represent review sentences, while the edges of graph indicate semantic similarity weight. The weighted graph-based ranking algorithm (WGRA) is applied to compute the rank score for each review sentence in the graph. Finally, the top ranked sentences (graph nodes) are chosen based on highest rank scores to produce the extractive summary. Experimental results reveal that the proposed approach is superior to other state-of-the-art approaches.","container-title":"Computational Intelligence and Neuroscience","DOI":"10.1155/2020/7526580","ISSN":"1687-5265","note":"publisher: Hindawi","page":"7526580","title":"Movie Review Summarization Using Supervised Learning and Graph-Based Ranking Algorithm","volume":"2020","editor":[{"family":"Herrera","given":"Luis Javier"}],"author":[{"family":"Khan","given":"Atif"},{"family":"Gul","given":"Muhammad Adnan"},{"family":"Zareei","given":"Mahdi"},{"family":"Biswal","given":"R. R."},{"family":"Zeb","given":"Asim"},{"family":"Naeem","given":"Muhammad"},{"family":"Saeed","given":"Yousaf"},{"family":"Salim","given":"Naomie"}],"issued":{"date-parts":[["2020",6,2]]}}}],"schema":"https://github.com/citation-style-language/schema/raw/master/csl-citation.json"} </w:instrText>
+      </w:r>
+      <w:r>
+        <w:rPr>
+          <w:rFonts w:ascii="Times New Roman" w:hAnsi="Times New Roman" w:cs="Times New Roman"/>
+          <w:color w:val="auto"/>
+          <w:sz w:val="24"/>
+          <w:szCs w:val="24"/>
+        </w:rPr>
+        <w:fldChar w:fldCharType="separate"/>
+      </w:r>
+      <w:r>
+        <w:rPr>
+          <w:rFonts w:ascii="Times New Roman" w:hAnsi="Times New Roman" w:cs="Times New Roman"/>
+          <w:color w:val="auto"/>
+          <w:sz w:val="24"/>
         </w:rPr>
         <w:t>(Khan et al., 2020)</w:t>
+      </w:r>
+      <w:r>
+        <w:rPr>
+          <w:rFonts w:ascii="Times New Roman" w:hAnsi="Times New Roman" w:cs="Times New Roman"/>
+          <w:color w:val="auto"/>
+          <w:sz w:val="24"/>
+          <w:szCs w:val="24"/>
+        </w:rPr>
+        <w:fldChar w:fldCharType="end"/>
       </w:r>
     </w:p>
     <w:p>
@@ -840,7 +900,7 @@
           <w:sz w:val="24"/>
           <w:szCs w:val="24"/>
         </w:rPr>
-        <w:t>Online movie reviews are evolving into an important information source for Internet users as the amount of information on the web increases.</w:t>
+        <w:t>Online movie reviews are evolving into an important information source for Internet users as the amount of information on the web increases</w:t>
       </w:r>
       <w:r>
         <w:rPr>
@@ -854,11 +914,35 @@
       <w:r>
         <w:rPr>
           <w:rFonts w:ascii="Times New Roman" w:hAnsi="Times New Roman" w:cs="Times New Roman"/>
-          <w:i/>
-          <w:color w:val="auto"/>
-          <w:sz w:val="24"/>
-          <w:szCs w:val="24"/>
-          <w:shd w:val="clear" w:color="auto" w:fill="FFFFFF"/>
+          <w:color w:val="auto"/>
+          <w:sz w:val="24"/>
+          <w:szCs w:val="24"/>
+        </w:rPr>
+        <w:fldChar w:fldCharType="begin"/>
+      </w:r>
+      <w:r>
+        <w:rPr>
+          <w:rFonts w:ascii="Times New Roman" w:hAnsi="Times New Roman" w:cs="Times New Roman"/>
+          <w:color w:val="auto"/>
+          <w:sz w:val="24"/>
+          <w:szCs w:val="24"/>
+        </w:rPr>
+        <w:instrText xml:space="preserve"> ADDIN ZOTERO_ITEM CSL_CITATION {"citationID":"wpLpvTtX","properties":{"formattedCitation":"(Khan et al., 2020)","plainCitation":"(Khan et al., 2020)","noteIndex":0},"citationItems":[{"id":37,"uris":["http://zotero.org/users/local/70QdCwYM/items/HAQI68WZ"],"itemData":{"id":37,"type":"article-journal","abstract":"With the growing information on web, online movie review is becoming a significant information resource for Internet users. However, online users post thousands of movie reviews on daily basis and it is hard for them to manually summarize the reviews. Movie review mining and summarization is one of the challenging tasks in natural language processing. Therefore, an automatic approach is desirable to summarize the lengthy movie reviews, and it will allow users to quickly recognize the positive and negative aspects of a movie. This study employs a feature extraction technique called bag of words (BoW) to extract features from movie reviews and represent the reviews as a vector space model or feature vector. The next phase uses Na&amp;#xef;ve Bayes machine learning algorithm to classify the movie reviews (represented as feature vector) into positive and negative. Next, an undirected weighted graph is constructed from the pairwise semantic similarities between classified review sentences in such a way that the graph nodes represent review sentences, while the edges of graph indicate semantic similarity weight. The weighted graph-based ranking algorithm (WGRA) is applied to compute the rank score for each review sentence in the graph. Finally, the top ranked sentences (graph nodes) are chosen based on highest rank scores to produce the extractive summary. Experimental results reveal that the proposed approach is superior to other state-of-the-art approaches.","container-title":"Computational Intelligence and Neuroscience","DOI":"10.1155/2020/7526580","ISSN":"1687-5265","note":"publisher: Hindawi","page":"7526580","title":"Movie Review Summarization Using Supervised Learning and Graph-Based Ranking Algorithm","volume":"2020","editor":[{"family":"Herrera","given":"Luis Javier"}],"author":[{"family":"Khan","given":"Atif"},{"family":"Gul","given":"Muhammad Adnan"},{"family":"Zareei","given":"Mahdi"},{"family":"Biswal","given":"R. R."},{"family":"Zeb","given":"Asim"},{"family":"Naeem","given":"Muhammad"},{"family":"Saeed","given":"Yousaf"},{"family":"Salim","given":"Naomie"}],"issued":{"date-parts":[["2020",6,2]]}}}],"schema":"https://github.com/citation-style-language/schema/raw/master/csl-citation.json"} </w:instrText>
+      </w:r>
+      <w:r>
+        <w:rPr>
+          <w:rFonts w:ascii="Times New Roman" w:hAnsi="Times New Roman" w:cs="Times New Roman"/>
+          <w:color w:val="auto"/>
+          <w:sz w:val="24"/>
+          <w:szCs w:val="24"/>
+        </w:rPr>
+        <w:fldChar w:fldCharType="separate"/>
+      </w:r>
+      <w:r>
+        <w:rPr>
+          <w:rFonts w:ascii="Times New Roman" w:hAnsi="Times New Roman" w:cs="Times New Roman"/>
+          <w:color w:val="auto"/>
+          <w:sz w:val="24"/>
         </w:rPr>
         <w:t>(Khan et al., 2020)</w:t>
       </w:r>
@@ -868,7 +952,33 @@
           <w:color w:val="auto"/>
           <w:sz w:val="24"/>
           <w:szCs w:val="24"/>
-          <w:shd w:val="clear" w:color="auto" w:fill="FFFFFF"/>
+        </w:rPr>
+        <w:fldChar w:fldCharType="end"/>
+      </w:r>
+      <w:r>
+        <w:rPr>
+          <w:rFonts w:ascii="Times New Roman" w:hAnsi="Times New Roman" w:cs="Times New Roman"/>
+          <w:color w:val="auto"/>
+          <w:sz w:val="24"/>
+          <w:szCs w:val="24"/>
+        </w:rPr>
+        <w:t xml:space="preserve">. </w:t>
+      </w:r>
+      <w:r>
+        <w:rPr>
+          <w:rFonts w:ascii="Times New Roman" w:hAnsi="Times New Roman" w:cs="Times New Roman"/>
+          <w:color w:val="auto"/>
+          <w:sz w:val="24"/>
+          <w:szCs w:val="24"/>
+        </w:rPr>
+        <w:t>Online users, however, publish tens of thousands of movie evaluations every day, making it challenging for them to manually summarize the reviews. The mining and summarizing of movie reviews is one of the difficult issues in natural language processing</w:t>
+      </w:r>
+      <w:r>
+        <w:rPr>
+          <w:rFonts w:ascii="Times New Roman" w:hAnsi="Times New Roman" w:cs="Times New Roman"/>
+          <w:color w:val="auto"/>
+          <w:sz w:val="24"/>
+          <w:szCs w:val="24"/>
         </w:rPr>
         <w:t xml:space="preserve"> </w:t>
       </w:r>
@@ -879,23 +989,46 @@
           <w:sz w:val="24"/>
           <w:szCs w:val="24"/>
         </w:rPr>
-        <w:t xml:space="preserve">Online users, however, publish tens of thousands of movie evaluations every day, making it challenging for them to manually summarize the reviews. The mining and summarizing of movie reviews is one of the difficult issues in natural language processing. </w:t>
-      </w:r>
-      <w:r>
-        <w:rPr>
-          <w:rFonts w:ascii="Times New Roman" w:hAnsi="Times New Roman" w:cs="Times New Roman"/>
-          <w:i/>
-          <w:color w:val="auto"/>
-          <w:sz w:val="24"/>
-          <w:szCs w:val="24"/>
-          <w:shd w:val="clear" w:color="auto" w:fill="FFFFFF"/>
+        <w:fldChar w:fldCharType="begin"/>
+      </w:r>
+      <w:r>
+        <w:rPr>
+          <w:rFonts w:ascii="Times New Roman" w:hAnsi="Times New Roman" w:cs="Times New Roman"/>
+          <w:color w:val="auto"/>
+          <w:sz w:val="24"/>
+          <w:szCs w:val="24"/>
+        </w:rPr>
+        <w:instrText xml:space="preserve"> ADDIN ZOTERO_ITEM CSL_CITATION {"citationID":"YcrmAJGT","properties":{"formattedCitation":"(Khan et al., 2020)","plainCitation":"(Khan et al., 2020)","noteIndex":0},"citationItems":[{"id":37,"uris":["http://zotero.org/users/local/70QdCwYM/items/HAQI68WZ"],"itemData":{"id":37,"type":"article-journal","abstract":"With the growing information on web, online movie review is becoming a significant information resource for Internet users. However, online users post thousands of movie reviews on daily basis and it is hard for them to manually summarize the reviews. Movie review mining and summarization is one of the challenging tasks in natural language processing. Therefore, an automatic approach is desirable to summarize the lengthy movie reviews, and it will allow users to quickly recognize the positive and negative aspects of a movie. This study employs a feature extraction technique called bag of words (BoW) to extract features from movie reviews and represent the reviews as a vector space model or feature vector. The next phase uses Na&amp;#xef;ve Bayes machine learning algorithm to classify the movie reviews (represented as feature vector) into positive and negative. Next, an undirected weighted graph is constructed from the pairwise semantic similarities between classified review sentences in such a way that the graph nodes represent review sentences, while the edges of graph indicate semantic similarity weight. The weighted graph-based ranking algorithm (WGRA) is applied to compute the rank score for each review sentence in the graph. Finally, the top ranked sentences (graph nodes) are chosen based on highest rank scores to produce the extractive summary. Experimental results reveal that the proposed approach is superior to other state-of-the-art approaches.","container-title":"Computational Intelligence and Neuroscience","DOI":"10.1155/2020/7526580","ISSN":"1687-5265","note":"publisher: Hindawi","page":"7526580","title":"Movie Review Summarization Using Supervised Learning and Graph-Based Ranking Algorithm","volume":"2020","editor":[{"family":"Herrera","given":"Luis Javier"}],"author":[{"family":"Khan","given":"Atif"},{"family":"Gul","given":"Muhammad Adnan"},{"family":"Zareei","given":"Mahdi"},{"family":"Biswal","given":"R. R."},{"family":"Zeb","given":"Asim"},{"family":"Naeem","given":"Muhammad"},{"family":"Saeed","given":"Yousaf"},{"family":"Salim","given":"Naomie"}],"issued":{"date-parts":[["2020",6,2]]}}}],"schema":"https://github.com/citation-style-language/schema/raw/master/csl-citation.json"} </w:instrText>
+      </w:r>
+      <w:r>
+        <w:rPr>
+          <w:rFonts w:ascii="Times New Roman" w:hAnsi="Times New Roman" w:cs="Times New Roman"/>
+          <w:color w:val="auto"/>
+          <w:sz w:val="24"/>
+          <w:szCs w:val="24"/>
+        </w:rPr>
+        <w:fldChar w:fldCharType="separate"/>
+      </w:r>
+      <w:r>
+        <w:rPr>
+          <w:rFonts w:ascii="Times New Roman" w:hAnsi="Times New Roman" w:cs="Times New Roman"/>
+          <w:color w:val="auto"/>
+          <w:sz w:val="24"/>
         </w:rPr>
         <w:t>(Khan et al., 2020)</w:t>
       </w:r>
       <w:r>
         <w:rPr>
           <w:rFonts w:ascii="Times New Roman" w:hAnsi="Times New Roman" w:cs="Times New Roman"/>
-          <w:i/>
+          <w:color w:val="auto"/>
+          <w:sz w:val="24"/>
+          <w:szCs w:val="24"/>
+        </w:rPr>
+        <w:fldChar w:fldCharType="end"/>
+      </w:r>
+      <w:r>
+        <w:rPr>
+          <w:rFonts w:ascii="Times New Roman" w:hAnsi="Times New Roman" w:cs="Times New Roman"/>
           <w:color w:val="auto"/>
           <w:sz w:val="24"/>
           <w:szCs w:val="24"/>
@@ -921,16 +1054,49 @@
           <w:sz w:val="24"/>
           <w:szCs w:val="24"/>
         </w:rPr>
-        <w:t xml:space="preserve">Text summary aids users or corporate executives in decision-making by gathering and evaluating a significant collection of online reviews </w:t>
-      </w:r>
-      <w:r>
-        <w:rPr>
-          <w:rFonts w:ascii="Times New Roman" w:hAnsi="Times New Roman" w:cs="Times New Roman"/>
-          <w:i/>
-          <w:color w:val="auto"/>
-          <w:sz w:val="24"/>
-          <w:szCs w:val="24"/>
-          <w:shd w:val="clear" w:color="auto" w:fill="FFFFFF"/>
+        <w:t>Text summary aids users or corporate executives in decision-making by gathering and evaluating a significant collection of online reviews</w:t>
+      </w:r>
+      <w:r>
+        <w:rPr>
+          <w:rFonts w:ascii="Times New Roman" w:hAnsi="Times New Roman" w:cs="Times New Roman"/>
+          <w:color w:val="auto"/>
+          <w:sz w:val="24"/>
+          <w:szCs w:val="24"/>
+        </w:rPr>
+        <w:t xml:space="preserve"> </w:t>
+      </w:r>
+      <w:r>
+        <w:rPr>
+          <w:rFonts w:ascii="Times New Roman" w:hAnsi="Times New Roman" w:cs="Times New Roman"/>
+          <w:color w:val="auto"/>
+          <w:sz w:val="24"/>
+          <w:szCs w:val="24"/>
+        </w:rPr>
+        <w:fldChar w:fldCharType="begin"/>
+      </w:r>
+      <w:r>
+        <w:rPr>
+          <w:rFonts w:ascii="Times New Roman" w:hAnsi="Times New Roman" w:cs="Times New Roman"/>
+          <w:color w:val="auto"/>
+          <w:sz w:val="24"/>
+          <w:szCs w:val="24"/>
+        </w:rPr>
+        <w:instrText xml:space="preserve"> ADDIN ZOTERO_ITEM CSL_CITATION {"citationID":"yeC5aZh6","properties":{"formattedCitation":"(Alsaqer and Sasi, 2017)","plainCitation":"(Alsaqer and Sasi, 2017)","noteIndex":0},"citationItems":[{"id":75,"uris":["http://zotero.org/users/local/70QdCwYM/items/5HHZ7HN5"],"itemData":{"id":75,"type":"paper-conference","container-title":"2017 International Conference on Networks &amp; Advances in Computational Technologies (NetACT)","DOI":"10.1109/NETACT.2017.8076790","event-place":"Thiruvanthapuram, India","event-title":"2017 International Conference on Networks &amp; Advances in Computational Technologies (NetACT)","ISBN":"978-1-5090-6590-5","page":"329-335","publisher":"IEEE","publisher-place":"Thiruvanthapuram, India","source":"DOI.org (Crossref)","title":"Movie review summarization and sentiment analysis using rapidminer","URL":"http://ieeexplore.ieee.org/document/8076790/","author":[{"family":"Alsaqer","given":"Alaa F."},{"family":"Sasi","given":"Sreela"}],"accessed":{"date-parts":[["2022",10,10]]},"issued":{"date-parts":[["2017",7]]}}}],"schema":"https://github.com/citation-style-language/schema/raw/master/csl-citation.json"} </w:instrText>
+      </w:r>
+      <w:r>
+        <w:rPr>
+          <w:rFonts w:ascii="Times New Roman" w:hAnsi="Times New Roman" w:cs="Times New Roman"/>
+          <w:color w:val="auto"/>
+          <w:sz w:val="24"/>
+          <w:szCs w:val="24"/>
+        </w:rPr>
+        <w:fldChar w:fldCharType="separate"/>
+      </w:r>
+      <w:r>
+        <w:rPr>
+          <w:rFonts w:ascii="Times New Roman" w:hAnsi="Times New Roman" w:cs="Times New Roman"/>
+          <w:color w:val="auto"/>
+          <w:sz w:val="24"/>
         </w:rPr>
         <w:t>(</w:t>
       </w:r>
@@ -938,11 +1104,8 @@
       <w:r>
         <w:rPr>
           <w:rFonts w:ascii="Times New Roman" w:hAnsi="Times New Roman" w:cs="Times New Roman"/>
-          <w:i/>
-          <w:color w:val="auto"/>
-          <w:sz w:val="24"/>
-          <w:szCs w:val="24"/>
-          <w:shd w:val="clear" w:color="auto" w:fill="FFFFFF"/>
+          <w:color w:val="auto"/>
+          <w:sz w:val="24"/>
         </w:rPr>
         <w:t>Alsaqer</w:t>
       </w:r>
@@ -950,11 +1113,8 @@
       <w:r>
         <w:rPr>
           <w:rFonts w:ascii="Times New Roman" w:hAnsi="Times New Roman" w:cs="Times New Roman"/>
-          <w:i/>
-          <w:color w:val="auto"/>
-          <w:sz w:val="24"/>
-          <w:szCs w:val="24"/>
-          <w:shd w:val="clear" w:color="auto" w:fill="FFFFFF"/>
+          <w:color w:val="auto"/>
+          <w:sz w:val="24"/>
         </w:rPr>
         <w:t xml:space="preserve"> and </w:t>
       </w:r>
@@ -962,11 +1122,8 @@
       <w:r>
         <w:rPr>
           <w:rFonts w:ascii="Times New Roman" w:hAnsi="Times New Roman" w:cs="Times New Roman"/>
-          <w:i/>
-          <w:color w:val="auto"/>
-          <w:sz w:val="24"/>
-          <w:szCs w:val="24"/>
-          <w:shd w:val="clear" w:color="auto" w:fill="FFFFFF"/>
+          <w:color w:val="auto"/>
+          <w:sz w:val="24"/>
         </w:rPr>
         <w:t>Sasi</w:t>
       </w:r>
@@ -974,11 +1131,8 @@
       <w:r>
         <w:rPr>
           <w:rFonts w:ascii="Times New Roman" w:hAnsi="Times New Roman" w:cs="Times New Roman"/>
-          <w:i/>
-          <w:color w:val="auto"/>
-          <w:sz w:val="24"/>
-          <w:szCs w:val="24"/>
-          <w:shd w:val="clear" w:color="auto" w:fill="FFFFFF"/>
+          <w:color w:val="auto"/>
+          <w:sz w:val="24"/>
         </w:rPr>
         <w:t>, 2017)</w:t>
       </w:r>
@@ -989,7 +1143,16 @@
           <w:sz w:val="24"/>
           <w:szCs w:val="24"/>
         </w:rPr>
-        <w:t xml:space="preserve">. </w:t>
+        <w:fldChar w:fldCharType="end"/>
+      </w:r>
+      <w:r>
+        <w:rPr>
+          <w:rFonts w:ascii="Times New Roman" w:hAnsi="Times New Roman" w:cs="Times New Roman"/>
+          <w:color w:val="auto"/>
+          <w:sz w:val="24"/>
+          <w:szCs w:val="24"/>
+        </w:rPr>
+        <w:t>.</w:t>
       </w:r>
     </w:p>
     <w:p>
@@ -1020,16 +1183,58 @@
           <w:sz w:val="24"/>
           <w:szCs w:val="24"/>
         </w:rPr>
-        <w:t xml:space="preserve"> A summary of the countless reviews a film has gotten can make it easier for viewers (or customers) to quickly peruse the summary and decide about whether or not to watch the film. The summaries of movie reviews, on the other hand, can help streaming services like Netflix quickly discover the viewing habits or preferences of their users. </w:t>
-      </w:r>
-      <w:r>
-        <w:rPr>
-          <w:rFonts w:ascii="Times New Roman" w:hAnsi="Times New Roman" w:cs="Times New Roman"/>
-          <w:i/>
-          <w:color w:val="auto"/>
-          <w:sz w:val="24"/>
-          <w:szCs w:val="24"/>
-          <w:shd w:val="clear" w:color="auto" w:fill="FFFFFF"/>
+        <w:t xml:space="preserve"> A summary of the countless reviews a film has gotten can make it easier for viewers (or customers) to quickly peruse the summary and decide about whether </w:t>
+      </w:r>
+      <w:r>
+        <w:rPr>
+          <w:rFonts w:ascii="Times New Roman" w:hAnsi="Times New Roman" w:cs="Times New Roman"/>
+          <w:color w:val="auto"/>
+          <w:sz w:val="24"/>
+          <w:szCs w:val="24"/>
+        </w:rPr>
+        <w:t>or not to watch the film. The summaries of movie reviews, on the other hand, can help streaming services like Netflix quickly discover the viewing habits or preferences of their users</w:t>
+      </w:r>
+      <w:r>
+        <w:rPr>
+          <w:rFonts w:ascii="Times New Roman" w:hAnsi="Times New Roman" w:cs="Times New Roman"/>
+          <w:color w:val="auto"/>
+          <w:sz w:val="24"/>
+          <w:szCs w:val="24"/>
+        </w:rPr>
+        <w:t xml:space="preserve"> </w:t>
+      </w:r>
+      <w:r>
+        <w:rPr>
+          <w:rFonts w:ascii="Times New Roman" w:hAnsi="Times New Roman" w:cs="Times New Roman"/>
+          <w:color w:val="auto"/>
+          <w:sz w:val="24"/>
+          <w:szCs w:val="24"/>
+        </w:rPr>
+        <w:fldChar w:fldCharType="begin"/>
+      </w:r>
+      <w:r>
+        <w:rPr>
+          <w:rFonts w:ascii="Times New Roman" w:hAnsi="Times New Roman" w:cs="Times New Roman"/>
+          <w:color w:val="auto"/>
+          <w:sz w:val="24"/>
+          <w:szCs w:val="24"/>
+        </w:rPr>
+        <w:instrText xml:space="preserve"> ADDIN ZOTERO_ITEM CSL_CITATION {"citationID":"ko3Ixrjb","properties":{"formattedCitation":"(Khan et al., 2020)","plainCitation":"(Khan et al., 2020)","noteIndex":0},"citationItems":[{"id":37,"uris":["http://zotero.org/users/local/70QdCwYM/items/HAQI68WZ"],"itemData":{"id":37,"type":"article-journal","abstract":"With the growing information on web, online movie review is becoming a significant information resource for Internet users. However, online users post thousands of movie reviews on daily basis and it is hard for them to manually summarize the reviews. Movie review mining and summarization is one of the challenging tasks in natural language processing. Therefore, an automatic approach is desirable to summarize the lengthy movie reviews, and it will allow users to quickly recognize the positive and negative aspects of a movie. This study employs a feature extraction technique called bag of words (BoW) to extract features from movie reviews and represent the reviews as a vector space model or feature vector. The next phase uses Na&amp;#xef;ve Bayes machine learning algorithm to classify the movie reviews (represented as feature vector) into positive and negative. Next, an undirected weighted graph is constructed from the pairwise semantic similarities between classified review sentences in such a way that the graph nodes represent review sentences, while the edges of graph indicate semantic similarity weight. The weighted graph-based ranking algorithm (WGRA) is applied to compute the rank score for each review sentence in the graph. Finally, the top ranked sentences (graph nodes) are chosen based on highest rank scores to produce the extractive summary. Experimental results reveal that the proposed approach is superior to other state-of-the-art approaches.","container-title":"Computational Intelligence and Neuroscience","DOI":"10.1155/2020/7526580","ISSN":"1687-5265","note":"publisher: Hindawi","page":"7526580","title":"Movie Review Summarization Using Supervised Learning and Graph-Based Ranking Algorithm","volume":"2020","editor":[{"family":"Herrera","given":"Luis Javier"}],"author":[{"family":"Khan","given":"Atif"},{"family":"Gul","given":"Muhammad Adnan"},{"family":"Zareei","given":"Mahdi"},{"family":"Biswal","given":"R. R."},{"family":"Zeb","given":"Asim"},{"family":"Naeem","given":"Muhammad"},{"family":"Saeed","given":"Yousaf"},{"family":"Salim","given":"Naomie"}],"issued":{"date-parts":[["2020",6,2]]}}}],"schema":"https://github.com/citation-style-language/schema/raw/master/csl-citation.json"} </w:instrText>
+      </w:r>
+      <w:r>
+        <w:rPr>
+          <w:rFonts w:ascii="Times New Roman" w:hAnsi="Times New Roman" w:cs="Times New Roman"/>
+          <w:color w:val="auto"/>
+          <w:sz w:val="24"/>
+          <w:szCs w:val="24"/>
+        </w:rPr>
+        <w:fldChar w:fldCharType="separate"/>
+      </w:r>
+      <w:r>
+        <w:rPr>
+          <w:rFonts w:ascii="Times New Roman" w:hAnsi="Times New Roman" w:cs="Times New Roman"/>
+          <w:color w:val="auto"/>
+          <w:sz w:val="24"/>
         </w:rPr>
         <w:t>(Khan et al., 2020)</w:t>
       </w:r>
@@ -1040,7 +1245,7 @@
           <w:sz w:val="24"/>
           <w:szCs w:val="24"/>
         </w:rPr>
-        <w:t>.</w:t>
+        <w:fldChar w:fldCharType="end"/>
       </w:r>
     </w:p>
     <w:p>
@@ -1113,7 +1318,16 @@
           <w:sz w:val="24"/>
           <w:szCs w:val="24"/>
         </w:rPr>
-        <w:t>Given that there is a lot of textual information available nowadays, including news articles and reviews, text summarizing allows us to rapidly discover the important points of the entire piece by reducing the amount of text</w:t>
+        <w:t>Given that there is a lot of textual information available nowadays, including news articles and reviews, text summarizing allows us to rapidly discover the important points of the entire</w:t>
+      </w:r>
+      <w:r>
+        <w:rPr>
+          <w:rFonts w:ascii="Times New Roman" w:hAnsi="Times New Roman" w:cs="Times New Roman"/>
+          <w:color w:val="auto"/>
+          <w:sz w:val="24"/>
+          <w:szCs w:val="24"/>
+        </w:rPr>
+        <w:t xml:space="preserve"> piece by reducing the amount of text</w:t>
       </w:r>
       <w:r>
         <w:rPr>
@@ -1127,79 +1341,50 @@
       <w:r>
         <w:rPr>
           <w:rFonts w:ascii="Times New Roman" w:hAnsi="Times New Roman" w:cs="Times New Roman"/>
-          <w:i/>
-          <w:color w:val="auto"/>
-          <w:sz w:val="24"/>
-          <w:szCs w:val="24"/>
-          <w:shd w:val="clear" w:color="auto" w:fill="FFFFFF"/>
-        </w:rPr>
-        <w:t>(</w:t>
-      </w:r>
-      <w:bookmarkStart w:id="5" w:name="_Hlk115813095"/>
-      <w:r>
-        <w:rPr>
-          <w:rFonts w:ascii="Times New Roman" w:hAnsi="Times New Roman" w:cs="Times New Roman"/>
-          <w:i/>
-          <w:color w:val="auto"/>
-          <w:sz w:val="24"/>
-          <w:szCs w:val="24"/>
-          <w:shd w:val="clear" w:color="auto" w:fill="FFFFFF"/>
-        </w:rPr>
-        <w:t xml:space="preserve">Mahajan, Vast, </w:t>
-      </w:r>
-      <w:proofErr w:type="spellStart"/>
-      <w:r>
-        <w:rPr>
-          <w:rFonts w:ascii="Times New Roman" w:hAnsi="Times New Roman" w:cs="Times New Roman"/>
-          <w:i/>
-          <w:color w:val="auto"/>
-          <w:sz w:val="24"/>
-          <w:szCs w:val="24"/>
-          <w:shd w:val="clear" w:color="auto" w:fill="FFFFFF"/>
-        </w:rPr>
-        <w:t>Mhaske</w:t>
-      </w:r>
-      <w:proofErr w:type="spellEnd"/>
-      <w:r>
-        <w:rPr>
-          <w:rFonts w:ascii="Times New Roman" w:hAnsi="Times New Roman" w:cs="Times New Roman"/>
-          <w:i/>
-          <w:color w:val="auto"/>
-          <w:sz w:val="24"/>
-          <w:szCs w:val="24"/>
-          <w:shd w:val="clear" w:color="auto" w:fill="FFFFFF"/>
-        </w:rPr>
-        <w:t xml:space="preserve"> and </w:t>
-      </w:r>
-      <w:proofErr w:type="spellStart"/>
-      <w:r>
-        <w:rPr>
-          <w:rFonts w:ascii="Times New Roman" w:hAnsi="Times New Roman" w:cs="Times New Roman"/>
-          <w:i/>
-          <w:color w:val="auto"/>
-          <w:sz w:val="24"/>
-          <w:szCs w:val="24"/>
-          <w:shd w:val="clear" w:color="auto" w:fill="FFFFFF"/>
-        </w:rPr>
-        <w:t>Barahate</w:t>
-      </w:r>
-      <w:bookmarkEnd w:id="5"/>
-      <w:proofErr w:type="spellEnd"/>
-      <w:r>
-        <w:rPr>
-          <w:rFonts w:ascii="Times New Roman" w:hAnsi="Times New Roman" w:cs="Times New Roman"/>
-          <w:i/>
-          <w:color w:val="auto"/>
-          <w:sz w:val="24"/>
-          <w:szCs w:val="24"/>
-          <w:shd w:val="clear" w:color="auto" w:fill="FFFFFF"/>
-        </w:rPr>
-        <w:t>, 2020)</w:t>
-      </w:r>
-      <w:r>
-        <w:rPr>
-          <w:rFonts w:ascii="Times New Roman" w:hAnsi="Times New Roman" w:cs="Times New Roman"/>
-          <w:i/>
+          <w:color w:val="auto"/>
+          <w:sz w:val="24"/>
+          <w:szCs w:val="24"/>
+        </w:rPr>
+        <w:fldChar w:fldCharType="begin"/>
+      </w:r>
+      <w:r>
+        <w:rPr>
+          <w:rFonts w:ascii="Times New Roman" w:hAnsi="Times New Roman" w:cs="Times New Roman"/>
+          <w:color w:val="auto"/>
+          <w:sz w:val="24"/>
+          <w:szCs w:val="24"/>
+        </w:rPr>
+        <w:instrText xml:space="preserve"> ADDIN ZOTERO_ITEM CSL_CITATION {"citationID":"maWwWmqB","properties":{"formattedCitation":"(Mahajan et al., 2021)","plainCitation":"(Mahajan et al., 2021)","noteIndex":0},"citationItems":[{"id":57,"uris":["http://zotero.org/users/local/70QdCwYM/items/HWSBXZ5B"],"itemData":{"id":57,"type":"article-journal","abstract":"The aim of the project is to generate a text summary using the Encoder-Decoder model with the attention layer. The main aim of the model is to generate an abstractive summary with proper grammar and no repeated words. The interface of model and API is built using Django rest framework and Django Framework which are the web development frameworks of python. The main use case of the project is to generate the abstractive summary of the news articles.","container-title":"International Research Journal of Engineering and Technology (IRJET)","issue":"05th May 2021","language":"en","page":"1737-1740","title":"Text Summarization Using Deep Learning","volume":"08","author":[{"family":"Mahajan","given":"Riddhesh"},{"family":"Vast","given":"Adhishree"},{"family":"Mhaske","given":"Sharayu"},{"family":"Barahate","given":"Sachin"}],"issued":{"date-parts":[["2021"]]}}}],"schema":"https://github.com/citation-style-language/schema/raw/master/csl-citation.json"} </w:instrText>
+      </w:r>
+      <w:r>
+        <w:rPr>
+          <w:rFonts w:ascii="Times New Roman" w:hAnsi="Times New Roman" w:cs="Times New Roman"/>
+          <w:color w:val="auto"/>
+          <w:sz w:val="24"/>
+          <w:szCs w:val="24"/>
+        </w:rPr>
+        <w:fldChar w:fldCharType="separate"/>
+      </w:r>
+      <w:r>
+        <w:rPr>
+          <w:rFonts w:ascii="Times New Roman" w:hAnsi="Times New Roman" w:cs="Times New Roman"/>
+          <w:color w:val="auto"/>
+          <w:sz w:val="24"/>
+        </w:rPr>
+        <w:t>(Mahajan et al., 2021)</w:t>
+      </w:r>
+      <w:r>
+        <w:rPr>
+          <w:rFonts w:ascii="Times New Roman" w:hAnsi="Times New Roman" w:cs="Times New Roman"/>
+          <w:color w:val="auto"/>
+          <w:sz w:val="24"/>
+          <w:szCs w:val="24"/>
+        </w:rPr>
+        <w:fldChar w:fldCharType="end"/>
+      </w:r>
+      <w:r>
+        <w:rPr>
+          <w:rFonts w:ascii="Times New Roman" w:hAnsi="Times New Roman" w:cs="Times New Roman"/>
           <w:color w:val="auto"/>
           <w:sz w:val="24"/>
           <w:szCs w:val="24"/>
@@ -1235,43 +1420,7 @@
           <w:sz w:val="24"/>
           <w:szCs w:val="24"/>
         </w:rPr>
-        <w:t>Extractive summarization and abstractive summarization are typically the two methods of text summarization.</w:t>
-      </w:r>
-      <w:r>
-        <w:rPr>
-          <w:rFonts w:ascii="Times New Roman" w:hAnsi="Times New Roman" w:cs="Times New Roman"/>
-          <w:color w:val="auto"/>
-          <w:sz w:val="24"/>
-          <w:szCs w:val="24"/>
-        </w:rPr>
-        <w:t xml:space="preserve"> In the case of extractive summarization, t</w:t>
-      </w:r>
-      <w:r>
-        <w:rPr>
-          <w:rFonts w:ascii="Times New Roman" w:hAnsi="Times New Roman" w:cs="Times New Roman"/>
-          <w:color w:val="auto"/>
-          <w:sz w:val="24"/>
-          <w:szCs w:val="24"/>
-        </w:rPr>
-        <w:t>he context or article's most valuable sentences are taken out without changing them in any way.</w:t>
-      </w:r>
-      <w:r>
-        <w:rPr>
-          <w:rFonts w:ascii="Times New Roman" w:hAnsi="Times New Roman" w:cs="Times New Roman"/>
-          <w:color w:val="auto"/>
-          <w:sz w:val="24"/>
-          <w:szCs w:val="24"/>
-        </w:rPr>
-        <w:t xml:space="preserve"> On the other hand, a</w:t>
-      </w:r>
-      <w:r>
-        <w:rPr>
-          <w:rFonts w:ascii="Times New Roman" w:hAnsi="Times New Roman" w:cs="Times New Roman"/>
-          <w:color w:val="auto"/>
-          <w:sz w:val="24"/>
-          <w:szCs w:val="24"/>
-        </w:rPr>
-        <w:t>bstractive summarization tries to develop the sentences on its own and produce the summary; this is much better than extractive summarization, since it is more meaningful to build our own phrases inside the context than to use chosen sentences from the context without any alteration</w:t>
+        <w:t>Extractive summarization and abstractive summarization are typically the two methods of text summarization. In the case of extractive summarization, the context or article's most valuable sentences are taken out without changing them in any way. On the other hand, abstractive summarization tries to develop the sentences on its own and produce the summary; this is much better than extractive summarization, since it is more meaningful to build our own phrases inside the context than to use chosen sentences from the context without any alteration</w:t>
       </w:r>
       <w:r>
         <w:rPr>
@@ -1285,11 +1434,35 @@
       <w:r>
         <w:rPr>
           <w:rFonts w:ascii="Times New Roman" w:hAnsi="Times New Roman" w:cs="Times New Roman"/>
-          <w:i/>
-          <w:color w:val="auto"/>
-          <w:sz w:val="24"/>
-          <w:szCs w:val="24"/>
-          <w:shd w:val="clear" w:color="auto" w:fill="FFFFFF"/>
+          <w:color w:val="auto"/>
+          <w:sz w:val="24"/>
+          <w:szCs w:val="24"/>
+        </w:rPr>
+        <w:fldChar w:fldCharType="begin"/>
+      </w:r>
+      <w:r>
+        <w:rPr>
+          <w:rFonts w:ascii="Times New Roman" w:hAnsi="Times New Roman" w:cs="Times New Roman"/>
+          <w:color w:val="auto"/>
+          <w:sz w:val="24"/>
+          <w:szCs w:val="24"/>
+        </w:rPr>
+        <w:instrText xml:space="preserve"> ADDIN ZOTERO_ITEM CSL_CITATION {"citationID":"kWtXnqvf","properties":{"formattedCitation":"(Etemad, Abidi and Chhabra, 2021)","plainCitation":"(Etemad, Abidi and Chhabra, 2021)","noteIndex":0},"citationItems":[{"id":53,"uris":["http://zotero.org/users/local/70QdCwYM/items/8ZSE9ESV"],"itemData":{"id":53,"type":"paper-conference","container-title":"2021 9th International Conference on Reliability, Infocom Technologies and Optimization (Trends and Future Directions) (ICRITO)","DOI":"10.1109/ICRITO51393.2021.9596500","event-place":"Noida, India","event-title":"2021 9th International Conference on Reliability, Infocom Technologies and Optimization (Trends and Future Directions) (ICRITO)","ISBN":"978-1-66541-703-7","page":"1-6","publisher":"IEEE","publisher-place":"Noida, India","source":"DOI.org (Crossref)","title":"A Review on Abstractive Text Summarization Using Deep Learning","URL":"https://ieeexplore.ieee.org/document/9596500/","author":[{"family":"Etemad","given":"Abdul Ghafoor"},{"family":"Abidi","given":"Ali Imam"},{"family":"Chhabra","given":"Megha"}],"accessed":{"date-parts":[["2022",10,10]]},"issued":{"date-parts":[["2021",9,3]]}}}],"schema":"https://github.com/citation-style-language/schema/raw/master/csl-citation.json"} </w:instrText>
+      </w:r>
+      <w:r>
+        <w:rPr>
+          <w:rFonts w:ascii="Times New Roman" w:hAnsi="Times New Roman" w:cs="Times New Roman"/>
+          <w:color w:val="auto"/>
+          <w:sz w:val="24"/>
+          <w:szCs w:val="24"/>
+        </w:rPr>
+        <w:fldChar w:fldCharType="separate"/>
+      </w:r>
+      <w:r>
+        <w:rPr>
+          <w:rFonts w:ascii="Times New Roman" w:hAnsi="Times New Roman" w:cs="Times New Roman"/>
+          <w:color w:val="auto"/>
+          <w:sz w:val="24"/>
         </w:rPr>
         <w:t>(</w:t>
       </w:r>
@@ -1297,11 +1470,8 @@
       <w:r>
         <w:rPr>
           <w:rFonts w:ascii="Times New Roman" w:hAnsi="Times New Roman" w:cs="Times New Roman"/>
-          <w:i/>
-          <w:color w:val="auto"/>
-          <w:sz w:val="24"/>
-          <w:szCs w:val="24"/>
-          <w:shd w:val="clear" w:color="auto" w:fill="FFFFFF"/>
+          <w:color w:val="auto"/>
+          <w:sz w:val="24"/>
         </w:rPr>
         <w:t>Etemad</w:t>
       </w:r>
@@ -1309,11 +1479,8 @@
       <w:r>
         <w:rPr>
           <w:rFonts w:ascii="Times New Roman" w:hAnsi="Times New Roman" w:cs="Times New Roman"/>
-          <w:i/>
-          <w:color w:val="auto"/>
-          <w:sz w:val="24"/>
-          <w:szCs w:val="24"/>
-          <w:shd w:val="clear" w:color="auto" w:fill="FFFFFF"/>
+          <w:color w:val="auto"/>
+          <w:sz w:val="24"/>
         </w:rPr>
         <w:t xml:space="preserve">, </w:t>
       </w:r>
@@ -1321,11 +1488,8 @@
       <w:r>
         <w:rPr>
           <w:rFonts w:ascii="Times New Roman" w:hAnsi="Times New Roman" w:cs="Times New Roman"/>
-          <w:i/>
-          <w:color w:val="auto"/>
-          <w:sz w:val="24"/>
-          <w:szCs w:val="24"/>
-          <w:shd w:val="clear" w:color="auto" w:fill="FFFFFF"/>
+          <w:color w:val="auto"/>
+          <w:sz w:val="24"/>
         </w:rPr>
         <w:t>Abidi</w:t>
       </w:r>
@@ -1333,13 +1497,28 @@
       <w:r>
         <w:rPr>
           <w:rFonts w:ascii="Times New Roman" w:hAnsi="Times New Roman" w:cs="Times New Roman"/>
-          <w:i/>
-          <w:color w:val="auto"/>
-          <w:sz w:val="24"/>
-          <w:szCs w:val="24"/>
-          <w:shd w:val="clear" w:color="auto" w:fill="FFFFFF"/>
+          <w:color w:val="auto"/>
+          <w:sz w:val="24"/>
         </w:rPr>
         <w:t xml:space="preserve"> and Chhabra, 2021)</w:t>
+      </w:r>
+      <w:r>
+        <w:rPr>
+          <w:rFonts w:ascii="Times New Roman" w:hAnsi="Times New Roman" w:cs="Times New Roman"/>
+          <w:color w:val="auto"/>
+          <w:sz w:val="24"/>
+          <w:szCs w:val="24"/>
+        </w:rPr>
+        <w:fldChar w:fldCharType="end"/>
+      </w:r>
+      <w:r>
+        <w:rPr>
+          <w:rFonts w:ascii="Times New Roman" w:hAnsi="Times New Roman" w:cs="Times New Roman"/>
+          <w:color w:val="auto"/>
+          <w:sz w:val="24"/>
+          <w:szCs w:val="24"/>
+        </w:rPr>
+        <w:t>.</w:t>
       </w:r>
     </w:p>
     <w:p>
@@ -1444,18 +1623,50 @@
       <w:r>
         <w:rPr>
           <w:rFonts w:ascii="Times New Roman" w:hAnsi="Times New Roman" w:cs="Times New Roman"/>
-          <w:i/>
-          <w:color w:val="auto"/>
-          <w:sz w:val="24"/>
-          <w:szCs w:val="24"/>
-          <w:shd w:val="clear" w:color="auto" w:fill="FFFFFF"/>
+          <w:color w:val="auto"/>
+          <w:sz w:val="24"/>
+          <w:szCs w:val="24"/>
+        </w:rPr>
+        <w:fldChar w:fldCharType="begin"/>
+      </w:r>
+      <w:r>
+        <w:rPr>
+          <w:rFonts w:ascii="Times New Roman" w:hAnsi="Times New Roman" w:cs="Times New Roman"/>
+          <w:color w:val="auto"/>
+          <w:sz w:val="24"/>
+          <w:szCs w:val="24"/>
+        </w:rPr>
+        <w:instrText xml:space="preserve"> ADDIN ZOTERO_ITEM CSL_CITATION {"citationID":"xamxvy9T","properties":{"formattedCitation":"(Wolf et al., 2020)","plainCitation":"(Wolf et al., 2020)","noteIndex":0},"citationItems":[{"id":84,"uris":["http://zotero.org/users/local/70QdCwYM/items/HIFIWS5K"],"itemData":{"id":84,"type":"paper-conference","container-title":"Proceedings of the 2020 Conference on Empirical Methods in Natural Language Processing: System Demonstrations","DOI":"10.18653/v1/2020.emnlp-demos.6","event-place":"Online","event-title":"Proceedings of the 2020 Conference on Empirical Methods in Natural Language Processing: System Demonstrations","language":"en","page":"38-45","publisher":"Association for Computational Linguistics","publisher-place":"Online","source":"DOI.org (Crossref)","title":"Transformers: State-of-the-Art Natural Language Processing","title-short":"Transformers","URL":"https://www.aclweb.org/anthology/2020.emnlp-demos.6","author":[{"family":"Wolf","given":"Thomas"},{"family":"Debut","given":"Lysandre"},{"family":"Sanh","given":"Victor"},{"family":"Chaumond","given":"Julien"},{"family":"Delangue","given":"Clement"},{"family":"Moi","given":"Anthony"},{"family":"Cistac","given":"Pierric"},{"family":"Rault","given":"Tim"},{"family":"Louf","given":"Remi"},{"family":"Funtowicz","given":"Morgan"},{"family":"Davison","given":"Joe"},{"family":"Shleifer","given":"Sam"},{"family":"Platen","given":"Patrick","non-dropping-particle":"von"},{"family":"Ma","given":"Clara"},{"family":"Jernite","given":"Yacine"},{"family":"Plu","given":"Julien"},{"family":"Xu","given":"Canwen"},{"family":"Le Scao","given":"Teven"},{"family":"Gugger","given":"Sylvain"},{"family":"Drame","given":"Mariama"},{"family":"Lhoest","given":"Quentin"},{"family":"Rush","given":"Alexander"}],"accessed":{"date-parts":[["2022",10,10]]},"issued":{"date-parts":[["2020"]]}}}],"schema":"https://github.com/citation-style-language/schema/raw/master/csl-citation.json"} </w:instrText>
+      </w:r>
+      <w:r>
+        <w:rPr>
+          <w:rFonts w:ascii="Times New Roman" w:hAnsi="Times New Roman" w:cs="Times New Roman"/>
+          <w:color w:val="auto"/>
+          <w:sz w:val="24"/>
+          <w:szCs w:val="24"/>
+        </w:rPr>
+        <w:fldChar w:fldCharType="separate"/>
+      </w:r>
+      <w:r>
+        <w:rPr>
+          <w:rFonts w:ascii="Times New Roman" w:hAnsi="Times New Roman" w:cs="Times New Roman"/>
+          <w:color w:val="auto"/>
+          <w:sz w:val="24"/>
         </w:rPr>
         <w:t>(Wolf et al., 2020)</w:t>
       </w:r>
       <w:r>
         <w:rPr>
           <w:rFonts w:ascii="Times New Roman" w:hAnsi="Times New Roman" w:cs="Times New Roman"/>
-          <w:i/>
+          <w:color w:val="auto"/>
+          <w:sz w:val="24"/>
+          <w:szCs w:val="24"/>
+        </w:rPr>
+        <w:fldChar w:fldCharType="end"/>
+      </w:r>
+      <w:r>
+        <w:rPr>
+          <w:rFonts w:ascii="Times New Roman" w:hAnsi="Times New Roman" w:cs="Times New Roman"/>
           <w:color w:val="auto"/>
           <w:sz w:val="24"/>
           <w:szCs w:val="24"/>
@@ -1468,39 +1679,17 @@
         <w:spacing w:line="360" w:lineRule="auto"/>
         <w:jc w:val="both"/>
         <w:rPr>
-          <w:rFonts w:ascii="Times New Roman" w:hAnsi="Times New Roman" w:cs="Times New Roman"/>
-          <w:i/>
-          <w:color w:val="auto"/>
-          <w:sz w:val="24"/>
-          <w:szCs w:val="24"/>
-        </w:rPr>
-      </w:pPr>
-      <w:r>
-        <w:rPr>
-          <w:rFonts w:ascii="Times New Roman" w:hAnsi="Times New Roman" w:cs="Times New Roman"/>
-          <w:color w:val="auto"/>
-          <w:sz w:val="24"/>
-          <w:szCs w:val="24"/>
-        </w:rPr>
-        <w:t xml:space="preserve">Transformers uses </w:t>
-      </w:r>
-      <w:r>
-        <w:rPr>
-          <w:rFonts w:ascii="Times New Roman" w:hAnsi="Times New Roman" w:cs="Times New Roman"/>
-          <w:color w:val="auto"/>
-          <w:sz w:val="24"/>
-          <w:szCs w:val="24"/>
-        </w:rPr>
-        <w:t>self-attention</w:t>
-      </w:r>
-      <w:r>
-        <w:rPr>
-          <w:rFonts w:ascii="Times New Roman" w:hAnsi="Times New Roman" w:cs="Times New Roman"/>
-          <w:color w:val="auto"/>
-          <w:sz w:val="24"/>
-          <w:szCs w:val="24"/>
-        </w:rPr>
-        <w:t xml:space="preserve"> mechanism to target on selected areas of the input sentence followed by the encoder and decoder architecture</w:t>
+          <w:color w:val="auto"/>
+        </w:rPr>
+      </w:pPr>
+      <w:r>
+        <w:rPr>
+          <w:rFonts w:ascii="Times New Roman" w:hAnsi="Times New Roman" w:cs="Times New Roman"/>
+          <w:color w:val="auto"/>
+          <w:sz w:val="24"/>
+          <w:szCs w:val="24"/>
+        </w:rPr>
+        <w:t>Transformers uses self-attention mechanism to target on selected areas of the input sentence followed by the encoder and decoder architecture</w:t>
       </w:r>
       <w:r>
         <w:rPr>
@@ -1511,15 +1700,38 @@
         </w:rPr>
         <w:t xml:space="preserve"> </w:t>
       </w:r>
-      <w:bookmarkStart w:id="6" w:name="_Hlk115815017"/>
-      <w:r>
-        <w:rPr>
-          <w:rFonts w:ascii="Times New Roman" w:hAnsi="Times New Roman" w:cs="Times New Roman"/>
-          <w:i/>
-          <w:color w:val="auto"/>
-          <w:sz w:val="24"/>
-          <w:szCs w:val="24"/>
-          <w:shd w:val="clear" w:color="auto" w:fill="FFFFFF"/>
+      <w:r>
+        <w:rPr>
+          <w:rFonts w:ascii="Times New Roman" w:hAnsi="Times New Roman" w:cs="Times New Roman"/>
+          <w:color w:val="auto"/>
+          <w:sz w:val="24"/>
+          <w:szCs w:val="24"/>
+        </w:rPr>
+        <w:fldChar w:fldCharType="begin"/>
+      </w:r>
+      <w:r>
+        <w:rPr>
+          <w:rFonts w:ascii="Times New Roman" w:hAnsi="Times New Roman" w:cs="Times New Roman"/>
+          <w:color w:val="auto"/>
+          <w:sz w:val="24"/>
+          <w:szCs w:val="24"/>
+        </w:rPr>
+        <w:instrText xml:space="preserve"> ADDIN ZOTERO_ITEM CSL_CITATION {"citationID":"xWzsTMzm","properties":{"formattedCitation":"(Etemad, Abidi and Chhabra, 2021)","plainCitation":"(Etemad, Abidi and Chhabra, 2021)","noteIndex":0},"citationItems":[{"id":53,"uris":["http://zotero.org/users/local/70QdCwYM/items/8ZSE9ESV"],"itemData":{"id":53,"type":"paper-conference","container-title":"2021 9th International Conference on Reliability, Infocom Technologies and Optimization (Trends and Future Directions) (ICRITO)","DOI":"10.1109/ICRITO51393.2021.9596500","event-place":"Noida, India","event-title":"2021 9th International Conference on Reliability, Infocom Technologies and Optimization (Trends and Future Directions) (ICRITO)","ISBN":"978-1-66541-703-7","page":"1-6","publisher":"IEEE","publisher-place":"Noida, India","source":"DOI.org (Crossref)","title":"A Review on Abstractive Text Summarization Using Deep Learning","URL":"https://ieeexplore.ieee.org/document/9596500/","author":[{"family":"Etemad","given":"Abdul Ghafoor"},{"family":"Abidi","given":"Ali Imam"},{"family":"Chhabra","given":"Megha"}],"accessed":{"date-parts":[["2022",10,10]]},"issued":{"date-parts":[["2021",9,3]]}}}],"schema":"https://github.com/citation-style-language/schema/raw/master/csl-citation.json"} </w:instrText>
+      </w:r>
+      <w:r>
+        <w:rPr>
+          <w:rFonts w:ascii="Times New Roman" w:hAnsi="Times New Roman" w:cs="Times New Roman"/>
+          <w:color w:val="auto"/>
+          <w:sz w:val="24"/>
+          <w:szCs w:val="24"/>
+        </w:rPr>
+        <w:fldChar w:fldCharType="separate"/>
+      </w:r>
+      <w:r>
+        <w:rPr>
+          <w:rFonts w:ascii="Times New Roman" w:hAnsi="Times New Roman" w:cs="Times New Roman"/>
+          <w:color w:val="auto"/>
+          <w:sz w:val="24"/>
         </w:rPr>
         <w:t>(</w:t>
       </w:r>
@@ -1527,11 +1739,8 @@
       <w:r>
         <w:rPr>
           <w:rFonts w:ascii="Times New Roman" w:hAnsi="Times New Roman" w:cs="Times New Roman"/>
-          <w:i/>
-          <w:color w:val="auto"/>
-          <w:sz w:val="24"/>
-          <w:szCs w:val="24"/>
-          <w:shd w:val="clear" w:color="auto" w:fill="FFFFFF"/>
+          <w:color w:val="auto"/>
+          <w:sz w:val="24"/>
         </w:rPr>
         <w:t>Etemad</w:t>
       </w:r>
@@ -1539,11 +1748,8 @@
       <w:r>
         <w:rPr>
           <w:rFonts w:ascii="Times New Roman" w:hAnsi="Times New Roman" w:cs="Times New Roman"/>
-          <w:i/>
-          <w:color w:val="auto"/>
-          <w:sz w:val="24"/>
-          <w:szCs w:val="24"/>
-          <w:shd w:val="clear" w:color="auto" w:fill="FFFFFF"/>
+          <w:color w:val="auto"/>
+          <w:sz w:val="24"/>
         </w:rPr>
         <w:t xml:space="preserve">, </w:t>
       </w:r>
@@ -1551,11 +1757,8 @@
       <w:r>
         <w:rPr>
           <w:rFonts w:ascii="Times New Roman" w:hAnsi="Times New Roman" w:cs="Times New Roman"/>
-          <w:i/>
-          <w:color w:val="auto"/>
-          <w:sz w:val="24"/>
-          <w:szCs w:val="24"/>
-          <w:shd w:val="clear" w:color="auto" w:fill="FFFFFF"/>
+          <w:color w:val="auto"/>
+          <w:sz w:val="24"/>
         </w:rPr>
         <w:t>Abidi</w:t>
       </w:r>
@@ -1563,19 +1766,23 @@
       <w:r>
         <w:rPr>
           <w:rFonts w:ascii="Times New Roman" w:hAnsi="Times New Roman" w:cs="Times New Roman"/>
-          <w:i/>
-          <w:color w:val="auto"/>
-          <w:sz w:val="24"/>
-          <w:szCs w:val="24"/>
-          <w:shd w:val="clear" w:color="auto" w:fill="FFFFFF"/>
+          <w:color w:val="auto"/>
+          <w:sz w:val="24"/>
         </w:rPr>
         <w:t xml:space="preserve"> and Chhabra, 2021)</w:t>
       </w:r>
-      <w:bookmarkEnd w:id="6"/>
-      <w:r>
-        <w:rPr>
-          <w:rFonts w:ascii="Times New Roman" w:hAnsi="Times New Roman" w:cs="Times New Roman"/>
-          <w:i/>
+      <w:r>
+        <w:rPr>
+          <w:rFonts w:ascii="Times New Roman" w:hAnsi="Times New Roman" w:cs="Times New Roman"/>
+          <w:color w:val="auto"/>
+          <w:sz w:val="24"/>
+          <w:szCs w:val="24"/>
+        </w:rPr>
+        <w:fldChar w:fldCharType="end"/>
+      </w:r>
+      <w:r>
+        <w:rPr>
+          <w:rFonts w:ascii="Times New Roman" w:hAnsi="Times New Roman" w:cs="Times New Roman"/>
           <w:color w:val="auto"/>
           <w:sz w:val="24"/>
           <w:szCs w:val="24"/>
@@ -1658,16 +1865,7 @@
           <w:sz w:val="24"/>
           <w:szCs w:val="24"/>
         </w:rPr>
-        <w:t xml:space="preserve"> </w:t>
-      </w:r>
-      <w:r>
-        <w:rPr>
-          <w:rFonts w:ascii="Times New Roman" w:hAnsi="Times New Roman" w:cs="Times New Roman"/>
-          <w:color w:val="auto"/>
-          <w:sz w:val="24"/>
-          <w:szCs w:val="24"/>
-        </w:rPr>
-        <w:t>Therefore, applying deep learning techniques will help to improve the quality of text summarization and help the user in making better decisions.</w:t>
+        <w:t xml:space="preserve"> Therefore, applying deep learning techniques will help to improve the quality of text summarization and help the user in making better decisions.</w:t>
       </w:r>
     </w:p>
     <w:p>
@@ -1716,16 +1914,7 @@
           <w:sz w:val="24"/>
           <w:szCs w:val="24"/>
         </w:rPr>
-        <w:t>The use of deep learning approaches to generate abstractive summaries from movie reviews has not been investigated before</w:t>
-      </w:r>
-      <w:r>
-        <w:rPr>
-          <w:rFonts w:ascii="Times New Roman" w:hAnsi="Times New Roman" w:cs="Times New Roman"/>
-          <w:color w:val="auto"/>
-          <w:sz w:val="24"/>
-          <w:szCs w:val="24"/>
-        </w:rPr>
-        <w:t>, which can help in increasing the quality of text summarization for this domain.</w:t>
+        <w:t>The use of deep learning approaches to generate abstractive summaries from movie reviews has not been investigated before, which can help in increasing the quality of text summarization for this domain.</w:t>
       </w:r>
     </w:p>
     <w:p>
@@ -1801,7 +1990,16 @@
           <w:sz w:val="24"/>
           <w:szCs w:val="28"/>
         </w:rPr>
-        <w:t>will not just to helpful for this specific domain in text summarization with movie reviews but instead it will be helpful and can be used in several other domains which requires the need to improve the quality of abstractive text summarization using the advanced approaches of deep learning.</w:t>
+        <w:t xml:space="preserve">will not just to helpful for this specific domain in text summarization with movie reviews but instead it will be helpful and can be used in several other domains </w:t>
+      </w:r>
+      <w:r>
+        <w:rPr>
+          <w:rFonts w:ascii="Times New Roman" w:hAnsi="Times New Roman" w:cs="Times New Roman"/>
+          <w:color w:val="auto"/>
+          <w:sz w:val="24"/>
+          <w:szCs w:val="28"/>
+        </w:rPr>
+        <w:t>which requires the need to improve the quality of abstractive text summarization using the advanced approaches of deep learning.</w:t>
       </w:r>
     </w:p>
     <w:p>
@@ -1832,126 +2030,146 @@
           <w:sz w:val="24"/>
           <w:szCs w:val="24"/>
         </w:rPr>
-        <w:t xml:space="preserve">the work of </w:t>
-      </w:r>
-      <w:r>
-        <w:rPr>
-          <w:rFonts w:ascii="Times New Roman" w:hAnsi="Times New Roman" w:cs="Times New Roman"/>
-          <w:i/>
+        <w:t>the work o</w:t>
+      </w:r>
+      <w:r>
+        <w:rPr>
+          <w:rFonts w:ascii="Times New Roman" w:hAnsi="Times New Roman" w:cs="Times New Roman"/>
+          <w:color w:val="auto"/>
+          <w:sz w:val="24"/>
+          <w:szCs w:val="24"/>
+        </w:rPr>
+        <w:t xml:space="preserve">f </w:t>
+      </w:r>
+      <w:r>
+        <w:rPr>
+          <w:rFonts w:ascii="Times New Roman" w:hAnsi="Times New Roman" w:cs="Times New Roman"/>
+          <w:color w:val="auto"/>
+          <w:sz w:val="24"/>
+          <w:szCs w:val="24"/>
+        </w:rPr>
+        <w:fldChar w:fldCharType="begin"/>
+      </w:r>
+      <w:r>
+        <w:rPr>
+          <w:rFonts w:ascii="Times New Roman" w:hAnsi="Times New Roman" w:cs="Times New Roman"/>
+          <w:color w:val="auto"/>
+          <w:sz w:val="24"/>
+          <w:szCs w:val="24"/>
+        </w:rPr>
+        <w:instrText xml:space="preserve"> ADDIN ZOTERO_ITEM CSL_CITATION {"citationID":"SF5OKnXN","properties":{"formattedCitation":"(Etemad, Abidi and Chhabra, 2021)","plainCitation":"(Etemad, Abidi and Chhabra, 2021)","noteIndex":0},"citationItems":[{"id":53,"uris":["http://zotero.org/users/local/70QdCwYM/items/8ZSE9ESV"],"itemData":{"id":53,"type":"paper-conference","container-title":"2021 9th International Conference on Reliability, Infocom Technologies and Optimization (Trends and Future Directions) (ICRITO)","DOI":"10.1109/ICRITO51393.2021.9596500","event-place":"Noida, India","event-title":"2021 9th International Conference on Reliability, Infocom Technologies and Optimization (Trends and Future Directions) (ICRITO)","ISBN":"978-1-66541-703-7","page":"1-6","publisher":"IEEE","publisher-place":"Noida, India","source":"DOI.org (Crossref)","title":"A Review on Abstractive Text Summarization Using Deep Learning","URL":"https://ieeexplore.ieee.org/document/9596500/","author":[{"family":"Etemad","given":"Abdul Ghafoor"},{"family":"Abidi","given":"Ali Imam"},{"family":"Chhabra","given":"Megha"}],"accessed":{"date-parts":[["2022",10,10]]},"issued":{"date-parts":[["2021",9,3]]}}}],"schema":"https://github.com/citation-style-language/schema/raw/master/csl-citation.json"} </w:instrText>
+      </w:r>
+      <w:r>
+        <w:rPr>
+          <w:rFonts w:ascii="Times New Roman" w:hAnsi="Times New Roman" w:cs="Times New Roman"/>
+          <w:color w:val="auto"/>
+          <w:sz w:val="24"/>
+          <w:szCs w:val="24"/>
+        </w:rPr>
+        <w:fldChar w:fldCharType="separate"/>
+      </w:r>
+      <w:r>
+        <w:rPr>
+          <w:rFonts w:ascii="Times New Roman" w:hAnsi="Times New Roman" w:cs="Times New Roman"/>
+          <w:color w:val="auto"/>
+          <w:sz w:val="24"/>
+        </w:rPr>
+        <w:t>(</w:t>
+      </w:r>
+      <w:proofErr w:type="spellStart"/>
+      <w:r>
+        <w:rPr>
+          <w:rFonts w:ascii="Times New Roman" w:hAnsi="Times New Roman" w:cs="Times New Roman"/>
+          <w:color w:val="auto"/>
+          <w:sz w:val="24"/>
+        </w:rPr>
+        <w:t>Etemad</w:t>
+      </w:r>
+      <w:proofErr w:type="spellEnd"/>
+      <w:r>
+        <w:rPr>
+          <w:rFonts w:ascii="Times New Roman" w:hAnsi="Times New Roman" w:cs="Times New Roman"/>
+          <w:color w:val="auto"/>
+          <w:sz w:val="24"/>
+        </w:rPr>
+        <w:t xml:space="preserve">, </w:t>
+      </w:r>
+      <w:proofErr w:type="spellStart"/>
+      <w:r>
+        <w:rPr>
+          <w:rFonts w:ascii="Times New Roman" w:hAnsi="Times New Roman" w:cs="Times New Roman"/>
+          <w:color w:val="auto"/>
+          <w:sz w:val="24"/>
+        </w:rPr>
+        <w:t>Abidi</w:t>
+      </w:r>
+      <w:proofErr w:type="spellEnd"/>
+      <w:r>
+        <w:rPr>
+          <w:rFonts w:ascii="Times New Roman" w:hAnsi="Times New Roman" w:cs="Times New Roman"/>
+          <w:color w:val="auto"/>
+          <w:sz w:val="24"/>
+        </w:rPr>
+        <w:t xml:space="preserve"> and Chhabra, 2021)</w:t>
+      </w:r>
+      <w:r>
+        <w:rPr>
+          <w:rFonts w:ascii="Times New Roman" w:hAnsi="Times New Roman" w:cs="Times New Roman"/>
+          <w:color w:val="auto"/>
+          <w:sz w:val="24"/>
+          <w:szCs w:val="24"/>
+        </w:rPr>
+        <w:fldChar w:fldCharType="end"/>
+      </w:r>
+      <w:r>
+        <w:rPr>
+          <w:rFonts w:ascii="Times New Roman" w:hAnsi="Times New Roman" w:cs="Times New Roman"/>
           <w:color w:val="auto"/>
           <w:sz w:val="24"/>
           <w:szCs w:val="24"/>
           <w:shd w:val="clear" w:color="auto" w:fill="FFFFFF"/>
         </w:rPr>
-        <w:t>(</w:t>
-      </w:r>
-      <w:proofErr w:type="spellStart"/>
-      <w:r>
-        <w:rPr>
-          <w:rFonts w:ascii="Times New Roman" w:hAnsi="Times New Roman" w:cs="Times New Roman"/>
-          <w:i/>
+        <w:t xml:space="preserve">, </w:t>
+      </w:r>
+      <w:r>
+        <w:rPr>
+          <w:rFonts w:ascii="Times New Roman" w:hAnsi="Times New Roman" w:cs="Times New Roman"/>
           <w:color w:val="auto"/>
           <w:sz w:val="24"/>
           <w:szCs w:val="24"/>
           <w:shd w:val="clear" w:color="auto" w:fill="FFFFFF"/>
         </w:rPr>
-        <w:t>Etemad</w:t>
-      </w:r>
-      <w:proofErr w:type="spellEnd"/>
-      <w:r>
-        <w:rPr>
-          <w:rFonts w:ascii="Times New Roman" w:hAnsi="Times New Roman" w:cs="Times New Roman"/>
-          <w:i/>
+        <w:t xml:space="preserve">syntactic and semantic issues with text summarization were the main issues that researchers </w:t>
+      </w:r>
+      <w:r>
+        <w:rPr>
+          <w:rFonts w:ascii="Times New Roman" w:hAnsi="Times New Roman" w:cs="Times New Roman"/>
           <w:color w:val="auto"/>
           <w:sz w:val="24"/>
           <w:szCs w:val="24"/>
           <w:shd w:val="clear" w:color="auto" w:fill="FFFFFF"/>
         </w:rPr>
-        <w:t xml:space="preserve">, </w:t>
-      </w:r>
-      <w:proofErr w:type="spellStart"/>
-      <w:r>
-        <w:rPr>
-          <w:rFonts w:ascii="Times New Roman" w:hAnsi="Times New Roman" w:cs="Times New Roman"/>
-          <w:i/>
+        <w:t>were concentrating on solving.</w:t>
+      </w:r>
+      <w:r>
+        <w:rPr>
+          <w:rFonts w:ascii="Times New Roman" w:hAnsi="Times New Roman" w:cs="Times New Roman"/>
           <w:color w:val="auto"/>
           <w:sz w:val="24"/>
           <w:szCs w:val="24"/>
           <w:shd w:val="clear" w:color="auto" w:fill="FFFFFF"/>
         </w:rPr>
-        <w:t>Abidi</w:t>
-      </w:r>
-      <w:proofErr w:type="spellEnd"/>
-      <w:r>
-        <w:rPr>
-          <w:rFonts w:ascii="Times New Roman" w:hAnsi="Times New Roman" w:cs="Times New Roman"/>
-          <w:i/>
+        <w:t xml:space="preserve"> and with respect to their intense research by exploring multiple deep learning models, they have come into conclusion that Transformer based models (T5 model) outperformed in all NLP tasks, </w:t>
+      </w:r>
+      <w:r>
+        <w:rPr>
+          <w:rFonts w:ascii="Times New Roman" w:hAnsi="Times New Roman" w:cs="Times New Roman"/>
           <w:color w:val="auto"/>
           <w:sz w:val="24"/>
           <w:szCs w:val="24"/>
           <w:shd w:val="clear" w:color="auto" w:fill="FFFFFF"/>
         </w:rPr>
-        <w:t xml:space="preserve"> and Chhabra, 2021)</w:t>
-      </w:r>
-      <w:r>
-        <w:rPr>
-          <w:rFonts w:ascii="Times New Roman" w:hAnsi="Times New Roman" w:cs="Times New Roman"/>
-          <w:color w:val="auto"/>
-          <w:sz w:val="24"/>
-          <w:szCs w:val="24"/>
-          <w:shd w:val="clear" w:color="auto" w:fill="FFFFFF"/>
-        </w:rPr>
-        <w:t xml:space="preserve">, </w:t>
-      </w:r>
-      <w:r>
-        <w:rPr>
-          <w:rFonts w:ascii="Times New Roman" w:hAnsi="Times New Roman" w:cs="Times New Roman"/>
-          <w:color w:val="auto"/>
-          <w:sz w:val="24"/>
-          <w:szCs w:val="24"/>
-          <w:shd w:val="clear" w:color="auto" w:fill="FFFFFF"/>
-        </w:rPr>
-        <w:t>s</w:t>
-      </w:r>
-      <w:r>
-        <w:rPr>
-          <w:rFonts w:ascii="Times New Roman" w:hAnsi="Times New Roman" w:cs="Times New Roman"/>
-          <w:color w:val="auto"/>
-          <w:sz w:val="24"/>
-          <w:szCs w:val="24"/>
-          <w:shd w:val="clear" w:color="auto" w:fill="FFFFFF"/>
-        </w:rPr>
-        <w:t>yntactic and semantic issues with text summarization were the main issues that researchers were concentrating on solving.</w:t>
-      </w:r>
-      <w:r>
-        <w:rPr>
-          <w:rFonts w:ascii="Times New Roman" w:hAnsi="Times New Roman" w:cs="Times New Roman"/>
-          <w:color w:val="auto"/>
-          <w:sz w:val="24"/>
-          <w:szCs w:val="24"/>
-          <w:shd w:val="clear" w:color="auto" w:fill="FFFFFF"/>
-        </w:rPr>
-        <w:t xml:space="preserve"> and with respect to their intense research by exploring multiple deep learning models, they have come into conclusion that Transformer based models (T5 model) outperformed in all NLP tasks, </w:t>
-      </w:r>
-      <w:r>
-        <w:rPr>
-          <w:rFonts w:ascii="Times New Roman" w:hAnsi="Times New Roman" w:cs="Times New Roman"/>
-          <w:color w:val="auto"/>
-          <w:sz w:val="24"/>
-          <w:szCs w:val="24"/>
-          <w:shd w:val="clear" w:color="auto" w:fill="FFFFFF"/>
-        </w:rPr>
-        <w:t>this</w:t>
-      </w:r>
-      <w:r>
-        <w:rPr>
-          <w:rFonts w:ascii="Times New Roman" w:hAnsi="Times New Roman" w:cs="Times New Roman"/>
-          <w:color w:val="auto"/>
-          <w:sz w:val="24"/>
-          <w:szCs w:val="24"/>
-          <w:shd w:val="clear" w:color="auto" w:fill="FFFFFF"/>
-        </w:rPr>
-        <w:t xml:space="preserve"> encourages the author to go deeper into the field of </w:t>
+        <w:t xml:space="preserve">this encourages the author to go deeper into the field of </w:t>
       </w:r>
       <w:r>
         <w:rPr>
@@ -2044,25 +2262,23 @@
     <w:tbl>
       <w:tblPr>
         <w:tblStyle w:val="TableGrid"/>
-        <w:tblW w:w="9048" w:type="dxa"/>
+        <w:tblW w:w="9175" w:type="dxa"/>
         <w:tblLayout w:type="fixed"/>
         <w:tblLook w:val="04A0" w:firstRow="1" w:lastRow="0" w:firstColumn="1" w:lastColumn="0" w:noHBand="0" w:noVBand="1"/>
       </w:tblPr>
       <w:tblGrid>
-        <w:gridCol w:w="1209"/>
-        <w:gridCol w:w="975"/>
-        <w:gridCol w:w="1406"/>
-        <w:gridCol w:w="1840"/>
-        <w:gridCol w:w="1752"/>
-        <w:gridCol w:w="1866"/>
+        <w:gridCol w:w="1435"/>
+        <w:gridCol w:w="2610"/>
+        <w:gridCol w:w="2340"/>
+        <w:gridCol w:w="2790"/>
       </w:tblGrid>
       <w:tr>
         <w:trPr>
-          <w:trHeight w:val="422"/>
+          <w:trHeight w:val="398"/>
         </w:trPr>
         <w:tc>
           <w:tcPr>
-            <w:tcW w:w="1209" w:type="dxa"/>
+            <w:tcW w:w="1435" w:type="dxa"/>
           </w:tcPr>
           <w:p>
             <w:pPr>
@@ -2072,6 +2288,7 @@
               <w:jc w:val="both"/>
               <w:rPr>
                 <w:rFonts w:ascii="Times New Roman" w:hAnsi="Times New Roman" w:cs="Times New Roman"/>
+                <w:b/>
                 <w:color w:val="auto"/>
                 <w:sz w:val="24"/>
                 <w:szCs w:val="24"/>
@@ -2080,6 +2297,7 @@
             <w:r>
               <w:rPr>
                 <w:rFonts w:ascii="Times New Roman" w:hAnsi="Times New Roman" w:cs="Times New Roman"/>
+                <w:b/>
                 <w:color w:val="auto"/>
                 <w:sz w:val="24"/>
                 <w:szCs w:val="24"/>
@@ -2090,7 +2308,44 @@
         </w:tc>
         <w:tc>
           <w:tcPr>
-            <w:tcW w:w="975" w:type="dxa"/>
+            <w:tcW w:w="2610" w:type="dxa"/>
+          </w:tcPr>
+          <w:p>
+            <w:pPr>
+              <w:pStyle w:val="NormalWeb"/>
+              <w:spacing w:before="0" w:beforeAutospacing="0" w:after="0" w:afterAutospacing="0"/>
+              <w:rPr>
+                <w:b/>
+              </w:rPr>
+            </w:pPr>
+            <w:r>
+              <w:rPr>
+                <w:rFonts w:ascii="Calibri" w:hAnsi="Calibri" w:cs="Calibri"/>
+                <w:b/>
+                <w:color w:val="000000"/>
+              </w:rPr>
+              <w:t>Brief Description</w:t>
+            </w:r>
+          </w:p>
+          <w:p>
+            <w:pPr>
+              <w:pStyle w:val="ListParagraph"/>
+              <w:spacing w:line="360" w:lineRule="auto"/>
+              <w:ind w:left="0"/>
+              <w:jc w:val="both"/>
+              <w:rPr>
+                <w:rFonts w:ascii="Times New Roman" w:hAnsi="Times New Roman" w:cs="Times New Roman"/>
+                <w:b/>
+                <w:color w:val="auto"/>
+                <w:sz w:val="24"/>
+                <w:szCs w:val="24"/>
+              </w:rPr>
+            </w:pPr>
+          </w:p>
+        </w:tc>
+        <w:tc>
+          <w:tcPr>
+            <w:tcW w:w="2340" w:type="dxa"/>
           </w:tcPr>
           <w:p>
             <w:pPr>
@@ -2100,6 +2355,7 @@
               <w:jc w:val="both"/>
               <w:rPr>
                 <w:rFonts w:ascii="Times New Roman" w:hAnsi="Times New Roman" w:cs="Times New Roman"/>
+                <w:b/>
                 <w:color w:val="auto"/>
                 <w:sz w:val="24"/>
                 <w:szCs w:val="24"/>
@@ -2108,17 +2364,18 @@
             <w:r>
               <w:rPr>
                 <w:rFonts w:ascii="Times New Roman" w:hAnsi="Times New Roman" w:cs="Times New Roman"/>
-                <w:color w:val="auto"/>
-                <w:sz w:val="24"/>
-                <w:szCs w:val="24"/>
-              </w:rPr>
-              <w:t>Title</w:t>
+                <w:b/>
+                <w:color w:val="auto"/>
+                <w:sz w:val="24"/>
+                <w:szCs w:val="24"/>
+              </w:rPr>
+              <w:t>Limitations</w:t>
             </w:r>
           </w:p>
         </w:tc>
         <w:tc>
           <w:tcPr>
-            <w:tcW w:w="1406" w:type="dxa"/>
+            <w:tcW w:w="2790" w:type="dxa"/>
           </w:tcPr>
           <w:p>
             <w:pPr>
@@ -2128,6 +2385,7 @@
               <w:jc w:val="both"/>
               <w:rPr>
                 <w:rFonts w:ascii="Times New Roman" w:hAnsi="Times New Roman" w:cs="Times New Roman"/>
+                <w:b/>
                 <w:color w:val="auto"/>
                 <w:sz w:val="24"/>
                 <w:szCs w:val="24"/>
@@ -2136,17 +2394,23 @@
             <w:r>
               <w:rPr>
                 <w:rFonts w:ascii="Times New Roman" w:hAnsi="Times New Roman" w:cs="Times New Roman"/>
-                <w:color w:val="auto"/>
-                <w:sz w:val="24"/>
-                <w:szCs w:val="24"/>
-              </w:rPr>
-              <w:t>Summary</w:t>
+                <w:b/>
+                <w:color w:val="auto"/>
+                <w:sz w:val="24"/>
+                <w:szCs w:val="24"/>
+              </w:rPr>
+              <w:t xml:space="preserve">Contribution </w:t>
             </w:r>
           </w:p>
         </w:tc>
+      </w:tr>
+      <w:tr>
+        <w:trPr>
+          <w:trHeight w:val="399"/>
+        </w:trPr>
         <w:tc>
           <w:tcPr>
-            <w:tcW w:w="1840" w:type="dxa"/>
+            <w:tcW w:w="1435" w:type="dxa"/>
           </w:tcPr>
           <w:p>
             <w:pPr>
@@ -2168,13 +2432,48 @@
                 <w:sz w:val="24"/>
                 <w:szCs w:val="24"/>
               </w:rPr>
-              <w:t>Technique Used</w:t>
+              <w:fldChar w:fldCharType="begin"/>
+            </w:r>
+            <w:r>
+              <w:rPr>
+                <w:rFonts w:ascii="Times New Roman" w:hAnsi="Times New Roman" w:cs="Times New Roman"/>
+                <w:color w:val="auto"/>
+                <w:sz w:val="24"/>
+                <w:szCs w:val="24"/>
+              </w:rPr>
+              <w:instrText xml:space="preserve"> ADDIN ZOTERO_ITEM CSL_CITATION {"citationID":"2FdEXnXL","properties":{"formattedCitation":"(Khan et al., 2020)","plainCitation":"(Khan et al., 2020)","noteIndex":0},"citationItems":[{"id":37,"uris":["http://zotero.org/users/local/70QdCwYM/items/HAQI68WZ"],"itemData":{"id":37,"type":"article-journal","abstract":"With the growing information on web, online movie review is becoming a significant information resource for Internet users. However, online users post thousands of movie reviews on daily basis and it is hard for them to manually summarize the reviews. Movie review mining and summarization is one of the challenging tasks in natural language processing. Therefore, an automatic approach is desirable to summarize the lengthy movie reviews, and it will allow users to quickly recognize the positive and negative aspects of a movie. This study employs a feature extraction technique called bag of words (BoW) to extract features from movie reviews and represent the reviews as a vector space model or feature vector. The next phase uses Na&amp;#xef;ve Bayes machine learning algorithm to classify the movie reviews (represented as feature vector) into positive and negative. Next, an undirected weighted graph is constructed from the pairwise semantic similarities between classified review sentences in such a way that the graph nodes represent review sentences, while the edges of graph indicate semantic similarity weight. The weighted graph-based ranking algorithm (WGRA) is applied to compute the rank score for each review sentence in the graph. Finally, the top ranked sentences (graph nodes) are chosen based on highest rank scores to produce the extractive summary. Experimental results reveal that the proposed approach is superior to other state-of-the-art approaches.","container-title":"Computational Intelligence and Neuroscience","DOI":"10.1155/2020/7526580","ISSN":"1687-5265","note":"publisher: Hindawi","page":"7526580","title":"Movie Review Summarization Using Supervised Learning and Graph-Based Ranking Algorithm","volume":"2020","editor":[{"family":"Herrera","given":"Luis Javier"}],"author":[{"family":"Khan","given":"Atif"},{"family":"Gul","given":"Muhammad Adnan"},{"family":"Zareei","given":"Mahdi"},{"family":"Biswal","given":"R. R."},{"family":"Zeb","given":"Asim"},{"family":"Naeem","given":"Muhammad"},{"family":"Saeed","given":"Yousaf"},{"family":"Salim","given":"Naomie"}],"issued":{"date-parts":[["2020",6,2]]}}}],"schema":"https://github.com/citation-style-language/schema/raw/master/csl-citation.json"} </w:instrText>
+            </w:r>
+            <w:r>
+              <w:rPr>
+                <w:rFonts w:ascii="Times New Roman" w:hAnsi="Times New Roman" w:cs="Times New Roman"/>
+                <w:color w:val="auto"/>
+                <w:sz w:val="24"/>
+                <w:szCs w:val="24"/>
+              </w:rPr>
+              <w:fldChar w:fldCharType="separate"/>
+            </w:r>
+            <w:r>
+              <w:rPr>
+                <w:rFonts w:ascii="Times New Roman" w:hAnsi="Times New Roman" w:cs="Times New Roman"/>
+                <w:color w:val="auto"/>
+                <w:sz w:val="24"/>
+              </w:rPr>
+              <w:t>(Khan et al., 2020)</w:t>
+            </w:r>
+            <w:r>
+              <w:rPr>
+                <w:rFonts w:ascii="Times New Roman" w:hAnsi="Times New Roman" w:cs="Times New Roman"/>
+                <w:color w:val="auto"/>
+                <w:sz w:val="24"/>
+                <w:szCs w:val="24"/>
+              </w:rPr>
+              <w:fldChar w:fldCharType="end"/>
             </w:r>
           </w:p>
         </w:tc>
         <w:tc>
           <w:tcPr>
-            <w:tcW w:w="1752" w:type="dxa"/>
+            <w:tcW w:w="2610" w:type="dxa"/>
           </w:tcPr>
           <w:p>
             <w:pPr>
@@ -2196,13 +2495,13 @@
                 <w:sz w:val="24"/>
                 <w:szCs w:val="24"/>
               </w:rPr>
-              <w:t>Limitations</w:t>
+              <w:t>An automatic approach is desirable to summarize the lengthy movie reviews and allow users to quickly recognize the positive and negative aspects of a movie.</w:t>
             </w:r>
           </w:p>
         </w:tc>
         <w:tc>
           <w:tcPr>
-            <w:tcW w:w="1866" w:type="dxa"/>
+            <w:tcW w:w="2340" w:type="dxa"/>
           </w:tcPr>
           <w:p>
             <w:pPr>
@@ -2212,7 +2511,7 @@
               <w:jc w:val="both"/>
               <w:rPr>
                 <w:rFonts w:ascii="Times New Roman" w:hAnsi="Times New Roman" w:cs="Times New Roman"/>
-                <w:color w:val="auto"/>
+                <w:color w:val="000000"/>
                 <w:sz w:val="24"/>
                 <w:szCs w:val="24"/>
               </w:rPr>
@@ -2220,22 +2519,17 @@
             <w:r>
               <w:rPr>
                 <w:rFonts w:ascii="Times New Roman" w:hAnsi="Times New Roman" w:cs="Times New Roman"/>
-                <w:color w:val="auto"/>
-                <w:sz w:val="24"/>
-                <w:szCs w:val="24"/>
-              </w:rPr>
-              <w:t xml:space="preserve">Contribution </w:t>
+                <w:color w:val="000000"/>
+                <w:sz w:val="24"/>
+                <w:szCs w:val="24"/>
+              </w:rPr>
+              <w:t>Making use of deep learning models to generate abstractive summaries from movie reviews.</w:t>
             </w:r>
           </w:p>
         </w:tc>
-      </w:tr>
-      <w:tr>
-        <w:trPr>
-          <w:trHeight w:val="423"/>
-        </w:trPr>
         <w:tc>
           <w:tcPr>
-            <w:tcW w:w="1209" w:type="dxa"/>
+            <w:tcW w:w="2790" w:type="dxa"/>
           </w:tcPr>
           <w:p>
             <w:pPr>
@@ -2245,7 +2539,7 @@
               <w:jc w:val="both"/>
               <w:rPr>
                 <w:rFonts w:ascii="Times New Roman" w:hAnsi="Times New Roman" w:cs="Times New Roman"/>
-                <w:color w:val="auto"/>
+                <w:color w:val="000000"/>
                 <w:sz w:val="24"/>
                 <w:szCs w:val="24"/>
               </w:rPr>
@@ -2253,40 +2547,73 @@
             <w:r>
               <w:rPr>
                 <w:rFonts w:ascii="Times New Roman" w:hAnsi="Times New Roman" w:cs="Times New Roman"/>
-                <w:color w:val="auto"/>
-                <w:sz w:val="24"/>
-                <w:szCs w:val="24"/>
-                <w:shd w:val="clear" w:color="auto" w:fill="FFFFFF"/>
-              </w:rPr>
-              <w:t>(</w:t>
+                <w:color w:val="000000"/>
+                <w:sz w:val="24"/>
+                <w:szCs w:val="24"/>
+              </w:rPr>
+              <w:t xml:space="preserve">Making using of </w:t>
             </w:r>
             <w:proofErr w:type="spellStart"/>
             <w:r>
               <w:rPr>
                 <w:rFonts w:ascii="Times New Roman" w:hAnsi="Times New Roman" w:cs="Times New Roman"/>
-                <w:color w:val="auto"/>
-                <w:sz w:val="24"/>
-                <w:szCs w:val="24"/>
-                <w:shd w:val="clear" w:color="auto" w:fill="FFFFFF"/>
-              </w:rPr>
-              <w:t>Boorugu</w:t>
+                <w:b/>
+                <w:color w:val="000000"/>
+                <w:sz w:val="24"/>
+                <w:szCs w:val="24"/>
+              </w:rPr>
+              <w:t>BoW</w:t>
             </w:r>
             <w:proofErr w:type="spellEnd"/>
             <w:r>
               <w:rPr>
                 <w:rFonts w:ascii="Times New Roman" w:hAnsi="Times New Roman" w:cs="Times New Roman"/>
-                <w:color w:val="auto"/>
-                <w:sz w:val="24"/>
-                <w:szCs w:val="24"/>
-                <w:shd w:val="clear" w:color="auto" w:fill="FFFFFF"/>
-              </w:rPr>
-              <w:t>, Ramesh and Madhavi, 2019)</w:t>
+                <w:color w:val="000000"/>
+                <w:sz w:val="24"/>
+                <w:szCs w:val="24"/>
+              </w:rPr>
+              <w:t xml:space="preserve"> (Bag of words) for feature extraction and converting reviews into vector space, followed by the </w:t>
+            </w:r>
+            <w:bookmarkStart w:id="5" w:name="_Hlk115855757"/>
+            <w:r>
+              <w:rPr>
+                <w:rFonts w:ascii="Times New Roman" w:hAnsi="Times New Roman" w:cs="Times New Roman"/>
+                <w:color w:val="000000"/>
+                <w:sz w:val="24"/>
+                <w:szCs w:val="24"/>
+              </w:rPr>
+              <w:t xml:space="preserve">Naïve Bayes </w:t>
+            </w:r>
+            <w:bookmarkEnd w:id="5"/>
+            <w:r>
+              <w:rPr>
+                <w:rFonts w:ascii="Times New Roman" w:hAnsi="Times New Roman" w:cs="Times New Roman"/>
+                <w:color w:val="000000"/>
+                <w:sz w:val="24"/>
+                <w:szCs w:val="24"/>
+              </w:rPr>
+              <w:t xml:space="preserve">machine learning algorithm used for review classification (either positive or negative), then using an undirected weighted graph based ranking algorithm to rank score for reach review sentence in graph. Finally, the top ranked sentences are chosen based on highest rank scores to produce </w:t>
+            </w:r>
+            <w:r>
+              <w:rPr>
+                <w:rFonts w:ascii="Times New Roman" w:hAnsi="Times New Roman" w:cs="Times New Roman"/>
+                <w:b/>
+                <w:color w:val="000000"/>
+                <w:sz w:val="24"/>
+                <w:szCs w:val="24"/>
+              </w:rPr>
+              <w:t>extractive summary.</w:t>
             </w:r>
           </w:p>
         </w:tc>
+      </w:tr>
+      <w:tr>
+        <w:trPr>
+          <w:trHeight w:val="399"/>
+        </w:trPr>
         <w:tc>
           <w:tcPr>
-            <w:tcW w:w="975" w:type="dxa"/>
+            <w:tcW w:w="1435" w:type="dxa"/>
           </w:tcPr>
           <w:p>
             <w:pPr>
@@ -2308,13 +2635,75 @@
                 <w:sz w:val="24"/>
                 <w:szCs w:val="24"/>
               </w:rPr>
-              <w:t>Summarizing product reviews using NLP based text summarization</w:t>
+              <w:fldChar w:fldCharType="begin"/>
+            </w:r>
+            <w:r>
+              <w:rPr>
+                <w:rFonts w:ascii="Times New Roman" w:hAnsi="Times New Roman" w:cs="Times New Roman"/>
+                <w:color w:val="auto"/>
+                <w:sz w:val="24"/>
+                <w:szCs w:val="24"/>
+              </w:rPr>
+              <w:instrText xml:space="preserve"> ADDIN ZOTERO_ITEM CSL_CITATION {"citationID":"ddVELSzc","properties":{"formattedCitation":"(Boorugu, Ramesh and Madhavi, 2019)","plainCitation":"(Boorugu, Ramesh and Madhavi, 2019)","noteIndex":0},"citationItems":[{"id":8,"uris":["http://zotero.org/users/local/70QdCwYM/items/EJJHXUCW"],"itemData":{"id":8,"type":"article-journal","container-title":"International Journal of Scientific &amp; Technology Research Volume","ISSN":"2277-8616","issue":"10","page":"1127-1133","title":"Summarizing Product Reviews Using Nlp Based Text Summarization","volume":"8","author":[{"family":"Boorugu","given":"Ravali"},{"family":"Ramesh","given":"Gajula"},{"family":"Madhavi","given":"Karanam"}],"issued":{"date-parts":[["2019"]]}}}],"schema":"https://github.com/citation-style-language/schema/raw/master/csl-citation.json"} </w:instrText>
+            </w:r>
+            <w:r>
+              <w:rPr>
+                <w:rFonts w:ascii="Times New Roman" w:hAnsi="Times New Roman" w:cs="Times New Roman"/>
+                <w:color w:val="auto"/>
+                <w:sz w:val="24"/>
+                <w:szCs w:val="24"/>
+              </w:rPr>
+              <w:fldChar w:fldCharType="separate"/>
+            </w:r>
+            <w:r>
+              <w:rPr>
+                <w:rFonts w:ascii="Times New Roman" w:hAnsi="Times New Roman" w:cs="Times New Roman"/>
+                <w:color w:val="auto"/>
+                <w:sz w:val="24"/>
+              </w:rPr>
+              <w:t>(</w:t>
+            </w:r>
+            <w:proofErr w:type="spellStart"/>
+            <w:r>
+              <w:rPr>
+                <w:rFonts w:ascii="Times New Roman" w:hAnsi="Times New Roman" w:cs="Times New Roman"/>
+                <w:color w:val="auto"/>
+                <w:sz w:val="24"/>
+              </w:rPr>
+              <w:t>Boorugu</w:t>
+            </w:r>
+            <w:proofErr w:type="spellEnd"/>
+            <w:r>
+              <w:rPr>
+                <w:rFonts w:ascii="Times New Roman" w:hAnsi="Times New Roman" w:cs="Times New Roman"/>
+                <w:color w:val="auto"/>
+                <w:sz w:val="24"/>
+              </w:rPr>
+              <w:t xml:space="preserve">, Ramesh and </w:t>
+            </w:r>
+            <w:r>
+              <w:rPr>
+                <w:rFonts w:ascii="Times New Roman" w:hAnsi="Times New Roman" w:cs="Times New Roman"/>
+                <w:color w:val="auto"/>
+                <w:sz w:val="24"/>
+              </w:rPr>
+              <w:lastRenderedPageBreak/>
+              <w:t>Madhavi, 2019)</w:t>
+            </w:r>
+            <w:r>
+              <w:rPr>
+                <w:rFonts w:ascii="Times New Roman" w:hAnsi="Times New Roman" w:cs="Times New Roman"/>
+                <w:color w:val="auto"/>
+                <w:sz w:val="24"/>
+                <w:szCs w:val="24"/>
+              </w:rPr>
+              <w:fldChar w:fldCharType="end"/>
             </w:r>
           </w:p>
         </w:tc>
         <w:tc>
           <w:tcPr>
-            <w:tcW w:w="1406" w:type="dxa"/>
+            <w:tcW w:w="2610" w:type="dxa"/>
           </w:tcPr>
           <w:p>
             <w:pPr>
@@ -2336,23 +2725,24 @@
                 <w:sz w:val="24"/>
                 <w:szCs w:val="24"/>
               </w:rPr>
-              <w:t xml:space="preserve">Using all the customer reviews on products when making purchasing decisions to give a proper summarization of the reviews to the customer, so that he doesn’t need to go through all the reviews to figure out </w:t>
-            </w:r>
-            <w:r>
-              <w:rPr>
-                <w:rFonts w:ascii="Times New Roman" w:hAnsi="Times New Roman" w:cs="Times New Roman"/>
-                <w:color w:val="auto"/>
-                <w:sz w:val="24"/>
-                <w:szCs w:val="24"/>
-              </w:rPr>
               <w:lastRenderedPageBreak/>
-              <w:t>if the product is what he is looking for and save time.</w:t>
+              <w:t xml:space="preserve">Using all the customer reviews on products </w:t>
+            </w:r>
+            <w:r>
+              <w:rPr>
+                <w:rFonts w:ascii="Times New Roman" w:hAnsi="Times New Roman" w:cs="Times New Roman"/>
+                <w:color w:val="auto"/>
+                <w:sz w:val="24"/>
+                <w:szCs w:val="24"/>
+              </w:rPr>
+              <w:lastRenderedPageBreak/>
+              <w:t>when making purchasing decisions to give a proper summarization of the reviews to the customer, so that he doesn’t need to go through all the reviews to figure out if the product is what he is looking for and save time.</w:t>
             </w:r>
           </w:p>
         </w:tc>
         <w:tc>
           <w:tcPr>
-            <w:tcW w:w="1840" w:type="dxa"/>
+            <w:tcW w:w="2340" w:type="dxa"/>
           </w:tcPr>
           <w:p>
             <w:pPr>
@@ -2375,7 +2765,7 @@
                 <w:szCs w:val="24"/>
               </w:rPr>
               <w:lastRenderedPageBreak/>
-              <w:t xml:space="preserve">Using seq2seq model for summarization along with attention mechanism for increased accuracy, also using word embedding model Concept net Number batch which is better than Glove. Finally, using a 1D convolutional layer followed by max pooling layer, LSTM layer and then at </w:t>
+              <w:t xml:space="preserve">Focused on improving the </w:t>
             </w:r>
             <w:r>
               <w:rPr>
@@ -2385,13 +2775,13 @@
                 <w:szCs w:val="24"/>
               </w:rPr>
               <w:lastRenderedPageBreak/>
-              <w:t>the end a fully connected layer</w:t>
+              <w:t>accuracy by using the latest models in the field of text summarization. By using transformers architecture, we could improve this.</w:t>
             </w:r>
           </w:p>
         </w:tc>
         <w:tc>
           <w:tcPr>
-            <w:tcW w:w="1752" w:type="dxa"/>
+            <w:tcW w:w="2790" w:type="dxa"/>
           </w:tcPr>
           <w:p>
             <w:pPr>
@@ -2414,13 +2804,37 @@
                 <w:szCs w:val="24"/>
               </w:rPr>
               <w:lastRenderedPageBreak/>
-              <w:t>Focused on improving the accuracy by using the latest models in the field of text summarization. By using transformers architecture, we could improve this.</w:t>
+              <w:t xml:space="preserve">Using seq2seq model for summarization along with </w:t>
+            </w:r>
+            <w:r>
+              <w:rPr>
+                <w:rFonts w:ascii="Times New Roman" w:hAnsi="Times New Roman" w:cs="Times New Roman"/>
+                <w:color w:val="auto"/>
+                <w:sz w:val="24"/>
+                <w:szCs w:val="24"/>
+              </w:rPr>
+              <w:lastRenderedPageBreak/>
+              <w:t>attention mechanism for increased accuracy, also using word embedding model Concept net Number batch which is better than Glove. Finally, using a 1D convolutional layer followed by max pooling layer, LSTM layer and then at the end a fully connected layer</w:t>
+            </w:r>
+            <w:r>
+              <w:rPr>
+                <w:rFonts w:ascii="Times New Roman" w:hAnsi="Times New Roman" w:cs="Times New Roman"/>
+                <w:color w:val="auto"/>
+                <w:sz w:val="24"/>
+                <w:szCs w:val="24"/>
+              </w:rPr>
+              <w:t>.</w:t>
             </w:r>
           </w:p>
         </w:tc>
+      </w:tr>
+      <w:tr>
+        <w:trPr>
+          <w:trHeight w:val="399"/>
+        </w:trPr>
         <w:tc>
           <w:tcPr>
-            <w:tcW w:w="1866" w:type="dxa"/>
+            <w:tcW w:w="1435" w:type="dxa"/>
           </w:tcPr>
           <w:p>
             <w:pPr>
@@ -2442,18 +2856,49 @@
                 <w:sz w:val="24"/>
                 <w:szCs w:val="24"/>
               </w:rPr>
-              <w:t xml:space="preserve">Using text summarization for summarizing product reviews and also classifying the review to come to a decision to buy the product or not. </w:t>
+              <w:lastRenderedPageBreak/>
+              <w:fldChar w:fldCharType="begin"/>
+            </w:r>
+            <w:r>
+              <w:rPr>
+                <w:rFonts w:ascii="Times New Roman" w:hAnsi="Times New Roman" w:cs="Times New Roman"/>
+                <w:color w:val="auto"/>
+                <w:sz w:val="24"/>
+                <w:szCs w:val="24"/>
+              </w:rPr>
+              <w:instrText xml:space="preserve"> ADDIN ZOTERO_ITEM CSL_CITATION {"citationID":"yEmMwIf1","properties":{"formattedCitation":"(Mukherjee et al., 2020)","plainCitation":"(Mukherjee et al., 2020)","noteIndex":0},"citationItems":[{"id":38,"uris":["http://zotero.org/users/local/70QdCwYM/items/CTDYISRK"],"itemData":{"id":38,"type":"paper-conference","abstract":"Manually extracting relevant aspects and opinions from large volumes of user-generated text is a time-consuming process. Summaries, on the other hand, help readers with limited time budgets to quickly consume the key ideas from the data. State-of-the-art approaches for multi-document summarization, however, do not consider user preferences while generating summaries. In this work, we argue the need and propose a solution for generating personalized aspect-based opinion summaries from large collections of online tourist reviews. We let our readers decide and control several attributes of the summary such as the length and specific aspects of interest among others. Specifically, we take an unsupervised approach to extract coherent aspects from tourist reviews posted on TripAdvisor. We then propose an Integer Linear Programming (ILP) based extractive technique to select an informative subset of opinions around the identified aspects while respecting the user-specified values for various control parameters. Finally, we evaluate and compare our summaries using crowdsourcing and ROUGE-based metrics and obtain competitive results.","container-title":"Proceedings of the 43rd International ACM SIGIR Conference on Research and Development in Information Retrieval","DOI":"10.1145/3397271.3401269","note":"arXiv:2006.04660 [cs]","page":"1825-1828","source":"arXiv.org","title":"Read what you need: Controllable Aspect-based Opinion Summarization of Tourist Reviews","title-short":"Read what you need","URL":"http://arxiv.org/abs/2006.04660","author":[{"family":"Mukherjee","given":"Rajdeep"},{"family":"Peruri","given":"Hari Chandana"},{"family":"Vishnu","given":"Uppada"},{"family":"Goyal","given":"Pawan"},{"family":"Bhattacharya","given":"Sourangshu"},{"family":"Ganguly","given":"Niloy"}],"accessed":{"date-parts":[["2022",10,10]]},"issued":{"date-parts":[["2020",7,25]]}}}],"schema":"https://github.com/citation-style-language/schema/raw/master/csl-citation.json"} </w:instrText>
+            </w:r>
+            <w:r>
+              <w:rPr>
+                <w:rFonts w:ascii="Times New Roman" w:hAnsi="Times New Roman" w:cs="Times New Roman"/>
+                <w:color w:val="auto"/>
+                <w:sz w:val="24"/>
+                <w:szCs w:val="24"/>
+              </w:rPr>
+              <w:fldChar w:fldCharType="separate"/>
+            </w:r>
+            <w:r>
+              <w:rPr>
+                <w:rFonts w:ascii="Times New Roman" w:hAnsi="Times New Roman" w:cs="Times New Roman"/>
+                <w:color w:val="auto"/>
+                <w:sz w:val="24"/>
+              </w:rPr>
+              <w:t>(Mukherjee et al., 2020)</w:t>
+            </w:r>
+            <w:r>
+              <w:rPr>
+                <w:rFonts w:ascii="Times New Roman" w:hAnsi="Times New Roman" w:cs="Times New Roman"/>
+                <w:color w:val="auto"/>
+                <w:sz w:val="24"/>
+                <w:szCs w:val="24"/>
+              </w:rPr>
+              <w:fldChar w:fldCharType="end"/>
             </w:r>
           </w:p>
         </w:tc>
-      </w:tr>
-      <w:tr>
-        <w:trPr>
-          <w:trHeight w:val="423"/>
-        </w:trPr>
         <w:tc>
           <w:tcPr>
-            <w:tcW w:w="1209" w:type="dxa"/>
+            <w:tcW w:w="2610" w:type="dxa"/>
           </w:tcPr>
           <w:p>
             <w:pPr>
@@ -2474,336 +2919,14 @@
                 <w:color w:val="auto"/>
                 <w:sz w:val="24"/>
                 <w:szCs w:val="24"/>
-                <w:shd w:val="clear" w:color="auto" w:fill="FFFFFF"/>
-              </w:rPr>
-              <w:t>(Khan et al., 2020)</w:t>
+              </w:rPr>
+              <w:t>A solution for generating personalized aspect-based opinion summaries from large collections of online tourist reviews, also able to customize the attributes of the summary based on the user’s interest.</w:t>
             </w:r>
           </w:p>
         </w:tc>
         <w:tc>
           <w:tcPr>
-            <w:tcW w:w="975" w:type="dxa"/>
-          </w:tcPr>
-          <w:p>
-            <w:pPr>
-              <w:pStyle w:val="ListParagraph"/>
-              <w:spacing w:line="360" w:lineRule="auto"/>
-              <w:ind w:left="0"/>
-              <w:jc w:val="both"/>
-              <w:rPr>
-                <w:rFonts w:ascii="Times New Roman" w:hAnsi="Times New Roman" w:cs="Times New Roman"/>
-                <w:color w:val="auto"/>
-                <w:sz w:val="24"/>
-                <w:szCs w:val="24"/>
-              </w:rPr>
-            </w:pPr>
-            <w:r>
-              <w:rPr>
-                <w:rFonts w:ascii="Times New Roman" w:hAnsi="Times New Roman" w:cs="Times New Roman"/>
-                <w:color w:val="auto"/>
-                <w:sz w:val="24"/>
-                <w:szCs w:val="24"/>
-              </w:rPr>
-              <w:t>Movie Review Summarization Using Supervised Learning and Graph Based Ranking Algorithm</w:t>
-            </w:r>
-          </w:p>
-        </w:tc>
-        <w:tc>
-          <w:tcPr>
-            <w:tcW w:w="1406" w:type="dxa"/>
-          </w:tcPr>
-          <w:p>
-            <w:pPr>
-              <w:pStyle w:val="ListParagraph"/>
-              <w:spacing w:line="360" w:lineRule="auto"/>
-              <w:ind w:left="0"/>
-              <w:jc w:val="both"/>
-              <w:rPr>
-                <w:rFonts w:ascii="Times New Roman" w:hAnsi="Times New Roman" w:cs="Times New Roman"/>
-                <w:color w:val="auto"/>
-                <w:sz w:val="24"/>
-                <w:szCs w:val="24"/>
-              </w:rPr>
-            </w:pPr>
-            <w:r>
-              <w:rPr>
-                <w:rFonts w:ascii="Times New Roman" w:hAnsi="Times New Roman" w:cs="Times New Roman"/>
-                <w:color w:val="auto"/>
-                <w:sz w:val="24"/>
-                <w:szCs w:val="24"/>
-              </w:rPr>
-              <w:t>An automatic approach is desirable to summarize the lengthy movie reviews and allow users to quickly recognize the positive and negative aspects of a movie.</w:t>
-            </w:r>
-          </w:p>
-        </w:tc>
-        <w:tc>
-          <w:tcPr>
-            <w:tcW w:w="1840" w:type="dxa"/>
-          </w:tcPr>
-          <w:p>
-            <w:pPr>
-              <w:pStyle w:val="ListParagraph"/>
-              <w:spacing w:line="360" w:lineRule="auto"/>
-              <w:ind w:left="0"/>
-              <w:jc w:val="both"/>
-              <w:rPr>
-                <w:rFonts w:ascii="Times New Roman" w:hAnsi="Times New Roman" w:cs="Times New Roman"/>
-                <w:color w:val="auto"/>
-                <w:sz w:val="24"/>
-                <w:szCs w:val="24"/>
-              </w:rPr>
-            </w:pPr>
-            <w:r>
-              <w:rPr>
-                <w:rFonts w:ascii="Times New Roman" w:hAnsi="Times New Roman" w:cs="Times New Roman"/>
-                <w:color w:val="auto"/>
-                <w:sz w:val="24"/>
-                <w:szCs w:val="24"/>
-              </w:rPr>
-              <w:t xml:space="preserve">Making using of </w:t>
-            </w:r>
-            <w:proofErr w:type="spellStart"/>
-            <w:r>
-              <w:rPr>
-                <w:rFonts w:ascii="Times New Roman" w:hAnsi="Times New Roman" w:cs="Times New Roman"/>
-                <w:b/>
-                <w:color w:val="auto"/>
-                <w:sz w:val="24"/>
-                <w:szCs w:val="24"/>
-              </w:rPr>
-              <w:t>BoW</w:t>
-            </w:r>
-            <w:proofErr w:type="spellEnd"/>
-            <w:r>
-              <w:rPr>
-                <w:rFonts w:ascii="Times New Roman" w:hAnsi="Times New Roman" w:cs="Times New Roman"/>
-                <w:color w:val="auto"/>
-                <w:sz w:val="24"/>
-                <w:szCs w:val="24"/>
-              </w:rPr>
-              <w:t xml:space="preserve"> (Bag of words) for feature extraction and converting reviews into vector space, followed by the </w:t>
-            </w:r>
-            <w:bookmarkStart w:id="7" w:name="_Hlk115855757"/>
-            <w:r>
-              <w:rPr>
-                <w:rFonts w:ascii="Times New Roman" w:hAnsi="Times New Roman" w:cs="Times New Roman"/>
-                <w:color w:val="auto"/>
-                <w:sz w:val="24"/>
-                <w:szCs w:val="24"/>
-              </w:rPr>
-              <w:t xml:space="preserve">Naïve Bayes </w:t>
-            </w:r>
-            <w:bookmarkEnd w:id="7"/>
-            <w:r>
-              <w:rPr>
-                <w:rFonts w:ascii="Times New Roman" w:hAnsi="Times New Roman" w:cs="Times New Roman"/>
-                <w:color w:val="auto"/>
-                <w:sz w:val="24"/>
-                <w:szCs w:val="24"/>
-              </w:rPr>
-              <w:t xml:space="preserve">machine learning algorithm used for review classification (either positive or negative), then using an undirected weighted graph based ranking algorithm to rank score for reach review sentence in </w:t>
-            </w:r>
-            <w:r>
-              <w:rPr>
-                <w:rFonts w:ascii="Times New Roman" w:hAnsi="Times New Roman" w:cs="Times New Roman"/>
-                <w:color w:val="auto"/>
-                <w:sz w:val="24"/>
-                <w:szCs w:val="24"/>
-              </w:rPr>
-              <w:lastRenderedPageBreak/>
-              <w:t xml:space="preserve">graph. Finally, the top ranked sentences are chosen based on highest rank scores to produce </w:t>
-            </w:r>
-            <w:r>
-              <w:rPr>
-                <w:rFonts w:ascii="Times New Roman" w:hAnsi="Times New Roman" w:cs="Times New Roman"/>
-                <w:b/>
-                <w:color w:val="auto"/>
-                <w:sz w:val="24"/>
-                <w:szCs w:val="24"/>
-              </w:rPr>
-              <w:t>extractive summary.</w:t>
-            </w:r>
-          </w:p>
-        </w:tc>
-        <w:tc>
-          <w:tcPr>
-            <w:tcW w:w="1752" w:type="dxa"/>
-          </w:tcPr>
-          <w:p>
-            <w:pPr>
-              <w:pStyle w:val="ListParagraph"/>
-              <w:spacing w:line="360" w:lineRule="auto"/>
-              <w:ind w:left="0"/>
-              <w:jc w:val="both"/>
-              <w:rPr>
-                <w:rFonts w:ascii="Times New Roman" w:hAnsi="Times New Roman" w:cs="Times New Roman"/>
-                <w:color w:val="auto"/>
-                <w:sz w:val="24"/>
-                <w:szCs w:val="24"/>
-              </w:rPr>
-            </w:pPr>
-            <w:r>
-              <w:rPr>
-                <w:rFonts w:ascii="Times New Roman" w:hAnsi="Times New Roman" w:cs="Times New Roman"/>
-                <w:color w:val="auto"/>
-                <w:sz w:val="24"/>
-                <w:szCs w:val="24"/>
-              </w:rPr>
-              <w:lastRenderedPageBreak/>
-              <w:t xml:space="preserve">Making use of deep learning models to generate abstractive summaries from movie reviews. </w:t>
-            </w:r>
-          </w:p>
-        </w:tc>
-        <w:tc>
-          <w:tcPr>
-            <w:tcW w:w="1866" w:type="dxa"/>
-          </w:tcPr>
-          <w:p>
-            <w:pPr>
-              <w:pStyle w:val="ListParagraph"/>
-              <w:spacing w:line="360" w:lineRule="auto"/>
-              <w:ind w:left="0"/>
-              <w:jc w:val="both"/>
-              <w:rPr>
-                <w:rFonts w:ascii="Times New Roman" w:hAnsi="Times New Roman" w:cs="Times New Roman"/>
-                <w:color w:val="auto"/>
-                <w:sz w:val="24"/>
-                <w:szCs w:val="24"/>
-              </w:rPr>
-            </w:pPr>
-            <w:r>
-              <w:rPr>
-                <w:rFonts w:ascii="Times New Roman" w:hAnsi="Times New Roman" w:cs="Times New Roman"/>
-                <w:color w:val="auto"/>
-                <w:sz w:val="24"/>
-                <w:szCs w:val="24"/>
-              </w:rPr>
-              <w:t>Proposed an approach that classifies and summaries the movie reviews using the ML techniques and graph-based ranking.</w:t>
-            </w:r>
-          </w:p>
-        </w:tc>
-      </w:tr>
-      <w:tr>
-        <w:trPr>
-          <w:trHeight w:val="423"/>
-        </w:trPr>
-        <w:tc>
-          <w:tcPr>
-            <w:tcW w:w="1209" w:type="dxa"/>
-          </w:tcPr>
-          <w:p>
-            <w:pPr>
-              <w:pStyle w:val="ListParagraph"/>
-              <w:spacing w:line="360" w:lineRule="auto"/>
-              <w:ind w:left="0"/>
-              <w:jc w:val="both"/>
-              <w:rPr>
-                <w:rFonts w:ascii="Times New Roman" w:hAnsi="Times New Roman" w:cs="Times New Roman"/>
-                <w:color w:val="auto"/>
-                <w:sz w:val="24"/>
-                <w:szCs w:val="24"/>
-                <w:shd w:val="clear" w:color="auto" w:fill="FFFFFF"/>
-              </w:rPr>
-            </w:pPr>
-            <w:r>
-              <w:rPr>
-                <w:rFonts w:ascii="Times New Roman" w:hAnsi="Times New Roman" w:cs="Times New Roman"/>
-                <w:color w:val="auto"/>
-                <w:sz w:val="24"/>
-                <w:szCs w:val="24"/>
-                <w:shd w:val="clear" w:color="auto" w:fill="FFFFFF"/>
-              </w:rPr>
-              <w:t>(Mukherjee et al., 2020)</w:t>
-            </w:r>
-          </w:p>
-        </w:tc>
-        <w:tc>
-          <w:tcPr>
-            <w:tcW w:w="975" w:type="dxa"/>
-          </w:tcPr>
-          <w:p>
-            <w:pPr>
-              <w:pStyle w:val="ListParagraph"/>
-              <w:spacing w:line="360" w:lineRule="auto"/>
-              <w:ind w:left="0"/>
-              <w:jc w:val="both"/>
-              <w:rPr>
-                <w:rFonts w:ascii="Times New Roman" w:hAnsi="Times New Roman" w:cs="Times New Roman"/>
-                <w:color w:val="auto"/>
-                <w:sz w:val="24"/>
-                <w:szCs w:val="24"/>
-              </w:rPr>
-            </w:pPr>
-            <w:r>
-              <w:rPr>
-                <w:rFonts w:ascii="Times New Roman" w:hAnsi="Times New Roman" w:cs="Times New Roman"/>
-                <w:color w:val="auto"/>
-                <w:sz w:val="24"/>
-                <w:szCs w:val="24"/>
-              </w:rPr>
-              <w:t>Controllable Aspect-based Opinion Summarization of Tourist Reviews</w:t>
-            </w:r>
-          </w:p>
-        </w:tc>
-        <w:tc>
-          <w:tcPr>
-            <w:tcW w:w="1406" w:type="dxa"/>
-          </w:tcPr>
-          <w:p>
-            <w:pPr>
-              <w:pStyle w:val="ListParagraph"/>
-              <w:spacing w:line="360" w:lineRule="auto"/>
-              <w:ind w:left="0"/>
-              <w:jc w:val="both"/>
-              <w:rPr>
-                <w:rFonts w:ascii="Times New Roman" w:hAnsi="Times New Roman" w:cs="Times New Roman"/>
-                <w:color w:val="auto"/>
-                <w:sz w:val="24"/>
-                <w:szCs w:val="24"/>
-              </w:rPr>
-            </w:pPr>
-            <w:r>
-              <w:rPr>
-                <w:rFonts w:ascii="Times New Roman" w:hAnsi="Times New Roman" w:cs="Times New Roman"/>
-                <w:color w:val="auto"/>
-                <w:sz w:val="24"/>
-                <w:szCs w:val="24"/>
-              </w:rPr>
-              <w:t>A solution for generating personalized aspect-based opinion summaries from large collections of online tourist reviews, also able to customize the attributes of the summary based on the user’s interest.</w:t>
-            </w:r>
-          </w:p>
-        </w:tc>
-        <w:tc>
-          <w:tcPr>
-            <w:tcW w:w="1840" w:type="dxa"/>
-          </w:tcPr>
-          <w:p>
-            <w:pPr>
-              <w:pStyle w:val="ListParagraph"/>
-              <w:spacing w:line="360" w:lineRule="auto"/>
-              <w:ind w:left="0"/>
-              <w:jc w:val="both"/>
-              <w:rPr>
-                <w:rFonts w:ascii="Times New Roman" w:hAnsi="Times New Roman" w:cs="Times New Roman"/>
-                <w:color w:val="auto"/>
-                <w:sz w:val="24"/>
-                <w:szCs w:val="24"/>
-              </w:rPr>
-            </w:pPr>
-            <w:r>
-              <w:rPr>
-                <w:rFonts w:ascii="Times New Roman" w:hAnsi="Times New Roman" w:cs="Times New Roman"/>
-                <w:color w:val="auto"/>
-                <w:sz w:val="24"/>
-                <w:szCs w:val="24"/>
-              </w:rPr>
-              <w:t>Using an Integer Linear Programming (ILP [Unsupervised method]) based extractive technique to select an informative subset of opinions around the identified aspects. Evaluate and compare the summaries using ROUGE based metrics and obtain competitive results.</w:t>
-            </w:r>
-          </w:p>
-        </w:tc>
-        <w:tc>
-          <w:tcPr>
-            <w:tcW w:w="1752" w:type="dxa"/>
+            <w:tcW w:w="2340" w:type="dxa"/>
           </w:tcPr>
           <w:p>
             <w:pPr>
@@ -2814,7 +2937,7 @@
                 <w:right w:val="nil"/>
                 <w:between w:val="nil"/>
               </w:pBdr>
-              <w:spacing w:after="160" w:line="259" w:lineRule="auto"/>
+              <w:spacing w:after="160" w:line="360" w:lineRule="auto"/>
               <w:jc w:val="both"/>
               <w:rPr>
                 <w:rFonts w:ascii="Times New Roman" w:hAnsi="Times New Roman" w:cs="Times New Roman"/>
@@ -2842,7 +2965,7 @@
                 <w:right w:val="nil"/>
                 <w:between w:val="nil"/>
               </w:pBdr>
-              <w:spacing w:after="160" w:line="259" w:lineRule="auto"/>
+              <w:spacing w:after="160" w:line="360" w:lineRule="auto"/>
               <w:jc w:val="both"/>
               <w:rPr>
                 <w:rFonts w:ascii="Times New Roman" w:hAnsi="Times New Roman" w:cs="Times New Roman"/>
@@ -2878,7 +3001,7 @@
         </w:tc>
         <w:tc>
           <w:tcPr>
-            <w:tcW w:w="1866" w:type="dxa"/>
+            <w:tcW w:w="2790" w:type="dxa"/>
           </w:tcPr>
           <w:p>
             <w:pPr>
@@ -2900,18 +3023,18 @@
                 <w:sz w:val="24"/>
                 <w:szCs w:val="24"/>
               </w:rPr>
-              <w:t>First attempt at producing personalized aspect-based opinion summaries using unsupervised extractive summarization framework.</w:t>
+              <w:t>Using an Integer Linear Programming (ILP [Unsupervised method]) based extractive technique to select an informative subset of opinions around the identified aspects. Evaluate and compare the summaries using ROUGE based metrics and obtain competitive results.</w:t>
             </w:r>
           </w:p>
         </w:tc>
       </w:tr>
       <w:tr>
         <w:trPr>
-          <w:trHeight w:val="423"/>
+          <w:trHeight w:val="399"/>
         </w:trPr>
         <w:tc>
           <w:tcPr>
-            <w:tcW w:w="1209" w:type="dxa"/>
+            <w:tcW w:w="1435" w:type="dxa"/>
           </w:tcPr>
           <w:p>
             <w:pPr>
@@ -2935,10 +3058,8 @@
                 <w:szCs w:val="24"/>
                 <w:shd w:val="clear" w:color="auto" w:fill="FFFFFF"/>
               </w:rPr>
-              <w:lastRenderedPageBreak/>
-              <w:t>(</w:t>
-            </w:r>
-            <w:proofErr w:type="spellStart"/>
+              <w:fldChar w:fldCharType="begin"/>
+            </w:r>
             <w:r>
               <w:rPr>
                 <w:rFonts w:ascii="Times New Roman" w:hAnsi="Times New Roman" w:cs="Times New Roman"/>
@@ -2947,9 +3068,8 @@
                 <w:szCs w:val="24"/>
                 <w:shd w:val="clear" w:color="auto" w:fill="FFFFFF"/>
               </w:rPr>
-              <w:t>Etemad</w:t>
-            </w:r>
-            <w:proofErr w:type="spellEnd"/>
+              <w:instrText xml:space="preserve"> ADDIN ZOTERO_ITEM CSL_CITATION {"citationID":"LLu1UZbV","properties":{"formattedCitation":"(Gupta et al., 2021)","plainCitation":"(Gupta et al., 2021)","noteIndex":0},"citationItems":[{"id":6,"uris":["http://zotero.org/users/local/70QdCwYM/items/YPPHASDM"],"itemData":{"id":6,"type":"article-journal","container-title":"ArXiv","title":"Automated News Summarization Using Transformers","volume":"abs/2108.01064","author":[{"family":"Gupta","given":"Anushka"},{"family":"Chugh","given":"Diksha"},{"literal":"Anjum"},{"family":"Katarya","given":"Rahul"}],"issued":{"date-parts":[["2021"]]}}}],"schema":"https://github.com/citation-style-language/schema/raw/master/csl-citation.json"} </w:instrText>
+            </w:r>
             <w:r>
               <w:rPr>
                 <w:rFonts w:ascii="Times New Roman" w:hAnsi="Times New Roman" w:cs="Times New Roman"/>
@@ -2958,9 +3078,15 @@
                 <w:szCs w:val="24"/>
                 <w:shd w:val="clear" w:color="auto" w:fill="FFFFFF"/>
               </w:rPr>
-              <w:t xml:space="preserve">, </w:t>
-            </w:r>
-            <w:proofErr w:type="spellStart"/>
+              <w:fldChar w:fldCharType="separate"/>
+            </w:r>
+            <w:r>
+              <w:rPr>
+                <w:rFonts w:ascii="Times New Roman" w:hAnsi="Times New Roman" w:cs="Times New Roman"/>
+                <w:sz w:val="24"/>
+              </w:rPr>
+              <w:t>(Gupta et al., 2021)</w:t>
+            </w:r>
             <w:r>
               <w:rPr>
                 <w:rFonts w:ascii="Times New Roman" w:hAnsi="Times New Roman" w:cs="Times New Roman"/>
@@ -2969,24 +3095,13 @@
                 <w:szCs w:val="24"/>
                 <w:shd w:val="clear" w:color="auto" w:fill="FFFFFF"/>
               </w:rPr>
-              <w:t>Abidi</w:t>
-            </w:r>
-            <w:proofErr w:type="spellEnd"/>
-            <w:r>
-              <w:rPr>
-                <w:rFonts w:ascii="Times New Roman" w:hAnsi="Times New Roman" w:cs="Times New Roman"/>
-                <w:color w:val="auto"/>
-                <w:sz w:val="24"/>
-                <w:szCs w:val="24"/>
-                <w:shd w:val="clear" w:color="auto" w:fill="FFFFFF"/>
-              </w:rPr>
-              <w:t xml:space="preserve"> and Chhabra, 2021)</w:t>
+              <w:fldChar w:fldCharType="end"/>
             </w:r>
           </w:p>
         </w:tc>
         <w:tc>
           <w:tcPr>
-            <w:tcW w:w="975" w:type="dxa"/>
+            <w:tcW w:w="2610" w:type="dxa"/>
           </w:tcPr>
           <w:p>
             <w:pPr>
@@ -3004,17 +3119,17 @@
             <w:r>
               <w:rPr>
                 <w:rFonts w:ascii="Times New Roman" w:hAnsi="Times New Roman" w:cs="Times New Roman"/>
-                <w:color w:val="auto"/>
-                <w:sz w:val="24"/>
-                <w:szCs w:val="24"/>
-              </w:rPr>
-              <w:t>A review on abstractive text summarization using deep learning</w:t>
+                <w:color w:val="000000"/>
+                <w:sz w:val="24"/>
+                <w:szCs w:val="24"/>
+              </w:rPr>
+              <w:t>This research will be presenting a comprehensive comparison of a few transformer architecture based pre-trained models for text summarization.</w:t>
             </w:r>
           </w:p>
         </w:tc>
         <w:tc>
           <w:tcPr>
-            <w:tcW w:w="1406" w:type="dxa"/>
+            <w:tcW w:w="2340" w:type="dxa"/>
           </w:tcPr>
           <w:p>
             <w:pPr>
@@ -3032,17 +3147,27 @@
             <w:r>
               <w:rPr>
                 <w:rFonts w:ascii="Times New Roman" w:hAnsi="Times New Roman" w:cs="Times New Roman"/>
-                <w:color w:val="auto"/>
-                <w:sz w:val="24"/>
-                <w:szCs w:val="24"/>
-              </w:rPr>
-              <w:t>Experimenting the text summarization domain with deep learning approaches and finding which performs the best, from RNN, CNN, Transformers etc.…</w:t>
+                <w:color w:val="000000"/>
+                <w:sz w:val="24"/>
+                <w:szCs w:val="24"/>
+              </w:rPr>
+              <w:t>Future work should focus on building more robust models which can further extend the algorithm to create summaries of variable length and apply for multi-</w:t>
+            </w:r>
+            <w:r>
+              <w:rPr>
+                <w:rFonts w:ascii="Times New Roman" w:hAnsi="Times New Roman" w:cs="Times New Roman"/>
+                <w:color w:val="000000"/>
+                <w:sz w:val="24"/>
+                <w:szCs w:val="24"/>
+              </w:rPr>
+              <w:lastRenderedPageBreak/>
+              <w:t>document summarization.</w:t>
             </w:r>
           </w:p>
         </w:tc>
         <w:tc>
           <w:tcPr>
-            <w:tcW w:w="1840" w:type="dxa"/>
+            <w:tcW w:w="2790" w:type="dxa"/>
           </w:tcPr>
           <w:p>
             <w:pPr>
@@ -3060,37 +3185,525 @@
             <w:r>
               <w:rPr>
                 <w:rFonts w:ascii="Times New Roman" w:hAnsi="Times New Roman" w:cs="Times New Roman"/>
-                <w:color w:val="auto"/>
-                <w:sz w:val="24"/>
-                <w:szCs w:val="24"/>
-              </w:rPr>
-              <w:t xml:space="preserve">Experimenting with RNN based </w:t>
-            </w:r>
-            <w:proofErr w:type="gramStart"/>
-            <w:r>
-              <w:rPr>
-                <w:rFonts w:ascii="Times New Roman" w:hAnsi="Times New Roman" w:cs="Times New Roman"/>
-                <w:color w:val="auto"/>
-                <w:sz w:val="24"/>
-                <w:szCs w:val="24"/>
-              </w:rPr>
-              <w:t>models</w:t>
-            </w:r>
-            <w:proofErr w:type="gramEnd"/>
-            <w:r>
-              <w:rPr>
-                <w:rFonts w:ascii="Times New Roman" w:hAnsi="Times New Roman" w:cs="Times New Roman"/>
-                <w:color w:val="auto"/>
-                <w:sz w:val="24"/>
-                <w:szCs w:val="24"/>
-              </w:rPr>
-              <w:t xml:space="preserve"> architectures, working with pre-trained transformer based model architectures. Finally, using evaluation metrics such as BLEU and ROUGE to evaluate the models.</w:t>
+                <w:color w:val="000000"/>
+                <w:sz w:val="24"/>
+                <w:szCs w:val="24"/>
+              </w:rPr>
+              <w:lastRenderedPageBreak/>
+              <w:t>Using the pretrained models such as Pipeline BART, BART modified, T5 and PEGASUS to work with the text summarization. Evaluation metrics we done using the ROUGE Scores.</w:t>
+            </w:r>
+          </w:p>
+        </w:tc>
+      </w:tr>
+      <w:tr>
+        <w:trPr>
+          <w:trHeight w:val="399"/>
+        </w:trPr>
+        <w:tc>
+          <w:tcPr>
+            <w:tcW w:w="1435" w:type="dxa"/>
+          </w:tcPr>
+          <w:p>
+            <w:pPr>
+              <w:pStyle w:val="ListParagraph"/>
+              <w:spacing w:line="360" w:lineRule="auto"/>
+              <w:ind w:left="0"/>
+              <w:jc w:val="both"/>
+              <w:rPr>
+                <w:rFonts w:ascii="Times New Roman" w:hAnsi="Times New Roman" w:cs="Times New Roman"/>
+                <w:color w:val="auto"/>
+                <w:sz w:val="24"/>
+                <w:szCs w:val="24"/>
+                <w:shd w:val="clear" w:color="auto" w:fill="FFFFFF"/>
+              </w:rPr>
+            </w:pPr>
+            <w:r>
+              <w:rPr>
+                <w:rFonts w:ascii="Times New Roman" w:hAnsi="Times New Roman" w:cs="Times New Roman"/>
+                <w:color w:val="auto"/>
+                <w:sz w:val="24"/>
+                <w:szCs w:val="24"/>
+                <w:shd w:val="clear" w:color="auto" w:fill="FFFFFF"/>
+              </w:rPr>
+              <w:fldChar w:fldCharType="begin"/>
+            </w:r>
+            <w:r>
+              <w:rPr>
+                <w:rFonts w:ascii="Times New Roman" w:hAnsi="Times New Roman" w:cs="Times New Roman"/>
+                <w:color w:val="auto"/>
+                <w:sz w:val="24"/>
+                <w:szCs w:val="24"/>
+                <w:shd w:val="clear" w:color="auto" w:fill="FFFFFF"/>
+              </w:rPr>
+              <w:instrText xml:space="preserve"> ADDIN ZOTERO_ITEM CSL_CITATION {"citationID":"odGLVmqH","properties":{"formattedCitation":"(Mahajan et al., 2021)","plainCitation":"(Mahajan et al., 2021)","noteIndex":0},"citationItems":[{"id":57,"uris":["http://zotero.org/users/local/70QdCwYM/items/HWSBXZ5B"],"itemData":{"id":57,"type":"article-journal","abstract":"The aim of the project is to generate a text summary using the Encoder-Decoder model with the attention layer. The main aim of the model is to generate an abstractive summary with proper grammar and no repeated words. The interface of model and API is built using Django rest framework and Django Framework which are the web development frameworks of python. The main use case of the project is to generate the abstractive summary of the news articles.","container-title":"International Research Journal of Engineering and Technology (IRJET)","issue":"05th May 2021","language":"en","page":"1737-1740","title":"Text Summarization Using Deep Learning","volume":"08","author":[{"family":"Mahajan","given":"Riddhesh"},{"family":"Vast","given":"Adhishree"},{"family":"Mhaske","given":"Sharayu"},{"family":"Barahate","given":"Sachin"}],"issued":{"date-parts":[["2021"]]}}}],"schema":"https://github.com/citation-style-language/schema/raw/master/csl-citation.json"} </w:instrText>
+            </w:r>
+            <w:r>
+              <w:rPr>
+                <w:rFonts w:ascii="Times New Roman" w:hAnsi="Times New Roman" w:cs="Times New Roman"/>
+                <w:color w:val="auto"/>
+                <w:sz w:val="24"/>
+                <w:szCs w:val="24"/>
+                <w:shd w:val="clear" w:color="auto" w:fill="FFFFFF"/>
+              </w:rPr>
+              <w:fldChar w:fldCharType="separate"/>
+            </w:r>
+            <w:r>
+              <w:rPr>
+                <w:rFonts w:ascii="Times New Roman" w:hAnsi="Times New Roman" w:cs="Times New Roman"/>
+                <w:color w:val="auto"/>
+                <w:sz w:val="24"/>
+              </w:rPr>
+              <w:t>(Mahajan et al., 2021)</w:t>
+            </w:r>
+            <w:r>
+              <w:rPr>
+                <w:rFonts w:ascii="Times New Roman" w:hAnsi="Times New Roman" w:cs="Times New Roman"/>
+                <w:color w:val="auto"/>
+                <w:sz w:val="24"/>
+                <w:szCs w:val="24"/>
+                <w:shd w:val="clear" w:color="auto" w:fill="FFFFFF"/>
+              </w:rPr>
+              <w:fldChar w:fldCharType="end"/>
             </w:r>
           </w:p>
         </w:tc>
         <w:tc>
           <w:tcPr>
-            <w:tcW w:w="1752" w:type="dxa"/>
+            <w:tcW w:w="2610" w:type="dxa"/>
+          </w:tcPr>
+          <w:p>
+            <w:pPr>
+              <w:pStyle w:val="ListParagraph"/>
+              <w:spacing w:line="360" w:lineRule="auto"/>
+              <w:ind w:left="0"/>
+              <w:jc w:val="both"/>
+              <w:rPr>
+                <w:rFonts w:ascii="Times New Roman" w:hAnsi="Times New Roman" w:cs="Times New Roman"/>
+                <w:color w:val="auto"/>
+                <w:sz w:val="24"/>
+                <w:szCs w:val="24"/>
+              </w:rPr>
+            </w:pPr>
+            <w:r>
+              <w:rPr>
+                <w:rFonts w:ascii="Times New Roman" w:hAnsi="Times New Roman" w:cs="Times New Roman"/>
+                <w:color w:val="auto"/>
+                <w:sz w:val="24"/>
+                <w:szCs w:val="24"/>
+              </w:rPr>
+              <w:t>The aim of the project is to generate a text summary along with proper grammar and no repeated words using the Encoder-Decoder model with the attention layer.</w:t>
+            </w:r>
+          </w:p>
+        </w:tc>
+        <w:tc>
+          <w:tcPr>
+            <w:tcW w:w="2340" w:type="dxa"/>
+          </w:tcPr>
+          <w:p>
+            <w:pPr>
+              <w:pStyle w:val="ListParagraph"/>
+              <w:spacing w:line="360" w:lineRule="auto"/>
+              <w:ind w:left="0"/>
+              <w:jc w:val="both"/>
+              <w:rPr>
+                <w:rFonts w:ascii="Times New Roman" w:hAnsi="Times New Roman" w:cs="Times New Roman"/>
+                <w:color w:val="auto"/>
+                <w:sz w:val="24"/>
+                <w:szCs w:val="24"/>
+              </w:rPr>
+            </w:pPr>
+            <w:r>
+              <w:rPr>
+                <w:rFonts w:ascii="Times New Roman" w:hAnsi="Times New Roman" w:cs="Times New Roman"/>
+                <w:color w:val="auto"/>
+                <w:sz w:val="24"/>
+                <w:szCs w:val="24"/>
+              </w:rPr>
+              <w:t>Real time training required if this is used in production, in order to train with the latest articles with time.</w:t>
+            </w:r>
+          </w:p>
+        </w:tc>
+        <w:tc>
+          <w:tcPr>
+            <w:tcW w:w="2790" w:type="dxa"/>
+          </w:tcPr>
+          <w:p>
+            <w:pPr>
+              <w:pStyle w:val="ListParagraph"/>
+              <w:spacing w:line="360" w:lineRule="auto"/>
+              <w:ind w:left="0"/>
+              <w:jc w:val="both"/>
+              <w:rPr>
+                <w:rFonts w:ascii="Times New Roman" w:hAnsi="Times New Roman" w:cs="Times New Roman"/>
+                <w:color w:val="auto"/>
+                <w:sz w:val="24"/>
+                <w:szCs w:val="24"/>
+              </w:rPr>
+            </w:pPr>
+            <w:r>
+              <w:rPr>
+                <w:rFonts w:ascii="Times New Roman" w:hAnsi="Times New Roman" w:cs="Times New Roman"/>
+                <w:color w:val="auto"/>
+                <w:sz w:val="24"/>
+                <w:szCs w:val="24"/>
+              </w:rPr>
+              <w:t>Developed an encoder-decoder model using Gated Recurrent Units and trained the model to generate abstractive summary from an article.</w:t>
+            </w:r>
+          </w:p>
+        </w:tc>
+      </w:tr>
+      <w:tr>
+        <w:trPr>
+          <w:trHeight w:val="399"/>
+        </w:trPr>
+        <w:tc>
+          <w:tcPr>
+            <w:tcW w:w="1435" w:type="dxa"/>
+          </w:tcPr>
+          <w:p>
+            <w:pPr>
+              <w:pStyle w:val="ListParagraph"/>
+              <w:spacing w:line="360" w:lineRule="auto"/>
+              <w:ind w:left="0"/>
+              <w:jc w:val="both"/>
+              <w:rPr>
+                <w:rFonts w:ascii="Times New Roman" w:hAnsi="Times New Roman" w:cs="Times New Roman"/>
+                <w:color w:val="auto"/>
+                <w:sz w:val="24"/>
+                <w:szCs w:val="24"/>
+                <w:shd w:val="clear" w:color="auto" w:fill="FFFFFF"/>
+              </w:rPr>
+            </w:pPr>
+            <w:r>
+              <w:rPr>
+                <w:rFonts w:ascii="Times New Roman" w:hAnsi="Times New Roman" w:cs="Times New Roman"/>
+                <w:color w:val="auto"/>
+                <w:sz w:val="24"/>
+                <w:szCs w:val="24"/>
+                <w:shd w:val="clear" w:color="auto" w:fill="FFFFFF"/>
+              </w:rPr>
+              <w:fldChar w:fldCharType="begin"/>
+            </w:r>
+            <w:r>
+              <w:rPr>
+                <w:rFonts w:ascii="Times New Roman" w:hAnsi="Times New Roman" w:cs="Times New Roman"/>
+                <w:color w:val="auto"/>
+                <w:sz w:val="24"/>
+                <w:szCs w:val="24"/>
+                <w:shd w:val="clear" w:color="auto" w:fill="FFFFFF"/>
+              </w:rPr>
+              <w:instrText xml:space="preserve"> ADDIN ZOTERO_ITEM CSL_CITATION {"citationID":"YwYIy4NU","properties":{"formattedCitation":"(Etemad, Abidi and Chhabra, 2021)","plainCitation":"(Etemad, Abidi and Chhabra, 2021)","noteIndex":0},"citationItems":[{"id":53,"uris":["http://zotero.org/users/local/70QdCwYM/items/8ZSE9ESV"],"itemData":{"id":53,"type":"paper-conference","container-title":"2021 9th International Conference on Reliability, Infocom Technologies and Optimization (Trends and Future Directions) (ICRITO)","DOI":"10.1109/ICRITO51393.2021.9596500","event-place":"Noida, India","event-title":"2021 9th International Conference on Reliability, Infocom Technologies and Optimization (Trends and Future Directions) (ICRITO)","ISBN":"978-1-66541-703-7","page":"1-6","publisher":"IEEE","publisher-place":"Noida, India","source":"DOI.org (Crossref)","title":"A Review on Abstractive Text Summarization Using Deep Learning","URL":"https://ieeexplore.ieee.org/document/9596500/","author":[{"family":"Etemad","given":"Abdul Ghafoor"},{"family":"Abidi","given":"Ali Imam"},{"family":"Chhabra","given":"Megha"}],"accessed":{"date-parts":[["2022",10,10]]},"issued":{"date-parts":[["2021",9,3]]}}}],"schema":"https://github.com/citation-style-language/schema/raw/master/csl-citation.json"} </w:instrText>
+            </w:r>
+            <w:r>
+              <w:rPr>
+                <w:rFonts w:ascii="Times New Roman" w:hAnsi="Times New Roman" w:cs="Times New Roman"/>
+                <w:color w:val="auto"/>
+                <w:sz w:val="24"/>
+                <w:szCs w:val="24"/>
+                <w:shd w:val="clear" w:color="auto" w:fill="FFFFFF"/>
+              </w:rPr>
+              <w:fldChar w:fldCharType="separate"/>
+            </w:r>
+            <w:r>
+              <w:rPr>
+                <w:rFonts w:ascii="Times New Roman" w:hAnsi="Times New Roman" w:cs="Times New Roman"/>
+                <w:color w:val="auto"/>
+                <w:sz w:val="24"/>
+              </w:rPr>
+              <w:t>(</w:t>
+            </w:r>
+            <w:proofErr w:type="spellStart"/>
+            <w:r>
+              <w:rPr>
+                <w:rFonts w:ascii="Times New Roman" w:hAnsi="Times New Roman" w:cs="Times New Roman"/>
+                <w:color w:val="auto"/>
+                <w:sz w:val="24"/>
+              </w:rPr>
+              <w:t>Etemad</w:t>
+            </w:r>
+            <w:proofErr w:type="spellEnd"/>
+            <w:r>
+              <w:rPr>
+                <w:rFonts w:ascii="Times New Roman" w:hAnsi="Times New Roman" w:cs="Times New Roman"/>
+                <w:color w:val="auto"/>
+                <w:sz w:val="24"/>
+              </w:rPr>
+              <w:t xml:space="preserve">, </w:t>
+            </w:r>
+            <w:proofErr w:type="spellStart"/>
+            <w:r>
+              <w:rPr>
+                <w:rFonts w:ascii="Times New Roman" w:hAnsi="Times New Roman" w:cs="Times New Roman"/>
+                <w:color w:val="auto"/>
+                <w:sz w:val="24"/>
+              </w:rPr>
+              <w:t>Abidi</w:t>
+            </w:r>
+            <w:proofErr w:type="spellEnd"/>
+            <w:r>
+              <w:rPr>
+                <w:rFonts w:ascii="Times New Roman" w:hAnsi="Times New Roman" w:cs="Times New Roman"/>
+                <w:color w:val="auto"/>
+                <w:sz w:val="24"/>
+              </w:rPr>
+              <w:t xml:space="preserve"> and Chhabra, 2021)</w:t>
+            </w:r>
+            <w:r>
+              <w:rPr>
+                <w:rFonts w:ascii="Times New Roman" w:hAnsi="Times New Roman" w:cs="Times New Roman"/>
+                <w:color w:val="auto"/>
+                <w:sz w:val="24"/>
+                <w:szCs w:val="24"/>
+                <w:shd w:val="clear" w:color="auto" w:fill="FFFFFF"/>
+              </w:rPr>
+              <w:fldChar w:fldCharType="end"/>
+            </w:r>
+          </w:p>
+        </w:tc>
+        <w:tc>
+          <w:tcPr>
+            <w:tcW w:w="2610" w:type="dxa"/>
+          </w:tcPr>
+          <w:p>
+            <w:pPr>
+              <w:pStyle w:val="ListParagraph"/>
+              <w:spacing w:line="360" w:lineRule="auto"/>
+              <w:ind w:left="0"/>
+              <w:jc w:val="both"/>
+              <w:rPr>
+                <w:rFonts w:ascii="Times New Roman" w:hAnsi="Times New Roman" w:cs="Times New Roman"/>
+                <w:color w:val="auto"/>
+                <w:sz w:val="24"/>
+                <w:szCs w:val="24"/>
+              </w:rPr>
+            </w:pPr>
+            <w:r>
+              <w:rPr>
+                <w:rFonts w:ascii="Times New Roman" w:hAnsi="Times New Roman" w:cs="Times New Roman"/>
+                <w:color w:val="auto"/>
+                <w:sz w:val="24"/>
+                <w:szCs w:val="24"/>
+              </w:rPr>
+              <w:t>Experimenting the text summarization domain with deep learning approaches and finding which performs the best, from RNN, CNN, Transformers etc.…</w:t>
+            </w:r>
+          </w:p>
+        </w:tc>
+        <w:tc>
+          <w:tcPr>
+            <w:tcW w:w="2340" w:type="dxa"/>
+          </w:tcPr>
+          <w:p>
+            <w:pPr>
+              <w:pStyle w:val="ListParagraph"/>
+              <w:spacing w:line="360" w:lineRule="auto"/>
+              <w:ind w:left="0"/>
+              <w:jc w:val="both"/>
+              <w:rPr>
+                <w:rFonts w:ascii="Times New Roman" w:hAnsi="Times New Roman" w:cs="Times New Roman"/>
+                <w:color w:val="auto"/>
+                <w:sz w:val="24"/>
+                <w:szCs w:val="24"/>
+              </w:rPr>
+            </w:pPr>
+            <w:r>
+              <w:rPr>
+                <w:rFonts w:ascii="Times New Roman" w:hAnsi="Times New Roman" w:cs="Times New Roman"/>
+                <w:color w:val="auto"/>
+                <w:sz w:val="24"/>
+                <w:szCs w:val="24"/>
+              </w:rPr>
+              <w:t>NA</w:t>
+            </w:r>
+          </w:p>
+        </w:tc>
+        <w:tc>
+          <w:tcPr>
+            <w:tcW w:w="2790" w:type="dxa"/>
+          </w:tcPr>
+          <w:p>
+            <w:pPr>
+              <w:pStyle w:val="ListParagraph"/>
+              <w:spacing w:line="360" w:lineRule="auto"/>
+              <w:ind w:left="0"/>
+              <w:jc w:val="both"/>
+              <w:rPr>
+                <w:rFonts w:ascii="Times New Roman" w:hAnsi="Times New Roman" w:cs="Times New Roman"/>
+                <w:color w:val="auto"/>
+                <w:sz w:val="24"/>
+                <w:szCs w:val="24"/>
+              </w:rPr>
+            </w:pPr>
+            <w:r>
+              <w:rPr>
+                <w:rFonts w:ascii="Times New Roman" w:hAnsi="Times New Roman" w:cs="Times New Roman"/>
+                <w:color w:val="auto"/>
+                <w:sz w:val="24"/>
+                <w:szCs w:val="24"/>
+              </w:rPr>
+              <w:t xml:space="preserve">Experimenting with RNN based </w:t>
+            </w:r>
+            <w:proofErr w:type="gramStart"/>
+            <w:r>
+              <w:rPr>
+                <w:rFonts w:ascii="Times New Roman" w:hAnsi="Times New Roman" w:cs="Times New Roman"/>
+                <w:color w:val="auto"/>
+                <w:sz w:val="24"/>
+                <w:szCs w:val="24"/>
+              </w:rPr>
+              <w:t>models</w:t>
+            </w:r>
+            <w:proofErr w:type="gramEnd"/>
+            <w:r>
+              <w:rPr>
+                <w:rFonts w:ascii="Times New Roman" w:hAnsi="Times New Roman" w:cs="Times New Roman"/>
+                <w:color w:val="auto"/>
+                <w:sz w:val="24"/>
+                <w:szCs w:val="24"/>
+              </w:rPr>
+              <w:t xml:space="preserve"> architectures, working with pre-trained transformer based model architectures. Finally, using evaluation metrics such as BLEU and ROUGE to evaluate the models.</w:t>
+            </w:r>
+          </w:p>
+        </w:tc>
+      </w:tr>
+      <w:tr>
+        <w:trPr>
+          <w:trHeight w:val="399"/>
+        </w:trPr>
+        <w:tc>
+          <w:tcPr>
+            <w:tcW w:w="1435" w:type="dxa"/>
+          </w:tcPr>
+          <w:p>
+            <w:pPr>
+              <w:pStyle w:val="ListParagraph"/>
+              <w:spacing w:line="360" w:lineRule="auto"/>
+              <w:ind w:left="0"/>
+              <w:jc w:val="both"/>
+              <w:rPr>
+                <w:rFonts w:ascii="Times New Roman" w:hAnsi="Times New Roman" w:cs="Times New Roman"/>
+                <w:color w:val="auto"/>
+                <w:sz w:val="24"/>
+                <w:szCs w:val="24"/>
+                <w:shd w:val="clear" w:color="auto" w:fill="FFFFFF"/>
+              </w:rPr>
+            </w:pPr>
+            <w:r>
+              <w:rPr>
+                <w:rFonts w:ascii="Times New Roman" w:hAnsi="Times New Roman" w:cs="Times New Roman"/>
+                <w:color w:val="auto"/>
+                <w:sz w:val="24"/>
+                <w:szCs w:val="24"/>
+                <w:shd w:val="clear" w:color="auto" w:fill="FFFFFF"/>
+              </w:rPr>
+              <w:fldChar w:fldCharType="begin"/>
+            </w:r>
+            <w:r>
+              <w:rPr>
+                <w:rFonts w:ascii="Times New Roman" w:hAnsi="Times New Roman" w:cs="Times New Roman"/>
+                <w:color w:val="auto"/>
+                <w:sz w:val="24"/>
+                <w:szCs w:val="24"/>
+                <w:shd w:val="clear" w:color="auto" w:fill="FFFFFF"/>
+              </w:rPr>
+              <w:instrText xml:space="preserve"> ADDIN ZOTERO_ITEM CSL_CITATION {"citationID":"yZIliUpp","properties":{"formattedCitation":"(Alsaqer and Sasi, 2017)","plainCitation":"(Alsaqer and Sasi, 2017)","noteIndex":0},"citationItems":[{"id":75,"uris":["http://zotero.org/users/local/70QdCwYM/items/5HHZ7HN5"],"itemData":{"id":75,"type":"paper-conference","container-title":"2017 International Conference on Networks &amp; Advances in Computational Technologies (NetACT)","DOI":"10.1109/NETACT.2017.8076790","event-place":"Thiruvanthapuram, India","event-title":"2017 International Conference on Networks &amp; Advances in Computational Technologies (NetACT)","ISBN":"978-1-5090-6590-5","page":"329-335","publisher":"IEEE","publisher-place":"Thiruvanthapuram, India","source":"DOI.org (Crossref)","title":"Movie review summarization and sentiment analysis using rapidminer","URL":"http://ieeexplore.ieee.org/document/8076790/","author":[{"family":"Alsaqer","given":"Alaa F."},{"family":"Sasi","given":"Sreela"}],"accessed":{"date-parts":[["2022",10,10]]},"issued":{"date-parts":[["2017",7]]}}}],"schema":"https://github.com/citation-style-language/schema/raw/master/csl-citation.json"} </w:instrText>
+            </w:r>
+            <w:r>
+              <w:rPr>
+                <w:rFonts w:ascii="Times New Roman" w:hAnsi="Times New Roman" w:cs="Times New Roman"/>
+                <w:color w:val="auto"/>
+                <w:sz w:val="24"/>
+                <w:szCs w:val="24"/>
+                <w:shd w:val="clear" w:color="auto" w:fill="FFFFFF"/>
+              </w:rPr>
+              <w:fldChar w:fldCharType="separate"/>
+            </w:r>
+            <w:r>
+              <w:rPr>
+                <w:rFonts w:ascii="Times New Roman" w:hAnsi="Times New Roman" w:cs="Times New Roman"/>
+                <w:color w:val="auto"/>
+                <w:sz w:val="24"/>
+              </w:rPr>
+              <w:t>(</w:t>
+            </w:r>
+            <w:proofErr w:type="spellStart"/>
+            <w:r>
+              <w:rPr>
+                <w:rFonts w:ascii="Times New Roman" w:hAnsi="Times New Roman" w:cs="Times New Roman"/>
+                <w:color w:val="auto"/>
+                <w:sz w:val="24"/>
+              </w:rPr>
+              <w:t>Alsaqer</w:t>
+            </w:r>
+            <w:proofErr w:type="spellEnd"/>
+            <w:r>
+              <w:rPr>
+                <w:rFonts w:ascii="Times New Roman" w:hAnsi="Times New Roman" w:cs="Times New Roman"/>
+                <w:color w:val="auto"/>
+                <w:sz w:val="24"/>
+              </w:rPr>
+              <w:t xml:space="preserve"> and </w:t>
+            </w:r>
+            <w:proofErr w:type="spellStart"/>
+            <w:r>
+              <w:rPr>
+                <w:rFonts w:ascii="Times New Roman" w:hAnsi="Times New Roman" w:cs="Times New Roman"/>
+                <w:color w:val="auto"/>
+                <w:sz w:val="24"/>
+              </w:rPr>
+              <w:t>Sasi</w:t>
+            </w:r>
+            <w:proofErr w:type="spellEnd"/>
+            <w:r>
+              <w:rPr>
+                <w:rFonts w:ascii="Times New Roman" w:hAnsi="Times New Roman" w:cs="Times New Roman"/>
+                <w:color w:val="auto"/>
+                <w:sz w:val="24"/>
+              </w:rPr>
+              <w:t>, 2017)</w:t>
+            </w:r>
+            <w:r>
+              <w:rPr>
+                <w:rFonts w:ascii="Times New Roman" w:hAnsi="Times New Roman" w:cs="Times New Roman"/>
+                <w:color w:val="auto"/>
+                <w:sz w:val="24"/>
+                <w:szCs w:val="24"/>
+                <w:shd w:val="clear" w:color="auto" w:fill="FFFFFF"/>
+              </w:rPr>
+              <w:fldChar w:fldCharType="end"/>
+            </w:r>
+          </w:p>
+        </w:tc>
+        <w:tc>
+          <w:tcPr>
+            <w:tcW w:w="2610" w:type="dxa"/>
+          </w:tcPr>
+          <w:p>
+            <w:pPr>
+              <w:pStyle w:val="ListParagraph"/>
+              <w:spacing w:line="360" w:lineRule="auto"/>
+              <w:ind w:left="0"/>
+              <w:jc w:val="both"/>
+              <w:rPr>
+                <w:rFonts w:ascii="Times New Roman" w:hAnsi="Times New Roman" w:cs="Times New Roman"/>
+                <w:color w:val="auto"/>
+                <w:sz w:val="24"/>
+                <w:szCs w:val="24"/>
+              </w:rPr>
+            </w:pPr>
+            <w:r>
+              <w:rPr>
+                <w:rFonts w:ascii="Times New Roman" w:hAnsi="Times New Roman" w:cs="Times New Roman"/>
+                <w:color w:val="auto"/>
+                <w:sz w:val="24"/>
+                <w:szCs w:val="24"/>
+              </w:rPr>
+              <w:t>This is an approach where the research focuses on improving the sentimental text summarization analysis for movie review using RapidMiner.</w:t>
+            </w:r>
+          </w:p>
+        </w:tc>
+        <w:tc>
+          <w:tcPr>
+            <w:tcW w:w="2340" w:type="dxa"/>
           </w:tcPr>
           <w:p>
             <w:pPr>
@@ -3101,7 +3714,7 @@
                 <w:right w:val="nil"/>
                 <w:between w:val="nil"/>
               </w:pBdr>
-              <w:spacing w:after="160" w:line="259" w:lineRule="auto"/>
+              <w:spacing w:after="160" w:line="360" w:lineRule="auto"/>
               <w:jc w:val="both"/>
               <w:rPr>
                 <w:rFonts w:ascii="Times New Roman" w:hAnsi="Times New Roman" w:cs="Times New Roman"/>
@@ -3123,8 +3736,160 @@
         </w:tc>
         <w:tc>
           <w:tcPr>
-            <w:tcW w:w="1866" w:type="dxa"/>
+            <w:tcW w:w="2790" w:type="dxa"/>
           </w:tcPr>
+          <w:p>
+            <w:pPr>
+              <w:autoSpaceDE w:val="0"/>
+              <w:autoSpaceDN w:val="0"/>
+              <w:adjustRightInd w:val="0"/>
+              <w:spacing w:line="360" w:lineRule="auto"/>
+              <w:jc w:val="both"/>
+              <w:rPr>
+                <w:rFonts w:ascii="Times New Roman" w:hAnsi="Times New Roman" w:cs="Times New Roman"/>
+                <w:color w:val="auto"/>
+                <w:sz w:val="24"/>
+                <w:szCs w:val="24"/>
+              </w:rPr>
+            </w:pPr>
+            <w:r>
+              <w:rPr>
+                <w:rFonts w:ascii="Times New Roman" w:hAnsi="Times New Roman" w:cs="Times New Roman"/>
+                <w:color w:val="auto"/>
+                <w:sz w:val="24"/>
+                <w:szCs w:val="24"/>
+              </w:rPr>
+              <w:t>The first model of summarization is built using</w:t>
+            </w:r>
+          </w:p>
+          <w:p>
+            <w:pPr>
+              <w:autoSpaceDE w:val="0"/>
+              <w:autoSpaceDN w:val="0"/>
+              <w:adjustRightInd w:val="0"/>
+              <w:spacing w:line="360" w:lineRule="auto"/>
+              <w:jc w:val="both"/>
+              <w:rPr>
+                <w:rFonts w:ascii="Times New Roman" w:hAnsi="Times New Roman" w:cs="Times New Roman"/>
+                <w:color w:val="auto"/>
+                <w:sz w:val="24"/>
+                <w:szCs w:val="24"/>
+              </w:rPr>
+            </w:pPr>
+            <w:r>
+              <w:rPr>
+                <w:rFonts w:ascii="Times New Roman" w:hAnsi="Times New Roman" w:cs="Times New Roman"/>
+                <w:color w:val="auto"/>
+                <w:sz w:val="24"/>
+                <w:szCs w:val="24"/>
+              </w:rPr>
+              <w:t xml:space="preserve">the </w:t>
+            </w:r>
+            <w:proofErr w:type="spellStart"/>
+            <w:r>
+              <w:rPr>
+                <w:rFonts w:ascii="Times New Roman" w:hAnsi="Times New Roman" w:cs="Times New Roman"/>
+                <w:color w:val="auto"/>
+                <w:sz w:val="24"/>
+                <w:szCs w:val="24"/>
+              </w:rPr>
+              <w:t>Aylien</w:t>
+            </w:r>
+            <w:proofErr w:type="spellEnd"/>
+            <w:r>
+              <w:rPr>
+                <w:rFonts w:ascii="Times New Roman" w:hAnsi="Times New Roman" w:cs="Times New Roman"/>
+                <w:color w:val="auto"/>
+                <w:sz w:val="24"/>
+                <w:szCs w:val="24"/>
+              </w:rPr>
+              <w:t xml:space="preserve"> Text Analysis extension. The proposed second</w:t>
+            </w:r>
+          </w:p>
+          <w:p>
+            <w:pPr>
+              <w:autoSpaceDE w:val="0"/>
+              <w:autoSpaceDN w:val="0"/>
+              <w:adjustRightInd w:val="0"/>
+              <w:spacing w:line="360" w:lineRule="auto"/>
+              <w:jc w:val="both"/>
+              <w:rPr>
+                <w:rFonts w:ascii="Times New Roman" w:hAnsi="Times New Roman" w:cs="Times New Roman"/>
+                <w:color w:val="auto"/>
+                <w:sz w:val="24"/>
+                <w:szCs w:val="24"/>
+              </w:rPr>
+            </w:pPr>
+            <w:r>
+              <w:rPr>
+                <w:rFonts w:ascii="Times New Roman" w:hAnsi="Times New Roman" w:cs="Times New Roman"/>
+                <w:color w:val="auto"/>
+                <w:sz w:val="24"/>
+                <w:szCs w:val="24"/>
+              </w:rPr>
+              <w:t>model is built using the Text Processing extension. For both</w:t>
+            </w:r>
+          </w:p>
+          <w:p>
+            <w:pPr>
+              <w:autoSpaceDE w:val="0"/>
+              <w:autoSpaceDN w:val="0"/>
+              <w:adjustRightInd w:val="0"/>
+              <w:spacing w:line="360" w:lineRule="auto"/>
+              <w:jc w:val="both"/>
+              <w:rPr>
+                <w:rFonts w:ascii="Times New Roman" w:hAnsi="Times New Roman" w:cs="Times New Roman"/>
+                <w:color w:val="auto"/>
+                <w:sz w:val="24"/>
+                <w:szCs w:val="24"/>
+              </w:rPr>
+            </w:pPr>
+            <w:r>
+              <w:rPr>
+                <w:rFonts w:ascii="Times New Roman" w:hAnsi="Times New Roman" w:cs="Times New Roman"/>
+                <w:color w:val="auto"/>
+                <w:sz w:val="24"/>
+                <w:szCs w:val="24"/>
+              </w:rPr>
+              <w:t>these methods, the sentiment analysis is done using the same</w:t>
+            </w:r>
+          </w:p>
+          <w:p>
+            <w:pPr>
+              <w:autoSpaceDE w:val="0"/>
+              <w:autoSpaceDN w:val="0"/>
+              <w:adjustRightInd w:val="0"/>
+              <w:spacing w:line="360" w:lineRule="auto"/>
+              <w:jc w:val="both"/>
+              <w:rPr>
+                <w:rFonts w:ascii="Times New Roman" w:hAnsi="Times New Roman" w:cs="Times New Roman"/>
+                <w:color w:val="auto"/>
+                <w:sz w:val="24"/>
+                <w:szCs w:val="24"/>
+              </w:rPr>
+            </w:pPr>
+            <w:proofErr w:type="spellStart"/>
+            <w:r>
+              <w:rPr>
+                <w:rFonts w:ascii="Times New Roman" w:hAnsi="Times New Roman" w:cs="Times New Roman"/>
+                <w:color w:val="auto"/>
+                <w:sz w:val="24"/>
+                <w:szCs w:val="24"/>
+              </w:rPr>
+              <w:lastRenderedPageBreak/>
+              <w:t>Aylien</w:t>
+            </w:r>
+            <w:proofErr w:type="spellEnd"/>
+            <w:r>
+              <w:rPr>
+                <w:rFonts w:ascii="Times New Roman" w:hAnsi="Times New Roman" w:cs="Times New Roman"/>
+                <w:color w:val="auto"/>
+                <w:sz w:val="24"/>
+                <w:szCs w:val="24"/>
+              </w:rPr>
+              <w:t xml:space="preserve"> Text Analysis extension for evaluating the</w:t>
+            </w:r>
+          </w:p>
           <w:p>
             <w:pPr>
               <w:pStyle w:val="ListParagraph"/>
@@ -3145,65 +3910,7 @@
                 <w:sz w:val="24"/>
                 <w:szCs w:val="24"/>
               </w:rPr>
-              <w:t xml:space="preserve">With the experimentation of text summarization done with deep learning approaches, they found out that </w:t>
-            </w:r>
-            <w:proofErr w:type="gramStart"/>
-            <w:r>
-              <w:rPr>
-                <w:rFonts w:ascii="Times New Roman" w:hAnsi="Times New Roman" w:cs="Times New Roman"/>
-                <w:color w:val="auto"/>
-                <w:sz w:val="24"/>
-                <w:szCs w:val="24"/>
-              </w:rPr>
-              <w:t>transformer based</w:t>
-            </w:r>
-            <w:proofErr w:type="gramEnd"/>
-            <w:r>
-              <w:rPr>
-                <w:rFonts w:ascii="Times New Roman" w:hAnsi="Times New Roman" w:cs="Times New Roman"/>
-                <w:color w:val="auto"/>
-                <w:sz w:val="24"/>
-                <w:szCs w:val="24"/>
-              </w:rPr>
-              <w:t xml:space="preserve"> models mainly the T5 model outperformed the most in </w:t>
-            </w:r>
-            <w:r>
-              <w:rPr>
-                <w:rFonts w:ascii="Times New Roman" w:hAnsi="Times New Roman" w:cs="Times New Roman"/>
-                <w:b/>
-                <w:color w:val="auto"/>
-                <w:sz w:val="24"/>
-                <w:szCs w:val="24"/>
-              </w:rPr>
-              <w:t xml:space="preserve">NLP related tasks </w:t>
-            </w:r>
-            <w:r>
-              <w:rPr>
-                <w:rFonts w:ascii="Times New Roman" w:hAnsi="Times New Roman" w:cs="Times New Roman"/>
-                <w:color w:val="auto"/>
-                <w:sz w:val="24"/>
-                <w:szCs w:val="24"/>
-              </w:rPr>
-              <w:t xml:space="preserve">along with the Sequence to Sequence based models coming in second place after </w:t>
-            </w:r>
-            <w:r>
-              <w:rPr>
-                <w:rFonts w:ascii="Times New Roman" w:hAnsi="Times New Roman" w:cs="Times New Roman"/>
-                <w:b/>
-                <w:color w:val="auto"/>
-                <w:sz w:val="24"/>
-                <w:szCs w:val="24"/>
-              </w:rPr>
-              <w:t>transformers.</w:t>
-            </w:r>
-            <w:r>
-              <w:rPr>
-                <w:rFonts w:ascii="Times New Roman" w:hAnsi="Times New Roman" w:cs="Times New Roman"/>
-                <w:color w:val="auto"/>
-                <w:sz w:val="24"/>
-                <w:szCs w:val="24"/>
-              </w:rPr>
-              <w:t xml:space="preserve"> </w:t>
+              <w:t>summarization results.</w:t>
             </w:r>
           </w:p>
         </w:tc>
@@ -3222,6 +3929,8 @@
           <w:szCs w:val="28"/>
         </w:rPr>
       </w:pPr>
+      <w:bookmarkStart w:id="6" w:name="_GoBack"/>
+      <w:bookmarkEnd w:id="6"/>
     </w:p>
     <w:p>
       <w:pPr>
@@ -3295,387 +4004,450 @@
           <w:sz w:val="28"/>
           <w:szCs w:val="28"/>
         </w:rPr>
-        <w:lastRenderedPageBreak/>
         <w:t>References</w:t>
       </w:r>
     </w:p>
     <w:p>
       <w:pPr>
-        <w:pStyle w:val="NormalWeb"/>
-        <w:spacing w:before="0" w:beforeAutospacing="0" w:after="0" w:afterAutospacing="0" w:line="360" w:lineRule="atLeast"/>
-        <w:jc w:val="both"/>
-      </w:pPr>
-      <w:r>
-        <w:t xml:space="preserve">Khan, A., Gul, M.A., </w:t>
-      </w:r>
-      <w:proofErr w:type="spellStart"/>
-      <w:r>
-        <w:t>Zareei</w:t>
-      </w:r>
-      <w:proofErr w:type="spellEnd"/>
-      <w:r>
-        <w:t>, M., Biswal, R.R., Zeb, A., Naeem, M., Saeed, Y. and Salim, N. (2020). Movie Review Summarization Using Supervised Learning and Graph-Based Ranking Algorithm. </w:t>
-      </w:r>
-      <w:r>
-        <w:rPr>
-          <w:i/>
-          <w:iCs/>
-        </w:rPr>
-        <w:t>Computational Intelligence and Neuroscience</w:t>
-      </w:r>
-      <w:r>
-        <w:t>, 2020, pp.1–14. doi:10.1155/2020/7526580.</w:t>
-      </w:r>
-    </w:p>
-    <w:p>
-      <w:pPr>
-        <w:pStyle w:val="NormalWeb"/>
-        <w:spacing w:before="0" w:beforeAutospacing="0" w:after="0" w:afterAutospacing="0" w:line="360" w:lineRule="atLeast"/>
-        <w:jc w:val="both"/>
-      </w:pPr>
-    </w:p>
-    <w:p>
-      <w:pPr>
-        <w:pStyle w:val="NormalWeb"/>
-        <w:spacing w:before="0" w:beforeAutospacing="0" w:after="0" w:afterAutospacing="0" w:line="360" w:lineRule="atLeast"/>
-        <w:jc w:val="both"/>
-      </w:pPr>
-      <w:proofErr w:type="spellStart"/>
-      <w:r>
-        <w:t>Alsaqer</w:t>
-      </w:r>
-      <w:proofErr w:type="spellEnd"/>
-      <w:r>
-        <w:t xml:space="preserve">, A.F. and </w:t>
-      </w:r>
-      <w:proofErr w:type="spellStart"/>
-      <w:r>
-        <w:t>Sasi</w:t>
-      </w:r>
-      <w:proofErr w:type="spellEnd"/>
-      <w:r>
-        <w:t xml:space="preserve">, S. (2017). Movie review summarization and sentiment analysis using </w:t>
-      </w:r>
-      <w:proofErr w:type="spellStart"/>
-      <w:r>
-        <w:t>rapidminer</w:t>
-      </w:r>
-      <w:proofErr w:type="spellEnd"/>
-      <w:r>
-        <w:t>. </w:t>
-      </w:r>
-      <w:r>
-        <w:rPr>
-          <w:i/>
-          <w:iCs/>
-        </w:rPr>
-        <w:t>2017 International Conference on Networks &amp; Advances in Computational Technologies (</w:t>
-      </w:r>
-      <w:proofErr w:type="spellStart"/>
-      <w:r>
-        <w:rPr>
-          <w:i/>
-          <w:iCs/>
-        </w:rPr>
-        <w:t>NetACT</w:t>
-      </w:r>
-      <w:proofErr w:type="spellEnd"/>
-      <w:r>
-        <w:rPr>
-          <w:i/>
-          <w:iCs/>
-        </w:rPr>
-        <w:t>)</w:t>
-      </w:r>
-      <w:r>
-        <w:t>. [online] doi:10.1109/NETACT.2017.8076790.</w:t>
-      </w:r>
-    </w:p>
-    <w:p>
-      <w:pPr>
-        <w:pStyle w:val="NormalWeb"/>
-        <w:spacing w:before="0" w:beforeAutospacing="0" w:after="0" w:afterAutospacing="0" w:line="360" w:lineRule="atLeast"/>
-        <w:jc w:val="both"/>
-      </w:pPr>
-    </w:p>
-    <w:p>
-      <w:pPr>
-        <w:pStyle w:val="NormalWeb"/>
-        <w:spacing w:before="0" w:beforeAutospacing="0" w:after="0" w:afterAutospacing="0" w:line="360" w:lineRule="atLeast"/>
-        <w:jc w:val="both"/>
-      </w:pPr>
-      <w:r>
-        <w:rPr>
-          <w:rFonts w:ascii="Arial" w:hAnsi="Arial" w:cs="Arial"/>
-          <w:sz w:val="23"/>
-          <w:szCs w:val="23"/>
-          <w:shd w:val="clear" w:color="auto" w:fill="FFFFFF"/>
-        </w:rPr>
-        <w:t xml:space="preserve">Mahajan, Vast, </w:t>
-      </w:r>
-      <w:proofErr w:type="spellStart"/>
-      <w:r>
-        <w:rPr>
-          <w:rFonts w:ascii="Arial" w:hAnsi="Arial" w:cs="Arial"/>
-          <w:sz w:val="23"/>
-          <w:szCs w:val="23"/>
-          <w:shd w:val="clear" w:color="auto" w:fill="FFFFFF"/>
-        </w:rPr>
-        <w:t>Mhaske</w:t>
-      </w:r>
-      <w:proofErr w:type="spellEnd"/>
-      <w:r>
-        <w:rPr>
-          <w:rFonts w:ascii="Arial" w:hAnsi="Arial" w:cs="Arial"/>
-          <w:sz w:val="23"/>
-          <w:szCs w:val="23"/>
-          <w:shd w:val="clear" w:color="auto" w:fill="FFFFFF"/>
-        </w:rPr>
-        <w:t xml:space="preserve"> and </w:t>
-      </w:r>
-      <w:proofErr w:type="spellStart"/>
-      <w:r>
-        <w:rPr>
-          <w:rFonts w:ascii="Arial" w:hAnsi="Arial" w:cs="Arial"/>
-          <w:sz w:val="23"/>
-          <w:szCs w:val="23"/>
-          <w:shd w:val="clear" w:color="auto" w:fill="FFFFFF"/>
-        </w:rPr>
-        <w:t>Bara</w:t>
-      </w:r>
-      <w:bookmarkStart w:id="8" w:name="_GoBack"/>
-      <w:bookmarkEnd w:id="8"/>
-      <w:r>
-        <w:rPr>
-          <w:rFonts w:ascii="Arial" w:hAnsi="Arial" w:cs="Arial"/>
-          <w:sz w:val="23"/>
-          <w:szCs w:val="23"/>
-          <w:shd w:val="clear" w:color="auto" w:fill="FFFFFF"/>
-        </w:rPr>
-        <w:t>hate</w:t>
-      </w:r>
-      <w:proofErr w:type="spellEnd"/>
-      <w:r>
-        <w:t xml:space="preserve"> (2020) </w:t>
-      </w:r>
-      <w:r>
-        <w:t>‌</w:t>
-      </w:r>
-      <w:r>
-        <w:t>Text Summarization using Deep Learning. </w:t>
-      </w:r>
-      <w:r>
-        <w:rPr>
-          <w:i/>
-          <w:iCs/>
-        </w:rPr>
-        <w:t>International Journal of Recent Technology and Engineering</w:t>
-      </w:r>
-      <w:r>
-        <w:t>, 9(1), pp.2663–2667. doi:10.35940/</w:t>
-      </w:r>
-      <w:proofErr w:type="gramStart"/>
-      <w:r>
-        <w:t>ijrte.a</w:t>
-      </w:r>
-      <w:proofErr w:type="gramEnd"/>
-      <w:r>
-        <w:t>3056.059120.</w:t>
-      </w:r>
-    </w:p>
-    <w:p>
-      <w:pPr>
-        <w:pStyle w:val="NormalWeb"/>
-        <w:spacing w:before="0" w:beforeAutospacing="0" w:after="0" w:afterAutospacing="0" w:line="360" w:lineRule="atLeast"/>
-        <w:jc w:val="both"/>
-      </w:pPr>
-    </w:p>
-    <w:p>
-      <w:pPr>
-        <w:pStyle w:val="NormalWeb"/>
-        <w:spacing w:before="0" w:beforeAutospacing="0" w:after="0" w:afterAutospacing="0" w:line="360" w:lineRule="atLeast"/>
-        <w:jc w:val="both"/>
-      </w:pPr>
-      <w:r>
-        <w:t>‌</w:t>
-      </w:r>
-      <w:proofErr w:type="spellStart"/>
-      <w:r>
-        <w:t>Etemad</w:t>
-      </w:r>
-      <w:proofErr w:type="spellEnd"/>
-      <w:r>
-        <w:t xml:space="preserve">, A.G., </w:t>
-      </w:r>
-      <w:proofErr w:type="spellStart"/>
-      <w:r>
-        <w:t>Abidi</w:t>
-      </w:r>
-      <w:proofErr w:type="spellEnd"/>
-      <w:r>
-        <w:t>, A. and Chhabra, M. (2021). A Review on Abstractive Text Summarization Using Deep Learning. </w:t>
-      </w:r>
-      <w:r>
-        <w:rPr>
-          <w:i/>
-          <w:iCs/>
-        </w:rPr>
-        <w:t>2021 9th International Conference on Reliability, Infocom Technologies and Optimization (Trends and Future Directions) (ICRITO)</w:t>
-      </w:r>
-      <w:r>
-        <w:t>. [online] doi:10.1109/icrito51393.2021.9596500.</w:t>
-      </w:r>
-    </w:p>
-    <w:p>
-      <w:pPr>
-        <w:pStyle w:val="NormalWeb"/>
-        <w:spacing w:before="0" w:beforeAutospacing="0" w:after="0" w:afterAutospacing="0" w:line="360" w:lineRule="atLeast"/>
-      </w:pPr>
-    </w:p>
-    <w:p>
-      <w:pPr>
-        <w:pStyle w:val="NormalWeb"/>
-        <w:spacing w:before="0" w:beforeAutospacing="0" w:after="0" w:afterAutospacing="0" w:line="360" w:lineRule="atLeast"/>
-        <w:jc w:val="both"/>
-      </w:pPr>
-      <w:r>
-        <w:t>‌</w:t>
-      </w:r>
-      <w:r>
-        <w:t xml:space="preserve">Wolf, T., Debut, L., </w:t>
-      </w:r>
-      <w:proofErr w:type="spellStart"/>
-      <w:r>
-        <w:t>Sanh</w:t>
-      </w:r>
-      <w:proofErr w:type="spellEnd"/>
-      <w:r>
-        <w:t xml:space="preserve">, V., </w:t>
-      </w:r>
-      <w:proofErr w:type="spellStart"/>
-      <w:r>
-        <w:t>Chaumond</w:t>
-      </w:r>
-      <w:proofErr w:type="spellEnd"/>
-      <w:r>
-        <w:t xml:space="preserve">, J., </w:t>
-      </w:r>
-      <w:proofErr w:type="spellStart"/>
-      <w:r>
-        <w:t>Delangue</w:t>
-      </w:r>
-      <w:proofErr w:type="spellEnd"/>
-      <w:r>
-        <w:t xml:space="preserve">, C., Moi, A., </w:t>
-      </w:r>
-      <w:proofErr w:type="spellStart"/>
-      <w:r>
-        <w:t>Cistac</w:t>
-      </w:r>
-      <w:proofErr w:type="spellEnd"/>
-      <w:r>
-        <w:t xml:space="preserve">, P., </w:t>
-      </w:r>
-      <w:proofErr w:type="spellStart"/>
-      <w:r>
-        <w:t>Rault</w:t>
-      </w:r>
-      <w:proofErr w:type="spellEnd"/>
-      <w:r>
-        <w:t xml:space="preserve">, T., </w:t>
-      </w:r>
-      <w:proofErr w:type="spellStart"/>
-      <w:r>
-        <w:t>Louf</w:t>
-      </w:r>
-      <w:proofErr w:type="spellEnd"/>
-      <w:r>
-        <w:t xml:space="preserve">, R., </w:t>
-      </w:r>
-      <w:proofErr w:type="spellStart"/>
-      <w:r>
-        <w:t>Funtowicz</w:t>
-      </w:r>
-      <w:proofErr w:type="spellEnd"/>
-      <w:r>
-        <w:t xml:space="preserve">, M., Davison, J., Shleifer, S., von Platen, P., Ma, C., </w:t>
-      </w:r>
-      <w:proofErr w:type="spellStart"/>
-      <w:r>
-        <w:t>Jernite</w:t>
-      </w:r>
-      <w:proofErr w:type="spellEnd"/>
-      <w:r>
-        <w:t xml:space="preserve">, Y., </w:t>
-      </w:r>
-      <w:proofErr w:type="spellStart"/>
-      <w:r>
-        <w:t>Plu</w:t>
-      </w:r>
-      <w:proofErr w:type="spellEnd"/>
-      <w:r>
-        <w:t xml:space="preserve">, J., Xu, C., Le </w:t>
-      </w:r>
-      <w:proofErr w:type="spellStart"/>
-      <w:r>
-        <w:t>Scao</w:t>
-      </w:r>
-      <w:proofErr w:type="spellEnd"/>
-      <w:r>
-        <w:t xml:space="preserve">, T., </w:t>
-      </w:r>
-      <w:proofErr w:type="spellStart"/>
-      <w:r>
-        <w:t>Gugger</w:t>
-      </w:r>
-      <w:proofErr w:type="spellEnd"/>
-      <w:r>
-        <w:t xml:space="preserve">, S. and </w:t>
-      </w:r>
-      <w:proofErr w:type="spellStart"/>
-      <w:r>
-        <w:t>Drame</w:t>
-      </w:r>
-      <w:proofErr w:type="spellEnd"/>
-      <w:r>
-        <w:t>, M. (2020). Transformers: State-of-the-Art Natural Language Processing. </w:t>
-      </w:r>
-      <w:r>
-        <w:rPr>
-          <w:i/>
-          <w:iCs/>
-        </w:rPr>
-        <w:t>Proceedings of the 2020 Conference on Empirical Methods in Natural Language Processing: System Demonstrations</w:t>
-      </w:r>
-      <w:r>
-        <w:t xml:space="preserve">. </w:t>
-      </w:r>
-      <w:proofErr w:type="gramStart"/>
-      <w:r>
-        <w:t>doi:10.18653/v1/2020.emnlp-demos</w:t>
-      </w:r>
-      <w:proofErr w:type="gramEnd"/>
-      <w:r>
-        <w:t>.6.</w:t>
-      </w:r>
-    </w:p>
-    <w:p>
-      <w:pPr>
-        <w:pStyle w:val="NormalWeb"/>
+        <w:pStyle w:val="Bibliography"/>
+        <w:rPr>
+          <w:rFonts w:ascii="Times New Roman" w:hAnsi="Times New Roman" w:cs="Times New Roman"/>
+          <w:sz w:val="24"/>
+        </w:rPr>
+      </w:pPr>
+      <w:r>
         <w:rPr>
           <w:rFonts w:ascii="Calibri" w:hAnsi="Calibri"/>
           <w:sz w:val="27"/>
           <w:szCs w:val="27"/>
         </w:rPr>
-      </w:pPr>
-      <w:r>
+        <w:t>‌</w:t>
+      </w:r>
+      <w:proofErr w:type="spellStart"/>
+      <w:r>
+        <w:rPr>
+          <w:color w:val="auto"/>
+        </w:rPr>
+        <w:fldChar w:fldCharType="begin"/>
+      </w:r>
+      <w:r>
+        <w:rPr>
+          <w:color w:val="auto"/>
+        </w:rPr>
+        <w:instrText xml:space="preserve"> ADDIN ZOTERO_BIBL {"uncited":[],"omitted":[],"custom":[]} CSL_BIBLIOGRAPHY </w:instrText>
+      </w:r>
+      <w:r>
+        <w:rPr>
+          <w:color w:val="auto"/>
+        </w:rPr>
+        <w:fldChar w:fldCharType="separate"/>
+      </w:r>
+      <w:r>
+        <w:rPr>
+          <w:rFonts w:ascii="Times New Roman" w:hAnsi="Times New Roman" w:cs="Times New Roman"/>
+          <w:sz w:val="24"/>
+        </w:rPr>
+        <w:t>Alsaqer</w:t>
+      </w:r>
+      <w:proofErr w:type="spellEnd"/>
+      <w:r>
+        <w:rPr>
+          <w:rFonts w:ascii="Times New Roman" w:hAnsi="Times New Roman" w:cs="Times New Roman"/>
+          <w:sz w:val="24"/>
+        </w:rPr>
+        <w:t xml:space="preserve">, A.F. and </w:t>
+      </w:r>
+      <w:proofErr w:type="spellStart"/>
+      <w:r>
+        <w:rPr>
+          <w:rFonts w:ascii="Times New Roman" w:hAnsi="Times New Roman" w:cs="Times New Roman"/>
+          <w:sz w:val="24"/>
+        </w:rPr>
+        <w:t>Sasi</w:t>
+      </w:r>
+      <w:proofErr w:type="spellEnd"/>
+      <w:r>
+        <w:rPr>
+          <w:rFonts w:ascii="Times New Roman" w:hAnsi="Times New Roman" w:cs="Times New Roman"/>
+          <w:sz w:val="24"/>
+        </w:rPr>
+        <w:t xml:space="preserve">, S. (2017). Movie review summarization and sentiment analysis using </w:t>
+      </w:r>
+      <w:proofErr w:type="spellStart"/>
+      <w:r>
+        <w:rPr>
+          <w:rFonts w:ascii="Times New Roman" w:hAnsi="Times New Roman" w:cs="Times New Roman"/>
+          <w:sz w:val="24"/>
+        </w:rPr>
+        <w:t>rapidminer</w:t>
+      </w:r>
+      <w:proofErr w:type="spellEnd"/>
+      <w:r>
+        <w:rPr>
+          <w:rFonts w:ascii="Times New Roman" w:hAnsi="Times New Roman" w:cs="Times New Roman"/>
+          <w:sz w:val="24"/>
+        </w:rPr>
+        <w:t xml:space="preserve">. </w:t>
+      </w:r>
+      <w:r>
+        <w:rPr>
+          <w:rFonts w:ascii="Times New Roman" w:hAnsi="Times New Roman" w:cs="Times New Roman"/>
+          <w:i/>
+          <w:iCs/>
+          <w:sz w:val="24"/>
+        </w:rPr>
+        <w:t>2017 International Conference on Networks &amp; Advances in Computational Technologies (</w:t>
+      </w:r>
+      <w:proofErr w:type="spellStart"/>
+      <w:r>
+        <w:rPr>
+          <w:rFonts w:ascii="Times New Roman" w:hAnsi="Times New Roman" w:cs="Times New Roman"/>
+          <w:i/>
+          <w:iCs/>
+          <w:sz w:val="24"/>
+        </w:rPr>
+        <w:t>NetACT</w:t>
+      </w:r>
+      <w:proofErr w:type="spellEnd"/>
+      <w:r>
+        <w:rPr>
+          <w:rFonts w:ascii="Times New Roman" w:hAnsi="Times New Roman" w:cs="Times New Roman"/>
+          <w:i/>
+          <w:iCs/>
+          <w:sz w:val="24"/>
+        </w:rPr>
+        <w:t>)</w:t>
+      </w:r>
+      <w:r>
+        <w:rPr>
+          <w:rFonts w:ascii="Times New Roman" w:hAnsi="Times New Roman" w:cs="Times New Roman"/>
+          <w:sz w:val="24"/>
+        </w:rPr>
+        <w:t xml:space="preserve">. July 2017. </w:t>
+      </w:r>
+      <w:proofErr w:type="spellStart"/>
+      <w:r>
+        <w:rPr>
+          <w:rFonts w:ascii="Times New Roman" w:hAnsi="Times New Roman" w:cs="Times New Roman"/>
+          <w:sz w:val="24"/>
+        </w:rPr>
+        <w:t>Thiruvanthapuram</w:t>
+      </w:r>
+      <w:proofErr w:type="spellEnd"/>
+      <w:r>
+        <w:rPr>
+          <w:rFonts w:ascii="Times New Roman" w:hAnsi="Times New Roman" w:cs="Times New Roman"/>
+          <w:sz w:val="24"/>
+        </w:rPr>
+        <w:t>, India: IEEE, 329–335. Available from https://doi.org/10.1109/NETACT.2017.8076790 [Accessed 10 October 2022].</w:t>
+      </w:r>
+    </w:p>
+    <w:p>
+      <w:pPr>
+        <w:pStyle w:val="Bibliography"/>
+        <w:rPr>
+          <w:rFonts w:ascii="Times New Roman" w:hAnsi="Times New Roman" w:cs="Times New Roman"/>
+          <w:sz w:val="24"/>
+        </w:rPr>
+      </w:pPr>
+      <w:proofErr w:type="spellStart"/>
+      <w:r>
+        <w:rPr>
+          <w:rFonts w:ascii="Times New Roman" w:hAnsi="Times New Roman" w:cs="Times New Roman"/>
+          <w:sz w:val="24"/>
+        </w:rPr>
+        <w:t>Boorugu</w:t>
+      </w:r>
+      <w:proofErr w:type="spellEnd"/>
+      <w:r>
+        <w:rPr>
+          <w:rFonts w:ascii="Times New Roman" w:hAnsi="Times New Roman" w:cs="Times New Roman"/>
+          <w:sz w:val="24"/>
+        </w:rPr>
+        <w:t xml:space="preserve">, R., Ramesh, G. and Madhavi, K. (2019). Summarizing Product Reviews Using </w:t>
+      </w:r>
+      <w:proofErr w:type="spellStart"/>
+      <w:r>
+        <w:rPr>
+          <w:rFonts w:ascii="Times New Roman" w:hAnsi="Times New Roman" w:cs="Times New Roman"/>
+          <w:sz w:val="24"/>
+        </w:rPr>
+        <w:t>Nlp</w:t>
+      </w:r>
+      <w:proofErr w:type="spellEnd"/>
+      <w:r>
+        <w:rPr>
+          <w:rFonts w:ascii="Times New Roman" w:hAnsi="Times New Roman" w:cs="Times New Roman"/>
+          <w:sz w:val="24"/>
+        </w:rPr>
+        <w:t xml:space="preserve"> Based Text Summarization. </w:t>
+      </w:r>
+      <w:r>
+        <w:rPr>
+          <w:rFonts w:ascii="Times New Roman" w:hAnsi="Times New Roman" w:cs="Times New Roman"/>
+          <w:i/>
+          <w:iCs/>
+          <w:sz w:val="24"/>
+        </w:rPr>
+        <w:t>International Journal of Scientific &amp; Technology Research Volume</w:t>
+      </w:r>
+      <w:r>
+        <w:rPr>
+          <w:rFonts w:ascii="Times New Roman" w:hAnsi="Times New Roman" w:cs="Times New Roman"/>
+          <w:sz w:val="24"/>
+        </w:rPr>
+        <w:t>, 8 (10), 1127–1133.</w:t>
+      </w:r>
+    </w:p>
+    <w:p>
+      <w:pPr>
+        <w:pStyle w:val="Bibliography"/>
+        <w:rPr>
+          <w:rFonts w:ascii="Times New Roman" w:hAnsi="Times New Roman" w:cs="Times New Roman"/>
+          <w:sz w:val="24"/>
+        </w:rPr>
+      </w:pPr>
+      <w:proofErr w:type="spellStart"/>
+      <w:r>
+        <w:rPr>
+          <w:rFonts w:ascii="Times New Roman" w:hAnsi="Times New Roman" w:cs="Times New Roman"/>
+          <w:sz w:val="24"/>
+        </w:rPr>
+        <w:t>Etemad</w:t>
+      </w:r>
+      <w:proofErr w:type="spellEnd"/>
+      <w:r>
+        <w:rPr>
+          <w:rFonts w:ascii="Times New Roman" w:hAnsi="Times New Roman" w:cs="Times New Roman"/>
+          <w:sz w:val="24"/>
+        </w:rPr>
+        <w:t xml:space="preserve">, A.G., </w:t>
+      </w:r>
+      <w:proofErr w:type="spellStart"/>
+      <w:r>
+        <w:rPr>
+          <w:rFonts w:ascii="Times New Roman" w:hAnsi="Times New Roman" w:cs="Times New Roman"/>
+          <w:sz w:val="24"/>
+        </w:rPr>
+        <w:t>Abidi</w:t>
+      </w:r>
+      <w:proofErr w:type="spellEnd"/>
+      <w:r>
+        <w:rPr>
+          <w:rFonts w:ascii="Times New Roman" w:hAnsi="Times New Roman" w:cs="Times New Roman"/>
+          <w:sz w:val="24"/>
+        </w:rPr>
+        <w:t xml:space="preserve">, A.I. and Chhabra, M. (2021). A Review on Abstractive Text Summarization Using Deep Learning. </w:t>
+      </w:r>
+      <w:r>
+        <w:rPr>
+          <w:rFonts w:ascii="Times New Roman" w:hAnsi="Times New Roman" w:cs="Times New Roman"/>
+          <w:i/>
+          <w:iCs/>
+          <w:sz w:val="24"/>
+        </w:rPr>
+        <w:t>2021 9th International Conference on Reliability, Infocom Technologies and Optimization (Trends and Future Directions) (ICRITO)</w:t>
+      </w:r>
+      <w:r>
+        <w:rPr>
+          <w:rFonts w:ascii="Times New Roman" w:hAnsi="Times New Roman" w:cs="Times New Roman"/>
+          <w:sz w:val="24"/>
+        </w:rPr>
+        <w:t>. 3 September 2021. Noida, India: IEEE, 1–6. Available from https://doi.org/10.1109/ICRITO51393.2021.9596500 [Accessed 10 October 2022].</w:t>
+      </w:r>
+    </w:p>
+    <w:p>
+      <w:pPr>
+        <w:pStyle w:val="Bibliography"/>
+        <w:rPr>
+          <w:rFonts w:ascii="Times New Roman" w:hAnsi="Times New Roman" w:cs="Times New Roman"/>
+          <w:sz w:val="24"/>
+        </w:rPr>
+      </w:pPr>
+      <w:r>
+        <w:rPr>
+          <w:rFonts w:ascii="Times New Roman" w:hAnsi="Times New Roman" w:cs="Times New Roman"/>
+          <w:sz w:val="24"/>
+        </w:rPr>
+        <w:t xml:space="preserve">Gupta, A. et al. (2021). Automated News Summarization Using Transformers. </w:t>
+      </w:r>
+      <w:proofErr w:type="spellStart"/>
+      <w:r>
+        <w:rPr>
+          <w:rFonts w:ascii="Times New Roman" w:hAnsi="Times New Roman" w:cs="Times New Roman"/>
+          <w:i/>
+          <w:iCs/>
+          <w:sz w:val="24"/>
+        </w:rPr>
+        <w:t>ArXiv</w:t>
+      </w:r>
+      <w:proofErr w:type="spellEnd"/>
+      <w:r>
+        <w:rPr>
+          <w:rFonts w:ascii="Times New Roman" w:hAnsi="Times New Roman" w:cs="Times New Roman"/>
+          <w:sz w:val="24"/>
+        </w:rPr>
+        <w:t>, abs/2108.01064.</w:t>
+      </w:r>
+    </w:p>
+    <w:p>
+      <w:pPr>
+        <w:pStyle w:val="Bibliography"/>
+        <w:rPr>
+          <w:rFonts w:ascii="Times New Roman" w:hAnsi="Times New Roman" w:cs="Times New Roman"/>
+          <w:sz w:val="24"/>
+        </w:rPr>
+      </w:pPr>
+      <w:r>
+        <w:rPr>
+          <w:rFonts w:ascii="Times New Roman" w:hAnsi="Times New Roman" w:cs="Times New Roman"/>
+          <w:sz w:val="24"/>
+        </w:rPr>
+        <w:t xml:space="preserve">Khan, A. et al. (2020). Movie Review Summarization Using Supervised Learning and Graph-Based Ranking Algorithm. </w:t>
+      </w:r>
+      <w:r>
+        <w:rPr>
+          <w:rFonts w:ascii="Times New Roman" w:hAnsi="Times New Roman" w:cs="Times New Roman"/>
+          <w:i/>
+          <w:iCs/>
+          <w:sz w:val="24"/>
+        </w:rPr>
+        <w:t>Computational Intelligence and Neuroscience</w:t>
+      </w:r>
+      <w:r>
+        <w:rPr>
+          <w:rFonts w:ascii="Times New Roman" w:hAnsi="Times New Roman" w:cs="Times New Roman"/>
+          <w:sz w:val="24"/>
+        </w:rPr>
+        <w:t>, 2020, 7526580. Available from https://doi.org/10.1155/2020/7526580.</w:t>
+      </w:r>
+    </w:p>
+    <w:p>
+      <w:pPr>
+        <w:pStyle w:val="Bibliography"/>
+        <w:rPr>
+          <w:rFonts w:ascii="Times New Roman" w:hAnsi="Times New Roman" w:cs="Times New Roman"/>
+          <w:sz w:val="24"/>
+        </w:rPr>
+      </w:pPr>
+      <w:r>
+        <w:rPr>
+          <w:rFonts w:ascii="Times New Roman" w:hAnsi="Times New Roman" w:cs="Times New Roman"/>
+          <w:sz w:val="24"/>
+        </w:rPr>
+        <w:lastRenderedPageBreak/>
+        <w:t xml:space="preserve">Mahajan, R. et al. (2021). Text Summarization Using Deep Learning. </w:t>
+      </w:r>
+      <w:r>
+        <w:rPr>
+          <w:rFonts w:ascii="Times New Roman" w:hAnsi="Times New Roman" w:cs="Times New Roman"/>
+          <w:i/>
+          <w:iCs/>
+          <w:sz w:val="24"/>
+        </w:rPr>
+        <w:t>International Research Journal of Engineering and Technology (IRJET)</w:t>
+      </w:r>
+      <w:r>
+        <w:rPr>
+          <w:rFonts w:ascii="Times New Roman" w:hAnsi="Times New Roman" w:cs="Times New Roman"/>
+          <w:sz w:val="24"/>
+        </w:rPr>
+        <w:t>, 08 (05th May 2021), 1737–1740.</w:t>
+      </w:r>
+    </w:p>
+    <w:p>
+      <w:pPr>
+        <w:pStyle w:val="Bibliography"/>
+        <w:rPr>
+          <w:rFonts w:ascii="Times New Roman" w:hAnsi="Times New Roman" w:cs="Times New Roman"/>
+          <w:sz w:val="24"/>
+        </w:rPr>
+      </w:pPr>
+      <w:r>
+        <w:rPr>
+          <w:rFonts w:ascii="Times New Roman" w:hAnsi="Times New Roman" w:cs="Times New Roman"/>
+          <w:sz w:val="24"/>
+        </w:rPr>
+        <w:t xml:space="preserve">Mukherjee, R. et al. (2020). Read what you need: Controllable Aspect-based Opinion Summarization of Tourist Reviews. </w:t>
+      </w:r>
+      <w:r>
+        <w:rPr>
+          <w:rFonts w:ascii="Times New Roman" w:hAnsi="Times New Roman" w:cs="Times New Roman"/>
+          <w:i/>
+          <w:iCs/>
+          <w:sz w:val="24"/>
+        </w:rPr>
+        <w:t>Proceedings of the 43rd International ACM SIGIR Conference on Research and Development in Information Retrieval</w:t>
+      </w:r>
+      <w:r>
+        <w:rPr>
+          <w:rFonts w:ascii="Times New Roman" w:hAnsi="Times New Roman" w:cs="Times New Roman"/>
+          <w:sz w:val="24"/>
+        </w:rPr>
+        <w:t>. 25 July 2020. 1825–1828. Available from https://doi.org/10.1145/3397271.3401269 [Accessed 10 October 2022].</w:t>
+      </w:r>
+    </w:p>
+    <w:p>
+      <w:pPr>
+        <w:pStyle w:val="Bibliography"/>
+        <w:rPr>
+          <w:rFonts w:ascii="Times New Roman" w:hAnsi="Times New Roman" w:cs="Times New Roman"/>
+          <w:sz w:val="24"/>
+        </w:rPr>
+      </w:pPr>
+      <w:r>
+        <w:rPr>
+          <w:rFonts w:ascii="Times New Roman" w:hAnsi="Times New Roman" w:cs="Times New Roman"/>
+          <w:sz w:val="24"/>
+        </w:rPr>
+        <w:t xml:space="preserve">Wolf, T. et al. (2020). Transformers: State-of-the-Art Natural Language Processing. </w:t>
+      </w:r>
+      <w:r>
+        <w:rPr>
+          <w:rFonts w:ascii="Times New Roman" w:hAnsi="Times New Roman" w:cs="Times New Roman"/>
+          <w:i/>
+          <w:iCs/>
+          <w:sz w:val="24"/>
+        </w:rPr>
+        <w:t>Proceedings of the 2020 Conference on Empirical Methods in Natural Language Processing: System Demonstrations</w:t>
+      </w:r>
+      <w:r>
+        <w:rPr>
+          <w:rFonts w:ascii="Times New Roman" w:hAnsi="Times New Roman" w:cs="Times New Roman"/>
+          <w:sz w:val="24"/>
+        </w:rPr>
+        <w:t>. 2020. Online: Association for Computational Linguistics, 38–45. Available from https://doi.org/10.18653/v1/2020.emnlp-demos.6 [Accessed 10 October 2022].</w:t>
+      </w:r>
+    </w:p>
+    <w:p>
+      <w:pPr>
+        <w:pStyle w:val="Bibliography"/>
+        <w:jc w:val="both"/>
         <w:rPr>
           <w:rFonts w:ascii="Calibri" w:hAnsi="Calibri"/>
           <w:sz w:val="27"/>
           <w:szCs w:val="27"/>
         </w:rPr>
-        <w:t>‌</w:t>
-      </w:r>
+      </w:pPr>
+      <w:r>
+        <w:rPr>
+          <w:rFonts w:ascii="Times New Roman" w:hAnsi="Times New Roman" w:cs="Times New Roman"/>
+          <w:color w:val="auto"/>
+          <w:sz w:val="24"/>
+          <w:szCs w:val="24"/>
+        </w:rPr>
+        <w:fldChar w:fldCharType="end"/>
+      </w:r>
+    </w:p>
+    <w:p>
+      <w:pPr>
+        <w:pStyle w:val="NormalWeb"/>
+        <w:rPr>
+          <w:rFonts w:ascii="Calibri" w:hAnsi="Calibri"/>
+          <w:sz w:val="27"/>
+          <w:szCs w:val="27"/>
+        </w:rPr>
+      </w:pPr>
     </w:p>
     <w:p>
       <w:pPr>
@@ -6215,7 +6987,6 @@
     <w:basedOn w:val="Normal"/>
     <w:next w:val="Normal"/>
     <w:uiPriority w:val="39"/>
-    <w:semiHidden/>
     <w:unhideWhenUsed/>
   </w:style>
   <w:style w:type="paragraph" w:styleId="BodyText3">
@@ -6976,7 +7747,7 @@
 </file>
 
 <file path=customXml/itemProps1.xml><?xml version="1.0" encoding="utf-8"?>
-<ds:datastoreItem xmlns:ds="http://schemas.openxmlformats.org/officeDocument/2006/customXml" ds:itemID="{27DAA393-230F-4BBF-BDB7-35470B027510}">
+<ds:datastoreItem xmlns:ds="http://schemas.openxmlformats.org/officeDocument/2006/customXml" ds:itemID="{19E683A3-86B0-4155-A70E-0C5402EBF4F2}">
   <ds:schemaRefs>
     <ds:schemaRef ds:uri="http://schemas.openxmlformats.org/officeDocument/2006/bibliography"/>
   </ds:schemaRefs>

</xml_diff>

<commit_message>
working on the research contributions
</commit_message>
<xml_diff>
--- a/Project Proposal/Project Proposal.docx
+++ b/Project Proposal/Project Proposal.docx
@@ -2220,7 +2220,17 @@
           <w:sz w:val="32"/>
           <w:szCs w:val="28"/>
         </w:rPr>
-        <w:t>Related Work</w:t>
+        <w:t>Existing</w:t>
+      </w:r>
+      <w:r>
+        <w:rPr>
+          <w:rFonts w:ascii="Times New Roman" w:hAnsi="Times New Roman" w:cs="Times New Roman"/>
+          <w:b/>
+          <w:color w:val="auto"/>
+          <w:sz w:val="32"/>
+          <w:szCs w:val="28"/>
+        </w:rPr>
+        <w:t xml:space="preserve"> Work</w:t>
       </w:r>
     </w:p>
     <w:p>
@@ -3918,7 +3928,6 @@
     </w:tbl>
     <w:p>
       <w:pPr>
-        <w:pStyle w:val="ListParagraph"/>
         <w:spacing w:line="360" w:lineRule="auto"/>
         <w:jc w:val="both"/>
         <w:rPr>
@@ -3929,6 +3938,221 @@
           <w:szCs w:val="28"/>
         </w:rPr>
       </w:pPr>
+    </w:p>
+    <w:p>
+      <w:pPr>
+        <w:spacing w:line="360" w:lineRule="auto"/>
+        <w:jc w:val="both"/>
+        <w:rPr>
+          <w:rFonts w:ascii="Times New Roman" w:hAnsi="Times New Roman" w:cs="Times New Roman"/>
+          <w:b/>
+          <w:color w:val="auto"/>
+          <w:sz w:val="32"/>
+          <w:szCs w:val="28"/>
+        </w:rPr>
+      </w:pPr>
+      <w:r>
+        <w:rPr>
+          <w:rFonts w:ascii="Times New Roman" w:hAnsi="Times New Roman" w:cs="Times New Roman"/>
+          <w:b/>
+          <w:color w:val="auto"/>
+          <w:sz w:val="32"/>
+          <w:szCs w:val="28"/>
+        </w:rPr>
+        <w:t>1.6</w:t>
+      </w:r>
+      <w:r>
+        <w:rPr>
+          <w:rFonts w:ascii="Times New Roman" w:hAnsi="Times New Roman" w:cs="Times New Roman"/>
+          <w:b/>
+          <w:color w:val="auto"/>
+          <w:sz w:val="32"/>
+          <w:szCs w:val="28"/>
+        </w:rPr>
+        <w:tab/>
+        <w:t>Research Gap</w:t>
+      </w:r>
+    </w:p>
+    <w:p>
+      <w:pPr>
+        <w:spacing w:line="360" w:lineRule="auto"/>
+        <w:jc w:val="both"/>
+        <w:rPr>
+          <w:rFonts w:ascii="Times New Roman" w:hAnsi="Times New Roman" w:cs="Times New Roman"/>
+          <w:color w:val="auto"/>
+          <w:sz w:val="24"/>
+          <w:szCs w:val="28"/>
+        </w:rPr>
+      </w:pPr>
+      <w:r>
+        <w:rPr>
+          <w:rFonts w:ascii="Times New Roman" w:hAnsi="Times New Roman" w:cs="Times New Roman"/>
+          <w:color w:val="auto"/>
+          <w:sz w:val="24"/>
+          <w:szCs w:val="28"/>
+        </w:rPr>
+        <w:t>Based on previous work done related to abstractive text summarization on movie reviews, the literature doesn’t identify or seek for the need of using advanced deep learning approaches to improve the performance of text summarization for this domain over traditional machine learning approach</w:t>
+      </w:r>
+      <w:r>
+        <w:rPr>
+          <w:rFonts w:ascii="Times New Roman" w:hAnsi="Times New Roman" w:cs="Times New Roman"/>
+          <w:color w:val="auto"/>
+          <w:sz w:val="24"/>
+          <w:szCs w:val="28"/>
+        </w:rPr>
+        <w:t>.</w:t>
+      </w:r>
+    </w:p>
+    <w:p>
+      <w:pPr>
+        <w:spacing w:line="360" w:lineRule="auto"/>
+        <w:jc w:val="both"/>
+        <w:rPr>
+          <w:rFonts w:ascii="Times New Roman" w:hAnsi="Times New Roman" w:cs="Times New Roman"/>
+          <w:color w:val="auto"/>
+          <w:sz w:val="24"/>
+          <w:szCs w:val="28"/>
+        </w:rPr>
+      </w:pPr>
+      <w:r>
+        <w:rPr>
+          <w:rFonts w:ascii="Times New Roman" w:hAnsi="Times New Roman" w:cs="Times New Roman"/>
+          <w:color w:val="auto"/>
+          <w:sz w:val="24"/>
+          <w:szCs w:val="28"/>
+        </w:rPr>
+        <w:t>This project</w:t>
+      </w:r>
+      <w:r>
+        <w:rPr>
+          <w:rFonts w:ascii="Times New Roman" w:hAnsi="Times New Roman" w:cs="Times New Roman"/>
+          <w:color w:val="auto"/>
+          <w:sz w:val="24"/>
+          <w:szCs w:val="28"/>
+        </w:rPr>
+        <w:t xml:space="preserve"> focuses on Empirical gap in the Movie Domain</w:t>
+      </w:r>
+      <w:r>
+        <w:rPr>
+          <w:rFonts w:ascii="Times New Roman" w:hAnsi="Times New Roman" w:cs="Times New Roman"/>
+          <w:color w:val="auto"/>
+          <w:sz w:val="24"/>
+          <w:szCs w:val="28"/>
+        </w:rPr>
+        <w:t>,</w:t>
+      </w:r>
+      <w:r>
+        <w:rPr>
+          <w:rFonts w:ascii="Times New Roman" w:hAnsi="Times New Roman" w:cs="Times New Roman"/>
+          <w:color w:val="auto"/>
+          <w:sz w:val="24"/>
+          <w:szCs w:val="28"/>
+        </w:rPr>
+        <w:t xml:space="preserve"> as well as </w:t>
+      </w:r>
+      <w:r>
+        <w:rPr>
+          <w:rFonts w:ascii="Times New Roman" w:hAnsi="Times New Roman" w:cs="Times New Roman"/>
+          <w:color w:val="auto"/>
+          <w:sz w:val="24"/>
+          <w:szCs w:val="24"/>
+        </w:rPr>
+        <w:t>Theoretical and Performance gaps</w:t>
+      </w:r>
+      <w:r>
+        <w:rPr>
+          <w:rFonts w:ascii="Times New Roman" w:hAnsi="Times New Roman" w:cs="Times New Roman"/>
+          <w:color w:val="auto"/>
+          <w:sz w:val="24"/>
+          <w:szCs w:val="24"/>
+        </w:rPr>
+        <w:t xml:space="preserve"> in the </w:t>
+      </w:r>
+      <w:r>
+        <w:rPr>
+          <w:rFonts w:ascii="Times New Roman" w:hAnsi="Times New Roman" w:cs="Times New Roman"/>
+          <w:color w:val="auto"/>
+          <w:sz w:val="24"/>
+          <w:szCs w:val="24"/>
+        </w:rPr>
+        <w:t>area of t</w:t>
+      </w:r>
+      <w:r>
+        <w:rPr>
+          <w:rFonts w:ascii="Times New Roman" w:hAnsi="Times New Roman" w:cs="Times New Roman"/>
+          <w:color w:val="auto"/>
+          <w:sz w:val="24"/>
+          <w:szCs w:val="24"/>
+        </w:rPr>
+        <w:t xml:space="preserve">ransformer optimization. Transformers plays a major role in the field of deep learning especially at problems related to Natural Language Processing, by performing hyperparameter optimization on several transformer architectures we can contribute to the </w:t>
+      </w:r>
+      <w:r>
+        <w:rPr>
+          <w:rFonts w:ascii="Times New Roman" w:hAnsi="Times New Roman" w:cs="Times New Roman"/>
+          <w:color w:val="auto"/>
+          <w:sz w:val="24"/>
+          <w:szCs w:val="24"/>
+        </w:rPr>
+        <w:t xml:space="preserve">enhanced </w:t>
+      </w:r>
+      <w:r>
+        <w:rPr>
+          <w:rFonts w:ascii="Times New Roman" w:hAnsi="Times New Roman" w:cs="Times New Roman"/>
+          <w:color w:val="auto"/>
+          <w:sz w:val="24"/>
+          <w:szCs w:val="24"/>
+        </w:rPr>
+        <w:t>quality of</w:t>
+      </w:r>
+      <w:r>
+        <w:rPr>
+          <w:rFonts w:ascii="Times New Roman" w:hAnsi="Times New Roman" w:cs="Times New Roman"/>
+          <w:color w:val="auto"/>
+          <w:sz w:val="24"/>
+          <w:szCs w:val="24"/>
+        </w:rPr>
+        <w:t xml:space="preserve"> abstractive</w:t>
+      </w:r>
+      <w:r>
+        <w:rPr>
+          <w:rFonts w:ascii="Times New Roman" w:hAnsi="Times New Roman" w:cs="Times New Roman"/>
+          <w:color w:val="auto"/>
+          <w:sz w:val="24"/>
+          <w:szCs w:val="24"/>
+        </w:rPr>
+        <w:t xml:space="preserve"> </w:t>
+      </w:r>
+      <w:r>
+        <w:rPr>
+          <w:rFonts w:ascii="Times New Roman" w:hAnsi="Times New Roman" w:cs="Times New Roman"/>
+          <w:color w:val="auto"/>
+          <w:sz w:val="24"/>
+          <w:szCs w:val="24"/>
+        </w:rPr>
+        <w:t xml:space="preserve">text </w:t>
+      </w:r>
+      <w:r>
+        <w:rPr>
+          <w:rFonts w:ascii="Times New Roman" w:hAnsi="Times New Roman" w:cs="Times New Roman"/>
+          <w:color w:val="auto"/>
+          <w:sz w:val="24"/>
+          <w:szCs w:val="24"/>
+        </w:rPr>
+        <w:t>summarization.</w:t>
+      </w:r>
+    </w:p>
+    <w:p>
+      <w:pPr>
+        <w:spacing w:line="360" w:lineRule="auto"/>
+        <w:jc w:val="both"/>
+        <w:rPr>
+          <w:rFonts w:ascii="Times New Roman" w:hAnsi="Times New Roman" w:cs="Times New Roman"/>
+          <w:b/>
+          <w:color w:val="auto"/>
+          <w:sz w:val="32"/>
+          <w:szCs w:val="28"/>
+        </w:rPr>
+      </w:pPr>
       <w:bookmarkStart w:id="6" w:name="_GoBack"/>
       <w:bookmarkEnd w:id="6"/>
     </w:p>
@@ -4010,9 +4234,13 @@
     <w:p>
       <w:pPr>
         <w:pStyle w:val="Bibliography"/>
-        <w:rPr>
-          <w:rFonts w:ascii="Times New Roman" w:hAnsi="Times New Roman" w:cs="Times New Roman"/>
-          <w:sz w:val="24"/>
+        <w:spacing w:line="360" w:lineRule="auto"/>
+        <w:jc w:val="both"/>
+        <w:rPr>
+          <w:rFonts w:ascii="Times New Roman" w:hAnsi="Times New Roman" w:cs="Times New Roman"/>
+          <w:color w:val="auto"/>
+          <w:sz w:val="24"/>
+          <w:szCs w:val="24"/>
         </w:rPr>
       </w:pPr>
       <w:r>
@@ -4026,26 +4254,37 @@
       <w:proofErr w:type="spellStart"/>
       <w:r>
         <w:rPr>
-          <w:color w:val="auto"/>
+          <w:rFonts w:ascii="Times New Roman" w:hAnsi="Times New Roman" w:cs="Times New Roman"/>
+          <w:color w:val="auto"/>
+          <w:sz w:val="24"/>
+          <w:szCs w:val="24"/>
         </w:rPr>
         <w:fldChar w:fldCharType="begin"/>
       </w:r>
       <w:r>
         <w:rPr>
-          <w:color w:val="auto"/>
+          <w:rFonts w:ascii="Times New Roman" w:hAnsi="Times New Roman" w:cs="Times New Roman"/>
+          <w:color w:val="auto"/>
+          <w:sz w:val="24"/>
+          <w:szCs w:val="24"/>
         </w:rPr>
         <w:instrText xml:space="preserve"> ADDIN ZOTERO_BIBL {"uncited":[],"omitted":[],"custom":[]} CSL_BIBLIOGRAPHY </w:instrText>
       </w:r>
       <w:r>
         <w:rPr>
-          <w:color w:val="auto"/>
+          <w:rFonts w:ascii="Times New Roman" w:hAnsi="Times New Roman" w:cs="Times New Roman"/>
+          <w:color w:val="auto"/>
+          <w:sz w:val="24"/>
+          <w:szCs w:val="24"/>
         </w:rPr>
         <w:fldChar w:fldCharType="separate"/>
       </w:r>
       <w:r>
         <w:rPr>
           <w:rFonts w:ascii="Times New Roman" w:hAnsi="Times New Roman" w:cs="Times New Roman"/>
-          <w:sz w:val="24"/>
+          <w:color w:val="auto"/>
+          <w:sz w:val="24"/>
+          <w:szCs w:val="24"/>
         </w:rPr>
         <w:t>Alsaqer</w:t>
       </w:r>
@@ -4053,7 +4292,9 @@
       <w:r>
         <w:rPr>
           <w:rFonts w:ascii="Times New Roman" w:hAnsi="Times New Roman" w:cs="Times New Roman"/>
-          <w:sz w:val="24"/>
+          <w:color w:val="auto"/>
+          <w:sz w:val="24"/>
+          <w:szCs w:val="24"/>
         </w:rPr>
         <w:t xml:space="preserve">, A.F. and </w:t>
       </w:r>
@@ -4061,7 +4302,9 @@
       <w:r>
         <w:rPr>
           <w:rFonts w:ascii="Times New Roman" w:hAnsi="Times New Roman" w:cs="Times New Roman"/>
-          <w:sz w:val="24"/>
+          <w:color w:val="auto"/>
+          <w:sz w:val="24"/>
+          <w:szCs w:val="24"/>
         </w:rPr>
         <w:t>Sasi</w:t>
       </w:r>
@@ -4069,7 +4312,9 @@
       <w:r>
         <w:rPr>
           <w:rFonts w:ascii="Times New Roman" w:hAnsi="Times New Roman" w:cs="Times New Roman"/>
-          <w:sz w:val="24"/>
+          <w:color w:val="auto"/>
+          <w:sz w:val="24"/>
+          <w:szCs w:val="24"/>
         </w:rPr>
         <w:t xml:space="preserve">, S. (2017). Movie review summarization and sentiment analysis using </w:t>
       </w:r>
@@ -4077,7 +4322,9 @@
       <w:r>
         <w:rPr>
           <w:rFonts w:ascii="Times New Roman" w:hAnsi="Times New Roman" w:cs="Times New Roman"/>
-          <w:sz w:val="24"/>
+          <w:color w:val="auto"/>
+          <w:sz w:val="24"/>
+          <w:szCs w:val="24"/>
         </w:rPr>
         <w:t>rapidminer</w:t>
       </w:r>
@@ -4085,7 +4332,9 @@
       <w:r>
         <w:rPr>
           <w:rFonts w:ascii="Times New Roman" w:hAnsi="Times New Roman" w:cs="Times New Roman"/>
-          <w:sz w:val="24"/>
+          <w:color w:val="auto"/>
+          <w:sz w:val="24"/>
+          <w:szCs w:val="24"/>
         </w:rPr>
         <w:t xml:space="preserve">. </w:t>
       </w:r>
@@ -4094,7 +4343,9 @@
           <w:rFonts w:ascii="Times New Roman" w:hAnsi="Times New Roman" w:cs="Times New Roman"/>
           <w:i/>
           <w:iCs/>
-          <w:sz w:val="24"/>
+          <w:color w:val="auto"/>
+          <w:sz w:val="24"/>
+          <w:szCs w:val="24"/>
         </w:rPr>
         <w:t>2017 International Conference on Networks &amp; Advances in Computational Technologies (</w:t>
       </w:r>
@@ -4104,7 +4355,9 @@
           <w:rFonts w:ascii="Times New Roman" w:hAnsi="Times New Roman" w:cs="Times New Roman"/>
           <w:i/>
           <w:iCs/>
-          <w:sz w:val="24"/>
+          <w:color w:val="auto"/>
+          <w:sz w:val="24"/>
+          <w:szCs w:val="24"/>
         </w:rPr>
         <w:t>NetACT</w:t>
       </w:r>
@@ -4114,14 +4367,18 @@
           <w:rFonts w:ascii="Times New Roman" w:hAnsi="Times New Roman" w:cs="Times New Roman"/>
           <w:i/>
           <w:iCs/>
-          <w:sz w:val="24"/>
+          <w:color w:val="auto"/>
+          <w:sz w:val="24"/>
+          <w:szCs w:val="24"/>
         </w:rPr>
         <w:t>)</w:t>
       </w:r>
       <w:r>
         <w:rPr>
           <w:rFonts w:ascii="Times New Roman" w:hAnsi="Times New Roman" w:cs="Times New Roman"/>
-          <w:sz w:val="24"/>
+          <w:color w:val="auto"/>
+          <w:sz w:val="24"/>
+          <w:szCs w:val="24"/>
         </w:rPr>
         <w:t xml:space="preserve">. July 2017. </w:t>
       </w:r>
@@ -4129,7 +4386,9 @@
       <w:r>
         <w:rPr>
           <w:rFonts w:ascii="Times New Roman" w:hAnsi="Times New Roman" w:cs="Times New Roman"/>
-          <w:sz w:val="24"/>
+          <w:color w:val="auto"/>
+          <w:sz w:val="24"/>
+          <w:szCs w:val="24"/>
         </w:rPr>
         <w:t>Thiruvanthapuram</w:t>
       </w:r>
@@ -4137,24 +4396,42 @@
       <w:r>
         <w:rPr>
           <w:rFonts w:ascii="Times New Roman" w:hAnsi="Times New Roman" w:cs="Times New Roman"/>
-          <w:sz w:val="24"/>
-        </w:rPr>
-        <w:t>, India: IEEE, 329–335. Available from https://doi.org/10.1109/NETACT.2017.8076790 [Accessed 10 October 2022].</w:t>
+          <w:color w:val="auto"/>
+          <w:sz w:val="24"/>
+          <w:szCs w:val="24"/>
+        </w:rPr>
+        <w:t>, India: IEEE, 329–</w:t>
+      </w:r>
+      <w:r>
+        <w:rPr>
+          <w:rFonts w:ascii="Times New Roman" w:hAnsi="Times New Roman" w:cs="Times New Roman"/>
+          <w:color w:val="auto"/>
+          <w:sz w:val="24"/>
+          <w:szCs w:val="24"/>
+        </w:rPr>
+        <w:lastRenderedPageBreak/>
+        <w:t>335. Available from https://doi.org/10.1109/NETACT.2017.8076790 [Accessed 10 October 2022].</w:t>
       </w:r>
     </w:p>
     <w:p>
       <w:pPr>
         <w:pStyle w:val="Bibliography"/>
-        <w:rPr>
-          <w:rFonts w:ascii="Times New Roman" w:hAnsi="Times New Roman" w:cs="Times New Roman"/>
-          <w:sz w:val="24"/>
+        <w:spacing w:line="360" w:lineRule="auto"/>
+        <w:jc w:val="both"/>
+        <w:rPr>
+          <w:rFonts w:ascii="Times New Roman" w:hAnsi="Times New Roman" w:cs="Times New Roman"/>
+          <w:color w:val="auto"/>
+          <w:sz w:val="24"/>
+          <w:szCs w:val="24"/>
         </w:rPr>
       </w:pPr>
       <w:proofErr w:type="spellStart"/>
       <w:r>
         <w:rPr>
           <w:rFonts w:ascii="Times New Roman" w:hAnsi="Times New Roman" w:cs="Times New Roman"/>
-          <w:sz w:val="24"/>
+          <w:color w:val="auto"/>
+          <w:sz w:val="24"/>
+          <w:szCs w:val="24"/>
         </w:rPr>
         <w:t>Boorugu</w:t>
       </w:r>
@@ -4162,7 +4439,9 @@
       <w:r>
         <w:rPr>
           <w:rFonts w:ascii="Times New Roman" w:hAnsi="Times New Roman" w:cs="Times New Roman"/>
-          <w:sz w:val="24"/>
+          <w:color w:val="auto"/>
+          <w:sz w:val="24"/>
+          <w:szCs w:val="24"/>
         </w:rPr>
         <w:t xml:space="preserve">, R., Ramesh, G. and Madhavi, K. (2019). Summarizing Product Reviews Using </w:t>
       </w:r>
@@ -4170,7 +4449,9 @@
       <w:r>
         <w:rPr>
           <w:rFonts w:ascii="Times New Roman" w:hAnsi="Times New Roman" w:cs="Times New Roman"/>
-          <w:sz w:val="24"/>
+          <w:color w:val="auto"/>
+          <w:sz w:val="24"/>
+          <w:szCs w:val="24"/>
         </w:rPr>
         <w:t>Nlp</w:t>
       </w:r>
@@ -4178,7 +4459,9 @@
       <w:r>
         <w:rPr>
           <w:rFonts w:ascii="Times New Roman" w:hAnsi="Times New Roman" w:cs="Times New Roman"/>
-          <w:sz w:val="24"/>
+          <w:color w:val="auto"/>
+          <w:sz w:val="24"/>
+          <w:szCs w:val="24"/>
         </w:rPr>
         <w:t xml:space="preserve"> Based Text Summarization. </w:t>
       </w:r>
@@ -4187,14 +4470,18 @@
           <w:rFonts w:ascii="Times New Roman" w:hAnsi="Times New Roman" w:cs="Times New Roman"/>
           <w:i/>
           <w:iCs/>
-          <w:sz w:val="24"/>
+          <w:color w:val="auto"/>
+          <w:sz w:val="24"/>
+          <w:szCs w:val="24"/>
         </w:rPr>
         <w:t>International Journal of Scientific &amp; Technology Research Volume</w:t>
       </w:r>
       <w:r>
         <w:rPr>
           <w:rFonts w:ascii="Times New Roman" w:hAnsi="Times New Roman" w:cs="Times New Roman"/>
-          <w:sz w:val="24"/>
+          <w:color w:val="auto"/>
+          <w:sz w:val="24"/>
+          <w:szCs w:val="24"/>
         </w:rPr>
         <w:t>, 8 (10), 1127–1133.</w:t>
       </w:r>
@@ -4202,16 +4489,22 @@
     <w:p>
       <w:pPr>
         <w:pStyle w:val="Bibliography"/>
-        <w:rPr>
-          <w:rFonts w:ascii="Times New Roman" w:hAnsi="Times New Roman" w:cs="Times New Roman"/>
-          <w:sz w:val="24"/>
+        <w:spacing w:line="360" w:lineRule="auto"/>
+        <w:jc w:val="both"/>
+        <w:rPr>
+          <w:rFonts w:ascii="Times New Roman" w:hAnsi="Times New Roman" w:cs="Times New Roman"/>
+          <w:color w:val="auto"/>
+          <w:sz w:val="24"/>
+          <w:szCs w:val="24"/>
         </w:rPr>
       </w:pPr>
       <w:proofErr w:type="spellStart"/>
       <w:r>
         <w:rPr>
           <w:rFonts w:ascii="Times New Roman" w:hAnsi="Times New Roman" w:cs="Times New Roman"/>
-          <w:sz w:val="24"/>
+          <w:color w:val="auto"/>
+          <w:sz w:val="24"/>
+          <w:szCs w:val="24"/>
         </w:rPr>
         <w:t>Etemad</w:t>
       </w:r>
@@ -4219,7 +4512,9 @@
       <w:r>
         <w:rPr>
           <w:rFonts w:ascii="Times New Roman" w:hAnsi="Times New Roman" w:cs="Times New Roman"/>
-          <w:sz w:val="24"/>
+          <w:color w:val="auto"/>
+          <w:sz w:val="24"/>
+          <w:szCs w:val="24"/>
         </w:rPr>
         <w:t xml:space="preserve">, A.G., </w:t>
       </w:r>
@@ -4227,7 +4522,9 @@
       <w:r>
         <w:rPr>
           <w:rFonts w:ascii="Times New Roman" w:hAnsi="Times New Roman" w:cs="Times New Roman"/>
-          <w:sz w:val="24"/>
+          <w:color w:val="auto"/>
+          <w:sz w:val="24"/>
+          <w:szCs w:val="24"/>
         </w:rPr>
         <w:t>Abidi</w:t>
       </w:r>
@@ -4235,7 +4532,9 @@
       <w:r>
         <w:rPr>
           <w:rFonts w:ascii="Times New Roman" w:hAnsi="Times New Roman" w:cs="Times New Roman"/>
-          <w:sz w:val="24"/>
+          <w:color w:val="auto"/>
+          <w:sz w:val="24"/>
+          <w:szCs w:val="24"/>
         </w:rPr>
         <w:t xml:space="preserve">, A.I. and Chhabra, M. (2021). A Review on Abstractive Text Summarization Using Deep Learning. </w:t>
       </w:r>
@@ -4244,14 +4543,18 @@
           <w:rFonts w:ascii="Times New Roman" w:hAnsi="Times New Roman" w:cs="Times New Roman"/>
           <w:i/>
           <w:iCs/>
-          <w:sz w:val="24"/>
+          <w:color w:val="auto"/>
+          <w:sz w:val="24"/>
+          <w:szCs w:val="24"/>
         </w:rPr>
         <w:t>2021 9th International Conference on Reliability, Infocom Technologies and Optimization (Trends and Future Directions) (ICRITO)</w:t>
       </w:r>
       <w:r>
         <w:rPr>
           <w:rFonts w:ascii="Times New Roman" w:hAnsi="Times New Roman" w:cs="Times New Roman"/>
-          <w:sz w:val="24"/>
+          <w:color w:val="auto"/>
+          <w:sz w:val="24"/>
+          <w:szCs w:val="24"/>
         </w:rPr>
         <w:t>. 3 September 2021. Noida, India: IEEE, 1–6. Available from https://doi.org/10.1109/ICRITO51393.2021.9596500 [Accessed 10 October 2022].</w:t>
       </w:r>
@@ -4259,15 +4562,21 @@
     <w:p>
       <w:pPr>
         <w:pStyle w:val="Bibliography"/>
-        <w:rPr>
-          <w:rFonts w:ascii="Times New Roman" w:hAnsi="Times New Roman" w:cs="Times New Roman"/>
-          <w:sz w:val="24"/>
-        </w:rPr>
-      </w:pPr>
-      <w:r>
-        <w:rPr>
-          <w:rFonts w:ascii="Times New Roman" w:hAnsi="Times New Roman" w:cs="Times New Roman"/>
-          <w:sz w:val="24"/>
+        <w:spacing w:line="360" w:lineRule="auto"/>
+        <w:jc w:val="both"/>
+        <w:rPr>
+          <w:rFonts w:ascii="Times New Roman" w:hAnsi="Times New Roman" w:cs="Times New Roman"/>
+          <w:color w:val="auto"/>
+          <w:sz w:val="24"/>
+          <w:szCs w:val="24"/>
+        </w:rPr>
+      </w:pPr>
+      <w:r>
+        <w:rPr>
+          <w:rFonts w:ascii="Times New Roman" w:hAnsi="Times New Roman" w:cs="Times New Roman"/>
+          <w:color w:val="auto"/>
+          <w:sz w:val="24"/>
+          <w:szCs w:val="24"/>
         </w:rPr>
         <w:t xml:space="preserve">Gupta, A. et al. (2021). Automated News Summarization Using Transformers. </w:t>
       </w:r>
@@ -4277,7 +4586,9 @@
           <w:rFonts w:ascii="Times New Roman" w:hAnsi="Times New Roman" w:cs="Times New Roman"/>
           <w:i/>
           <w:iCs/>
-          <w:sz w:val="24"/>
+          <w:color w:val="auto"/>
+          <w:sz w:val="24"/>
+          <w:szCs w:val="24"/>
         </w:rPr>
         <w:t>ArXiv</w:t>
       </w:r>
@@ -4285,7 +4596,9 @@
       <w:r>
         <w:rPr>
           <w:rFonts w:ascii="Times New Roman" w:hAnsi="Times New Roman" w:cs="Times New Roman"/>
-          <w:sz w:val="24"/>
+          <w:color w:val="auto"/>
+          <w:sz w:val="24"/>
+          <w:szCs w:val="24"/>
         </w:rPr>
         <w:t>, abs/2108.01064.</w:t>
       </w:r>
@@ -4293,15 +4606,21 @@
     <w:p>
       <w:pPr>
         <w:pStyle w:val="Bibliography"/>
-        <w:rPr>
-          <w:rFonts w:ascii="Times New Roman" w:hAnsi="Times New Roman" w:cs="Times New Roman"/>
-          <w:sz w:val="24"/>
-        </w:rPr>
-      </w:pPr>
-      <w:r>
-        <w:rPr>
-          <w:rFonts w:ascii="Times New Roman" w:hAnsi="Times New Roman" w:cs="Times New Roman"/>
-          <w:sz w:val="24"/>
+        <w:spacing w:line="360" w:lineRule="auto"/>
+        <w:jc w:val="both"/>
+        <w:rPr>
+          <w:rFonts w:ascii="Times New Roman" w:hAnsi="Times New Roman" w:cs="Times New Roman"/>
+          <w:color w:val="auto"/>
+          <w:sz w:val="24"/>
+          <w:szCs w:val="24"/>
+        </w:rPr>
+      </w:pPr>
+      <w:r>
+        <w:rPr>
+          <w:rFonts w:ascii="Times New Roman" w:hAnsi="Times New Roman" w:cs="Times New Roman"/>
+          <w:color w:val="auto"/>
+          <w:sz w:val="24"/>
+          <w:szCs w:val="24"/>
         </w:rPr>
         <w:t xml:space="preserve">Khan, A. et al. (2020). Movie Review Summarization Using Supervised Learning and Graph-Based Ranking Algorithm. </w:t>
       </w:r>
@@ -4310,14 +4629,18 @@
           <w:rFonts w:ascii="Times New Roman" w:hAnsi="Times New Roman" w:cs="Times New Roman"/>
           <w:i/>
           <w:iCs/>
-          <w:sz w:val="24"/>
+          <w:color w:val="auto"/>
+          <w:sz w:val="24"/>
+          <w:szCs w:val="24"/>
         </w:rPr>
         <w:t>Computational Intelligence and Neuroscience</w:t>
       </w:r>
       <w:r>
         <w:rPr>
           <w:rFonts w:ascii="Times New Roman" w:hAnsi="Times New Roman" w:cs="Times New Roman"/>
-          <w:sz w:val="24"/>
+          <w:color w:val="auto"/>
+          <w:sz w:val="24"/>
+          <w:szCs w:val="24"/>
         </w:rPr>
         <w:t>, 2020, 7526580. Available from https://doi.org/10.1155/2020/7526580.</w:t>
       </w:r>
@@ -4325,17 +4648,22 @@
     <w:p>
       <w:pPr>
         <w:pStyle w:val="Bibliography"/>
-        <w:rPr>
-          <w:rFonts w:ascii="Times New Roman" w:hAnsi="Times New Roman" w:cs="Times New Roman"/>
-          <w:sz w:val="24"/>
-        </w:rPr>
-      </w:pPr>
-      <w:r>
-        <w:rPr>
-          <w:rFonts w:ascii="Times New Roman" w:hAnsi="Times New Roman" w:cs="Times New Roman"/>
-          <w:sz w:val="24"/>
-        </w:rPr>
-        <w:lastRenderedPageBreak/>
+        <w:spacing w:line="360" w:lineRule="auto"/>
+        <w:jc w:val="both"/>
+        <w:rPr>
+          <w:rFonts w:ascii="Times New Roman" w:hAnsi="Times New Roman" w:cs="Times New Roman"/>
+          <w:color w:val="auto"/>
+          <w:sz w:val="24"/>
+          <w:szCs w:val="24"/>
+        </w:rPr>
+      </w:pPr>
+      <w:r>
+        <w:rPr>
+          <w:rFonts w:ascii="Times New Roman" w:hAnsi="Times New Roman" w:cs="Times New Roman"/>
+          <w:color w:val="auto"/>
+          <w:sz w:val="24"/>
+          <w:szCs w:val="24"/>
+        </w:rPr>
         <w:t xml:space="preserve">Mahajan, R. et al. (2021). Text Summarization Using Deep Learning. </w:t>
       </w:r>
       <w:r>
@@ -4343,14 +4671,18 @@
           <w:rFonts w:ascii="Times New Roman" w:hAnsi="Times New Roman" w:cs="Times New Roman"/>
           <w:i/>
           <w:iCs/>
-          <w:sz w:val="24"/>
+          <w:color w:val="auto"/>
+          <w:sz w:val="24"/>
+          <w:szCs w:val="24"/>
         </w:rPr>
         <w:t>International Research Journal of Engineering and Technology (IRJET)</w:t>
       </w:r>
       <w:r>
         <w:rPr>
           <w:rFonts w:ascii="Times New Roman" w:hAnsi="Times New Roman" w:cs="Times New Roman"/>
-          <w:sz w:val="24"/>
+          <w:color w:val="auto"/>
+          <w:sz w:val="24"/>
+          <w:szCs w:val="24"/>
         </w:rPr>
         <w:t>, 08 (05th May 2021), 1737–1740.</w:t>
       </w:r>
@@ -4358,15 +4690,21 @@
     <w:p>
       <w:pPr>
         <w:pStyle w:val="Bibliography"/>
-        <w:rPr>
-          <w:rFonts w:ascii="Times New Roman" w:hAnsi="Times New Roman" w:cs="Times New Roman"/>
-          <w:sz w:val="24"/>
-        </w:rPr>
-      </w:pPr>
-      <w:r>
-        <w:rPr>
-          <w:rFonts w:ascii="Times New Roman" w:hAnsi="Times New Roman" w:cs="Times New Roman"/>
-          <w:sz w:val="24"/>
+        <w:spacing w:line="360" w:lineRule="auto"/>
+        <w:jc w:val="both"/>
+        <w:rPr>
+          <w:rFonts w:ascii="Times New Roman" w:hAnsi="Times New Roman" w:cs="Times New Roman"/>
+          <w:color w:val="auto"/>
+          <w:sz w:val="24"/>
+          <w:szCs w:val="24"/>
+        </w:rPr>
+      </w:pPr>
+      <w:r>
+        <w:rPr>
+          <w:rFonts w:ascii="Times New Roman" w:hAnsi="Times New Roman" w:cs="Times New Roman"/>
+          <w:color w:val="auto"/>
+          <w:sz w:val="24"/>
+          <w:szCs w:val="24"/>
         </w:rPr>
         <w:t xml:space="preserve">Mukherjee, R. et al. (2020). Read what you need: Controllable Aspect-based Opinion Summarization of Tourist Reviews. </w:t>
       </w:r>
@@ -4375,14 +4713,18 @@
           <w:rFonts w:ascii="Times New Roman" w:hAnsi="Times New Roman" w:cs="Times New Roman"/>
           <w:i/>
           <w:iCs/>
-          <w:sz w:val="24"/>
+          <w:color w:val="auto"/>
+          <w:sz w:val="24"/>
+          <w:szCs w:val="24"/>
         </w:rPr>
         <w:t>Proceedings of the 43rd International ACM SIGIR Conference on Research and Development in Information Retrieval</w:t>
       </w:r>
       <w:r>
         <w:rPr>
           <w:rFonts w:ascii="Times New Roman" w:hAnsi="Times New Roman" w:cs="Times New Roman"/>
-          <w:sz w:val="24"/>
+          <w:color w:val="auto"/>
+          <w:sz w:val="24"/>
+          <w:szCs w:val="24"/>
         </w:rPr>
         <w:t>. 25 July 2020. 1825–1828. Available from https://doi.org/10.1145/3397271.3401269 [Accessed 10 October 2022].</w:t>
       </w:r>
@@ -4390,15 +4732,21 @@
     <w:p>
       <w:pPr>
         <w:pStyle w:val="Bibliography"/>
-        <w:rPr>
-          <w:rFonts w:ascii="Times New Roman" w:hAnsi="Times New Roman" w:cs="Times New Roman"/>
-          <w:sz w:val="24"/>
-        </w:rPr>
-      </w:pPr>
-      <w:r>
-        <w:rPr>
-          <w:rFonts w:ascii="Times New Roman" w:hAnsi="Times New Roman" w:cs="Times New Roman"/>
-          <w:sz w:val="24"/>
+        <w:spacing w:line="360" w:lineRule="auto"/>
+        <w:jc w:val="both"/>
+        <w:rPr>
+          <w:rFonts w:ascii="Times New Roman" w:hAnsi="Times New Roman" w:cs="Times New Roman"/>
+          <w:color w:val="auto"/>
+          <w:sz w:val="24"/>
+          <w:szCs w:val="24"/>
+        </w:rPr>
+      </w:pPr>
+      <w:r>
+        <w:rPr>
+          <w:rFonts w:ascii="Times New Roman" w:hAnsi="Times New Roman" w:cs="Times New Roman"/>
+          <w:color w:val="auto"/>
+          <w:sz w:val="24"/>
+          <w:szCs w:val="24"/>
         </w:rPr>
         <w:t xml:space="preserve">Wolf, T. et al. (2020). Transformers: State-of-the-Art Natural Language Processing. </w:t>
       </w:r>
@@ -4407,14 +4755,18 @@
           <w:rFonts w:ascii="Times New Roman" w:hAnsi="Times New Roman" w:cs="Times New Roman"/>
           <w:i/>
           <w:iCs/>
-          <w:sz w:val="24"/>
+          <w:color w:val="auto"/>
+          <w:sz w:val="24"/>
+          <w:szCs w:val="24"/>
         </w:rPr>
         <w:t>Proceedings of the 2020 Conference on Empirical Methods in Natural Language Processing: System Demonstrations</w:t>
       </w:r>
       <w:r>
         <w:rPr>
           <w:rFonts w:ascii="Times New Roman" w:hAnsi="Times New Roman" w:cs="Times New Roman"/>
-          <w:sz w:val="24"/>
+          <w:color w:val="auto"/>
+          <w:sz w:val="24"/>
+          <w:szCs w:val="24"/>
         </w:rPr>
         <w:t>. 2020. Online: Association for Computational Linguistics, 38–45. Available from https://doi.org/10.18653/v1/2020.emnlp-demos.6 [Accessed 10 October 2022].</w:t>
       </w:r>
@@ -4422,6 +4774,7 @@
     <w:p>
       <w:pPr>
         <w:pStyle w:val="Bibliography"/>
+        <w:spacing w:line="360" w:lineRule="auto"/>
         <w:jc w:val="both"/>
         <w:rPr>
           <w:rFonts w:ascii="Calibri" w:hAnsi="Calibri"/>
@@ -4436,8 +4789,20 @@
           <w:sz w:val="24"/>
           <w:szCs w:val="24"/>
         </w:rPr>
+        <w:lastRenderedPageBreak/>
         <w:fldChar w:fldCharType="end"/>
       </w:r>
+    </w:p>
+    <w:p>
+      <w:pPr>
+        <w:pStyle w:val="Bibliography"/>
+        <w:jc w:val="both"/>
+        <w:rPr>
+          <w:rFonts w:ascii="Calibri" w:hAnsi="Calibri"/>
+          <w:sz w:val="27"/>
+          <w:szCs w:val="27"/>
+        </w:rPr>
+      </w:pPr>
     </w:p>
     <w:p>
       <w:pPr>
@@ -7747,7 +8112,7 @@
 </file>
 
 <file path=customXml/itemProps1.xml><?xml version="1.0" encoding="utf-8"?>
-<ds:datastoreItem xmlns:ds="http://schemas.openxmlformats.org/officeDocument/2006/customXml" ds:itemID="{19E683A3-86B0-4155-A70E-0C5402EBF4F2}">
+<ds:datastoreItem xmlns:ds="http://schemas.openxmlformats.org/officeDocument/2006/customXml" ds:itemID="{2585F0D6-0CA9-4D09-86C6-F68E1EEDA0C0}">
   <ds:schemaRefs>
     <ds:schemaRef ds:uri="http://schemas.openxmlformats.org/officeDocument/2006/bibliography"/>
   </ds:schemaRefs>

</xml_diff>

<commit_message>
updated the research challenge
</commit_message>
<xml_diff>
--- a/Project Proposal/Project Proposal.docx
+++ b/Project Proposal/Project Proposal.docx
@@ -383,16 +383,16 @@
           <w:sz w:val="26"/>
           <w:szCs w:val="26"/>
         </w:rPr>
-        <w:t>Mr. -------------------</w:t>
-      </w:r>
-      <w:r>
-        <w:rPr>
-          <w:rFonts w:ascii="TeXGyreTermesX-Regular" w:hAnsi="TeXGyreTermesX-Regular" w:cs="TeXGyreTermesX-Regular"/>
+        <w:t xml:space="preserve">Mr. </w:t>
+      </w:r>
+      <w:r>
+        <w:rPr>
+          <w:rFonts w:ascii="Times New Roman" w:hAnsi="Times New Roman" w:cs="Times New Roman"/>
           <w:color w:val="auto"/>
           <w:sz w:val="26"/>
           <w:szCs w:val="26"/>
         </w:rPr>
-        <w:t xml:space="preserve"> </w:t>
+        <w:t>Torin</w:t>
       </w:r>
     </w:p>
     <w:p>
@@ -2192,6 +2192,7 @@
           <w:color w:val="auto"/>
           <w:sz w:val="24"/>
           <w:szCs w:val="24"/>
+          <w:shd w:val="clear" w:color="auto" w:fill="FFFFFF"/>
         </w:rPr>
       </w:pPr>
     </w:p>
@@ -2202,7 +2203,7 @@
           <w:ilvl w:val="1"/>
           <w:numId w:val="25"/>
         </w:numPr>
-        <w:spacing w:line="360" w:lineRule="auto"/>
+        <w:spacing w:before="0" w:line="480" w:lineRule="auto"/>
         <w:jc w:val="both"/>
         <w:rPr>
           <w:rFonts w:ascii="Times New Roman" w:hAnsi="Times New Roman" w:cs="Times New Roman"/>
@@ -2232,20 +2233,6 @@
         </w:rPr>
         <w:t xml:space="preserve"> Work</w:t>
       </w:r>
-    </w:p>
-    <w:p>
-      <w:pPr>
-        <w:pStyle w:val="ListParagraph"/>
-        <w:spacing w:line="360" w:lineRule="auto"/>
-        <w:jc w:val="both"/>
-        <w:rPr>
-          <w:rFonts w:ascii="Times New Roman" w:hAnsi="Times New Roman" w:cs="Times New Roman"/>
-          <w:b/>
-          <w:color w:val="auto"/>
-          <w:sz w:val="32"/>
-          <w:szCs w:val="28"/>
-        </w:rPr>
-      </w:pPr>
     </w:p>
     <w:p>
       <w:pPr>
@@ -2272,15 +2259,15 @@
     <w:tbl>
       <w:tblPr>
         <w:tblStyle w:val="TableGrid"/>
-        <w:tblW w:w="9175" w:type="dxa"/>
+        <w:tblW w:w="8725" w:type="dxa"/>
         <w:tblLayout w:type="fixed"/>
         <w:tblLook w:val="04A0" w:firstRow="1" w:lastRow="0" w:firstColumn="1" w:lastColumn="0" w:noHBand="0" w:noVBand="1"/>
       </w:tblPr>
       <w:tblGrid>
         <w:gridCol w:w="1435"/>
-        <w:gridCol w:w="2610"/>
-        <w:gridCol w:w="2340"/>
-        <w:gridCol w:w="2790"/>
+        <w:gridCol w:w="2430"/>
+        <w:gridCol w:w="1980"/>
+        <w:gridCol w:w="2880"/>
       </w:tblGrid>
       <w:tr>
         <w:trPr>
@@ -2318,7 +2305,7 @@
         </w:tc>
         <w:tc>
           <w:tcPr>
-            <w:tcW w:w="2610" w:type="dxa"/>
+            <w:tcW w:w="2430" w:type="dxa"/>
           </w:tcPr>
           <w:p>
             <w:pPr>
@@ -2355,7 +2342,7 @@
         </w:tc>
         <w:tc>
           <w:tcPr>
-            <w:tcW w:w="2340" w:type="dxa"/>
+            <w:tcW w:w="1980" w:type="dxa"/>
           </w:tcPr>
           <w:p>
             <w:pPr>
@@ -2385,7 +2372,7 @@
         </w:tc>
         <w:tc>
           <w:tcPr>
-            <w:tcW w:w="2790" w:type="dxa"/>
+            <w:tcW w:w="2880" w:type="dxa"/>
           </w:tcPr>
           <w:p>
             <w:pPr>
@@ -2483,7 +2470,7 @@
         </w:tc>
         <w:tc>
           <w:tcPr>
-            <w:tcW w:w="2610" w:type="dxa"/>
+            <w:tcW w:w="2430" w:type="dxa"/>
           </w:tcPr>
           <w:p>
             <w:pPr>
@@ -2511,7 +2498,7 @@
         </w:tc>
         <w:tc>
           <w:tcPr>
-            <w:tcW w:w="2340" w:type="dxa"/>
+            <w:tcW w:w="1980" w:type="dxa"/>
           </w:tcPr>
           <w:p>
             <w:pPr>
@@ -2539,7 +2526,7 @@
         </w:tc>
         <w:tc>
           <w:tcPr>
-            <w:tcW w:w="2790" w:type="dxa"/>
+            <w:tcW w:w="2880" w:type="dxa"/>
           </w:tcPr>
           <w:p>
             <w:pPr>
@@ -2549,32 +2536,12 @@
               <w:jc w:val="both"/>
               <w:rPr>
                 <w:rFonts w:ascii="Times New Roman" w:hAnsi="Times New Roman" w:cs="Times New Roman"/>
-                <w:color w:val="000000"/>
-                <w:sz w:val="24"/>
-                <w:szCs w:val="24"/>
-              </w:rPr>
-            </w:pPr>
-            <w:r>
-              <w:rPr>
-                <w:rFonts w:ascii="Times New Roman" w:hAnsi="Times New Roman" w:cs="Times New Roman"/>
-                <w:color w:val="000000"/>
-                <w:sz w:val="24"/>
-                <w:szCs w:val="24"/>
-              </w:rPr>
-              <w:t xml:space="preserve">Making using of </w:t>
-            </w:r>
-            <w:proofErr w:type="spellStart"/>
-            <w:r>
-              <w:rPr>
-                <w:rFonts w:ascii="Times New Roman" w:hAnsi="Times New Roman" w:cs="Times New Roman"/>
                 <w:b/>
                 <w:color w:val="000000"/>
                 <w:sz w:val="24"/>
                 <w:szCs w:val="24"/>
               </w:rPr>
-              <w:t>BoW</w:t>
-            </w:r>
-            <w:proofErr w:type="spellEnd"/>
+            </w:pPr>
             <w:r>
               <w:rPr>
                 <w:rFonts w:ascii="Times New Roman" w:hAnsi="Times New Roman" w:cs="Times New Roman"/>
@@ -2582,28 +2549,9 @@
                 <w:sz w:val="24"/>
                 <w:szCs w:val="24"/>
               </w:rPr>
-              <w:t xml:space="preserve"> (Bag of words) for feature extraction and converting reviews into vector space, followed by the </w:t>
-            </w:r>
-            <w:bookmarkStart w:id="5" w:name="_Hlk115855757"/>
-            <w:r>
-              <w:rPr>
-                <w:rFonts w:ascii="Times New Roman" w:hAnsi="Times New Roman" w:cs="Times New Roman"/>
-                <w:color w:val="000000"/>
-                <w:sz w:val="24"/>
-                <w:szCs w:val="24"/>
-              </w:rPr>
-              <w:t xml:space="preserve">Naïve Bayes </w:t>
-            </w:r>
-            <w:bookmarkEnd w:id="5"/>
-            <w:r>
-              <w:rPr>
-                <w:rFonts w:ascii="Times New Roman" w:hAnsi="Times New Roman" w:cs="Times New Roman"/>
-                <w:color w:val="000000"/>
-                <w:sz w:val="24"/>
-                <w:szCs w:val="24"/>
-              </w:rPr>
-              <w:t xml:space="preserve">machine learning algorithm used for review classification (either positive or negative), then using an undirected weighted graph based ranking algorithm to rank score for reach review sentence in graph. Finally, the top ranked sentences are chosen based on highest rank scores to produce </w:t>
-            </w:r>
+              <w:t xml:space="preserve">Making using of </w:t>
+            </w:r>
+            <w:proofErr w:type="spellStart"/>
             <w:r>
               <w:rPr>
                 <w:rFonts w:ascii="Times New Roman" w:hAnsi="Times New Roman" w:cs="Times New Roman"/>
@@ -2612,8 +2560,62 @@
                 <w:sz w:val="24"/>
                 <w:szCs w:val="24"/>
               </w:rPr>
+              <w:t>BoW</w:t>
+            </w:r>
+            <w:proofErr w:type="spellEnd"/>
+            <w:r>
+              <w:rPr>
+                <w:rFonts w:ascii="Times New Roman" w:hAnsi="Times New Roman" w:cs="Times New Roman"/>
+                <w:color w:val="000000"/>
+                <w:sz w:val="24"/>
+                <w:szCs w:val="24"/>
+              </w:rPr>
+              <w:t xml:space="preserve"> (Bag of words) for feature extraction and converting reviews into vector space, followed by the </w:t>
+            </w:r>
+            <w:bookmarkStart w:id="5" w:name="_Hlk115855757"/>
+            <w:r>
+              <w:rPr>
+                <w:rFonts w:ascii="Times New Roman" w:hAnsi="Times New Roman" w:cs="Times New Roman"/>
+                <w:color w:val="000000"/>
+                <w:sz w:val="24"/>
+                <w:szCs w:val="24"/>
+              </w:rPr>
+              <w:t xml:space="preserve">Naïve Bayes </w:t>
+            </w:r>
+            <w:bookmarkEnd w:id="5"/>
+            <w:r>
+              <w:rPr>
+                <w:rFonts w:ascii="Times New Roman" w:hAnsi="Times New Roman" w:cs="Times New Roman"/>
+                <w:color w:val="000000"/>
+                <w:sz w:val="24"/>
+                <w:szCs w:val="24"/>
+              </w:rPr>
+              <w:t xml:space="preserve">machine learning algorithm used for review classification (either positive or negative), then using an undirected weighted graph based ranking algorithm to rank score for reach review sentence in graph. Finally, the top ranked sentences are chosen based on highest rank scores to produce </w:t>
+            </w:r>
+            <w:r>
+              <w:rPr>
+                <w:rFonts w:ascii="Times New Roman" w:hAnsi="Times New Roman" w:cs="Times New Roman"/>
+                <w:b/>
+                <w:color w:val="000000"/>
+                <w:sz w:val="24"/>
+                <w:szCs w:val="24"/>
+              </w:rPr>
               <w:t>extractive summary.</w:t>
             </w:r>
+          </w:p>
+          <w:p>
+            <w:pPr>
+              <w:pStyle w:val="ListParagraph"/>
+              <w:spacing w:line="360" w:lineRule="auto"/>
+              <w:ind w:left="0"/>
+              <w:jc w:val="both"/>
+              <w:rPr>
+                <w:rFonts w:ascii="Times New Roman" w:hAnsi="Times New Roman" w:cs="Times New Roman"/>
+                <w:color w:val="000000"/>
+                <w:sz w:val="24"/>
+                <w:szCs w:val="24"/>
+              </w:rPr>
+            </w:pPr>
           </w:p>
         </w:tc>
       </w:tr>
@@ -2713,7 +2715,7 @@
         </w:tc>
         <w:tc>
           <w:tcPr>
-            <w:tcW w:w="2610" w:type="dxa"/>
+            <w:tcW w:w="2430" w:type="dxa"/>
           </w:tcPr>
           <w:p>
             <w:pPr>
@@ -2736,7 +2738,7 @@
                 <w:szCs w:val="24"/>
               </w:rPr>
               <w:lastRenderedPageBreak/>
-              <w:t xml:space="preserve">Using all the customer reviews on products </w:t>
+              <w:t xml:space="preserve">Using all the customer reviews on products when making </w:t>
             </w:r>
             <w:r>
               <w:rPr>
@@ -2746,13 +2748,13 @@
                 <w:szCs w:val="24"/>
               </w:rPr>
               <w:lastRenderedPageBreak/>
-              <w:t>when making purchasing decisions to give a proper summarization of the reviews to the customer, so that he doesn’t need to go through all the reviews to figure out if the product is what he is looking for and save time.</w:t>
+              <w:t>purchasing decisions to give a proper summarization of the reviews to the customer, so that he doesn’t need to go through all the reviews to figure out if the product is what he is looking for and save time.</w:t>
             </w:r>
           </w:p>
         </w:tc>
         <w:tc>
           <w:tcPr>
-            <w:tcW w:w="2340" w:type="dxa"/>
+            <w:tcW w:w="1980" w:type="dxa"/>
           </w:tcPr>
           <w:p>
             <w:pPr>
@@ -2775,7 +2777,7 @@
                 <w:szCs w:val="24"/>
               </w:rPr>
               <w:lastRenderedPageBreak/>
-              <w:t xml:space="preserve">Focused on improving the </w:t>
+              <w:t xml:space="preserve">Focused on improving the accuracy by using </w:t>
             </w:r>
             <w:r>
               <w:rPr>
@@ -2785,13 +2787,13 @@
                 <w:szCs w:val="24"/>
               </w:rPr>
               <w:lastRenderedPageBreak/>
-              <w:t>accuracy by using the latest models in the field of text summarization. By using transformers architecture, we could improve this.</w:t>
+              <w:t>the latest models in the field of text summarization. By using transformers architecture, we could improve this.</w:t>
             </w:r>
           </w:p>
         </w:tc>
         <w:tc>
           <w:tcPr>
-            <w:tcW w:w="2790" w:type="dxa"/>
+            <w:tcW w:w="2880" w:type="dxa"/>
           </w:tcPr>
           <w:p>
             <w:pPr>
@@ -2814,7 +2816,7 @@
                 <w:szCs w:val="24"/>
               </w:rPr>
               <w:lastRenderedPageBreak/>
-              <w:t xml:space="preserve">Using seq2seq model for summarization along with </w:t>
+              <w:t xml:space="preserve">Using seq2seq model for summarization along with attention mechanism for </w:t>
             </w:r>
             <w:r>
               <w:rPr>
@@ -2824,7 +2826,7 @@
                 <w:szCs w:val="24"/>
               </w:rPr>
               <w:lastRenderedPageBreak/>
-              <w:t>attention mechanism for increased accuracy, also using word embedding model Concept net Number batch which is better than Glove. Finally, using a 1D convolutional layer followed by max pooling layer, LSTM layer and then at the end a fully connected layer</w:t>
+              <w:t>increased accuracy, also using word embedding model Concept net Number batch which is better than Glove. Finally, using a 1D convolutional layer followed by max pooling layer, LSTM layer and then at the end a fully connected layer</w:t>
             </w:r>
             <w:r>
               <w:rPr>
@@ -2835,6 +2837,20 @@
               </w:rPr>
               <w:t>.</w:t>
             </w:r>
+          </w:p>
+          <w:p>
+            <w:pPr>
+              <w:pStyle w:val="ListParagraph"/>
+              <w:spacing w:line="360" w:lineRule="auto"/>
+              <w:ind w:left="0"/>
+              <w:jc w:val="both"/>
+              <w:rPr>
+                <w:rFonts w:ascii="Times New Roman" w:hAnsi="Times New Roman" w:cs="Times New Roman"/>
+                <w:color w:val="auto"/>
+                <w:sz w:val="24"/>
+                <w:szCs w:val="24"/>
+              </w:rPr>
+            </w:pPr>
           </w:p>
         </w:tc>
       </w:tr>
@@ -2908,7 +2924,7 @@
         </w:tc>
         <w:tc>
           <w:tcPr>
-            <w:tcW w:w="2610" w:type="dxa"/>
+            <w:tcW w:w="2430" w:type="dxa"/>
           </w:tcPr>
           <w:p>
             <w:pPr>
@@ -2936,7 +2952,7 @@
         </w:tc>
         <w:tc>
           <w:tcPr>
-            <w:tcW w:w="2340" w:type="dxa"/>
+            <w:tcW w:w="1980" w:type="dxa"/>
           </w:tcPr>
           <w:p>
             <w:pPr>
@@ -3011,7 +3027,7 @@
         </w:tc>
         <w:tc>
           <w:tcPr>
-            <w:tcW w:w="2790" w:type="dxa"/>
+            <w:tcW w:w="2880" w:type="dxa"/>
           </w:tcPr>
           <w:p>
             <w:pPr>
@@ -3035,6 +3051,20 @@
               </w:rPr>
               <w:t>Using an Integer Linear Programming (ILP [Unsupervised method]) based extractive technique to select an informative subset of opinions around the identified aspects. Evaluate and compare the summaries using ROUGE based metrics and obtain competitive results.</w:t>
             </w:r>
+          </w:p>
+          <w:p>
+            <w:pPr>
+              <w:pStyle w:val="ListParagraph"/>
+              <w:spacing w:line="360" w:lineRule="auto"/>
+              <w:ind w:left="0"/>
+              <w:jc w:val="both"/>
+              <w:rPr>
+                <w:rFonts w:ascii="Times New Roman" w:hAnsi="Times New Roman" w:cs="Times New Roman"/>
+                <w:color w:val="auto"/>
+                <w:sz w:val="24"/>
+                <w:szCs w:val="24"/>
+              </w:rPr>
+            </w:pPr>
           </w:p>
         </w:tc>
       </w:tr>
@@ -3111,7 +3141,7 @@
         </w:tc>
         <w:tc>
           <w:tcPr>
-            <w:tcW w:w="2610" w:type="dxa"/>
+            <w:tcW w:w="2430" w:type="dxa"/>
           </w:tcPr>
           <w:p>
             <w:pPr>
@@ -3133,13 +3163,23 @@
                 <w:sz w:val="24"/>
                 <w:szCs w:val="24"/>
               </w:rPr>
-              <w:t>This research will be presenting a comprehensive comparison of a few transformer architecture based pre-trained models for text summarization.</w:t>
+              <w:t>This research will be presenting a comprehensive comparison of a few transformer architecture based pre-</w:t>
+            </w:r>
+            <w:r>
+              <w:rPr>
+                <w:rFonts w:ascii="Times New Roman" w:hAnsi="Times New Roman" w:cs="Times New Roman"/>
+                <w:color w:val="000000"/>
+                <w:sz w:val="24"/>
+                <w:szCs w:val="24"/>
+              </w:rPr>
+              <w:lastRenderedPageBreak/>
+              <w:t>trained models for text summarization.</w:t>
             </w:r>
           </w:p>
         </w:tc>
         <w:tc>
           <w:tcPr>
-            <w:tcW w:w="2340" w:type="dxa"/>
+            <w:tcW w:w="1980" w:type="dxa"/>
           </w:tcPr>
           <w:p>
             <w:pPr>
@@ -3149,7 +3189,7 @@
               <w:jc w:val="both"/>
               <w:rPr>
                 <w:rFonts w:ascii="Times New Roman" w:hAnsi="Times New Roman" w:cs="Times New Roman"/>
-                <w:color w:val="auto"/>
+                <w:color w:val="000000"/>
                 <w:sz w:val="24"/>
                 <w:szCs w:val="24"/>
               </w:rPr>
@@ -3161,7 +3201,8 @@
                 <w:sz w:val="24"/>
                 <w:szCs w:val="24"/>
               </w:rPr>
-              <w:t>Future work should focus on building more robust models which can further extend the algorithm to create summaries of variable length and apply for multi-</w:t>
+              <w:lastRenderedPageBreak/>
+              <w:t xml:space="preserve">Future work should focus on building more robust models which can further extend the algorithm to </w:t>
             </w:r>
             <w:r>
               <w:rPr>
@@ -3171,13 +3212,27 @@
                 <w:szCs w:val="24"/>
               </w:rPr>
               <w:lastRenderedPageBreak/>
-              <w:t>document summarization.</w:t>
-            </w:r>
+              <w:t>create summaries of variable length and apply for multi-document summarization.</w:t>
+            </w:r>
+          </w:p>
+          <w:p>
+            <w:pPr>
+              <w:pStyle w:val="ListParagraph"/>
+              <w:spacing w:line="360" w:lineRule="auto"/>
+              <w:ind w:left="0"/>
+              <w:jc w:val="both"/>
+              <w:rPr>
+                <w:rFonts w:ascii="Times New Roman" w:hAnsi="Times New Roman" w:cs="Times New Roman"/>
+                <w:color w:val="auto"/>
+                <w:sz w:val="24"/>
+                <w:szCs w:val="24"/>
+              </w:rPr>
+            </w:pPr>
           </w:p>
         </w:tc>
         <w:tc>
           <w:tcPr>
-            <w:tcW w:w="2790" w:type="dxa"/>
+            <w:tcW w:w="2880" w:type="dxa"/>
           </w:tcPr>
           <w:p>
             <w:pPr>
@@ -3200,7 +3255,17 @@
                 <w:szCs w:val="24"/>
               </w:rPr>
               <w:lastRenderedPageBreak/>
-              <w:t>Using the pretrained models such as Pipeline BART, BART modified, T5 and PEGASUS to work with the text summarization. Evaluation metrics we done using the ROUGE Scores.</w:t>
+              <w:t xml:space="preserve">Using the pretrained models such as Pipeline BART, BART modified, T5 and PEGASUS to work with the text summarization. Evaluation </w:t>
+            </w:r>
+            <w:r>
+              <w:rPr>
+                <w:rFonts w:ascii="Times New Roman" w:hAnsi="Times New Roman" w:cs="Times New Roman"/>
+                <w:color w:val="000000"/>
+                <w:sz w:val="24"/>
+                <w:szCs w:val="24"/>
+              </w:rPr>
+              <w:lastRenderedPageBreak/>
+              <w:t>metrics we done using the ROUGE Scores.</w:t>
             </w:r>
           </w:p>
         </w:tc>
@@ -3235,6 +3300,7 @@
                 <w:szCs w:val="24"/>
                 <w:shd w:val="clear" w:color="auto" w:fill="FFFFFF"/>
               </w:rPr>
+              <w:lastRenderedPageBreak/>
               <w:fldChar w:fldCharType="begin"/>
             </w:r>
             <w:r>
@@ -3279,7 +3345,7 @@
         </w:tc>
         <w:tc>
           <w:tcPr>
-            <w:tcW w:w="2610" w:type="dxa"/>
+            <w:tcW w:w="2430" w:type="dxa"/>
           </w:tcPr>
           <w:p>
             <w:pPr>
@@ -3301,13 +3367,36 @@
                 <w:sz w:val="24"/>
                 <w:szCs w:val="24"/>
               </w:rPr>
-              <w:t>The aim of the project is to generate a text summary along with proper grammar and no repeated words using the Encoder-Decoder model with the attention layer.</w:t>
+              <w:t>The aim of the project is to generate a text summary along with proper grammar and no repeated words using the Encoder-Decoder model with the attention layer</w:t>
+            </w:r>
+          </w:p>
+          <w:p>
+            <w:pPr>
+              <w:pStyle w:val="ListParagraph"/>
+              <w:spacing w:line="360" w:lineRule="auto"/>
+              <w:ind w:left="0"/>
+              <w:jc w:val="both"/>
+              <w:rPr>
+                <w:rFonts w:ascii="Times New Roman" w:hAnsi="Times New Roman" w:cs="Times New Roman"/>
+                <w:color w:val="auto"/>
+                <w:sz w:val="24"/>
+                <w:szCs w:val="24"/>
+              </w:rPr>
+            </w:pPr>
+            <w:r>
+              <w:rPr>
+                <w:rFonts w:ascii="Times New Roman" w:hAnsi="Times New Roman" w:cs="Times New Roman"/>
+                <w:color w:val="auto"/>
+                <w:sz w:val="24"/>
+                <w:szCs w:val="24"/>
+              </w:rPr>
+              <w:t>.</w:t>
             </w:r>
           </w:p>
         </w:tc>
         <w:tc>
           <w:tcPr>
-            <w:tcW w:w="2340" w:type="dxa"/>
+            <w:tcW w:w="1980" w:type="dxa"/>
           </w:tcPr>
           <w:p>
             <w:pPr>
@@ -3335,7 +3424,7 @@
         </w:tc>
         <w:tc>
           <w:tcPr>
-            <w:tcW w:w="2790" w:type="dxa"/>
+            <w:tcW w:w="2880" w:type="dxa"/>
           </w:tcPr>
           <w:p>
             <w:pPr>
@@ -3472,7 +3561,7 @@
         </w:tc>
         <w:tc>
           <w:tcPr>
-            <w:tcW w:w="2610" w:type="dxa"/>
+            <w:tcW w:w="2430" w:type="dxa"/>
           </w:tcPr>
           <w:p>
             <w:pPr>
@@ -3500,7 +3589,7 @@
         </w:tc>
         <w:tc>
           <w:tcPr>
-            <w:tcW w:w="2340" w:type="dxa"/>
+            <w:tcW w:w="1980" w:type="dxa"/>
           </w:tcPr>
           <w:p>
             <w:pPr>
@@ -3528,7 +3617,7 @@
         </w:tc>
         <w:tc>
           <w:tcPr>
-            <w:tcW w:w="2790" w:type="dxa"/>
+            <w:tcW w:w="2880" w:type="dxa"/>
           </w:tcPr>
           <w:p>
             <w:pPr>
@@ -3572,6 +3661,20 @@
               </w:rPr>
               <w:t xml:space="preserve"> architectures, working with pre-trained transformer based model architectures. Finally, using evaluation metrics such as BLEU and ROUGE to evaluate the models.</w:t>
             </w:r>
+          </w:p>
+          <w:p>
+            <w:pPr>
+              <w:pStyle w:val="ListParagraph"/>
+              <w:spacing w:line="360" w:lineRule="auto"/>
+              <w:ind w:left="0"/>
+              <w:jc w:val="both"/>
+              <w:rPr>
+                <w:rFonts w:ascii="Times New Roman" w:hAnsi="Times New Roman" w:cs="Times New Roman"/>
+                <w:color w:val="auto"/>
+                <w:sz w:val="24"/>
+                <w:szCs w:val="24"/>
+              </w:rPr>
+            </w:pPr>
           </w:p>
         </w:tc>
       </w:tr>
@@ -3685,7 +3788,7 @@
         </w:tc>
         <w:tc>
           <w:tcPr>
-            <w:tcW w:w="2610" w:type="dxa"/>
+            <w:tcW w:w="2430" w:type="dxa"/>
           </w:tcPr>
           <w:p>
             <w:pPr>
@@ -3707,13 +3810,23 @@
                 <w:sz w:val="24"/>
                 <w:szCs w:val="24"/>
               </w:rPr>
-              <w:t>This is an approach where the research focuses on improving the sentimental text summarization analysis for movie review using RapidMiner.</w:t>
+              <w:t xml:space="preserve">This is an approach where the research focuses on improving the sentimental text summarization analysis for movie </w:t>
+            </w:r>
+            <w:r>
+              <w:rPr>
+                <w:rFonts w:ascii="Times New Roman" w:hAnsi="Times New Roman" w:cs="Times New Roman"/>
+                <w:color w:val="auto"/>
+                <w:sz w:val="24"/>
+                <w:szCs w:val="24"/>
+              </w:rPr>
+              <w:lastRenderedPageBreak/>
+              <w:t>review using RapidMiner.</w:t>
             </w:r>
           </w:p>
         </w:tc>
         <w:tc>
           <w:tcPr>
-            <w:tcW w:w="2340" w:type="dxa"/>
+            <w:tcW w:w="1980" w:type="dxa"/>
           </w:tcPr>
           <w:p>
             <w:pPr>
@@ -3740,13 +3853,14 @@
                 <w:sz w:val="24"/>
                 <w:szCs w:val="24"/>
               </w:rPr>
+              <w:lastRenderedPageBreak/>
               <w:t>NA</w:t>
             </w:r>
           </w:p>
         </w:tc>
         <w:tc>
           <w:tcPr>
-            <w:tcW w:w="2790" w:type="dxa"/>
+            <w:tcW w:w="2880" w:type="dxa"/>
           </w:tcPr>
           <w:p>
             <w:pPr>
@@ -3837,6 +3951,7 @@
                 <w:sz w:val="24"/>
                 <w:szCs w:val="24"/>
               </w:rPr>
+              <w:lastRenderedPageBreak/>
               <w:t>model is built using the Text Processing extension. For both</w:t>
             </w:r>
           </w:p>
@@ -3886,7 +4001,6 @@
                 <w:sz w:val="24"/>
                 <w:szCs w:val="24"/>
               </w:rPr>
-              <w:lastRenderedPageBreak/>
               <w:t>Aylien</w:t>
             </w:r>
             <w:proofErr w:type="spellEnd"/>
@@ -3923,6 +4037,20 @@
               <w:t>summarization results.</w:t>
             </w:r>
           </w:p>
+          <w:p>
+            <w:pPr>
+              <w:pStyle w:val="ListParagraph"/>
+              <w:spacing w:line="360" w:lineRule="auto"/>
+              <w:ind w:left="0"/>
+              <w:jc w:val="both"/>
+              <w:rPr>
+                <w:rFonts w:ascii="Times New Roman" w:hAnsi="Times New Roman" w:cs="Times New Roman"/>
+                <w:color w:val="auto"/>
+                <w:sz w:val="24"/>
+                <w:szCs w:val="24"/>
+              </w:rPr>
+            </w:pPr>
+          </w:p>
         </w:tc>
       </w:tr>
     </w:tbl>
@@ -4011,9 +4139,18 @@
           <w:rFonts w:ascii="Times New Roman" w:hAnsi="Times New Roman" w:cs="Times New Roman"/>
           <w:color w:val="auto"/>
           <w:sz w:val="24"/>
+          <w:szCs w:val="24"/>
+        </w:rPr>
+      </w:pPr>
+      <w:r>
+        <w:rPr>
+          <w:rFonts w:ascii="Times New Roman" w:hAnsi="Times New Roman" w:cs="Times New Roman"/>
+          <w:color w:val="auto"/>
+          <w:sz w:val="24"/>
           <w:szCs w:val="28"/>
         </w:rPr>
-      </w:pPr>
+        <w:t>This project</w:t>
+      </w:r>
       <w:r>
         <w:rPr>
           <w:rFonts w:ascii="Times New Roman" w:hAnsi="Times New Roman" w:cs="Times New Roman"/>
@@ -4021,7 +4158,7 @@
           <w:sz w:val="24"/>
           <w:szCs w:val="28"/>
         </w:rPr>
-        <w:t>This project</w:t>
+        <w:t xml:space="preserve"> focuses on Empirical gap in the Movie Domain</w:t>
       </w:r>
       <w:r>
         <w:rPr>
@@ -4030,7 +4167,7 @@
           <w:sz w:val="24"/>
           <w:szCs w:val="28"/>
         </w:rPr>
-        <w:t xml:space="preserve"> focuses on Empirical gap in the Movie Domain</w:t>
+        <w:t>,</w:t>
       </w:r>
       <w:r>
         <w:rPr>
@@ -4039,120 +4176,608 @@
           <w:sz w:val="24"/>
           <w:szCs w:val="28"/>
         </w:rPr>
-        <w:t>,</w:t>
-      </w:r>
-      <w:r>
-        <w:rPr>
-          <w:rFonts w:ascii="Times New Roman" w:hAnsi="Times New Roman" w:cs="Times New Roman"/>
-          <w:color w:val="auto"/>
-          <w:sz w:val="24"/>
+        <w:t xml:space="preserve"> as well as </w:t>
+      </w:r>
+      <w:r>
+        <w:rPr>
+          <w:rFonts w:ascii="Times New Roman" w:hAnsi="Times New Roman" w:cs="Times New Roman"/>
+          <w:color w:val="auto"/>
+          <w:sz w:val="24"/>
+          <w:szCs w:val="24"/>
+        </w:rPr>
+        <w:t>Theoretical and Performance gaps</w:t>
+      </w:r>
+      <w:r>
+        <w:rPr>
+          <w:rFonts w:ascii="Times New Roman" w:hAnsi="Times New Roman" w:cs="Times New Roman"/>
+          <w:color w:val="auto"/>
+          <w:sz w:val="24"/>
+          <w:szCs w:val="24"/>
+        </w:rPr>
+        <w:t xml:space="preserve"> in the </w:t>
+      </w:r>
+      <w:r>
+        <w:rPr>
+          <w:rFonts w:ascii="Times New Roman" w:hAnsi="Times New Roman" w:cs="Times New Roman"/>
+          <w:color w:val="auto"/>
+          <w:sz w:val="24"/>
+          <w:szCs w:val="24"/>
+        </w:rPr>
+        <w:t>area of t</w:t>
+      </w:r>
+      <w:r>
+        <w:rPr>
+          <w:rFonts w:ascii="Times New Roman" w:hAnsi="Times New Roman" w:cs="Times New Roman"/>
+          <w:color w:val="auto"/>
+          <w:sz w:val="24"/>
+          <w:szCs w:val="24"/>
+        </w:rPr>
+        <w:t xml:space="preserve">ransformer optimization. Transformers plays a major role in the field of deep learning especially at problems related to Natural Language Processing, by performing hyperparameter optimization on several transformer architectures we can contribute to the </w:t>
+      </w:r>
+      <w:r>
+        <w:rPr>
+          <w:rFonts w:ascii="Times New Roman" w:hAnsi="Times New Roman" w:cs="Times New Roman"/>
+          <w:color w:val="auto"/>
+          <w:sz w:val="24"/>
+          <w:szCs w:val="24"/>
+        </w:rPr>
+        <w:t xml:space="preserve">enhanced </w:t>
+      </w:r>
+      <w:r>
+        <w:rPr>
+          <w:rFonts w:ascii="Times New Roman" w:hAnsi="Times New Roman" w:cs="Times New Roman"/>
+          <w:color w:val="auto"/>
+          <w:sz w:val="24"/>
+          <w:szCs w:val="24"/>
+        </w:rPr>
+        <w:t>quality of</w:t>
+      </w:r>
+      <w:r>
+        <w:rPr>
+          <w:rFonts w:ascii="Times New Roman" w:hAnsi="Times New Roman" w:cs="Times New Roman"/>
+          <w:color w:val="auto"/>
+          <w:sz w:val="24"/>
+          <w:szCs w:val="24"/>
+        </w:rPr>
+        <w:t xml:space="preserve"> abstractive</w:t>
+      </w:r>
+      <w:r>
+        <w:rPr>
+          <w:rFonts w:ascii="Times New Roman" w:hAnsi="Times New Roman" w:cs="Times New Roman"/>
+          <w:color w:val="auto"/>
+          <w:sz w:val="24"/>
+          <w:szCs w:val="24"/>
+        </w:rPr>
+        <w:t xml:space="preserve"> </w:t>
+      </w:r>
+      <w:r>
+        <w:rPr>
+          <w:rFonts w:ascii="Times New Roman" w:hAnsi="Times New Roman" w:cs="Times New Roman"/>
+          <w:color w:val="auto"/>
+          <w:sz w:val="24"/>
+          <w:szCs w:val="24"/>
+        </w:rPr>
+        <w:t xml:space="preserve">text </w:t>
+      </w:r>
+      <w:r>
+        <w:rPr>
+          <w:rFonts w:ascii="Times New Roman" w:hAnsi="Times New Roman" w:cs="Times New Roman"/>
+          <w:color w:val="auto"/>
+          <w:sz w:val="24"/>
+          <w:szCs w:val="24"/>
+        </w:rPr>
+        <w:t>summarization.</w:t>
+      </w:r>
+    </w:p>
+    <w:p>
+      <w:pPr>
+        <w:pStyle w:val="ListParagraph"/>
+        <w:numPr>
+          <w:ilvl w:val="1"/>
+          <w:numId w:val="26"/>
+        </w:numPr>
+        <w:spacing w:after="360" w:line="480" w:lineRule="auto"/>
+        <w:jc w:val="both"/>
+        <w:rPr>
+          <w:rFonts w:ascii="Times New Roman" w:hAnsi="Times New Roman" w:cs="Times New Roman"/>
+          <w:b/>
+          <w:color w:val="auto"/>
+          <w:sz w:val="32"/>
           <w:szCs w:val="28"/>
         </w:rPr>
-        <w:t xml:space="preserve"> as well as </w:t>
-      </w:r>
-      <w:r>
-        <w:rPr>
-          <w:rFonts w:ascii="Times New Roman" w:hAnsi="Times New Roman" w:cs="Times New Roman"/>
-          <w:color w:val="auto"/>
-          <w:sz w:val="24"/>
-          <w:szCs w:val="24"/>
-        </w:rPr>
-        <w:t>Theoretical and Performance gaps</w:t>
-      </w:r>
-      <w:r>
-        <w:rPr>
-          <w:rFonts w:ascii="Times New Roman" w:hAnsi="Times New Roman" w:cs="Times New Roman"/>
-          <w:color w:val="auto"/>
-          <w:sz w:val="24"/>
-          <w:szCs w:val="24"/>
-        </w:rPr>
-        <w:t xml:space="preserve"> in the </w:t>
-      </w:r>
-      <w:r>
-        <w:rPr>
-          <w:rFonts w:ascii="Times New Roman" w:hAnsi="Times New Roman" w:cs="Times New Roman"/>
-          <w:color w:val="auto"/>
-          <w:sz w:val="24"/>
-          <w:szCs w:val="24"/>
-        </w:rPr>
-        <w:t>area of t</w:t>
-      </w:r>
-      <w:r>
-        <w:rPr>
-          <w:rFonts w:ascii="Times New Roman" w:hAnsi="Times New Roman" w:cs="Times New Roman"/>
-          <w:color w:val="auto"/>
-          <w:sz w:val="24"/>
-          <w:szCs w:val="24"/>
-        </w:rPr>
-        <w:t xml:space="preserve">ransformer optimization. Transformers plays a major role in the field of deep learning especially at problems related to Natural Language Processing, by performing hyperparameter optimization on several transformer architectures we can contribute to the </w:t>
-      </w:r>
-      <w:r>
-        <w:rPr>
-          <w:rFonts w:ascii="Times New Roman" w:hAnsi="Times New Roman" w:cs="Times New Roman"/>
-          <w:color w:val="auto"/>
-          <w:sz w:val="24"/>
-          <w:szCs w:val="24"/>
-        </w:rPr>
-        <w:t xml:space="preserve">enhanced </w:t>
-      </w:r>
-      <w:r>
-        <w:rPr>
-          <w:rFonts w:ascii="Times New Roman" w:hAnsi="Times New Roman" w:cs="Times New Roman"/>
-          <w:color w:val="auto"/>
-          <w:sz w:val="24"/>
-          <w:szCs w:val="24"/>
-        </w:rPr>
-        <w:t>quality of</w:t>
-      </w:r>
-      <w:r>
-        <w:rPr>
-          <w:rFonts w:ascii="Times New Roman" w:hAnsi="Times New Roman" w:cs="Times New Roman"/>
-          <w:color w:val="auto"/>
-          <w:sz w:val="24"/>
-          <w:szCs w:val="24"/>
-        </w:rPr>
-        <w:t xml:space="preserve"> abstractive</w:t>
-      </w:r>
-      <w:r>
-        <w:rPr>
-          <w:rFonts w:ascii="Times New Roman" w:hAnsi="Times New Roman" w:cs="Times New Roman"/>
-          <w:color w:val="auto"/>
-          <w:sz w:val="24"/>
-          <w:szCs w:val="24"/>
-        </w:rPr>
-        <w:t xml:space="preserve"> </w:t>
-      </w:r>
-      <w:r>
-        <w:rPr>
-          <w:rFonts w:ascii="Times New Roman" w:hAnsi="Times New Roman" w:cs="Times New Roman"/>
-          <w:color w:val="auto"/>
-          <w:sz w:val="24"/>
-          <w:szCs w:val="24"/>
-        </w:rPr>
-        <w:t xml:space="preserve">text </w:t>
-      </w:r>
-      <w:r>
-        <w:rPr>
-          <w:rFonts w:ascii="Times New Roman" w:hAnsi="Times New Roman" w:cs="Times New Roman"/>
-          <w:color w:val="auto"/>
-          <w:sz w:val="24"/>
-          <w:szCs w:val="24"/>
-        </w:rPr>
-        <w:t>summarization.</w:t>
-      </w:r>
-    </w:p>
-    <w:p>
-      <w:pPr>
+      </w:pPr>
+      <w:r>
+        <w:rPr>
+          <w:rFonts w:ascii="Times New Roman" w:hAnsi="Times New Roman" w:cs="Times New Roman"/>
+          <w:b/>
+          <w:color w:val="auto"/>
+          <w:sz w:val="32"/>
+          <w:szCs w:val="28"/>
+        </w:rPr>
+        <w:t xml:space="preserve">Research </w:t>
+      </w:r>
+      <w:r>
+        <w:rPr>
+          <w:rFonts w:ascii="Times New Roman" w:hAnsi="Times New Roman" w:cs="Times New Roman"/>
+          <w:b/>
+          <w:color w:val="auto"/>
+          <w:sz w:val="32"/>
+          <w:szCs w:val="28"/>
+        </w:rPr>
+        <w:t>Contribution</w:t>
+      </w:r>
+    </w:p>
+    <w:p>
+      <w:pPr>
+        <w:pStyle w:val="ListParagraph"/>
+        <w:spacing w:line="360" w:lineRule="auto"/>
+        <w:ind w:left="0"/>
+        <w:jc w:val="both"/>
+        <w:rPr>
+          <w:rFonts w:ascii="Times New Roman" w:hAnsi="Times New Roman" w:cs="Times New Roman"/>
+          <w:color w:val="auto"/>
+          <w:sz w:val="24"/>
+          <w:szCs w:val="28"/>
+        </w:rPr>
+      </w:pPr>
+      <w:r>
+        <w:rPr>
+          <w:rFonts w:ascii="Times New Roman" w:hAnsi="Times New Roman" w:cs="Times New Roman"/>
+          <w:color w:val="auto"/>
+          <w:sz w:val="24"/>
+          <w:szCs w:val="28"/>
+        </w:rPr>
+        <w:t xml:space="preserve">The need for improving the performance of an existing solution is very common in the field of data science, as we can explore new algorithms or fine-tuning existing algorithms to meet better expectations. </w:t>
+      </w:r>
+      <w:r>
+        <w:rPr>
+          <w:rFonts w:ascii="Times New Roman" w:hAnsi="Times New Roman" w:cs="Times New Roman"/>
+          <w:color w:val="auto"/>
+          <w:sz w:val="24"/>
+          <w:szCs w:val="28"/>
+        </w:rPr>
+        <w:t>The contributions of this project can be classified as theoretical contributions and domain contributions.</w:t>
+      </w:r>
+    </w:p>
+    <w:p>
+      <w:pPr>
+        <w:pStyle w:val="ListParagraph"/>
+        <w:spacing w:line="360" w:lineRule="auto"/>
+        <w:ind w:left="0"/>
+        <w:jc w:val="both"/>
+        <w:rPr>
+          <w:rFonts w:ascii="Times New Roman" w:hAnsi="Times New Roman" w:cs="Times New Roman"/>
+          <w:color w:val="auto"/>
+          <w:sz w:val="24"/>
+          <w:szCs w:val="28"/>
+        </w:rPr>
+      </w:pPr>
+    </w:p>
+    <w:p>
+      <w:pPr>
+        <w:pStyle w:val="ListParagraph"/>
+        <w:numPr>
+          <w:ilvl w:val="2"/>
+          <w:numId w:val="26"/>
+        </w:numPr>
         <w:spacing w:line="360" w:lineRule="auto"/>
         <w:jc w:val="both"/>
         <w:rPr>
           <w:rFonts w:ascii="Times New Roman" w:hAnsi="Times New Roman" w:cs="Times New Roman"/>
           <w:b/>
           <w:color w:val="auto"/>
+          <w:sz w:val="28"/>
+          <w:szCs w:val="28"/>
+        </w:rPr>
+      </w:pPr>
+      <w:r>
+        <w:rPr>
+          <w:rFonts w:ascii="Times New Roman" w:hAnsi="Times New Roman" w:cs="Times New Roman"/>
+          <w:b/>
+          <w:color w:val="auto"/>
+          <w:sz w:val="28"/>
+          <w:szCs w:val="28"/>
+        </w:rPr>
+        <w:lastRenderedPageBreak/>
+        <w:t>Technological Contribution</w:t>
+      </w:r>
+    </w:p>
+    <w:p>
+      <w:pPr>
+        <w:spacing w:line="360" w:lineRule="auto"/>
+        <w:jc w:val="both"/>
+        <w:rPr>
+          <w:rFonts w:ascii="Times New Roman" w:hAnsi="Times New Roman" w:cs="Times New Roman"/>
+          <w:color w:val="auto"/>
+          <w:sz w:val="24"/>
+          <w:szCs w:val="28"/>
+        </w:rPr>
+      </w:pPr>
+      <w:r>
+        <w:rPr>
+          <w:rFonts w:ascii="Times New Roman" w:hAnsi="Times New Roman" w:cs="Times New Roman"/>
+          <w:color w:val="auto"/>
+          <w:sz w:val="24"/>
+          <w:szCs w:val="28"/>
+        </w:rPr>
+        <w:t>There are several deep learning approaches which can be used to handle abstractive text summarization, however with the previous research applied on this domain of NLP text summarization, it is found that transformers outperform most of the other deep learning approaches as of today specific to this field</w:t>
+      </w:r>
+      <w:r>
+        <w:rPr>
+          <w:rFonts w:ascii="Times New Roman" w:hAnsi="Times New Roman" w:cs="Times New Roman"/>
+          <w:color w:val="auto"/>
+          <w:sz w:val="24"/>
+          <w:szCs w:val="28"/>
+        </w:rPr>
+        <w:t xml:space="preserve"> but there was no more research on optimizing them for a much better performance</w:t>
+      </w:r>
+      <w:r>
+        <w:rPr>
+          <w:rFonts w:ascii="Times New Roman" w:hAnsi="Times New Roman" w:cs="Times New Roman"/>
+          <w:color w:val="auto"/>
+          <w:sz w:val="24"/>
+          <w:szCs w:val="28"/>
+        </w:rPr>
+        <w:t xml:space="preserve">.  </w:t>
+      </w:r>
+    </w:p>
+    <w:p>
+      <w:pPr>
+        <w:spacing w:line="360" w:lineRule="auto"/>
+        <w:jc w:val="both"/>
+        <w:rPr>
+          <w:rFonts w:ascii="Times New Roman" w:hAnsi="Times New Roman" w:cs="Times New Roman"/>
+          <w:color w:val="auto"/>
+          <w:sz w:val="24"/>
+          <w:szCs w:val="28"/>
+        </w:rPr>
+      </w:pPr>
+      <w:r>
+        <w:rPr>
+          <w:rFonts w:ascii="Times New Roman" w:hAnsi="Times New Roman" w:cs="Times New Roman"/>
+          <w:color w:val="auto"/>
+          <w:sz w:val="24"/>
+          <w:szCs w:val="28"/>
+        </w:rPr>
+        <w:t xml:space="preserve">This research will be focused on getting the best optimized transformer architecture from few of the top tier existing pre-trained model by fine-tuning and performing hyperparameter optimization, therefore </w:t>
+      </w:r>
+      <w:r>
+        <w:rPr>
+          <w:rFonts w:ascii="Times New Roman" w:hAnsi="Times New Roman" w:cs="Times New Roman"/>
+          <w:color w:val="auto"/>
+          <w:sz w:val="24"/>
+          <w:szCs w:val="28"/>
+        </w:rPr>
+        <w:t>w</w:t>
+      </w:r>
+      <w:r>
+        <w:rPr>
+          <w:rFonts w:ascii="Times New Roman" w:hAnsi="Times New Roman" w:cs="Times New Roman"/>
+          <w:color w:val="auto"/>
+          <w:sz w:val="24"/>
+          <w:szCs w:val="28"/>
+        </w:rPr>
+        <w:t>e are able to maximize the performance of the recommended architecture.</w:t>
+      </w:r>
+      <w:r>
+        <w:rPr>
+          <w:rFonts w:ascii="Times New Roman" w:hAnsi="Times New Roman" w:cs="Times New Roman"/>
+          <w:color w:val="auto"/>
+          <w:sz w:val="24"/>
+          <w:szCs w:val="28"/>
+        </w:rPr>
+        <w:t xml:space="preserve"> </w:t>
+      </w:r>
+      <w:r>
+        <w:rPr>
+          <w:rFonts w:ascii="Times New Roman" w:hAnsi="Times New Roman" w:cs="Times New Roman"/>
+          <w:color w:val="auto"/>
+          <w:sz w:val="24"/>
+          <w:szCs w:val="28"/>
+        </w:rPr>
+        <w:t>Additionally, it is believed that this study approach could be utilized in any field that utilizes abstractive text summarization transformers.</w:t>
+      </w:r>
+    </w:p>
+    <w:p>
+      <w:pPr>
+        <w:pStyle w:val="ListParagraph"/>
+        <w:numPr>
+          <w:ilvl w:val="2"/>
+          <w:numId w:val="26"/>
+        </w:numPr>
+        <w:spacing w:line="360" w:lineRule="auto"/>
+        <w:jc w:val="both"/>
+        <w:rPr>
+          <w:rFonts w:ascii="Times New Roman" w:hAnsi="Times New Roman" w:cs="Times New Roman"/>
+          <w:b/>
+          <w:color w:val="auto"/>
+          <w:sz w:val="28"/>
+          <w:szCs w:val="28"/>
+        </w:rPr>
+      </w:pPr>
+      <w:r>
+        <w:rPr>
+          <w:rFonts w:ascii="Times New Roman" w:hAnsi="Times New Roman" w:cs="Times New Roman"/>
+          <w:b/>
+          <w:color w:val="auto"/>
+          <w:sz w:val="28"/>
+          <w:szCs w:val="28"/>
+        </w:rPr>
+        <w:t>Domain Contribution</w:t>
+      </w:r>
+    </w:p>
+    <w:p>
+      <w:pPr>
+        <w:spacing w:line="360" w:lineRule="auto"/>
+        <w:jc w:val="both"/>
+        <w:rPr>
+          <w:rFonts w:ascii="Times New Roman" w:hAnsi="Times New Roman" w:cs="Times New Roman"/>
+          <w:color w:val="auto"/>
+          <w:sz w:val="24"/>
+          <w:szCs w:val="28"/>
+        </w:rPr>
+      </w:pPr>
+      <w:r>
+        <w:rPr>
+          <w:rFonts w:ascii="Times New Roman" w:hAnsi="Times New Roman" w:cs="Times New Roman"/>
+          <w:color w:val="auto"/>
+          <w:sz w:val="24"/>
+          <w:szCs w:val="28"/>
+        </w:rPr>
+        <w:t>Neural Networks makes up the backbone of deep learning algorithms which enables them to process complex unstructured data over normal means of machine learning algorithms. It is found that, the need for using advanced deep learning approaches has not been explored in the domain of movie review summarization.</w:t>
+      </w:r>
+    </w:p>
+    <w:p>
+      <w:pPr>
+        <w:spacing w:line="360" w:lineRule="auto"/>
+        <w:jc w:val="both"/>
+        <w:rPr>
+          <w:rFonts w:ascii="Times New Roman" w:hAnsi="Times New Roman" w:cs="Times New Roman"/>
+          <w:color w:val="auto"/>
+          <w:sz w:val="24"/>
+          <w:szCs w:val="28"/>
+        </w:rPr>
+      </w:pPr>
+      <w:r>
+        <w:rPr>
+          <w:rFonts w:ascii="Times New Roman" w:hAnsi="Times New Roman" w:cs="Times New Roman"/>
+          <w:color w:val="auto"/>
+          <w:sz w:val="24"/>
+          <w:szCs w:val="28"/>
+        </w:rPr>
+        <w:t xml:space="preserve">Given that transformers </w:t>
+      </w:r>
+      <w:r>
+        <w:rPr>
+          <w:rFonts w:ascii="Times New Roman" w:hAnsi="Times New Roman" w:cs="Times New Roman"/>
+          <w:color w:val="auto"/>
+          <w:sz w:val="24"/>
+          <w:szCs w:val="28"/>
+        </w:rPr>
+        <w:t>perform</w:t>
+      </w:r>
+      <w:r>
+        <w:rPr>
+          <w:rFonts w:ascii="Times New Roman" w:hAnsi="Times New Roman" w:cs="Times New Roman"/>
+          <w:color w:val="auto"/>
+          <w:sz w:val="24"/>
+          <w:szCs w:val="28"/>
+        </w:rPr>
+        <w:t xml:space="preserve"> well in this field, the proposed solution for this domain will be finding the recommended architecture along with hyper-parameter optimization by fine-tuning the model</w:t>
+      </w:r>
+      <w:r>
+        <w:rPr>
+          <w:rFonts w:ascii="Times New Roman" w:hAnsi="Times New Roman" w:cs="Times New Roman"/>
+          <w:color w:val="auto"/>
+          <w:sz w:val="24"/>
+          <w:szCs w:val="28"/>
+        </w:rPr>
+        <w:t>, to reach its best performance. An additional contribution will be that, the proposed solution will be generalized to any other domain linked with the field of NLP text summarization.</w:t>
+      </w:r>
+    </w:p>
+    <w:p>
+      <w:pPr>
+        <w:spacing w:line="360" w:lineRule="auto"/>
+        <w:jc w:val="both"/>
+        <w:rPr>
+          <w:rFonts w:ascii="Times New Roman" w:hAnsi="Times New Roman" w:cs="Times New Roman"/>
+          <w:b/>
+          <w:color w:val="auto"/>
           <w:sz w:val="32"/>
           <w:szCs w:val="28"/>
         </w:rPr>
       </w:pPr>
+      <w:r>
+        <w:rPr>
+          <w:rFonts w:ascii="Times New Roman" w:hAnsi="Times New Roman" w:cs="Times New Roman"/>
+          <w:b/>
+          <w:color w:val="auto"/>
+          <w:sz w:val="32"/>
+          <w:szCs w:val="28"/>
+        </w:rPr>
+        <w:t>1.8</w:t>
+      </w:r>
+      <w:r>
+        <w:rPr>
+          <w:rFonts w:ascii="Times New Roman" w:hAnsi="Times New Roman" w:cs="Times New Roman"/>
+          <w:b/>
+          <w:color w:val="auto"/>
+          <w:sz w:val="32"/>
+          <w:szCs w:val="28"/>
+        </w:rPr>
+        <w:tab/>
+        <w:t xml:space="preserve">Research Challenge </w:t>
+      </w:r>
+    </w:p>
+    <w:p>
+      <w:pPr>
+        <w:spacing w:line="360" w:lineRule="auto"/>
+        <w:jc w:val="both"/>
+        <w:rPr>
+          <w:rFonts w:ascii="Times New Roman" w:hAnsi="Times New Roman" w:cs="Times New Roman"/>
+          <w:color w:val="auto"/>
+          <w:sz w:val="24"/>
+          <w:szCs w:val="24"/>
+        </w:rPr>
+      </w:pPr>
+      <w:r>
+        <w:rPr>
+          <w:rFonts w:ascii="Times New Roman" w:hAnsi="Times New Roman" w:cs="Times New Roman"/>
+          <w:color w:val="auto"/>
+          <w:sz w:val="24"/>
+          <w:szCs w:val="24"/>
+        </w:rPr>
+        <w:t xml:space="preserve">The main objective of this research is to achieve the optimized transformer architectures </w:t>
+      </w:r>
+      <w:r>
+        <w:rPr>
+          <w:rFonts w:ascii="Times New Roman" w:hAnsi="Times New Roman" w:cs="Times New Roman"/>
+          <w:color w:val="auto"/>
+          <w:sz w:val="24"/>
+          <w:szCs w:val="24"/>
+        </w:rPr>
+        <w:t xml:space="preserve">for the field of NLP abstractive text summarization. </w:t>
+      </w:r>
+      <w:r>
+        <w:rPr>
+          <w:rFonts w:ascii="Times New Roman" w:hAnsi="Times New Roman" w:cs="Times New Roman"/>
+          <w:color w:val="auto"/>
+          <w:sz w:val="24"/>
+          <w:szCs w:val="24"/>
+        </w:rPr>
+        <w:t xml:space="preserve">Transformers were introduced in 2017 by a team at Google Brain and are the most used choice for NLP problems replacing RNN models, given that this architecture was introduced not much longer back brings to a point where there is a lack of research done in the area of transformer optimization for the </w:t>
+      </w:r>
+      <w:r>
+        <w:rPr>
+          <w:rFonts w:ascii="Times New Roman" w:hAnsi="Times New Roman" w:cs="Times New Roman"/>
+          <w:color w:val="auto"/>
+          <w:sz w:val="24"/>
+          <w:szCs w:val="24"/>
+        </w:rPr>
+        <w:lastRenderedPageBreak/>
+        <w:t xml:space="preserve">purpose of abstractive text summarization. </w:t>
+      </w:r>
+      <w:r>
+        <w:rPr>
+          <w:rFonts w:ascii="Times New Roman" w:hAnsi="Times New Roman" w:cs="Times New Roman"/>
+          <w:color w:val="auto"/>
+          <w:sz w:val="24"/>
+          <w:szCs w:val="24"/>
+        </w:rPr>
+        <w:fldChar w:fldCharType="begin"/>
+      </w:r>
+      <w:r>
+        <w:rPr>
+          <w:rFonts w:ascii="Times New Roman" w:hAnsi="Times New Roman" w:cs="Times New Roman"/>
+          <w:color w:val="auto"/>
+          <w:sz w:val="24"/>
+          <w:szCs w:val="24"/>
+        </w:rPr>
+        <w:instrText xml:space="preserve"> ADDIN ZOTERO_ITEM CSL_CITATION {"citationID":"EfPgzQ80","properties":{"formattedCitation":"(Wolf et al., 2020)","plainCitation":"(Wolf et al., 2020)","noteIndex":0},"citationItems":[{"id":84,"uris":["http://zotero.org/users/local/70QdCwYM/items/HIFIWS5K"],"itemData":{"id":84,"type":"paper-conference","container-title":"Proceedings of the 2020 Conference on Empirical Methods in Natural Language Processing: System Demonstrations","DOI":"10.18653/v1/2020.emnlp-demos.6","event-place":"Online","event-title":"Proceedings of the 2020 Conference on Empirical Methods in Natural Language Processing: System Demonstrations","language":"en","page":"38-45","publisher":"Association for Computational Linguistics","publisher-place":"Online","source":"DOI.org (Crossref)","title":"Transformers: State-of-the-Art Natural Language Processing","title-short":"Transformers","URL":"https://www.aclweb.org/anthology/2020.emnlp-demos.6","author":[{"family":"Wolf","given":"Thomas"},{"family":"Debut","given":"Lysandre"},{"family":"Sanh","given":"Victor"},{"family":"Chaumond","given":"Julien"},{"family":"Delangue","given":"Clement"},{"family":"Moi","given":"Anthony"},{"family":"Cistac","given":"Pierric"},{"family":"Rault","given":"Tim"},{"family":"Louf","given":"Remi"},{"family":"Funtowicz","given":"Morgan"},{"family":"Davison","given":"Joe"},{"family":"Shleifer","given":"Sam"},{"family":"Platen","given":"Patrick","non-dropping-particle":"von"},{"family":"Ma","given":"Clara"},{"family":"Jernite","given":"Yacine"},{"family":"Plu","given":"Julien"},{"family":"Xu","given":"Canwen"},{"family":"Le Scao","given":"Teven"},{"family":"Gugger","given":"Sylvain"},{"family":"Drame","given":"Mariama"},{"family":"Lhoest","given":"Quentin"},{"family":"Rush","given":"Alexander"}],"accessed":{"date-parts":[["2022",10,10]]},"issued":{"date-parts":[["2020"]]}}}],"schema":"https://github.com/citation-style-language/schema/raw/master/csl-citation.json"} </w:instrText>
+      </w:r>
+      <w:r>
+        <w:rPr>
+          <w:rFonts w:ascii="Times New Roman" w:hAnsi="Times New Roman" w:cs="Times New Roman"/>
+          <w:color w:val="auto"/>
+          <w:sz w:val="24"/>
+          <w:szCs w:val="24"/>
+        </w:rPr>
+        <w:fldChar w:fldCharType="separate"/>
+      </w:r>
+      <w:r>
+        <w:rPr>
+          <w:rFonts w:ascii="Times New Roman" w:hAnsi="Times New Roman" w:cs="Times New Roman"/>
+          <w:sz w:val="24"/>
+        </w:rPr>
+        <w:t>(Wolf et al., 2020)</w:t>
+      </w:r>
+      <w:r>
+        <w:rPr>
+          <w:rFonts w:ascii="Times New Roman" w:hAnsi="Times New Roman" w:cs="Times New Roman"/>
+          <w:color w:val="auto"/>
+          <w:sz w:val="24"/>
+          <w:szCs w:val="24"/>
+        </w:rPr>
+        <w:fldChar w:fldCharType="end"/>
+      </w:r>
+      <w:r>
+        <w:rPr>
+          <w:rFonts w:ascii="Times New Roman" w:hAnsi="Times New Roman" w:cs="Times New Roman"/>
+          <w:color w:val="auto"/>
+          <w:sz w:val="24"/>
+          <w:szCs w:val="24"/>
+        </w:rPr>
+        <w:t xml:space="preserve">. </w:t>
+      </w:r>
+      <w:r>
+        <w:rPr>
+          <w:rFonts w:ascii="Times New Roman" w:hAnsi="Times New Roman" w:cs="Times New Roman"/>
+          <w:color w:val="auto"/>
+          <w:sz w:val="24"/>
+          <w:szCs w:val="24"/>
+        </w:rPr>
+        <w:t>Therefore, finding the most recommended transformer architecture along with the optimal parameters becomes a challenge with very less resources to look up</w:t>
+      </w:r>
+      <w:r>
+        <w:rPr>
+          <w:rFonts w:ascii="Times New Roman" w:hAnsi="Times New Roman" w:cs="Times New Roman"/>
+          <w:color w:val="auto"/>
+          <w:sz w:val="24"/>
+          <w:szCs w:val="24"/>
+        </w:rPr>
+        <w:t xml:space="preserve"> </w:t>
+      </w:r>
+      <w:r>
+        <w:rPr>
+          <w:rFonts w:ascii="Times New Roman" w:hAnsi="Times New Roman" w:cs="Times New Roman"/>
+          <w:color w:val="auto"/>
+          <w:sz w:val="24"/>
+          <w:szCs w:val="24"/>
+        </w:rPr>
+        <w:t>to.</w:t>
+      </w:r>
+      <w:r>
+        <w:rPr>
+          <w:rFonts w:ascii="Times New Roman" w:hAnsi="Times New Roman" w:cs="Times New Roman"/>
+          <w:color w:val="auto"/>
+          <w:sz w:val="24"/>
+          <w:szCs w:val="24"/>
+        </w:rPr>
+        <w:t xml:space="preserve"> </w:t>
+      </w:r>
+    </w:p>
+    <w:p>
+      <w:pPr>
+        <w:spacing w:line="360" w:lineRule="auto"/>
+        <w:jc w:val="both"/>
+        <w:rPr>
+          <w:rFonts w:ascii="Times New Roman" w:hAnsi="Times New Roman" w:cs="Times New Roman"/>
+          <w:color w:val="auto"/>
+          <w:sz w:val="24"/>
+          <w:szCs w:val="24"/>
+        </w:rPr>
+      </w:pPr>
+      <w:r>
+        <w:rPr>
+          <w:rFonts w:ascii="Times New Roman" w:hAnsi="Times New Roman" w:cs="Times New Roman"/>
+          <w:color w:val="auto"/>
+          <w:sz w:val="24"/>
+          <w:szCs w:val="24"/>
+        </w:rPr>
+        <w:t>Additionally, identifying suitable datasets for this domain (Movie Reviews Summarization) is challenging and necessitates a substantial amount of effort in data preprocessing where it is important since we are dealing with NLP and performance optimization related domain.</w:t>
+      </w:r>
+    </w:p>
+    <w:p>
+      <w:pPr>
+        <w:spacing w:line="360" w:lineRule="auto"/>
+        <w:jc w:val="both"/>
+        <w:rPr>
+          <w:rFonts w:ascii="Times New Roman" w:hAnsi="Times New Roman" w:cs="Times New Roman"/>
+          <w:color w:val="auto"/>
+          <w:sz w:val="24"/>
+          <w:szCs w:val="24"/>
+        </w:rPr>
+      </w:pPr>
       <w:bookmarkStart w:id="6" w:name="_GoBack"/>
       <w:bookmarkEnd w:id="6"/>
     </w:p>
@@ -4164,7 +4789,7 @@
           <w:rFonts w:ascii="Times New Roman" w:hAnsi="Times New Roman" w:cs="Times New Roman"/>
           <w:b/>
           <w:color w:val="auto"/>
-          <w:sz w:val="32"/>
+          <w:sz w:val="28"/>
           <w:szCs w:val="28"/>
         </w:rPr>
       </w:pPr>
@@ -4181,11 +4806,7 @@
           <w:szCs w:val="28"/>
         </w:rPr>
       </w:pPr>
-    </w:p>
-    <w:p>
-      <w:pPr>
-        <w:spacing w:line="360" w:lineRule="auto"/>
-        <w:jc w:val="both"/>
+      <w:r>
         <w:rPr>
           <w:rFonts w:ascii="Times New Roman" w:hAnsi="Times New Roman" w:cs="Times New Roman"/>
           <w:b/>
@@ -4193,42 +4814,464 @@
           <w:sz w:val="28"/>
           <w:szCs w:val="28"/>
         </w:rPr>
-      </w:pPr>
-    </w:p>
-    <w:p>
-      <w:pPr>
-        <w:spacing w:line="360" w:lineRule="auto"/>
+        <w:t>References</w:t>
+      </w:r>
+    </w:p>
+    <w:p>
+      <w:pPr>
+        <w:pStyle w:val="Bibliography"/>
         <w:jc w:val="both"/>
         <w:rPr>
           <w:rFonts w:ascii="Times New Roman" w:hAnsi="Times New Roman" w:cs="Times New Roman"/>
-          <w:b/>
-          <w:color w:val="auto"/>
-          <w:sz w:val="28"/>
-          <w:szCs w:val="28"/>
-        </w:rPr>
-      </w:pPr>
-    </w:p>
-    <w:p>
-      <w:pPr>
-        <w:spacing w:line="360" w:lineRule="auto"/>
+          <w:color w:val="auto"/>
+          <w:sz w:val="24"/>
+        </w:rPr>
+      </w:pPr>
+      <w:r>
+        <w:rPr>
+          <w:rFonts w:ascii="Calibri" w:hAnsi="Calibri"/>
+          <w:sz w:val="27"/>
+          <w:szCs w:val="27"/>
+        </w:rPr>
+        <w:t>‌</w:t>
+      </w:r>
+      <w:proofErr w:type="spellStart"/>
+      <w:r>
+        <w:rPr>
+          <w:color w:val="auto"/>
+        </w:rPr>
+        <w:fldChar w:fldCharType="begin"/>
+      </w:r>
+      <w:r>
+        <w:rPr>
+          <w:color w:val="auto"/>
+        </w:rPr>
+        <w:instrText xml:space="preserve"> ADDIN ZOTERO_BIBL {"uncited":[],"omitted":[],"custom":[]} CSL_BIBLIOGRAPHY </w:instrText>
+      </w:r>
+      <w:r>
+        <w:rPr>
+          <w:color w:val="auto"/>
+        </w:rPr>
+        <w:fldChar w:fldCharType="separate"/>
+      </w:r>
+      <w:r>
+        <w:rPr>
+          <w:rFonts w:ascii="Times New Roman" w:hAnsi="Times New Roman" w:cs="Times New Roman"/>
+          <w:color w:val="auto"/>
+          <w:sz w:val="24"/>
+        </w:rPr>
+        <w:t>Alsaqer</w:t>
+      </w:r>
+      <w:proofErr w:type="spellEnd"/>
+      <w:r>
+        <w:rPr>
+          <w:rFonts w:ascii="Times New Roman" w:hAnsi="Times New Roman" w:cs="Times New Roman"/>
+          <w:color w:val="auto"/>
+          <w:sz w:val="24"/>
+        </w:rPr>
+        <w:t xml:space="preserve">, A.F. and </w:t>
+      </w:r>
+      <w:proofErr w:type="spellStart"/>
+      <w:r>
+        <w:rPr>
+          <w:rFonts w:ascii="Times New Roman" w:hAnsi="Times New Roman" w:cs="Times New Roman"/>
+          <w:color w:val="auto"/>
+          <w:sz w:val="24"/>
+        </w:rPr>
+        <w:t>Sasi</w:t>
+      </w:r>
+      <w:proofErr w:type="spellEnd"/>
+      <w:r>
+        <w:rPr>
+          <w:rFonts w:ascii="Times New Roman" w:hAnsi="Times New Roman" w:cs="Times New Roman"/>
+          <w:color w:val="auto"/>
+          <w:sz w:val="24"/>
+        </w:rPr>
+        <w:t xml:space="preserve">, S. (2017). Movie review summarization and sentiment analysis using </w:t>
+      </w:r>
+      <w:proofErr w:type="spellStart"/>
+      <w:r>
+        <w:rPr>
+          <w:rFonts w:ascii="Times New Roman" w:hAnsi="Times New Roman" w:cs="Times New Roman"/>
+          <w:color w:val="auto"/>
+          <w:sz w:val="24"/>
+        </w:rPr>
+        <w:t>rapidminer</w:t>
+      </w:r>
+      <w:proofErr w:type="spellEnd"/>
+      <w:r>
+        <w:rPr>
+          <w:rFonts w:ascii="Times New Roman" w:hAnsi="Times New Roman" w:cs="Times New Roman"/>
+          <w:color w:val="auto"/>
+          <w:sz w:val="24"/>
+        </w:rPr>
+        <w:t xml:space="preserve">. </w:t>
+      </w:r>
+      <w:r>
+        <w:rPr>
+          <w:rFonts w:ascii="Times New Roman" w:hAnsi="Times New Roman" w:cs="Times New Roman"/>
+          <w:iCs/>
+          <w:color w:val="auto"/>
+          <w:sz w:val="24"/>
+        </w:rPr>
+        <w:t>2017 International Conference on Networks &amp; Advances in Computational Technologies (</w:t>
+      </w:r>
+      <w:proofErr w:type="spellStart"/>
+      <w:r>
+        <w:rPr>
+          <w:rFonts w:ascii="Times New Roman" w:hAnsi="Times New Roman" w:cs="Times New Roman"/>
+          <w:iCs/>
+          <w:color w:val="auto"/>
+          <w:sz w:val="24"/>
+        </w:rPr>
+        <w:t>NetACT</w:t>
+      </w:r>
+      <w:proofErr w:type="spellEnd"/>
+      <w:r>
+        <w:rPr>
+          <w:rFonts w:ascii="Times New Roman" w:hAnsi="Times New Roman" w:cs="Times New Roman"/>
+          <w:iCs/>
+          <w:color w:val="auto"/>
+          <w:sz w:val="24"/>
+        </w:rPr>
+        <w:t>)</w:t>
+      </w:r>
+      <w:r>
+        <w:rPr>
+          <w:rFonts w:ascii="Times New Roman" w:hAnsi="Times New Roman" w:cs="Times New Roman"/>
+          <w:color w:val="auto"/>
+          <w:sz w:val="24"/>
+        </w:rPr>
+        <w:t xml:space="preserve">. July 2017. </w:t>
+      </w:r>
+      <w:proofErr w:type="spellStart"/>
+      <w:r>
+        <w:rPr>
+          <w:rFonts w:ascii="Times New Roman" w:hAnsi="Times New Roman" w:cs="Times New Roman"/>
+          <w:color w:val="auto"/>
+          <w:sz w:val="24"/>
+        </w:rPr>
+        <w:t>Thiruvanthapuram</w:t>
+      </w:r>
+      <w:proofErr w:type="spellEnd"/>
+      <w:r>
+        <w:rPr>
+          <w:rFonts w:ascii="Times New Roman" w:hAnsi="Times New Roman" w:cs="Times New Roman"/>
+          <w:color w:val="auto"/>
+          <w:sz w:val="24"/>
+        </w:rPr>
+        <w:t>, India: IEEE, 329–335. Available from https://doi.org/10.1109/NETACT.2017.8076790 [Accessed 10 October 2022].</w:t>
+      </w:r>
+    </w:p>
+    <w:p>
+      <w:pPr>
+        <w:pStyle w:val="Bibliography"/>
         <w:jc w:val="both"/>
         <w:rPr>
           <w:rFonts w:ascii="Times New Roman" w:hAnsi="Times New Roman" w:cs="Times New Roman"/>
-          <w:b/>
-          <w:color w:val="auto"/>
-          <w:sz w:val="28"/>
-          <w:szCs w:val="28"/>
-        </w:rPr>
-      </w:pPr>
-      <w:r>
-        <w:rPr>
-          <w:rFonts w:ascii="Times New Roman" w:hAnsi="Times New Roman" w:cs="Times New Roman"/>
-          <w:b/>
-          <w:color w:val="auto"/>
-          <w:sz w:val="28"/>
-          <w:szCs w:val="28"/>
-        </w:rPr>
-        <w:t>References</w:t>
+          <w:color w:val="auto"/>
+          <w:sz w:val="24"/>
+        </w:rPr>
+      </w:pPr>
+      <w:proofErr w:type="spellStart"/>
+      <w:r>
+        <w:rPr>
+          <w:rFonts w:ascii="Times New Roman" w:hAnsi="Times New Roman" w:cs="Times New Roman"/>
+          <w:color w:val="auto"/>
+          <w:sz w:val="24"/>
+        </w:rPr>
+        <w:t>Boorugu</w:t>
+      </w:r>
+      <w:proofErr w:type="spellEnd"/>
+      <w:r>
+        <w:rPr>
+          <w:rFonts w:ascii="Times New Roman" w:hAnsi="Times New Roman" w:cs="Times New Roman"/>
+          <w:color w:val="auto"/>
+          <w:sz w:val="24"/>
+        </w:rPr>
+        <w:t xml:space="preserve">, R., Ramesh, G. and Madhavi, K. (2019). Summarizing Product Reviews Using </w:t>
+      </w:r>
+      <w:proofErr w:type="spellStart"/>
+      <w:r>
+        <w:rPr>
+          <w:rFonts w:ascii="Times New Roman" w:hAnsi="Times New Roman" w:cs="Times New Roman"/>
+          <w:color w:val="auto"/>
+          <w:sz w:val="24"/>
+        </w:rPr>
+        <w:t>Nlp</w:t>
+      </w:r>
+      <w:proofErr w:type="spellEnd"/>
+      <w:r>
+        <w:rPr>
+          <w:rFonts w:ascii="Times New Roman" w:hAnsi="Times New Roman" w:cs="Times New Roman"/>
+          <w:color w:val="auto"/>
+          <w:sz w:val="24"/>
+        </w:rPr>
+        <w:t xml:space="preserve"> Based Text Summarization. </w:t>
+      </w:r>
+      <w:r>
+        <w:rPr>
+          <w:rFonts w:ascii="Times New Roman" w:hAnsi="Times New Roman" w:cs="Times New Roman"/>
+          <w:iCs/>
+          <w:color w:val="auto"/>
+          <w:sz w:val="24"/>
+        </w:rPr>
+        <w:t>International Journal of Scientific &amp; Technology Research Volume</w:t>
+      </w:r>
+      <w:r>
+        <w:rPr>
+          <w:rFonts w:ascii="Times New Roman" w:hAnsi="Times New Roman" w:cs="Times New Roman"/>
+          <w:color w:val="auto"/>
+          <w:sz w:val="24"/>
+        </w:rPr>
+        <w:t>, 8 (10), 1127–1133.</w:t>
+      </w:r>
+    </w:p>
+    <w:p>
+      <w:pPr>
+        <w:pStyle w:val="Bibliography"/>
+        <w:jc w:val="both"/>
+        <w:rPr>
+          <w:rFonts w:ascii="Times New Roman" w:hAnsi="Times New Roman" w:cs="Times New Roman"/>
+          <w:color w:val="auto"/>
+          <w:sz w:val="24"/>
+        </w:rPr>
+      </w:pPr>
+      <w:proofErr w:type="spellStart"/>
+      <w:r>
+        <w:rPr>
+          <w:rFonts w:ascii="Times New Roman" w:hAnsi="Times New Roman" w:cs="Times New Roman"/>
+          <w:color w:val="auto"/>
+          <w:sz w:val="24"/>
+        </w:rPr>
+        <w:t>Etemad</w:t>
+      </w:r>
+      <w:proofErr w:type="spellEnd"/>
+      <w:r>
+        <w:rPr>
+          <w:rFonts w:ascii="Times New Roman" w:hAnsi="Times New Roman" w:cs="Times New Roman"/>
+          <w:color w:val="auto"/>
+          <w:sz w:val="24"/>
+        </w:rPr>
+        <w:t xml:space="preserve">, A.G., </w:t>
+      </w:r>
+      <w:proofErr w:type="spellStart"/>
+      <w:r>
+        <w:rPr>
+          <w:rFonts w:ascii="Times New Roman" w:hAnsi="Times New Roman" w:cs="Times New Roman"/>
+          <w:color w:val="auto"/>
+          <w:sz w:val="24"/>
+        </w:rPr>
+        <w:t>Abidi</w:t>
+      </w:r>
+      <w:proofErr w:type="spellEnd"/>
+      <w:r>
+        <w:rPr>
+          <w:rFonts w:ascii="Times New Roman" w:hAnsi="Times New Roman" w:cs="Times New Roman"/>
+          <w:color w:val="auto"/>
+          <w:sz w:val="24"/>
+        </w:rPr>
+        <w:t xml:space="preserve">, A.I. and Chhabra, M. (2021). A Review on Abstractive Text Summarization Using Deep Learning. </w:t>
+      </w:r>
+      <w:r>
+        <w:rPr>
+          <w:rFonts w:ascii="Times New Roman" w:hAnsi="Times New Roman" w:cs="Times New Roman"/>
+          <w:iCs/>
+          <w:color w:val="auto"/>
+          <w:sz w:val="24"/>
+        </w:rPr>
+        <w:t>2021 9th International Conference on Reliability, Infocom Technologies and Optimization (Trends and Future Directions) (ICRITO)</w:t>
+      </w:r>
+      <w:r>
+        <w:rPr>
+          <w:rFonts w:ascii="Times New Roman" w:hAnsi="Times New Roman" w:cs="Times New Roman"/>
+          <w:color w:val="auto"/>
+          <w:sz w:val="24"/>
+        </w:rPr>
+        <w:t>. 3 September 2021. Noida, India: IEEE, 1–6. Available from https://doi.org/10.1109/ICRITO51393.2021.9596500 [Accessed 10 October 2022].</w:t>
+      </w:r>
+    </w:p>
+    <w:p>
+      <w:pPr>
+        <w:pStyle w:val="Bibliography"/>
+        <w:jc w:val="both"/>
+        <w:rPr>
+          <w:rFonts w:ascii="Times New Roman" w:hAnsi="Times New Roman" w:cs="Times New Roman"/>
+          <w:color w:val="auto"/>
+          <w:sz w:val="24"/>
+        </w:rPr>
+      </w:pPr>
+      <w:r>
+        <w:rPr>
+          <w:rFonts w:ascii="Times New Roman" w:hAnsi="Times New Roman" w:cs="Times New Roman"/>
+          <w:color w:val="auto"/>
+          <w:sz w:val="24"/>
+        </w:rPr>
+        <w:t xml:space="preserve">Gupta, A. et al. (2021). Automated News Summarization Using Transformers. </w:t>
+      </w:r>
+      <w:proofErr w:type="spellStart"/>
+      <w:r>
+        <w:rPr>
+          <w:rFonts w:ascii="Times New Roman" w:hAnsi="Times New Roman" w:cs="Times New Roman"/>
+          <w:iCs/>
+          <w:color w:val="auto"/>
+          <w:sz w:val="24"/>
+        </w:rPr>
+        <w:t>ArXiv</w:t>
+      </w:r>
+      <w:proofErr w:type="spellEnd"/>
+      <w:r>
+        <w:rPr>
+          <w:rFonts w:ascii="Times New Roman" w:hAnsi="Times New Roman" w:cs="Times New Roman"/>
+          <w:color w:val="auto"/>
+          <w:sz w:val="24"/>
+        </w:rPr>
+        <w:t>, abs/2108.01064.</w:t>
+      </w:r>
+    </w:p>
+    <w:p>
+      <w:pPr>
+        <w:pStyle w:val="Bibliography"/>
+        <w:jc w:val="both"/>
+        <w:rPr>
+          <w:rFonts w:ascii="Times New Roman" w:hAnsi="Times New Roman" w:cs="Times New Roman"/>
+          <w:color w:val="auto"/>
+          <w:sz w:val="24"/>
+        </w:rPr>
+      </w:pPr>
+      <w:r>
+        <w:rPr>
+          <w:rFonts w:ascii="Times New Roman" w:hAnsi="Times New Roman" w:cs="Times New Roman"/>
+          <w:color w:val="auto"/>
+          <w:sz w:val="24"/>
+        </w:rPr>
+        <w:t xml:space="preserve">Khan, A. et al. (2020). Movie Review Summarization Using Supervised Learning and Graph-Based Ranking Algorithm. </w:t>
+      </w:r>
+      <w:r>
+        <w:rPr>
+          <w:rFonts w:ascii="Times New Roman" w:hAnsi="Times New Roman" w:cs="Times New Roman"/>
+          <w:iCs/>
+          <w:color w:val="auto"/>
+          <w:sz w:val="24"/>
+        </w:rPr>
+        <w:t>Computational Intelligence and Neuroscience</w:t>
+      </w:r>
+      <w:r>
+        <w:rPr>
+          <w:rFonts w:ascii="Times New Roman" w:hAnsi="Times New Roman" w:cs="Times New Roman"/>
+          <w:color w:val="auto"/>
+          <w:sz w:val="24"/>
+        </w:rPr>
+        <w:t>, 2020, 7526580. Available from https://doi.org/10.1155/2020/7526580.</w:t>
+      </w:r>
+    </w:p>
+    <w:p>
+      <w:pPr>
+        <w:pStyle w:val="Bibliography"/>
+        <w:jc w:val="both"/>
+        <w:rPr>
+          <w:rFonts w:ascii="Times New Roman" w:hAnsi="Times New Roman" w:cs="Times New Roman"/>
+          <w:color w:val="auto"/>
+          <w:sz w:val="24"/>
+        </w:rPr>
+      </w:pPr>
+      <w:r>
+        <w:rPr>
+          <w:rFonts w:ascii="Times New Roman" w:hAnsi="Times New Roman" w:cs="Times New Roman"/>
+          <w:color w:val="auto"/>
+          <w:sz w:val="24"/>
+        </w:rPr>
+        <w:t xml:space="preserve">Mahajan, R. et al. (2021). Text Summarization Using Deep Learning. </w:t>
+      </w:r>
+      <w:r>
+        <w:rPr>
+          <w:rFonts w:ascii="Times New Roman" w:hAnsi="Times New Roman" w:cs="Times New Roman"/>
+          <w:iCs/>
+          <w:color w:val="auto"/>
+          <w:sz w:val="24"/>
+        </w:rPr>
+        <w:t>International Research Journal of Engineering and Technology (IRJET)</w:t>
+      </w:r>
+      <w:r>
+        <w:rPr>
+          <w:rFonts w:ascii="Times New Roman" w:hAnsi="Times New Roman" w:cs="Times New Roman"/>
+          <w:color w:val="auto"/>
+          <w:sz w:val="24"/>
+        </w:rPr>
+        <w:t>, 08 (05th May 2021), 1737–1740.</w:t>
+      </w:r>
+    </w:p>
+    <w:p>
+      <w:pPr>
+        <w:pStyle w:val="Bibliography"/>
+        <w:jc w:val="both"/>
+        <w:rPr>
+          <w:rFonts w:ascii="Times New Roman" w:hAnsi="Times New Roman" w:cs="Times New Roman"/>
+          <w:color w:val="auto"/>
+          <w:sz w:val="24"/>
+        </w:rPr>
+      </w:pPr>
+      <w:r>
+        <w:rPr>
+          <w:rFonts w:ascii="Times New Roman" w:hAnsi="Times New Roman" w:cs="Times New Roman"/>
+          <w:color w:val="auto"/>
+          <w:sz w:val="24"/>
+        </w:rPr>
+        <w:lastRenderedPageBreak/>
+        <w:t xml:space="preserve">Mukherjee, R. et al. (2020). Read what you need: Controllable Aspect-based Opinion Summarization of Tourist Reviews. </w:t>
+      </w:r>
+      <w:r>
+        <w:rPr>
+          <w:rFonts w:ascii="Times New Roman" w:hAnsi="Times New Roman" w:cs="Times New Roman"/>
+          <w:iCs/>
+          <w:color w:val="auto"/>
+          <w:sz w:val="24"/>
+        </w:rPr>
+        <w:t>Proceedings of the 43rd International ACM SIGIR Conference on Research and Development in Information Retrieval</w:t>
+      </w:r>
+      <w:r>
+        <w:rPr>
+          <w:rFonts w:ascii="Times New Roman" w:hAnsi="Times New Roman" w:cs="Times New Roman"/>
+          <w:color w:val="auto"/>
+          <w:sz w:val="24"/>
+        </w:rPr>
+        <w:t>. 25 July 2020. 1825–1828. Available from https://doi.org/10.1145/3397271.3401269 [Accessed 10 October 2022].</w:t>
+      </w:r>
+    </w:p>
+    <w:p>
+      <w:pPr>
+        <w:pStyle w:val="Bibliography"/>
+        <w:jc w:val="both"/>
+        <w:rPr>
+          <w:rFonts w:ascii="Times New Roman" w:hAnsi="Times New Roman" w:cs="Times New Roman"/>
+          <w:color w:val="auto"/>
+          <w:sz w:val="24"/>
+        </w:rPr>
+      </w:pPr>
+      <w:r>
+        <w:rPr>
+          <w:rFonts w:ascii="Times New Roman" w:hAnsi="Times New Roman" w:cs="Times New Roman"/>
+          <w:color w:val="auto"/>
+          <w:sz w:val="24"/>
+        </w:rPr>
+        <w:t xml:space="preserve">Wolf, T. et al. (2020). Transformers: State-of-the-Art Natural Language Processing. </w:t>
+      </w:r>
+      <w:r>
+        <w:rPr>
+          <w:rFonts w:ascii="Times New Roman" w:hAnsi="Times New Roman" w:cs="Times New Roman"/>
+          <w:iCs/>
+          <w:color w:val="auto"/>
+          <w:sz w:val="24"/>
+        </w:rPr>
+        <w:t>Proceedings of the 2020 Conference on Empirical Methods in Natural Language Processing: System Demonstrations</w:t>
+      </w:r>
+      <w:r>
+        <w:rPr>
+          <w:rFonts w:ascii="Times New Roman" w:hAnsi="Times New Roman" w:cs="Times New Roman"/>
+          <w:color w:val="auto"/>
+          <w:sz w:val="24"/>
+        </w:rPr>
+        <w:t>. 2020. Online: Association for Computational Linguistics, 38–45. Available from https://doi.org/10.18653/v1/2020.emnlp-demos.6 [Accessed 10 October 2022].</w:t>
       </w:r>
     </w:p>
     <w:p>
@@ -4237,559 +5280,18 @@
         <w:spacing w:line="360" w:lineRule="auto"/>
         <w:jc w:val="both"/>
         <w:rPr>
-          <w:rFonts w:ascii="Times New Roman" w:hAnsi="Times New Roman" w:cs="Times New Roman"/>
-          <w:color w:val="auto"/>
-          <w:sz w:val="24"/>
-          <w:szCs w:val="24"/>
-        </w:rPr>
-      </w:pPr>
-      <w:r>
-        <w:rPr>
           <w:rFonts w:ascii="Calibri" w:hAnsi="Calibri"/>
           <w:sz w:val="27"/>
           <w:szCs w:val="27"/>
         </w:rPr>
-        <w:t>‌</w:t>
-      </w:r>
-      <w:proofErr w:type="spellStart"/>
-      <w:r>
-        <w:rPr>
-          <w:rFonts w:ascii="Times New Roman" w:hAnsi="Times New Roman" w:cs="Times New Roman"/>
-          <w:color w:val="auto"/>
-          <w:sz w:val="24"/>
-          <w:szCs w:val="24"/>
-        </w:rPr>
-        <w:fldChar w:fldCharType="begin"/>
-      </w:r>
-      <w:r>
-        <w:rPr>
-          <w:rFonts w:ascii="Times New Roman" w:hAnsi="Times New Roman" w:cs="Times New Roman"/>
-          <w:color w:val="auto"/>
-          <w:sz w:val="24"/>
-          <w:szCs w:val="24"/>
-        </w:rPr>
-        <w:instrText xml:space="preserve"> ADDIN ZOTERO_BIBL {"uncited":[],"omitted":[],"custom":[]} CSL_BIBLIOGRAPHY </w:instrText>
-      </w:r>
-      <w:r>
-        <w:rPr>
-          <w:rFonts w:ascii="Times New Roman" w:hAnsi="Times New Roman" w:cs="Times New Roman"/>
-          <w:color w:val="auto"/>
-          <w:sz w:val="24"/>
-          <w:szCs w:val="24"/>
-        </w:rPr>
-        <w:fldChar w:fldCharType="separate"/>
-      </w:r>
-      <w:r>
-        <w:rPr>
-          <w:rFonts w:ascii="Times New Roman" w:hAnsi="Times New Roman" w:cs="Times New Roman"/>
-          <w:color w:val="auto"/>
-          <w:sz w:val="24"/>
-          <w:szCs w:val="24"/>
-        </w:rPr>
-        <w:t>Alsaqer</w:t>
-      </w:r>
-      <w:proofErr w:type="spellEnd"/>
-      <w:r>
-        <w:rPr>
-          <w:rFonts w:ascii="Times New Roman" w:hAnsi="Times New Roman" w:cs="Times New Roman"/>
-          <w:color w:val="auto"/>
-          <w:sz w:val="24"/>
-          <w:szCs w:val="24"/>
-        </w:rPr>
-        <w:t xml:space="preserve">, A.F. and </w:t>
-      </w:r>
-      <w:proofErr w:type="spellStart"/>
-      <w:r>
-        <w:rPr>
-          <w:rFonts w:ascii="Times New Roman" w:hAnsi="Times New Roman" w:cs="Times New Roman"/>
-          <w:color w:val="auto"/>
-          <w:sz w:val="24"/>
-          <w:szCs w:val="24"/>
-        </w:rPr>
-        <w:t>Sasi</w:t>
-      </w:r>
-      <w:proofErr w:type="spellEnd"/>
-      <w:r>
-        <w:rPr>
-          <w:rFonts w:ascii="Times New Roman" w:hAnsi="Times New Roman" w:cs="Times New Roman"/>
-          <w:color w:val="auto"/>
-          <w:sz w:val="24"/>
-          <w:szCs w:val="24"/>
-        </w:rPr>
-        <w:t xml:space="preserve">, S. (2017). Movie review summarization and sentiment analysis using </w:t>
-      </w:r>
-      <w:proofErr w:type="spellStart"/>
-      <w:r>
-        <w:rPr>
-          <w:rFonts w:ascii="Times New Roman" w:hAnsi="Times New Roman" w:cs="Times New Roman"/>
-          <w:color w:val="auto"/>
-          <w:sz w:val="24"/>
-          <w:szCs w:val="24"/>
-        </w:rPr>
-        <w:t>rapidminer</w:t>
-      </w:r>
-      <w:proofErr w:type="spellEnd"/>
-      <w:r>
-        <w:rPr>
-          <w:rFonts w:ascii="Times New Roman" w:hAnsi="Times New Roman" w:cs="Times New Roman"/>
-          <w:color w:val="auto"/>
-          <w:sz w:val="24"/>
-          <w:szCs w:val="24"/>
-        </w:rPr>
-        <w:t xml:space="preserve">. </w:t>
-      </w:r>
-      <w:r>
-        <w:rPr>
-          <w:rFonts w:ascii="Times New Roman" w:hAnsi="Times New Roman" w:cs="Times New Roman"/>
-          <w:i/>
-          <w:iCs/>
-          <w:color w:val="auto"/>
-          <w:sz w:val="24"/>
-          <w:szCs w:val="24"/>
-        </w:rPr>
-        <w:t>2017 International Conference on Networks &amp; Advances in Computational Technologies (</w:t>
-      </w:r>
-      <w:proofErr w:type="spellStart"/>
-      <w:r>
-        <w:rPr>
-          <w:rFonts w:ascii="Times New Roman" w:hAnsi="Times New Roman" w:cs="Times New Roman"/>
-          <w:i/>
-          <w:iCs/>
-          <w:color w:val="auto"/>
-          <w:sz w:val="24"/>
-          <w:szCs w:val="24"/>
-        </w:rPr>
-        <w:t>NetACT</w:t>
-      </w:r>
-      <w:proofErr w:type="spellEnd"/>
-      <w:r>
-        <w:rPr>
-          <w:rFonts w:ascii="Times New Roman" w:hAnsi="Times New Roman" w:cs="Times New Roman"/>
-          <w:i/>
-          <w:iCs/>
-          <w:color w:val="auto"/>
-          <w:sz w:val="24"/>
-          <w:szCs w:val="24"/>
-        </w:rPr>
-        <w:t>)</w:t>
-      </w:r>
-      <w:r>
-        <w:rPr>
-          <w:rFonts w:ascii="Times New Roman" w:hAnsi="Times New Roman" w:cs="Times New Roman"/>
-          <w:color w:val="auto"/>
-          <w:sz w:val="24"/>
-          <w:szCs w:val="24"/>
-        </w:rPr>
-        <w:t xml:space="preserve">. July 2017. </w:t>
-      </w:r>
-      <w:proofErr w:type="spellStart"/>
-      <w:r>
-        <w:rPr>
-          <w:rFonts w:ascii="Times New Roman" w:hAnsi="Times New Roman" w:cs="Times New Roman"/>
-          <w:color w:val="auto"/>
-          <w:sz w:val="24"/>
-          <w:szCs w:val="24"/>
-        </w:rPr>
-        <w:t>Thiruvanthapuram</w:t>
-      </w:r>
-      <w:proofErr w:type="spellEnd"/>
-      <w:r>
-        <w:rPr>
-          <w:rFonts w:ascii="Times New Roman" w:hAnsi="Times New Roman" w:cs="Times New Roman"/>
-          <w:color w:val="auto"/>
-          <w:sz w:val="24"/>
-          <w:szCs w:val="24"/>
-        </w:rPr>
-        <w:t>, India: IEEE, 329–</w:t>
-      </w:r>
-      <w:r>
-        <w:rPr>
-          <w:rFonts w:ascii="Times New Roman" w:hAnsi="Times New Roman" w:cs="Times New Roman"/>
-          <w:color w:val="auto"/>
-          <w:sz w:val="24"/>
-          <w:szCs w:val="24"/>
-        </w:rPr>
-        <w:lastRenderedPageBreak/>
-        <w:t>335. Available from https://doi.org/10.1109/NETACT.2017.8076790 [Accessed 10 October 2022].</w:t>
-      </w:r>
-    </w:p>
-    <w:p>
-      <w:pPr>
-        <w:pStyle w:val="Bibliography"/>
-        <w:spacing w:line="360" w:lineRule="auto"/>
-        <w:jc w:val="both"/>
-        <w:rPr>
-          <w:rFonts w:ascii="Times New Roman" w:hAnsi="Times New Roman" w:cs="Times New Roman"/>
-          <w:color w:val="auto"/>
-          <w:sz w:val="24"/>
-          <w:szCs w:val="24"/>
-        </w:rPr>
-      </w:pPr>
-      <w:proofErr w:type="spellStart"/>
-      <w:r>
-        <w:rPr>
-          <w:rFonts w:ascii="Times New Roman" w:hAnsi="Times New Roman" w:cs="Times New Roman"/>
-          <w:color w:val="auto"/>
-          <w:sz w:val="24"/>
-          <w:szCs w:val="24"/>
-        </w:rPr>
-        <w:t>Boorugu</w:t>
-      </w:r>
-      <w:proofErr w:type="spellEnd"/>
-      <w:r>
-        <w:rPr>
-          <w:rFonts w:ascii="Times New Roman" w:hAnsi="Times New Roman" w:cs="Times New Roman"/>
-          <w:color w:val="auto"/>
-          <w:sz w:val="24"/>
-          <w:szCs w:val="24"/>
-        </w:rPr>
-        <w:t xml:space="preserve">, R., Ramesh, G. and Madhavi, K. (2019). Summarizing Product Reviews Using </w:t>
-      </w:r>
-      <w:proofErr w:type="spellStart"/>
-      <w:r>
-        <w:rPr>
-          <w:rFonts w:ascii="Times New Roman" w:hAnsi="Times New Roman" w:cs="Times New Roman"/>
-          <w:color w:val="auto"/>
-          <w:sz w:val="24"/>
-          <w:szCs w:val="24"/>
-        </w:rPr>
-        <w:t>Nlp</w:t>
-      </w:r>
-      <w:proofErr w:type="spellEnd"/>
-      <w:r>
-        <w:rPr>
-          <w:rFonts w:ascii="Times New Roman" w:hAnsi="Times New Roman" w:cs="Times New Roman"/>
-          <w:color w:val="auto"/>
-          <w:sz w:val="24"/>
-          <w:szCs w:val="24"/>
-        </w:rPr>
-        <w:t xml:space="preserve"> Based Text Summarization. </w:t>
-      </w:r>
-      <w:r>
-        <w:rPr>
-          <w:rFonts w:ascii="Times New Roman" w:hAnsi="Times New Roman" w:cs="Times New Roman"/>
-          <w:i/>
-          <w:iCs/>
-          <w:color w:val="auto"/>
-          <w:sz w:val="24"/>
-          <w:szCs w:val="24"/>
-        </w:rPr>
-        <w:t>International Journal of Scientific &amp; Technology Research Volume</w:t>
-      </w:r>
-      <w:r>
-        <w:rPr>
-          <w:rFonts w:ascii="Times New Roman" w:hAnsi="Times New Roman" w:cs="Times New Roman"/>
-          <w:color w:val="auto"/>
-          <w:sz w:val="24"/>
-          <w:szCs w:val="24"/>
-        </w:rPr>
-        <w:t>, 8 (10), 1127–1133.</w:t>
-      </w:r>
-    </w:p>
-    <w:p>
-      <w:pPr>
-        <w:pStyle w:val="Bibliography"/>
-        <w:spacing w:line="360" w:lineRule="auto"/>
-        <w:jc w:val="both"/>
-        <w:rPr>
-          <w:rFonts w:ascii="Times New Roman" w:hAnsi="Times New Roman" w:cs="Times New Roman"/>
-          <w:color w:val="auto"/>
-          <w:sz w:val="24"/>
-          <w:szCs w:val="24"/>
-        </w:rPr>
-      </w:pPr>
-      <w:proofErr w:type="spellStart"/>
-      <w:r>
-        <w:rPr>
-          <w:rFonts w:ascii="Times New Roman" w:hAnsi="Times New Roman" w:cs="Times New Roman"/>
-          <w:color w:val="auto"/>
-          <w:sz w:val="24"/>
-          <w:szCs w:val="24"/>
-        </w:rPr>
-        <w:t>Etemad</w:t>
-      </w:r>
-      <w:proofErr w:type="spellEnd"/>
-      <w:r>
-        <w:rPr>
-          <w:rFonts w:ascii="Times New Roman" w:hAnsi="Times New Roman" w:cs="Times New Roman"/>
-          <w:color w:val="auto"/>
-          <w:sz w:val="24"/>
-          <w:szCs w:val="24"/>
-        </w:rPr>
-        <w:t xml:space="preserve">, A.G., </w:t>
-      </w:r>
-      <w:proofErr w:type="spellStart"/>
-      <w:r>
-        <w:rPr>
-          <w:rFonts w:ascii="Times New Roman" w:hAnsi="Times New Roman" w:cs="Times New Roman"/>
-          <w:color w:val="auto"/>
-          <w:sz w:val="24"/>
-          <w:szCs w:val="24"/>
-        </w:rPr>
-        <w:t>Abidi</w:t>
-      </w:r>
-      <w:proofErr w:type="spellEnd"/>
-      <w:r>
-        <w:rPr>
-          <w:rFonts w:ascii="Times New Roman" w:hAnsi="Times New Roman" w:cs="Times New Roman"/>
-          <w:color w:val="auto"/>
-          <w:sz w:val="24"/>
-          <w:szCs w:val="24"/>
-        </w:rPr>
-        <w:t xml:space="preserve">, A.I. and Chhabra, M. (2021). A Review on Abstractive Text Summarization Using Deep Learning. </w:t>
-      </w:r>
-      <w:r>
-        <w:rPr>
-          <w:rFonts w:ascii="Times New Roman" w:hAnsi="Times New Roman" w:cs="Times New Roman"/>
-          <w:i/>
-          <w:iCs/>
-          <w:color w:val="auto"/>
-          <w:sz w:val="24"/>
-          <w:szCs w:val="24"/>
-        </w:rPr>
-        <w:t>2021 9th International Conference on Reliability, Infocom Technologies and Optimization (Trends and Future Directions) (ICRITO)</w:t>
-      </w:r>
-      <w:r>
-        <w:rPr>
-          <w:rFonts w:ascii="Times New Roman" w:hAnsi="Times New Roman" w:cs="Times New Roman"/>
-          <w:color w:val="auto"/>
-          <w:sz w:val="24"/>
-          <w:szCs w:val="24"/>
-        </w:rPr>
-        <w:t>. 3 September 2021. Noida, India: IEEE, 1–6. Available from https://doi.org/10.1109/ICRITO51393.2021.9596500 [Accessed 10 October 2022].</w:t>
-      </w:r>
-    </w:p>
-    <w:p>
-      <w:pPr>
-        <w:pStyle w:val="Bibliography"/>
-        <w:spacing w:line="360" w:lineRule="auto"/>
-        <w:jc w:val="both"/>
-        <w:rPr>
-          <w:rFonts w:ascii="Times New Roman" w:hAnsi="Times New Roman" w:cs="Times New Roman"/>
-          <w:color w:val="auto"/>
-          <w:sz w:val="24"/>
-          <w:szCs w:val="24"/>
-        </w:rPr>
-      </w:pPr>
-      <w:r>
-        <w:rPr>
-          <w:rFonts w:ascii="Times New Roman" w:hAnsi="Times New Roman" w:cs="Times New Roman"/>
-          <w:color w:val="auto"/>
-          <w:sz w:val="24"/>
-          <w:szCs w:val="24"/>
-        </w:rPr>
-        <w:t xml:space="preserve">Gupta, A. et al. (2021). Automated News Summarization Using Transformers. </w:t>
-      </w:r>
-      <w:proofErr w:type="spellStart"/>
-      <w:r>
-        <w:rPr>
-          <w:rFonts w:ascii="Times New Roman" w:hAnsi="Times New Roman" w:cs="Times New Roman"/>
-          <w:i/>
-          <w:iCs/>
-          <w:color w:val="auto"/>
-          <w:sz w:val="24"/>
-          <w:szCs w:val="24"/>
-        </w:rPr>
-        <w:t>ArXiv</w:t>
-      </w:r>
-      <w:proofErr w:type="spellEnd"/>
-      <w:r>
-        <w:rPr>
-          <w:rFonts w:ascii="Times New Roman" w:hAnsi="Times New Roman" w:cs="Times New Roman"/>
-          <w:color w:val="auto"/>
-          <w:sz w:val="24"/>
-          <w:szCs w:val="24"/>
-        </w:rPr>
-        <w:t>, abs/2108.01064.</w:t>
-      </w:r>
-    </w:p>
-    <w:p>
-      <w:pPr>
-        <w:pStyle w:val="Bibliography"/>
-        <w:spacing w:line="360" w:lineRule="auto"/>
-        <w:jc w:val="both"/>
-        <w:rPr>
-          <w:rFonts w:ascii="Times New Roman" w:hAnsi="Times New Roman" w:cs="Times New Roman"/>
-          <w:color w:val="auto"/>
-          <w:sz w:val="24"/>
-          <w:szCs w:val="24"/>
-        </w:rPr>
-      </w:pPr>
-      <w:r>
-        <w:rPr>
-          <w:rFonts w:ascii="Times New Roman" w:hAnsi="Times New Roman" w:cs="Times New Roman"/>
-          <w:color w:val="auto"/>
-          <w:sz w:val="24"/>
-          <w:szCs w:val="24"/>
-        </w:rPr>
-        <w:t xml:space="preserve">Khan, A. et al. (2020). Movie Review Summarization Using Supervised Learning and Graph-Based Ranking Algorithm. </w:t>
-      </w:r>
-      <w:r>
-        <w:rPr>
-          <w:rFonts w:ascii="Times New Roman" w:hAnsi="Times New Roman" w:cs="Times New Roman"/>
-          <w:i/>
-          <w:iCs/>
-          <w:color w:val="auto"/>
-          <w:sz w:val="24"/>
-          <w:szCs w:val="24"/>
-        </w:rPr>
-        <w:t>Computational Intelligence and Neuroscience</w:t>
-      </w:r>
-      <w:r>
-        <w:rPr>
-          <w:rFonts w:ascii="Times New Roman" w:hAnsi="Times New Roman" w:cs="Times New Roman"/>
-          <w:color w:val="auto"/>
-          <w:sz w:val="24"/>
-          <w:szCs w:val="24"/>
-        </w:rPr>
-        <w:t>, 2020, 7526580. Available from https://doi.org/10.1155/2020/7526580.</w:t>
-      </w:r>
-    </w:p>
-    <w:p>
-      <w:pPr>
-        <w:pStyle w:val="Bibliography"/>
-        <w:spacing w:line="360" w:lineRule="auto"/>
-        <w:jc w:val="both"/>
-        <w:rPr>
-          <w:rFonts w:ascii="Times New Roman" w:hAnsi="Times New Roman" w:cs="Times New Roman"/>
-          <w:color w:val="auto"/>
-          <w:sz w:val="24"/>
-          <w:szCs w:val="24"/>
-        </w:rPr>
-      </w:pPr>
-      <w:r>
-        <w:rPr>
-          <w:rFonts w:ascii="Times New Roman" w:hAnsi="Times New Roman" w:cs="Times New Roman"/>
-          <w:color w:val="auto"/>
-          <w:sz w:val="24"/>
-          <w:szCs w:val="24"/>
-        </w:rPr>
-        <w:t xml:space="preserve">Mahajan, R. et al. (2021). Text Summarization Using Deep Learning. </w:t>
-      </w:r>
-      <w:r>
-        <w:rPr>
-          <w:rFonts w:ascii="Times New Roman" w:hAnsi="Times New Roman" w:cs="Times New Roman"/>
-          <w:i/>
-          <w:iCs/>
-          <w:color w:val="auto"/>
-          <w:sz w:val="24"/>
-          <w:szCs w:val="24"/>
-        </w:rPr>
-        <w:t>International Research Journal of Engineering and Technology (IRJET)</w:t>
-      </w:r>
-      <w:r>
-        <w:rPr>
-          <w:rFonts w:ascii="Times New Roman" w:hAnsi="Times New Roman" w:cs="Times New Roman"/>
-          <w:color w:val="auto"/>
-          <w:sz w:val="24"/>
-          <w:szCs w:val="24"/>
-        </w:rPr>
-        <w:t>, 08 (05th May 2021), 1737–1740.</w:t>
-      </w:r>
-    </w:p>
-    <w:p>
-      <w:pPr>
-        <w:pStyle w:val="Bibliography"/>
-        <w:spacing w:line="360" w:lineRule="auto"/>
-        <w:jc w:val="both"/>
-        <w:rPr>
-          <w:rFonts w:ascii="Times New Roman" w:hAnsi="Times New Roman" w:cs="Times New Roman"/>
-          <w:color w:val="auto"/>
-          <w:sz w:val="24"/>
-          <w:szCs w:val="24"/>
-        </w:rPr>
-      </w:pPr>
-      <w:r>
-        <w:rPr>
-          <w:rFonts w:ascii="Times New Roman" w:hAnsi="Times New Roman" w:cs="Times New Roman"/>
-          <w:color w:val="auto"/>
-          <w:sz w:val="24"/>
-          <w:szCs w:val="24"/>
-        </w:rPr>
-        <w:t xml:space="preserve">Mukherjee, R. et al. (2020). Read what you need: Controllable Aspect-based Opinion Summarization of Tourist Reviews. </w:t>
-      </w:r>
-      <w:r>
-        <w:rPr>
-          <w:rFonts w:ascii="Times New Roman" w:hAnsi="Times New Roman" w:cs="Times New Roman"/>
-          <w:i/>
-          <w:iCs/>
-          <w:color w:val="auto"/>
-          <w:sz w:val="24"/>
-          <w:szCs w:val="24"/>
-        </w:rPr>
-        <w:t>Proceedings of the 43rd International ACM SIGIR Conference on Research and Development in Information Retrieval</w:t>
-      </w:r>
-      <w:r>
-        <w:rPr>
-          <w:rFonts w:ascii="Times New Roman" w:hAnsi="Times New Roman" w:cs="Times New Roman"/>
-          <w:color w:val="auto"/>
-          <w:sz w:val="24"/>
-          <w:szCs w:val="24"/>
-        </w:rPr>
-        <w:t>. 25 July 2020. 1825–1828. Available from https://doi.org/10.1145/3397271.3401269 [Accessed 10 October 2022].</w:t>
-      </w:r>
-    </w:p>
-    <w:p>
-      <w:pPr>
-        <w:pStyle w:val="Bibliography"/>
-        <w:spacing w:line="360" w:lineRule="auto"/>
-        <w:jc w:val="both"/>
-        <w:rPr>
-          <w:rFonts w:ascii="Times New Roman" w:hAnsi="Times New Roman" w:cs="Times New Roman"/>
-          <w:color w:val="auto"/>
-          <w:sz w:val="24"/>
-          <w:szCs w:val="24"/>
-        </w:rPr>
-      </w:pPr>
-      <w:r>
-        <w:rPr>
-          <w:rFonts w:ascii="Times New Roman" w:hAnsi="Times New Roman" w:cs="Times New Roman"/>
-          <w:color w:val="auto"/>
-          <w:sz w:val="24"/>
-          <w:szCs w:val="24"/>
-        </w:rPr>
-        <w:t xml:space="preserve">Wolf, T. et al. (2020). Transformers: State-of-the-Art Natural Language Processing. </w:t>
-      </w:r>
-      <w:r>
-        <w:rPr>
-          <w:rFonts w:ascii="Times New Roman" w:hAnsi="Times New Roman" w:cs="Times New Roman"/>
-          <w:i/>
-          <w:iCs/>
-          <w:color w:val="auto"/>
-          <w:sz w:val="24"/>
-          <w:szCs w:val="24"/>
-        </w:rPr>
-        <w:t>Proceedings of the 2020 Conference on Empirical Methods in Natural Language Processing: System Demonstrations</w:t>
-      </w:r>
-      <w:r>
-        <w:rPr>
-          <w:rFonts w:ascii="Times New Roman" w:hAnsi="Times New Roman" w:cs="Times New Roman"/>
-          <w:color w:val="auto"/>
-          <w:sz w:val="24"/>
-          <w:szCs w:val="24"/>
-        </w:rPr>
-        <w:t>. 2020. Online: Association for Computational Linguistics, 38–45. Available from https://doi.org/10.18653/v1/2020.emnlp-demos.6 [Accessed 10 October 2022].</w:t>
-      </w:r>
-    </w:p>
-    <w:p>
-      <w:pPr>
-        <w:pStyle w:val="Bibliography"/>
-        <w:spacing w:line="360" w:lineRule="auto"/>
-        <w:jc w:val="both"/>
-        <w:rPr>
-          <w:rFonts w:ascii="Calibri" w:hAnsi="Calibri"/>
-          <w:sz w:val="27"/>
-          <w:szCs w:val="27"/>
-        </w:rPr>
-      </w:pPr>
-      <w:r>
-        <w:rPr>
-          <w:rFonts w:ascii="Times New Roman" w:hAnsi="Times New Roman" w:cs="Times New Roman"/>
-          <w:color w:val="auto"/>
-          <w:sz w:val="24"/>
-          <w:szCs w:val="24"/>
-        </w:rPr>
-        <w:lastRenderedPageBreak/>
+      </w:pPr>
+      <w:r>
+        <w:rPr>
+          <w:rFonts w:ascii="Times New Roman" w:hAnsi="Times New Roman" w:cs="Times New Roman"/>
+          <w:color w:val="auto"/>
+          <w:sz w:val="24"/>
+          <w:szCs w:val="24"/>
+        </w:rPr>
         <w:fldChar w:fldCharType="end"/>
       </w:r>
     </w:p>
@@ -5874,6 +6376,119 @@
     </w:lvl>
   </w:abstractNum>
   <w:abstractNum w:abstractNumId="17" w15:restartNumberingAfterBreak="0">
+    <w:nsid w:val="4881352C"/>
+    <w:multiLevelType w:val="multilevel"/>
+    <w:tmpl w:val="25F698D8"/>
+    <w:lvl w:ilvl="0">
+      <w:start w:val="1"/>
+      <w:numFmt w:val="decimal"/>
+      <w:lvlText w:val="%1"/>
+      <w:lvlJc w:val="left"/>
+      <w:pPr>
+        <w:ind w:left="405" w:hanging="405"/>
+      </w:pPr>
+      <w:rPr>
+        <w:rFonts w:hint="default"/>
+      </w:rPr>
+    </w:lvl>
+    <w:lvl w:ilvl="1">
+      <w:start w:val="7"/>
+      <w:numFmt w:val="decimal"/>
+      <w:lvlText w:val="%1.%2"/>
+      <w:lvlJc w:val="left"/>
+      <w:pPr>
+        <w:ind w:left="720" w:hanging="720"/>
+      </w:pPr>
+      <w:rPr>
+        <w:rFonts w:hint="default"/>
+      </w:rPr>
+    </w:lvl>
+    <w:lvl w:ilvl="2">
+      <w:start w:val="1"/>
+      <w:numFmt w:val="decimal"/>
+      <w:lvlText w:val="%1.%2.%3"/>
+      <w:lvlJc w:val="left"/>
+      <w:pPr>
+        <w:ind w:left="720" w:hanging="720"/>
+      </w:pPr>
+      <w:rPr>
+        <w:rFonts w:hint="default"/>
+      </w:rPr>
+    </w:lvl>
+    <w:lvl w:ilvl="3">
+      <w:start w:val="1"/>
+      <w:numFmt w:val="decimal"/>
+      <w:lvlText w:val="%1.%2.%3.%4"/>
+      <w:lvlJc w:val="left"/>
+      <w:pPr>
+        <w:ind w:left="1080" w:hanging="1080"/>
+      </w:pPr>
+      <w:rPr>
+        <w:rFonts w:hint="default"/>
+      </w:rPr>
+    </w:lvl>
+    <w:lvl w:ilvl="4">
+      <w:start w:val="1"/>
+      <w:numFmt w:val="decimal"/>
+      <w:lvlText w:val="%1.%2.%3.%4.%5"/>
+      <w:lvlJc w:val="left"/>
+      <w:pPr>
+        <w:ind w:left="1440" w:hanging="1440"/>
+      </w:pPr>
+      <w:rPr>
+        <w:rFonts w:hint="default"/>
+      </w:rPr>
+    </w:lvl>
+    <w:lvl w:ilvl="5">
+      <w:start w:val="1"/>
+      <w:numFmt w:val="decimal"/>
+      <w:lvlText w:val="%1.%2.%3.%4.%5.%6"/>
+      <w:lvlJc w:val="left"/>
+      <w:pPr>
+        <w:ind w:left="1440" w:hanging="1440"/>
+      </w:pPr>
+      <w:rPr>
+        <w:rFonts w:hint="default"/>
+      </w:rPr>
+    </w:lvl>
+    <w:lvl w:ilvl="6">
+      <w:start w:val="1"/>
+      <w:numFmt w:val="decimal"/>
+      <w:lvlText w:val="%1.%2.%3.%4.%5.%6.%7"/>
+      <w:lvlJc w:val="left"/>
+      <w:pPr>
+        <w:ind w:left="1800" w:hanging="1800"/>
+      </w:pPr>
+      <w:rPr>
+        <w:rFonts w:hint="default"/>
+      </w:rPr>
+    </w:lvl>
+    <w:lvl w:ilvl="7">
+      <w:start w:val="1"/>
+      <w:numFmt w:val="decimal"/>
+      <w:lvlText w:val="%1.%2.%3.%4.%5.%6.%7.%8"/>
+      <w:lvlJc w:val="left"/>
+      <w:pPr>
+        <w:ind w:left="2160" w:hanging="2160"/>
+      </w:pPr>
+      <w:rPr>
+        <w:rFonts w:hint="default"/>
+      </w:rPr>
+    </w:lvl>
+    <w:lvl w:ilvl="8">
+      <w:start w:val="1"/>
+      <w:numFmt w:val="decimal"/>
+      <w:lvlText w:val="%1.%2.%3.%4.%5.%6.%7.%8.%9"/>
+      <w:lvlJc w:val="left"/>
+      <w:pPr>
+        <w:ind w:left="2160" w:hanging="2160"/>
+      </w:pPr>
+      <w:rPr>
+        <w:rFonts w:hint="default"/>
+      </w:rPr>
+    </w:lvl>
+  </w:abstractNum>
+  <w:abstractNum w:abstractNumId="18" w15:restartNumberingAfterBreak="0">
     <w:nsid w:val="4AC479D4"/>
     <w:multiLevelType w:val="multilevel"/>
     <w:tmpl w:val="FFCE2542"/>
@@ -5986,7 +6601,7 @@
       </w:rPr>
     </w:lvl>
   </w:abstractNum>
-  <w:abstractNum w:abstractNumId="18" w15:restartNumberingAfterBreak="0">
+  <w:abstractNum w:abstractNumId="19" w15:restartNumberingAfterBreak="0">
     <w:nsid w:val="5A147384"/>
     <w:multiLevelType w:val="hybridMultilevel"/>
     <w:tmpl w:val="11E60BAA"/>
@@ -6075,7 +6690,7 @@
       </w:pPr>
     </w:lvl>
   </w:abstractNum>
-  <w:abstractNum w:abstractNumId="19" w15:restartNumberingAfterBreak="0">
+  <w:abstractNum w:abstractNumId="20" w15:restartNumberingAfterBreak="0">
     <w:nsid w:val="65BC2713"/>
     <w:multiLevelType w:val="multilevel"/>
     <w:tmpl w:val="04090023"/>
@@ -6162,7 +6777,7 @@
       </w:pPr>
     </w:lvl>
   </w:abstractNum>
-  <w:abstractNum w:abstractNumId="20" w15:restartNumberingAfterBreak="0">
+  <w:abstractNum w:abstractNumId="21" w15:restartNumberingAfterBreak="0">
     <w:nsid w:val="6BE0360C"/>
     <w:multiLevelType w:val="multilevel"/>
     <w:tmpl w:val="2E969558"/>
@@ -6280,10 +6895,10 @@
     <w:abstractNumId w:val="15"/>
   </w:num>
   <w:num w:numId="11">
-    <w:abstractNumId w:val="20"/>
+    <w:abstractNumId w:val="21"/>
   </w:num>
   <w:num w:numId="12">
-    <w:abstractNumId w:val="19"/>
+    <w:abstractNumId w:val="20"/>
   </w:num>
   <w:num w:numId="13">
     <w:abstractNumId w:val="7"/>
@@ -6310,7 +6925,7 @@
     <w:abstractNumId w:val="0"/>
   </w:num>
   <w:num w:numId="21">
-    <w:abstractNumId w:val="18"/>
+    <w:abstractNumId w:val="19"/>
   </w:num>
   <w:num w:numId="22">
     <w:abstractNumId w:val="10"/>
@@ -6319,10 +6934,13 @@
     <w:abstractNumId w:val="13"/>
   </w:num>
   <w:num w:numId="24">
-    <w:abstractNumId w:val="17"/>
+    <w:abstractNumId w:val="18"/>
   </w:num>
   <w:num w:numId="25">
     <w:abstractNumId w:val="11"/>
+  </w:num>
+  <w:num w:numId="26">
+    <w:abstractNumId w:val="17"/>
   </w:num>
 </w:numbering>
 </file>
@@ -8112,7 +8730,7 @@
 </file>
 
 <file path=customXml/itemProps1.xml><?xml version="1.0" encoding="utf-8"?>
-<ds:datastoreItem xmlns:ds="http://schemas.openxmlformats.org/officeDocument/2006/customXml" ds:itemID="{2585F0D6-0CA9-4D09-86C6-F68E1EEDA0C0}">
+<ds:datastoreItem xmlns:ds="http://schemas.openxmlformats.org/officeDocument/2006/customXml" ds:itemID="{74F23831-F80D-45F3-8769-E9BA75715F5F}">
   <ds:schemaRefs>
     <ds:schemaRef ds:uri="http://schemas.openxmlformats.org/officeDocument/2006/bibliography"/>
   </ds:schemaRefs>

</xml_diff>

<commit_message>
completed the research obejectives
</commit_message>
<xml_diff>
--- a/Project Proposal/Project Proposal.docx
+++ b/Project Proposal/Project Proposal.docx
@@ -2239,6 +2239,7 @@
         <w:tc>
           <w:tcPr>
             <w:tcW w:w="1435" w:type="dxa"/>
+            <w:shd w:val="clear" w:color="auto" w:fill="F2F2F2" w:themeFill="background1" w:themeFillShade="F2"/>
           </w:tcPr>
           <w:p>
             <w:pPr>
@@ -2269,6 +2270,7 @@
         <w:tc>
           <w:tcPr>
             <w:tcW w:w="2430" w:type="dxa"/>
+            <w:shd w:val="clear" w:color="auto" w:fill="F2F2F2" w:themeFill="background1" w:themeFillShade="F2"/>
           </w:tcPr>
           <w:p>
             <w:pPr>
@@ -2307,6 +2309,7 @@
         <w:tc>
           <w:tcPr>
             <w:tcW w:w="1980" w:type="dxa"/>
+            <w:shd w:val="clear" w:color="auto" w:fill="F2F2F2" w:themeFill="background1" w:themeFillShade="F2"/>
           </w:tcPr>
           <w:p>
             <w:pPr>
@@ -2337,6 +2340,7 @@
         <w:tc>
           <w:tcPr>
             <w:tcW w:w="2880" w:type="dxa"/>
+            <w:shd w:val="clear" w:color="auto" w:fill="F2F2F2" w:themeFill="background1" w:themeFillShade="F2"/>
           </w:tcPr>
           <w:p>
             <w:pPr>
@@ -5211,479 +5215,19 @@
     <w:tbl>
       <w:tblPr>
         <w:tblStyle w:val="TableGrid"/>
-        <w:tblW w:w="0" w:type="auto"/>
+        <w:tblW w:w="8635" w:type="dxa"/>
         <w:tblLook w:val="04A0" w:firstRow="1" w:lastRow="0" w:firstColumn="1" w:lastColumn="0" w:noHBand="0" w:noVBand="1"/>
       </w:tblPr>
       <w:tblGrid>
-        <w:gridCol w:w="1795"/>
-        <w:gridCol w:w="5040"/>
-        <w:gridCol w:w="1795"/>
+        <w:gridCol w:w="1525"/>
+        <w:gridCol w:w="6394"/>
+        <w:gridCol w:w="716"/>
       </w:tblGrid>
       <w:tr>
         <w:tc>
           <w:tcPr>
-            <w:tcW w:w="1795" w:type="dxa"/>
-          </w:tcPr>
-          <w:p>
-            <w:pPr>
-              <w:autoSpaceDE w:val="0"/>
-              <w:autoSpaceDN w:val="0"/>
-              <w:adjustRightInd w:val="0"/>
-              <w:spacing w:line="360" w:lineRule="auto"/>
-              <w:rPr>
-                <w:rFonts w:ascii="Times New Roman" w:hAnsi="Times New Roman" w:cs="Times New Roman"/>
-                <w:b/>
-                <w:color w:val="000000" w:themeColor="text1"/>
-                <w:sz w:val="24"/>
-                <w:szCs w:val="24"/>
-              </w:rPr>
-            </w:pPr>
-            <w:r>
-              <w:rPr>
-                <w:rFonts w:ascii="Times New Roman" w:hAnsi="Times New Roman" w:cs="Times New Roman"/>
-                <w:b/>
-                <w:color w:val="000000" w:themeColor="text1"/>
-                <w:sz w:val="24"/>
-                <w:szCs w:val="24"/>
-              </w:rPr>
-              <w:t>Objective</w:t>
-            </w:r>
-          </w:p>
-        </w:tc>
-        <w:tc>
-          <w:tcPr>
-            <w:tcW w:w="5040" w:type="dxa"/>
-          </w:tcPr>
-          <w:p>
-            <w:pPr>
-              <w:autoSpaceDE w:val="0"/>
-              <w:autoSpaceDN w:val="0"/>
-              <w:adjustRightInd w:val="0"/>
-              <w:spacing w:line="360" w:lineRule="auto"/>
-              <w:rPr>
-                <w:rFonts w:ascii="Times New Roman" w:hAnsi="Times New Roman" w:cs="Times New Roman"/>
-                <w:b/>
-                <w:color w:val="000000" w:themeColor="text1"/>
-                <w:sz w:val="24"/>
-                <w:szCs w:val="24"/>
-              </w:rPr>
-            </w:pPr>
-            <w:r>
-              <w:rPr>
-                <w:rFonts w:ascii="Times New Roman" w:hAnsi="Times New Roman" w:cs="Times New Roman"/>
-                <w:b/>
-                <w:color w:val="000000" w:themeColor="text1"/>
-                <w:sz w:val="24"/>
-                <w:szCs w:val="24"/>
-              </w:rPr>
-              <w:t>Description</w:t>
-            </w:r>
-          </w:p>
-        </w:tc>
-        <w:tc>
-          <w:tcPr>
-            <w:tcW w:w="1795" w:type="dxa"/>
-          </w:tcPr>
-          <w:p>
-            <w:pPr>
-              <w:autoSpaceDE w:val="0"/>
-              <w:autoSpaceDN w:val="0"/>
-              <w:adjustRightInd w:val="0"/>
-              <w:spacing w:line="360" w:lineRule="auto"/>
-              <w:rPr>
-                <w:rFonts w:ascii="Times New Roman" w:hAnsi="Times New Roman" w:cs="Times New Roman"/>
-                <w:b/>
-                <w:color w:val="000000" w:themeColor="text1"/>
-                <w:sz w:val="24"/>
-                <w:szCs w:val="24"/>
-              </w:rPr>
-            </w:pPr>
-            <w:r>
-              <w:rPr>
-                <w:rFonts w:ascii="Times New Roman" w:hAnsi="Times New Roman" w:cs="Times New Roman"/>
-                <w:b/>
-                <w:color w:val="000000" w:themeColor="text1"/>
-                <w:sz w:val="24"/>
-                <w:szCs w:val="24"/>
-              </w:rPr>
-              <w:t>Learning Outcomes</w:t>
-            </w:r>
-          </w:p>
-        </w:tc>
-      </w:tr>
-      <w:tr>
-        <w:tc>
-          <w:tcPr>
-            <w:tcW w:w="1795" w:type="dxa"/>
-          </w:tcPr>
-          <w:p>
-            <w:pPr>
-              <w:autoSpaceDE w:val="0"/>
-              <w:autoSpaceDN w:val="0"/>
-              <w:adjustRightInd w:val="0"/>
-              <w:spacing w:line="360" w:lineRule="auto"/>
-              <w:rPr>
-                <w:rFonts w:ascii="Times New Roman" w:hAnsi="Times New Roman" w:cs="Times New Roman"/>
-                <w:color w:val="000000" w:themeColor="text1"/>
-                <w:sz w:val="24"/>
-                <w:szCs w:val="24"/>
-              </w:rPr>
-            </w:pPr>
-            <w:r>
-              <w:rPr>
-                <w:rFonts w:ascii="Times New Roman" w:hAnsi="Times New Roman" w:cs="Times New Roman"/>
-                <w:color w:val="000000" w:themeColor="text1"/>
-                <w:sz w:val="24"/>
-                <w:szCs w:val="24"/>
-              </w:rPr>
-              <w:t>Literature Survey</w:t>
-            </w:r>
-          </w:p>
-        </w:tc>
-        <w:tc>
-          <w:tcPr>
-            <w:tcW w:w="5040" w:type="dxa"/>
-          </w:tcPr>
-          <w:p>
-            <w:pPr>
-              <w:autoSpaceDE w:val="0"/>
-              <w:autoSpaceDN w:val="0"/>
-              <w:adjustRightInd w:val="0"/>
-              <w:spacing w:line="360" w:lineRule="auto"/>
-              <w:rPr>
-                <w:rFonts w:ascii="Times New Roman" w:hAnsi="Times New Roman" w:cs="Times New Roman"/>
-                <w:color w:val="000000" w:themeColor="text1"/>
-                <w:sz w:val="24"/>
-                <w:szCs w:val="24"/>
-              </w:rPr>
-            </w:pPr>
-          </w:p>
-        </w:tc>
-        <w:tc>
-          <w:tcPr>
-            <w:tcW w:w="1795" w:type="dxa"/>
-          </w:tcPr>
-          <w:p>
-            <w:pPr>
-              <w:autoSpaceDE w:val="0"/>
-              <w:autoSpaceDN w:val="0"/>
-              <w:adjustRightInd w:val="0"/>
-              <w:spacing w:line="360" w:lineRule="auto"/>
-              <w:rPr>
-                <w:rFonts w:ascii="Times New Roman" w:hAnsi="Times New Roman" w:cs="Times New Roman"/>
-                <w:color w:val="000000" w:themeColor="text1"/>
-                <w:sz w:val="24"/>
-                <w:szCs w:val="24"/>
-              </w:rPr>
-            </w:pPr>
-          </w:p>
-        </w:tc>
-      </w:tr>
-      <w:tr>
-        <w:tc>
-          <w:tcPr>
-            <w:tcW w:w="1795" w:type="dxa"/>
-          </w:tcPr>
-          <w:p>
-            <w:pPr>
-              <w:autoSpaceDE w:val="0"/>
-              <w:autoSpaceDN w:val="0"/>
-              <w:adjustRightInd w:val="0"/>
-              <w:spacing w:line="360" w:lineRule="auto"/>
-              <w:rPr>
-                <w:rFonts w:ascii="Times New Roman" w:hAnsi="Times New Roman" w:cs="Times New Roman"/>
-                <w:color w:val="000000" w:themeColor="text1"/>
-                <w:sz w:val="24"/>
-                <w:szCs w:val="24"/>
-              </w:rPr>
-            </w:pPr>
-            <w:r>
-              <w:rPr>
-                <w:rFonts w:ascii="Times New Roman" w:hAnsi="Times New Roman" w:cs="Times New Roman"/>
-                <w:color w:val="000000" w:themeColor="text1"/>
-                <w:sz w:val="24"/>
-                <w:szCs w:val="24"/>
-              </w:rPr>
-              <w:t>Requirement Analysis</w:t>
-            </w:r>
-          </w:p>
-        </w:tc>
-        <w:tc>
-          <w:tcPr>
-            <w:tcW w:w="5040" w:type="dxa"/>
-          </w:tcPr>
-          <w:p>
-            <w:pPr>
-              <w:autoSpaceDE w:val="0"/>
-              <w:autoSpaceDN w:val="0"/>
-              <w:adjustRightInd w:val="0"/>
-              <w:spacing w:line="360" w:lineRule="auto"/>
-              <w:rPr>
-                <w:rFonts w:ascii="Times New Roman" w:hAnsi="Times New Roman" w:cs="Times New Roman"/>
-                <w:color w:val="000000" w:themeColor="text1"/>
-                <w:sz w:val="24"/>
-                <w:szCs w:val="24"/>
-              </w:rPr>
-            </w:pPr>
-          </w:p>
-        </w:tc>
-        <w:tc>
-          <w:tcPr>
-            <w:tcW w:w="1795" w:type="dxa"/>
-          </w:tcPr>
-          <w:p>
-            <w:pPr>
-              <w:autoSpaceDE w:val="0"/>
-              <w:autoSpaceDN w:val="0"/>
-              <w:adjustRightInd w:val="0"/>
-              <w:spacing w:line="360" w:lineRule="auto"/>
-              <w:rPr>
-                <w:rFonts w:ascii="Times New Roman" w:hAnsi="Times New Roman" w:cs="Times New Roman"/>
-                <w:color w:val="000000" w:themeColor="text1"/>
-                <w:sz w:val="24"/>
-                <w:szCs w:val="24"/>
-              </w:rPr>
-            </w:pPr>
-          </w:p>
-        </w:tc>
-      </w:tr>
-      <w:tr>
-        <w:tc>
-          <w:tcPr>
-            <w:tcW w:w="1795" w:type="dxa"/>
-          </w:tcPr>
-          <w:p>
-            <w:pPr>
-              <w:autoSpaceDE w:val="0"/>
-              <w:autoSpaceDN w:val="0"/>
-              <w:adjustRightInd w:val="0"/>
-              <w:spacing w:line="360" w:lineRule="auto"/>
-              <w:rPr>
-                <w:rFonts w:ascii="Times New Roman" w:hAnsi="Times New Roman" w:cs="Times New Roman"/>
-                <w:color w:val="000000" w:themeColor="text1"/>
-                <w:sz w:val="24"/>
-                <w:szCs w:val="24"/>
-              </w:rPr>
-            </w:pPr>
-            <w:r>
-              <w:rPr>
-                <w:rFonts w:ascii="Times New Roman" w:hAnsi="Times New Roman" w:cs="Times New Roman"/>
-                <w:color w:val="000000" w:themeColor="text1"/>
-                <w:sz w:val="24"/>
-                <w:szCs w:val="24"/>
-              </w:rPr>
-              <w:t>Design</w:t>
-            </w:r>
-          </w:p>
-        </w:tc>
-        <w:tc>
-          <w:tcPr>
-            <w:tcW w:w="5040" w:type="dxa"/>
-          </w:tcPr>
-          <w:p>
-            <w:pPr>
-              <w:autoSpaceDE w:val="0"/>
-              <w:autoSpaceDN w:val="0"/>
-              <w:adjustRightInd w:val="0"/>
-              <w:spacing w:line="360" w:lineRule="auto"/>
-              <w:rPr>
-                <w:rFonts w:ascii="Times New Roman" w:hAnsi="Times New Roman" w:cs="Times New Roman"/>
-                <w:color w:val="000000" w:themeColor="text1"/>
-                <w:sz w:val="24"/>
-                <w:szCs w:val="24"/>
-              </w:rPr>
-            </w:pPr>
-          </w:p>
-        </w:tc>
-        <w:tc>
-          <w:tcPr>
-            <w:tcW w:w="1795" w:type="dxa"/>
-          </w:tcPr>
-          <w:p>
-            <w:pPr>
-              <w:autoSpaceDE w:val="0"/>
-              <w:autoSpaceDN w:val="0"/>
-              <w:adjustRightInd w:val="0"/>
-              <w:spacing w:line="360" w:lineRule="auto"/>
-              <w:rPr>
-                <w:rFonts w:ascii="Times New Roman" w:hAnsi="Times New Roman" w:cs="Times New Roman"/>
-                <w:color w:val="000000" w:themeColor="text1"/>
-                <w:sz w:val="24"/>
-                <w:szCs w:val="24"/>
-              </w:rPr>
-            </w:pPr>
-          </w:p>
-        </w:tc>
-      </w:tr>
-      <w:tr>
-        <w:tc>
-          <w:tcPr>
-            <w:tcW w:w="1795" w:type="dxa"/>
-          </w:tcPr>
-          <w:p>
-            <w:pPr>
-              <w:autoSpaceDE w:val="0"/>
-              <w:autoSpaceDN w:val="0"/>
-              <w:adjustRightInd w:val="0"/>
-              <w:spacing w:line="360" w:lineRule="auto"/>
-              <w:rPr>
-                <w:rFonts w:ascii="Times New Roman" w:hAnsi="Times New Roman" w:cs="Times New Roman"/>
-                <w:color w:val="000000" w:themeColor="text1"/>
-                <w:sz w:val="24"/>
-                <w:szCs w:val="24"/>
-              </w:rPr>
-            </w:pPr>
-            <w:r>
-              <w:rPr>
-                <w:rFonts w:ascii="Times New Roman" w:hAnsi="Times New Roman" w:cs="Times New Roman"/>
-                <w:color w:val="000000" w:themeColor="text1"/>
-                <w:sz w:val="24"/>
-                <w:szCs w:val="24"/>
-              </w:rPr>
-              <w:t>Development</w:t>
-            </w:r>
-          </w:p>
-        </w:tc>
-        <w:tc>
-          <w:tcPr>
-            <w:tcW w:w="5040" w:type="dxa"/>
-          </w:tcPr>
-          <w:p>
-            <w:pPr>
-              <w:autoSpaceDE w:val="0"/>
-              <w:autoSpaceDN w:val="0"/>
-              <w:adjustRightInd w:val="0"/>
-              <w:spacing w:line="360" w:lineRule="auto"/>
-              <w:rPr>
-                <w:rFonts w:ascii="Times New Roman" w:hAnsi="Times New Roman" w:cs="Times New Roman"/>
-                <w:color w:val="000000" w:themeColor="text1"/>
-                <w:sz w:val="24"/>
-                <w:szCs w:val="24"/>
-              </w:rPr>
-            </w:pPr>
-          </w:p>
-        </w:tc>
-        <w:tc>
-          <w:tcPr>
-            <w:tcW w:w="1795" w:type="dxa"/>
-          </w:tcPr>
-          <w:p>
-            <w:pPr>
-              <w:autoSpaceDE w:val="0"/>
-              <w:autoSpaceDN w:val="0"/>
-              <w:adjustRightInd w:val="0"/>
-              <w:spacing w:line="360" w:lineRule="auto"/>
-              <w:rPr>
-                <w:rFonts w:ascii="Times New Roman" w:hAnsi="Times New Roman" w:cs="Times New Roman"/>
-                <w:color w:val="000000" w:themeColor="text1"/>
-                <w:sz w:val="24"/>
-                <w:szCs w:val="24"/>
-              </w:rPr>
-            </w:pPr>
-          </w:p>
-        </w:tc>
-      </w:tr>
-      <w:tr>
-        <w:tc>
-          <w:tcPr>
-            <w:tcW w:w="1795" w:type="dxa"/>
-          </w:tcPr>
-          <w:p>
-            <w:pPr>
-              <w:autoSpaceDE w:val="0"/>
-              <w:autoSpaceDN w:val="0"/>
-              <w:adjustRightInd w:val="0"/>
-              <w:spacing w:line="360" w:lineRule="auto"/>
-              <w:rPr>
-                <w:rFonts w:ascii="Times New Roman" w:hAnsi="Times New Roman" w:cs="Times New Roman"/>
-                <w:color w:val="000000" w:themeColor="text1"/>
-                <w:sz w:val="24"/>
-                <w:szCs w:val="24"/>
-              </w:rPr>
-            </w:pPr>
-            <w:r>
-              <w:rPr>
-                <w:rFonts w:ascii="Times New Roman" w:hAnsi="Times New Roman" w:cs="Times New Roman"/>
-                <w:color w:val="000000" w:themeColor="text1"/>
-                <w:sz w:val="24"/>
-                <w:szCs w:val="24"/>
-              </w:rPr>
-              <w:lastRenderedPageBreak/>
-              <w:t>Testing and Evaluation</w:t>
-            </w:r>
-          </w:p>
-        </w:tc>
-        <w:tc>
-          <w:tcPr>
-            <w:tcW w:w="5040" w:type="dxa"/>
-          </w:tcPr>
-          <w:p>
-            <w:pPr>
-              <w:autoSpaceDE w:val="0"/>
-              <w:autoSpaceDN w:val="0"/>
-              <w:adjustRightInd w:val="0"/>
-              <w:spacing w:line="360" w:lineRule="auto"/>
-              <w:rPr>
-                <w:rFonts w:ascii="Times New Roman" w:hAnsi="Times New Roman" w:cs="Times New Roman"/>
-                <w:color w:val="000000" w:themeColor="text1"/>
-                <w:sz w:val="24"/>
-                <w:szCs w:val="24"/>
-              </w:rPr>
-            </w:pPr>
-          </w:p>
-        </w:tc>
-        <w:tc>
-          <w:tcPr>
-            <w:tcW w:w="1795" w:type="dxa"/>
-          </w:tcPr>
-          <w:p>
-            <w:pPr>
-              <w:autoSpaceDE w:val="0"/>
-              <w:autoSpaceDN w:val="0"/>
-              <w:adjustRightInd w:val="0"/>
-              <w:spacing w:line="360" w:lineRule="auto"/>
-              <w:rPr>
-                <w:rFonts w:ascii="Times New Roman" w:hAnsi="Times New Roman" w:cs="Times New Roman"/>
-                <w:color w:val="000000" w:themeColor="text1"/>
-                <w:sz w:val="24"/>
-                <w:szCs w:val="24"/>
-              </w:rPr>
-            </w:pPr>
-          </w:p>
-        </w:tc>
-      </w:tr>
-      <w:tr>
-        <w:tc>
-          <w:tcPr>
-            <w:tcW w:w="1795" w:type="dxa"/>
-          </w:tcPr>
-          <w:p>
-            <w:pPr>
-              <w:autoSpaceDE w:val="0"/>
-              <w:autoSpaceDN w:val="0"/>
-              <w:adjustRightInd w:val="0"/>
-              <w:spacing w:line="360" w:lineRule="auto"/>
-              <w:rPr>
-                <w:rFonts w:ascii="Times New Roman" w:hAnsi="Times New Roman" w:cs="Times New Roman"/>
-                <w:color w:val="000000" w:themeColor="text1"/>
-                <w:sz w:val="24"/>
-                <w:szCs w:val="24"/>
-              </w:rPr>
-            </w:pPr>
-            <w:r>
-              <w:rPr>
-                <w:rFonts w:ascii="Times New Roman" w:hAnsi="Times New Roman" w:cs="Times New Roman"/>
-                <w:color w:val="000000" w:themeColor="text1"/>
-                <w:sz w:val="24"/>
-                <w:szCs w:val="24"/>
-              </w:rPr>
-              <w:t>Documenting the progress of the research</w:t>
-            </w:r>
-          </w:p>
-        </w:tc>
-        <w:tc>
-          <w:tcPr>
-            <w:tcW w:w="5040" w:type="dxa"/>
+            <w:tcW w:w="1525" w:type="dxa"/>
+            <w:shd w:val="clear" w:color="auto" w:fill="F2F2F2" w:themeFill="background1" w:themeFillShade="F2"/>
           </w:tcPr>
           <w:p>
             <w:pPr>
@@ -5694,6 +5238,7 @@
               <w:jc w:val="both"/>
               <w:rPr>
                 <w:rFonts w:ascii="Times New Roman" w:hAnsi="Times New Roman" w:cs="Times New Roman"/>
+                <w:b/>
                 <w:color w:val="000000" w:themeColor="text1"/>
                 <w:sz w:val="24"/>
                 <w:szCs w:val="24"/>
@@ -5702,26 +5247,19 @@
             <w:r>
               <w:rPr>
                 <w:rFonts w:ascii="Times New Roman" w:hAnsi="Times New Roman" w:cs="Times New Roman"/>
-                <w:color w:val="000000" w:themeColor="text1"/>
-                <w:sz w:val="24"/>
-                <w:szCs w:val="24"/>
-              </w:rPr>
-              <w:t>K</w:t>
-            </w:r>
-            <w:r>
-              <w:rPr>
-                <w:rFonts w:ascii="Times New Roman" w:hAnsi="Times New Roman" w:cs="Times New Roman"/>
-                <w:color w:val="000000" w:themeColor="text1"/>
-                <w:sz w:val="24"/>
-                <w:szCs w:val="24"/>
-              </w:rPr>
-              <w:t>eeping track of and documenting the study project's ongoing progress and any challenges encountered</w:t>
+                <w:b/>
+                <w:color w:val="000000" w:themeColor="text1"/>
+                <w:sz w:val="24"/>
+                <w:szCs w:val="24"/>
+              </w:rPr>
+              <w:t>Objective</w:t>
             </w:r>
           </w:p>
         </w:tc>
         <w:tc>
           <w:tcPr>
-            <w:tcW w:w="1795" w:type="dxa"/>
+            <w:tcW w:w="6480" w:type="dxa"/>
+            <w:shd w:val="clear" w:color="auto" w:fill="F2F2F2" w:themeFill="background1" w:themeFillShade="F2"/>
           </w:tcPr>
           <w:p>
             <w:pPr>
@@ -5729,8 +5267,10 @@
               <w:autoSpaceDN w:val="0"/>
               <w:adjustRightInd w:val="0"/>
               <w:spacing w:line="360" w:lineRule="auto"/>
-              <w:rPr>
-                <w:rFonts w:ascii="Times New Roman" w:hAnsi="Times New Roman" w:cs="Times New Roman"/>
+              <w:jc w:val="both"/>
+              <w:rPr>
+                <w:rFonts w:ascii="Times New Roman" w:hAnsi="Times New Roman" w:cs="Times New Roman"/>
+                <w:b/>
                 <w:color w:val="000000" w:themeColor="text1"/>
                 <w:sz w:val="24"/>
                 <w:szCs w:val="24"/>
@@ -5739,19 +5279,19 @@
             <w:r>
               <w:rPr>
                 <w:rFonts w:ascii="Times New Roman" w:hAnsi="Times New Roman" w:cs="Times New Roman"/>
-                <w:color w:val="000000" w:themeColor="text1"/>
-                <w:sz w:val="24"/>
-                <w:szCs w:val="24"/>
-              </w:rPr>
-              <w:t>LO8, LO6</w:t>
+                <w:b/>
+                <w:color w:val="000000" w:themeColor="text1"/>
+                <w:sz w:val="24"/>
+                <w:szCs w:val="24"/>
+              </w:rPr>
+              <w:t>Description</w:t>
             </w:r>
           </w:p>
         </w:tc>
-      </w:tr>
-      <w:tr>
         <w:tc>
           <w:tcPr>
-            <w:tcW w:w="1795" w:type="dxa"/>
+            <w:tcW w:w="630" w:type="dxa"/>
+            <w:shd w:val="clear" w:color="auto" w:fill="F2F2F2" w:themeFill="background1" w:themeFillShade="F2"/>
           </w:tcPr>
           <w:p>
             <w:pPr>
@@ -5759,8 +5299,10 @@
               <w:autoSpaceDN w:val="0"/>
               <w:adjustRightInd w:val="0"/>
               <w:spacing w:line="360" w:lineRule="auto"/>
-              <w:rPr>
-                <w:rFonts w:ascii="Times New Roman" w:hAnsi="Times New Roman" w:cs="Times New Roman"/>
+              <w:jc w:val="both"/>
+              <w:rPr>
+                <w:rFonts w:ascii="Times New Roman" w:hAnsi="Times New Roman" w:cs="Times New Roman"/>
+                <w:b/>
                 <w:color w:val="000000" w:themeColor="text1"/>
                 <w:sz w:val="24"/>
                 <w:szCs w:val="24"/>
@@ -5769,17 +5311,20 @@
             <w:r>
               <w:rPr>
                 <w:rFonts w:ascii="Times New Roman" w:hAnsi="Times New Roman" w:cs="Times New Roman"/>
-                <w:color w:val="000000" w:themeColor="text1"/>
-                <w:sz w:val="24"/>
-                <w:szCs w:val="24"/>
-              </w:rPr>
-              <w:t>Publish Findings</w:t>
+                <w:b/>
+                <w:color w:val="000000" w:themeColor="text1"/>
+                <w:sz w:val="24"/>
+                <w:szCs w:val="24"/>
+              </w:rPr>
+              <w:t>LO</w:t>
             </w:r>
           </w:p>
         </w:tc>
+      </w:tr>
+      <w:tr>
         <w:tc>
           <w:tcPr>
-            <w:tcW w:w="5040" w:type="dxa"/>
+            <w:tcW w:w="1525" w:type="dxa"/>
           </w:tcPr>
           <w:p>
             <w:pPr>
@@ -5787,6 +5332,7 @@
               <w:autoSpaceDN w:val="0"/>
               <w:adjustRightInd w:val="0"/>
               <w:spacing w:line="360" w:lineRule="auto"/>
+              <w:jc w:val="both"/>
               <w:rPr>
                 <w:rFonts w:ascii="Times New Roman" w:hAnsi="Times New Roman" w:cs="Times New Roman"/>
                 <w:color w:val="000000" w:themeColor="text1"/>
@@ -5794,13 +5340,20 @@
                 <w:szCs w:val="24"/>
               </w:rPr>
             </w:pPr>
-            <w:bookmarkStart w:id="6" w:name="_GoBack"/>
-            <w:bookmarkEnd w:id="6"/>
+            <w:r>
+              <w:rPr>
+                <w:rFonts w:ascii="Times New Roman" w:hAnsi="Times New Roman" w:cs="Times New Roman"/>
+                <w:color w:val="000000" w:themeColor="text1"/>
+                <w:sz w:val="24"/>
+                <w:szCs w:val="24"/>
+              </w:rPr>
+              <w:t>Literature Survey</w:t>
+            </w:r>
           </w:p>
         </w:tc>
         <w:tc>
           <w:tcPr>
-            <w:tcW w:w="1795" w:type="dxa"/>
+            <w:tcW w:w="6480" w:type="dxa"/>
           </w:tcPr>
           <w:p>
             <w:pPr>
@@ -5808,6 +5361,7 @@
               <w:autoSpaceDN w:val="0"/>
               <w:adjustRightInd w:val="0"/>
               <w:spacing w:line="360" w:lineRule="auto"/>
+              <w:jc w:val="both"/>
               <w:rPr>
                 <w:rFonts w:ascii="Times New Roman" w:hAnsi="Times New Roman" w:cs="Times New Roman"/>
                 <w:color w:val="000000" w:themeColor="text1"/>
@@ -5815,6 +5369,1771 @@
                 <w:szCs w:val="24"/>
               </w:rPr>
             </w:pPr>
+            <w:r>
+              <w:rPr>
+                <w:rFonts w:ascii="Times New Roman" w:hAnsi="Times New Roman" w:cs="Times New Roman"/>
+                <w:color w:val="000000" w:themeColor="text1"/>
+                <w:sz w:val="24"/>
+                <w:szCs w:val="24"/>
+              </w:rPr>
+              <w:t xml:space="preserve">Complete a thorough </w:t>
+            </w:r>
+            <w:r>
+              <w:rPr>
+                <w:rFonts w:ascii="Times New Roman" w:hAnsi="Times New Roman" w:cs="Times New Roman"/>
+                <w:color w:val="000000" w:themeColor="text1"/>
+                <w:sz w:val="24"/>
+                <w:szCs w:val="24"/>
+              </w:rPr>
+              <w:t xml:space="preserve">critical </w:t>
+            </w:r>
+            <w:r>
+              <w:rPr>
+                <w:rFonts w:ascii="Times New Roman" w:hAnsi="Times New Roman" w:cs="Times New Roman"/>
+                <w:color w:val="000000" w:themeColor="text1"/>
+                <w:sz w:val="24"/>
+                <w:szCs w:val="24"/>
+              </w:rPr>
+              <w:t xml:space="preserve">review of earlier </w:t>
+            </w:r>
+            <w:r>
+              <w:rPr>
+                <w:rFonts w:ascii="Times New Roman" w:hAnsi="Times New Roman" w:cs="Times New Roman"/>
+                <w:color w:val="000000" w:themeColor="text1"/>
+                <w:sz w:val="24"/>
+                <w:szCs w:val="24"/>
+              </w:rPr>
+              <w:t>related work</w:t>
+            </w:r>
+            <w:r>
+              <w:rPr>
+                <w:rFonts w:ascii="Times New Roman" w:hAnsi="Times New Roman" w:cs="Times New Roman"/>
+                <w:color w:val="000000" w:themeColor="text1"/>
+                <w:sz w:val="24"/>
+                <w:szCs w:val="24"/>
+              </w:rPr>
+              <w:t>.</w:t>
+            </w:r>
+          </w:p>
+          <w:p>
+            <w:pPr>
+              <w:autoSpaceDE w:val="0"/>
+              <w:autoSpaceDN w:val="0"/>
+              <w:adjustRightInd w:val="0"/>
+              <w:spacing w:line="360" w:lineRule="auto"/>
+              <w:jc w:val="both"/>
+              <w:rPr>
+                <w:rFonts w:ascii="Times New Roman" w:hAnsi="Times New Roman" w:cs="Times New Roman"/>
+                <w:color w:val="000000" w:themeColor="text1"/>
+                <w:sz w:val="24"/>
+                <w:szCs w:val="24"/>
+              </w:rPr>
+            </w:pPr>
+          </w:p>
+          <w:p>
+            <w:pPr>
+              <w:autoSpaceDE w:val="0"/>
+              <w:autoSpaceDN w:val="0"/>
+              <w:adjustRightInd w:val="0"/>
+              <w:spacing w:line="360" w:lineRule="auto"/>
+              <w:jc w:val="both"/>
+              <w:rPr>
+                <w:rFonts w:ascii="Times New Roman" w:hAnsi="Times New Roman" w:cs="Times New Roman"/>
+                <w:color w:val="000000" w:themeColor="text1"/>
+                <w:sz w:val="24"/>
+                <w:szCs w:val="24"/>
+              </w:rPr>
+            </w:pPr>
+            <w:r>
+              <w:rPr>
+                <w:rFonts w:ascii="Times New Roman" w:hAnsi="Times New Roman" w:cs="Times New Roman"/>
+                <w:b/>
+                <w:color w:val="000000" w:themeColor="text1"/>
+                <w:sz w:val="24"/>
+                <w:szCs w:val="24"/>
+              </w:rPr>
+              <w:t>RO1:</w:t>
+            </w:r>
+            <w:r>
+              <w:rPr>
+                <w:rFonts w:ascii="Times New Roman" w:hAnsi="Times New Roman" w:cs="Times New Roman"/>
+                <w:b/>
+                <w:color w:val="000000" w:themeColor="text1"/>
+                <w:sz w:val="24"/>
+                <w:szCs w:val="24"/>
+              </w:rPr>
+              <w:t xml:space="preserve"> </w:t>
+            </w:r>
+            <w:r>
+              <w:rPr>
+                <w:rFonts w:ascii="Times New Roman" w:hAnsi="Times New Roman" w:cs="Times New Roman"/>
+                <w:color w:val="000000" w:themeColor="text1"/>
+                <w:sz w:val="24"/>
+                <w:szCs w:val="24"/>
+              </w:rPr>
+              <w:t>Make a preliminary investigation</w:t>
+            </w:r>
+            <w:r>
+              <w:rPr>
+                <w:rFonts w:ascii="Times New Roman" w:hAnsi="Times New Roman" w:cs="Times New Roman"/>
+                <w:color w:val="000000" w:themeColor="text1"/>
+                <w:sz w:val="24"/>
+                <w:szCs w:val="24"/>
+              </w:rPr>
+              <w:t xml:space="preserve"> on existing abstractive text summarization using deep learning approaches.</w:t>
+            </w:r>
+          </w:p>
+          <w:p>
+            <w:pPr>
+              <w:autoSpaceDE w:val="0"/>
+              <w:autoSpaceDN w:val="0"/>
+              <w:adjustRightInd w:val="0"/>
+              <w:spacing w:line="360" w:lineRule="auto"/>
+              <w:jc w:val="both"/>
+              <w:rPr>
+                <w:rFonts w:ascii="Times New Roman" w:hAnsi="Times New Roman" w:cs="Times New Roman"/>
+                <w:color w:val="000000" w:themeColor="text1"/>
+                <w:sz w:val="24"/>
+                <w:szCs w:val="24"/>
+              </w:rPr>
+            </w:pPr>
+            <w:r>
+              <w:rPr>
+                <w:rFonts w:ascii="Times New Roman" w:hAnsi="Times New Roman" w:cs="Times New Roman"/>
+                <w:b/>
+                <w:color w:val="000000" w:themeColor="text1"/>
+                <w:sz w:val="24"/>
+                <w:szCs w:val="24"/>
+              </w:rPr>
+              <w:t xml:space="preserve">RO2: </w:t>
+            </w:r>
+            <w:r>
+              <w:rPr>
+                <w:rFonts w:ascii="Times New Roman" w:hAnsi="Times New Roman" w:cs="Times New Roman"/>
+                <w:b/>
+                <w:color w:val="000000" w:themeColor="text1"/>
+                <w:sz w:val="24"/>
+                <w:szCs w:val="24"/>
+              </w:rPr>
+              <w:t xml:space="preserve"> </w:t>
+            </w:r>
+            <w:r>
+              <w:rPr>
+                <w:rFonts w:ascii="Times New Roman" w:hAnsi="Times New Roman" w:cs="Times New Roman"/>
+                <w:color w:val="000000" w:themeColor="text1"/>
+                <w:sz w:val="24"/>
+                <w:szCs w:val="24"/>
+              </w:rPr>
+              <w:t>Make a preliminary investigation</w:t>
+            </w:r>
+            <w:r>
+              <w:rPr>
+                <w:rFonts w:ascii="Times New Roman" w:hAnsi="Times New Roman" w:cs="Times New Roman"/>
+                <w:color w:val="000000" w:themeColor="text1"/>
+                <w:sz w:val="24"/>
+                <w:szCs w:val="24"/>
+              </w:rPr>
+              <w:t xml:space="preserve"> on why transformers architecture was the chosen deep learning choice for this research.</w:t>
+            </w:r>
+          </w:p>
+          <w:p>
+            <w:pPr>
+              <w:autoSpaceDE w:val="0"/>
+              <w:autoSpaceDN w:val="0"/>
+              <w:adjustRightInd w:val="0"/>
+              <w:spacing w:line="360" w:lineRule="auto"/>
+              <w:jc w:val="both"/>
+              <w:rPr>
+                <w:rFonts w:ascii="Times New Roman" w:hAnsi="Times New Roman" w:cs="Times New Roman"/>
+                <w:color w:val="000000" w:themeColor="text1"/>
+                <w:sz w:val="24"/>
+                <w:szCs w:val="24"/>
+              </w:rPr>
+            </w:pPr>
+            <w:r>
+              <w:rPr>
+                <w:rFonts w:ascii="Times New Roman" w:hAnsi="Times New Roman" w:cs="Times New Roman"/>
+                <w:b/>
+                <w:color w:val="000000" w:themeColor="text1"/>
+                <w:sz w:val="24"/>
+                <w:szCs w:val="24"/>
+              </w:rPr>
+              <w:lastRenderedPageBreak/>
+              <w:t xml:space="preserve">RO3: </w:t>
+            </w:r>
+            <w:r>
+              <w:rPr>
+                <w:rFonts w:ascii="Times New Roman" w:hAnsi="Times New Roman" w:cs="Times New Roman"/>
+                <w:color w:val="000000" w:themeColor="text1"/>
+                <w:sz w:val="24"/>
+                <w:szCs w:val="24"/>
+              </w:rPr>
+              <w:t>Analyze the top tier transformer architectures widely used.</w:t>
+            </w:r>
+          </w:p>
+          <w:p>
+            <w:pPr>
+              <w:autoSpaceDE w:val="0"/>
+              <w:autoSpaceDN w:val="0"/>
+              <w:adjustRightInd w:val="0"/>
+              <w:spacing w:line="360" w:lineRule="auto"/>
+              <w:jc w:val="both"/>
+              <w:rPr>
+                <w:rFonts w:ascii="Times New Roman" w:hAnsi="Times New Roman" w:cs="Times New Roman"/>
+                <w:color w:val="000000" w:themeColor="text1"/>
+                <w:sz w:val="24"/>
+                <w:szCs w:val="24"/>
+              </w:rPr>
+            </w:pPr>
+            <w:r>
+              <w:rPr>
+                <w:rFonts w:ascii="Times New Roman" w:hAnsi="Times New Roman" w:cs="Times New Roman"/>
+                <w:b/>
+                <w:color w:val="000000" w:themeColor="text1"/>
+                <w:sz w:val="24"/>
+                <w:szCs w:val="24"/>
+              </w:rPr>
+              <w:t>RO4:</w:t>
+            </w:r>
+            <w:r>
+              <w:rPr>
+                <w:rFonts w:ascii="Times New Roman" w:hAnsi="Times New Roman" w:cs="Times New Roman"/>
+                <w:b/>
+                <w:color w:val="000000" w:themeColor="text1"/>
+                <w:sz w:val="24"/>
+                <w:szCs w:val="24"/>
+              </w:rPr>
+              <w:t xml:space="preserve"> </w:t>
+            </w:r>
+            <w:r>
+              <w:rPr>
+                <w:rFonts w:ascii="Times New Roman" w:hAnsi="Times New Roman" w:cs="Times New Roman"/>
+                <w:color w:val="000000" w:themeColor="text1"/>
+                <w:sz w:val="24"/>
+                <w:szCs w:val="24"/>
+              </w:rPr>
+              <w:t>Analyzing how the models can be fine-tuned via hyperparameter optimization.</w:t>
+            </w:r>
+          </w:p>
+          <w:p>
+            <w:pPr>
+              <w:autoSpaceDE w:val="0"/>
+              <w:autoSpaceDN w:val="0"/>
+              <w:adjustRightInd w:val="0"/>
+              <w:spacing w:line="360" w:lineRule="auto"/>
+              <w:jc w:val="both"/>
+              <w:rPr>
+                <w:rFonts w:ascii="Times New Roman" w:hAnsi="Times New Roman" w:cs="Times New Roman"/>
+                <w:color w:val="000000" w:themeColor="text1"/>
+                <w:sz w:val="24"/>
+                <w:szCs w:val="24"/>
+              </w:rPr>
+            </w:pPr>
+            <w:r>
+              <w:rPr>
+                <w:rFonts w:ascii="Times New Roman" w:hAnsi="Times New Roman" w:cs="Times New Roman"/>
+                <w:b/>
+                <w:color w:val="000000" w:themeColor="text1"/>
+                <w:sz w:val="24"/>
+                <w:szCs w:val="24"/>
+              </w:rPr>
+              <w:t xml:space="preserve">RO5: </w:t>
+            </w:r>
+            <w:r>
+              <w:rPr>
+                <w:rFonts w:ascii="Times New Roman" w:hAnsi="Times New Roman" w:cs="Times New Roman"/>
+                <w:color w:val="000000" w:themeColor="text1"/>
+                <w:sz w:val="24"/>
+                <w:szCs w:val="24"/>
+              </w:rPr>
+              <w:t>Analyzing the different approaches used for model evaluation.</w:t>
+            </w:r>
+          </w:p>
+        </w:tc>
+        <w:tc>
+          <w:tcPr>
+            <w:tcW w:w="630" w:type="dxa"/>
+          </w:tcPr>
+          <w:p>
+            <w:pPr>
+              <w:autoSpaceDE w:val="0"/>
+              <w:autoSpaceDN w:val="0"/>
+              <w:adjustRightInd w:val="0"/>
+              <w:spacing w:line="360" w:lineRule="auto"/>
+              <w:jc w:val="both"/>
+              <w:rPr>
+                <w:rFonts w:ascii="Times New Roman" w:hAnsi="Times New Roman" w:cs="Times New Roman"/>
+                <w:color w:val="000000" w:themeColor="text1"/>
+                <w:sz w:val="24"/>
+                <w:szCs w:val="24"/>
+              </w:rPr>
+            </w:pPr>
+            <w:r>
+              <w:rPr>
+                <w:rFonts w:ascii="Times New Roman" w:hAnsi="Times New Roman" w:cs="Times New Roman"/>
+                <w:color w:val="000000" w:themeColor="text1"/>
+                <w:sz w:val="24"/>
+                <w:szCs w:val="24"/>
+              </w:rPr>
+              <w:lastRenderedPageBreak/>
+              <w:t>LO2,</w:t>
+            </w:r>
+          </w:p>
+          <w:p>
+            <w:pPr>
+              <w:autoSpaceDE w:val="0"/>
+              <w:autoSpaceDN w:val="0"/>
+              <w:adjustRightInd w:val="0"/>
+              <w:spacing w:line="360" w:lineRule="auto"/>
+              <w:jc w:val="both"/>
+              <w:rPr>
+                <w:rFonts w:ascii="Times New Roman" w:hAnsi="Times New Roman" w:cs="Times New Roman"/>
+                <w:color w:val="000000" w:themeColor="text1"/>
+                <w:sz w:val="24"/>
+                <w:szCs w:val="24"/>
+              </w:rPr>
+            </w:pPr>
+            <w:r>
+              <w:rPr>
+                <w:rFonts w:ascii="Times New Roman" w:hAnsi="Times New Roman" w:cs="Times New Roman"/>
+                <w:color w:val="000000" w:themeColor="text1"/>
+                <w:sz w:val="24"/>
+                <w:szCs w:val="24"/>
+              </w:rPr>
+              <w:t>LO4,</w:t>
+            </w:r>
+          </w:p>
+          <w:p>
+            <w:pPr>
+              <w:autoSpaceDE w:val="0"/>
+              <w:autoSpaceDN w:val="0"/>
+              <w:adjustRightInd w:val="0"/>
+              <w:spacing w:line="360" w:lineRule="auto"/>
+              <w:jc w:val="both"/>
+              <w:rPr>
+                <w:rFonts w:ascii="Times New Roman" w:hAnsi="Times New Roman" w:cs="Times New Roman"/>
+                <w:color w:val="000000" w:themeColor="text1"/>
+                <w:sz w:val="24"/>
+                <w:szCs w:val="24"/>
+              </w:rPr>
+            </w:pPr>
+            <w:r>
+              <w:rPr>
+                <w:rFonts w:ascii="Times New Roman" w:hAnsi="Times New Roman" w:cs="Times New Roman"/>
+                <w:color w:val="000000" w:themeColor="text1"/>
+                <w:sz w:val="24"/>
+                <w:szCs w:val="24"/>
+              </w:rPr>
+              <w:t>LO5</w:t>
+            </w:r>
+          </w:p>
+        </w:tc>
+      </w:tr>
+      <w:tr>
+        <w:tc>
+          <w:tcPr>
+            <w:tcW w:w="1525" w:type="dxa"/>
+          </w:tcPr>
+          <w:p>
+            <w:pPr>
+              <w:autoSpaceDE w:val="0"/>
+              <w:autoSpaceDN w:val="0"/>
+              <w:adjustRightInd w:val="0"/>
+              <w:spacing w:line="360" w:lineRule="auto"/>
+              <w:jc w:val="both"/>
+              <w:rPr>
+                <w:rFonts w:ascii="Times New Roman" w:hAnsi="Times New Roman" w:cs="Times New Roman"/>
+                <w:color w:val="000000" w:themeColor="text1"/>
+                <w:sz w:val="24"/>
+                <w:szCs w:val="24"/>
+              </w:rPr>
+            </w:pPr>
+            <w:r>
+              <w:rPr>
+                <w:rFonts w:ascii="Times New Roman" w:hAnsi="Times New Roman" w:cs="Times New Roman"/>
+                <w:color w:val="000000" w:themeColor="text1"/>
+                <w:sz w:val="24"/>
+                <w:szCs w:val="24"/>
+              </w:rPr>
+              <w:t>Requirement Analysis</w:t>
+            </w:r>
+          </w:p>
+        </w:tc>
+        <w:tc>
+          <w:tcPr>
+            <w:tcW w:w="6480" w:type="dxa"/>
+          </w:tcPr>
+          <w:p>
+            <w:pPr>
+              <w:autoSpaceDE w:val="0"/>
+              <w:autoSpaceDN w:val="0"/>
+              <w:adjustRightInd w:val="0"/>
+              <w:spacing w:line="360" w:lineRule="auto"/>
+              <w:jc w:val="both"/>
+              <w:rPr>
+                <w:rFonts w:ascii="Times New Roman" w:hAnsi="Times New Roman" w:cs="Times New Roman"/>
+                <w:color w:val="000000" w:themeColor="text1"/>
+                <w:sz w:val="24"/>
+                <w:szCs w:val="24"/>
+              </w:rPr>
+            </w:pPr>
+            <w:r>
+              <w:rPr>
+                <w:rFonts w:ascii="Times New Roman" w:hAnsi="Times New Roman" w:cs="Times New Roman"/>
+                <w:color w:val="000000" w:themeColor="text1"/>
+                <w:sz w:val="24"/>
+                <w:szCs w:val="24"/>
+              </w:rPr>
+              <w:t>Defining the project's needs utilizing relevant approaches and tools in order to solve the projected research gaps and obstacles based on prior related research.</w:t>
+            </w:r>
+          </w:p>
+          <w:p>
+            <w:pPr>
+              <w:autoSpaceDE w:val="0"/>
+              <w:autoSpaceDN w:val="0"/>
+              <w:adjustRightInd w:val="0"/>
+              <w:spacing w:line="360" w:lineRule="auto"/>
+              <w:jc w:val="both"/>
+              <w:rPr>
+                <w:rFonts w:ascii="Times New Roman" w:hAnsi="Times New Roman" w:cs="Times New Roman"/>
+                <w:color w:val="000000" w:themeColor="text1"/>
+                <w:sz w:val="24"/>
+                <w:szCs w:val="24"/>
+              </w:rPr>
+            </w:pPr>
+          </w:p>
+          <w:p>
+            <w:pPr>
+              <w:autoSpaceDE w:val="0"/>
+              <w:autoSpaceDN w:val="0"/>
+              <w:adjustRightInd w:val="0"/>
+              <w:spacing w:line="360" w:lineRule="auto"/>
+              <w:jc w:val="both"/>
+              <w:rPr>
+                <w:rFonts w:ascii="Times New Roman" w:hAnsi="Times New Roman" w:cs="Times New Roman"/>
+                <w:color w:val="000000" w:themeColor="text1"/>
+                <w:sz w:val="24"/>
+                <w:szCs w:val="24"/>
+              </w:rPr>
+            </w:pPr>
+            <w:r>
+              <w:rPr>
+                <w:rFonts w:ascii="Times New Roman" w:hAnsi="Times New Roman" w:cs="Times New Roman"/>
+                <w:b/>
+                <w:color w:val="000000" w:themeColor="text1"/>
+                <w:sz w:val="24"/>
+                <w:szCs w:val="24"/>
+              </w:rPr>
+              <w:t>RO1:</w:t>
+            </w:r>
+            <w:r>
+              <w:rPr>
+                <w:rFonts w:ascii="Times New Roman" w:hAnsi="Times New Roman" w:cs="Times New Roman"/>
+                <w:b/>
+                <w:color w:val="000000" w:themeColor="text1"/>
+                <w:sz w:val="24"/>
+                <w:szCs w:val="24"/>
+              </w:rPr>
+              <w:t xml:space="preserve"> </w:t>
+            </w:r>
+            <w:r>
+              <w:rPr>
+                <w:rFonts w:ascii="Times New Roman" w:hAnsi="Times New Roman" w:cs="Times New Roman"/>
+                <w:color w:val="000000" w:themeColor="text1"/>
+                <w:sz w:val="24"/>
+                <w:szCs w:val="24"/>
+              </w:rPr>
+              <w:t>Gathering information related to the expected metadata required for the dataset to contain for the model training.</w:t>
+            </w:r>
+          </w:p>
+          <w:p>
+            <w:pPr>
+              <w:autoSpaceDE w:val="0"/>
+              <w:autoSpaceDN w:val="0"/>
+              <w:adjustRightInd w:val="0"/>
+              <w:spacing w:line="360" w:lineRule="auto"/>
+              <w:jc w:val="both"/>
+              <w:rPr>
+                <w:rFonts w:ascii="Times New Roman" w:hAnsi="Times New Roman" w:cs="Times New Roman"/>
+                <w:color w:val="000000" w:themeColor="text1"/>
+                <w:sz w:val="24"/>
+                <w:szCs w:val="24"/>
+              </w:rPr>
+            </w:pPr>
+            <w:r>
+              <w:rPr>
+                <w:rFonts w:ascii="Times New Roman" w:hAnsi="Times New Roman" w:cs="Times New Roman"/>
+                <w:b/>
+                <w:color w:val="000000" w:themeColor="text1"/>
+                <w:sz w:val="24"/>
+                <w:szCs w:val="24"/>
+              </w:rPr>
+              <w:t>RO2:</w:t>
+            </w:r>
+            <w:r>
+              <w:rPr>
+                <w:rFonts w:ascii="Times New Roman" w:hAnsi="Times New Roman" w:cs="Times New Roman"/>
+                <w:b/>
+                <w:color w:val="000000" w:themeColor="text1"/>
+                <w:sz w:val="24"/>
+                <w:szCs w:val="24"/>
+              </w:rPr>
+              <w:t xml:space="preserve"> </w:t>
+            </w:r>
+            <w:r>
+              <w:rPr>
+                <w:rFonts w:ascii="Times New Roman" w:hAnsi="Times New Roman" w:cs="Times New Roman"/>
+                <w:color w:val="000000" w:themeColor="text1"/>
+                <w:sz w:val="24"/>
+                <w:szCs w:val="24"/>
+              </w:rPr>
+              <w:t>Gathering the requirements of transformer architectures for fine-tuning and understand the end to end user expectations.</w:t>
+            </w:r>
+          </w:p>
+          <w:p>
+            <w:pPr>
+              <w:autoSpaceDE w:val="0"/>
+              <w:autoSpaceDN w:val="0"/>
+              <w:adjustRightInd w:val="0"/>
+              <w:spacing w:line="360" w:lineRule="auto"/>
+              <w:jc w:val="both"/>
+              <w:rPr>
+                <w:rFonts w:ascii="Times New Roman" w:hAnsi="Times New Roman" w:cs="Times New Roman"/>
+                <w:color w:val="000000" w:themeColor="text1"/>
+                <w:sz w:val="24"/>
+                <w:szCs w:val="24"/>
+              </w:rPr>
+            </w:pPr>
+            <w:r>
+              <w:rPr>
+                <w:rFonts w:ascii="Times New Roman" w:hAnsi="Times New Roman" w:cs="Times New Roman"/>
+                <w:b/>
+                <w:color w:val="000000" w:themeColor="text1"/>
+                <w:sz w:val="24"/>
+                <w:szCs w:val="24"/>
+              </w:rPr>
+              <w:t xml:space="preserve">RO3: </w:t>
+            </w:r>
+            <w:r>
+              <w:rPr>
+                <w:rFonts w:ascii="Times New Roman" w:hAnsi="Times New Roman" w:cs="Times New Roman"/>
+                <w:color w:val="000000" w:themeColor="text1"/>
+                <w:sz w:val="24"/>
+                <w:szCs w:val="24"/>
+              </w:rPr>
+              <w:t>Getting insights from domain experts to build a suitable system.</w:t>
+            </w:r>
+          </w:p>
+        </w:tc>
+        <w:tc>
+          <w:tcPr>
+            <w:tcW w:w="630" w:type="dxa"/>
+          </w:tcPr>
+          <w:p>
+            <w:pPr>
+              <w:autoSpaceDE w:val="0"/>
+              <w:autoSpaceDN w:val="0"/>
+              <w:adjustRightInd w:val="0"/>
+              <w:spacing w:line="360" w:lineRule="auto"/>
+              <w:jc w:val="both"/>
+              <w:rPr>
+                <w:rFonts w:ascii="Times New Roman" w:hAnsi="Times New Roman" w:cs="Times New Roman"/>
+                <w:color w:val="000000" w:themeColor="text1"/>
+                <w:sz w:val="24"/>
+                <w:szCs w:val="24"/>
+              </w:rPr>
+            </w:pPr>
+            <w:r>
+              <w:rPr>
+                <w:rFonts w:ascii="Times New Roman" w:hAnsi="Times New Roman" w:cs="Times New Roman"/>
+                <w:color w:val="000000" w:themeColor="text1"/>
+                <w:sz w:val="24"/>
+                <w:szCs w:val="24"/>
+              </w:rPr>
+              <w:t>LO1, LO2, LO5, LO7</w:t>
+            </w:r>
+          </w:p>
+        </w:tc>
+      </w:tr>
+      <w:tr>
+        <w:tc>
+          <w:tcPr>
+            <w:tcW w:w="1525" w:type="dxa"/>
+          </w:tcPr>
+          <w:p>
+            <w:pPr>
+              <w:autoSpaceDE w:val="0"/>
+              <w:autoSpaceDN w:val="0"/>
+              <w:adjustRightInd w:val="0"/>
+              <w:spacing w:line="360" w:lineRule="auto"/>
+              <w:jc w:val="both"/>
+              <w:rPr>
+                <w:rFonts w:ascii="Times New Roman" w:hAnsi="Times New Roman" w:cs="Times New Roman"/>
+                <w:color w:val="000000" w:themeColor="text1"/>
+                <w:sz w:val="24"/>
+                <w:szCs w:val="24"/>
+              </w:rPr>
+            </w:pPr>
+            <w:r>
+              <w:rPr>
+                <w:rFonts w:ascii="Times New Roman" w:hAnsi="Times New Roman" w:cs="Times New Roman"/>
+                <w:color w:val="000000" w:themeColor="text1"/>
+                <w:sz w:val="24"/>
+                <w:szCs w:val="24"/>
+              </w:rPr>
+              <w:t>Design</w:t>
+            </w:r>
+          </w:p>
+        </w:tc>
+        <w:tc>
+          <w:tcPr>
+            <w:tcW w:w="6480" w:type="dxa"/>
+          </w:tcPr>
+          <w:p>
+            <w:pPr>
+              <w:autoSpaceDE w:val="0"/>
+              <w:autoSpaceDN w:val="0"/>
+              <w:adjustRightInd w:val="0"/>
+              <w:spacing w:line="360" w:lineRule="auto"/>
+              <w:jc w:val="both"/>
+              <w:rPr>
+                <w:rFonts w:ascii="Times New Roman" w:hAnsi="Times New Roman" w:cs="Times New Roman"/>
+                <w:color w:val="000000" w:themeColor="text1"/>
+                <w:sz w:val="24"/>
+                <w:szCs w:val="24"/>
+              </w:rPr>
+            </w:pPr>
+            <w:r>
+              <w:rPr>
+                <w:rFonts w:ascii="Times New Roman" w:hAnsi="Times New Roman" w:cs="Times New Roman"/>
+                <w:color w:val="000000" w:themeColor="text1"/>
+                <w:sz w:val="24"/>
+                <w:szCs w:val="24"/>
+              </w:rPr>
+              <w:t>Consider</w:t>
+            </w:r>
+            <w:r>
+              <w:rPr>
+                <w:rFonts w:ascii="Times New Roman" w:hAnsi="Times New Roman" w:cs="Times New Roman"/>
+                <w:color w:val="000000" w:themeColor="text1"/>
+                <w:sz w:val="24"/>
+                <w:szCs w:val="24"/>
+              </w:rPr>
+              <w:t>ing</w:t>
+            </w:r>
+            <w:r>
+              <w:rPr>
+                <w:rFonts w:ascii="Times New Roman" w:hAnsi="Times New Roman" w:cs="Times New Roman"/>
+                <w:color w:val="000000" w:themeColor="text1"/>
+                <w:sz w:val="24"/>
+                <w:szCs w:val="24"/>
+              </w:rPr>
+              <w:t xml:space="preserve"> the following when developing the suggested system</w:t>
+            </w:r>
+            <w:r>
+              <w:rPr>
+                <w:rFonts w:ascii="Times New Roman" w:hAnsi="Times New Roman" w:cs="Times New Roman"/>
+                <w:color w:val="000000" w:themeColor="text1"/>
+                <w:sz w:val="24"/>
+                <w:szCs w:val="24"/>
+              </w:rPr>
+              <w:t>:</w:t>
+            </w:r>
+          </w:p>
+          <w:p>
+            <w:pPr>
+              <w:autoSpaceDE w:val="0"/>
+              <w:autoSpaceDN w:val="0"/>
+              <w:adjustRightInd w:val="0"/>
+              <w:spacing w:line="360" w:lineRule="auto"/>
+              <w:jc w:val="both"/>
+              <w:rPr>
+                <w:rFonts w:ascii="Times New Roman" w:hAnsi="Times New Roman" w:cs="Times New Roman"/>
+                <w:color w:val="000000" w:themeColor="text1"/>
+                <w:sz w:val="24"/>
+                <w:szCs w:val="24"/>
+              </w:rPr>
+            </w:pPr>
+          </w:p>
+          <w:p>
+            <w:pPr>
+              <w:autoSpaceDE w:val="0"/>
+              <w:autoSpaceDN w:val="0"/>
+              <w:adjustRightInd w:val="0"/>
+              <w:spacing w:line="360" w:lineRule="auto"/>
+              <w:jc w:val="both"/>
+              <w:rPr>
+                <w:rFonts w:ascii="Times New Roman" w:hAnsi="Times New Roman" w:cs="Times New Roman"/>
+                <w:color w:val="000000" w:themeColor="text1"/>
+                <w:sz w:val="24"/>
+                <w:szCs w:val="24"/>
+              </w:rPr>
+            </w:pPr>
+            <w:r>
+              <w:rPr>
+                <w:rFonts w:ascii="Times New Roman" w:hAnsi="Times New Roman" w:cs="Times New Roman"/>
+                <w:b/>
+                <w:color w:val="000000" w:themeColor="text1"/>
+                <w:sz w:val="24"/>
+                <w:szCs w:val="24"/>
+              </w:rPr>
+              <w:t>RO1:</w:t>
+            </w:r>
+            <w:r>
+              <w:rPr>
+                <w:rFonts w:ascii="Times New Roman" w:hAnsi="Times New Roman" w:cs="Times New Roman"/>
+                <w:color w:val="000000" w:themeColor="text1"/>
+                <w:sz w:val="24"/>
+                <w:szCs w:val="24"/>
+              </w:rPr>
+              <w:t xml:space="preserve"> Design a component to preprocess the dataset for the respective model inputs.</w:t>
+            </w:r>
+          </w:p>
+          <w:p>
+            <w:pPr>
+              <w:autoSpaceDE w:val="0"/>
+              <w:autoSpaceDN w:val="0"/>
+              <w:adjustRightInd w:val="0"/>
+              <w:spacing w:line="360" w:lineRule="auto"/>
+              <w:jc w:val="both"/>
+              <w:rPr>
+                <w:rFonts w:ascii="Times New Roman" w:hAnsi="Times New Roman" w:cs="Times New Roman"/>
+                <w:color w:val="000000" w:themeColor="text1"/>
+                <w:sz w:val="24"/>
+                <w:szCs w:val="24"/>
+              </w:rPr>
+            </w:pPr>
+            <w:r>
+              <w:rPr>
+                <w:rFonts w:ascii="Times New Roman" w:hAnsi="Times New Roman" w:cs="Times New Roman"/>
+                <w:b/>
+                <w:color w:val="000000" w:themeColor="text1"/>
+                <w:sz w:val="24"/>
+                <w:szCs w:val="24"/>
+              </w:rPr>
+              <w:t>RO2:</w:t>
+            </w:r>
+            <w:r>
+              <w:rPr>
+                <w:rFonts w:ascii="Times New Roman" w:hAnsi="Times New Roman" w:cs="Times New Roman"/>
+                <w:color w:val="000000" w:themeColor="text1"/>
+                <w:sz w:val="24"/>
+                <w:szCs w:val="24"/>
+              </w:rPr>
+              <w:t xml:space="preserve"> Design a component to store the top tier transformer models </w:t>
+            </w:r>
+            <w:r>
+              <w:rPr>
+                <w:rFonts w:ascii="Times New Roman" w:hAnsi="Times New Roman" w:cs="Times New Roman"/>
+                <w:color w:val="000000" w:themeColor="text1"/>
+                <w:sz w:val="24"/>
+                <w:szCs w:val="24"/>
+              </w:rPr>
+              <w:t>with their respective metadata, to use throughout.</w:t>
+            </w:r>
+          </w:p>
+          <w:p>
+            <w:pPr>
+              <w:autoSpaceDE w:val="0"/>
+              <w:autoSpaceDN w:val="0"/>
+              <w:adjustRightInd w:val="0"/>
+              <w:spacing w:line="360" w:lineRule="auto"/>
+              <w:jc w:val="both"/>
+              <w:rPr>
+                <w:rFonts w:ascii="Times New Roman" w:hAnsi="Times New Roman" w:cs="Times New Roman"/>
+                <w:color w:val="000000" w:themeColor="text1"/>
+                <w:sz w:val="24"/>
+                <w:szCs w:val="24"/>
+              </w:rPr>
+            </w:pPr>
+            <w:r>
+              <w:rPr>
+                <w:rFonts w:ascii="Times New Roman" w:hAnsi="Times New Roman" w:cs="Times New Roman"/>
+                <w:b/>
+                <w:color w:val="000000" w:themeColor="text1"/>
+                <w:sz w:val="24"/>
+                <w:szCs w:val="24"/>
+              </w:rPr>
+              <w:t>RO3:</w:t>
+            </w:r>
+            <w:r>
+              <w:rPr>
+                <w:rFonts w:ascii="Times New Roman" w:hAnsi="Times New Roman" w:cs="Times New Roman"/>
+                <w:color w:val="000000" w:themeColor="text1"/>
+                <w:sz w:val="24"/>
+                <w:szCs w:val="24"/>
+              </w:rPr>
+              <w:t xml:space="preserve"> Design a hyperparameter tuning component that can improve accuracy of the transformer model.</w:t>
+            </w:r>
+          </w:p>
+          <w:p>
+            <w:pPr>
+              <w:autoSpaceDE w:val="0"/>
+              <w:autoSpaceDN w:val="0"/>
+              <w:adjustRightInd w:val="0"/>
+              <w:spacing w:line="360" w:lineRule="auto"/>
+              <w:jc w:val="both"/>
+              <w:rPr>
+                <w:rFonts w:ascii="Times New Roman" w:hAnsi="Times New Roman" w:cs="Times New Roman"/>
+                <w:color w:val="000000" w:themeColor="text1"/>
+                <w:sz w:val="24"/>
+                <w:szCs w:val="24"/>
+              </w:rPr>
+            </w:pPr>
+            <w:r>
+              <w:rPr>
+                <w:rFonts w:ascii="Times New Roman" w:hAnsi="Times New Roman" w:cs="Times New Roman"/>
+                <w:b/>
+                <w:color w:val="000000" w:themeColor="text1"/>
+                <w:sz w:val="24"/>
+                <w:szCs w:val="24"/>
+              </w:rPr>
+              <w:t>RO4</w:t>
+            </w:r>
+            <w:r>
+              <w:rPr>
+                <w:rFonts w:ascii="Times New Roman" w:hAnsi="Times New Roman" w:cs="Times New Roman"/>
+                <w:color w:val="000000" w:themeColor="text1"/>
+                <w:sz w:val="24"/>
+                <w:szCs w:val="24"/>
+              </w:rPr>
+              <w:t>: Design high-level architecture for the system.</w:t>
+            </w:r>
+          </w:p>
+        </w:tc>
+        <w:tc>
+          <w:tcPr>
+            <w:tcW w:w="630" w:type="dxa"/>
+          </w:tcPr>
+          <w:p>
+            <w:pPr>
+              <w:autoSpaceDE w:val="0"/>
+              <w:autoSpaceDN w:val="0"/>
+              <w:adjustRightInd w:val="0"/>
+              <w:spacing w:line="360" w:lineRule="auto"/>
+              <w:jc w:val="both"/>
+              <w:rPr>
+                <w:rFonts w:ascii="Times New Roman" w:hAnsi="Times New Roman" w:cs="Times New Roman"/>
+                <w:color w:val="000000" w:themeColor="text1"/>
+                <w:sz w:val="24"/>
+                <w:szCs w:val="24"/>
+              </w:rPr>
+            </w:pPr>
+            <w:r>
+              <w:rPr>
+                <w:rFonts w:ascii="Times New Roman" w:hAnsi="Times New Roman" w:cs="Times New Roman"/>
+                <w:color w:val="000000" w:themeColor="text1"/>
+                <w:sz w:val="24"/>
+                <w:szCs w:val="24"/>
+              </w:rPr>
+              <w:t xml:space="preserve">LO1, </w:t>
+            </w:r>
+          </w:p>
+          <w:p>
+            <w:pPr>
+              <w:autoSpaceDE w:val="0"/>
+              <w:autoSpaceDN w:val="0"/>
+              <w:adjustRightInd w:val="0"/>
+              <w:spacing w:line="360" w:lineRule="auto"/>
+              <w:jc w:val="both"/>
+              <w:rPr>
+                <w:rFonts w:ascii="Times New Roman" w:hAnsi="Times New Roman" w:cs="Times New Roman"/>
+                <w:color w:val="000000" w:themeColor="text1"/>
+                <w:sz w:val="24"/>
+                <w:szCs w:val="24"/>
+              </w:rPr>
+            </w:pPr>
+            <w:r>
+              <w:rPr>
+                <w:rFonts w:ascii="Times New Roman" w:hAnsi="Times New Roman" w:cs="Times New Roman"/>
+                <w:color w:val="000000" w:themeColor="text1"/>
+                <w:sz w:val="24"/>
+                <w:szCs w:val="24"/>
+              </w:rPr>
+              <w:t>LO2</w:t>
+            </w:r>
+          </w:p>
+        </w:tc>
+      </w:tr>
+      <w:tr>
+        <w:tc>
+          <w:tcPr>
+            <w:tcW w:w="1525" w:type="dxa"/>
+          </w:tcPr>
+          <w:p>
+            <w:pPr>
+              <w:autoSpaceDE w:val="0"/>
+              <w:autoSpaceDN w:val="0"/>
+              <w:adjustRightInd w:val="0"/>
+              <w:spacing w:line="360" w:lineRule="auto"/>
+              <w:jc w:val="both"/>
+              <w:rPr>
+                <w:rFonts w:ascii="Times New Roman" w:hAnsi="Times New Roman" w:cs="Times New Roman"/>
+                <w:color w:val="000000" w:themeColor="text1"/>
+                <w:sz w:val="24"/>
+                <w:szCs w:val="24"/>
+              </w:rPr>
+            </w:pPr>
+            <w:r>
+              <w:rPr>
+                <w:rFonts w:ascii="Times New Roman" w:hAnsi="Times New Roman" w:cs="Times New Roman"/>
+                <w:color w:val="000000" w:themeColor="text1"/>
+                <w:sz w:val="24"/>
+                <w:szCs w:val="24"/>
+              </w:rPr>
+              <w:t>Development</w:t>
+            </w:r>
+          </w:p>
+        </w:tc>
+        <w:tc>
+          <w:tcPr>
+            <w:tcW w:w="6480" w:type="dxa"/>
+          </w:tcPr>
+          <w:p>
+            <w:pPr>
+              <w:autoSpaceDE w:val="0"/>
+              <w:autoSpaceDN w:val="0"/>
+              <w:adjustRightInd w:val="0"/>
+              <w:spacing w:line="360" w:lineRule="auto"/>
+              <w:jc w:val="both"/>
+              <w:rPr>
+                <w:rFonts w:ascii="Times New Roman" w:hAnsi="Times New Roman" w:cs="Times New Roman"/>
+                <w:color w:val="000000" w:themeColor="text1"/>
+                <w:sz w:val="24"/>
+                <w:szCs w:val="24"/>
+              </w:rPr>
+            </w:pPr>
+            <w:r>
+              <w:rPr>
+                <w:rFonts w:ascii="Times New Roman" w:hAnsi="Times New Roman" w:cs="Times New Roman"/>
+                <w:color w:val="000000" w:themeColor="text1"/>
+                <w:sz w:val="24"/>
+                <w:szCs w:val="24"/>
+              </w:rPr>
+              <w:t>Setting up a mechanism capable of addressing the gaps that were intended to be covered.</w:t>
+            </w:r>
+          </w:p>
+          <w:p>
+            <w:pPr>
+              <w:autoSpaceDE w:val="0"/>
+              <w:autoSpaceDN w:val="0"/>
+              <w:adjustRightInd w:val="0"/>
+              <w:spacing w:line="360" w:lineRule="auto"/>
+              <w:jc w:val="both"/>
+              <w:rPr>
+                <w:rFonts w:ascii="Times New Roman" w:hAnsi="Times New Roman" w:cs="Times New Roman"/>
+                <w:color w:val="000000" w:themeColor="text1"/>
+                <w:sz w:val="24"/>
+                <w:szCs w:val="24"/>
+              </w:rPr>
+            </w:pPr>
+          </w:p>
+          <w:p>
+            <w:pPr>
+              <w:autoSpaceDE w:val="0"/>
+              <w:autoSpaceDN w:val="0"/>
+              <w:adjustRightInd w:val="0"/>
+              <w:spacing w:line="360" w:lineRule="auto"/>
+              <w:jc w:val="both"/>
+              <w:rPr>
+                <w:rFonts w:ascii="Times New Roman" w:hAnsi="Times New Roman" w:cs="Times New Roman"/>
+                <w:color w:val="000000" w:themeColor="text1"/>
+                <w:sz w:val="24"/>
+                <w:szCs w:val="24"/>
+              </w:rPr>
+            </w:pPr>
+            <w:r>
+              <w:rPr>
+                <w:rFonts w:ascii="Times New Roman" w:hAnsi="Times New Roman" w:cs="Times New Roman"/>
+                <w:b/>
+                <w:color w:val="000000" w:themeColor="text1"/>
+                <w:sz w:val="24"/>
+                <w:szCs w:val="24"/>
+              </w:rPr>
+              <w:t>RO1</w:t>
+            </w:r>
+            <w:r>
+              <w:rPr>
+                <w:rFonts w:ascii="Times New Roman" w:hAnsi="Times New Roman" w:cs="Times New Roman"/>
+                <w:color w:val="000000" w:themeColor="text1"/>
+                <w:sz w:val="24"/>
+                <w:szCs w:val="24"/>
+              </w:rPr>
+              <w:t xml:space="preserve">: </w:t>
+            </w:r>
+            <w:r>
+              <w:rPr>
+                <w:rFonts w:ascii="Times New Roman" w:hAnsi="Times New Roman" w:cs="Times New Roman"/>
+                <w:color w:val="000000" w:themeColor="text1"/>
+                <w:sz w:val="24"/>
+                <w:szCs w:val="24"/>
+              </w:rPr>
+              <w:t>To develop data preprocessing component.</w:t>
+            </w:r>
+          </w:p>
+          <w:p>
+            <w:pPr>
+              <w:autoSpaceDE w:val="0"/>
+              <w:autoSpaceDN w:val="0"/>
+              <w:adjustRightInd w:val="0"/>
+              <w:spacing w:line="360" w:lineRule="auto"/>
+              <w:jc w:val="both"/>
+              <w:rPr>
+                <w:rFonts w:ascii="Times New Roman" w:hAnsi="Times New Roman" w:cs="Times New Roman"/>
+                <w:color w:val="000000" w:themeColor="text1"/>
+                <w:sz w:val="24"/>
+                <w:szCs w:val="24"/>
+              </w:rPr>
+            </w:pPr>
+            <w:r>
+              <w:rPr>
+                <w:rFonts w:ascii="Times New Roman" w:hAnsi="Times New Roman" w:cs="Times New Roman"/>
+                <w:b/>
+                <w:color w:val="000000" w:themeColor="text1"/>
+                <w:sz w:val="24"/>
+                <w:szCs w:val="24"/>
+              </w:rPr>
+              <w:t>RO2</w:t>
+            </w:r>
+            <w:r>
+              <w:rPr>
+                <w:rFonts w:ascii="Times New Roman" w:hAnsi="Times New Roman" w:cs="Times New Roman"/>
+                <w:color w:val="000000" w:themeColor="text1"/>
+                <w:sz w:val="24"/>
+                <w:szCs w:val="24"/>
+              </w:rPr>
+              <w:t>: To develop a component that handles and stores the top tier transformer architectures for fine-tuning.</w:t>
+            </w:r>
+          </w:p>
+          <w:p>
+            <w:pPr>
+              <w:autoSpaceDE w:val="0"/>
+              <w:autoSpaceDN w:val="0"/>
+              <w:adjustRightInd w:val="0"/>
+              <w:spacing w:line="360" w:lineRule="auto"/>
+              <w:jc w:val="both"/>
+              <w:rPr>
+                <w:rFonts w:ascii="Times New Roman" w:hAnsi="Times New Roman" w:cs="Times New Roman"/>
+                <w:color w:val="000000" w:themeColor="text1"/>
+                <w:sz w:val="24"/>
+                <w:szCs w:val="24"/>
+              </w:rPr>
+            </w:pPr>
+            <w:r>
+              <w:rPr>
+                <w:rFonts w:ascii="Times New Roman" w:hAnsi="Times New Roman" w:cs="Times New Roman"/>
+                <w:b/>
+                <w:color w:val="000000" w:themeColor="text1"/>
+                <w:sz w:val="24"/>
+                <w:szCs w:val="24"/>
+              </w:rPr>
+              <w:lastRenderedPageBreak/>
+              <w:t>RO3</w:t>
+            </w:r>
+            <w:r>
+              <w:rPr>
+                <w:rFonts w:ascii="Times New Roman" w:hAnsi="Times New Roman" w:cs="Times New Roman"/>
+                <w:color w:val="000000" w:themeColor="text1"/>
+                <w:sz w:val="24"/>
+                <w:szCs w:val="24"/>
+              </w:rPr>
+              <w:t>: To develop the hyperparameter tuning component that handles all the top tier architectures assigned.</w:t>
+            </w:r>
+          </w:p>
+          <w:p>
+            <w:pPr>
+              <w:autoSpaceDE w:val="0"/>
+              <w:autoSpaceDN w:val="0"/>
+              <w:adjustRightInd w:val="0"/>
+              <w:spacing w:line="360" w:lineRule="auto"/>
+              <w:jc w:val="both"/>
+              <w:rPr>
+                <w:rFonts w:ascii="Times New Roman" w:hAnsi="Times New Roman" w:cs="Times New Roman"/>
+                <w:color w:val="000000" w:themeColor="text1"/>
+                <w:sz w:val="24"/>
+                <w:szCs w:val="24"/>
+              </w:rPr>
+            </w:pPr>
+            <w:r>
+              <w:rPr>
+                <w:rFonts w:ascii="Times New Roman" w:hAnsi="Times New Roman" w:cs="Times New Roman"/>
+                <w:b/>
+                <w:color w:val="000000" w:themeColor="text1"/>
+                <w:sz w:val="24"/>
+                <w:szCs w:val="24"/>
+              </w:rPr>
+              <w:t>RO4</w:t>
+            </w:r>
+            <w:r>
+              <w:rPr>
+                <w:rFonts w:ascii="Times New Roman" w:hAnsi="Times New Roman" w:cs="Times New Roman"/>
+                <w:color w:val="000000" w:themeColor="text1"/>
+                <w:sz w:val="24"/>
+                <w:szCs w:val="24"/>
+              </w:rPr>
+              <w:t>: To develop a component for the model evaluations for the measured hyperparameters</w:t>
+            </w:r>
+          </w:p>
+        </w:tc>
+        <w:tc>
+          <w:tcPr>
+            <w:tcW w:w="630" w:type="dxa"/>
+          </w:tcPr>
+          <w:p>
+            <w:pPr>
+              <w:autoSpaceDE w:val="0"/>
+              <w:autoSpaceDN w:val="0"/>
+              <w:adjustRightInd w:val="0"/>
+              <w:spacing w:line="360" w:lineRule="auto"/>
+              <w:jc w:val="both"/>
+              <w:rPr>
+                <w:rFonts w:ascii="Times New Roman" w:hAnsi="Times New Roman" w:cs="Times New Roman"/>
+                <w:color w:val="000000" w:themeColor="text1"/>
+                <w:sz w:val="24"/>
+                <w:szCs w:val="24"/>
+              </w:rPr>
+            </w:pPr>
+            <w:r>
+              <w:rPr>
+                <w:rFonts w:ascii="Times New Roman" w:hAnsi="Times New Roman" w:cs="Times New Roman"/>
+                <w:color w:val="000000" w:themeColor="text1"/>
+                <w:sz w:val="24"/>
+                <w:szCs w:val="24"/>
+              </w:rPr>
+              <w:lastRenderedPageBreak/>
+              <w:t>LO1,</w:t>
+            </w:r>
+          </w:p>
+          <w:p>
+            <w:pPr>
+              <w:autoSpaceDE w:val="0"/>
+              <w:autoSpaceDN w:val="0"/>
+              <w:adjustRightInd w:val="0"/>
+              <w:spacing w:line="360" w:lineRule="auto"/>
+              <w:jc w:val="both"/>
+              <w:rPr>
+                <w:rFonts w:ascii="Times New Roman" w:hAnsi="Times New Roman" w:cs="Times New Roman"/>
+                <w:color w:val="000000" w:themeColor="text1"/>
+                <w:sz w:val="24"/>
+                <w:szCs w:val="24"/>
+              </w:rPr>
+            </w:pPr>
+            <w:r>
+              <w:rPr>
+                <w:rFonts w:ascii="Times New Roman" w:hAnsi="Times New Roman" w:cs="Times New Roman"/>
+                <w:color w:val="000000" w:themeColor="text1"/>
+                <w:sz w:val="24"/>
+                <w:szCs w:val="24"/>
+              </w:rPr>
+              <w:t>LO5,</w:t>
+            </w:r>
+          </w:p>
+          <w:p>
+            <w:pPr>
+              <w:autoSpaceDE w:val="0"/>
+              <w:autoSpaceDN w:val="0"/>
+              <w:adjustRightInd w:val="0"/>
+              <w:spacing w:line="360" w:lineRule="auto"/>
+              <w:jc w:val="both"/>
+              <w:rPr>
+                <w:rFonts w:ascii="Times New Roman" w:hAnsi="Times New Roman" w:cs="Times New Roman"/>
+                <w:color w:val="000000" w:themeColor="text1"/>
+                <w:sz w:val="24"/>
+                <w:szCs w:val="24"/>
+              </w:rPr>
+            </w:pPr>
+            <w:r>
+              <w:rPr>
+                <w:rFonts w:ascii="Times New Roman" w:hAnsi="Times New Roman" w:cs="Times New Roman"/>
+                <w:color w:val="000000" w:themeColor="text1"/>
+                <w:sz w:val="24"/>
+                <w:szCs w:val="24"/>
+              </w:rPr>
+              <w:t>LO6</w:t>
+            </w:r>
+          </w:p>
+        </w:tc>
+      </w:tr>
+      <w:tr>
+        <w:tc>
+          <w:tcPr>
+            <w:tcW w:w="1525" w:type="dxa"/>
+          </w:tcPr>
+          <w:p>
+            <w:pPr>
+              <w:autoSpaceDE w:val="0"/>
+              <w:autoSpaceDN w:val="0"/>
+              <w:adjustRightInd w:val="0"/>
+              <w:spacing w:line="360" w:lineRule="auto"/>
+              <w:jc w:val="both"/>
+              <w:rPr>
+                <w:rFonts w:ascii="Times New Roman" w:hAnsi="Times New Roman" w:cs="Times New Roman"/>
+                <w:color w:val="000000" w:themeColor="text1"/>
+                <w:sz w:val="24"/>
+                <w:szCs w:val="24"/>
+              </w:rPr>
+            </w:pPr>
+            <w:r>
+              <w:rPr>
+                <w:rFonts w:ascii="Times New Roman" w:hAnsi="Times New Roman" w:cs="Times New Roman"/>
+                <w:color w:val="000000" w:themeColor="text1"/>
+                <w:sz w:val="24"/>
+                <w:szCs w:val="24"/>
+              </w:rPr>
+              <w:t>Testing and Evaluation</w:t>
+            </w:r>
+          </w:p>
+        </w:tc>
+        <w:tc>
+          <w:tcPr>
+            <w:tcW w:w="6480" w:type="dxa"/>
+          </w:tcPr>
+          <w:p>
+            <w:pPr>
+              <w:autoSpaceDE w:val="0"/>
+              <w:autoSpaceDN w:val="0"/>
+              <w:adjustRightInd w:val="0"/>
+              <w:spacing w:line="360" w:lineRule="auto"/>
+              <w:jc w:val="both"/>
+              <w:rPr>
+                <w:rFonts w:ascii="Times New Roman" w:hAnsi="Times New Roman" w:cs="Times New Roman"/>
+                <w:color w:val="000000" w:themeColor="text1"/>
+                <w:sz w:val="24"/>
+                <w:szCs w:val="24"/>
+              </w:rPr>
+            </w:pPr>
+            <w:r>
+              <w:rPr>
+                <w:rFonts w:ascii="Times New Roman" w:hAnsi="Times New Roman" w:cs="Times New Roman"/>
+                <w:color w:val="000000" w:themeColor="text1"/>
+                <w:sz w:val="24"/>
+                <w:szCs w:val="24"/>
+              </w:rPr>
+              <w:t>Testing and evaluating the developed system (including the data science models with the suitable metrices)</w:t>
+            </w:r>
+          </w:p>
+          <w:p>
+            <w:pPr>
+              <w:autoSpaceDE w:val="0"/>
+              <w:autoSpaceDN w:val="0"/>
+              <w:adjustRightInd w:val="0"/>
+              <w:spacing w:line="360" w:lineRule="auto"/>
+              <w:jc w:val="both"/>
+              <w:rPr>
+                <w:rFonts w:ascii="Times New Roman" w:hAnsi="Times New Roman" w:cs="Times New Roman"/>
+                <w:color w:val="000000" w:themeColor="text1"/>
+                <w:sz w:val="24"/>
+                <w:szCs w:val="24"/>
+              </w:rPr>
+            </w:pPr>
+          </w:p>
+          <w:p>
+            <w:pPr>
+              <w:autoSpaceDE w:val="0"/>
+              <w:autoSpaceDN w:val="0"/>
+              <w:adjustRightInd w:val="0"/>
+              <w:spacing w:line="360" w:lineRule="auto"/>
+              <w:jc w:val="both"/>
+              <w:rPr>
+                <w:rFonts w:ascii="Times New Roman" w:hAnsi="Times New Roman" w:cs="Times New Roman"/>
+                <w:color w:val="000000" w:themeColor="text1"/>
+                <w:sz w:val="24"/>
+                <w:szCs w:val="24"/>
+              </w:rPr>
+            </w:pPr>
+            <w:r>
+              <w:rPr>
+                <w:rFonts w:ascii="Times New Roman" w:hAnsi="Times New Roman" w:cs="Times New Roman"/>
+                <w:b/>
+                <w:color w:val="000000" w:themeColor="text1"/>
+                <w:sz w:val="24"/>
+                <w:szCs w:val="24"/>
+              </w:rPr>
+              <w:t>RO1</w:t>
+            </w:r>
+            <w:r>
+              <w:rPr>
+                <w:rFonts w:ascii="Times New Roman" w:hAnsi="Times New Roman" w:cs="Times New Roman"/>
+                <w:color w:val="000000" w:themeColor="text1"/>
+                <w:sz w:val="24"/>
+                <w:szCs w:val="24"/>
+              </w:rPr>
+              <w:t>: Performing unit test, integration and performance testing along with a test plan created.</w:t>
+            </w:r>
+          </w:p>
+          <w:p>
+            <w:pPr>
+              <w:autoSpaceDE w:val="0"/>
+              <w:autoSpaceDN w:val="0"/>
+              <w:adjustRightInd w:val="0"/>
+              <w:spacing w:line="360" w:lineRule="auto"/>
+              <w:jc w:val="both"/>
+              <w:rPr>
+                <w:rFonts w:ascii="Times New Roman" w:hAnsi="Times New Roman" w:cs="Times New Roman"/>
+                <w:color w:val="000000" w:themeColor="text1"/>
+                <w:sz w:val="24"/>
+                <w:szCs w:val="24"/>
+              </w:rPr>
+            </w:pPr>
+            <w:r>
+              <w:rPr>
+                <w:rFonts w:ascii="Times New Roman" w:hAnsi="Times New Roman" w:cs="Times New Roman"/>
+                <w:b/>
+                <w:color w:val="000000" w:themeColor="text1"/>
+                <w:sz w:val="24"/>
+                <w:szCs w:val="24"/>
+              </w:rPr>
+              <w:t>RO2</w:t>
+            </w:r>
+            <w:r>
+              <w:rPr>
+                <w:rFonts w:ascii="Times New Roman" w:hAnsi="Times New Roman" w:cs="Times New Roman"/>
+                <w:color w:val="000000" w:themeColor="text1"/>
+                <w:sz w:val="24"/>
+                <w:szCs w:val="24"/>
+              </w:rPr>
+              <w:t xml:space="preserve">: Evaluating all the transformer architectures used for fine-tune experimentations, using recommended scores such as </w:t>
+            </w:r>
+            <w:r>
+              <w:rPr>
+                <w:rFonts w:ascii="Times New Roman" w:hAnsi="Times New Roman" w:cs="Times New Roman"/>
+                <w:color w:val="000000" w:themeColor="text1"/>
+                <w:sz w:val="24"/>
+                <w:szCs w:val="24"/>
+              </w:rPr>
+              <w:t>(</w:t>
+            </w:r>
+            <w:r>
+              <w:rPr>
+                <w:rFonts w:ascii="Times New Roman" w:hAnsi="Times New Roman" w:cs="Times New Roman"/>
+                <w:color w:val="000000" w:themeColor="text1"/>
+                <w:sz w:val="24"/>
+                <w:szCs w:val="24"/>
+              </w:rPr>
+              <w:t>ROUGE</w:t>
+            </w:r>
+            <w:r>
+              <w:rPr>
+                <w:rFonts w:ascii="Times New Roman" w:hAnsi="Times New Roman" w:cs="Times New Roman"/>
+                <w:color w:val="000000" w:themeColor="text1"/>
+                <w:sz w:val="24"/>
+                <w:szCs w:val="24"/>
+              </w:rPr>
+              <w:t xml:space="preserve">, </w:t>
+            </w:r>
+            <w:r>
+              <w:rPr>
+                <w:rFonts w:ascii="Times New Roman" w:hAnsi="Times New Roman" w:cs="Times New Roman"/>
+                <w:color w:val="000000" w:themeColor="text1"/>
+                <w:sz w:val="24"/>
+                <w:szCs w:val="24"/>
+              </w:rPr>
+              <w:t>BERT</w:t>
+            </w:r>
+            <w:r>
+              <w:rPr>
+                <w:rFonts w:ascii="Times New Roman" w:hAnsi="Times New Roman" w:cs="Times New Roman"/>
+                <w:color w:val="000000" w:themeColor="text1"/>
+                <w:sz w:val="24"/>
+                <w:szCs w:val="24"/>
+              </w:rPr>
+              <w:t xml:space="preserve"> </w:t>
+            </w:r>
+            <w:r>
+              <w:rPr>
+                <w:rFonts w:ascii="Times New Roman" w:hAnsi="Times New Roman" w:cs="Times New Roman"/>
+                <w:color w:val="000000" w:themeColor="text1"/>
+                <w:sz w:val="24"/>
+                <w:szCs w:val="24"/>
+              </w:rPr>
+              <w:t>SCORE</w:t>
+            </w:r>
+            <w:r>
+              <w:rPr>
+                <w:rFonts w:ascii="Times New Roman" w:hAnsi="Times New Roman" w:cs="Times New Roman"/>
+                <w:color w:val="000000" w:themeColor="text1"/>
+                <w:sz w:val="24"/>
+                <w:szCs w:val="24"/>
+              </w:rPr>
+              <w:t>).</w:t>
+            </w:r>
+          </w:p>
+        </w:tc>
+        <w:tc>
+          <w:tcPr>
+            <w:tcW w:w="630" w:type="dxa"/>
+          </w:tcPr>
+          <w:p>
+            <w:pPr>
+              <w:autoSpaceDE w:val="0"/>
+              <w:autoSpaceDN w:val="0"/>
+              <w:adjustRightInd w:val="0"/>
+              <w:spacing w:line="360" w:lineRule="auto"/>
+              <w:jc w:val="both"/>
+              <w:rPr>
+                <w:rFonts w:ascii="Times New Roman" w:hAnsi="Times New Roman" w:cs="Times New Roman"/>
+                <w:color w:val="000000" w:themeColor="text1"/>
+                <w:sz w:val="24"/>
+                <w:szCs w:val="24"/>
+              </w:rPr>
+            </w:pPr>
+            <w:r>
+              <w:rPr>
+                <w:rFonts w:ascii="Times New Roman" w:hAnsi="Times New Roman" w:cs="Times New Roman"/>
+                <w:color w:val="000000" w:themeColor="text1"/>
+                <w:sz w:val="24"/>
+                <w:szCs w:val="24"/>
+              </w:rPr>
+              <w:t>LO4</w:t>
+            </w:r>
+          </w:p>
+        </w:tc>
+      </w:tr>
+      <w:tr>
+        <w:tc>
+          <w:tcPr>
+            <w:tcW w:w="1525" w:type="dxa"/>
+          </w:tcPr>
+          <w:p>
+            <w:pPr>
+              <w:autoSpaceDE w:val="0"/>
+              <w:autoSpaceDN w:val="0"/>
+              <w:adjustRightInd w:val="0"/>
+              <w:spacing w:line="360" w:lineRule="auto"/>
+              <w:jc w:val="both"/>
+              <w:rPr>
+                <w:rFonts w:ascii="Times New Roman" w:hAnsi="Times New Roman" w:cs="Times New Roman"/>
+                <w:color w:val="000000" w:themeColor="text1"/>
+                <w:sz w:val="24"/>
+                <w:szCs w:val="24"/>
+              </w:rPr>
+            </w:pPr>
+            <w:r>
+              <w:rPr>
+                <w:rFonts w:ascii="Times New Roman" w:hAnsi="Times New Roman" w:cs="Times New Roman"/>
+                <w:color w:val="000000" w:themeColor="text1"/>
+                <w:sz w:val="24"/>
+                <w:szCs w:val="24"/>
+              </w:rPr>
+              <w:t xml:space="preserve">Documenting </w:t>
+            </w:r>
+            <w:r>
+              <w:rPr>
+                <w:rFonts w:ascii="Times New Roman" w:hAnsi="Times New Roman" w:cs="Times New Roman"/>
+                <w:color w:val="000000" w:themeColor="text1"/>
+                <w:sz w:val="24"/>
+                <w:szCs w:val="24"/>
+              </w:rPr>
+              <w:t>the progress</w:t>
+            </w:r>
+            <w:bookmarkStart w:id="6" w:name="_GoBack"/>
+            <w:bookmarkEnd w:id="6"/>
+          </w:p>
+        </w:tc>
+        <w:tc>
+          <w:tcPr>
+            <w:tcW w:w="6480" w:type="dxa"/>
+          </w:tcPr>
+          <w:p>
+            <w:pPr>
+              <w:autoSpaceDE w:val="0"/>
+              <w:autoSpaceDN w:val="0"/>
+              <w:adjustRightInd w:val="0"/>
+              <w:spacing w:line="360" w:lineRule="auto"/>
+              <w:jc w:val="both"/>
+              <w:rPr>
+                <w:rFonts w:ascii="Times New Roman" w:hAnsi="Times New Roman" w:cs="Times New Roman"/>
+                <w:color w:val="000000" w:themeColor="text1"/>
+                <w:sz w:val="24"/>
+                <w:szCs w:val="24"/>
+              </w:rPr>
+            </w:pPr>
+            <w:r>
+              <w:rPr>
+                <w:rFonts w:ascii="Times New Roman" w:hAnsi="Times New Roman" w:cs="Times New Roman"/>
+                <w:color w:val="000000" w:themeColor="text1"/>
+                <w:sz w:val="24"/>
+                <w:szCs w:val="24"/>
+              </w:rPr>
+              <w:t>K</w:t>
+            </w:r>
+            <w:r>
+              <w:rPr>
+                <w:rFonts w:ascii="Times New Roman" w:hAnsi="Times New Roman" w:cs="Times New Roman"/>
+                <w:color w:val="000000" w:themeColor="text1"/>
+                <w:sz w:val="24"/>
+                <w:szCs w:val="24"/>
+              </w:rPr>
+              <w:t>eeping track of and documenting the study project's ongoing progress and any challenges encountered</w:t>
+            </w:r>
+            <w:r>
+              <w:rPr>
+                <w:rFonts w:ascii="Times New Roman" w:hAnsi="Times New Roman" w:cs="Times New Roman"/>
+                <w:color w:val="000000" w:themeColor="text1"/>
+                <w:sz w:val="24"/>
+                <w:szCs w:val="24"/>
+              </w:rPr>
+              <w:t>.</w:t>
+            </w:r>
+          </w:p>
+        </w:tc>
+        <w:tc>
+          <w:tcPr>
+            <w:tcW w:w="630" w:type="dxa"/>
+          </w:tcPr>
+          <w:p>
+            <w:pPr>
+              <w:autoSpaceDE w:val="0"/>
+              <w:autoSpaceDN w:val="0"/>
+              <w:adjustRightInd w:val="0"/>
+              <w:spacing w:line="360" w:lineRule="auto"/>
+              <w:jc w:val="both"/>
+              <w:rPr>
+                <w:rFonts w:ascii="Times New Roman" w:hAnsi="Times New Roman" w:cs="Times New Roman"/>
+                <w:color w:val="000000" w:themeColor="text1"/>
+                <w:sz w:val="24"/>
+                <w:szCs w:val="24"/>
+              </w:rPr>
+            </w:pPr>
+            <w:r>
+              <w:rPr>
+                <w:rFonts w:ascii="Times New Roman" w:hAnsi="Times New Roman" w:cs="Times New Roman"/>
+                <w:color w:val="000000" w:themeColor="text1"/>
+                <w:sz w:val="24"/>
+                <w:szCs w:val="24"/>
+              </w:rPr>
+              <w:t>LO8, LO6</w:t>
+            </w:r>
+          </w:p>
+        </w:tc>
+      </w:tr>
+      <w:tr>
+        <w:tc>
+          <w:tcPr>
+            <w:tcW w:w="1525" w:type="dxa"/>
+          </w:tcPr>
+          <w:p>
+            <w:pPr>
+              <w:autoSpaceDE w:val="0"/>
+              <w:autoSpaceDN w:val="0"/>
+              <w:adjustRightInd w:val="0"/>
+              <w:spacing w:line="360" w:lineRule="auto"/>
+              <w:jc w:val="both"/>
+              <w:rPr>
+                <w:rFonts w:ascii="Times New Roman" w:hAnsi="Times New Roman" w:cs="Times New Roman"/>
+                <w:color w:val="000000" w:themeColor="text1"/>
+                <w:sz w:val="24"/>
+                <w:szCs w:val="24"/>
+              </w:rPr>
+            </w:pPr>
+            <w:r>
+              <w:rPr>
+                <w:rFonts w:ascii="Times New Roman" w:hAnsi="Times New Roman" w:cs="Times New Roman"/>
+                <w:color w:val="000000" w:themeColor="text1"/>
+                <w:sz w:val="24"/>
+                <w:szCs w:val="24"/>
+              </w:rPr>
+              <w:t>Publish Findings</w:t>
+            </w:r>
+          </w:p>
+        </w:tc>
+        <w:tc>
+          <w:tcPr>
+            <w:tcW w:w="6480" w:type="dxa"/>
+          </w:tcPr>
+          <w:p>
+            <w:pPr>
+              <w:autoSpaceDE w:val="0"/>
+              <w:autoSpaceDN w:val="0"/>
+              <w:adjustRightInd w:val="0"/>
+              <w:spacing w:line="360" w:lineRule="auto"/>
+              <w:jc w:val="both"/>
+              <w:rPr>
+                <w:rFonts w:ascii="Times New Roman" w:hAnsi="Times New Roman" w:cs="Times New Roman"/>
+                <w:color w:val="000000" w:themeColor="text1"/>
+                <w:sz w:val="24"/>
+                <w:szCs w:val="24"/>
+              </w:rPr>
+            </w:pPr>
+            <w:r>
+              <w:rPr>
+                <w:rFonts w:ascii="Times New Roman" w:hAnsi="Times New Roman" w:cs="Times New Roman"/>
+                <w:color w:val="000000" w:themeColor="text1"/>
+                <w:sz w:val="24"/>
+                <w:szCs w:val="24"/>
+              </w:rPr>
+              <w:t>Ensure that the documentation, reports, and papers are well-structured and include a critical analysis of the research.</w:t>
+            </w:r>
+          </w:p>
+          <w:p>
+            <w:pPr>
+              <w:autoSpaceDE w:val="0"/>
+              <w:autoSpaceDN w:val="0"/>
+              <w:adjustRightInd w:val="0"/>
+              <w:spacing w:line="360" w:lineRule="auto"/>
+              <w:jc w:val="both"/>
+              <w:rPr>
+                <w:rFonts w:ascii="Times New Roman" w:hAnsi="Times New Roman" w:cs="Times New Roman"/>
+                <w:color w:val="000000" w:themeColor="text1"/>
+                <w:sz w:val="24"/>
+                <w:szCs w:val="24"/>
+              </w:rPr>
+            </w:pPr>
+          </w:p>
+          <w:p>
+            <w:pPr>
+              <w:autoSpaceDE w:val="0"/>
+              <w:autoSpaceDN w:val="0"/>
+              <w:adjustRightInd w:val="0"/>
+              <w:spacing w:line="360" w:lineRule="auto"/>
+              <w:jc w:val="both"/>
+              <w:rPr>
+                <w:rFonts w:ascii="Times New Roman" w:hAnsi="Times New Roman" w:cs="Times New Roman"/>
+                <w:color w:val="000000" w:themeColor="text1"/>
+                <w:sz w:val="24"/>
+                <w:szCs w:val="24"/>
+              </w:rPr>
+            </w:pPr>
+            <w:r>
+              <w:rPr>
+                <w:rFonts w:ascii="Times New Roman" w:hAnsi="Times New Roman" w:cs="Times New Roman"/>
+                <w:b/>
+                <w:color w:val="000000" w:themeColor="text1"/>
+                <w:sz w:val="24"/>
+                <w:szCs w:val="24"/>
+              </w:rPr>
+              <w:t>RO1</w:t>
+            </w:r>
+            <w:r>
+              <w:rPr>
+                <w:rFonts w:ascii="Times New Roman" w:hAnsi="Times New Roman" w:cs="Times New Roman"/>
+                <w:color w:val="000000" w:themeColor="text1"/>
+                <w:sz w:val="24"/>
+                <w:szCs w:val="24"/>
+              </w:rPr>
+              <w:t>: To publish a research paper on the related work done.</w:t>
+            </w:r>
+          </w:p>
+          <w:p>
+            <w:pPr>
+              <w:autoSpaceDE w:val="0"/>
+              <w:autoSpaceDN w:val="0"/>
+              <w:adjustRightInd w:val="0"/>
+              <w:spacing w:line="360" w:lineRule="auto"/>
+              <w:jc w:val="both"/>
+              <w:rPr>
+                <w:rFonts w:ascii="Times New Roman" w:hAnsi="Times New Roman" w:cs="Times New Roman"/>
+                <w:color w:val="000000" w:themeColor="text1"/>
+                <w:sz w:val="24"/>
+                <w:szCs w:val="24"/>
+              </w:rPr>
+            </w:pPr>
+            <w:r>
+              <w:rPr>
+                <w:rFonts w:ascii="Times New Roman" w:hAnsi="Times New Roman" w:cs="Times New Roman"/>
+                <w:b/>
+                <w:color w:val="000000" w:themeColor="text1"/>
+                <w:sz w:val="24"/>
+                <w:szCs w:val="24"/>
+              </w:rPr>
+              <w:t>RO2</w:t>
+            </w:r>
+            <w:r>
+              <w:rPr>
+                <w:rFonts w:ascii="Times New Roman" w:hAnsi="Times New Roman" w:cs="Times New Roman"/>
+                <w:color w:val="000000" w:themeColor="text1"/>
+                <w:sz w:val="24"/>
+                <w:szCs w:val="24"/>
+              </w:rPr>
+              <w:t>: To publish the testing &amp; evaluation results of the work done.</w:t>
+            </w:r>
+          </w:p>
+          <w:p>
+            <w:pPr>
+              <w:autoSpaceDE w:val="0"/>
+              <w:autoSpaceDN w:val="0"/>
+              <w:adjustRightInd w:val="0"/>
+              <w:spacing w:line="360" w:lineRule="auto"/>
+              <w:jc w:val="both"/>
+              <w:rPr>
+                <w:rFonts w:ascii="Times New Roman" w:hAnsi="Times New Roman" w:cs="Times New Roman"/>
+                <w:color w:val="000000" w:themeColor="text1"/>
+                <w:sz w:val="24"/>
+                <w:szCs w:val="24"/>
+              </w:rPr>
+            </w:pPr>
+            <w:r>
+              <w:rPr>
+                <w:rFonts w:ascii="Times New Roman" w:hAnsi="Times New Roman" w:cs="Times New Roman"/>
+                <w:b/>
+                <w:color w:val="000000" w:themeColor="text1"/>
+                <w:sz w:val="24"/>
+                <w:szCs w:val="24"/>
+              </w:rPr>
+              <w:t>RO3</w:t>
+            </w:r>
+            <w:r>
+              <w:rPr>
+                <w:rFonts w:ascii="Times New Roman" w:hAnsi="Times New Roman" w:cs="Times New Roman"/>
+                <w:color w:val="000000" w:themeColor="text1"/>
+                <w:sz w:val="24"/>
+                <w:szCs w:val="24"/>
+              </w:rPr>
+              <w:t>: To publish the code implementation repository as public to be access by future research investigations, along with the models and datasets.</w:t>
+            </w:r>
+          </w:p>
+        </w:tc>
+        <w:tc>
+          <w:tcPr>
+            <w:tcW w:w="630" w:type="dxa"/>
+          </w:tcPr>
+          <w:p>
+            <w:pPr>
+              <w:autoSpaceDE w:val="0"/>
+              <w:autoSpaceDN w:val="0"/>
+              <w:adjustRightInd w:val="0"/>
+              <w:spacing w:line="360" w:lineRule="auto"/>
+              <w:jc w:val="both"/>
+              <w:rPr>
+                <w:rFonts w:ascii="Times New Roman" w:hAnsi="Times New Roman" w:cs="Times New Roman"/>
+                <w:color w:val="000000" w:themeColor="text1"/>
+                <w:sz w:val="24"/>
+                <w:szCs w:val="24"/>
+              </w:rPr>
+            </w:pPr>
+            <w:r>
+              <w:rPr>
+                <w:rFonts w:ascii="Times New Roman" w:hAnsi="Times New Roman" w:cs="Times New Roman"/>
+                <w:color w:val="000000" w:themeColor="text1"/>
+                <w:sz w:val="24"/>
+                <w:szCs w:val="24"/>
+              </w:rPr>
+              <w:t>LO4,</w:t>
+            </w:r>
+          </w:p>
+          <w:p>
+            <w:pPr>
+              <w:autoSpaceDE w:val="0"/>
+              <w:autoSpaceDN w:val="0"/>
+              <w:adjustRightInd w:val="0"/>
+              <w:spacing w:line="360" w:lineRule="auto"/>
+              <w:jc w:val="both"/>
+              <w:rPr>
+                <w:rFonts w:ascii="Times New Roman" w:hAnsi="Times New Roman" w:cs="Times New Roman"/>
+                <w:color w:val="000000" w:themeColor="text1"/>
+                <w:sz w:val="24"/>
+                <w:szCs w:val="24"/>
+              </w:rPr>
+            </w:pPr>
+            <w:r>
+              <w:rPr>
+                <w:rFonts w:ascii="Times New Roman" w:hAnsi="Times New Roman" w:cs="Times New Roman"/>
+                <w:color w:val="000000" w:themeColor="text1"/>
+                <w:sz w:val="24"/>
+                <w:szCs w:val="24"/>
+              </w:rPr>
+              <w:t>LO8</w:t>
+            </w:r>
           </w:p>
         </w:tc>
       </w:tr>
@@ -5825,6 +7144,7 @@
         <w:autoSpaceDN w:val="0"/>
         <w:adjustRightInd w:val="0"/>
         <w:spacing w:before="0" w:after="0" w:line="360" w:lineRule="auto"/>
+        <w:jc w:val="both"/>
         <w:rPr>
           <w:rFonts w:ascii="Times New Roman" w:hAnsi="Times New Roman" w:cs="Times New Roman"/>
           <w:color w:val="000000" w:themeColor="text1"/>
@@ -6193,7 +7513,6 @@
                 <w:sz w:val="24"/>
                 <w:szCs w:val="24"/>
               </w:rPr>
-              <w:lastRenderedPageBreak/>
               <w:t>Research Approach</w:t>
             </w:r>
           </w:p>
@@ -6715,7 +8034,6 @@
           <w:color w:val="000000" w:themeColor="text1"/>
           <w:sz w:val="24"/>
         </w:rPr>
-        <w:lastRenderedPageBreak/>
         <w:t>Boorugu</w:t>
       </w:r>
       <w:proofErr w:type="spellEnd"/>
@@ -6989,6 +8307,7 @@
           <w:color w:val="000000" w:themeColor="text1"/>
           <w:sz w:val="24"/>
         </w:rPr>
+        <w:lastRenderedPageBreak/>
         <w:t xml:space="preserve">Wolf, T. et al. (2020). Transformers: State-of-the-Art Natural Language Processing. </w:t>
       </w:r>
       <w:r>
@@ -10587,7 +11906,7 @@
 </file>
 
 <file path=customXml/itemProps1.xml><?xml version="1.0" encoding="utf-8"?>
-<ds:datastoreItem xmlns:ds="http://schemas.openxmlformats.org/officeDocument/2006/customXml" ds:itemID="{EB804C15-1A58-4EF9-97F4-BD54AA519784}">
+<ds:datastoreItem xmlns:ds="http://schemas.openxmlformats.org/officeDocument/2006/customXml" ds:itemID="{0783E363-0ABE-4B87-A110-810B0E25E923}">
   <ds:schemaRefs>
     <ds:schemaRef ds:uri="http://schemas.openxmlformats.org/officeDocument/2006/bibliography"/>
   </ds:schemaRefs>

</xml_diff>

<commit_message>
filled research methodology table
</commit_message>
<xml_diff>
--- a/Project Proposal/Project Proposal.docx
+++ b/Project Proposal/Project Proposal.docx
@@ -610,7 +610,45 @@
           <w:sz w:val="24"/>
           <w:szCs w:val="24"/>
         </w:rPr>
-        <w:t>In this study, the author tries to improve text summarization for movie reviews using customized transforms which is a deep learning approach, which can also be used in any other related domains related to text summarization, such as hotels reviews, ecommerce product reviews, transportation service reviews etc... therefore this on the other hand would seem like a general implementation for all common use cases.</w:t>
+        <w:t xml:space="preserve">In this study, the author tries to improve text summarization for movie reviews using </w:t>
+      </w:r>
+      <w:r>
+        <w:rPr>
+          <w:rFonts w:ascii="Times New Roman" w:hAnsi="Times New Roman" w:cs="Times New Roman"/>
+          <w:color w:val="auto"/>
+          <w:sz w:val="24"/>
+          <w:szCs w:val="24"/>
+        </w:rPr>
+        <w:t>optimized</w:t>
+      </w:r>
+      <w:r>
+        <w:rPr>
+          <w:rFonts w:ascii="Times New Roman" w:hAnsi="Times New Roman" w:cs="Times New Roman"/>
+          <w:color w:val="auto"/>
+          <w:sz w:val="24"/>
+          <w:szCs w:val="24"/>
+        </w:rPr>
+        <w:t xml:space="preserve"> transforms which is a deep learning approach, which can also be used in any other related domains related </w:t>
+      </w:r>
+      <w:r>
+        <w:rPr>
+          <w:rFonts w:ascii="Times New Roman" w:hAnsi="Times New Roman" w:cs="Times New Roman"/>
+          <w:color w:val="auto"/>
+          <w:sz w:val="24"/>
+          <w:szCs w:val="24"/>
+        </w:rPr>
+        <w:t>for</w:t>
+      </w:r>
+      <w:bookmarkStart w:id="5" w:name="_GoBack"/>
+      <w:bookmarkEnd w:id="5"/>
+      <w:r>
+        <w:rPr>
+          <w:rFonts w:ascii="Times New Roman" w:hAnsi="Times New Roman" w:cs="Times New Roman"/>
+          <w:color w:val="auto"/>
+          <w:sz w:val="24"/>
+          <w:szCs w:val="24"/>
+        </w:rPr>
+        <w:t xml:space="preserve"> text summarization, such as hotels reviews, ecommerce product reviews, transportation service reviews etc... therefore this on the other hand would seem like a general implementation for all common use cases.</w:t>
       </w:r>
       <w:r>
         <w:rPr>
@@ -1098,43 +1136,7 @@
           <w:color w:val="000000" w:themeColor="text1"/>
           <w:sz w:val="24"/>
         </w:rPr>
-        <w:t>(</w:t>
-      </w:r>
-      <w:proofErr w:type="spellStart"/>
-      <w:r>
-        <w:rPr>
-          <w:rFonts w:ascii="Times New Roman" w:hAnsi="Times New Roman" w:cs="Times New Roman"/>
-          <w:color w:val="000000" w:themeColor="text1"/>
-          <w:sz w:val="24"/>
-        </w:rPr>
-        <w:t>Alsaqer</w:t>
-      </w:r>
-      <w:proofErr w:type="spellEnd"/>
-      <w:r>
-        <w:rPr>
-          <w:rFonts w:ascii="Times New Roman" w:hAnsi="Times New Roman" w:cs="Times New Roman"/>
-          <w:color w:val="000000" w:themeColor="text1"/>
-          <w:sz w:val="24"/>
-        </w:rPr>
-        <w:t xml:space="preserve"> and </w:t>
-      </w:r>
-      <w:proofErr w:type="spellStart"/>
-      <w:r>
-        <w:rPr>
-          <w:rFonts w:ascii="Times New Roman" w:hAnsi="Times New Roman" w:cs="Times New Roman"/>
-          <w:color w:val="000000" w:themeColor="text1"/>
-          <w:sz w:val="24"/>
-        </w:rPr>
-        <w:t>Sasi</w:t>
-      </w:r>
-      <w:proofErr w:type="spellEnd"/>
-      <w:r>
-        <w:rPr>
-          <w:rFonts w:ascii="Times New Roman" w:hAnsi="Times New Roman" w:cs="Times New Roman"/>
-          <w:color w:val="000000" w:themeColor="text1"/>
-          <w:sz w:val="24"/>
-        </w:rPr>
-        <w:t>, 2017)</w:t>
+        <w:t>(Alsaqer and Sasi, 2017)</w:t>
       </w:r>
       <w:r>
         <w:rPr>
@@ -1446,43 +1448,7 @@
           <w:color w:val="000000" w:themeColor="text1"/>
           <w:sz w:val="24"/>
         </w:rPr>
-        <w:t>(</w:t>
-      </w:r>
-      <w:proofErr w:type="spellStart"/>
-      <w:r>
-        <w:rPr>
-          <w:rFonts w:ascii="Times New Roman" w:hAnsi="Times New Roman" w:cs="Times New Roman"/>
-          <w:color w:val="000000" w:themeColor="text1"/>
-          <w:sz w:val="24"/>
-        </w:rPr>
-        <w:t>Etemad</w:t>
-      </w:r>
-      <w:proofErr w:type="spellEnd"/>
-      <w:r>
-        <w:rPr>
-          <w:rFonts w:ascii="Times New Roman" w:hAnsi="Times New Roman" w:cs="Times New Roman"/>
-          <w:color w:val="000000" w:themeColor="text1"/>
-          <w:sz w:val="24"/>
-        </w:rPr>
-        <w:t xml:space="preserve">, </w:t>
-      </w:r>
-      <w:proofErr w:type="spellStart"/>
-      <w:r>
-        <w:rPr>
-          <w:rFonts w:ascii="Times New Roman" w:hAnsi="Times New Roman" w:cs="Times New Roman"/>
-          <w:color w:val="000000" w:themeColor="text1"/>
-          <w:sz w:val="24"/>
-        </w:rPr>
-        <w:t>Abidi</w:t>
-      </w:r>
-      <w:proofErr w:type="spellEnd"/>
-      <w:r>
-        <w:rPr>
-          <w:rFonts w:ascii="Times New Roman" w:hAnsi="Times New Roman" w:cs="Times New Roman"/>
-          <w:color w:val="000000" w:themeColor="text1"/>
-          <w:sz w:val="24"/>
-        </w:rPr>
-        <w:t xml:space="preserve"> and Chhabra, 2021)</w:t>
+        <w:t>(Etemad, Abidi and Chhabra, 2021)</w:t>
       </w:r>
       <w:r>
         <w:rPr>
@@ -1715,43 +1681,7 @@
           <w:color w:val="000000" w:themeColor="text1"/>
           <w:sz w:val="24"/>
         </w:rPr>
-        <w:t>(</w:t>
-      </w:r>
-      <w:proofErr w:type="spellStart"/>
-      <w:r>
-        <w:rPr>
-          <w:rFonts w:ascii="Times New Roman" w:hAnsi="Times New Roman" w:cs="Times New Roman"/>
-          <w:color w:val="000000" w:themeColor="text1"/>
-          <w:sz w:val="24"/>
-        </w:rPr>
-        <w:t>Etemad</w:t>
-      </w:r>
-      <w:proofErr w:type="spellEnd"/>
-      <w:r>
-        <w:rPr>
-          <w:rFonts w:ascii="Times New Roman" w:hAnsi="Times New Roman" w:cs="Times New Roman"/>
-          <w:color w:val="000000" w:themeColor="text1"/>
-          <w:sz w:val="24"/>
-        </w:rPr>
-        <w:t xml:space="preserve">, </w:t>
-      </w:r>
-      <w:proofErr w:type="spellStart"/>
-      <w:r>
-        <w:rPr>
-          <w:rFonts w:ascii="Times New Roman" w:hAnsi="Times New Roman" w:cs="Times New Roman"/>
-          <w:color w:val="000000" w:themeColor="text1"/>
-          <w:sz w:val="24"/>
-        </w:rPr>
-        <w:t>Abidi</w:t>
-      </w:r>
-      <w:proofErr w:type="spellEnd"/>
-      <w:r>
-        <w:rPr>
-          <w:rFonts w:ascii="Times New Roman" w:hAnsi="Times New Roman" w:cs="Times New Roman"/>
-          <w:color w:val="000000" w:themeColor="text1"/>
-          <w:sz w:val="24"/>
-        </w:rPr>
-        <w:t xml:space="preserve"> and Chhabra, 2021)</w:t>
+        <w:t>(Etemad, Abidi and Chhabra, 2021)</w:t>
       </w:r>
       <w:r>
         <w:rPr>
@@ -2047,43 +1977,7 @@
           <w:color w:val="000000" w:themeColor="text1"/>
           <w:sz w:val="24"/>
         </w:rPr>
-        <w:t>(</w:t>
-      </w:r>
-      <w:proofErr w:type="spellStart"/>
-      <w:r>
-        <w:rPr>
-          <w:rFonts w:ascii="Times New Roman" w:hAnsi="Times New Roman" w:cs="Times New Roman"/>
-          <w:color w:val="000000" w:themeColor="text1"/>
-          <w:sz w:val="24"/>
-        </w:rPr>
-        <w:t>Etemad</w:t>
-      </w:r>
-      <w:proofErr w:type="spellEnd"/>
-      <w:r>
-        <w:rPr>
-          <w:rFonts w:ascii="Times New Roman" w:hAnsi="Times New Roman" w:cs="Times New Roman"/>
-          <w:color w:val="000000" w:themeColor="text1"/>
-          <w:sz w:val="24"/>
-        </w:rPr>
-        <w:t xml:space="preserve">, </w:t>
-      </w:r>
-      <w:proofErr w:type="spellStart"/>
-      <w:r>
-        <w:rPr>
-          <w:rFonts w:ascii="Times New Roman" w:hAnsi="Times New Roman" w:cs="Times New Roman"/>
-          <w:color w:val="000000" w:themeColor="text1"/>
-          <w:sz w:val="24"/>
-        </w:rPr>
-        <w:t>Abidi</w:t>
-      </w:r>
-      <w:proofErr w:type="spellEnd"/>
-      <w:r>
-        <w:rPr>
-          <w:rFonts w:ascii="Times New Roman" w:hAnsi="Times New Roman" w:cs="Times New Roman"/>
-          <w:color w:val="000000" w:themeColor="text1"/>
-          <w:sz w:val="24"/>
-        </w:rPr>
-        <w:t xml:space="preserve"> and Chhabra, 2021)</w:t>
+        <w:t>(Etemad, Abidi and Chhabra, 2021)</w:t>
       </w:r>
       <w:r>
         <w:rPr>
@@ -2540,7 +2434,7 @@
               </w:rPr>
               <w:t xml:space="preserve"> (Bag of words) for feature extraction and converting reviews into vector space, followed by the </w:t>
             </w:r>
-            <w:bookmarkStart w:id="5" w:name="_Hlk115855757"/>
+            <w:bookmarkStart w:id="6" w:name="_Hlk115855757"/>
             <w:r>
               <w:rPr>
                 <w:rFonts w:ascii="Times New Roman" w:hAnsi="Times New Roman" w:cs="Times New Roman"/>
@@ -2550,7 +2444,7 @@
               </w:rPr>
               <w:t xml:space="preserve">Naïve Bayes </w:t>
             </w:r>
-            <w:bookmarkEnd w:id="5"/>
+            <w:bookmarkEnd w:id="6"/>
             <w:r>
               <w:rPr>
                 <w:rFonts w:ascii="Times New Roman" w:hAnsi="Times New Roman" w:cs="Times New Roman"/>
@@ -2641,25 +2535,7 @@
                 <w:color w:val="000000" w:themeColor="text1"/>
                 <w:sz w:val="24"/>
               </w:rPr>
-              <w:t>(</w:t>
-            </w:r>
-            <w:proofErr w:type="spellStart"/>
-            <w:r>
-              <w:rPr>
-                <w:rFonts w:ascii="Times New Roman" w:hAnsi="Times New Roman" w:cs="Times New Roman"/>
-                <w:color w:val="000000" w:themeColor="text1"/>
-                <w:sz w:val="24"/>
-              </w:rPr>
-              <w:t>Boorugu</w:t>
-            </w:r>
-            <w:proofErr w:type="spellEnd"/>
-            <w:r>
-              <w:rPr>
-                <w:rFonts w:ascii="Times New Roman" w:hAnsi="Times New Roman" w:cs="Times New Roman"/>
-                <w:color w:val="000000" w:themeColor="text1"/>
-                <w:sz w:val="24"/>
-              </w:rPr>
-              <w:t xml:space="preserve">, Ramesh and </w:t>
+              <w:t xml:space="preserve">(Boorugu, Ramesh and </w:t>
             </w:r>
             <w:r>
               <w:rPr>
@@ -2794,16 +2670,7 @@
                 <w:szCs w:val="24"/>
               </w:rPr>
               <w:lastRenderedPageBreak/>
-              <w:t>increased accuracy, also using word embedding model Concept net Number batch which is better than Glove. Finally, using a 1D convolutional layer followed by max pooling layer, LSTM layer and then at the end a fully connected layer</w:t>
-            </w:r>
-            <w:r>
-              <w:rPr>
-                <w:rFonts w:ascii="Times New Roman" w:hAnsi="Times New Roman" w:cs="Times New Roman"/>
-                <w:color w:val="000000" w:themeColor="text1"/>
-                <w:sz w:val="24"/>
-                <w:szCs w:val="24"/>
-              </w:rPr>
-              <w:t>.</w:t>
+              <w:t>increased accuracy, also using word embedding model Concept net Number batch which is better than Glove. Finally, using a 1D convolutional layer followed by max pooling layer, LSTM layer and then at the end a fully connected layer.</w:t>
             </w:r>
           </w:p>
           <w:p>
@@ -3478,43 +3345,7 @@
                 <w:color w:val="000000" w:themeColor="text1"/>
                 <w:sz w:val="24"/>
               </w:rPr>
-              <w:t>(</w:t>
-            </w:r>
-            <w:proofErr w:type="spellStart"/>
-            <w:r>
-              <w:rPr>
-                <w:rFonts w:ascii="Times New Roman" w:hAnsi="Times New Roman" w:cs="Times New Roman"/>
-                <w:color w:val="000000" w:themeColor="text1"/>
-                <w:sz w:val="24"/>
-              </w:rPr>
-              <w:t>Etemad</w:t>
-            </w:r>
-            <w:proofErr w:type="spellEnd"/>
-            <w:r>
-              <w:rPr>
-                <w:rFonts w:ascii="Times New Roman" w:hAnsi="Times New Roman" w:cs="Times New Roman"/>
-                <w:color w:val="000000" w:themeColor="text1"/>
-                <w:sz w:val="24"/>
-              </w:rPr>
-              <w:t xml:space="preserve">, </w:t>
-            </w:r>
-            <w:proofErr w:type="spellStart"/>
-            <w:r>
-              <w:rPr>
-                <w:rFonts w:ascii="Times New Roman" w:hAnsi="Times New Roman" w:cs="Times New Roman"/>
-                <w:color w:val="000000" w:themeColor="text1"/>
-                <w:sz w:val="24"/>
-              </w:rPr>
-              <w:t>Abidi</w:t>
-            </w:r>
-            <w:proofErr w:type="spellEnd"/>
-            <w:r>
-              <w:rPr>
-                <w:rFonts w:ascii="Times New Roman" w:hAnsi="Times New Roman" w:cs="Times New Roman"/>
-                <w:color w:val="000000" w:themeColor="text1"/>
-                <w:sz w:val="24"/>
-              </w:rPr>
-              <w:t xml:space="preserve"> and Chhabra, 2021)</w:t>
+              <w:t>(Etemad, Abidi and Chhabra, 2021)</w:t>
             </w:r>
             <w:r>
               <w:rPr>
@@ -3705,43 +3536,7 @@
                 <w:color w:val="000000" w:themeColor="text1"/>
                 <w:sz w:val="24"/>
               </w:rPr>
-              <w:t>(</w:t>
-            </w:r>
-            <w:proofErr w:type="spellStart"/>
-            <w:r>
-              <w:rPr>
-                <w:rFonts w:ascii="Times New Roman" w:hAnsi="Times New Roman" w:cs="Times New Roman"/>
-                <w:color w:val="000000" w:themeColor="text1"/>
-                <w:sz w:val="24"/>
-              </w:rPr>
-              <w:t>Alsaqer</w:t>
-            </w:r>
-            <w:proofErr w:type="spellEnd"/>
-            <w:r>
-              <w:rPr>
-                <w:rFonts w:ascii="Times New Roman" w:hAnsi="Times New Roman" w:cs="Times New Roman"/>
-                <w:color w:val="000000" w:themeColor="text1"/>
-                <w:sz w:val="24"/>
-              </w:rPr>
-              <w:t xml:space="preserve"> and </w:t>
-            </w:r>
-            <w:proofErr w:type="spellStart"/>
-            <w:r>
-              <w:rPr>
-                <w:rFonts w:ascii="Times New Roman" w:hAnsi="Times New Roman" w:cs="Times New Roman"/>
-                <w:color w:val="000000" w:themeColor="text1"/>
-                <w:sz w:val="24"/>
-              </w:rPr>
-              <w:t>Sasi</w:t>
-            </w:r>
-            <w:proofErr w:type="spellEnd"/>
-            <w:r>
-              <w:rPr>
-                <w:rFonts w:ascii="Times New Roman" w:hAnsi="Times New Roman" w:cs="Times New Roman"/>
-                <w:color w:val="000000" w:themeColor="text1"/>
-                <w:sz w:val="24"/>
-              </w:rPr>
-              <w:t>, 2017)</w:t>
+              <w:t>(Alsaqer and Sasi, 2017)</w:t>
             </w:r>
             <w:r>
               <w:rPr>
@@ -4154,16 +3949,7 @@
           <w:sz w:val="24"/>
           <w:szCs w:val="24"/>
         </w:rPr>
-        <w:t>Theoretical and Performance gaps</w:t>
-      </w:r>
-      <w:r>
-        <w:rPr>
-          <w:rFonts w:ascii="Times New Roman" w:hAnsi="Times New Roman" w:cs="Times New Roman"/>
-          <w:color w:val="000000" w:themeColor="text1"/>
-          <w:sz w:val="24"/>
-          <w:szCs w:val="24"/>
-        </w:rPr>
-        <w:t xml:space="preserve"> in the </w:t>
+        <w:t xml:space="preserve">Theoretical and Performance gaps in the </w:t>
       </w:r>
       <w:r>
         <w:rPr>
@@ -4415,16 +4201,7 @@
           <w:sz w:val="24"/>
           <w:szCs w:val="28"/>
         </w:rPr>
-        <w:t>w</w:t>
-      </w:r>
-      <w:r>
-        <w:rPr>
-          <w:rFonts w:ascii="Times New Roman" w:hAnsi="Times New Roman" w:cs="Times New Roman"/>
-          <w:color w:val="000000" w:themeColor="text1"/>
-          <w:sz w:val="24"/>
-          <w:szCs w:val="28"/>
-        </w:rPr>
-        <w:t>e are able to maximize the performance of the recommended architecture.</w:t>
+        <w:t>we are able to maximize the performance of the recommended architecture.</w:t>
       </w:r>
       <w:r>
         <w:rPr>
@@ -4939,15 +4716,6 @@
           <w:szCs w:val="24"/>
         </w:rPr>
         <w:tab/>
-      </w:r>
-      <w:r>
-        <w:rPr>
-          <w:rFonts w:ascii="Times New Roman" w:hAnsi="Times New Roman" w:cs="Times New Roman"/>
-          <w:b/>
-          <w:color w:val="000000" w:themeColor="text1"/>
-          <w:sz w:val="32"/>
-          <w:szCs w:val="24"/>
-        </w:rPr>
         <w:t>Research Aim</w:t>
       </w:r>
     </w:p>
@@ -4974,6 +4742,17 @@
           <w:szCs w:val="24"/>
         </w:rPr>
         <w:t>The aim of this research is to propose the most optimized transformer architecture from a range of popularly used architectures by fine-tuning the model via hyperparameter optimization, therefore obtaining the recommended architecture's optimum performance</w:t>
+      </w:r>
+      <w:r>
+        <w:rPr>
+          <w:rFonts w:ascii="Times New Roman" w:hAnsi="Times New Roman" w:cs="Times New Roman"/>
+          <w:b/>
+          <w:i/>
+          <w:color w:val="000000" w:themeColor="text1"/>
+          <w:sz w:val="24"/>
+          <w:szCs w:val="24"/>
+        </w:rPr>
+        <w:t xml:space="preserve"> for abstractive text summarization</w:t>
       </w:r>
       <w:r>
         <w:rPr>
@@ -6826,8 +6605,6 @@
               </w:rPr>
               <w:t>the progress</w:t>
             </w:r>
-            <w:bookmarkStart w:id="6" w:name="_GoBack"/>
-            <w:bookmarkEnd w:id="6"/>
           </w:p>
         </w:tc>
         <w:tc>
@@ -6855,16 +6632,7 @@
                 <w:sz w:val="24"/>
                 <w:szCs w:val="24"/>
               </w:rPr>
-              <w:t>K</w:t>
-            </w:r>
-            <w:r>
-              <w:rPr>
-                <w:rFonts w:ascii="Times New Roman" w:hAnsi="Times New Roman" w:cs="Times New Roman"/>
-                <w:color w:val="000000" w:themeColor="text1"/>
-                <w:sz w:val="24"/>
-                <w:szCs w:val="24"/>
-              </w:rPr>
-              <w:t>eeping track of and documenting the study project's ongoing progress and any challenges encountered</w:t>
+              <w:t>Keeping track of and documenting the study project's ongoing progress and any challenges encountered</w:t>
             </w:r>
             <w:r>
               <w:rPr>
@@ -7208,12 +6976,20 @@
         <w:jc w:val="both"/>
         <w:rPr>
           <w:rFonts w:ascii="Times New Roman" w:hAnsi="Times New Roman" w:cs="Times New Roman"/>
-          <w:b/>
-          <w:color w:val="000000" w:themeColor="text1"/>
-          <w:sz w:val="32"/>
-          <w:szCs w:val="24"/>
-        </w:rPr>
-      </w:pPr>
+          <w:color w:val="000000" w:themeColor="text1"/>
+          <w:sz w:val="24"/>
+          <w:szCs w:val="24"/>
+        </w:rPr>
+      </w:pPr>
+      <w:r>
+        <w:rPr>
+          <w:rFonts w:ascii="Times New Roman" w:hAnsi="Times New Roman" w:cs="Times New Roman"/>
+          <w:color w:val="000000" w:themeColor="text1"/>
+          <w:sz w:val="24"/>
+          <w:szCs w:val="24"/>
+        </w:rPr>
+        <w:t>The aim of this project to maximize transformers optimization by hyperparameter tuning, given below are the following scope details for the project objectives to be achieved, along with the review of existing solutions and with the time period taken into consideration.</w:t>
+      </w:r>
     </w:p>
     <w:p>
       <w:pPr>
@@ -7235,6 +7011,7 @@
           <w:sz w:val="28"/>
           <w:szCs w:val="24"/>
         </w:rPr>
+        <w:lastRenderedPageBreak/>
         <w:t>1.12.1</w:t>
       </w:r>
       <w:r>
@@ -7255,19 +7032,323 @@
         <w:jc w:val="both"/>
         <w:rPr>
           <w:rFonts w:ascii="Times New Roman" w:hAnsi="Times New Roman" w:cs="Times New Roman"/>
-          <w:b/>
-          <w:color w:val="000000" w:themeColor="text1"/>
-          <w:sz w:val="28"/>
-          <w:szCs w:val="24"/>
-        </w:rPr>
-      </w:pPr>
-    </w:p>
-    <w:p>
-      <w:pPr>
+          <w:color w:val="000000" w:themeColor="text1"/>
+          <w:sz w:val="24"/>
+          <w:szCs w:val="24"/>
+        </w:rPr>
+      </w:pPr>
+      <w:r>
+        <w:rPr>
+          <w:rFonts w:ascii="Times New Roman" w:hAnsi="Times New Roman" w:cs="Times New Roman"/>
+          <w:color w:val="000000" w:themeColor="text1"/>
+          <w:sz w:val="24"/>
+          <w:szCs w:val="24"/>
+        </w:rPr>
+        <w:t>The project's scope is as follows:</w:t>
+      </w:r>
+    </w:p>
+    <w:p>
+      <w:pPr>
+        <w:pStyle w:val="ListParagraph"/>
+        <w:numPr>
+          <w:ilvl w:val="0"/>
+          <w:numId w:val="28"/>
+        </w:numPr>
         <w:spacing w:line="360" w:lineRule="auto"/>
         <w:jc w:val="both"/>
         <w:rPr>
           <w:rFonts w:ascii="Times New Roman" w:hAnsi="Times New Roman" w:cs="Times New Roman"/>
+          <w:color w:val="000000" w:themeColor="text1"/>
+          <w:sz w:val="24"/>
+          <w:szCs w:val="24"/>
+        </w:rPr>
+      </w:pPr>
+      <w:r>
+        <w:rPr>
+          <w:rFonts w:ascii="Times New Roman" w:hAnsi="Times New Roman" w:cs="Times New Roman"/>
+          <w:b/>
+          <w:i/>
+          <w:color w:val="000000" w:themeColor="text1"/>
+          <w:sz w:val="24"/>
+          <w:szCs w:val="24"/>
+        </w:rPr>
+        <w:t>Recreating a usable dataset for the project</w:t>
+      </w:r>
+      <w:r>
+        <w:rPr>
+          <w:rFonts w:ascii="Times New Roman" w:hAnsi="Times New Roman" w:cs="Times New Roman"/>
+          <w:color w:val="000000" w:themeColor="text1"/>
+          <w:sz w:val="24"/>
+          <w:szCs w:val="24"/>
+        </w:rPr>
+        <w:t xml:space="preserve"> – </w:t>
+      </w:r>
+      <w:r>
+        <w:rPr>
+          <w:rFonts w:ascii="Times New Roman" w:hAnsi="Times New Roman" w:cs="Times New Roman"/>
+          <w:color w:val="000000" w:themeColor="text1"/>
+          <w:sz w:val="24"/>
+          <w:szCs w:val="24"/>
+        </w:rPr>
+        <w:t>Reconstructing the dataset to a format structure which can be used for model training.</w:t>
+      </w:r>
+    </w:p>
+    <w:p>
+      <w:pPr>
+        <w:pStyle w:val="ListParagraph"/>
+        <w:numPr>
+          <w:ilvl w:val="0"/>
+          <w:numId w:val="28"/>
+        </w:numPr>
+        <w:spacing w:line="360" w:lineRule="auto"/>
+        <w:jc w:val="both"/>
+        <w:rPr>
+          <w:rFonts w:ascii="Times New Roman" w:hAnsi="Times New Roman" w:cs="Times New Roman"/>
+          <w:i/>
+          <w:color w:val="000000" w:themeColor="text1"/>
+          <w:sz w:val="24"/>
+          <w:szCs w:val="24"/>
+        </w:rPr>
+      </w:pPr>
+      <w:r>
+        <w:rPr>
+          <w:rFonts w:ascii="Times New Roman" w:hAnsi="Times New Roman" w:cs="Times New Roman"/>
+          <w:b/>
+          <w:i/>
+          <w:color w:val="000000" w:themeColor="text1"/>
+          <w:sz w:val="24"/>
+          <w:szCs w:val="24"/>
+        </w:rPr>
+        <w:t>Model refinement on hyperparameter tuning</w:t>
+      </w:r>
+      <w:r>
+        <w:rPr>
+          <w:rFonts w:ascii="Times New Roman" w:hAnsi="Times New Roman" w:cs="Times New Roman"/>
+          <w:color w:val="000000" w:themeColor="text1"/>
+          <w:sz w:val="24"/>
+          <w:szCs w:val="24"/>
+        </w:rPr>
+        <w:t xml:space="preserve"> – </w:t>
+      </w:r>
+      <w:r>
+        <w:rPr>
+          <w:rFonts w:ascii="Times New Roman" w:hAnsi="Times New Roman" w:cs="Times New Roman"/>
+          <w:color w:val="000000" w:themeColor="text1"/>
+          <w:sz w:val="24"/>
+          <w:szCs w:val="24"/>
+        </w:rPr>
+        <w:t xml:space="preserve">Performing hyperparameter tuning on </w:t>
+      </w:r>
+      <w:r>
+        <w:rPr>
+          <w:rFonts w:ascii="Times New Roman" w:hAnsi="Times New Roman" w:cs="Times New Roman"/>
+          <w:color w:val="000000" w:themeColor="text1"/>
+          <w:sz w:val="24"/>
+          <w:szCs w:val="24"/>
+        </w:rPr>
+        <w:t>the</w:t>
+      </w:r>
+      <w:r>
+        <w:rPr>
+          <w:rFonts w:ascii="Times New Roman" w:hAnsi="Times New Roman" w:cs="Times New Roman"/>
+          <w:color w:val="000000" w:themeColor="text1"/>
+          <w:sz w:val="24"/>
+          <w:szCs w:val="24"/>
+        </w:rPr>
+        <w:t xml:space="preserve"> top tier </w:t>
+      </w:r>
+      <w:r>
+        <w:rPr>
+          <w:rFonts w:ascii="Times New Roman" w:hAnsi="Times New Roman" w:cs="Times New Roman"/>
+          <w:color w:val="000000" w:themeColor="text1"/>
+          <w:sz w:val="24"/>
+          <w:szCs w:val="24"/>
+        </w:rPr>
+        <w:t>transformer architecture models</w:t>
+      </w:r>
+      <w:r>
+        <w:rPr>
+          <w:rFonts w:ascii="Times New Roman" w:hAnsi="Times New Roman" w:cs="Times New Roman"/>
+          <w:i/>
+          <w:color w:val="000000" w:themeColor="text1"/>
+          <w:sz w:val="24"/>
+          <w:szCs w:val="24"/>
+        </w:rPr>
+        <w:t>.</w:t>
+      </w:r>
+    </w:p>
+    <w:p>
+      <w:pPr>
+        <w:pStyle w:val="ListParagraph"/>
+        <w:numPr>
+          <w:ilvl w:val="0"/>
+          <w:numId w:val="28"/>
+        </w:numPr>
+        <w:spacing w:line="360" w:lineRule="auto"/>
+        <w:jc w:val="both"/>
+        <w:rPr>
+          <w:rFonts w:ascii="Times New Roman" w:hAnsi="Times New Roman" w:cs="Times New Roman"/>
+          <w:color w:val="000000" w:themeColor="text1"/>
+          <w:sz w:val="24"/>
+          <w:szCs w:val="24"/>
+        </w:rPr>
+      </w:pPr>
+      <w:r>
+        <w:rPr>
+          <w:rFonts w:ascii="Times New Roman" w:hAnsi="Times New Roman" w:cs="Times New Roman"/>
+          <w:b/>
+          <w:i/>
+          <w:color w:val="000000" w:themeColor="text1"/>
+          <w:sz w:val="24"/>
+          <w:szCs w:val="24"/>
+        </w:rPr>
+        <w:t>Evaluating the models</w:t>
+      </w:r>
+      <w:r>
+        <w:rPr>
+          <w:rFonts w:ascii="Times New Roman" w:hAnsi="Times New Roman" w:cs="Times New Roman"/>
+          <w:color w:val="000000" w:themeColor="text1"/>
+          <w:sz w:val="24"/>
+          <w:szCs w:val="24"/>
+        </w:rPr>
+        <w:t xml:space="preserve"> – </w:t>
+      </w:r>
+      <w:r>
+        <w:rPr>
+          <w:rFonts w:ascii="Times New Roman" w:hAnsi="Times New Roman" w:cs="Times New Roman"/>
+          <w:color w:val="000000" w:themeColor="text1"/>
+          <w:sz w:val="24"/>
+          <w:szCs w:val="24"/>
+        </w:rPr>
+        <w:t>Evaluating all the architectures using appropriate metrics to filter out the best architecture from the rest</w:t>
+      </w:r>
+      <w:r>
+        <w:rPr>
+          <w:rFonts w:ascii="Times New Roman" w:hAnsi="Times New Roman" w:cs="Times New Roman"/>
+          <w:i/>
+          <w:color w:val="000000" w:themeColor="text1"/>
+          <w:sz w:val="24"/>
+          <w:szCs w:val="24"/>
+        </w:rPr>
+        <w:t>.</w:t>
+      </w:r>
+    </w:p>
+    <w:p>
+      <w:pPr>
+        <w:pStyle w:val="ListParagraph"/>
+        <w:numPr>
+          <w:ilvl w:val="0"/>
+          <w:numId w:val="28"/>
+        </w:numPr>
+        <w:spacing w:line="360" w:lineRule="auto"/>
+        <w:jc w:val="both"/>
+        <w:rPr>
+          <w:rFonts w:ascii="Times New Roman" w:hAnsi="Times New Roman" w:cs="Times New Roman"/>
+          <w:color w:val="000000" w:themeColor="text1"/>
+          <w:sz w:val="24"/>
+          <w:szCs w:val="24"/>
+        </w:rPr>
+      </w:pPr>
+      <w:r>
+        <w:rPr>
+          <w:rFonts w:ascii="Times New Roman" w:hAnsi="Times New Roman" w:cs="Times New Roman"/>
+          <w:b/>
+          <w:i/>
+          <w:color w:val="000000" w:themeColor="text1"/>
+          <w:sz w:val="24"/>
+          <w:szCs w:val="24"/>
+        </w:rPr>
+        <w:t xml:space="preserve">API integration development </w:t>
+      </w:r>
+      <w:r>
+        <w:rPr>
+          <w:rFonts w:ascii="Times New Roman" w:hAnsi="Times New Roman" w:cs="Times New Roman"/>
+          <w:color w:val="000000" w:themeColor="text1"/>
+          <w:sz w:val="24"/>
+          <w:szCs w:val="24"/>
+        </w:rPr>
+        <w:t>– REST API endpoints will be created to serve/call the final chosen model for interactions.</w:t>
+      </w:r>
+    </w:p>
+    <w:p>
+      <w:pPr>
+        <w:pStyle w:val="ListParagraph"/>
+        <w:numPr>
+          <w:ilvl w:val="0"/>
+          <w:numId w:val="28"/>
+        </w:numPr>
+        <w:spacing w:line="360" w:lineRule="auto"/>
+        <w:jc w:val="both"/>
+        <w:rPr>
+          <w:rFonts w:ascii="Times New Roman" w:hAnsi="Times New Roman" w:cs="Times New Roman"/>
+          <w:color w:val="000000" w:themeColor="text1"/>
+          <w:sz w:val="24"/>
+          <w:szCs w:val="24"/>
+        </w:rPr>
+      </w:pPr>
+      <w:r>
+        <w:rPr>
+          <w:rFonts w:ascii="Times New Roman" w:hAnsi="Times New Roman" w:cs="Times New Roman"/>
+          <w:b/>
+          <w:i/>
+          <w:color w:val="000000" w:themeColor="text1"/>
+          <w:sz w:val="24"/>
+          <w:szCs w:val="24"/>
+        </w:rPr>
+        <w:t xml:space="preserve">GUI development </w:t>
+      </w:r>
+      <w:r>
+        <w:rPr>
+          <w:rFonts w:ascii="Times New Roman" w:hAnsi="Times New Roman" w:cs="Times New Roman"/>
+          <w:color w:val="000000" w:themeColor="text1"/>
+          <w:sz w:val="24"/>
+          <w:szCs w:val="24"/>
+        </w:rPr>
+        <w:t xml:space="preserve">– A graphical user interface will be </w:t>
+      </w:r>
+      <w:r>
+        <w:rPr>
+          <w:rFonts w:ascii="Times New Roman" w:hAnsi="Times New Roman" w:cs="Times New Roman"/>
+          <w:color w:val="000000" w:themeColor="text1"/>
+          <w:sz w:val="24"/>
+          <w:szCs w:val="24"/>
+        </w:rPr>
+        <w:t>developed;</w:t>
+      </w:r>
+      <w:r>
+        <w:rPr>
+          <w:rFonts w:ascii="Times New Roman" w:hAnsi="Times New Roman" w:cs="Times New Roman"/>
+          <w:color w:val="000000" w:themeColor="text1"/>
+          <w:sz w:val="24"/>
+          <w:szCs w:val="24"/>
+        </w:rPr>
+        <w:t xml:space="preserve"> </w:t>
+      </w:r>
+      <w:r>
+        <w:rPr>
+          <w:rFonts w:ascii="Times New Roman" w:hAnsi="Times New Roman" w:cs="Times New Roman"/>
+          <w:color w:val="000000" w:themeColor="text1"/>
+          <w:sz w:val="24"/>
+          <w:szCs w:val="24"/>
+        </w:rPr>
+        <w:t>therefore,</w:t>
+      </w:r>
+      <w:r>
+        <w:rPr>
+          <w:rFonts w:ascii="Times New Roman" w:hAnsi="Times New Roman" w:cs="Times New Roman"/>
+          <w:color w:val="000000" w:themeColor="text1"/>
+          <w:sz w:val="24"/>
+          <w:szCs w:val="24"/>
+        </w:rPr>
+        <w:t xml:space="preserve"> the end user will be able to perform abstractive text summarization and get visual results. </w:t>
+      </w:r>
+    </w:p>
+    <w:p>
+      <w:pPr>
+        <w:spacing w:line="360" w:lineRule="auto"/>
+        <w:jc w:val="both"/>
+        <w:rPr>
+          <w:rFonts w:ascii="Times New Roman" w:hAnsi="Times New Roman" w:cs="Times New Roman"/>
           <w:b/>
           <w:color w:val="000000" w:themeColor="text1"/>
           <w:sz w:val="28"/>
@@ -7312,48 +7393,112 @@
         <w:jc w:val="both"/>
         <w:rPr>
           <w:rFonts w:ascii="Times New Roman" w:hAnsi="Times New Roman" w:cs="Times New Roman"/>
-          <w:b/>
-          <w:color w:val="000000" w:themeColor="text1"/>
-          <w:sz w:val="28"/>
-          <w:szCs w:val="24"/>
-        </w:rPr>
-      </w:pPr>
-    </w:p>
-    <w:p>
-      <w:pPr>
+          <w:color w:val="000000" w:themeColor="text1"/>
+          <w:sz w:val="24"/>
+          <w:szCs w:val="24"/>
+        </w:rPr>
+      </w:pPr>
+      <w:r>
+        <w:rPr>
+          <w:rFonts w:ascii="Times New Roman" w:hAnsi="Times New Roman" w:cs="Times New Roman"/>
+          <w:color w:val="000000" w:themeColor="text1"/>
+          <w:sz w:val="24"/>
+          <w:szCs w:val="24"/>
+        </w:rPr>
+        <w:t>The project will not include the following</w:t>
+      </w:r>
+      <w:r>
+        <w:rPr>
+          <w:rFonts w:ascii="Times New Roman" w:hAnsi="Times New Roman" w:cs="Times New Roman"/>
+          <w:color w:val="000000" w:themeColor="text1"/>
+          <w:sz w:val="24"/>
+          <w:szCs w:val="24"/>
+        </w:rPr>
+        <w:t>s:</w:t>
+      </w:r>
+    </w:p>
+    <w:p>
+      <w:pPr>
+        <w:pStyle w:val="ListParagraph"/>
+        <w:numPr>
+          <w:ilvl w:val="0"/>
+          <w:numId w:val="28"/>
+        </w:numPr>
         <w:spacing w:line="360" w:lineRule="auto"/>
         <w:jc w:val="both"/>
         <w:rPr>
           <w:rFonts w:ascii="Times New Roman" w:hAnsi="Times New Roman" w:cs="Times New Roman"/>
+          <w:color w:val="000000" w:themeColor="text1"/>
+          <w:sz w:val="24"/>
+          <w:szCs w:val="24"/>
+        </w:rPr>
+      </w:pPr>
+      <w:r>
+        <w:rPr>
+          <w:rFonts w:ascii="Times New Roman" w:hAnsi="Times New Roman" w:cs="Times New Roman"/>
           <w:b/>
-          <w:color w:val="000000" w:themeColor="text1"/>
-          <w:sz w:val="28"/>
-          <w:szCs w:val="24"/>
-        </w:rPr>
-      </w:pPr>
-      <w:r>
-        <w:rPr>
-          <w:rFonts w:ascii="Times New Roman" w:hAnsi="Times New Roman" w:cs="Times New Roman"/>
-          <w:b/>
-          <w:color w:val="000000" w:themeColor="text1"/>
-          <w:sz w:val="28"/>
-          <w:szCs w:val="24"/>
-        </w:rPr>
-        <w:t>1.12.3 Prototype Diagram</w:t>
-      </w:r>
-    </w:p>
-    <w:p>
-      <w:pPr>
+          <w:i/>
+          <w:color w:val="000000" w:themeColor="text1"/>
+          <w:sz w:val="24"/>
+          <w:szCs w:val="24"/>
+        </w:rPr>
+        <w:t xml:space="preserve">Limited architecture explored – </w:t>
+      </w:r>
+      <w:r>
+        <w:rPr>
+          <w:rFonts w:ascii="Times New Roman" w:hAnsi="Times New Roman" w:cs="Times New Roman"/>
+          <w:color w:val="000000" w:themeColor="text1"/>
+          <w:sz w:val="24"/>
+          <w:szCs w:val="24"/>
+        </w:rPr>
+        <w:t>The system will only be explored with few of the top tier architectures</w:t>
+      </w:r>
+      <w:r>
+        <w:rPr>
+          <w:rFonts w:ascii="Times New Roman" w:hAnsi="Times New Roman" w:cs="Times New Roman"/>
+          <w:color w:val="000000" w:themeColor="text1"/>
+          <w:sz w:val="24"/>
+          <w:szCs w:val="24"/>
+        </w:rPr>
+        <w:t xml:space="preserve"> (roughly around 3 or 5 maximum), and will not be exploring more than that.</w:t>
+      </w:r>
+    </w:p>
+    <w:p>
+      <w:pPr>
+        <w:pStyle w:val="ListParagraph"/>
+        <w:numPr>
+          <w:ilvl w:val="0"/>
+          <w:numId w:val="28"/>
+        </w:numPr>
         <w:spacing w:line="360" w:lineRule="auto"/>
         <w:jc w:val="both"/>
         <w:rPr>
           <w:rFonts w:ascii="Times New Roman" w:hAnsi="Times New Roman" w:cs="Times New Roman"/>
+          <w:color w:val="000000" w:themeColor="text1"/>
+          <w:sz w:val="24"/>
+          <w:szCs w:val="24"/>
+        </w:rPr>
+      </w:pPr>
+      <w:r>
+        <w:rPr>
+          <w:rFonts w:ascii="Times New Roman" w:hAnsi="Times New Roman" w:cs="Times New Roman"/>
           <w:b/>
-          <w:color w:val="000000" w:themeColor="text1"/>
-          <w:sz w:val="28"/>
-          <w:szCs w:val="24"/>
-        </w:rPr>
-      </w:pPr>
+          <w:i/>
+          <w:color w:val="000000" w:themeColor="text1"/>
+          <w:sz w:val="24"/>
+          <w:szCs w:val="24"/>
+        </w:rPr>
+        <w:t xml:space="preserve">Only single model integration– </w:t>
+      </w:r>
+      <w:r>
+        <w:rPr>
+          <w:rFonts w:ascii="Times New Roman" w:hAnsi="Times New Roman" w:cs="Times New Roman"/>
+          <w:color w:val="000000" w:themeColor="text1"/>
+          <w:sz w:val="24"/>
+          <w:szCs w:val="24"/>
+        </w:rPr>
+        <w:t>The final model which outperforms the rest with the best set of hyperparameters will be used as the summary generation model, options to select other architectures explored with their hyperparameters aren’t included.</w:t>
+      </w:r>
     </w:p>
     <w:p>
       <w:pPr>
@@ -7361,52 +7506,11 @@
         <w:jc w:val="both"/>
         <w:rPr>
           <w:rFonts w:ascii="Times New Roman" w:hAnsi="Times New Roman" w:cs="Times New Roman"/>
-          <w:b/>
-          <w:color w:val="000000" w:themeColor="text1"/>
-          <w:sz w:val="32"/>
-          <w:szCs w:val="24"/>
-        </w:rPr>
-      </w:pPr>
-      <w:r>
-        <w:rPr>
-          <w:rFonts w:ascii="Times New Roman" w:hAnsi="Times New Roman" w:cs="Times New Roman"/>
-          <w:b/>
-          <w:color w:val="000000" w:themeColor="text1"/>
-          <w:sz w:val="32"/>
-          <w:szCs w:val="24"/>
-        </w:rPr>
-        <w:t>1.13.</w:t>
-      </w:r>
-      <w:r>
-        <w:rPr>
-          <w:rFonts w:ascii="Times New Roman" w:hAnsi="Times New Roman" w:cs="Times New Roman"/>
-          <w:b/>
-          <w:color w:val="000000" w:themeColor="text1"/>
-          <w:sz w:val="32"/>
-          <w:szCs w:val="24"/>
-        </w:rPr>
-        <w:tab/>
-      </w:r>
-      <w:r>
-        <w:rPr>
-          <w:rFonts w:ascii="Times New Roman" w:hAnsi="Times New Roman" w:cs="Times New Roman"/>
-          <w:b/>
-          <w:color w:val="000000" w:themeColor="text1"/>
-          <w:sz w:val="32"/>
-          <w:szCs w:val="24"/>
-        </w:rPr>
-        <w:t xml:space="preserve">Proposed </w:t>
-      </w:r>
-      <w:r>
-        <w:rPr>
-          <w:rFonts w:ascii="Times New Roman" w:hAnsi="Times New Roman" w:cs="Times New Roman"/>
-          <w:b/>
-          <w:color w:val="000000" w:themeColor="text1"/>
-          <w:sz w:val="32"/>
-          <w:szCs w:val="24"/>
-        </w:rPr>
-        <w:t>Methodology</w:t>
-      </w:r>
+          <w:color w:val="000000" w:themeColor="text1"/>
+          <w:sz w:val="24"/>
+          <w:szCs w:val="24"/>
+        </w:rPr>
+      </w:pPr>
     </w:p>
     <w:p>
       <w:pPr>
@@ -7414,6 +7518,54 @@
         <w:jc w:val="both"/>
         <w:rPr>
           <w:rFonts w:ascii="Times New Roman" w:hAnsi="Times New Roman" w:cs="Times New Roman"/>
+          <w:color w:val="000000" w:themeColor="text1"/>
+          <w:sz w:val="24"/>
+          <w:szCs w:val="24"/>
+        </w:rPr>
+      </w:pPr>
+    </w:p>
+    <w:p>
+      <w:pPr>
+        <w:spacing w:line="360" w:lineRule="auto"/>
+        <w:jc w:val="both"/>
+        <w:rPr>
+          <w:rFonts w:ascii="Times New Roman" w:hAnsi="Times New Roman" w:cs="Times New Roman"/>
+          <w:color w:val="000000" w:themeColor="text1"/>
+          <w:sz w:val="24"/>
+          <w:szCs w:val="24"/>
+        </w:rPr>
+      </w:pPr>
+    </w:p>
+    <w:p>
+      <w:pPr>
+        <w:spacing w:line="360" w:lineRule="auto"/>
+        <w:jc w:val="both"/>
+        <w:rPr>
+          <w:rFonts w:ascii="Times New Roman" w:hAnsi="Times New Roman" w:cs="Times New Roman"/>
+          <w:color w:val="000000" w:themeColor="text1"/>
+          <w:sz w:val="24"/>
+          <w:szCs w:val="24"/>
+        </w:rPr>
+      </w:pPr>
+    </w:p>
+    <w:p>
+      <w:pPr>
+        <w:spacing w:line="360" w:lineRule="auto"/>
+        <w:jc w:val="both"/>
+        <w:rPr>
+          <w:rFonts w:ascii="Times New Roman" w:hAnsi="Times New Roman" w:cs="Times New Roman"/>
+          <w:color w:val="000000" w:themeColor="text1"/>
+          <w:sz w:val="24"/>
+          <w:szCs w:val="24"/>
+        </w:rPr>
+      </w:pPr>
+    </w:p>
+    <w:p>
+      <w:pPr>
+        <w:spacing w:line="360" w:lineRule="auto"/>
+        <w:jc w:val="both"/>
+        <w:rPr>
+          <w:rFonts w:ascii="Times New Roman" w:hAnsi="Times New Roman" w:cs="Times New Roman"/>
           <w:b/>
           <w:color w:val="000000" w:themeColor="text1"/>
           <w:sz w:val="28"/>
@@ -7428,7 +7580,326 @@
           <w:sz w:val="28"/>
           <w:szCs w:val="24"/>
         </w:rPr>
+        <w:lastRenderedPageBreak/>
+        <w:t>1.12.3 Prototype Diagram</w:t>
+      </w:r>
+    </w:p>
+    <w:p>
+      <w:pPr>
+        <w:spacing w:line="360" w:lineRule="auto"/>
+        <w:jc w:val="both"/>
+        <w:rPr>
+          <w:rFonts w:ascii="Times New Roman" w:hAnsi="Times New Roman" w:cs="Times New Roman"/>
+          <w:b/>
+          <w:color w:val="000000" w:themeColor="text1"/>
+          <w:sz w:val="28"/>
+          <w:szCs w:val="24"/>
+        </w:rPr>
+      </w:pPr>
+      <w:r>
+        <w:rPr>
+          <w:rFonts w:ascii="Times New Roman" w:hAnsi="Times New Roman" w:cs="Times New Roman"/>
+          <w:b/>
+          <w:noProof/>
+          <w:color w:val="000000" w:themeColor="text1"/>
+          <w:sz w:val="28"/>
+          <w:szCs w:val="24"/>
+        </w:rPr>
+        <w:drawing>
+          <wp:inline distT="0" distB="0" distL="0" distR="0" wp14:anchorId="607EA6D3" wp14:editId="5FFA4A35">
+            <wp:extent cx="5852368" cy="2211572"/>
+            <wp:effectExtent l="0" t="0" r="0" b="0"/>
+            <wp:docPr id="3" name="Picture 3"/>
+            <wp:cNvGraphicFramePr>
+              <a:graphicFrameLocks xmlns:a="http://schemas.openxmlformats.org/drawingml/2006/main" noChangeAspect="1"/>
+            </wp:cNvGraphicFramePr>
+            <a:graphic xmlns:a="http://schemas.openxmlformats.org/drawingml/2006/main">
+              <a:graphicData uri="http://schemas.openxmlformats.org/drawingml/2006/picture">
+                <pic:pic xmlns:pic="http://schemas.openxmlformats.org/drawingml/2006/picture">
+                  <pic:nvPicPr>
+                    <pic:cNvPr id="0" name="Picture 2"/>
+                    <pic:cNvPicPr>
+                      <a:picLocks noChangeAspect="1" noChangeArrowheads="1"/>
+                    </pic:cNvPicPr>
+                  </pic:nvPicPr>
+                  <pic:blipFill>
+                    <a:blip r:embed="rId9">
+                      <a:extLst>
+                        <a:ext uri="{28A0092B-C50C-407E-A947-70E740481C1C}">
+                          <a14:useLocalDpi xmlns:a14="http://schemas.microsoft.com/office/drawing/2010/main" val="0"/>
+                        </a:ext>
+                      </a:extLst>
+                    </a:blip>
+                    <a:srcRect/>
+                    <a:stretch>
+                      <a:fillRect/>
+                    </a:stretch>
+                  </pic:blipFill>
+                  <pic:spPr bwMode="auto">
+                    <a:xfrm>
+                      <a:off x="0" y="0"/>
+                      <a:ext cx="5860274" cy="2214560"/>
+                    </a:xfrm>
+                    <a:prstGeom prst="rect">
+                      <a:avLst/>
+                    </a:prstGeom>
+                    <a:noFill/>
+                    <a:ln>
+                      <a:noFill/>
+                    </a:ln>
+                  </pic:spPr>
+                </pic:pic>
+              </a:graphicData>
+            </a:graphic>
+          </wp:inline>
+        </w:drawing>
+      </w:r>
+    </w:p>
+    <w:p>
+      <w:pPr>
+        <w:spacing w:line="360" w:lineRule="auto"/>
+        <w:jc w:val="center"/>
+        <w:rPr>
+          <w:rFonts w:ascii="Times New Roman" w:hAnsi="Times New Roman" w:cs="Times New Roman"/>
+          <w:i/>
+          <w:color w:val="000000" w:themeColor="text1"/>
+          <w:sz w:val="24"/>
+          <w:szCs w:val="24"/>
+        </w:rPr>
+      </w:pPr>
+      <w:r>
+        <w:rPr>
+          <w:rFonts w:ascii="Times New Roman" w:hAnsi="Times New Roman" w:cs="Times New Roman"/>
+          <w:i/>
+          <w:color w:val="000000" w:themeColor="text1"/>
+          <w:sz w:val="24"/>
+          <w:szCs w:val="24"/>
+        </w:rPr>
+        <w:t>Figure 1.12.1: Prototype Feature Diagram</w:t>
+      </w:r>
+    </w:p>
+    <w:p>
+      <w:pPr>
+        <w:spacing w:line="360" w:lineRule="auto"/>
+        <w:jc w:val="both"/>
+        <w:rPr>
+          <w:rFonts w:ascii="Times New Roman" w:hAnsi="Times New Roman" w:cs="Times New Roman"/>
+          <w:b/>
+          <w:color w:val="000000" w:themeColor="text1"/>
+          <w:sz w:val="32"/>
+          <w:szCs w:val="24"/>
+        </w:rPr>
+      </w:pPr>
+    </w:p>
+    <w:p>
+      <w:pPr>
+        <w:spacing w:line="360" w:lineRule="auto"/>
+        <w:jc w:val="both"/>
+        <w:rPr>
+          <w:rFonts w:ascii="Times New Roman" w:hAnsi="Times New Roman" w:cs="Times New Roman"/>
+          <w:b/>
+          <w:color w:val="000000" w:themeColor="text1"/>
+          <w:sz w:val="32"/>
+          <w:szCs w:val="24"/>
+        </w:rPr>
+      </w:pPr>
+      <w:r>
+        <w:rPr>
+          <w:rFonts w:ascii="Times New Roman" w:hAnsi="Times New Roman" w:cs="Times New Roman"/>
+          <w:b/>
+          <w:color w:val="000000" w:themeColor="text1"/>
+          <w:sz w:val="32"/>
+          <w:szCs w:val="24"/>
+        </w:rPr>
+        <w:t>1.13.</w:t>
+      </w:r>
+      <w:r>
+        <w:rPr>
+          <w:rFonts w:ascii="Times New Roman" w:hAnsi="Times New Roman" w:cs="Times New Roman"/>
+          <w:b/>
+          <w:color w:val="000000" w:themeColor="text1"/>
+          <w:sz w:val="32"/>
+          <w:szCs w:val="24"/>
+        </w:rPr>
+        <w:tab/>
+      </w:r>
+      <w:r>
+        <w:rPr>
+          <w:rFonts w:ascii="Times New Roman" w:hAnsi="Times New Roman" w:cs="Times New Roman"/>
+          <w:b/>
+          <w:color w:val="000000" w:themeColor="text1"/>
+          <w:sz w:val="32"/>
+          <w:szCs w:val="24"/>
+        </w:rPr>
+        <w:t xml:space="preserve">Proposed </w:t>
+      </w:r>
+      <w:r>
+        <w:rPr>
+          <w:rFonts w:ascii="Times New Roman" w:hAnsi="Times New Roman" w:cs="Times New Roman"/>
+          <w:b/>
+          <w:color w:val="000000" w:themeColor="text1"/>
+          <w:sz w:val="32"/>
+          <w:szCs w:val="24"/>
+        </w:rPr>
+        <w:t>Methodology</w:t>
+      </w:r>
+    </w:p>
+    <w:p>
+      <w:pPr>
+        <w:spacing w:line="360" w:lineRule="auto"/>
+        <w:jc w:val="both"/>
+        <w:rPr>
+          <w:rFonts w:ascii="Times New Roman" w:hAnsi="Times New Roman" w:cs="Times New Roman"/>
+          <w:b/>
+          <w:color w:val="000000" w:themeColor="text1"/>
+          <w:sz w:val="28"/>
+          <w:szCs w:val="24"/>
+        </w:rPr>
+      </w:pPr>
+      <w:r>
+        <w:rPr>
+          <w:rFonts w:ascii="Times New Roman" w:hAnsi="Times New Roman" w:cs="Times New Roman"/>
+          <w:b/>
+          <w:color w:val="000000" w:themeColor="text1"/>
+          <w:sz w:val="28"/>
+          <w:szCs w:val="24"/>
+        </w:rPr>
         <w:t>1.13.1 Research Methodology</w:t>
+      </w:r>
+    </w:p>
+    <w:p>
+      <w:pPr>
+        <w:spacing w:line="360" w:lineRule="auto"/>
+        <w:jc w:val="both"/>
+        <w:rPr>
+          <w:rFonts w:ascii="Times New Roman" w:hAnsi="Times New Roman" w:cs="Times New Roman"/>
+          <w:color w:val="000000" w:themeColor="text1"/>
+          <w:sz w:val="24"/>
+          <w:szCs w:val="24"/>
+        </w:rPr>
+      </w:pPr>
+      <w:r>
+        <w:rPr>
+          <w:rFonts w:ascii="Times New Roman" w:hAnsi="Times New Roman" w:cs="Times New Roman"/>
+          <w:color w:val="000000" w:themeColor="text1"/>
+          <w:sz w:val="24"/>
+          <w:szCs w:val="24"/>
+        </w:rPr>
+        <w:t>When determining the quality of a project, there are a number of important factors to consider, including the cost incurred, the amount of time required, and the weight given to the project's scope. These factors must be effectively managed throughout the project's lifespan, which is when methodologies are required.</w:t>
+      </w:r>
+    </w:p>
+    <w:p>
+      <w:pPr>
+        <w:spacing w:line="360" w:lineRule="auto"/>
+        <w:jc w:val="both"/>
+        <w:rPr>
+          <w:rFonts w:ascii="Times New Roman" w:hAnsi="Times New Roman" w:cs="Times New Roman"/>
+          <w:color w:val="000000" w:themeColor="text1"/>
+          <w:sz w:val="24"/>
+          <w:szCs w:val="24"/>
+        </w:rPr>
+      </w:pPr>
+      <w:r>
+        <w:rPr>
+          <w:rFonts w:ascii="Times New Roman" w:hAnsi="Times New Roman" w:cs="Times New Roman"/>
+          <w:color w:val="000000" w:themeColor="text1"/>
+          <w:sz w:val="24"/>
+          <w:szCs w:val="24"/>
+        </w:rPr>
+        <w:t xml:space="preserve">The table listed below are the </w:t>
+      </w:r>
+      <w:r>
+        <w:rPr>
+          <w:rFonts w:ascii="Times New Roman" w:hAnsi="Times New Roman" w:cs="Times New Roman"/>
+          <w:color w:val="auto"/>
+          <w:sz w:val="24"/>
+          <w:szCs w:val="24"/>
+        </w:rPr>
+        <w:t>chosen methodologies for the project, w</w:t>
+      </w:r>
+      <w:r>
+        <w:rPr>
+          <w:rFonts w:ascii="Times New Roman" w:hAnsi="Times New Roman" w:cs="Times New Roman"/>
+          <w:color w:val="auto"/>
+          <w:sz w:val="24"/>
+          <w:szCs w:val="24"/>
+        </w:rPr>
+        <w:t>h</w:t>
+      </w:r>
+      <w:r>
+        <w:rPr>
+          <w:rFonts w:ascii="Times New Roman" w:hAnsi="Times New Roman" w:cs="Times New Roman"/>
+          <w:color w:val="auto"/>
+          <w:sz w:val="24"/>
+          <w:szCs w:val="24"/>
+        </w:rPr>
+        <w:t xml:space="preserve">ere </w:t>
+      </w:r>
+      <w:r>
+        <w:rPr>
+          <w:rFonts w:ascii="Times New Roman" w:hAnsi="Times New Roman" w:cs="Times New Roman"/>
+          <w:color w:val="auto"/>
+          <w:sz w:val="24"/>
+          <w:szCs w:val="24"/>
+        </w:rPr>
+        <w:t>Saunder</w:t>
+      </w:r>
+      <w:r>
+        <w:rPr>
+          <w:rFonts w:ascii="Times New Roman" w:hAnsi="Times New Roman" w:cs="Times New Roman"/>
+          <w:color w:val="auto"/>
+          <w:sz w:val="24"/>
+          <w:szCs w:val="24"/>
+        </w:rPr>
+        <w:t xml:space="preserve">s Researched </w:t>
+      </w:r>
+      <w:r>
+        <w:rPr>
+          <w:rFonts w:ascii="Times New Roman" w:hAnsi="Times New Roman" w:cs="Times New Roman"/>
+          <w:color w:val="auto"/>
+          <w:sz w:val="24"/>
+          <w:szCs w:val="24"/>
+        </w:rPr>
+        <w:t xml:space="preserve">Onion model has been used </w:t>
+      </w:r>
+      <w:r>
+        <w:rPr>
+          <w:rFonts w:ascii="Times New Roman" w:hAnsi="Times New Roman" w:cs="Times New Roman"/>
+          <w:color w:val="auto"/>
+          <w:sz w:val="24"/>
+          <w:szCs w:val="24"/>
+        </w:rPr>
+        <w:t>(Saunders, Lewis, and Thornhill, 2003)</w:t>
+      </w:r>
+      <w:r>
+        <w:rPr>
+          <w:rFonts w:ascii="Times New Roman" w:hAnsi="Times New Roman" w:cs="Times New Roman"/>
+          <w:color w:val="auto"/>
+          <w:sz w:val="24"/>
+          <w:szCs w:val="24"/>
+        </w:rPr>
+        <w:t>.</w:t>
+      </w:r>
+    </w:p>
+    <w:p>
+      <w:pPr>
+        <w:spacing w:line="360" w:lineRule="auto"/>
+        <w:jc w:val="center"/>
+        <w:rPr>
+          <w:rFonts w:ascii="Times New Roman" w:hAnsi="Times New Roman" w:cs="Times New Roman"/>
+          <w:color w:val="000000" w:themeColor="text1"/>
+          <w:sz w:val="24"/>
+          <w:szCs w:val="24"/>
+        </w:rPr>
+      </w:pPr>
+      <w:r>
+        <w:rPr>
+          <w:rFonts w:ascii="Times New Roman" w:hAnsi="Times New Roman" w:cs="Times New Roman"/>
+          <w:color w:val="000000" w:themeColor="text1"/>
+          <w:sz w:val="24"/>
+          <w:szCs w:val="24"/>
+        </w:rPr>
+        <w:t>Table 1.13.1: Research Methodology</w:t>
       </w:r>
     </w:p>
     <w:tbl>
@@ -7448,6 +7919,7 @@
         <w:tc>
           <w:tcPr>
             <w:tcW w:w="2245" w:type="dxa"/>
+            <w:shd w:val="clear" w:color="auto" w:fill="F2F2F2" w:themeFill="background1" w:themeFillShade="F2"/>
           </w:tcPr>
           <w:p>
             <w:pPr>
@@ -7485,6 +7957,34 @@
                 <w:szCs w:val="24"/>
               </w:rPr>
             </w:pPr>
+            <w:r>
+              <w:rPr>
+                <w:rFonts w:ascii="Times New Roman" w:hAnsi="Times New Roman" w:cs="Times New Roman"/>
+                <w:color w:val="000000" w:themeColor="text1"/>
+                <w:sz w:val="24"/>
+                <w:szCs w:val="24"/>
+              </w:rPr>
+              <w:t xml:space="preserve">The author will explore and experiment with numerous techniques as part of a combined strategy to determine which is most effective for reaching the research aim, therefore the </w:t>
+            </w:r>
+            <w:r>
+              <w:rPr>
+                <w:rFonts w:ascii="Times New Roman" w:hAnsi="Times New Roman" w:cs="Times New Roman"/>
+                <w:b/>
+                <w:color w:val="000000" w:themeColor="text1"/>
+                <w:sz w:val="24"/>
+                <w:szCs w:val="24"/>
+              </w:rPr>
+              <w:t>pragmatism</w:t>
+            </w:r>
+            <w:r>
+              <w:rPr>
+                <w:rFonts w:ascii="Times New Roman" w:hAnsi="Times New Roman" w:cs="Times New Roman"/>
+                <w:color w:val="000000" w:themeColor="text1"/>
+                <w:sz w:val="24"/>
+                <w:szCs w:val="24"/>
+              </w:rPr>
+              <w:t xml:space="preserve"> approach was chosen among the positivism, pragmatism, realism, and interpretivism approaches.</w:t>
+            </w:r>
           </w:p>
         </w:tc>
       </w:tr>
@@ -7495,6 +7995,7 @@
         <w:tc>
           <w:tcPr>
             <w:tcW w:w="2245" w:type="dxa"/>
+            <w:shd w:val="clear" w:color="auto" w:fill="F2F2F2" w:themeFill="background1" w:themeFillShade="F2"/>
           </w:tcPr>
           <w:p>
             <w:pPr>
@@ -7513,6 +8014,7 @@
                 <w:sz w:val="24"/>
                 <w:szCs w:val="24"/>
               </w:rPr>
+              <w:lastRenderedPageBreak/>
               <w:t>Research Approach</w:t>
             </w:r>
           </w:p>
@@ -7532,6 +8034,80 @@
                 <w:szCs w:val="24"/>
               </w:rPr>
             </w:pPr>
+            <w:r>
+              <w:rPr>
+                <w:rFonts w:ascii="Times New Roman" w:hAnsi="Times New Roman" w:cs="Times New Roman"/>
+                <w:color w:val="000000" w:themeColor="text1"/>
+                <w:sz w:val="24"/>
+                <w:szCs w:val="24"/>
+              </w:rPr>
+              <w:t xml:space="preserve">This research experiments with several approaches to figure out the best, </w:t>
+            </w:r>
+            <w:r>
+              <w:rPr>
+                <w:rFonts w:ascii="Times New Roman" w:hAnsi="Times New Roman" w:cs="Times New Roman"/>
+                <w:color w:val="000000" w:themeColor="text1"/>
+                <w:sz w:val="24"/>
+                <w:szCs w:val="24"/>
+              </w:rPr>
+              <w:t xml:space="preserve">the </w:t>
+            </w:r>
+            <w:r>
+              <w:rPr>
+                <w:rFonts w:ascii="Times New Roman" w:hAnsi="Times New Roman" w:cs="Times New Roman"/>
+                <w:b/>
+                <w:color w:val="000000" w:themeColor="text1"/>
+                <w:sz w:val="24"/>
+                <w:szCs w:val="24"/>
+              </w:rPr>
+              <w:t xml:space="preserve">deductive approach </w:t>
+            </w:r>
+            <w:r>
+              <w:rPr>
+                <w:rFonts w:ascii="Times New Roman" w:hAnsi="Times New Roman" w:cs="Times New Roman"/>
+                <w:color w:val="000000" w:themeColor="text1"/>
+                <w:sz w:val="24"/>
+                <w:szCs w:val="24"/>
+              </w:rPr>
+              <w:t xml:space="preserve">was taken into consideration this was because the research aims at applying a combination of existing model architectures to fine-tune and </w:t>
+            </w:r>
+            <w:r>
+              <w:rPr>
+                <w:rFonts w:ascii="Times New Roman" w:hAnsi="Times New Roman" w:cs="Times New Roman"/>
+                <w:color w:val="000000" w:themeColor="text1"/>
+                <w:sz w:val="24"/>
+                <w:szCs w:val="24"/>
+              </w:rPr>
+              <w:t>get the best.</w:t>
+            </w:r>
+            <w:r>
+              <w:rPr>
+                <w:rFonts w:ascii="Times New Roman" w:hAnsi="Times New Roman" w:cs="Times New Roman"/>
+                <w:color w:val="000000" w:themeColor="text1"/>
+                <w:sz w:val="24"/>
+                <w:szCs w:val="24"/>
+              </w:rPr>
+              <w:t xml:space="preserve"> As the data analysis </w:t>
+            </w:r>
+            <w:r>
+              <w:rPr>
+                <w:rFonts w:ascii="Times New Roman" w:hAnsi="Times New Roman" w:cs="Times New Roman"/>
+                <w:b/>
+                <w:color w:val="000000" w:themeColor="text1"/>
+                <w:sz w:val="24"/>
+                <w:szCs w:val="24"/>
+              </w:rPr>
+              <w:t>qualitative method</w:t>
+            </w:r>
+            <w:r>
+              <w:rPr>
+                <w:rFonts w:ascii="Times New Roman" w:hAnsi="Times New Roman" w:cs="Times New Roman"/>
+                <w:color w:val="000000" w:themeColor="text1"/>
+                <w:sz w:val="24"/>
+                <w:szCs w:val="24"/>
+              </w:rPr>
+              <w:t xml:space="preserve"> were chosen.</w:t>
+            </w:r>
           </w:p>
         </w:tc>
       </w:tr>
@@ -7542,6 +8118,7 @@
         <w:tc>
           <w:tcPr>
             <w:tcW w:w="2245" w:type="dxa"/>
+            <w:shd w:val="clear" w:color="auto" w:fill="F2F2F2" w:themeFill="background1" w:themeFillShade="F2"/>
           </w:tcPr>
           <w:p>
             <w:pPr>
@@ -7579,6 +8156,109 @@
                 <w:szCs w:val="24"/>
               </w:rPr>
             </w:pPr>
+            <w:r>
+              <w:rPr>
+                <w:rFonts w:ascii="Times New Roman" w:hAnsi="Times New Roman" w:cs="Times New Roman"/>
+                <w:color w:val="000000" w:themeColor="text1"/>
+                <w:sz w:val="24"/>
+                <w:szCs w:val="24"/>
+              </w:rPr>
+              <w:t xml:space="preserve">This area focuses on data collection with respect to the research questions created. </w:t>
+            </w:r>
+            <w:r>
+              <w:rPr>
+                <w:rFonts w:ascii="Times New Roman" w:hAnsi="Times New Roman" w:cs="Times New Roman"/>
+                <w:color w:val="000000" w:themeColor="text1"/>
+                <w:sz w:val="24"/>
+                <w:szCs w:val="24"/>
+              </w:rPr>
+              <w:t>S</w:t>
+            </w:r>
+            <w:r>
+              <w:rPr>
+                <w:rFonts w:ascii="Times New Roman" w:hAnsi="Times New Roman" w:cs="Times New Roman"/>
+                <w:b/>
+                <w:color w:val="000000" w:themeColor="text1"/>
+                <w:sz w:val="24"/>
+                <w:szCs w:val="24"/>
+              </w:rPr>
+              <w:t xml:space="preserve">urvey and experiments </w:t>
+            </w:r>
+            <w:r>
+              <w:rPr>
+                <w:rFonts w:ascii="Times New Roman" w:hAnsi="Times New Roman" w:cs="Times New Roman"/>
+                <w:color w:val="000000" w:themeColor="text1"/>
+                <w:sz w:val="24"/>
+                <w:szCs w:val="24"/>
+              </w:rPr>
+              <w:t>were the strategies considered to address the research questions</w:t>
+            </w:r>
+            <w:r>
+              <w:rPr>
+                <w:rFonts w:ascii="Times New Roman" w:hAnsi="Times New Roman" w:cs="Times New Roman"/>
+                <w:color w:val="000000" w:themeColor="text1"/>
+                <w:sz w:val="24"/>
+                <w:szCs w:val="24"/>
+              </w:rPr>
+              <w:t>.</w:t>
+            </w:r>
+            <w:r>
+              <w:rPr>
+                <w:rFonts w:ascii="Times New Roman" w:hAnsi="Times New Roman" w:cs="Times New Roman"/>
+                <w:color w:val="000000" w:themeColor="text1"/>
+                <w:sz w:val="24"/>
+                <w:szCs w:val="24"/>
+              </w:rPr>
+              <w:t xml:space="preserve"> Both of these strategies are expected as an approach for the </w:t>
+            </w:r>
+            <w:r>
+              <w:rPr>
+                <w:rFonts w:ascii="Times New Roman" w:hAnsi="Times New Roman" w:cs="Times New Roman"/>
+                <w:b/>
+                <w:color w:val="000000" w:themeColor="text1"/>
+                <w:sz w:val="24"/>
+                <w:szCs w:val="24"/>
+              </w:rPr>
+              <w:t xml:space="preserve">quantitative </w:t>
+            </w:r>
+            <w:r>
+              <w:rPr>
+                <w:rFonts w:ascii="Times New Roman" w:hAnsi="Times New Roman" w:cs="Times New Roman"/>
+                <w:b/>
+                <w:color w:val="000000" w:themeColor="text1"/>
+                <w:sz w:val="24"/>
+                <w:szCs w:val="24"/>
+              </w:rPr>
+              <w:t>result</w:t>
+            </w:r>
+            <w:r>
+              <w:rPr>
+                <w:rFonts w:ascii="Times New Roman" w:hAnsi="Times New Roman" w:cs="Times New Roman"/>
+                <w:b/>
+                <w:color w:val="000000" w:themeColor="text1"/>
+                <w:sz w:val="24"/>
+                <w:szCs w:val="24"/>
+              </w:rPr>
+              <w:t xml:space="preserve"> </w:t>
+            </w:r>
+            <w:r>
+              <w:rPr>
+                <w:rFonts w:ascii="Times New Roman" w:hAnsi="Times New Roman" w:cs="Times New Roman"/>
+                <w:color w:val="000000" w:themeColor="text1"/>
+                <w:sz w:val="24"/>
+                <w:szCs w:val="24"/>
+              </w:rPr>
+              <w:t>at evaluation.</w:t>
+            </w:r>
+            <w:r>
+              <w:rPr>
+                <w:rFonts w:ascii="Times New Roman" w:hAnsi="Times New Roman" w:cs="Times New Roman"/>
+                <w:color w:val="000000" w:themeColor="text1"/>
+                <w:sz w:val="24"/>
+                <w:szCs w:val="24"/>
+              </w:rPr>
+              <w:t xml:space="preserve"> </w:t>
+            </w:r>
           </w:p>
         </w:tc>
       </w:tr>
@@ -7589,6 +8269,7 @@
         <w:tc>
           <w:tcPr>
             <w:tcW w:w="2245" w:type="dxa"/>
+            <w:shd w:val="clear" w:color="auto" w:fill="F2F2F2" w:themeFill="background1" w:themeFillShade="F2"/>
           </w:tcPr>
           <w:p>
             <w:pPr>
@@ -7626,6 +8307,102 @@
                 <w:szCs w:val="24"/>
               </w:rPr>
             </w:pPr>
+            <w:r>
+              <w:rPr>
+                <w:rFonts w:ascii="Times New Roman" w:hAnsi="Times New Roman" w:cs="Times New Roman"/>
+                <w:color w:val="000000" w:themeColor="text1"/>
+                <w:sz w:val="24"/>
+                <w:szCs w:val="24"/>
+              </w:rPr>
+              <w:t>Weather the research is concerned with qualitative or quantitative aspects depends on the choice of methodology.</w:t>
+            </w:r>
+          </w:p>
+          <w:p>
+            <w:pPr>
+              <w:spacing w:line="360" w:lineRule="auto"/>
+              <w:jc w:val="both"/>
+              <w:rPr>
+                <w:rFonts w:ascii="Times New Roman" w:hAnsi="Times New Roman" w:cs="Times New Roman"/>
+                <w:color w:val="000000" w:themeColor="text1"/>
+                <w:sz w:val="24"/>
+                <w:szCs w:val="24"/>
+              </w:rPr>
+            </w:pPr>
+            <w:r>
+              <w:rPr>
+                <w:rFonts w:ascii="Times New Roman" w:hAnsi="Times New Roman" w:cs="Times New Roman"/>
+                <w:color w:val="000000" w:themeColor="text1"/>
+                <w:sz w:val="24"/>
+                <w:szCs w:val="24"/>
+              </w:rPr>
+              <w:t xml:space="preserve">Even though we ultimately prioritize quantitative findings </w:t>
+            </w:r>
+            <w:r>
+              <w:rPr>
+                <w:rFonts w:ascii="Times New Roman" w:hAnsi="Times New Roman" w:cs="Times New Roman"/>
+                <w:color w:val="000000" w:themeColor="text1"/>
+                <w:sz w:val="24"/>
+                <w:szCs w:val="24"/>
+              </w:rPr>
+              <w:t>mainly</w:t>
+            </w:r>
+            <w:r>
+              <w:rPr>
+                <w:rFonts w:ascii="Times New Roman" w:hAnsi="Times New Roman" w:cs="Times New Roman"/>
+                <w:color w:val="000000" w:themeColor="text1"/>
+                <w:sz w:val="24"/>
+                <w:szCs w:val="24"/>
+              </w:rPr>
+              <w:t xml:space="preserve">, </w:t>
+            </w:r>
+            <w:r>
+              <w:rPr>
+                <w:rFonts w:ascii="Times New Roman" w:hAnsi="Times New Roman" w:cs="Times New Roman"/>
+                <w:b/>
+                <w:color w:val="000000" w:themeColor="text1"/>
+                <w:sz w:val="24"/>
+                <w:szCs w:val="24"/>
+              </w:rPr>
+              <w:t>multi-method</w:t>
+            </w:r>
+            <w:r>
+              <w:rPr>
+                <w:rFonts w:ascii="Times New Roman" w:hAnsi="Times New Roman" w:cs="Times New Roman"/>
+                <w:color w:val="000000" w:themeColor="text1"/>
+                <w:sz w:val="24"/>
+                <w:szCs w:val="24"/>
+              </w:rPr>
+              <w:t xml:space="preserve"> was taken into consideration for this study. This is partly because determining the </w:t>
+            </w:r>
+            <w:proofErr w:type="spellStart"/>
+            <w:r>
+              <w:rPr>
+                <w:rFonts w:ascii="Times New Roman" w:hAnsi="Times New Roman" w:cs="Times New Roman"/>
+                <w:color w:val="auto"/>
+                <w:sz w:val="24"/>
+                <w:szCs w:val="24"/>
+              </w:rPr>
+              <w:t>qualitativeness</w:t>
+            </w:r>
+            <w:proofErr w:type="spellEnd"/>
+            <w:r>
+              <w:rPr>
+                <w:rFonts w:ascii="TeXGyreTermesX-Regular" w:hAnsi="TeXGyreTermesX-Regular" w:cs="TeXGyreTermesX-Regular"/>
+                <w:color w:val="auto"/>
+                <w:sz w:val="24"/>
+                <w:szCs w:val="24"/>
+              </w:rPr>
+              <w:t xml:space="preserve"> </w:t>
+            </w:r>
+            <w:r>
+              <w:rPr>
+                <w:rFonts w:ascii="Times New Roman" w:hAnsi="Times New Roman" w:cs="Times New Roman"/>
+                <w:color w:val="000000" w:themeColor="text1"/>
+                <w:sz w:val="24"/>
+                <w:szCs w:val="24"/>
+              </w:rPr>
+              <w:t>of the data utilized for development is important since, in the end, it will influence the quantitative outcomes.</w:t>
+            </w:r>
           </w:p>
         </w:tc>
       </w:tr>
@@ -7636,6 +8413,7 @@
         <w:tc>
           <w:tcPr>
             <w:tcW w:w="2245" w:type="dxa"/>
+            <w:shd w:val="clear" w:color="auto" w:fill="F2F2F2" w:themeFill="background1" w:themeFillShade="F2"/>
           </w:tcPr>
           <w:p>
             <w:pPr>
@@ -7673,6 +8451,34 @@
                 <w:szCs w:val="24"/>
               </w:rPr>
             </w:pPr>
+            <w:r>
+              <w:rPr>
+                <w:rFonts w:ascii="Times New Roman" w:hAnsi="Times New Roman" w:cs="Times New Roman"/>
+                <w:b/>
+                <w:color w:val="000000" w:themeColor="text1"/>
+                <w:sz w:val="24"/>
+                <w:szCs w:val="24"/>
+              </w:rPr>
+              <w:t xml:space="preserve">Cross-sectional </w:t>
+            </w:r>
+            <w:r>
+              <w:rPr>
+                <w:rFonts w:ascii="Times New Roman" w:hAnsi="Times New Roman" w:cs="Times New Roman"/>
+                <w:color w:val="000000" w:themeColor="text1"/>
+                <w:sz w:val="24"/>
+                <w:szCs w:val="24"/>
+              </w:rPr>
+              <w:t xml:space="preserve">will be used </w:t>
+            </w:r>
+            <w:r>
+              <w:rPr>
+                <w:rFonts w:ascii="Times New Roman" w:hAnsi="Times New Roman" w:cs="Times New Roman"/>
+                <w:color w:val="000000" w:themeColor="text1"/>
+                <w:sz w:val="24"/>
+                <w:szCs w:val="24"/>
+              </w:rPr>
+              <w:t>since only during the requirement engineering and evaluation phase the data will be gathered and therefore not repeatedly collection over time.</w:t>
+            </w:r>
           </w:p>
         </w:tc>
       </w:tr>
@@ -7683,6 +8489,7 @@
         <w:tc>
           <w:tcPr>
             <w:tcW w:w="2245" w:type="dxa"/>
+            <w:shd w:val="clear" w:color="auto" w:fill="F2F2F2" w:themeFill="background1" w:themeFillShade="F2"/>
           </w:tcPr>
           <w:p>
             <w:pPr>
@@ -7720,6 +8527,54 @@
                 <w:szCs w:val="24"/>
               </w:rPr>
             </w:pPr>
+            <w:r>
+              <w:rPr>
+                <w:rFonts w:ascii="Times New Roman" w:hAnsi="Times New Roman" w:cs="Times New Roman"/>
+                <w:color w:val="000000" w:themeColor="text1"/>
+                <w:sz w:val="24"/>
+                <w:szCs w:val="24"/>
+              </w:rPr>
+              <w:t xml:space="preserve">Here, data collecting and analysis methods are </w:t>
+            </w:r>
+            <w:r>
+              <w:rPr>
+                <w:rFonts w:ascii="Times New Roman" w:hAnsi="Times New Roman" w:cs="Times New Roman"/>
+                <w:color w:val="000000" w:themeColor="text1"/>
+                <w:sz w:val="24"/>
+                <w:szCs w:val="24"/>
+              </w:rPr>
+              <w:t>considered</w:t>
+            </w:r>
+            <w:r>
+              <w:rPr>
+                <w:rFonts w:ascii="Times New Roman" w:hAnsi="Times New Roman" w:cs="Times New Roman"/>
+                <w:color w:val="000000" w:themeColor="text1"/>
+                <w:sz w:val="24"/>
+                <w:szCs w:val="24"/>
+              </w:rPr>
+              <w:t>.</w:t>
+            </w:r>
+          </w:p>
+          <w:p>
+            <w:pPr>
+              <w:spacing w:line="360" w:lineRule="auto"/>
+              <w:jc w:val="both"/>
+              <w:rPr>
+                <w:rFonts w:ascii="Times New Roman" w:hAnsi="Times New Roman" w:cs="Times New Roman"/>
+                <w:color w:val="000000" w:themeColor="text1"/>
+                <w:sz w:val="24"/>
+                <w:szCs w:val="24"/>
+              </w:rPr>
+            </w:pPr>
+            <w:r>
+              <w:rPr>
+                <w:rFonts w:ascii="Times New Roman" w:hAnsi="Times New Roman" w:cs="Times New Roman"/>
+                <w:color w:val="000000" w:themeColor="text1"/>
+                <w:sz w:val="24"/>
+                <w:szCs w:val="24"/>
+              </w:rPr>
+              <w:t>We'll utilize sources including internet news, discussions, reports, surveys, publications and organizational records.</w:t>
+            </w:r>
           </w:p>
         </w:tc>
       </w:tr>
@@ -7889,7 +8744,6 @@
         </w:rPr>
         <w:t>‌</w:t>
       </w:r>
-      <w:proofErr w:type="spellStart"/>
       <w:r>
         <w:rPr>
           <w:color w:val="000000" w:themeColor="text1"/>
@@ -7914,52 +8768,7 @@
           <w:color w:val="000000" w:themeColor="text1"/>
           <w:sz w:val="24"/>
         </w:rPr>
-        <w:t>Alsaqer</w:t>
-      </w:r>
-      <w:proofErr w:type="spellEnd"/>
-      <w:r>
-        <w:rPr>
-          <w:rFonts w:ascii="Times New Roman" w:hAnsi="Times New Roman" w:cs="Times New Roman"/>
-          <w:color w:val="000000" w:themeColor="text1"/>
-          <w:sz w:val="24"/>
-        </w:rPr>
-        <w:t xml:space="preserve">, A.F. and </w:t>
-      </w:r>
-      <w:proofErr w:type="spellStart"/>
-      <w:r>
-        <w:rPr>
-          <w:rFonts w:ascii="Times New Roman" w:hAnsi="Times New Roman" w:cs="Times New Roman"/>
-          <w:color w:val="000000" w:themeColor="text1"/>
-          <w:sz w:val="24"/>
-        </w:rPr>
-        <w:t>Sasi</w:t>
-      </w:r>
-      <w:proofErr w:type="spellEnd"/>
-      <w:r>
-        <w:rPr>
-          <w:rFonts w:ascii="Times New Roman" w:hAnsi="Times New Roman" w:cs="Times New Roman"/>
-          <w:color w:val="000000" w:themeColor="text1"/>
-          <w:sz w:val="24"/>
-        </w:rPr>
-        <w:t xml:space="preserve">, S. (2017). Movie review summarization and sentiment analysis using </w:t>
-      </w:r>
-      <w:proofErr w:type="spellStart"/>
-      <w:r>
-        <w:rPr>
-          <w:rFonts w:ascii="Times New Roman" w:hAnsi="Times New Roman" w:cs="Times New Roman"/>
-          <w:color w:val="000000" w:themeColor="text1"/>
-          <w:sz w:val="24"/>
-        </w:rPr>
-        <w:t>rapidminer</w:t>
-      </w:r>
-      <w:proofErr w:type="spellEnd"/>
-      <w:r>
-        <w:rPr>
-          <w:rFonts w:ascii="Times New Roman" w:hAnsi="Times New Roman" w:cs="Times New Roman"/>
-          <w:color w:val="000000" w:themeColor="text1"/>
-          <w:sz w:val="24"/>
-        </w:rPr>
-        <w:t xml:space="preserve">. </w:t>
+        <w:t xml:space="preserve">Alsaqer, A.F. and Sasi, S. (2017). Movie review summarization and sentiment analysis using rapidminer. </w:t>
       </w:r>
       <w:r>
         <w:rPr>
@@ -7968,53 +8777,15 @@
           <w:color w:val="000000" w:themeColor="text1"/>
           <w:sz w:val="24"/>
         </w:rPr>
-        <w:t>2017 International Conference on Networks &amp; Advances in Computational Technologies (</w:t>
-      </w:r>
-      <w:proofErr w:type="spellStart"/>
-      <w:r>
-        <w:rPr>
-          <w:rFonts w:ascii="Times New Roman" w:hAnsi="Times New Roman" w:cs="Times New Roman"/>
-          <w:iCs/>
-          <w:color w:val="000000" w:themeColor="text1"/>
-          <w:sz w:val="24"/>
-        </w:rPr>
-        <w:t>NetACT</w:t>
-      </w:r>
-      <w:proofErr w:type="spellEnd"/>
-      <w:r>
-        <w:rPr>
-          <w:rFonts w:ascii="Times New Roman" w:hAnsi="Times New Roman" w:cs="Times New Roman"/>
-          <w:iCs/>
-          <w:color w:val="000000" w:themeColor="text1"/>
-          <w:sz w:val="24"/>
-        </w:rPr>
-        <w:t>)</w:t>
-      </w:r>
-      <w:r>
-        <w:rPr>
-          <w:rFonts w:ascii="Times New Roman" w:hAnsi="Times New Roman" w:cs="Times New Roman"/>
-          <w:color w:val="000000" w:themeColor="text1"/>
-          <w:sz w:val="24"/>
-        </w:rPr>
-        <w:t xml:space="preserve">. July 2017. </w:t>
-      </w:r>
-      <w:proofErr w:type="spellStart"/>
-      <w:r>
-        <w:rPr>
-          <w:rFonts w:ascii="Times New Roman" w:hAnsi="Times New Roman" w:cs="Times New Roman"/>
-          <w:color w:val="000000" w:themeColor="text1"/>
-          <w:sz w:val="24"/>
-        </w:rPr>
-        <w:t>Thiruvanthapuram</w:t>
-      </w:r>
-      <w:proofErr w:type="spellEnd"/>
-      <w:r>
-        <w:rPr>
-          <w:rFonts w:ascii="Times New Roman" w:hAnsi="Times New Roman" w:cs="Times New Roman"/>
-          <w:color w:val="000000" w:themeColor="text1"/>
-          <w:sz w:val="24"/>
-        </w:rPr>
-        <w:t>, India: IEEE, 329–335. Available from https://doi.org/10.1109/NETACT.2017.8076790 [Accessed 10 October 2022].</w:t>
+        <w:t>2017 International Conference on Networks &amp; Advances in Computational Technologies (NetACT)</w:t>
+      </w:r>
+      <w:r>
+        <w:rPr>
+          <w:rFonts w:ascii="Times New Roman" w:hAnsi="Times New Roman" w:cs="Times New Roman"/>
+          <w:color w:val="000000" w:themeColor="text1"/>
+          <w:sz w:val="24"/>
+        </w:rPr>
+        <w:t>. July 2017. Thiruvanthapuram, India: IEEE, 329–335. Available from https://doi.org/10.1109/NETACT.2017.8076790 [Accessed 10 October 2022].</w:t>
       </w:r>
     </w:p>
     <w:p>
@@ -8027,41 +8798,13 @@
           <w:sz w:val="24"/>
         </w:rPr>
       </w:pPr>
-      <w:proofErr w:type="spellStart"/>
-      <w:r>
-        <w:rPr>
-          <w:rFonts w:ascii="Times New Roman" w:hAnsi="Times New Roman" w:cs="Times New Roman"/>
-          <w:color w:val="000000" w:themeColor="text1"/>
-          <w:sz w:val="24"/>
-        </w:rPr>
-        <w:t>Boorugu</w:t>
-      </w:r>
-      <w:proofErr w:type="spellEnd"/>
-      <w:r>
-        <w:rPr>
-          <w:rFonts w:ascii="Times New Roman" w:hAnsi="Times New Roman" w:cs="Times New Roman"/>
-          <w:color w:val="000000" w:themeColor="text1"/>
-          <w:sz w:val="24"/>
-        </w:rPr>
-        <w:t xml:space="preserve">, R., Ramesh, G. and Madhavi, K. (2019). Summarizing Product Reviews Using </w:t>
-      </w:r>
-      <w:proofErr w:type="spellStart"/>
-      <w:r>
-        <w:rPr>
-          <w:rFonts w:ascii="Times New Roman" w:hAnsi="Times New Roman" w:cs="Times New Roman"/>
-          <w:color w:val="000000" w:themeColor="text1"/>
-          <w:sz w:val="24"/>
-        </w:rPr>
-        <w:t>Nlp</w:t>
-      </w:r>
-      <w:proofErr w:type="spellEnd"/>
-      <w:r>
-        <w:rPr>
-          <w:rFonts w:ascii="Times New Roman" w:hAnsi="Times New Roman" w:cs="Times New Roman"/>
-          <w:color w:val="000000" w:themeColor="text1"/>
-          <w:sz w:val="24"/>
-        </w:rPr>
-        <w:t xml:space="preserve"> Based Text Summarization. </w:t>
+      <w:r>
+        <w:rPr>
+          <w:rFonts w:ascii="Times New Roman" w:hAnsi="Times New Roman" w:cs="Times New Roman"/>
+          <w:color w:val="000000" w:themeColor="text1"/>
+          <w:sz w:val="24"/>
+        </w:rPr>
+        <w:t xml:space="preserve">Boorugu, R., Ramesh, G. and Madhavi, K. (2019). Summarizing Product Reviews Using Nlp Based Text Summarization. </w:t>
       </w:r>
       <w:r>
         <w:rPr>
@@ -8091,41 +8834,13 @@
           <w:sz w:val="24"/>
         </w:rPr>
       </w:pPr>
-      <w:proofErr w:type="spellStart"/>
-      <w:r>
-        <w:rPr>
-          <w:rFonts w:ascii="Times New Roman" w:hAnsi="Times New Roman" w:cs="Times New Roman"/>
-          <w:color w:val="000000" w:themeColor="text1"/>
-          <w:sz w:val="24"/>
-        </w:rPr>
-        <w:t>Etemad</w:t>
-      </w:r>
-      <w:proofErr w:type="spellEnd"/>
-      <w:r>
-        <w:rPr>
-          <w:rFonts w:ascii="Times New Roman" w:hAnsi="Times New Roman" w:cs="Times New Roman"/>
-          <w:color w:val="000000" w:themeColor="text1"/>
-          <w:sz w:val="24"/>
-        </w:rPr>
-        <w:t xml:space="preserve">, A.G., </w:t>
-      </w:r>
-      <w:proofErr w:type="spellStart"/>
-      <w:r>
-        <w:rPr>
-          <w:rFonts w:ascii="Times New Roman" w:hAnsi="Times New Roman" w:cs="Times New Roman"/>
-          <w:color w:val="000000" w:themeColor="text1"/>
-          <w:sz w:val="24"/>
-        </w:rPr>
-        <w:t>Abidi</w:t>
-      </w:r>
-      <w:proofErr w:type="spellEnd"/>
-      <w:r>
-        <w:rPr>
-          <w:rFonts w:ascii="Times New Roman" w:hAnsi="Times New Roman" w:cs="Times New Roman"/>
-          <w:color w:val="000000" w:themeColor="text1"/>
-          <w:sz w:val="24"/>
-        </w:rPr>
-        <w:t xml:space="preserve">, A.I. and Chhabra, M. (2021). A Review on Abstractive Text Summarization Using Deep Learning. </w:t>
+      <w:r>
+        <w:rPr>
+          <w:rFonts w:ascii="Times New Roman" w:hAnsi="Times New Roman" w:cs="Times New Roman"/>
+          <w:color w:val="000000" w:themeColor="text1"/>
+          <w:sz w:val="24"/>
+        </w:rPr>
+        <w:t xml:space="preserve">Etemad, A.G., Abidi, A.I. and Chhabra, M. (2021). A Review on Abstractive Text Summarization Using Deep Learning. </w:t>
       </w:r>
       <w:r>
         <w:rPr>
@@ -8163,7 +8878,6 @@
         </w:rPr>
         <w:t xml:space="preserve">Gupta, A. et al. (2021). Automated News Summarization Using Transformers. </w:t>
       </w:r>
-      <w:proofErr w:type="spellStart"/>
       <w:r>
         <w:rPr>
           <w:rFonts w:ascii="Times New Roman" w:hAnsi="Times New Roman" w:cs="Times New Roman"/>
@@ -8173,7 +8887,6 @@
         </w:rPr>
         <w:t>ArXiv</w:t>
       </w:r>
-      <w:proofErr w:type="spellEnd"/>
       <w:r>
         <w:rPr>
           <w:rFonts w:ascii="Times New Roman" w:hAnsi="Times New Roman" w:cs="Times New Roman"/>
@@ -8307,7 +9020,6 @@
           <w:color w:val="000000" w:themeColor="text1"/>
           <w:sz w:val="24"/>
         </w:rPr>
-        <w:lastRenderedPageBreak/>
         <w:t xml:space="preserve">Wolf, T. et al. (2020). Transformers: State-of-the-Art Natural Language Processing. </w:t>
       </w:r>
       <w:r>
@@ -8347,6 +9059,7 @@
           <w:sz w:val="24"/>
           <w:szCs w:val="24"/>
         </w:rPr>
+        <w:lastRenderedPageBreak/>
         <w:fldChar w:fldCharType="end"/>
       </w:r>
     </w:p>
@@ -8414,8 +9127,8 @@
       </w:pPr>
     </w:p>
     <w:sectPr>
-      <w:headerReference w:type="default" r:id="rId9"/>
-      <w:footerReference w:type="default" r:id="rId10"/>
+      <w:headerReference w:type="default" r:id="rId10"/>
+      <w:footerReference w:type="default" r:id="rId11"/>
       <w:pgSz w:w="12240" w:h="15840"/>
       <w:pgMar w:top="1440" w:right="1800" w:bottom="1440" w:left="1800" w:header="720" w:footer="720" w:gutter="0"/>
       <w:pgBorders w:display="firstPage" w:offsetFrom="page">
@@ -9063,6 +9776,119 @@
     </w:lvl>
   </w:abstractNum>
   <w:abstractNum w:abstractNumId="13" w15:restartNumberingAfterBreak="0">
+    <w:nsid w:val="151A3E54"/>
+    <w:multiLevelType w:val="hybridMultilevel"/>
+    <w:tmpl w:val="14B8512C"/>
+    <w:lvl w:ilvl="0" w:tplc="7880342E">
+      <w:start w:val="1"/>
+      <w:numFmt w:val="bullet"/>
+      <w:lvlText w:val=""/>
+      <w:lvlJc w:val="left"/>
+      <w:pPr>
+        <w:ind w:left="720" w:hanging="360"/>
+      </w:pPr>
+      <w:rPr>
+        <w:rFonts w:ascii="Symbol" w:eastAsiaTheme="minorEastAsia" w:hAnsi="Symbol" w:cs="Times New Roman" w:hint="default"/>
+      </w:rPr>
+    </w:lvl>
+    <w:lvl w:ilvl="1" w:tplc="04090003" w:tentative="1">
+      <w:start w:val="1"/>
+      <w:numFmt w:val="bullet"/>
+      <w:lvlText w:val="o"/>
+      <w:lvlJc w:val="left"/>
+      <w:pPr>
+        <w:ind w:left="1440" w:hanging="360"/>
+      </w:pPr>
+      <w:rPr>
+        <w:rFonts w:ascii="Courier New" w:hAnsi="Courier New" w:cs="Courier New" w:hint="default"/>
+      </w:rPr>
+    </w:lvl>
+    <w:lvl w:ilvl="2" w:tplc="04090005" w:tentative="1">
+      <w:start w:val="1"/>
+      <w:numFmt w:val="bullet"/>
+      <w:lvlText w:val=""/>
+      <w:lvlJc w:val="left"/>
+      <w:pPr>
+        <w:ind w:left="2160" w:hanging="360"/>
+      </w:pPr>
+      <w:rPr>
+        <w:rFonts w:ascii="Wingdings" w:hAnsi="Wingdings" w:hint="default"/>
+      </w:rPr>
+    </w:lvl>
+    <w:lvl w:ilvl="3" w:tplc="04090001" w:tentative="1">
+      <w:start w:val="1"/>
+      <w:numFmt w:val="bullet"/>
+      <w:lvlText w:val=""/>
+      <w:lvlJc w:val="left"/>
+      <w:pPr>
+        <w:ind w:left="2880" w:hanging="360"/>
+      </w:pPr>
+      <w:rPr>
+        <w:rFonts w:ascii="Symbol" w:hAnsi="Symbol" w:hint="default"/>
+      </w:rPr>
+    </w:lvl>
+    <w:lvl w:ilvl="4" w:tplc="04090003" w:tentative="1">
+      <w:start w:val="1"/>
+      <w:numFmt w:val="bullet"/>
+      <w:lvlText w:val="o"/>
+      <w:lvlJc w:val="left"/>
+      <w:pPr>
+        <w:ind w:left="3600" w:hanging="360"/>
+      </w:pPr>
+      <w:rPr>
+        <w:rFonts w:ascii="Courier New" w:hAnsi="Courier New" w:cs="Courier New" w:hint="default"/>
+      </w:rPr>
+    </w:lvl>
+    <w:lvl w:ilvl="5" w:tplc="04090005" w:tentative="1">
+      <w:start w:val="1"/>
+      <w:numFmt w:val="bullet"/>
+      <w:lvlText w:val=""/>
+      <w:lvlJc w:val="left"/>
+      <w:pPr>
+        <w:ind w:left="4320" w:hanging="360"/>
+      </w:pPr>
+      <w:rPr>
+        <w:rFonts w:ascii="Wingdings" w:hAnsi="Wingdings" w:hint="default"/>
+      </w:rPr>
+    </w:lvl>
+    <w:lvl w:ilvl="6" w:tplc="04090001" w:tentative="1">
+      <w:start w:val="1"/>
+      <w:numFmt w:val="bullet"/>
+      <w:lvlText w:val=""/>
+      <w:lvlJc w:val="left"/>
+      <w:pPr>
+        <w:ind w:left="5040" w:hanging="360"/>
+      </w:pPr>
+      <w:rPr>
+        <w:rFonts w:ascii="Symbol" w:hAnsi="Symbol" w:hint="default"/>
+      </w:rPr>
+    </w:lvl>
+    <w:lvl w:ilvl="7" w:tplc="04090003" w:tentative="1">
+      <w:start w:val="1"/>
+      <w:numFmt w:val="bullet"/>
+      <w:lvlText w:val="o"/>
+      <w:lvlJc w:val="left"/>
+      <w:pPr>
+        <w:ind w:left="5760" w:hanging="360"/>
+      </w:pPr>
+      <w:rPr>
+        <w:rFonts w:ascii="Courier New" w:hAnsi="Courier New" w:cs="Courier New" w:hint="default"/>
+      </w:rPr>
+    </w:lvl>
+    <w:lvl w:ilvl="8" w:tplc="04090005" w:tentative="1">
+      <w:start w:val="1"/>
+      <w:numFmt w:val="bullet"/>
+      <w:lvlText w:val=""/>
+      <w:lvlJc w:val="left"/>
+      <w:pPr>
+        <w:ind w:left="6480" w:hanging="360"/>
+      </w:pPr>
+      <w:rPr>
+        <w:rFonts w:ascii="Wingdings" w:hAnsi="Wingdings" w:hint="default"/>
+      </w:rPr>
+    </w:lvl>
+  </w:abstractNum>
+  <w:abstractNum w:abstractNumId="14" w15:restartNumberingAfterBreak="0">
     <w:nsid w:val="18DE31AA"/>
     <w:multiLevelType w:val="multilevel"/>
     <w:tmpl w:val="0BAE7C28"/>
@@ -9175,7 +10001,7 @@
       </w:rPr>
     </w:lvl>
   </w:abstractNum>
-  <w:abstractNum w:abstractNumId="14" w15:restartNumberingAfterBreak="0">
+  <w:abstractNum w:abstractNumId="15" w15:restartNumberingAfterBreak="0">
     <w:nsid w:val="1BE4265D"/>
     <w:multiLevelType w:val="multilevel"/>
     <w:tmpl w:val="0409001F"/>
@@ -9261,7 +10087,7 @@
       </w:pPr>
     </w:lvl>
   </w:abstractNum>
-  <w:abstractNum w:abstractNumId="15" w15:restartNumberingAfterBreak="0">
+  <w:abstractNum w:abstractNumId="16" w15:restartNumberingAfterBreak="0">
     <w:nsid w:val="1F8F5B63"/>
     <w:multiLevelType w:val="multilevel"/>
     <w:tmpl w:val="1CD6B866"/>
@@ -9348,7 +10174,7 @@
       </w:pPr>
     </w:lvl>
   </w:abstractNum>
-  <w:abstractNum w:abstractNumId="16" w15:restartNumberingAfterBreak="0">
+  <w:abstractNum w:abstractNumId="17" w15:restartNumberingAfterBreak="0">
     <w:nsid w:val="2A3440CC"/>
     <w:multiLevelType w:val="multilevel"/>
     <w:tmpl w:val="B5CE5722"/>
@@ -9435,7 +10261,7 @@
       </w:pPr>
     </w:lvl>
   </w:abstractNum>
-  <w:abstractNum w:abstractNumId="17" w15:restartNumberingAfterBreak="0">
+  <w:abstractNum w:abstractNumId="18" w15:restartNumberingAfterBreak="0">
     <w:nsid w:val="4881352C"/>
     <w:multiLevelType w:val="multilevel"/>
     <w:tmpl w:val="25F698D8"/>
@@ -9548,7 +10374,7 @@
       </w:rPr>
     </w:lvl>
   </w:abstractNum>
-  <w:abstractNum w:abstractNumId="18" w15:restartNumberingAfterBreak="0">
+  <w:abstractNum w:abstractNumId="19" w15:restartNumberingAfterBreak="0">
     <w:nsid w:val="4AC479D4"/>
     <w:multiLevelType w:val="multilevel"/>
     <w:tmpl w:val="FFCE2542"/>
@@ -9661,7 +10487,7 @@
       </w:rPr>
     </w:lvl>
   </w:abstractNum>
-  <w:abstractNum w:abstractNumId="19" w15:restartNumberingAfterBreak="0">
+  <w:abstractNum w:abstractNumId="20" w15:restartNumberingAfterBreak="0">
     <w:nsid w:val="5A147384"/>
     <w:multiLevelType w:val="hybridMultilevel"/>
     <w:tmpl w:val="11E60BAA"/>
@@ -9750,7 +10576,7 @@
       </w:pPr>
     </w:lvl>
   </w:abstractNum>
-  <w:abstractNum w:abstractNumId="20" w15:restartNumberingAfterBreak="0">
+  <w:abstractNum w:abstractNumId="21" w15:restartNumberingAfterBreak="0">
     <w:nsid w:val="5DDE4926"/>
     <w:multiLevelType w:val="hybridMultilevel"/>
     <w:tmpl w:val="04825C5A"/>
@@ -9863,7 +10689,7 @@
       </w:rPr>
     </w:lvl>
   </w:abstractNum>
-  <w:abstractNum w:abstractNumId="21" w15:restartNumberingAfterBreak="0">
+  <w:abstractNum w:abstractNumId="22" w15:restartNumberingAfterBreak="0">
     <w:nsid w:val="65BC2713"/>
     <w:multiLevelType w:val="multilevel"/>
     <w:tmpl w:val="04090023"/>
@@ -9950,7 +10776,7 @@
       </w:pPr>
     </w:lvl>
   </w:abstractNum>
-  <w:abstractNum w:abstractNumId="22" w15:restartNumberingAfterBreak="0">
+  <w:abstractNum w:abstractNumId="23" w15:restartNumberingAfterBreak="0">
     <w:nsid w:val="6BE0360C"/>
     <w:multiLevelType w:val="multilevel"/>
     <w:tmpl w:val="2E969558"/>
@@ -10056,22 +10882,22 @@
     <w:abstractNumId w:val="8"/>
   </w:num>
   <w:num w:numId="7">
-    <w:abstractNumId w:val="14"/>
+    <w:abstractNumId w:val="15"/>
   </w:num>
   <w:num w:numId="8">
     <w:abstractNumId w:val="12"/>
   </w:num>
   <w:num w:numId="9">
+    <w:abstractNumId w:val="17"/>
+  </w:num>
+  <w:num w:numId="10">
     <w:abstractNumId w:val="16"/>
   </w:num>
-  <w:num w:numId="10">
-    <w:abstractNumId w:val="15"/>
-  </w:num>
   <w:num w:numId="11">
-    <w:abstractNumId w:val="22"/>
+    <w:abstractNumId w:val="23"/>
   </w:num>
   <w:num w:numId="12">
-    <w:abstractNumId w:val="21"/>
+    <w:abstractNumId w:val="22"/>
   </w:num>
   <w:num w:numId="13">
     <w:abstractNumId w:val="7"/>
@@ -10098,25 +10924,28 @@
     <w:abstractNumId w:val="0"/>
   </w:num>
   <w:num w:numId="21">
-    <w:abstractNumId w:val="19"/>
+    <w:abstractNumId w:val="20"/>
   </w:num>
   <w:num w:numId="22">
     <w:abstractNumId w:val="10"/>
   </w:num>
   <w:num w:numId="23">
-    <w:abstractNumId w:val="13"/>
+    <w:abstractNumId w:val="14"/>
   </w:num>
   <w:num w:numId="24">
-    <w:abstractNumId w:val="18"/>
+    <w:abstractNumId w:val="19"/>
   </w:num>
   <w:num w:numId="25">
     <w:abstractNumId w:val="11"/>
   </w:num>
   <w:num w:numId="26">
-    <w:abstractNumId w:val="17"/>
+    <w:abstractNumId w:val="18"/>
   </w:num>
   <w:num w:numId="27">
-    <w:abstractNumId w:val="20"/>
+    <w:abstractNumId w:val="21"/>
+  </w:num>
+  <w:num w:numId="28">
+    <w:abstractNumId w:val="13"/>
   </w:num>
 </w:numbering>
 </file>
@@ -10677,6 +11506,7 @@
   <w:style w:type="character" w:default="1" w:styleId="DefaultParagraphFont">
     <w:name w:val="Default Paragraph Font"/>
     <w:uiPriority w:val="1"/>
+    <w:semiHidden/>
     <w:unhideWhenUsed/>
   </w:style>
   <w:style w:type="table" w:default="1" w:styleId="TableNormal">
@@ -11906,7 +12736,7 @@
 </file>
 
 <file path=customXml/itemProps1.xml><?xml version="1.0" encoding="utf-8"?>
-<ds:datastoreItem xmlns:ds="http://schemas.openxmlformats.org/officeDocument/2006/customXml" ds:itemID="{0783E363-0ABE-4B87-A110-810B0E25E923}">
+<ds:datastoreItem xmlns:ds="http://schemas.openxmlformats.org/officeDocument/2006/customXml" ds:itemID="{5C2949AC-93E6-47B0-BD88-E926D8B18B7F}">
   <ds:schemaRefs>
     <ds:schemaRef ds:uri="http://schemas.openxmlformats.org/officeDocument/2006/bibliography"/>
   </ds:schemaRefs>

</xml_diff>

<commit_message>
updated the gantt chart
</commit_message>
<xml_diff>
--- a/Project Proposal/Project Proposal.docx
+++ b/Project Proposal/Project Proposal.docx
@@ -8900,18 +8900,7 @@
           <w:sz w:val="24"/>
           <w:szCs w:val="24"/>
         </w:rPr>
-        <w:t>A set of test cases will be created in order to test out the entire flow of the prototype with respect to the actual output a</w:t>
-      </w:r>
-      <w:bookmarkStart w:id="6" w:name="_GoBack"/>
-      <w:bookmarkEnd w:id="6"/>
-      <w:r>
-        <w:rPr>
-          <w:rFonts w:ascii="Times New Roman" w:hAnsi="Times New Roman" w:cs="Times New Roman"/>
-          <w:color w:val="000000" w:themeColor="text1"/>
-          <w:sz w:val="24"/>
-          <w:szCs w:val="24"/>
-        </w:rPr>
-        <w:t>nd whats expected.</w:t>
+        <w:t>A set of test cases will be created in order to test out the entire flow of the prototype with respect to the actual output and whats expected.</w:t>
       </w:r>
     </w:p>
     <w:p>
@@ -9136,16 +9125,7 @@
           <w:sz w:val="24"/>
           <w:szCs w:val="24"/>
         </w:rPr>
-        <w:t xml:space="preserve">set that replicates the production data, as well as its output speed and memory </w:t>
-      </w:r>
-      <w:r>
-        <w:rPr>
-          <w:rFonts w:ascii="Times New Roman" w:hAnsi="Times New Roman" w:cs="Times New Roman"/>
-          <w:color w:val="000000" w:themeColor="text1"/>
-          <w:sz w:val="24"/>
-          <w:szCs w:val="24"/>
-        </w:rPr>
-        <w:t>consumption.</w:t>
+        <w:t>set that replicates the production data, as well as its output speed and memory consumption.</w:t>
       </w:r>
       <w:r>
         <w:rPr>
@@ -9172,16 +9152,7 @@
           <w:sz w:val="24"/>
           <w:szCs w:val="24"/>
         </w:rPr>
-        <w:t>testing will be done on the final model architecture, which will serve as the optimized model</w:t>
-      </w:r>
-      <w:r>
-        <w:rPr>
-          <w:rFonts w:ascii="Times New Roman" w:hAnsi="Times New Roman" w:cs="Times New Roman"/>
-          <w:color w:val="auto"/>
-          <w:sz w:val="24"/>
-          <w:szCs w:val="24"/>
-        </w:rPr>
-        <w:t>, meanwhile ROUGE will be used for the model evaluation</w:t>
+        <w:t>testing will be done on the final model architecture, which will serve as the optimized model, meanwhile ROUGE will be used for the model evaluation</w:t>
       </w:r>
       <w:r>
         <w:rPr>
@@ -9324,12 +9295,30 @@
         <w:jc w:val="both"/>
         <w:rPr>
           <w:rFonts w:ascii="Times New Roman" w:hAnsi="Times New Roman" w:cs="Times New Roman"/>
-          <w:b/>
-          <w:color w:val="000000" w:themeColor="text1"/>
-          <w:sz w:val="28"/>
-          <w:szCs w:val="24"/>
-        </w:rPr>
-      </w:pPr>
+          <w:color w:val="000000" w:themeColor="text1"/>
+          <w:sz w:val="24"/>
+          <w:szCs w:val="24"/>
+        </w:rPr>
+      </w:pPr>
+      <w:r>
+        <w:rPr>
+          <w:rFonts w:ascii="Times New Roman" w:hAnsi="Times New Roman" w:cs="Times New Roman"/>
+          <w:b/>
+          <w:color w:val="000000" w:themeColor="text1"/>
+          <w:sz w:val="24"/>
+          <w:szCs w:val="24"/>
+        </w:rPr>
+        <w:t xml:space="preserve">Prince2 </w:t>
+      </w:r>
+      <w:r>
+        <w:rPr>
+          <w:rFonts w:ascii="Times New Roman" w:hAnsi="Times New Roman" w:cs="Times New Roman"/>
+          <w:color w:val="000000" w:themeColor="text1"/>
+          <w:sz w:val="24"/>
+          <w:szCs w:val="24"/>
+        </w:rPr>
+        <w:t>a controlled project management which allows the author to develop environments for different parts or section of the project and maintain, this will be the chosen project management methodology.</w:t>
+      </w:r>
     </w:p>
     <w:p>
       <w:pPr>
@@ -9337,22 +9326,11 @@
         <w:jc w:val="both"/>
         <w:rPr>
           <w:rFonts w:ascii="Times New Roman" w:hAnsi="Times New Roman" w:cs="Times New Roman"/>
-          <w:b/>
-          <w:color w:val="000000" w:themeColor="text1"/>
-          <w:sz w:val="24"/>
-          <w:szCs w:val="24"/>
-        </w:rPr>
-      </w:pPr>
-      <w:r>
-        <w:rPr>
-          <w:rFonts w:ascii="Times New Roman" w:hAnsi="Times New Roman" w:cs="Times New Roman"/>
-          <w:b/>
-          <w:color w:val="000000" w:themeColor="text1"/>
-          <w:sz w:val="24"/>
-          <w:szCs w:val="24"/>
-        </w:rPr>
-        <w:t>13.3.1 Schedule</w:t>
-      </w:r>
+          <w:color w:val="000000" w:themeColor="text1"/>
+          <w:sz w:val="24"/>
+          <w:szCs w:val="24"/>
+        </w:rPr>
+      </w:pPr>
     </w:p>
     <w:p>
       <w:pPr>
@@ -9360,22 +9338,11 @@
         <w:jc w:val="both"/>
         <w:rPr>
           <w:rFonts w:ascii="Times New Roman" w:hAnsi="Times New Roman" w:cs="Times New Roman"/>
-          <w:b/>
-          <w:color w:val="000000" w:themeColor="text1"/>
-          <w:sz w:val="24"/>
-          <w:szCs w:val="24"/>
-        </w:rPr>
-      </w:pPr>
-      <w:r>
-        <w:rPr>
-          <w:rFonts w:ascii="Times New Roman" w:hAnsi="Times New Roman" w:cs="Times New Roman"/>
-          <w:b/>
-          <w:color w:val="000000" w:themeColor="text1"/>
-          <w:sz w:val="24"/>
-          <w:szCs w:val="24"/>
-        </w:rPr>
-        <w:t>Gantt Chart</w:t>
-      </w:r>
+          <w:color w:val="000000" w:themeColor="text1"/>
+          <w:sz w:val="24"/>
+          <w:szCs w:val="24"/>
+        </w:rPr>
+      </w:pPr>
     </w:p>
     <w:p>
       <w:pPr>
@@ -9388,15 +9355,6 @@
           <w:szCs w:val="24"/>
         </w:rPr>
       </w:pPr>
-      <w:r>
-        <w:rPr>
-          <w:rFonts w:ascii="Times New Roman" w:hAnsi="Times New Roman" w:cs="Times New Roman"/>
-          <w:color w:val="000000" w:themeColor="text1"/>
-          <w:sz w:val="24"/>
-          <w:szCs w:val="24"/>
-        </w:rPr>
-        <w:t>// image required</w:t>
-      </w:r>
     </w:p>
     <w:p>
       <w:pPr>
@@ -9404,12 +9362,140 @@
         <w:jc w:val="both"/>
         <w:rPr>
           <w:rFonts w:ascii="Times New Roman" w:hAnsi="Times New Roman" w:cs="Times New Roman"/>
-          <w:b/>
-          <w:color w:val="000000" w:themeColor="text1"/>
-          <w:sz w:val="24"/>
-          <w:szCs w:val="24"/>
-        </w:rPr>
-      </w:pPr>
+          <w:color w:val="000000" w:themeColor="text1"/>
+          <w:sz w:val="24"/>
+          <w:szCs w:val="24"/>
+        </w:rPr>
+      </w:pPr>
+    </w:p>
+    <w:p>
+      <w:pPr>
+        <w:spacing w:line="360" w:lineRule="auto"/>
+        <w:jc w:val="both"/>
+        <w:rPr>
+          <w:rFonts w:ascii="Times New Roman" w:hAnsi="Times New Roman" w:cs="Times New Roman"/>
+          <w:color w:val="000000" w:themeColor="text1"/>
+          <w:sz w:val="24"/>
+          <w:szCs w:val="24"/>
+        </w:rPr>
+      </w:pPr>
+    </w:p>
+    <w:p>
+      <w:pPr>
+        <w:spacing w:line="360" w:lineRule="auto"/>
+        <w:jc w:val="both"/>
+        <w:rPr>
+          <w:rFonts w:ascii="Times New Roman" w:hAnsi="Times New Roman" w:cs="Times New Roman"/>
+          <w:b/>
+          <w:color w:val="000000" w:themeColor="text1"/>
+          <w:sz w:val="24"/>
+          <w:szCs w:val="24"/>
+        </w:rPr>
+      </w:pPr>
+      <w:r>
+        <w:rPr>
+          <w:rFonts w:ascii="Times New Roman" w:hAnsi="Times New Roman" w:cs="Times New Roman"/>
+          <w:b/>
+          <w:color w:val="000000" w:themeColor="text1"/>
+          <w:sz w:val="24"/>
+          <w:szCs w:val="24"/>
+        </w:rPr>
+        <w:lastRenderedPageBreak/>
+        <w:t>13.3.1 Schedule</w:t>
+      </w:r>
+    </w:p>
+    <w:p>
+      <w:pPr>
+        <w:spacing w:line="360" w:lineRule="auto"/>
+        <w:jc w:val="both"/>
+        <w:rPr>
+          <w:rFonts w:ascii="Times New Roman" w:hAnsi="Times New Roman" w:cs="Times New Roman"/>
+          <w:b/>
+          <w:color w:val="000000" w:themeColor="text1"/>
+          <w:sz w:val="24"/>
+          <w:szCs w:val="24"/>
+        </w:rPr>
+      </w:pPr>
+      <w:r>
+        <w:rPr>
+          <w:rFonts w:ascii="Times New Roman" w:hAnsi="Times New Roman" w:cs="Times New Roman"/>
+          <w:b/>
+          <w:color w:val="000000" w:themeColor="text1"/>
+          <w:sz w:val="24"/>
+          <w:szCs w:val="24"/>
+        </w:rPr>
+        <w:t>Gantt Chart</w:t>
+      </w:r>
+    </w:p>
+    <w:p>
+      <w:pPr>
+        <w:spacing w:line="360" w:lineRule="auto"/>
+        <w:jc w:val="both"/>
+        <w:rPr>
+          <w:rFonts w:ascii="Times New Roman" w:hAnsi="Times New Roman" w:cs="Times New Roman"/>
+          <w:b/>
+          <w:color w:val="000000" w:themeColor="text1"/>
+          <w:sz w:val="24"/>
+          <w:szCs w:val="24"/>
+        </w:rPr>
+      </w:pPr>
+      <w:r>
+        <w:rPr>
+          <w:rFonts w:ascii="Times New Roman" w:hAnsi="Times New Roman" w:cs="Times New Roman"/>
+          <w:noProof/>
+          <w:color w:val="000000" w:themeColor="text1"/>
+          <w:sz w:val="24"/>
+          <w:szCs w:val="24"/>
+        </w:rPr>
+        <w:drawing>
+          <wp:inline distT="0" distB="0" distL="0" distR="0" wp14:anchorId="1EB63D8A" wp14:editId="20BB31A5">
+            <wp:extent cx="5901055" cy="7134446"/>
+            <wp:effectExtent l="0" t="0" r="4445" b="9525"/>
+            <wp:docPr id="4" name="Picture 4"/>
+            <wp:cNvGraphicFramePr>
+              <a:graphicFrameLocks xmlns:a="http://schemas.openxmlformats.org/drawingml/2006/main" noChangeAspect="1"/>
+            </wp:cNvGraphicFramePr>
+            <a:graphic xmlns:a="http://schemas.openxmlformats.org/drawingml/2006/main">
+              <a:graphicData uri="http://schemas.openxmlformats.org/drawingml/2006/picture">
+                <pic:pic xmlns:pic="http://schemas.openxmlformats.org/drawingml/2006/picture">
+                  <pic:nvPicPr>
+                    <pic:cNvPr id="0" name="Picture 2"/>
+                    <pic:cNvPicPr>
+                      <a:picLocks noChangeAspect="1" noChangeArrowheads="1"/>
+                    </pic:cNvPicPr>
+                  </pic:nvPicPr>
+                  <pic:blipFill>
+                    <a:blip r:embed="rId10">
+                      <a:extLst>
+                        <a:ext uri="{28A0092B-C50C-407E-A947-70E740481C1C}">
+                          <a14:useLocalDpi xmlns:a14="http://schemas.microsoft.com/office/drawing/2010/main" val="0"/>
+                        </a:ext>
+                      </a:extLst>
+                    </a:blip>
+                    <a:srcRect/>
+                    <a:stretch>
+                      <a:fillRect/>
+                    </a:stretch>
+                  </pic:blipFill>
+                  <pic:spPr bwMode="auto">
+                    <a:xfrm>
+                      <a:off x="0" y="0"/>
+                      <a:ext cx="5907936" cy="7142765"/>
+                    </a:xfrm>
+                    <a:prstGeom prst="rect">
+                      <a:avLst/>
+                    </a:prstGeom>
+                    <a:noFill/>
+                    <a:ln>
+                      <a:noFill/>
+                    </a:ln>
+                  </pic:spPr>
+                </pic:pic>
+              </a:graphicData>
+            </a:graphic>
+          </wp:inline>
+        </w:drawing>
+      </w:r>
     </w:p>
     <w:p>
       <w:pPr>
@@ -9495,7 +9581,6 @@
                 <w:sz w:val="24"/>
                 <w:szCs w:val="24"/>
               </w:rPr>
-              <w:lastRenderedPageBreak/>
               <w:t>Deliverable</w:t>
             </w:r>
           </w:p>
@@ -9556,7 +9641,7 @@
                 <w:sz w:val="24"/>
                 <w:szCs w:val="24"/>
               </w:rPr>
-              <w:t>Project Proposal Document</w:t>
+              <w:t>Literature Review Document</w:t>
             </w:r>
           </w:p>
           <w:p>
@@ -9577,7 +9662,7 @@
                 <w:sz w:val="24"/>
                 <w:szCs w:val="24"/>
               </w:rPr>
-              <w:t>I</w:t>
+              <w:t>C</w:t>
             </w:r>
             <w:r>
               <w:rPr>
@@ -9586,16 +9671,107 @@
                 <w:sz w:val="24"/>
                 <w:szCs w:val="24"/>
               </w:rPr>
-              <w:t>nitial proposal of the project</w:t>
-            </w:r>
-            <w:r>
-              <w:rPr>
-                <w:rFonts w:ascii="Times New Roman" w:hAnsi="Times New Roman" w:cs="Times New Roman"/>
+              <w:t>ritical review of existing work and solutions.</w:t>
+            </w:r>
+          </w:p>
+        </w:tc>
+        <w:tc>
+          <w:tcPr>
+            <w:tcW w:w="2965" w:type="dxa"/>
+          </w:tcPr>
+          <w:p>
+            <w:pPr>
+              <w:spacing w:line="360" w:lineRule="auto"/>
+              <w:jc w:val="both"/>
+              <w:rPr>
+                <w:rFonts w:ascii="Times New Roman" w:hAnsi="Times New Roman" w:cs="Times New Roman"/>
+                <w:color w:val="000000" w:themeColor="text1"/>
+                <w:sz w:val="24"/>
+                <w:szCs w:val="24"/>
+              </w:rPr>
+            </w:pPr>
+            <w:r>
+              <w:rPr>
+                <w:rFonts w:ascii="Times New Roman" w:hAnsi="Times New Roman" w:cs="Times New Roman"/>
+                <w:color w:val="000000" w:themeColor="text1"/>
+                <w:sz w:val="24"/>
+                <w:szCs w:val="24"/>
+              </w:rPr>
+              <w:t>27</w:t>
+            </w:r>
+            <w:r>
+              <w:rPr>
+                <w:rFonts w:ascii="Times New Roman" w:hAnsi="Times New Roman" w:cs="Times New Roman"/>
+                <w:color w:val="000000" w:themeColor="text1"/>
+                <w:sz w:val="24"/>
+                <w:szCs w:val="24"/>
+                <w:vertAlign w:val="superscript"/>
+              </w:rPr>
+              <w:t>th</w:t>
+            </w:r>
+            <w:r>
+              <w:rPr>
+                <w:rFonts w:ascii="Times New Roman" w:hAnsi="Times New Roman" w:cs="Times New Roman"/>
+                <w:color w:val="000000" w:themeColor="text1"/>
+                <w:sz w:val="24"/>
+                <w:szCs w:val="24"/>
+              </w:rPr>
+              <w:t xml:space="preserve"> October 2022</w:t>
+            </w:r>
+          </w:p>
+        </w:tc>
+      </w:tr>
+      <w:tr>
+        <w:trPr>
+          <w:trHeight w:val="989"/>
+        </w:trPr>
+        <w:tc>
+          <w:tcPr>
+            <w:tcW w:w="5665" w:type="dxa"/>
+          </w:tcPr>
+          <w:p>
+            <w:pPr>
+              <w:spacing w:line="480" w:lineRule="auto"/>
+              <w:jc w:val="both"/>
+              <w:rPr>
+                <w:rFonts w:ascii="Times New Roman" w:hAnsi="Times New Roman" w:cs="Times New Roman"/>
+                <w:b/>
                 <w:color w:val="auto"/>
                 <w:sz w:val="24"/>
                 <w:szCs w:val="24"/>
               </w:rPr>
-              <w:t>.</w:t>
+            </w:pPr>
+            <w:r>
+              <w:rPr>
+                <w:rFonts w:ascii="Times New Roman" w:hAnsi="Times New Roman" w:cs="Times New Roman"/>
+                <w:b/>
+                <w:color w:val="auto"/>
+                <w:sz w:val="24"/>
+                <w:szCs w:val="24"/>
+              </w:rPr>
+              <w:t>Project Proposal Document</w:t>
+            </w:r>
+          </w:p>
+          <w:p>
+            <w:pPr>
+              <w:spacing w:line="480" w:lineRule="auto"/>
+              <w:jc w:val="both"/>
+              <w:rPr>
+                <w:rFonts w:ascii="Times New Roman" w:hAnsi="Times New Roman" w:cs="Times New Roman"/>
+                <w:b/>
+                <w:color w:val="auto"/>
+                <w:sz w:val="24"/>
+                <w:szCs w:val="24"/>
+              </w:rPr>
+            </w:pPr>
+            <w:r>
+              <w:rPr>
+                <w:rFonts w:ascii="Times New Roman" w:hAnsi="Times New Roman" w:cs="Times New Roman"/>
+                <w:color w:val="auto"/>
+                <w:sz w:val="24"/>
+                <w:szCs w:val="24"/>
+              </w:rPr>
+              <w:t>Initial proposal of the project.</w:t>
             </w:r>
           </w:p>
         </w:tc>
@@ -9670,21 +9846,14 @@
                 <w:sz w:val="24"/>
                 <w:szCs w:val="24"/>
               </w:rPr>
-              <w:t>Lit</w:t>
-            </w:r>
-            <w:r>
-              <w:rPr>
-                <w:rFonts w:ascii="Times New Roman" w:hAnsi="Times New Roman" w:cs="Times New Roman"/>
-                <w:b/>
-                <w:color w:val="auto"/>
-                <w:sz w:val="24"/>
-                <w:szCs w:val="24"/>
-              </w:rPr>
-              <w:t>erature Review Document</w:t>
+              <w:t>Software Requirement Specification</w:t>
             </w:r>
           </w:p>
           <w:p>
             <w:pPr>
+              <w:autoSpaceDE w:val="0"/>
+              <w:autoSpaceDN w:val="0"/>
+              <w:adjustRightInd w:val="0"/>
               <w:spacing w:line="360" w:lineRule="auto"/>
               <w:jc w:val="both"/>
               <w:rPr>
@@ -9701,7 +9870,7 @@
                 <w:sz w:val="24"/>
                 <w:szCs w:val="24"/>
               </w:rPr>
-              <w:t>C</w:t>
+              <w:t>D</w:t>
             </w:r>
             <w:r>
               <w:rPr>
@@ -9710,7 +9879,7 @@
                 <w:sz w:val="24"/>
                 <w:szCs w:val="24"/>
               </w:rPr>
-              <w:t>ritical review of existing work and solutions</w:t>
+              <w:t xml:space="preserve">ocumentation outlining the requirements that must be met, designed as the ultimate prototype, </w:t>
             </w:r>
             <w:r>
               <w:rPr>
@@ -9719,7 +9888,16 @@
                 <w:sz w:val="24"/>
                 <w:szCs w:val="24"/>
               </w:rPr>
-              <w:t>.</w:t>
+              <w:t>including</w:t>
+            </w:r>
+            <w:r>
+              <w:rPr>
+                <w:rFonts w:ascii="Times New Roman" w:hAnsi="Times New Roman" w:cs="Times New Roman"/>
+                <w:color w:val="auto"/>
+                <w:sz w:val="24"/>
+                <w:szCs w:val="24"/>
+              </w:rPr>
+              <w:t xml:space="preserve"> data collection methods.</w:t>
             </w:r>
           </w:p>
         </w:tc>
@@ -9738,6 +9916,34 @@
                 <w:szCs w:val="24"/>
               </w:rPr>
             </w:pPr>
+            <w:r>
+              <w:rPr>
+                <w:rFonts w:ascii="Times New Roman" w:hAnsi="Times New Roman" w:cs="Times New Roman"/>
+                <w:color w:val="000000" w:themeColor="text1"/>
+                <w:sz w:val="24"/>
+                <w:szCs w:val="24"/>
+              </w:rPr>
+              <w:t>24</w:t>
+            </w:r>
+            <w:r>
+              <w:rPr>
+                <w:rFonts w:ascii="Times New Roman" w:hAnsi="Times New Roman" w:cs="Times New Roman"/>
+                <w:color w:val="000000" w:themeColor="text1"/>
+                <w:sz w:val="24"/>
+                <w:szCs w:val="24"/>
+                <w:vertAlign w:val="superscript"/>
+              </w:rPr>
+              <w:t>th</w:t>
+            </w:r>
+            <w:r>
+              <w:rPr>
+                <w:rFonts w:ascii="Times New Roman" w:hAnsi="Times New Roman" w:cs="Times New Roman"/>
+                <w:color w:val="000000" w:themeColor="text1"/>
+                <w:sz w:val="24"/>
+                <w:szCs w:val="24"/>
+              </w:rPr>
+              <w:t xml:space="preserve"> November 2022</w:t>
+            </w:r>
           </w:p>
         </w:tc>
       </w:tr>
@@ -9753,6 +9959,7 @@
               <w:rPr>
                 <w:rFonts w:ascii="Times New Roman" w:hAnsi="Times New Roman" w:cs="Times New Roman"/>
                 <w:b/>
+                <w:bCs/>
                 <w:color w:val="auto"/>
                 <w:sz w:val="24"/>
                 <w:szCs w:val="24"/>
@@ -9762,11 +9969,12 @@
               <w:rPr>
                 <w:rFonts w:ascii="Times New Roman" w:hAnsi="Times New Roman" w:cs="Times New Roman"/>
                 <w:b/>
+                <w:bCs/>
                 <w:color w:val="auto"/>
                 <w:sz w:val="24"/>
                 <w:szCs w:val="24"/>
               </w:rPr>
-              <w:t>Software Requirement Specification</w:t>
+              <w:t>System Design Document</w:t>
             </w:r>
           </w:p>
           <w:p>
@@ -9799,7 +10007,7 @@
                 <w:sz w:val="24"/>
                 <w:szCs w:val="24"/>
               </w:rPr>
-              <w:t xml:space="preserve">ocumentation outlining the requirements that must be met, designed as the ultimate prototype, </w:t>
+              <w:t>ocument outlining the system's design for text summarizing</w:t>
             </w:r>
             <w:r>
               <w:rPr>
@@ -9808,7 +10016,7 @@
                 <w:sz w:val="24"/>
                 <w:szCs w:val="24"/>
               </w:rPr>
-              <w:t>including</w:t>
+              <w:t xml:space="preserve"> using transformers</w:t>
             </w:r>
             <w:r>
               <w:rPr>
@@ -9817,7 +10025,7 @@
                 <w:sz w:val="24"/>
                 <w:szCs w:val="24"/>
               </w:rPr>
-              <w:t xml:space="preserve"> data collection methods.</w:t>
+              <w:t>.</w:t>
             </w:r>
           </w:p>
         </w:tc>
@@ -9836,6 +10044,34 @@
                 <w:szCs w:val="24"/>
               </w:rPr>
             </w:pPr>
+            <w:r>
+              <w:rPr>
+                <w:rFonts w:ascii="Times New Roman" w:hAnsi="Times New Roman" w:cs="Times New Roman"/>
+                <w:color w:val="000000" w:themeColor="text1"/>
+                <w:sz w:val="24"/>
+                <w:szCs w:val="24"/>
+              </w:rPr>
+              <w:t>2</w:t>
+            </w:r>
+            <w:r>
+              <w:rPr>
+                <w:rFonts w:ascii="Times New Roman" w:hAnsi="Times New Roman" w:cs="Times New Roman"/>
+                <w:color w:val="000000" w:themeColor="text1"/>
+                <w:sz w:val="24"/>
+                <w:szCs w:val="24"/>
+                <w:vertAlign w:val="superscript"/>
+              </w:rPr>
+              <w:t>nd</w:t>
+            </w:r>
+            <w:r>
+              <w:rPr>
+                <w:rFonts w:ascii="Times New Roman" w:hAnsi="Times New Roman" w:cs="Times New Roman"/>
+                <w:color w:val="000000" w:themeColor="text1"/>
+                <w:sz w:val="24"/>
+                <w:szCs w:val="24"/>
+              </w:rPr>
+              <w:t xml:space="preserve"> February 2023</w:t>
+            </w:r>
           </w:p>
         </w:tc>
       </w:tr>
@@ -9851,7 +10087,6 @@
               <w:rPr>
                 <w:rFonts w:ascii="Times New Roman" w:hAnsi="Times New Roman" w:cs="Times New Roman"/>
                 <w:b/>
-                <w:bCs/>
                 <w:color w:val="auto"/>
                 <w:sz w:val="24"/>
                 <w:szCs w:val="24"/>
@@ -9861,19 +10096,15 @@
               <w:rPr>
                 <w:rFonts w:ascii="Times New Roman" w:hAnsi="Times New Roman" w:cs="Times New Roman"/>
                 <w:b/>
-                <w:bCs/>
                 <w:color w:val="auto"/>
                 <w:sz w:val="24"/>
                 <w:szCs w:val="24"/>
               </w:rPr>
-              <w:t>System Design Document</w:t>
+              <w:t xml:space="preserve">Prototype </w:t>
             </w:r>
           </w:p>
           <w:p>
             <w:pPr>
-              <w:autoSpaceDE w:val="0"/>
-              <w:autoSpaceDN w:val="0"/>
-              <w:adjustRightInd w:val="0"/>
               <w:spacing w:line="360" w:lineRule="auto"/>
               <w:jc w:val="both"/>
               <w:rPr>
@@ -9890,34 +10121,7 @@
                 <w:sz w:val="24"/>
                 <w:szCs w:val="24"/>
               </w:rPr>
-              <w:t>D</w:t>
-            </w:r>
-            <w:r>
-              <w:rPr>
-                <w:rFonts w:ascii="Times New Roman" w:hAnsi="Times New Roman" w:cs="Times New Roman"/>
-                <w:color w:val="auto"/>
-                <w:sz w:val="24"/>
-                <w:szCs w:val="24"/>
-              </w:rPr>
-              <w:t>ocument outlining the system's design for text summarizing</w:t>
-            </w:r>
-            <w:r>
-              <w:rPr>
-                <w:rFonts w:ascii="Times New Roman" w:hAnsi="Times New Roman" w:cs="Times New Roman"/>
-                <w:color w:val="auto"/>
-                <w:sz w:val="24"/>
-                <w:szCs w:val="24"/>
-              </w:rPr>
-              <w:t xml:space="preserve"> using transformers</w:t>
-            </w:r>
-            <w:r>
-              <w:rPr>
-                <w:rFonts w:ascii="Times New Roman" w:hAnsi="Times New Roman" w:cs="Times New Roman"/>
-                <w:color w:val="auto"/>
-                <w:sz w:val="24"/>
-                <w:szCs w:val="24"/>
-              </w:rPr>
-              <w:t>.</w:t>
+              <w:t>A functional prototype with all its main features included as stated.</w:t>
             </w:r>
           </w:p>
         </w:tc>
@@ -9943,7 +10147,16 @@
                 <w:sz w:val="24"/>
                 <w:szCs w:val="24"/>
               </w:rPr>
-              <w:t>2</w:t>
+              <w:t xml:space="preserve"> </w:t>
+            </w:r>
+            <w:r>
+              <w:rPr>
+                <w:rFonts w:ascii="Times New Roman" w:hAnsi="Times New Roman" w:cs="Times New Roman"/>
+                <w:color w:val="000000" w:themeColor="text1"/>
+                <w:sz w:val="24"/>
+                <w:szCs w:val="24"/>
+              </w:rPr>
+              <w:t>3</w:t>
             </w:r>
             <w:r>
               <w:rPr>
@@ -9953,7 +10166,7 @@
                 <w:szCs w:val="24"/>
                 <w:vertAlign w:val="superscript"/>
               </w:rPr>
-              <w:t>nd</w:t>
+              <w:t>rd</w:t>
             </w:r>
             <w:r>
               <w:rPr>
@@ -9992,7 +10205,7 @@
                 <w:sz w:val="24"/>
                 <w:szCs w:val="24"/>
               </w:rPr>
-              <w:t xml:space="preserve">Prototype </w:t>
+              <w:t>Thesis</w:t>
             </w:r>
           </w:p>
           <w:p>
@@ -10013,7 +10226,7 @@
                 <w:sz w:val="24"/>
                 <w:szCs w:val="24"/>
               </w:rPr>
-              <w:t>A functional prototype with all its main features included as stated.</w:t>
+              <w:t>Final report detailing the research and project decisions</w:t>
             </w:r>
           </w:p>
         </w:tc>
@@ -10032,6 +10245,34 @@
                 <w:szCs w:val="24"/>
               </w:rPr>
             </w:pPr>
+            <w:r>
+              <w:rPr>
+                <w:rFonts w:ascii="Times New Roman" w:hAnsi="Times New Roman" w:cs="Times New Roman"/>
+                <w:color w:val="000000" w:themeColor="text1"/>
+                <w:sz w:val="24"/>
+                <w:szCs w:val="24"/>
+              </w:rPr>
+              <w:t>27</w:t>
+            </w:r>
+            <w:r>
+              <w:rPr>
+                <w:rFonts w:ascii="Times New Roman" w:hAnsi="Times New Roman" w:cs="Times New Roman"/>
+                <w:color w:val="000000" w:themeColor="text1"/>
+                <w:sz w:val="24"/>
+                <w:szCs w:val="24"/>
+                <w:vertAlign w:val="superscript"/>
+              </w:rPr>
+              <w:t>th</w:t>
+            </w:r>
+            <w:r>
+              <w:rPr>
+                <w:rFonts w:ascii="Times New Roman" w:hAnsi="Times New Roman" w:cs="Times New Roman"/>
+                <w:color w:val="000000" w:themeColor="text1"/>
+                <w:sz w:val="24"/>
+                <w:szCs w:val="24"/>
+              </w:rPr>
+              <w:t xml:space="preserve"> April 2023</w:t>
+            </w:r>
           </w:p>
         </w:tc>
       </w:tr>
@@ -10060,7 +10301,27 @@
                 <w:sz w:val="24"/>
                 <w:szCs w:val="24"/>
               </w:rPr>
-              <w:t>Thesis</w:t>
+              <w:t xml:space="preserve">Review </w:t>
+            </w:r>
+            <w:r>
+              <w:rPr>
+                <w:rFonts w:ascii="Times New Roman" w:hAnsi="Times New Roman" w:cs="Times New Roman"/>
+                <w:b/>
+                <w:color w:val="auto"/>
+                <w:sz w:val="24"/>
+                <w:szCs w:val="24"/>
+              </w:rPr>
+              <w:t xml:space="preserve">Research </w:t>
+            </w:r>
+            <w:r>
+              <w:rPr>
+                <w:rFonts w:ascii="Times New Roman" w:hAnsi="Times New Roman" w:cs="Times New Roman"/>
+                <w:b/>
+                <w:color w:val="auto"/>
+                <w:sz w:val="24"/>
+                <w:szCs w:val="24"/>
+              </w:rPr>
+              <w:t>Paper</w:t>
             </w:r>
           </w:p>
           <w:p>
@@ -10081,7 +10342,34 @@
                 <w:sz w:val="24"/>
                 <w:szCs w:val="24"/>
               </w:rPr>
-              <w:t>Final report detailing the research and project decisions</w:t>
+              <w:t>A review paper reviewing</w:t>
+            </w:r>
+            <w:r>
+              <w:rPr>
+                <w:rFonts w:ascii="Times New Roman" w:hAnsi="Times New Roman" w:cs="Times New Roman"/>
+                <w:color w:val="auto"/>
+                <w:sz w:val="24"/>
+                <w:szCs w:val="24"/>
+              </w:rPr>
+              <w:t xml:space="preserve"> published</w:t>
+            </w:r>
+            <w:r>
+              <w:rPr>
+                <w:rFonts w:ascii="Times New Roman" w:hAnsi="Times New Roman" w:cs="Times New Roman"/>
+                <w:color w:val="auto"/>
+                <w:sz w:val="24"/>
+                <w:szCs w:val="24"/>
+              </w:rPr>
+              <w:t xml:space="preserve"> existing systems </w:t>
+            </w:r>
+            <w:r>
+              <w:rPr>
+                <w:rFonts w:ascii="Times New Roman" w:hAnsi="Times New Roman" w:cs="Times New Roman"/>
+                <w:color w:val="auto"/>
+                <w:sz w:val="24"/>
+                <w:szCs w:val="24"/>
+              </w:rPr>
+              <w:t>in handling abstractive text summarization.</w:t>
             </w:r>
           </w:p>
         </w:tc>
@@ -10100,6 +10388,34 @@
                 <w:szCs w:val="24"/>
               </w:rPr>
             </w:pPr>
+            <w:r>
+              <w:rPr>
+                <w:rFonts w:ascii="Times New Roman" w:hAnsi="Times New Roman" w:cs="Times New Roman"/>
+                <w:color w:val="000000" w:themeColor="text1"/>
+                <w:sz w:val="24"/>
+                <w:szCs w:val="24"/>
+              </w:rPr>
+              <w:t>2</w:t>
+            </w:r>
+            <w:r>
+              <w:rPr>
+                <w:rFonts w:ascii="Times New Roman" w:hAnsi="Times New Roman" w:cs="Times New Roman"/>
+                <w:color w:val="000000" w:themeColor="text1"/>
+                <w:sz w:val="24"/>
+                <w:szCs w:val="24"/>
+                <w:vertAlign w:val="superscript"/>
+              </w:rPr>
+              <w:t>nd</w:t>
+            </w:r>
+            <w:r>
+              <w:rPr>
+                <w:rFonts w:ascii="Times New Roman" w:hAnsi="Times New Roman" w:cs="Times New Roman"/>
+                <w:color w:val="000000" w:themeColor="text1"/>
+                <w:sz w:val="24"/>
+                <w:szCs w:val="24"/>
+              </w:rPr>
+              <w:t xml:space="preserve"> May 2023</w:t>
+            </w:r>
           </w:p>
         </w:tc>
       </w:tr>
@@ -10128,27 +10444,7 @@
                 <w:sz w:val="24"/>
                 <w:szCs w:val="24"/>
               </w:rPr>
-              <w:t xml:space="preserve">Review </w:t>
-            </w:r>
-            <w:r>
-              <w:rPr>
-                <w:rFonts w:ascii="Times New Roman" w:hAnsi="Times New Roman" w:cs="Times New Roman"/>
-                <w:b/>
-                <w:color w:val="auto"/>
-                <w:sz w:val="24"/>
-                <w:szCs w:val="24"/>
-              </w:rPr>
-              <w:t xml:space="preserve">Research </w:t>
-            </w:r>
-            <w:r>
-              <w:rPr>
-                <w:rFonts w:ascii="Times New Roman" w:hAnsi="Times New Roman" w:cs="Times New Roman"/>
-                <w:b/>
-                <w:color w:val="auto"/>
-                <w:sz w:val="24"/>
-                <w:szCs w:val="24"/>
-              </w:rPr>
-              <w:t>Paper</w:t>
+              <w:t>Manuscript Paper</w:t>
             </w:r>
           </w:p>
           <w:p>
@@ -10169,34 +10465,7 @@
                 <w:sz w:val="24"/>
                 <w:szCs w:val="24"/>
               </w:rPr>
-              <w:t>A review paper reviewing</w:t>
-            </w:r>
-            <w:r>
-              <w:rPr>
-                <w:rFonts w:ascii="Times New Roman" w:hAnsi="Times New Roman" w:cs="Times New Roman"/>
-                <w:color w:val="auto"/>
-                <w:sz w:val="24"/>
-                <w:szCs w:val="24"/>
-              </w:rPr>
-              <w:t xml:space="preserve"> published</w:t>
-            </w:r>
-            <w:r>
-              <w:rPr>
-                <w:rFonts w:ascii="Times New Roman" w:hAnsi="Times New Roman" w:cs="Times New Roman"/>
-                <w:color w:val="auto"/>
-                <w:sz w:val="24"/>
-                <w:szCs w:val="24"/>
-              </w:rPr>
-              <w:t xml:space="preserve"> existing systems </w:t>
-            </w:r>
-            <w:r>
-              <w:rPr>
-                <w:rFonts w:ascii="Times New Roman" w:hAnsi="Times New Roman" w:cs="Times New Roman"/>
-                <w:color w:val="auto"/>
-                <w:sz w:val="24"/>
-                <w:szCs w:val="24"/>
-              </w:rPr>
-              <w:t>in handling abstractive text summarization.</w:t>
+              <w:t>A research paper introducing the concepts and design developed as part of this project</w:t>
             </w:r>
           </w:p>
         </w:tc>
@@ -10215,6 +10484,34 @@
                 <w:szCs w:val="24"/>
               </w:rPr>
             </w:pPr>
+            <w:r>
+              <w:rPr>
+                <w:rFonts w:ascii="Times New Roman" w:hAnsi="Times New Roman" w:cs="Times New Roman"/>
+                <w:color w:val="000000" w:themeColor="text1"/>
+                <w:sz w:val="24"/>
+                <w:szCs w:val="24"/>
+              </w:rPr>
+              <w:t>10</w:t>
+            </w:r>
+            <w:r>
+              <w:rPr>
+                <w:rFonts w:ascii="Times New Roman" w:hAnsi="Times New Roman" w:cs="Times New Roman"/>
+                <w:color w:val="000000" w:themeColor="text1"/>
+                <w:sz w:val="24"/>
+                <w:szCs w:val="24"/>
+                <w:vertAlign w:val="superscript"/>
+              </w:rPr>
+              <w:t>th</w:t>
+            </w:r>
+            <w:r>
+              <w:rPr>
+                <w:rFonts w:ascii="Times New Roman" w:hAnsi="Times New Roman" w:cs="Times New Roman"/>
+                <w:color w:val="000000" w:themeColor="text1"/>
+                <w:sz w:val="24"/>
+                <w:szCs w:val="24"/>
+              </w:rPr>
+              <w:t xml:space="preserve"> May 2023</w:t>
+            </w:r>
           </w:p>
         </w:tc>
       </w:tr>
@@ -10243,7 +10540,8 @@
                 <w:sz w:val="24"/>
                 <w:szCs w:val="24"/>
               </w:rPr>
-              <w:t>Manuscript Paper</w:t>
+              <w:lastRenderedPageBreak/>
+              <w:t>Final Research Paper</w:t>
             </w:r>
           </w:p>
           <w:p>
@@ -10264,7 +10562,7 @@
                 <w:sz w:val="24"/>
                 <w:szCs w:val="24"/>
               </w:rPr>
-              <w:t>A research paper introducing the concepts and design developed as part of this project</w:t>
+              <w:t>A research paper about the experimentations done with the transformers hyperparameters.</w:t>
             </w:r>
           </w:p>
         </w:tc>
@@ -10283,6 +10581,44 @@
                 <w:szCs w:val="24"/>
               </w:rPr>
             </w:pPr>
+            <w:r>
+              <w:rPr>
+                <w:rFonts w:ascii="Times New Roman" w:hAnsi="Times New Roman" w:cs="Times New Roman"/>
+                <w:color w:val="000000" w:themeColor="text1"/>
+                <w:sz w:val="24"/>
+                <w:szCs w:val="24"/>
+              </w:rPr>
+              <w:t>15</w:t>
+            </w:r>
+            <w:r>
+              <w:rPr>
+                <w:rFonts w:ascii="Times New Roman" w:hAnsi="Times New Roman" w:cs="Times New Roman"/>
+                <w:color w:val="000000" w:themeColor="text1"/>
+                <w:sz w:val="24"/>
+                <w:szCs w:val="24"/>
+                <w:vertAlign w:val="superscript"/>
+              </w:rPr>
+              <w:t>th</w:t>
+            </w:r>
+            <w:r>
+              <w:rPr>
+                <w:rFonts w:ascii="Times New Roman" w:hAnsi="Times New Roman" w:cs="Times New Roman"/>
+                <w:color w:val="000000" w:themeColor="text1"/>
+                <w:sz w:val="24"/>
+                <w:szCs w:val="24"/>
+                <w:vertAlign w:val="superscript"/>
+              </w:rPr>
+              <w:t xml:space="preserve"> </w:t>
+            </w:r>
+            <w:r>
+              <w:rPr>
+                <w:rFonts w:ascii="Times New Roman" w:hAnsi="Times New Roman" w:cs="Times New Roman"/>
+                <w:color w:val="000000" w:themeColor="text1"/>
+                <w:sz w:val="24"/>
+                <w:szCs w:val="24"/>
+              </w:rPr>
+              <w:t>May 2023</w:t>
+            </w:r>
           </w:p>
         </w:tc>
       </w:tr>
@@ -10311,7 +10647,7 @@
                 <w:sz w:val="24"/>
                 <w:szCs w:val="24"/>
               </w:rPr>
-              <w:t>Final Research Paper</w:t>
+              <w:t>Public project repository</w:t>
             </w:r>
           </w:p>
           <w:p>
@@ -10332,16 +10668,7 @@
                 <w:sz w:val="24"/>
                 <w:szCs w:val="24"/>
               </w:rPr>
-              <w:t xml:space="preserve">A research paper </w:t>
-            </w:r>
-            <w:r>
-              <w:rPr>
-                <w:rFonts w:ascii="Times New Roman" w:hAnsi="Times New Roman" w:cs="Times New Roman"/>
-                <w:color w:val="auto"/>
-                <w:sz w:val="24"/>
-                <w:szCs w:val="24"/>
-              </w:rPr>
-              <w:t>about the experimentations done with the transformers hyperparameters.</w:t>
+              <w:t>A publicly accessible project repository to setup and test the development</w:t>
             </w:r>
           </w:p>
         </w:tc>
@@ -10367,7 +10694,7 @@
                 <w:sz w:val="24"/>
                 <w:szCs w:val="24"/>
               </w:rPr>
-              <w:t>27</w:t>
+              <w:t>30</w:t>
             </w:r>
             <w:r>
               <w:rPr>
@@ -10388,75 +10715,6 @@
               </w:rPr>
               <w:t xml:space="preserve"> April 2023</w:t>
             </w:r>
-          </w:p>
-        </w:tc>
-      </w:tr>
-      <w:tr>
-        <w:tc>
-          <w:tcPr>
-            <w:tcW w:w="5665" w:type="dxa"/>
-          </w:tcPr>
-          <w:p>
-            <w:pPr>
-              <w:spacing w:line="480" w:lineRule="auto"/>
-              <w:jc w:val="both"/>
-              <w:rPr>
-                <w:rFonts w:ascii="Times New Roman" w:hAnsi="Times New Roman" w:cs="Times New Roman"/>
-                <w:b/>
-                <w:color w:val="auto"/>
-                <w:sz w:val="24"/>
-                <w:szCs w:val="24"/>
-              </w:rPr>
-            </w:pPr>
-            <w:r>
-              <w:rPr>
-                <w:rFonts w:ascii="Times New Roman" w:hAnsi="Times New Roman" w:cs="Times New Roman"/>
-                <w:b/>
-                <w:color w:val="auto"/>
-                <w:sz w:val="24"/>
-                <w:szCs w:val="24"/>
-              </w:rPr>
-              <w:t>Public project repository</w:t>
-            </w:r>
-          </w:p>
-          <w:p>
-            <w:pPr>
-              <w:spacing w:line="360" w:lineRule="auto"/>
-              <w:jc w:val="both"/>
-              <w:rPr>
-                <w:rFonts w:ascii="Times New Roman" w:hAnsi="Times New Roman" w:cs="Times New Roman"/>
-                <w:color w:val="auto"/>
-                <w:sz w:val="24"/>
-                <w:szCs w:val="24"/>
-              </w:rPr>
-            </w:pPr>
-            <w:r>
-              <w:rPr>
-                <w:rFonts w:ascii="Times New Roman" w:hAnsi="Times New Roman" w:cs="Times New Roman"/>
-                <w:color w:val="auto"/>
-                <w:sz w:val="24"/>
-                <w:szCs w:val="24"/>
-              </w:rPr>
-              <w:lastRenderedPageBreak/>
-              <w:t>A publicly accessible project repository to setup and test the development</w:t>
-            </w:r>
-          </w:p>
-        </w:tc>
-        <w:tc>
-          <w:tcPr>
-            <w:tcW w:w="2965" w:type="dxa"/>
-          </w:tcPr>
-          <w:p>
-            <w:pPr>
-              <w:spacing w:line="360" w:lineRule="auto"/>
-              <w:jc w:val="both"/>
-              <w:rPr>
-                <w:rFonts w:ascii="Times New Roman" w:hAnsi="Times New Roman" w:cs="Times New Roman"/>
-                <w:color w:val="000000" w:themeColor="text1"/>
-                <w:sz w:val="24"/>
-                <w:szCs w:val="24"/>
-              </w:rPr>
-            </w:pPr>
           </w:p>
         </w:tc>
       </w:tr>
@@ -10466,30 +10724,11 @@
         <w:spacing w:line="360" w:lineRule="auto"/>
         <w:jc w:val="both"/>
         <w:rPr>
-          <w:rFonts w:ascii="Times New Roman" w:hAnsi="Times New Roman" w:cs="Times New Roman"/>
-          <w:color w:val="000000" w:themeColor="text1"/>
-          <w:sz w:val="24"/>
-          <w:szCs w:val="24"/>
-        </w:rPr>
-      </w:pPr>
-    </w:p>
-    <w:p>
-      <w:pPr>
-        <w:spacing w:line="360" w:lineRule="auto"/>
-        <w:jc w:val="both"/>
-        <w:rPr>
-          <w:color w:val="000000" w:themeColor="text1"/>
-        </w:rPr>
-      </w:pPr>
-    </w:p>
-    <w:p>
-      <w:pPr>
-        <w:spacing w:line="360" w:lineRule="auto"/>
-        <w:jc w:val="both"/>
-        <w:rPr>
-          <w:color w:val="000000" w:themeColor="text1"/>
-        </w:rPr>
-      </w:pPr>
+          <w:color w:val="000000" w:themeColor="text1"/>
+        </w:rPr>
+      </w:pPr>
+      <w:bookmarkStart w:id="6" w:name="_GoBack"/>
+      <w:bookmarkEnd w:id="6"/>
     </w:p>
     <w:p>
       <w:pPr>
@@ -11046,6 +11285,7 @@
           <w:sz w:val="24"/>
           <w:szCs w:val="24"/>
         </w:rPr>
+        <w:lastRenderedPageBreak/>
         <w:t>Zotero</w:t>
       </w:r>
       <w:r>
@@ -11131,7 +11371,6 @@
           <w:sz w:val="24"/>
           <w:szCs w:val="24"/>
         </w:rPr>
-        <w:lastRenderedPageBreak/>
         <w:t>MS Office/ Google Docs/ Figma</w:t>
       </w:r>
       <w:r>
@@ -12396,6 +12635,7 @@
                 <w:sz w:val="24"/>
                 <w:szCs w:val="24"/>
               </w:rPr>
+              <w:lastRenderedPageBreak/>
               <w:t xml:space="preserve">Insufficient </w:t>
             </w:r>
             <w:r>
@@ -12514,7 +12754,6 @@
                 <w:sz w:val="24"/>
                 <w:szCs w:val="24"/>
               </w:rPr>
-              <w:lastRenderedPageBreak/>
               <w:t>Personal computing breaks down during the project timeline progress.</w:t>
             </w:r>
           </w:p>
@@ -13080,7 +13319,17 @@
           <w:iCs/>
           <w:sz w:val="24"/>
         </w:rPr>
-        <w:t>2021 9th International Conference on Reliability, Infocom Technologies and Optimization (Trends and Future Directions) (ICRITO)</w:t>
+        <w:t xml:space="preserve">2021 9th International Conference on Reliability, </w:t>
+      </w:r>
+      <w:r>
+        <w:rPr>
+          <w:rFonts w:ascii="Times New Roman" w:hAnsi="Times New Roman" w:cs="Times New Roman"/>
+          <w:i/>
+          <w:iCs/>
+          <w:sz w:val="24"/>
+        </w:rPr>
+        <w:lastRenderedPageBreak/>
+        <w:t>Infocom Technologies and Optimization (Trends and Future Directions) (ICRITO)</w:t>
       </w:r>
       <w:r>
         <w:rPr>
@@ -13103,7 +13352,6 @@
           <w:rFonts w:ascii="Times New Roman" w:hAnsi="Times New Roman" w:cs="Times New Roman"/>
           <w:sz w:val="24"/>
         </w:rPr>
-        <w:lastRenderedPageBreak/>
         <w:t xml:space="preserve">Gupta, A. et al. (2021). Automated News Summarization Using Transformers. </w:t>
       </w:r>
       <w:proofErr w:type="spellStart"/>
@@ -13382,8 +13630,8 @@
       </w:pPr>
     </w:p>
     <w:sectPr>
-      <w:headerReference w:type="default" r:id="rId10"/>
-      <w:footerReference w:type="default" r:id="rId11"/>
+      <w:headerReference w:type="default" r:id="rId11"/>
+      <w:footerReference w:type="default" r:id="rId12"/>
       <w:pgSz w:w="12240" w:h="15840"/>
       <w:pgMar w:top="1440" w:right="1800" w:bottom="1440" w:left="1800" w:header="720" w:footer="720" w:gutter="0"/>
       <w:pgBorders w:display="firstPage" w:offsetFrom="page">
@@ -17314,7 +17562,7 @@
 </file>
 
 <file path=customXml/itemProps1.xml><?xml version="1.0" encoding="utf-8"?>
-<ds:datastoreItem xmlns:ds="http://schemas.openxmlformats.org/officeDocument/2006/customXml" ds:itemID="{35FB88DC-2A72-48DC-8255-2E7DBD660B57}">
+<ds:datastoreItem xmlns:ds="http://schemas.openxmlformats.org/officeDocument/2006/customXml" ds:itemID="{9567BB91-E9CC-4B8C-94B0-8132395F2272}">
   <ds:schemaRefs>
     <ds:schemaRef ds:uri="http://schemas.openxmlformats.org/officeDocument/2006/bibliography"/>
   </ds:schemaRefs>

</xml_diff>

<commit_message>
created the solution methodology document
</commit_message>
<xml_diff>
--- a/Project Proposal/Project Proposal.docx
+++ b/Project Proposal/Project Proposal.docx
@@ -610,7 +610,10 @@
         <w:spacing w:line="360" w:lineRule="auto"/>
         <w:jc w:val="both"/>
         <w:rPr>
+          <w:rFonts w:ascii="Times New Roman" w:hAnsi="Times New Roman" w:cs="Times New Roman"/>
           <w:color w:val="auto"/>
+          <w:sz w:val="24"/>
+          <w:szCs w:val="24"/>
         </w:rPr>
       </w:pPr>
       <w:r>
@@ -620,70 +623,7 @@
           <w:sz w:val="24"/>
           <w:szCs w:val="24"/>
         </w:rPr>
-        <w:t xml:space="preserve">In this study, the author tries to improve text summarization for movie reviews using </w:t>
-      </w:r>
-      <w:r>
-        <w:rPr>
-          <w:rFonts w:ascii="Times New Roman" w:hAnsi="Times New Roman" w:cs="Times New Roman"/>
-          <w:color w:val="auto"/>
-          <w:sz w:val="24"/>
-          <w:szCs w:val="24"/>
-        </w:rPr>
-        <w:t>optimized</w:t>
-      </w:r>
-      <w:r>
-        <w:rPr>
-          <w:rFonts w:ascii="Times New Roman" w:hAnsi="Times New Roman" w:cs="Times New Roman"/>
-          <w:color w:val="auto"/>
-          <w:sz w:val="24"/>
-          <w:szCs w:val="24"/>
-        </w:rPr>
-        <w:t xml:space="preserve"> transforms which is a deep learning approach, which can also be used in any other related domains related </w:t>
-      </w:r>
-      <w:r>
-        <w:rPr>
-          <w:rFonts w:ascii="Times New Roman" w:hAnsi="Times New Roman" w:cs="Times New Roman"/>
-          <w:color w:val="auto"/>
-          <w:sz w:val="24"/>
-          <w:szCs w:val="24"/>
-        </w:rPr>
-        <w:t>for</w:t>
-      </w:r>
-      <w:r>
-        <w:rPr>
-          <w:rFonts w:ascii="Times New Roman" w:hAnsi="Times New Roman" w:cs="Times New Roman"/>
-          <w:color w:val="auto"/>
-          <w:sz w:val="24"/>
-          <w:szCs w:val="24"/>
-        </w:rPr>
-        <w:t xml:space="preserve"> text summarization, such as hotels reviews, ecommerce product reviews, transportation service reviews etc... therefore this on the other hand would seem like a general implementation for all common use cases.</w:t>
-      </w:r>
-      <w:r>
-        <w:rPr>
-          <w:rFonts w:ascii="Times New Roman" w:hAnsi="Times New Roman" w:cs="Times New Roman"/>
-          <w:color w:val="auto"/>
-          <w:sz w:val="24"/>
-          <w:szCs w:val="24"/>
-        </w:rPr>
-        <w:t xml:space="preserve"> The proposed architecture will improve the quality of text summarization</w:t>
-      </w:r>
-      <w:r>
-        <w:rPr>
-          <w:rFonts w:ascii="Times New Roman" w:hAnsi="Times New Roman" w:cs="Times New Roman"/>
-          <w:color w:val="auto"/>
-          <w:sz w:val="24"/>
-          <w:szCs w:val="24"/>
-        </w:rPr>
-        <w:t xml:space="preserve"> to its best</w:t>
-      </w:r>
-      <w:r>
-        <w:rPr>
-          <w:rFonts w:ascii="Times New Roman" w:hAnsi="Times New Roman" w:cs="Times New Roman"/>
-          <w:color w:val="auto"/>
-          <w:sz w:val="24"/>
-          <w:szCs w:val="24"/>
-        </w:rPr>
-        <w:t xml:space="preserve"> than how normal machine learning algorithms perform with.</w:t>
+        <w:t>In this research project, the author tries to increase the performance of abstractive text summarization for the domain of movie reviews by performing hyperparameter optimization on a set of top tiers pretrained transformer architectures, in-order to achieve an optimized architecture.</w:t>
       </w:r>
     </w:p>
     <w:p>
@@ -704,7 +644,7 @@
           <w:sz w:val="24"/>
           <w:szCs w:val="24"/>
         </w:rPr>
-        <w:t>The problem, the research gap, the research challenge, and the research approach that the author plans to use over the coming several months are all outlined in this document. Additionally, a review of prior research interests and the essential evidence of the issue is done. Finally</w:t>
+        <w:t>This document will discuss the research problem, research gap, research challenge, and the research approach that the author aims to address over the next months.</w:t>
       </w:r>
       <w:r>
         <w:rPr>
@@ -713,6 +653,24 @@
           <w:sz w:val="24"/>
           <w:szCs w:val="24"/>
         </w:rPr>
+        <w:t xml:space="preserve"> </w:t>
+      </w:r>
+      <w:r>
+        <w:rPr>
+          <w:rFonts w:ascii="Times New Roman" w:hAnsi="Times New Roman" w:cs="Times New Roman"/>
+          <w:color w:val="auto"/>
+          <w:sz w:val="24"/>
+          <w:szCs w:val="24"/>
+        </w:rPr>
+        <w:t>Additionally, a review of prior research interests and the essential evidence of the issue is done. Finally</w:t>
+      </w:r>
+      <w:r>
+        <w:rPr>
+          <w:rFonts w:ascii="Times New Roman" w:hAnsi="Times New Roman" w:cs="Times New Roman"/>
+          <w:color w:val="auto"/>
+          <w:sz w:val="24"/>
+          <w:szCs w:val="24"/>
+        </w:rPr>
         <w:t>, in the work plan, the expected schedule of the project</w:t>
       </w:r>
       <w:r>
@@ -741,6 +699,106 @@
           <w:szCs w:val="24"/>
         </w:rPr>
         <w:t xml:space="preserve"> </w:t>
+      </w:r>
+      <w:bookmarkStart w:id="5" w:name="_GoBack"/>
+      <w:bookmarkEnd w:id="5"/>
+    </w:p>
+    <w:p>
+      <w:pPr>
+        <w:rPr>
+          <w:rFonts w:ascii="Times New Roman" w:hAnsi="Times New Roman" w:cs="Times New Roman"/>
+          <w:b/>
+          <w:color w:val="000000" w:themeColor="text1"/>
+          <w:sz w:val="32"/>
+          <w:szCs w:val="32"/>
+        </w:rPr>
+      </w:pPr>
+      <w:r>
+        <w:rPr>
+          <w:rFonts w:ascii="Times New Roman" w:hAnsi="Times New Roman" w:cs="Times New Roman"/>
+          <w:b/>
+          <w:color w:val="000000" w:themeColor="text1"/>
+          <w:sz w:val="32"/>
+          <w:szCs w:val="32"/>
+        </w:rPr>
+        <w:t>2</w:t>
+      </w:r>
+      <w:r>
+        <w:rPr>
+          <w:rFonts w:ascii="Times New Roman" w:hAnsi="Times New Roman" w:cs="Times New Roman"/>
+          <w:b/>
+          <w:color w:val="000000" w:themeColor="text1"/>
+          <w:sz w:val="32"/>
+          <w:szCs w:val="32"/>
+        </w:rPr>
+        <w:t>.</w:t>
+      </w:r>
+      <w:r>
+        <w:rPr>
+          <w:rFonts w:ascii="Times New Roman" w:hAnsi="Times New Roman" w:cs="Times New Roman"/>
+          <w:b/>
+          <w:color w:val="000000" w:themeColor="text1"/>
+          <w:sz w:val="32"/>
+          <w:szCs w:val="32"/>
+        </w:rPr>
+        <w:t xml:space="preserve"> </w:t>
+      </w:r>
+      <w:r>
+        <w:rPr>
+          <w:rFonts w:ascii="Times New Roman" w:hAnsi="Times New Roman" w:cs="Times New Roman"/>
+          <w:b/>
+          <w:color w:val="000000" w:themeColor="text1"/>
+          <w:sz w:val="32"/>
+          <w:szCs w:val="32"/>
+        </w:rPr>
+        <w:t>PROBLEM DOMAIN</w:t>
+      </w:r>
+    </w:p>
+    <w:p>
+      <w:pPr>
+        <w:rPr>
+          <w:rFonts w:ascii="Times New Roman" w:hAnsi="Times New Roman" w:cs="Times New Roman"/>
+          <w:b/>
+          <w:color w:val="000000" w:themeColor="text1"/>
+          <w:sz w:val="28"/>
+          <w:szCs w:val="28"/>
+        </w:rPr>
+      </w:pPr>
+      <w:r>
+        <w:rPr>
+          <w:rFonts w:ascii="Times New Roman" w:hAnsi="Times New Roman" w:cs="Times New Roman"/>
+          <w:b/>
+          <w:color w:val="000000" w:themeColor="text1"/>
+          <w:sz w:val="28"/>
+          <w:szCs w:val="28"/>
+        </w:rPr>
+        <w:t>2.1</w:t>
+      </w:r>
+      <w:r>
+        <w:rPr>
+          <w:rFonts w:ascii="Times New Roman" w:hAnsi="Times New Roman" w:cs="Times New Roman"/>
+          <w:b/>
+          <w:color w:val="000000" w:themeColor="text1"/>
+          <w:sz w:val="28"/>
+          <w:szCs w:val="28"/>
+        </w:rPr>
+        <w:t xml:space="preserve">. </w:t>
+      </w:r>
+      <w:r>
+        <w:rPr>
+          <w:rFonts w:ascii="Times New Roman" w:hAnsi="Times New Roman" w:cs="Times New Roman"/>
+          <w:b/>
+          <w:color w:val="000000" w:themeColor="text1"/>
+          <w:sz w:val="28"/>
+          <w:szCs w:val="28"/>
+        </w:rPr>
+        <w:t>Movie Reviews</w:t>
+      </w:r>
+      <w:r>
+        <w:rPr>
+          <w:color w:val="000000" w:themeColor="text1"/>
+        </w:rPr>
+        <w:tab/>
       </w:r>
     </w:p>
     <w:p>
@@ -754,6 +812,840 @@
           <w:szCs w:val="24"/>
         </w:rPr>
       </w:pPr>
+      <w:r>
+        <w:rPr>
+          <w:rFonts w:ascii="Times New Roman" w:hAnsi="Times New Roman" w:cs="Times New Roman"/>
+          <w:color w:val="000000" w:themeColor="text1"/>
+          <w:sz w:val="24"/>
+          <w:szCs w:val="24"/>
+        </w:rPr>
+        <w:t>A growing number of websites, like Amazon and the Internet Movie Database (IMBD), a website for movie reviews, allow users to publish reviews for the things they are interested in, in line with the growth of Web 2.0, which places an emphasis on user interaction</w:t>
+      </w:r>
+      <w:r>
+        <w:rPr>
+          <w:rFonts w:ascii="Times New Roman" w:hAnsi="Times New Roman" w:cs="Times New Roman"/>
+          <w:color w:val="000000" w:themeColor="text1"/>
+          <w:sz w:val="24"/>
+          <w:szCs w:val="24"/>
+        </w:rPr>
+        <w:t xml:space="preserve">. </w:t>
+      </w:r>
+      <w:r>
+        <w:rPr>
+          <w:rFonts w:ascii="Times New Roman" w:hAnsi="Times New Roman" w:cs="Times New Roman"/>
+          <w:color w:val="000000" w:themeColor="text1"/>
+          <w:sz w:val="24"/>
+          <w:szCs w:val="24"/>
+        </w:rPr>
+        <w:fldChar w:fldCharType="begin"/>
+      </w:r>
+      <w:r>
+        <w:rPr>
+          <w:rFonts w:ascii="Times New Roman" w:hAnsi="Times New Roman" w:cs="Times New Roman"/>
+          <w:color w:val="000000" w:themeColor="text1"/>
+          <w:sz w:val="24"/>
+          <w:szCs w:val="24"/>
+        </w:rPr>
+        <w:instrText xml:space="preserve"> ADDIN ZOTERO_ITEM CSL_CITATION {"citationID":"TQWX1520","properties":{"formattedCitation":"(Khan et al., 2020)","plainCitation":"(Khan et al., 2020)","noteIndex":0},"citationItems":[{"id":37,"uris":["http://zotero.org/users/local/70QdCwYM/items/HAQI68WZ"],"itemData":{"id":37,"type":"article-journal","abstract":"With the growing information on web, online movie review is becoming a significant information resource for Internet users. However, online users post thousands of movie reviews on daily basis and it is hard for them to manually summarize the reviews. Movie review mining and summarization is one of the challenging tasks in natural language processing. Therefore, an automatic approach is desirable to summarize the lengthy movie reviews, and it will allow users to quickly recognize the positive and negative aspects of a movie. This study employs a feature extraction technique called bag of words (BoW) to extract features from movie reviews and represent the reviews as a vector space model or feature vector. The next phase uses Na&amp;#xef;ve Bayes machine learning algorithm to classify the movie reviews (represented as feature vector) into positive and negative. Next, an undirected weighted graph is constructed from the pairwise semantic similarities between classified review sentences in such a way that the graph nodes represent review sentences, while the edges of graph indicate semantic similarity weight. The weighted graph-based ranking algorithm (WGRA) is applied to compute the rank score for each review sentence in the graph. Finally, the top ranked sentences (graph nodes) are chosen based on highest rank scores to produce the extractive summary. Experimental results reveal that the proposed approach is superior to other state-of-the-art approaches.","container-title":"Computational Intelligence and Neuroscience","DOI":"10.1155/2020/7526580","ISSN":"1687-5265","note":"publisher: Hindawi","page":"7526580","title":"Movie Review Summarization Using Supervised Learning and Graph-Based Ranking Algorithm","volume":"2020","editor":[{"family":"Herrera","given":"Luis Javier"}],"author":[{"family":"Khan","given":"Atif"},{"family":"Gul","given":"Muhammad Adnan"},{"family":"Zareei","given":"Mahdi"},{"family":"Biswal","given":"R. R."},{"family":"Zeb","given":"Asim"},{"family":"Naeem","given":"Muhammad"},{"family":"Saeed","given":"Yousaf"},{"family":"Salim","given":"Naomie"}],"issued":{"date-parts":[["2020",6,2]]}}}],"schema":"https://github.com/citation-style-language/schema/raw/master/csl-citation.json"} </w:instrText>
+      </w:r>
+      <w:r>
+        <w:rPr>
+          <w:rFonts w:ascii="Times New Roman" w:hAnsi="Times New Roman" w:cs="Times New Roman"/>
+          <w:color w:val="000000" w:themeColor="text1"/>
+          <w:sz w:val="24"/>
+          <w:szCs w:val="24"/>
+        </w:rPr>
+        <w:fldChar w:fldCharType="separate"/>
+      </w:r>
+      <w:r>
+        <w:rPr>
+          <w:rFonts w:ascii="Times New Roman" w:hAnsi="Times New Roman" w:cs="Times New Roman"/>
+          <w:color w:val="000000" w:themeColor="text1"/>
+          <w:sz w:val="24"/>
+        </w:rPr>
+        <w:t>(Khan et al., 2020)</w:t>
+      </w:r>
+      <w:r>
+        <w:rPr>
+          <w:rFonts w:ascii="Times New Roman" w:hAnsi="Times New Roman" w:cs="Times New Roman"/>
+          <w:color w:val="000000" w:themeColor="text1"/>
+          <w:sz w:val="24"/>
+          <w:szCs w:val="24"/>
+        </w:rPr>
+        <w:fldChar w:fldCharType="end"/>
+      </w:r>
+    </w:p>
+    <w:p>
+      <w:pPr>
+        <w:spacing w:line="360" w:lineRule="auto"/>
+        <w:jc w:val="both"/>
+        <w:rPr>
+          <w:rFonts w:ascii="Times New Roman" w:hAnsi="Times New Roman" w:cs="Times New Roman"/>
+          <w:i/>
+          <w:color w:val="000000" w:themeColor="text1"/>
+          <w:sz w:val="24"/>
+          <w:szCs w:val="24"/>
+        </w:rPr>
+      </w:pPr>
+      <w:r>
+        <w:rPr>
+          <w:rFonts w:ascii="Times New Roman" w:hAnsi="Times New Roman" w:cs="Times New Roman"/>
+          <w:color w:val="000000" w:themeColor="text1"/>
+          <w:sz w:val="24"/>
+          <w:szCs w:val="24"/>
+        </w:rPr>
+        <w:t>Online movie reviews are evolving into an important information source for Internet users as the amount of information on the web increases</w:t>
+      </w:r>
+      <w:r>
+        <w:rPr>
+          <w:rFonts w:ascii="Times New Roman" w:hAnsi="Times New Roman" w:cs="Times New Roman"/>
+          <w:color w:val="000000" w:themeColor="text1"/>
+          <w:sz w:val="24"/>
+          <w:szCs w:val="24"/>
+        </w:rPr>
+        <w:t xml:space="preserve"> </w:t>
+      </w:r>
+      <w:r>
+        <w:rPr>
+          <w:rFonts w:ascii="Times New Roman" w:hAnsi="Times New Roman" w:cs="Times New Roman"/>
+          <w:color w:val="000000" w:themeColor="text1"/>
+          <w:sz w:val="24"/>
+          <w:szCs w:val="24"/>
+        </w:rPr>
+        <w:fldChar w:fldCharType="begin"/>
+      </w:r>
+      <w:r>
+        <w:rPr>
+          <w:rFonts w:ascii="Times New Roman" w:hAnsi="Times New Roman" w:cs="Times New Roman"/>
+          <w:color w:val="000000" w:themeColor="text1"/>
+          <w:sz w:val="24"/>
+          <w:szCs w:val="24"/>
+        </w:rPr>
+        <w:instrText xml:space="preserve"> ADDIN ZOTERO_ITEM CSL_CITATION {"citationID":"wpLpvTtX","properties":{"formattedCitation":"(Khan et al., 2020)","plainCitation":"(Khan et al., 2020)","noteIndex":0},"citationItems":[{"id":37,"uris":["http://zotero.org/users/local/70QdCwYM/items/HAQI68WZ"],"itemData":{"id":37,"type":"article-journal","abstract":"With the growing information on web, online movie review is becoming a significant information resource for Internet users. However, online users post thousands of movie reviews on daily basis and it is hard for them to manually summarize the reviews. Movie review mining and summarization is one of the challenging tasks in natural language processing. Therefore, an automatic approach is desirable to summarize the lengthy movie reviews, and it will allow users to quickly recognize the positive and negative aspects of a movie. This study employs a feature extraction technique called bag of words (BoW) to extract features from movie reviews and represent the reviews as a vector space model or feature vector. The next phase uses Na&amp;#xef;ve Bayes machine learning algorithm to classify the movie reviews (represented as feature vector) into positive and negative. Next, an undirected weighted graph is constructed from the pairwise semantic similarities between classified review sentences in such a way that the graph nodes represent review sentences, while the edges of graph indicate semantic similarity weight. The weighted graph-based ranking algorithm (WGRA) is applied to compute the rank score for each review sentence in the graph. Finally, the top ranked sentences (graph nodes) are chosen based on highest rank scores to produce the extractive summary. Experimental results reveal that the proposed approach is superior to other state-of-the-art approaches.","container-title":"Computational Intelligence and Neuroscience","DOI":"10.1155/2020/7526580","ISSN":"1687-5265","note":"publisher: Hindawi","page":"7526580","title":"Movie Review Summarization Using Supervised Learning and Graph-Based Ranking Algorithm","volume":"2020","editor":[{"family":"Herrera","given":"Luis Javier"}],"author":[{"family":"Khan","given":"Atif"},{"family":"Gul","given":"Muhammad Adnan"},{"family":"Zareei","given":"Mahdi"},{"family":"Biswal","given":"R. R."},{"family":"Zeb","given":"Asim"},{"family":"Naeem","given":"Muhammad"},{"family":"Saeed","given":"Yousaf"},{"family":"Salim","given":"Naomie"}],"issued":{"date-parts":[["2020",6,2]]}}}],"schema":"https://github.com/citation-style-language/schema/raw/master/csl-citation.json"} </w:instrText>
+      </w:r>
+      <w:r>
+        <w:rPr>
+          <w:rFonts w:ascii="Times New Roman" w:hAnsi="Times New Roman" w:cs="Times New Roman"/>
+          <w:color w:val="000000" w:themeColor="text1"/>
+          <w:sz w:val="24"/>
+          <w:szCs w:val="24"/>
+        </w:rPr>
+        <w:fldChar w:fldCharType="separate"/>
+      </w:r>
+      <w:r>
+        <w:rPr>
+          <w:rFonts w:ascii="Times New Roman" w:hAnsi="Times New Roman" w:cs="Times New Roman"/>
+          <w:color w:val="000000" w:themeColor="text1"/>
+          <w:sz w:val="24"/>
+        </w:rPr>
+        <w:t>(Khan et al., 2020)</w:t>
+      </w:r>
+      <w:r>
+        <w:rPr>
+          <w:rFonts w:ascii="Times New Roman" w:hAnsi="Times New Roman" w:cs="Times New Roman"/>
+          <w:color w:val="000000" w:themeColor="text1"/>
+          <w:sz w:val="24"/>
+          <w:szCs w:val="24"/>
+        </w:rPr>
+        <w:fldChar w:fldCharType="end"/>
+      </w:r>
+      <w:r>
+        <w:rPr>
+          <w:rFonts w:ascii="Times New Roman" w:hAnsi="Times New Roman" w:cs="Times New Roman"/>
+          <w:color w:val="000000" w:themeColor="text1"/>
+          <w:sz w:val="24"/>
+          <w:szCs w:val="24"/>
+        </w:rPr>
+        <w:t xml:space="preserve">. </w:t>
+      </w:r>
+      <w:r>
+        <w:rPr>
+          <w:rFonts w:ascii="Times New Roman" w:hAnsi="Times New Roman" w:cs="Times New Roman"/>
+          <w:color w:val="000000" w:themeColor="text1"/>
+          <w:sz w:val="24"/>
+          <w:szCs w:val="24"/>
+        </w:rPr>
+        <w:t>Online users, however, publish tens of thousands of movie evaluations every day, making it challenging for them to manually summarize the reviews. The mining and summarizing of movie reviews is one of the difficult issues in natural language processing</w:t>
+      </w:r>
+      <w:r>
+        <w:rPr>
+          <w:rFonts w:ascii="Times New Roman" w:hAnsi="Times New Roman" w:cs="Times New Roman"/>
+          <w:color w:val="000000" w:themeColor="text1"/>
+          <w:sz w:val="24"/>
+          <w:szCs w:val="24"/>
+        </w:rPr>
+        <w:t xml:space="preserve"> </w:t>
+      </w:r>
+      <w:r>
+        <w:rPr>
+          <w:rFonts w:ascii="Times New Roman" w:hAnsi="Times New Roman" w:cs="Times New Roman"/>
+          <w:color w:val="000000" w:themeColor="text1"/>
+          <w:sz w:val="24"/>
+          <w:szCs w:val="24"/>
+        </w:rPr>
+        <w:fldChar w:fldCharType="begin"/>
+      </w:r>
+      <w:r>
+        <w:rPr>
+          <w:rFonts w:ascii="Times New Roman" w:hAnsi="Times New Roman" w:cs="Times New Roman"/>
+          <w:color w:val="000000" w:themeColor="text1"/>
+          <w:sz w:val="24"/>
+          <w:szCs w:val="24"/>
+        </w:rPr>
+        <w:instrText xml:space="preserve"> ADDIN ZOTERO_ITEM CSL_CITATION {"citationID":"YcrmAJGT","properties":{"formattedCitation":"(Khan et al., 2020)","plainCitation":"(Khan et al., 2020)","noteIndex":0},"citationItems":[{"id":37,"uris":["http://zotero.org/users/local/70QdCwYM/items/HAQI68WZ"],"itemData":{"id":37,"type":"article-journal","abstract":"With the growing information on web, online movie review is becoming a significant information resource for Internet users. However, online users post thousands of movie reviews on daily basis and it is hard for them to manually summarize the reviews. Movie review mining and summarization is one of the challenging tasks in natural language processing. Therefore, an automatic approach is desirable to summarize the lengthy movie reviews, and it will allow users to quickly recognize the positive and negative aspects of a movie. This study employs a feature extraction technique called bag of words (BoW) to extract features from movie reviews and represent the reviews as a vector space model or feature vector. The next phase uses Na&amp;#xef;ve Bayes machine learning algorithm to classify the movie reviews (represented as feature vector) into positive and negative. Next, an undirected weighted graph is constructed from the pairwise semantic similarities between classified review sentences in such a way that the graph nodes represent review sentences, while the edges of graph indicate semantic similarity weight. The weighted graph-based ranking algorithm (WGRA) is applied to compute the rank score for each review sentence in the graph. Finally, the top ranked sentences (graph nodes) are chosen based on highest rank scores to produce the extractive summary. Experimental results reveal that the proposed approach is superior to other state-of-the-art approaches.","container-title":"Computational Intelligence and Neuroscience","DOI":"10.1155/2020/7526580","ISSN":"1687-5265","note":"publisher: Hindawi","page":"7526580","title":"Movie Review Summarization Using Supervised Learning and Graph-Based Ranking Algorithm","volume":"2020","editor":[{"family":"Herrera","given":"Luis Javier"}],"author":[{"family":"Khan","given":"Atif"},{"family":"Gul","given":"Muhammad Adnan"},{"family":"Zareei","given":"Mahdi"},{"family":"Biswal","given":"R. R."},{"family":"Zeb","given":"Asim"},{"family":"Naeem","given":"Muhammad"},{"family":"Saeed","given":"Yousaf"},{"family":"Salim","given":"Naomie"}],"issued":{"date-parts":[["2020",6,2]]}}}],"schema":"https://github.com/citation-style-language/schema/raw/master/csl-citation.json"} </w:instrText>
+      </w:r>
+      <w:r>
+        <w:rPr>
+          <w:rFonts w:ascii="Times New Roman" w:hAnsi="Times New Roman" w:cs="Times New Roman"/>
+          <w:color w:val="000000" w:themeColor="text1"/>
+          <w:sz w:val="24"/>
+          <w:szCs w:val="24"/>
+        </w:rPr>
+        <w:fldChar w:fldCharType="separate"/>
+      </w:r>
+      <w:r>
+        <w:rPr>
+          <w:rFonts w:ascii="Times New Roman" w:hAnsi="Times New Roman" w:cs="Times New Roman"/>
+          <w:color w:val="000000" w:themeColor="text1"/>
+          <w:sz w:val="24"/>
+        </w:rPr>
+        <w:t>(Khan et al., 2020)</w:t>
+      </w:r>
+      <w:r>
+        <w:rPr>
+          <w:rFonts w:ascii="Times New Roman" w:hAnsi="Times New Roman" w:cs="Times New Roman"/>
+          <w:color w:val="000000" w:themeColor="text1"/>
+          <w:sz w:val="24"/>
+          <w:szCs w:val="24"/>
+        </w:rPr>
+        <w:fldChar w:fldCharType="end"/>
+      </w:r>
+      <w:r>
+        <w:rPr>
+          <w:rFonts w:ascii="Times New Roman" w:hAnsi="Times New Roman" w:cs="Times New Roman"/>
+          <w:color w:val="000000" w:themeColor="text1"/>
+          <w:sz w:val="24"/>
+          <w:szCs w:val="24"/>
+        </w:rPr>
+        <w:t>.</w:t>
+      </w:r>
+    </w:p>
+    <w:p>
+      <w:pPr>
+        <w:spacing w:line="360" w:lineRule="auto"/>
+        <w:jc w:val="both"/>
+        <w:rPr>
+          <w:rFonts w:ascii="Times New Roman" w:hAnsi="Times New Roman" w:cs="Times New Roman"/>
+          <w:color w:val="000000" w:themeColor="text1"/>
+          <w:sz w:val="24"/>
+          <w:szCs w:val="24"/>
+        </w:rPr>
+      </w:pPr>
+      <w:r>
+        <w:rPr>
+          <w:rFonts w:ascii="Times New Roman" w:hAnsi="Times New Roman" w:cs="Times New Roman"/>
+          <w:color w:val="000000" w:themeColor="text1"/>
+          <w:sz w:val="24"/>
+          <w:szCs w:val="24"/>
+        </w:rPr>
+        <w:t>Text summary aids users or corporate executives in decision-making by gathering and evaluating a significant collection of online reviews</w:t>
+      </w:r>
+      <w:r>
+        <w:rPr>
+          <w:rFonts w:ascii="Times New Roman" w:hAnsi="Times New Roman" w:cs="Times New Roman"/>
+          <w:color w:val="000000" w:themeColor="text1"/>
+          <w:sz w:val="24"/>
+          <w:szCs w:val="24"/>
+        </w:rPr>
+        <w:t xml:space="preserve"> </w:t>
+      </w:r>
+      <w:r>
+        <w:rPr>
+          <w:rFonts w:ascii="Times New Roman" w:hAnsi="Times New Roman" w:cs="Times New Roman"/>
+          <w:color w:val="000000" w:themeColor="text1"/>
+          <w:sz w:val="24"/>
+          <w:szCs w:val="24"/>
+        </w:rPr>
+        <w:fldChar w:fldCharType="begin"/>
+      </w:r>
+      <w:r>
+        <w:rPr>
+          <w:rFonts w:ascii="Times New Roman" w:hAnsi="Times New Roman" w:cs="Times New Roman"/>
+          <w:color w:val="000000" w:themeColor="text1"/>
+          <w:sz w:val="24"/>
+          <w:szCs w:val="24"/>
+        </w:rPr>
+        <w:instrText xml:space="preserve"> ADDIN ZOTERO_ITEM CSL_CITATION {"citationID":"yeC5aZh6","properties":{"formattedCitation":"(Alsaqer and Sasi, 2017)","plainCitation":"(Alsaqer and Sasi, 2017)","noteIndex":0},"citationItems":[{"id":75,"uris":["http://zotero.org/users/local/70QdCwYM/items/5HHZ7HN5"],"itemData":{"id":75,"type":"paper-conference","container-title":"2017 International Conference on Networks &amp; Advances in Computational Technologies (NetACT)","DOI":"10.1109/NETACT.2017.8076790","event-place":"Thiruvanthapuram, India","event-title":"2017 International Conference on Networks &amp; Advances in Computational Technologies (NetACT)","ISBN":"978-1-5090-6590-5","page":"329-335","publisher":"IEEE","publisher-place":"Thiruvanthapuram, India","source":"DOI.org (Crossref)","title":"Movie review summarization and sentiment analysis using rapidminer","URL":"http://ieeexplore.ieee.org/document/8076790/","author":[{"family":"Alsaqer","given":"Alaa F."},{"family":"Sasi","given":"Sreela"}],"accessed":{"date-parts":[["2022",10,10]]},"issued":{"date-parts":[["2017",7]]}}}],"schema":"https://github.com/citation-style-language/schema/raw/master/csl-citation.json"} </w:instrText>
+      </w:r>
+      <w:r>
+        <w:rPr>
+          <w:rFonts w:ascii="Times New Roman" w:hAnsi="Times New Roman" w:cs="Times New Roman"/>
+          <w:color w:val="000000" w:themeColor="text1"/>
+          <w:sz w:val="24"/>
+          <w:szCs w:val="24"/>
+        </w:rPr>
+        <w:fldChar w:fldCharType="separate"/>
+      </w:r>
+      <w:r>
+        <w:rPr>
+          <w:rFonts w:ascii="Times New Roman" w:hAnsi="Times New Roman" w:cs="Times New Roman"/>
+          <w:color w:val="000000" w:themeColor="text1"/>
+          <w:sz w:val="24"/>
+        </w:rPr>
+        <w:t>(Alsaqer and Sasi, 2017)</w:t>
+      </w:r>
+      <w:r>
+        <w:rPr>
+          <w:rFonts w:ascii="Times New Roman" w:hAnsi="Times New Roman" w:cs="Times New Roman"/>
+          <w:color w:val="000000" w:themeColor="text1"/>
+          <w:sz w:val="24"/>
+          <w:szCs w:val="24"/>
+        </w:rPr>
+        <w:fldChar w:fldCharType="end"/>
+      </w:r>
+      <w:r>
+        <w:rPr>
+          <w:rFonts w:ascii="Times New Roman" w:hAnsi="Times New Roman" w:cs="Times New Roman"/>
+          <w:color w:val="000000" w:themeColor="text1"/>
+          <w:sz w:val="24"/>
+          <w:szCs w:val="24"/>
+        </w:rPr>
+        <w:t>.</w:t>
+      </w:r>
+    </w:p>
+    <w:p>
+      <w:pPr>
+        <w:spacing w:line="360" w:lineRule="auto"/>
+        <w:jc w:val="both"/>
+        <w:rPr>
+          <w:rFonts w:ascii="Times New Roman" w:hAnsi="Times New Roman" w:cs="Times New Roman"/>
+          <w:color w:val="000000" w:themeColor="text1"/>
+          <w:sz w:val="24"/>
+          <w:szCs w:val="24"/>
+        </w:rPr>
+      </w:pPr>
+      <w:r>
+        <w:rPr>
+          <w:rFonts w:ascii="Times New Roman" w:hAnsi="Times New Roman" w:cs="Times New Roman"/>
+          <w:color w:val="000000" w:themeColor="text1"/>
+          <w:sz w:val="24"/>
+          <w:szCs w:val="24"/>
+        </w:rPr>
+        <w:t>These days, most of us check the movie ratings before choosing or watching a movie on any platform, such as Netflix or Amazon Prime, but we also come across mixed movie reviews that can be either positive or negative. This is where the issue arises because we will feel the need to read through all the reviews to determine how and what the movie is specifically about and whether it meets our needs.</w:t>
+      </w:r>
+      <w:r>
+        <w:rPr>
+          <w:rFonts w:ascii="Times New Roman" w:hAnsi="Times New Roman" w:cs="Times New Roman"/>
+          <w:color w:val="000000" w:themeColor="text1"/>
+          <w:sz w:val="24"/>
+          <w:szCs w:val="24"/>
+        </w:rPr>
+        <w:t xml:space="preserve"> A summary of the countless reviews a </w:t>
+      </w:r>
+      <w:r>
+        <w:rPr>
+          <w:rFonts w:ascii="Times New Roman" w:hAnsi="Times New Roman" w:cs="Times New Roman"/>
+          <w:color w:val="000000" w:themeColor="text1"/>
+          <w:sz w:val="24"/>
+          <w:szCs w:val="24"/>
+        </w:rPr>
+        <w:lastRenderedPageBreak/>
+        <w:t>film has gotten can make it easier for viewers (or customers) to quickly peruse the summary and decide about whether or not to watch the film. The summaries of movie reviews, on the other hand, can help streaming services like Netflix quickly discover the viewing habits or preferences of their users</w:t>
+      </w:r>
+      <w:r>
+        <w:rPr>
+          <w:rFonts w:ascii="Times New Roman" w:hAnsi="Times New Roman" w:cs="Times New Roman"/>
+          <w:color w:val="000000" w:themeColor="text1"/>
+          <w:sz w:val="24"/>
+          <w:szCs w:val="24"/>
+        </w:rPr>
+        <w:t xml:space="preserve"> </w:t>
+      </w:r>
+      <w:r>
+        <w:rPr>
+          <w:rFonts w:ascii="Times New Roman" w:hAnsi="Times New Roman" w:cs="Times New Roman"/>
+          <w:color w:val="000000" w:themeColor="text1"/>
+          <w:sz w:val="24"/>
+          <w:szCs w:val="24"/>
+        </w:rPr>
+        <w:fldChar w:fldCharType="begin"/>
+      </w:r>
+      <w:r>
+        <w:rPr>
+          <w:rFonts w:ascii="Times New Roman" w:hAnsi="Times New Roman" w:cs="Times New Roman"/>
+          <w:color w:val="000000" w:themeColor="text1"/>
+          <w:sz w:val="24"/>
+          <w:szCs w:val="24"/>
+        </w:rPr>
+        <w:instrText xml:space="preserve"> ADDIN ZOTERO_ITEM CSL_CITATION {"citationID":"ko3Ixrjb","properties":{"formattedCitation":"(Khan et al., 2020)","plainCitation":"(Khan et al., 2020)","noteIndex":0},"citationItems":[{"id":37,"uris":["http://zotero.org/users/local/70QdCwYM/items/HAQI68WZ"],"itemData":{"id":37,"type":"article-journal","abstract":"With the growing information on web, online movie review is becoming a significant information resource for Internet users. However, online users post thousands of movie reviews on daily basis and it is hard for them to manually summarize the reviews. Movie review mining and summarization is one of the challenging tasks in natural language processing. Therefore, an automatic approach is desirable to summarize the lengthy movie reviews, and it will allow users to quickly recognize the positive and negative aspects of a movie. This study employs a feature extraction technique called bag of words (BoW) to extract features from movie reviews and represent the reviews as a vector space model or feature vector. The next phase uses Na&amp;#xef;ve Bayes machine learning algorithm to classify the movie reviews (represented as feature vector) into positive and negative. Next, an undirected weighted graph is constructed from the pairwise semantic similarities between classified review sentences in such a way that the graph nodes represent review sentences, while the edges of graph indicate semantic similarity weight. The weighted graph-based ranking algorithm (WGRA) is applied to compute the rank score for each review sentence in the graph. Finally, the top ranked sentences (graph nodes) are chosen based on highest rank scores to produce the extractive summary. Experimental results reveal that the proposed approach is superior to other state-of-the-art approaches.","container-title":"Computational Intelligence and Neuroscience","DOI":"10.1155/2020/7526580","ISSN":"1687-5265","note":"publisher: Hindawi","page":"7526580","title":"Movie Review Summarization Using Supervised Learning and Graph-Based Ranking Algorithm","volume":"2020","editor":[{"family":"Herrera","given":"Luis Javier"}],"author":[{"family":"Khan","given":"Atif"},{"family":"Gul","given":"Muhammad Adnan"},{"family":"Zareei","given":"Mahdi"},{"family":"Biswal","given":"R. R."},{"family":"Zeb","given":"Asim"},{"family":"Naeem","given":"Muhammad"},{"family":"Saeed","given":"Yousaf"},{"family":"Salim","given":"Naomie"}],"issued":{"date-parts":[["2020",6,2]]}}}],"schema":"https://github.com/citation-style-language/schema/raw/master/csl-citation.json"} </w:instrText>
+      </w:r>
+      <w:r>
+        <w:rPr>
+          <w:rFonts w:ascii="Times New Roman" w:hAnsi="Times New Roman" w:cs="Times New Roman"/>
+          <w:color w:val="000000" w:themeColor="text1"/>
+          <w:sz w:val="24"/>
+          <w:szCs w:val="24"/>
+        </w:rPr>
+        <w:fldChar w:fldCharType="separate"/>
+      </w:r>
+      <w:r>
+        <w:rPr>
+          <w:rFonts w:ascii="Times New Roman" w:hAnsi="Times New Roman" w:cs="Times New Roman"/>
+          <w:color w:val="000000" w:themeColor="text1"/>
+          <w:sz w:val="24"/>
+        </w:rPr>
+        <w:t>(Khan et al., 2020)</w:t>
+      </w:r>
+      <w:r>
+        <w:rPr>
+          <w:rFonts w:ascii="Times New Roman" w:hAnsi="Times New Roman" w:cs="Times New Roman"/>
+          <w:color w:val="000000" w:themeColor="text1"/>
+          <w:sz w:val="24"/>
+          <w:szCs w:val="24"/>
+        </w:rPr>
+        <w:fldChar w:fldCharType="end"/>
+      </w:r>
+    </w:p>
+    <w:p>
+      <w:pPr>
+        <w:rPr>
+          <w:rFonts w:ascii="Times New Roman" w:hAnsi="Times New Roman" w:cs="Times New Roman"/>
+          <w:b/>
+          <w:color w:val="000000" w:themeColor="text1"/>
+          <w:sz w:val="28"/>
+          <w:szCs w:val="28"/>
+        </w:rPr>
+      </w:pPr>
+      <w:r>
+        <w:rPr>
+          <w:rFonts w:ascii="Times New Roman" w:hAnsi="Times New Roman" w:cs="Times New Roman"/>
+          <w:b/>
+          <w:color w:val="000000" w:themeColor="text1"/>
+          <w:sz w:val="28"/>
+          <w:szCs w:val="28"/>
+        </w:rPr>
+        <w:t>2.2</w:t>
+      </w:r>
+      <w:r>
+        <w:rPr>
+          <w:rFonts w:ascii="Times New Roman" w:hAnsi="Times New Roman" w:cs="Times New Roman"/>
+          <w:b/>
+          <w:color w:val="000000" w:themeColor="text1"/>
+          <w:sz w:val="28"/>
+          <w:szCs w:val="28"/>
+        </w:rPr>
+        <w:t xml:space="preserve">. </w:t>
+      </w:r>
+      <w:r>
+        <w:rPr>
+          <w:rFonts w:ascii="Times New Roman" w:hAnsi="Times New Roman" w:cs="Times New Roman"/>
+          <w:b/>
+          <w:color w:val="000000" w:themeColor="text1"/>
+          <w:sz w:val="28"/>
+          <w:szCs w:val="28"/>
+        </w:rPr>
+        <w:t>Text Summarization</w:t>
+      </w:r>
+    </w:p>
+    <w:p>
+      <w:pPr>
+        <w:spacing w:line="360" w:lineRule="auto"/>
+        <w:jc w:val="both"/>
+        <w:rPr>
+          <w:rFonts w:ascii="Times New Roman" w:hAnsi="Times New Roman" w:cs="Times New Roman"/>
+          <w:i/>
+          <w:color w:val="000000" w:themeColor="text1"/>
+          <w:sz w:val="24"/>
+          <w:szCs w:val="24"/>
+        </w:rPr>
+      </w:pPr>
+      <w:r>
+        <w:rPr>
+          <w:rFonts w:ascii="Times New Roman" w:hAnsi="Times New Roman" w:cs="Times New Roman"/>
+          <w:color w:val="000000" w:themeColor="text1"/>
+          <w:sz w:val="24"/>
+          <w:szCs w:val="24"/>
+        </w:rPr>
+        <w:t>Given that there is a lot of textual information available nowadays, including news articles and reviews, text summarizing allows us to rapidly discover the important points of the entire piece by reducing the amount of text</w:t>
+      </w:r>
+      <w:r>
+        <w:rPr>
+          <w:rFonts w:ascii="Times New Roman" w:hAnsi="Times New Roman" w:cs="Times New Roman"/>
+          <w:color w:val="000000" w:themeColor="text1"/>
+          <w:sz w:val="24"/>
+          <w:szCs w:val="24"/>
+        </w:rPr>
+        <w:t xml:space="preserve"> </w:t>
+      </w:r>
+      <w:r>
+        <w:rPr>
+          <w:rFonts w:ascii="Times New Roman" w:hAnsi="Times New Roman" w:cs="Times New Roman"/>
+          <w:color w:val="000000" w:themeColor="text1"/>
+          <w:sz w:val="24"/>
+          <w:szCs w:val="24"/>
+        </w:rPr>
+        <w:fldChar w:fldCharType="begin"/>
+      </w:r>
+      <w:r>
+        <w:rPr>
+          <w:rFonts w:ascii="Times New Roman" w:hAnsi="Times New Roman" w:cs="Times New Roman"/>
+          <w:color w:val="000000" w:themeColor="text1"/>
+          <w:sz w:val="24"/>
+          <w:szCs w:val="24"/>
+        </w:rPr>
+        <w:instrText xml:space="preserve"> ADDIN ZOTERO_ITEM CSL_CITATION {"citationID":"maWwWmqB","properties":{"formattedCitation":"(Mahajan et al., 2021)","plainCitation":"(Mahajan et al., 2021)","noteIndex":0},"citationItems":[{"id":57,"uris":["http://zotero.org/users/local/70QdCwYM/items/HWSBXZ5B"],"itemData":{"id":57,"type":"article-journal","abstract":"The aim of the project is to generate a text summary using the Encoder-Decoder model with the attention layer. The main aim of the model is to generate an abstractive summary with proper grammar and no repeated words. The interface of model and API is built using Django rest framework and Django Framework which are the web development frameworks of python. The main use case of the project is to generate the abstractive summary of the news articles.","container-title":"International Research Journal of Engineering and Technology (IRJET)","issue":"05th May 2021","language":"en","page":"1737-1740","title":"Text Summarization Using Deep Learning","volume":"08","author":[{"family":"Mahajan","given":"Riddhesh"},{"family":"Vast","given":"Adhishree"},{"family":"Mhaske","given":"Sharayu"},{"family":"Barahate","given":"Sachin"}],"issued":{"date-parts":[["2021"]]}}}],"schema":"https://github.com/citation-style-language/schema/raw/master/csl-citation.json"} </w:instrText>
+      </w:r>
+      <w:r>
+        <w:rPr>
+          <w:rFonts w:ascii="Times New Roman" w:hAnsi="Times New Roman" w:cs="Times New Roman"/>
+          <w:color w:val="000000" w:themeColor="text1"/>
+          <w:sz w:val="24"/>
+          <w:szCs w:val="24"/>
+        </w:rPr>
+        <w:fldChar w:fldCharType="separate"/>
+      </w:r>
+      <w:r>
+        <w:rPr>
+          <w:rFonts w:ascii="Times New Roman" w:hAnsi="Times New Roman" w:cs="Times New Roman"/>
+          <w:color w:val="000000" w:themeColor="text1"/>
+          <w:sz w:val="24"/>
+        </w:rPr>
+        <w:t>(Mahajan et al., 2021)</w:t>
+      </w:r>
+      <w:r>
+        <w:rPr>
+          <w:rFonts w:ascii="Times New Roman" w:hAnsi="Times New Roman" w:cs="Times New Roman"/>
+          <w:color w:val="000000" w:themeColor="text1"/>
+          <w:sz w:val="24"/>
+          <w:szCs w:val="24"/>
+        </w:rPr>
+        <w:fldChar w:fldCharType="end"/>
+      </w:r>
+      <w:r>
+        <w:rPr>
+          <w:rFonts w:ascii="Times New Roman" w:hAnsi="Times New Roman" w:cs="Times New Roman"/>
+          <w:color w:val="000000" w:themeColor="text1"/>
+          <w:sz w:val="24"/>
+          <w:szCs w:val="24"/>
+        </w:rPr>
+        <w:t>.</w:t>
+      </w:r>
+      <w:r>
+        <w:rPr>
+          <w:rFonts w:ascii="Times New Roman" w:hAnsi="Times New Roman" w:cs="Times New Roman"/>
+          <w:i/>
+          <w:color w:val="000000" w:themeColor="text1"/>
+          <w:sz w:val="24"/>
+          <w:szCs w:val="24"/>
+        </w:rPr>
+        <w:t xml:space="preserve"> </w:t>
+      </w:r>
+    </w:p>
+    <w:p>
+      <w:pPr>
+        <w:spacing w:line="360" w:lineRule="auto"/>
+        <w:jc w:val="both"/>
+        <w:rPr>
+          <w:rFonts w:ascii="Times New Roman" w:hAnsi="Times New Roman" w:cs="Times New Roman"/>
+          <w:color w:val="000000" w:themeColor="text1"/>
+          <w:sz w:val="24"/>
+          <w:szCs w:val="24"/>
+        </w:rPr>
+      </w:pPr>
+      <w:r>
+        <w:rPr>
+          <w:rFonts w:ascii="Times New Roman" w:hAnsi="Times New Roman" w:cs="Times New Roman"/>
+          <w:color w:val="000000" w:themeColor="text1"/>
+          <w:sz w:val="24"/>
+          <w:szCs w:val="24"/>
+        </w:rPr>
+        <w:t>Extractive summarization and abstractive summarization are typically the two methods of text summarization. In the case of extractive summarization, the context or article's most valuable sentences are taken out without changing them in any way. On the other hand, abstractive summarization tries to develop the sentences on its own and produce the summary; this is much better than extractive summarization, since it is more meaningful to build our own phrases inside the context than to use chosen sentences from the context without any alteration</w:t>
+      </w:r>
+      <w:r>
+        <w:rPr>
+          <w:rFonts w:ascii="Times New Roman" w:hAnsi="Times New Roman" w:cs="Times New Roman"/>
+          <w:color w:val="000000" w:themeColor="text1"/>
+          <w:sz w:val="24"/>
+          <w:szCs w:val="24"/>
+        </w:rPr>
+        <w:t xml:space="preserve"> </w:t>
+      </w:r>
+      <w:r>
+        <w:rPr>
+          <w:rFonts w:ascii="Times New Roman" w:hAnsi="Times New Roman" w:cs="Times New Roman"/>
+          <w:color w:val="000000" w:themeColor="text1"/>
+          <w:sz w:val="24"/>
+          <w:szCs w:val="24"/>
+        </w:rPr>
+        <w:fldChar w:fldCharType="begin"/>
+      </w:r>
+      <w:r>
+        <w:rPr>
+          <w:rFonts w:ascii="Times New Roman" w:hAnsi="Times New Roman" w:cs="Times New Roman"/>
+          <w:color w:val="000000" w:themeColor="text1"/>
+          <w:sz w:val="24"/>
+          <w:szCs w:val="24"/>
+        </w:rPr>
+        <w:instrText xml:space="preserve"> ADDIN ZOTERO_ITEM CSL_CITATION {"citationID":"kWtXnqvf","properties":{"formattedCitation":"(Etemad, Abidi and Chhabra, 2021)","plainCitation":"(Etemad, Abidi and Chhabra, 2021)","noteIndex":0},"citationItems":[{"id":53,"uris":["http://zotero.org/users/local/70QdCwYM/items/8ZSE9ESV"],"itemData":{"id":53,"type":"paper-conference","container-title":"2021 9th International Conference on Reliability, Infocom Technologies and Optimization (Trends and Future Directions) (ICRITO)","DOI":"10.1109/ICRITO51393.2021.9596500","event-place":"Noida, India","event-title":"2021 9th International Conference on Reliability, Infocom Technologies and Optimization (Trends and Future Directions) (ICRITO)","ISBN":"978-1-66541-703-7","page":"1-6","publisher":"IEEE","publisher-place":"Noida, India","source":"DOI.org (Crossref)","title":"A Review on Abstractive Text Summarization Using Deep Learning","URL":"https://ieeexplore.ieee.org/document/9596500/","author":[{"family":"Etemad","given":"Abdul Ghafoor"},{"family":"Abidi","given":"Ali Imam"},{"family":"Chhabra","given":"Megha"}],"accessed":{"date-parts":[["2022",10,10]]},"issued":{"date-parts":[["2021",9,3]]}}}],"schema":"https://github.com/citation-style-language/schema/raw/master/csl-citation.json"} </w:instrText>
+      </w:r>
+      <w:r>
+        <w:rPr>
+          <w:rFonts w:ascii="Times New Roman" w:hAnsi="Times New Roman" w:cs="Times New Roman"/>
+          <w:color w:val="000000" w:themeColor="text1"/>
+          <w:sz w:val="24"/>
+          <w:szCs w:val="24"/>
+        </w:rPr>
+        <w:fldChar w:fldCharType="separate"/>
+      </w:r>
+      <w:r>
+        <w:rPr>
+          <w:rFonts w:ascii="Times New Roman" w:hAnsi="Times New Roman" w:cs="Times New Roman"/>
+          <w:color w:val="000000" w:themeColor="text1"/>
+          <w:sz w:val="24"/>
+        </w:rPr>
+        <w:t>(Etemad, Abidi and Chhabra, 2021)</w:t>
+      </w:r>
+      <w:r>
+        <w:rPr>
+          <w:rFonts w:ascii="Times New Roman" w:hAnsi="Times New Roman" w:cs="Times New Roman"/>
+          <w:color w:val="000000" w:themeColor="text1"/>
+          <w:sz w:val="24"/>
+          <w:szCs w:val="24"/>
+        </w:rPr>
+        <w:fldChar w:fldCharType="end"/>
+      </w:r>
+      <w:r>
+        <w:rPr>
+          <w:rFonts w:ascii="Times New Roman" w:hAnsi="Times New Roman" w:cs="Times New Roman"/>
+          <w:color w:val="000000" w:themeColor="text1"/>
+          <w:sz w:val="24"/>
+          <w:szCs w:val="24"/>
+        </w:rPr>
+        <w:t>.</w:t>
+      </w:r>
+    </w:p>
+    <w:p>
+      <w:pPr>
+        <w:jc w:val="both"/>
+        <w:rPr>
+          <w:rFonts w:ascii="Times New Roman" w:hAnsi="Times New Roman" w:cs="Times New Roman"/>
+          <w:b/>
+          <w:color w:val="000000" w:themeColor="text1"/>
+          <w:sz w:val="28"/>
+          <w:szCs w:val="28"/>
+        </w:rPr>
+      </w:pPr>
+      <w:r>
+        <w:rPr>
+          <w:rFonts w:ascii="Times New Roman" w:hAnsi="Times New Roman" w:cs="Times New Roman"/>
+          <w:b/>
+          <w:color w:val="000000" w:themeColor="text1"/>
+          <w:sz w:val="28"/>
+          <w:szCs w:val="28"/>
+        </w:rPr>
+        <w:t>2.3</w:t>
+      </w:r>
+      <w:r>
+        <w:rPr>
+          <w:rFonts w:ascii="Times New Roman" w:hAnsi="Times New Roman" w:cs="Times New Roman"/>
+          <w:b/>
+          <w:color w:val="000000" w:themeColor="text1"/>
+          <w:sz w:val="28"/>
+          <w:szCs w:val="28"/>
+        </w:rPr>
+        <w:t xml:space="preserve">. </w:t>
+      </w:r>
+      <w:r>
+        <w:rPr>
+          <w:rFonts w:ascii="Times New Roman" w:hAnsi="Times New Roman" w:cs="Times New Roman"/>
+          <w:b/>
+          <w:color w:val="000000" w:themeColor="text1"/>
+          <w:sz w:val="28"/>
+          <w:szCs w:val="28"/>
+        </w:rPr>
+        <w:t>Transformers</w:t>
+      </w:r>
+    </w:p>
+    <w:p>
+      <w:pPr>
+        <w:spacing w:line="360" w:lineRule="auto"/>
+        <w:jc w:val="both"/>
+        <w:rPr>
+          <w:rFonts w:ascii="Times New Roman" w:hAnsi="Times New Roman" w:cs="Times New Roman"/>
+          <w:color w:val="000000" w:themeColor="text1"/>
+          <w:sz w:val="24"/>
+          <w:szCs w:val="24"/>
+        </w:rPr>
+      </w:pPr>
+      <w:r>
+        <w:rPr>
+          <w:rFonts w:ascii="Times New Roman" w:hAnsi="Times New Roman" w:cs="Times New Roman"/>
+          <w:color w:val="000000" w:themeColor="text1"/>
+          <w:sz w:val="24"/>
+          <w:szCs w:val="24"/>
+        </w:rPr>
+        <w:t>Transformers in NLP is a novel architecture that aims to solve sequence-to-sequence tasks while handling long range dependencies with ease.</w:t>
+      </w:r>
+      <w:r>
+        <w:rPr>
+          <w:rFonts w:ascii="Times New Roman" w:hAnsi="Times New Roman" w:cs="Times New Roman"/>
+          <w:color w:val="000000" w:themeColor="text1"/>
+          <w:sz w:val="24"/>
+          <w:szCs w:val="24"/>
+        </w:rPr>
+        <w:t xml:space="preserve"> </w:t>
+      </w:r>
+      <w:r>
+        <w:rPr>
+          <w:rFonts w:ascii="Times New Roman" w:hAnsi="Times New Roman" w:cs="Times New Roman"/>
+          <w:color w:val="000000" w:themeColor="text1"/>
+          <w:sz w:val="24"/>
+          <w:szCs w:val="24"/>
+        </w:rPr>
+        <w:t>It has surpassed competing neural models like CNN (Convolutional Neural Nets) and RNN (Recurrent Neural Nets) in terms of performance to appear as the dominant architecture for natural language processing</w:t>
+      </w:r>
+      <w:r>
+        <w:rPr>
+          <w:rFonts w:ascii="Times New Roman" w:hAnsi="Times New Roman" w:cs="Times New Roman"/>
+          <w:color w:val="000000" w:themeColor="text1"/>
+          <w:sz w:val="24"/>
+          <w:szCs w:val="24"/>
+        </w:rPr>
+        <w:t xml:space="preserve"> </w:t>
+      </w:r>
+      <w:r>
+        <w:rPr>
+          <w:rFonts w:ascii="Times New Roman" w:hAnsi="Times New Roman" w:cs="Times New Roman"/>
+          <w:color w:val="000000" w:themeColor="text1"/>
+          <w:sz w:val="24"/>
+          <w:szCs w:val="24"/>
+        </w:rPr>
+        <w:fldChar w:fldCharType="begin"/>
+      </w:r>
+      <w:r>
+        <w:rPr>
+          <w:rFonts w:ascii="Times New Roman" w:hAnsi="Times New Roman" w:cs="Times New Roman"/>
+          <w:color w:val="000000" w:themeColor="text1"/>
+          <w:sz w:val="24"/>
+          <w:szCs w:val="24"/>
+        </w:rPr>
+        <w:instrText xml:space="preserve"> ADDIN ZOTERO_ITEM CSL_CITATION {"citationID":"xamxvy9T","properties":{"formattedCitation":"(Wolf et al., 2020)","plainCitation":"(Wolf et al., 2020)","noteIndex":0},"citationItems":[{"id":84,"uris":["http://zotero.org/users/local/70QdCwYM/items/HIFIWS5K"],"itemData":{"id":84,"type":"paper-conference","container-title":"Proceedings of the 2020 Conference on Empirical Methods in Natural Language Processing: System Demonstrations","DOI":"10.18653/v1/2020.emnlp-demos.6","event-place":"Online","event-title":"Proceedings of the 2020 Conference on Empirical Methods in Natural Language Processing: System Demonstrations","language":"en","page":"38-45","publisher":"Association for Computational Linguistics","publisher-place":"Online","source":"DOI.org (Crossref)","title":"Transformers: State-of-the-Art Natural Language Processing","title-short":"Transformers","URL":"https://www.aclweb.org/anthology/2020.emnlp-demos.6","author":[{"family":"Wolf","given":"Thomas"},{"family":"Debut","given":"Lysandre"},{"family":"Sanh","given":"Victor"},{"family":"Chaumond","given":"Julien"},{"family":"Delangue","given":"Clement"},{"family":"Moi","given":"Anthony"},{"family":"Cistac","given":"Pierric"},{"family":"Rault","given":"Tim"},{"family":"Louf","given":"Remi"},{"family":"Funtowicz","given":"Morgan"},{"family":"Davison","given":"Joe"},{"family":"Shleifer","given":"Sam"},{"family":"Platen","given":"Patrick","non-dropping-particle":"von"},{"family":"Ma","given":"Clara"},{"family":"Jernite","given":"Yacine"},{"family":"Plu","given":"Julien"},{"family":"Xu","given":"Canwen"},{"family":"Le Scao","given":"Teven"},{"family":"Gugger","given":"Sylvain"},{"family":"Drame","given":"Mariama"},{"family":"Lhoest","given":"Quentin"},{"family":"Rush","given":"Alexander"}],"accessed":{"date-parts":[["2022",10,10]]},"issued":{"date-parts":[["2020"]]}}}],"schema":"https://github.com/citation-style-language/schema/raw/master/csl-citation.json"} </w:instrText>
+      </w:r>
+      <w:r>
+        <w:rPr>
+          <w:rFonts w:ascii="Times New Roman" w:hAnsi="Times New Roman" w:cs="Times New Roman"/>
+          <w:color w:val="000000" w:themeColor="text1"/>
+          <w:sz w:val="24"/>
+          <w:szCs w:val="24"/>
+        </w:rPr>
+        <w:fldChar w:fldCharType="separate"/>
+      </w:r>
+      <w:r>
+        <w:rPr>
+          <w:rFonts w:ascii="Times New Roman" w:hAnsi="Times New Roman" w:cs="Times New Roman"/>
+          <w:color w:val="000000" w:themeColor="text1"/>
+          <w:sz w:val="24"/>
+        </w:rPr>
+        <w:t>(Wolf et al., 2020)</w:t>
+      </w:r>
+      <w:r>
+        <w:rPr>
+          <w:rFonts w:ascii="Times New Roman" w:hAnsi="Times New Roman" w:cs="Times New Roman"/>
+          <w:color w:val="000000" w:themeColor="text1"/>
+          <w:sz w:val="24"/>
+          <w:szCs w:val="24"/>
+        </w:rPr>
+        <w:fldChar w:fldCharType="end"/>
+      </w:r>
+      <w:r>
+        <w:rPr>
+          <w:rFonts w:ascii="Times New Roman" w:hAnsi="Times New Roman" w:cs="Times New Roman"/>
+          <w:color w:val="000000" w:themeColor="text1"/>
+          <w:sz w:val="24"/>
+          <w:szCs w:val="24"/>
+        </w:rPr>
+        <w:t>.</w:t>
+      </w:r>
+    </w:p>
+    <w:p>
+      <w:pPr>
+        <w:spacing w:line="360" w:lineRule="auto"/>
+        <w:jc w:val="both"/>
+        <w:rPr>
+          <w:color w:val="000000" w:themeColor="text1"/>
+        </w:rPr>
+      </w:pPr>
+      <w:r>
+        <w:rPr>
+          <w:rFonts w:ascii="Times New Roman" w:hAnsi="Times New Roman" w:cs="Times New Roman"/>
+          <w:color w:val="000000" w:themeColor="text1"/>
+          <w:sz w:val="24"/>
+          <w:szCs w:val="24"/>
+        </w:rPr>
+        <w:t>Transformers uses self-attention mechanism to target on selected areas of the input sentence followed by the encoder and decoder architecture</w:t>
+      </w:r>
+      <w:r>
+        <w:rPr>
+          <w:rFonts w:ascii="Times New Roman" w:hAnsi="Times New Roman" w:cs="Times New Roman"/>
+          <w:color w:val="000000" w:themeColor="text1"/>
+          <w:sz w:val="24"/>
+          <w:szCs w:val="24"/>
+        </w:rPr>
+        <w:t xml:space="preserve"> </w:t>
+      </w:r>
+      <w:r>
+        <w:rPr>
+          <w:rFonts w:ascii="Times New Roman" w:hAnsi="Times New Roman" w:cs="Times New Roman"/>
+          <w:color w:val="000000" w:themeColor="text1"/>
+          <w:sz w:val="24"/>
+          <w:szCs w:val="24"/>
+        </w:rPr>
+        <w:fldChar w:fldCharType="begin"/>
+      </w:r>
+      <w:r>
+        <w:rPr>
+          <w:rFonts w:ascii="Times New Roman" w:hAnsi="Times New Roman" w:cs="Times New Roman"/>
+          <w:color w:val="000000" w:themeColor="text1"/>
+          <w:sz w:val="24"/>
+          <w:szCs w:val="24"/>
+        </w:rPr>
+        <w:instrText xml:space="preserve"> ADDIN ZOTERO_ITEM CSL_CITATION {"citationID":"xWzsTMzm","properties":{"formattedCitation":"(Etemad, Abidi and Chhabra, 2021)","plainCitation":"(Etemad, Abidi and Chhabra, 2021)","noteIndex":0},"citationItems":[{"id":53,"uris":["http://zotero.org/users/local/70QdCwYM/items/8ZSE9ESV"],"itemData":{"id":53,"type":"paper-conference","container-title":"2021 9th International Conference on Reliability, Infocom Technologies and Optimization (Trends and Future Directions) (ICRITO)","DOI":"10.1109/ICRITO51393.2021.9596500","event-place":"Noida, India","event-title":"2021 9th International Conference on Reliability, Infocom Technologies and Optimization (Trends and Future Directions) (ICRITO)","ISBN":"978-1-66541-703-7","page":"1-6","publisher":"IEEE","publisher-place":"Noida, India","source":"DOI.org (Crossref)","title":"A Review on Abstractive Text Summarization Using Deep Learning","URL":"https://ieeexplore.ieee.org/document/9596500/","author":[{"family":"Etemad","given":"Abdul Ghafoor"},{"family":"Abidi","given":"Ali Imam"},{"family":"Chhabra","given":"Megha"}],"accessed":{"date-parts":[["2022",10,10]]},"issued":{"date-parts":[["2021",9,3]]}}}],"schema":"https://github.com/citation-style-language/schema/raw/master/csl-citation.json"} </w:instrText>
+      </w:r>
+      <w:r>
+        <w:rPr>
+          <w:rFonts w:ascii="Times New Roman" w:hAnsi="Times New Roman" w:cs="Times New Roman"/>
+          <w:color w:val="000000" w:themeColor="text1"/>
+          <w:sz w:val="24"/>
+          <w:szCs w:val="24"/>
+        </w:rPr>
+        <w:fldChar w:fldCharType="separate"/>
+      </w:r>
+      <w:r>
+        <w:rPr>
+          <w:rFonts w:ascii="Times New Roman" w:hAnsi="Times New Roman" w:cs="Times New Roman"/>
+          <w:color w:val="000000" w:themeColor="text1"/>
+          <w:sz w:val="24"/>
+        </w:rPr>
+        <w:t>(Etemad, Abidi and Chhabra, 2021)</w:t>
+      </w:r>
+      <w:r>
+        <w:rPr>
+          <w:rFonts w:ascii="Times New Roman" w:hAnsi="Times New Roman" w:cs="Times New Roman"/>
+          <w:color w:val="000000" w:themeColor="text1"/>
+          <w:sz w:val="24"/>
+          <w:szCs w:val="24"/>
+        </w:rPr>
+        <w:fldChar w:fldCharType="end"/>
+      </w:r>
+      <w:r>
+        <w:rPr>
+          <w:rFonts w:ascii="Times New Roman" w:hAnsi="Times New Roman" w:cs="Times New Roman"/>
+          <w:color w:val="000000" w:themeColor="text1"/>
+          <w:sz w:val="24"/>
+          <w:szCs w:val="24"/>
+        </w:rPr>
+        <w:t>.</w:t>
+      </w:r>
     </w:p>
     <w:p>
       <w:pPr>
@@ -773,7 +1665,7 @@
           <w:sz w:val="32"/>
           <w:szCs w:val="32"/>
         </w:rPr>
-        <w:t>2</w:t>
+        <w:t>3.</w:t>
       </w:r>
       <w:r>
         <w:rPr>
@@ -783,7 +1675,7 @@
           <w:sz w:val="32"/>
           <w:szCs w:val="32"/>
         </w:rPr>
-        <w:t>.</w:t>
+        <w:t xml:space="preserve"> </w:t>
       </w:r>
       <w:r>
         <w:rPr>
@@ -793,64 +1685,7 @@
           <w:sz w:val="32"/>
           <w:szCs w:val="32"/>
         </w:rPr>
-        <w:t xml:space="preserve"> </w:t>
-      </w:r>
-      <w:r>
-        <w:rPr>
-          <w:rFonts w:ascii="Times New Roman" w:hAnsi="Times New Roman" w:cs="Times New Roman"/>
-          <w:b/>
-          <w:color w:val="000000" w:themeColor="text1"/>
-          <w:sz w:val="32"/>
-          <w:szCs w:val="32"/>
-        </w:rPr>
-        <w:t>PROBLEM DOMAIN</w:t>
-      </w:r>
-    </w:p>
-    <w:p>
-      <w:pPr>
-        <w:rPr>
-          <w:rFonts w:ascii="Times New Roman" w:hAnsi="Times New Roman" w:cs="Times New Roman"/>
-          <w:b/>
-          <w:color w:val="000000" w:themeColor="text1"/>
-          <w:sz w:val="28"/>
-          <w:szCs w:val="28"/>
-        </w:rPr>
-      </w:pPr>
-      <w:r>
-        <w:rPr>
-          <w:rFonts w:ascii="Times New Roman" w:hAnsi="Times New Roman" w:cs="Times New Roman"/>
-          <w:b/>
-          <w:color w:val="000000" w:themeColor="text1"/>
-          <w:sz w:val="28"/>
-          <w:szCs w:val="28"/>
-        </w:rPr>
-        <w:t>2.1</w:t>
-      </w:r>
-      <w:r>
-        <w:rPr>
-          <w:rFonts w:ascii="Times New Roman" w:hAnsi="Times New Roman" w:cs="Times New Roman"/>
-          <w:b/>
-          <w:color w:val="000000" w:themeColor="text1"/>
-          <w:sz w:val="28"/>
-          <w:szCs w:val="28"/>
-        </w:rPr>
-        <w:t xml:space="preserve">. </w:t>
-      </w:r>
-      <w:r>
-        <w:rPr>
-          <w:rFonts w:ascii="Times New Roman" w:hAnsi="Times New Roman" w:cs="Times New Roman"/>
-          <w:b/>
-          <w:color w:val="000000" w:themeColor="text1"/>
-          <w:sz w:val="28"/>
-          <w:szCs w:val="28"/>
-        </w:rPr>
-        <w:t>Movie Reviews</w:t>
-      </w:r>
-      <w:r>
-        <w:rPr>
-          <w:color w:val="000000" w:themeColor="text1"/>
-        </w:rPr>
-        <w:tab/>
+        <w:t>PROBLEM DEFINITION</w:t>
       </w:r>
     </w:p>
     <w:p>
@@ -871,311 +1706,8 @@
           <w:sz w:val="24"/>
           <w:szCs w:val="24"/>
         </w:rPr>
-        <w:t>A growing number of websites, like Amazon and the Internet Movie Database (IMBD), a website for movie reviews, allow users to publish reviews for the things they are interested in, in line with the growth of Web 2.0, which places an emphasis on user interaction</w:t>
-      </w:r>
-      <w:r>
-        <w:rPr>
-          <w:rFonts w:ascii="Times New Roman" w:hAnsi="Times New Roman" w:cs="Times New Roman"/>
-          <w:color w:val="000000" w:themeColor="text1"/>
-          <w:sz w:val="24"/>
-          <w:szCs w:val="24"/>
-        </w:rPr>
-        <w:t xml:space="preserve">. </w:t>
-      </w:r>
-      <w:r>
-        <w:rPr>
-          <w:rFonts w:ascii="Times New Roman" w:hAnsi="Times New Roman" w:cs="Times New Roman"/>
-          <w:color w:val="000000" w:themeColor="text1"/>
-          <w:sz w:val="24"/>
-          <w:szCs w:val="24"/>
-        </w:rPr>
-        <w:fldChar w:fldCharType="begin"/>
-      </w:r>
-      <w:r>
-        <w:rPr>
-          <w:rFonts w:ascii="Times New Roman" w:hAnsi="Times New Roman" w:cs="Times New Roman"/>
-          <w:color w:val="000000" w:themeColor="text1"/>
-          <w:sz w:val="24"/>
-          <w:szCs w:val="24"/>
-        </w:rPr>
-        <w:instrText xml:space="preserve"> ADDIN ZOTERO_ITEM CSL_CITATION {"citationID":"TQWX1520","properties":{"formattedCitation":"(Khan et al., 2020)","plainCitation":"(Khan et al., 2020)","noteIndex":0},"citationItems":[{"id":37,"uris":["http://zotero.org/users/local/70QdCwYM/items/HAQI68WZ"],"itemData":{"id":37,"type":"article-journal","abstract":"With the growing information on web, online movie review is becoming a significant information resource for Internet users. However, online users post thousands of movie reviews on daily basis and it is hard for them to manually summarize the reviews. Movie review mining and summarization is one of the challenging tasks in natural language processing. Therefore, an automatic approach is desirable to summarize the lengthy movie reviews, and it will allow users to quickly recognize the positive and negative aspects of a movie. This study employs a feature extraction technique called bag of words (BoW) to extract features from movie reviews and represent the reviews as a vector space model or feature vector. The next phase uses Na&amp;#xef;ve Bayes machine learning algorithm to classify the movie reviews (represented as feature vector) into positive and negative. Next, an undirected weighted graph is constructed from the pairwise semantic similarities between classified review sentences in such a way that the graph nodes represent review sentences, while the edges of graph indicate semantic similarity weight. The weighted graph-based ranking algorithm (WGRA) is applied to compute the rank score for each review sentence in the graph. Finally, the top ranked sentences (graph nodes) are chosen based on highest rank scores to produce the extractive summary. Experimental results reveal that the proposed approach is superior to other state-of-the-art approaches.","container-title":"Computational Intelligence and Neuroscience","DOI":"10.1155/2020/7526580","ISSN":"1687-5265","note":"publisher: Hindawi","page":"7526580","title":"Movie Review Summarization Using Supervised Learning and Graph-Based Ranking Algorithm","volume":"2020","editor":[{"family":"Herrera","given":"Luis Javier"}],"author":[{"family":"Khan","given":"Atif"},{"family":"Gul","given":"Muhammad Adnan"},{"family":"Zareei","given":"Mahdi"},{"family":"Biswal","given":"R. R."},{"family":"Zeb","given":"Asim"},{"family":"Naeem","given":"Muhammad"},{"family":"Saeed","given":"Yousaf"},{"family":"Salim","given":"Naomie"}],"issued":{"date-parts":[["2020",6,2]]}}}],"schema":"https://github.com/citation-style-language/schema/raw/master/csl-citation.json"} </w:instrText>
-      </w:r>
-      <w:r>
-        <w:rPr>
-          <w:rFonts w:ascii="Times New Roman" w:hAnsi="Times New Roman" w:cs="Times New Roman"/>
-          <w:color w:val="000000" w:themeColor="text1"/>
-          <w:sz w:val="24"/>
-          <w:szCs w:val="24"/>
-        </w:rPr>
-        <w:fldChar w:fldCharType="separate"/>
-      </w:r>
-      <w:r>
-        <w:rPr>
-          <w:rFonts w:ascii="Times New Roman" w:hAnsi="Times New Roman" w:cs="Times New Roman"/>
-          <w:color w:val="000000" w:themeColor="text1"/>
-          <w:sz w:val="24"/>
-        </w:rPr>
-        <w:t>(Khan et al., 2020)</w:t>
-      </w:r>
-      <w:r>
-        <w:rPr>
-          <w:rFonts w:ascii="Times New Roman" w:hAnsi="Times New Roman" w:cs="Times New Roman"/>
-          <w:color w:val="000000" w:themeColor="text1"/>
-          <w:sz w:val="24"/>
-          <w:szCs w:val="24"/>
-        </w:rPr>
-        <w:fldChar w:fldCharType="end"/>
-      </w:r>
-    </w:p>
-    <w:p>
-      <w:pPr>
-        <w:spacing w:line="360" w:lineRule="auto"/>
-        <w:jc w:val="both"/>
-        <w:rPr>
-          <w:rFonts w:ascii="Times New Roman" w:hAnsi="Times New Roman" w:cs="Times New Roman"/>
-          <w:i/>
-          <w:color w:val="000000" w:themeColor="text1"/>
-          <w:sz w:val="24"/>
-          <w:szCs w:val="24"/>
-        </w:rPr>
-      </w:pPr>
-      <w:r>
-        <w:rPr>
-          <w:rFonts w:ascii="Times New Roman" w:hAnsi="Times New Roman" w:cs="Times New Roman"/>
-          <w:color w:val="000000" w:themeColor="text1"/>
-          <w:sz w:val="24"/>
-          <w:szCs w:val="24"/>
-        </w:rPr>
-        <w:t>Online movie reviews are evolving into an important information source for Internet users as the amount of information on the web increases</w:t>
-      </w:r>
-      <w:r>
-        <w:rPr>
-          <w:rFonts w:ascii="Times New Roman" w:hAnsi="Times New Roman" w:cs="Times New Roman"/>
-          <w:color w:val="000000" w:themeColor="text1"/>
-          <w:sz w:val="24"/>
-          <w:szCs w:val="24"/>
-        </w:rPr>
-        <w:t xml:space="preserve"> </w:t>
-      </w:r>
-      <w:r>
-        <w:rPr>
-          <w:rFonts w:ascii="Times New Roman" w:hAnsi="Times New Roman" w:cs="Times New Roman"/>
-          <w:color w:val="000000" w:themeColor="text1"/>
-          <w:sz w:val="24"/>
-          <w:szCs w:val="24"/>
-        </w:rPr>
-        <w:fldChar w:fldCharType="begin"/>
-      </w:r>
-      <w:r>
-        <w:rPr>
-          <w:rFonts w:ascii="Times New Roman" w:hAnsi="Times New Roman" w:cs="Times New Roman"/>
-          <w:color w:val="000000" w:themeColor="text1"/>
-          <w:sz w:val="24"/>
-          <w:szCs w:val="24"/>
-        </w:rPr>
-        <w:instrText xml:space="preserve"> ADDIN ZOTERO_ITEM CSL_CITATION {"citationID":"wpLpvTtX","properties":{"formattedCitation":"(Khan et al., 2020)","plainCitation":"(Khan et al., 2020)","noteIndex":0},"citationItems":[{"id":37,"uris":["http://zotero.org/users/local/70QdCwYM/items/HAQI68WZ"],"itemData":{"id":37,"type":"article-journal","abstract":"With the growing information on web, online movie review is becoming a significant information resource for Internet users. However, online users post thousands of movie reviews on daily basis and it is hard for them to manually summarize the reviews. Movie review mining and summarization is one of the challenging tasks in natural language processing. Therefore, an automatic approach is desirable to summarize the lengthy movie reviews, and it will allow users to quickly recognize the positive and negative aspects of a movie. This study employs a feature extraction technique called bag of words (BoW) to extract features from movie reviews and represent the reviews as a vector space model or feature vector. The next phase uses Na&amp;#xef;ve Bayes machine learning algorithm to classify the movie reviews (represented as feature vector) into positive and negative. Next, an undirected weighted graph is constructed from the pairwise semantic similarities between classified review sentences in such a way that the graph nodes represent review sentences, while the edges of graph indicate semantic similarity weight. The weighted graph-based ranking algorithm (WGRA) is applied to compute the rank score for each review sentence in the graph. Finally, the top ranked sentences (graph nodes) are chosen based on highest rank scores to produce the extractive summary. Experimental results reveal that the proposed approach is superior to other state-of-the-art approaches.","container-title":"Computational Intelligence and Neuroscience","DOI":"10.1155/2020/7526580","ISSN":"1687-5265","note":"publisher: Hindawi","page":"7526580","title":"Movie Review Summarization Using Supervised Learning and Graph-Based Ranking Algorithm","volume":"2020","editor":[{"family":"Herrera","given":"Luis Javier"}],"author":[{"family":"Khan","given":"Atif"},{"family":"Gul","given":"Muhammad Adnan"},{"family":"Zareei","given":"Mahdi"},{"family":"Biswal","given":"R. R."},{"family":"Zeb","given":"Asim"},{"family":"Naeem","given":"Muhammad"},{"family":"Saeed","given":"Yousaf"},{"family":"Salim","given":"Naomie"}],"issued":{"date-parts":[["2020",6,2]]}}}],"schema":"https://github.com/citation-style-language/schema/raw/master/csl-citation.json"} </w:instrText>
-      </w:r>
-      <w:r>
-        <w:rPr>
-          <w:rFonts w:ascii="Times New Roman" w:hAnsi="Times New Roman" w:cs="Times New Roman"/>
-          <w:color w:val="000000" w:themeColor="text1"/>
-          <w:sz w:val="24"/>
-          <w:szCs w:val="24"/>
-        </w:rPr>
-        <w:fldChar w:fldCharType="separate"/>
-      </w:r>
-      <w:r>
-        <w:rPr>
-          <w:rFonts w:ascii="Times New Roman" w:hAnsi="Times New Roman" w:cs="Times New Roman"/>
-          <w:color w:val="000000" w:themeColor="text1"/>
-          <w:sz w:val="24"/>
-        </w:rPr>
-        <w:t>(Khan et al., 2020)</w:t>
-      </w:r>
-      <w:r>
-        <w:rPr>
-          <w:rFonts w:ascii="Times New Roman" w:hAnsi="Times New Roman" w:cs="Times New Roman"/>
-          <w:color w:val="000000" w:themeColor="text1"/>
-          <w:sz w:val="24"/>
-          <w:szCs w:val="24"/>
-        </w:rPr>
-        <w:fldChar w:fldCharType="end"/>
-      </w:r>
-      <w:r>
-        <w:rPr>
-          <w:rFonts w:ascii="Times New Roman" w:hAnsi="Times New Roman" w:cs="Times New Roman"/>
-          <w:color w:val="000000" w:themeColor="text1"/>
-          <w:sz w:val="24"/>
-          <w:szCs w:val="24"/>
-        </w:rPr>
-        <w:t xml:space="preserve">. </w:t>
-      </w:r>
-      <w:r>
-        <w:rPr>
-          <w:rFonts w:ascii="Times New Roman" w:hAnsi="Times New Roman" w:cs="Times New Roman"/>
-          <w:color w:val="000000" w:themeColor="text1"/>
-          <w:sz w:val="24"/>
-          <w:szCs w:val="24"/>
-        </w:rPr>
-        <w:t>Online users, however, publish tens of thousands of movie evaluations every day, making it challenging for them to manually summarize the reviews. The mining and summarizing of movie reviews is one of the difficult issues in natural language processing</w:t>
-      </w:r>
-      <w:r>
-        <w:rPr>
-          <w:rFonts w:ascii="Times New Roman" w:hAnsi="Times New Roman" w:cs="Times New Roman"/>
-          <w:color w:val="000000" w:themeColor="text1"/>
-          <w:sz w:val="24"/>
-          <w:szCs w:val="24"/>
-        </w:rPr>
-        <w:t xml:space="preserve"> </w:t>
-      </w:r>
-      <w:r>
-        <w:rPr>
-          <w:rFonts w:ascii="Times New Roman" w:hAnsi="Times New Roman" w:cs="Times New Roman"/>
-          <w:color w:val="000000" w:themeColor="text1"/>
-          <w:sz w:val="24"/>
-          <w:szCs w:val="24"/>
-        </w:rPr>
-        <w:fldChar w:fldCharType="begin"/>
-      </w:r>
-      <w:r>
-        <w:rPr>
-          <w:rFonts w:ascii="Times New Roman" w:hAnsi="Times New Roman" w:cs="Times New Roman"/>
-          <w:color w:val="000000" w:themeColor="text1"/>
-          <w:sz w:val="24"/>
-          <w:szCs w:val="24"/>
-        </w:rPr>
-        <w:instrText xml:space="preserve"> ADDIN ZOTERO_ITEM CSL_CITATION {"citationID":"YcrmAJGT","properties":{"formattedCitation":"(Khan et al., 2020)","plainCitation":"(Khan et al., 2020)","noteIndex":0},"citationItems":[{"id":37,"uris":["http://zotero.org/users/local/70QdCwYM/items/HAQI68WZ"],"itemData":{"id":37,"type":"article-journal","abstract":"With the growing information on web, online movie review is becoming a significant information resource for Internet users. However, online users post thousands of movie reviews on daily basis and it is hard for them to manually summarize the reviews. Movie review mining and summarization is one of the challenging tasks in natural language processing. Therefore, an automatic approach is desirable to summarize the lengthy movie reviews, and it will allow users to quickly recognize the positive and negative aspects of a movie. This study employs a feature extraction technique called bag of words (BoW) to extract features from movie reviews and represent the reviews as a vector space model or feature vector. The next phase uses Na&amp;#xef;ve Bayes machine learning algorithm to classify the movie reviews (represented as feature vector) into positive and negative. Next, an undirected weighted graph is constructed from the pairwise semantic similarities between classified review sentences in such a way that the graph nodes represent review sentences, while the edges of graph indicate semantic similarity weight. The weighted graph-based ranking algorithm (WGRA) is applied to compute the rank score for each review sentence in the graph. Finally, the top ranked sentences (graph nodes) are chosen based on highest rank scores to produce the extractive summary. Experimental results reveal that the proposed approach is superior to other state-of-the-art approaches.","container-title":"Computational Intelligence and Neuroscience","DOI":"10.1155/2020/7526580","ISSN":"1687-5265","note":"publisher: Hindawi","page":"7526580","title":"Movie Review Summarization Using Supervised Learning and Graph-Based Ranking Algorithm","volume":"2020","editor":[{"family":"Herrera","given":"Luis Javier"}],"author":[{"family":"Khan","given":"Atif"},{"family":"Gul","given":"Muhammad Adnan"},{"family":"Zareei","given":"Mahdi"},{"family":"Biswal","given":"R. R."},{"family":"Zeb","given":"Asim"},{"family":"Naeem","given":"Muhammad"},{"family":"Saeed","given":"Yousaf"},{"family":"Salim","given":"Naomie"}],"issued":{"date-parts":[["2020",6,2]]}}}],"schema":"https://github.com/citation-style-language/schema/raw/master/csl-citation.json"} </w:instrText>
-      </w:r>
-      <w:r>
-        <w:rPr>
-          <w:rFonts w:ascii="Times New Roman" w:hAnsi="Times New Roman" w:cs="Times New Roman"/>
-          <w:color w:val="000000" w:themeColor="text1"/>
-          <w:sz w:val="24"/>
-          <w:szCs w:val="24"/>
-        </w:rPr>
-        <w:fldChar w:fldCharType="separate"/>
-      </w:r>
-      <w:r>
-        <w:rPr>
-          <w:rFonts w:ascii="Times New Roman" w:hAnsi="Times New Roman" w:cs="Times New Roman"/>
-          <w:color w:val="000000" w:themeColor="text1"/>
-          <w:sz w:val="24"/>
-        </w:rPr>
-        <w:t>(Khan et al., 2020)</w:t>
-      </w:r>
-      <w:r>
-        <w:rPr>
-          <w:rFonts w:ascii="Times New Roman" w:hAnsi="Times New Roman" w:cs="Times New Roman"/>
-          <w:color w:val="000000" w:themeColor="text1"/>
-          <w:sz w:val="24"/>
-          <w:szCs w:val="24"/>
-        </w:rPr>
-        <w:fldChar w:fldCharType="end"/>
-      </w:r>
-      <w:r>
-        <w:rPr>
-          <w:rFonts w:ascii="Times New Roman" w:hAnsi="Times New Roman" w:cs="Times New Roman"/>
-          <w:color w:val="000000" w:themeColor="text1"/>
-          <w:sz w:val="24"/>
-          <w:szCs w:val="24"/>
-        </w:rPr>
-        <w:t>.</w:t>
-      </w:r>
-    </w:p>
-    <w:p>
-      <w:pPr>
-        <w:spacing w:line="360" w:lineRule="auto"/>
-        <w:jc w:val="both"/>
-        <w:rPr>
-          <w:rFonts w:ascii="Times New Roman" w:hAnsi="Times New Roman" w:cs="Times New Roman"/>
-          <w:color w:val="000000" w:themeColor="text1"/>
-          <w:sz w:val="24"/>
-          <w:szCs w:val="24"/>
-        </w:rPr>
-      </w:pPr>
-      <w:r>
-        <w:rPr>
-          <w:rFonts w:ascii="Times New Roman" w:hAnsi="Times New Roman" w:cs="Times New Roman"/>
-          <w:color w:val="000000" w:themeColor="text1"/>
-          <w:sz w:val="24"/>
-          <w:szCs w:val="24"/>
-        </w:rPr>
-        <w:t>Text summary aids users or corporate executives in decision-making by gathering and evaluating a significant collection of online reviews</w:t>
-      </w:r>
-      <w:r>
-        <w:rPr>
-          <w:rFonts w:ascii="Times New Roman" w:hAnsi="Times New Roman" w:cs="Times New Roman"/>
-          <w:color w:val="000000" w:themeColor="text1"/>
-          <w:sz w:val="24"/>
-          <w:szCs w:val="24"/>
-        </w:rPr>
-        <w:t xml:space="preserve"> </w:t>
-      </w:r>
-      <w:r>
-        <w:rPr>
-          <w:rFonts w:ascii="Times New Roman" w:hAnsi="Times New Roman" w:cs="Times New Roman"/>
-          <w:color w:val="000000" w:themeColor="text1"/>
-          <w:sz w:val="24"/>
-          <w:szCs w:val="24"/>
-        </w:rPr>
-        <w:fldChar w:fldCharType="begin"/>
-      </w:r>
-      <w:r>
-        <w:rPr>
-          <w:rFonts w:ascii="Times New Roman" w:hAnsi="Times New Roman" w:cs="Times New Roman"/>
-          <w:color w:val="000000" w:themeColor="text1"/>
-          <w:sz w:val="24"/>
-          <w:szCs w:val="24"/>
-        </w:rPr>
-        <w:instrText xml:space="preserve"> ADDIN ZOTERO_ITEM CSL_CITATION {"citationID":"yeC5aZh6","properties":{"formattedCitation":"(Alsaqer and Sasi, 2017)","plainCitation":"(Alsaqer and Sasi, 2017)","noteIndex":0},"citationItems":[{"id":75,"uris":["http://zotero.org/users/local/70QdCwYM/items/5HHZ7HN5"],"itemData":{"id":75,"type":"paper-conference","container-title":"2017 International Conference on Networks &amp; Advances in Computational Technologies (NetACT)","DOI":"10.1109/NETACT.2017.8076790","event-place":"Thiruvanthapuram, India","event-title":"2017 International Conference on Networks &amp; Advances in Computational Technologies (NetACT)","ISBN":"978-1-5090-6590-5","page":"329-335","publisher":"IEEE","publisher-place":"Thiruvanthapuram, India","source":"DOI.org (Crossref)","title":"Movie review summarization and sentiment analysis using rapidminer","URL":"http://ieeexplore.ieee.org/document/8076790/","author":[{"family":"Alsaqer","given":"Alaa F."},{"family":"Sasi","given":"Sreela"}],"accessed":{"date-parts":[["2022",10,10]]},"issued":{"date-parts":[["2017",7]]}}}],"schema":"https://github.com/citation-style-language/schema/raw/master/csl-citation.json"} </w:instrText>
-      </w:r>
-      <w:r>
-        <w:rPr>
-          <w:rFonts w:ascii="Times New Roman" w:hAnsi="Times New Roman" w:cs="Times New Roman"/>
-          <w:color w:val="000000" w:themeColor="text1"/>
-          <w:sz w:val="24"/>
-          <w:szCs w:val="24"/>
-        </w:rPr>
-        <w:fldChar w:fldCharType="separate"/>
-      </w:r>
-      <w:r>
-        <w:rPr>
-          <w:rFonts w:ascii="Times New Roman" w:hAnsi="Times New Roman" w:cs="Times New Roman"/>
-          <w:color w:val="000000" w:themeColor="text1"/>
-          <w:sz w:val="24"/>
-        </w:rPr>
-        <w:t>(Alsaqer and Sasi, 2017)</w:t>
-      </w:r>
-      <w:r>
-        <w:rPr>
-          <w:rFonts w:ascii="Times New Roman" w:hAnsi="Times New Roman" w:cs="Times New Roman"/>
-          <w:color w:val="000000" w:themeColor="text1"/>
-          <w:sz w:val="24"/>
-          <w:szCs w:val="24"/>
-        </w:rPr>
-        <w:fldChar w:fldCharType="end"/>
-      </w:r>
-      <w:r>
-        <w:rPr>
-          <w:rFonts w:ascii="Times New Roman" w:hAnsi="Times New Roman" w:cs="Times New Roman"/>
-          <w:color w:val="000000" w:themeColor="text1"/>
-          <w:sz w:val="24"/>
-          <w:szCs w:val="24"/>
-        </w:rPr>
-        <w:t>.</w:t>
-      </w:r>
-    </w:p>
-    <w:p>
-      <w:pPr>
-        <w:spacing w:line="360" w:lineRule="auto"/>
-        <w:jc w:val="both"/>
-        <w:rPr>
-          <w:rFonts w:ascii="Times New Roman" w:hAnsi="Times New Roman" w:cs="Times New Roman"/>
-          <w:color w:val="000000" w:themeColor="text1"/>
-          <w:sz w:val="24"/>
-          <w:szCs w:val="24"/>
-        </w:rPr>
-      </w:pPr>
+        <w:t xml:space="preserve">In the domain of movie review summarization, currently there are no in-depth researches done using deep learning approaches to solve this problem, mostly standard machine learning algorithms such as Naïve Bayes have been used, and that’s where the room for the </w:t>
+      </w:r>
       <w:r>
         <w:rPr>
           <w:rFonts w:ascii="Times New Roman" w:hAnsi="Times New Roman" w:cs="Times New Roman"/>
@@ -1184,573 +1716,7 @@
           <w:szCs w:val="24"/>
         </w:rPr>
         <w:lastRenderedPageBreak/>
-        <w:t>These days, most of us check the movie ratings before choosing or watching a movie on any platform, such as Netflix or Amazon Prime, but we also come across mixed movie reviews that can be either positive or negative. This is where the issue arises because we will feel the need to read through all the reviews to determine how and what the movie is specifically about and whether it meets our needs.</w:t>
-      </w:r>
-      <w:r>
-        <w:rPr>
-          <w:rFonts w:ascii="Times New Roman" w:hAnsi="Times New Roman" w:cs="Times New Roman"/>
-          <w:color w:val="000000" w:themeColor="text1"/>
-          <w:sz w:val="24"/>
-          <w:szCs w:val="24"/>
-        </w:rPr>
-        <w:t xml:space="preserve"> A summary of the countless reviews a film has gotten can make it easier for viewers (or customers) to quickly peruse the summary and decide about whether or not to watch the film. The summaries of movie reviews, on the other hand, can help streaming services like Netflix quickly discover the viewing habits or preferences of their users</w:t>
-      </w:r>
-      <w:r>
-        <w:rPr>
-          <w:rFonts w:ascii="Times New Roman" w:hAnsi="Times New Roman" w:cs="Times New Roman"/>
-          <w:color w:val="000000" w:themeColor="text1"/>
-          <w:sz w:val="24"/>
-          <w:szCs w:val="24"/>
-        </w:rPr>
-        <w:t xml:space="preserve"> </w:t>
-      </w:r>
-      <w:r>
-        <w:rPr>
-          <w:rFonts w:ascii="Times New Roman" w:hAnsi="Times New Roman" w:cs="Times New Roman"/>
-          <w:color w:val="000000" w:themeColor="text1"/>
-          <w:sz w:val="24"/>
-          <w:szCs w:val="24"/>
-        </w:rPr>
-        <w:fldChar w:fldCharType="begin"/>
-      </w:r>
-      <w:r>
-        <w:rPr>
-          <w:rFonts w:ascii="Times New Roman" w:hAnsi="Times New Roman" w:cs="Times New Roman"/>
-          <w:color w:val="000000" w:themeColor="text1"/>
-          <w:sz w:val="24"/>
-          <w:szCs w:val="24"/>
-        </w:rPr>
-        <w:instrText xml:space="preserve"> ADDIN ZOTERO_ITEM CSL_CITATION {"citationID":"ko3Ixrjb","properties":{"formattedCitation":"(Khan et al., 2020)","plainCitation":"(Khan et al., 2020)","noteIndex":0},"citationItems":[{"id":37,"uris":["http://zotero.org/users/local/70QdCwYM/items/HAQI68WZ"],"itemData":{"id":37,"type":"article-journal","abstract":"With the growing information on web, online movie review is becoming a significant information resource for Internet users. However, online users post thousands of movie reviews on daily basis and it is hard for them to manually summarize the reviews. Movie review mining and summarization is one of the challenging tasks in natural language processing. Therefore, an automatic approach is desirable to summarize the lengthy movie reviews, and it will allow users to quickly recognize the positive and negative aspects of a movie. This study employs a feature extraction technique called bag of words (BoW) to extract features from movie reviews and represent the reviews as a vector space model or feature vector. The next phase uses Na&amp;#xef;ve Bayes machine learning algorithm to classify the movie reviews (represented as feature vector) into positive and negative. Next, an undirected weighted graph is constructed from the pairwise semantic similarities between classified review sentences in such a way that the graph nodes represent review sentences, while the edges of graph indicate semantic similarity weight. The weighted graph-based ranking algorithm (WGRA) is applied to compute the rank score for each review sentence in the graph. Finally, the top ranked sentences (graph nodes) are chosen based on highest rank scores to produce the extractive summary. Experimental results reveal that the proposed approach is superior to other state-of-the-art approaches.","container-title":"Computational Intelligence and Neuroscience","DOI":"10.1155/2020/7526580","ISSN":"1687-5265","note":"publisher: Hindawi","page":"7526580","title":"Movie Review Summarization Using Supervised Learning and Graph-Based Ranking Algorithm","volume":"2020","editor":[{"family":"Herrera","given":"Luis Javier"}],"author":[{"family":"Khan","given":"Atif"},{"family":"Gul","given":"Muhammad Adnan"},{"family":"Zareei","given":"Mahdi"},{"family":"Biswal","given":"R. R."},{"family":"Zeb","given":"Asim"},{"family":"Naeem","given":"Muhammad"},{"family":"Saeed","given":"Yousaf"},{"family":"Salim","given":"Naomie"}],"issued":{"date-parts":[["2020",6,2]]}}}],"schema":"https://github.com/citation-style-language/schema/raw/master/csl-citation.json"} </w:instrText>
-      </w:r>
-      <w:r>
-        <w:rPr>
-          <w:rFonts w:ascii="Times New Roman" w:hAnsi="Times New Roman" w:cs="Times New Roman"/>
-          <w:color w:val="000000" w:themeColor="text1"/>
-          <w:sz w:val="24"/>
-          <w:szCs w:val="24"/>
-        </w:rPr>
-        <w:fldChar w:fldCharType="separate"/>
-      </w:r>
-      <w:r>
-        <w:rPr>
-          <w:rFonts w:ascii="Times New Roman" w:hAnsi="Times New Roman" w:cs="Times New Roman"/>
-          <w:color w:val="000000" w:themeColor="text1"/>
-          <w:sz w:val="24"/>
-        </w:rPr>
-        <w:t>(Khan et al., 2020)</w:t>
-      </w:r>
-      <w:r>
-        <w:rPr>
-          <w:rFonts w:ascii="Times New Roman" w:hAnsi="Times New Roman" w:cs="Times New Roman"/>
-          <w:color w:val="000000" w:themeColor="text1"/>
-          <w:sz w:val="24"/>
-          <w:szCs w:val="24"/>
-        </w:rPr>
-        <w:fldChar w:fldCharType="end"/>
-      </w:r>
-    </w:p>
-    <w:p>
-      <w:pPr>
-        <w:rPr>
-          <w:rFonts w:ascii="Times New Roman" w:hAnsi="Times New Roman" w:cs="Times New Roman"/>
-          <w:b/>
-          <w:color w:val="000000" w:themeColor="text1"/>
-          <w:sz w:val="28"/>
-          <w:szCs w:val="28"/>
-        </w:rPr>
-      </w:pPr>
-      <w:r>
-        <w:rPr>
-          <w:rFonts w:ascii="Times New Roman" w:hAnsi="Times New Roman" w:cs="Times New Roman"/>
-          <w:b/>
-          <w:color w:val="000000" w:themeColor="text1"/>
-          <w:sz w:val="28"/>
-          <w:szCs w:val="28"/>
-        </w:rPr>
-        <w:t>2.2</w:t>
-      </w:r>
-      <w:r>
-        <w:rPr>
-          <w:rFonts w:ascii="Times New Roman" w:hAnsi="Times New Roman" w:cs="Times New Roman"/>
-          <w:b/>
-          <w:color w:val="000000" w:themeColor="text1"/>
-          <w:sz w:val="28"/>
-          <w:szCs w:val="28"/>
-        </w:rPr>
-        <w:t xml:space="preserve">. </w:t>
-      </w:r>
-      <w:r>
-        <w:rPr>
-          <w:rFonts w:ascii="Times New Roman" w:hAnsi="Times New Roman" w:cs="Times New Roman"/>
-          <w:b/>
-          <w:color w:val="000000" w:themeColor="text1"/>
-          <w:sz w:val="28"/>
-          <w:szCs w:val="28"/>
-        </w:rPr>
-        <w:t>Text Summarization</w:t>
-      </w:r>
-    </w:p>
-    <w:p>
-      <w:pPr>
-        <w:spacing w:line="360" w:lineRule="auto"/>
-        <w:jc w:val="both"/>
-        <w:rPr>
-          <w:rFonts w:ascii="Times New Roman" w:hAnsi="Times New Roman" w:cs="Times New Roman"/>
-          <w:i/>
-          <w:color w:val="000000" w:themeColor="text1"/>
-          <w:sz w:val="24"/>
-          <w:szCs w:val="24"/>
-        </w:rPr>
-      </w:pPr>
-      <w:r>
-        <w:rPr>
-          <w:rFonts w:ascii="Times New Roman" w:hAnsi="Times New Roman" w:cs="Times New Roman"/>
-          <w:color w:val="000000" w:themeColor="text1"/>
-          <w:sz w:val="24"/>
-          <w:szCs w:val="24"/>
-        </w:rPr>
-        <w:t>Given that there is a lot of textual information available nowadays, including news articles and reviews, text summarizing allows us to rapidly discover the important points of the entire piece by reducing the amount of text</w:t>
-      </w:r>
-      <w:r>
-        <w:rPr>
-          <w:rFonts w:ascii="Times New Roman" w:hAnsi="Times New Roman" w:cs="Times New Roman"/>
-          <w:color w:val="000000" w:themeColor="text1"/>
-          <w:sz w:val="24"/>
-          <w:szCs w:val="24"/>
-        </w:rPr>
-        <w:t xml:space="preserve"> </w:t>
-      </w:r>
-      <w:r>
-        <w:rPr>
-          <w:rFonts w:ascii="Times New Roman" w:hAnsi="Times New Roman" w:cs="Times New Roman"/>
-          <w:color w:val="000000" w:themeColor="text1"/>
-          <w:sz w:val="24"/>
-          <w:szCs w:val="24"/>
-        </w:rPr>
-        <w:fldChar w:fldCharType="begin"/>
-      </w:r>
-      <w:r>
-        <w:rPr>
-          <w:rFonts w:ascii="Times New Roman" w:hAnsi="Times New Roman" w:cs="Times New Roman"/>
-          <w:color w:val="000000" w:themeColor="text1"/>
-          <w:sz w:val="24"/>
-          <w:szCs w:val="24"/>
-        </w:rPr>
-        <w:instrText xml:space="preserve"> ADDIN ZOTERO_ITEM CSL_CITATION {"citationID":"maWwWmqB","properties":{"formattedCitation":"(Mahajan et al., 2021)","plainCitation":"(Mahajan et al., 2021)","noteIndex":0},"citationItems":[{"id":57,"uris":["http://zotero.org/users/local/70QdCwYM/items/HWSBXZ5B"],"itemData":{"id":57,"type":"article-journal","abstract":"The aim of the project is to generate a text summary using the Encoder-Decoder model with the attention layer. The main aim of the model is to generate an abstractive summary with proper grammar and no repeated words. The interface of model and API is built using Django rest framework and Django Framework which are the web development frameworks of python. The main use case of the project is to generate the abstractive summary of the news articles.","container-title":"International Research Journal of Engineering and Technology (IRJET)","issue":"05th May 2021","language":"en","page":"1737-1740","title":"Text Summarization Using Deep Learning","volume":"08","author":[{"family":"Mahajan","given":"Riddhesh"},{"family":"Vast","given":"Adhishree"},{"family":"Mhaske","given":"Sharayu"},{"family":"Barahate","given":"Sachin"}],"issued":{"date-parts":[["2021"]]}}}],"schema":"https://github.com/citation-style-language/schema/raw/master/csl-citation.json"} </w:instrText>
-      </w:r>
-      <w:r>
-        <w:rPr>
-          <w:rFonts w:ascii="Times New Roman" w:hAnsi="Times New Roman" w:cs="Times New Roman"/>
-          <w:color w:val="000000" w:themeColor="text1"/>
-          <w:sz w:val="24"/>
-          <w:szCs w:val="24"/>
-        </w:rPr>
-        <w:fldChar w:fldCharType="separate"/>
-      </w:r>
-      <w:r>
-        <w:rPr>
-          <w:rFonts w:ascii="Times New Roman" w:hAnsi="Times New Roman" w:cs="Times New Roman"/>
-          <w:color w:val="000000" w:themeColor="text1"/>
-          <w:sz w:val="24"/>
-        </w:rPr>
-        <w:t>(Mahajan et al., 2021)</w:t>
-      </w:r>
-      <w:r>
-        <w:rPr>
-          <w:rFonts w:ascii="Times New Roman" w:hAnsi="Times New Roman" w:cs="Times New Roman"/>
-          <w:color w:val="000000" w:themeColor="text1"/>
-          <w:sz w:val="24"/>
-          <w:szCs w:val="24"/>
-        </w:rPr>
-        <w:fldChar w:fldCharType="end"/>
-      </w:r>
-      <w:r>
-        <w:rPr>
-          <w:rFonts w:ascii="Times New Roman" w:hAnsi="Times New Roman" w:cs="Times New Roman"/>
-          <w:color w:val="000000" w:themeColor="text1"/>
-          <w:sz w:val="24"/>
-          <w:szCs w:val="24"/>
-        </w:rPr>
-        <w:t>.</w:t>
-      </w:r>
-      <w:r>
-        <w:rPr>
-          <w:rFonts w:ascii="Times New Roman" w:hAnsi="Times New Roman" w:cs="Times New Roman"/>
-          <w:i/>
-          <w:color w:val="000000" w:themeColor="text1"/>
-          <w:sz w:val="24"/>
-          <w:szCs w:val="24"/>
-        </w:rPr>
-        <w:t xml:space="preserve"> </w:t>
-      </w:r>
-    </w:p>
-    <w:p>
-      <w:pPr>
-        <w:spacing w:line="360" w:lineRule="auto"/>
-        <w:jc w:val="both"/>
-        <w:rPr>
-          <w:rFonts w:ascii="Times New Roman" w:hAnsi="Times New Roman" w:cs="Times New Roman"/>
-          <w:color w:val="000000" w:themeColor="text1"/>
-          <w:sz w:val="24"/>
-          <w:szCs w:val="24"/>
-        </w:rPr>
-      </w:pPr>
-      <w:r>
-        <w:rPr>
-          <w:rFonts w:ascii="Times New Roman" w:hAnsi="Times New Roman" w:cs="Times New Roman"/>
-          <w:color w:val="000000" w:themeColor="text1"/>
-          <w:sz w:val="24"/>
-          <w:szCs w:val="24"/>
-        </w:rPr>
-        <w:t>Extractive summarization and abstractive summarization are typically the two methods of text summarization. In the case of extractive summarization, the context or article's most valuable sentences are taken out without changing them in any way. On the other hand, abstractive summarization tries to develop the sentences on its own and produce the summary; this is much better than extractive summarization, since it is more meaningful to build our own phrases inside the context than to use chosen sentences from the context without any alteration</w:t>
-      </w:r>
-      <w:r>
-        <w:rPr>
-          <w:rFonts w:ascii="Times New Roman" w:hAnsi="Times New Roman" w:cs="Times New Roman"/>
-          <w:color w:val="000000" w:themeColor="text1"/>
-          <w:sz w:val="24"/>
-          <w:szCs w:val="24"/>
-        </w:rPr>
-        <w:t xml:space="preserve"> </w:t>
-      </w:r>
-      <w:r>
-        <w:rPr>
-          <w:rFonts w:ascii="Times New Roman" w:hAnsi="Times New Roman" w:cs="Times New Roman"/>
-          <w:color w:val="000000" w:themeColor="text1"/>
-          <w:sz w:val="24"/>
-          <w:szCs w:val="24"/>
-        </w:rPr>
-        <w:fldChar w:fldCharType="begin"/>
-      </w:r>
-      <w:r>
-        <w:rPr>
-          <w:rFonts w:ascii="Times New Roman" w:hAnsi="Times New Roman" w:cs="Times New Roman"/>
-          <w:color w:val="000000" w:themeColor="text1"/>
-          <w:sz w:val="24"/>
-          <w:szCs w:val="24"/>
-        </w:rPr>
-        <w:instrText xml:space="preserve"> ADDIN ZOTERO_ITEM CSL_CITATION {"citationID":"kWtXnqvf","properties":{"formattedCitation":"(Etemad, Abidi and Chhabra, 2021)","plainCitation":"(Etemad, Abidi and Chhabra, 2021)","noteIndex":0},"citationItems":[{"id":53,"uris":["http://zotero.org/users/local/70QdCwYM/items/8ZSE9ESV"],"itemData":{"id":53,"type":"paper-conference","container-title":"2021 9th International Conference on Reliability, Infocom Technologies and Optimization (Trends and Future Directions) (ICRITO)","DOI":"10.1109/ICRITO51393.2021.9596500","event-place":"Noida, India","event-title":"2021 9th International Conference on Reliability, Infocom Technologies and Optimization (Trends and Future Directions) (ICRITO)","ISBN":"978-1-66541-703-7","page":"1-6","publisher":"IEEE","publisher-place":"Noida, India","source":"DOI.org (Crossref)","title":"A Review on Abstractive Text Summarization Using Deep Learning","URL":"https://ieeexplore.ieee.org/document/9596500/","author":[{"family":"Etemad","given":"Abdul Ghafoor"},{"family":"Abidi","given":"Ali Imam"},{"family":"Chhabra","given":"Megha"}],"accessed":{"date-parts":[["2022",10,10]]},"issued":{"date-parts":[["2021",9,3]]}}}],"schema":"https://github.com/citation-style-language/schema/raw/master/csl-citation.json"} </w:instrText>
-      </w:r>
-      <w:r>
-        <w:rPr>
-          <w:rFonts w:ascii="Times New Roman" w:hAnsi="Times New Roman" w:cs="Times New Roman"/>
-          <w:color w:val="000000" w:themeColor="text1"/>
-          <w:sz w:val="24"/>
-          <w:szCs w:val="24"/>
-        </w:rPr>
-        <w:fldChar w:fldCharType="separate"/>
-      </w:r>
-      <w:r>
-        <w:rPr>
-          <w:rFonts w:ascii="Times New Roman" w:hAnsi="Times New Roman" w:cs="Times New Roman"/>
-          <w:color w:val="000000" w:themeColor="text1"/>
-          <w:sz w:val="24"/>
-        </w:rPr>
-        <w:t>(Etemad, Abidi and Chhabra, 2021)</w:t>
-      </w:r>
-      <w:r>
-        <w:rPr>
-          <w:rFonts w:ascii="Times New Roman" w:hAnsi="Times New Roman" w:cs="Times New Roman"/>
-          <w:color w:val="000000" w:themeColor="text1"/>
-          <w:sz w:val="24"/>
-          <w:szCs w:val="24"/>
-        </w:rPr>
-        <w:fldChar w:fldCharType="end"/>
-      </w:r>
-      <w:r>
-        <w:rPr>
-          <w:rFonts w:ascii="Times New Roman" w:hAnsi="Times New Roman" w:cs="Times New Roman"/>
-          <w:color w:val="000000" w:themeColor="text1"/>
-          <w:sz w:val="24"/>
-          <w:szCs w:val="24"/>
-        </w:rPr>
-        <w:t>.</w:t>
-      </w:r>
-    </w:p>
-    <w:p>
-      <w:pPr>
-        <w:jc w:val="both"/>
-        <w:rPr>
-          <w:rFonts w:ascii="Times New Roman" w:hAnsi="Times New Roman" w:cs="Times New Roman"/>
-          <w:b/>
-          <w:color w:val="000000" w:themeColor="text1"/>
-          <w:sz w:val="28"/>
-          <w:szCs w:val="28"/>
-        </w:rPr>
-      </w:pPr>
-      <w:r>
-        <w:rPr>
-          <w:rFonts w:ascii="Times New Roman" w:hAnsi="Times New Roman" w:cs="Times New Roman"/>
-          <w:b/>
-          <w:color w:val="000000" w:themeColor="text1"/>
-          <w:sz w:val="28"/>
-          <w:szCs w:val="28"/>
-        </w:rPr>
-        <w:t>2.3</w:t>
-      </w:r>
-      <w:r>
-        <w:rPr>
-          <w:rFonts w:ascii="Times New Roman" w:hAnsi="Times New Roman" w:cs="Times New Roman"/>
-          <w:b/>
-          <w:color w:val="000000" w:themeColor="text1"/>
-          <w:sz w:val="28"/>
-          <w:szCs w:val="28"/>
-        </w:rPr>
-        <w:t xml:space="preserve">. </w:t>
-      </w:r>
-      <w:r>
-        <w:rPr>
-          <w:rFonts w:ascii="Times New Roman" w:hAnsi="Times New Roman" w:cs="Times New Roman"/>
-          <w:b/>
-          <w:color w:val="000000" w:themeColor="text1"/>
-          <w:sz w:val="28"/>
-          <w:szCs w:val="28"/>
-        </w:rPr>
-        <w:t>Transformers</w:t>
-      </w:r>
-    </w:p>
-    <w:p>
-      <w:pPr>
-        <w:spacing w:line="360" w:lineRule="auto"/>
-        <w:jc w:val="both"/>
-        <w:rPr>
-          <w:rFonts w:ascii="Times New Roman" w:hAnsi="Times New Roman" w:cs="Times New Roman"/>
-          <w:color w:val="000000" w:themeColor="text1"/>
-          <w:sz w:val="24"/>
-          <w:szCs w:val="24"/>
-        </w:rPr>
-      </w:pPr>
-      <w:r>
-        <w:rPr>
-          <w:rFonts w:ascii="Times New Roman" w:hAnsi="Times New Roman" w:cs="Times New Roman"/>
-          <w:color w:val="000000" w:themeColor="text1"/>
-          <w:sz w:val="24"/>
-          <w:szCs w:val="24"/>
-        </w:rPr>
-        <w:t>Transformers in NLP is a novel architecture that aims to solve sequence-to-sequence tasks while handling long range dependencies with ease.</w:t>
-      </w:r>
-      <w:r>
-        <w:rPr>
-          <w:rFonts w:ascii="Times New Roman" w:hAnsi="Times New Roman" w:cs="Times New Roman"/>
-          <w:color w:val="000000" w:themeColor="text1"/>
-          <w:sz w:val="24"/>
-          <w:szCs w:val="24"/>
-        </w:rPr>
-        <w:t xml:space="preserve"> </w:t>
-      </w:r>
-      <w:r>
-        <w:rPr>
-          <w:rFonts w:ascii="Times New Roman" w:hAnsi="Times New Roman" w:cs="Times New Roman"/>
-          <w:color w:val="000000" w:themeColor="text1"/>
-          <w:sz w:val="24"/>
-          <w:szCs w:val="24"/>
-        </w:rPr>
-        <w:t>It has surpassed competing neural models like CNN (Convolutional Neural Nets) and RNN (Recurrent Neural Nets) in terms of performance to appear as the dominant architecture for natural language processing</w:t>
-      </w:r>
-      <w:r>
-        <w:rPr>
-          <w:rFonts w:ascii="Times New Roman" w:hAnsi="Times New Roman" w:cs="Times New Roman"/>
-          <w:color w:val="000000" w:themeColor="text1"/>
-          <w:sz w:val="24"/>
-          <w:szCs w:val="24"/>
-        </w:rPr>
-        <w:t xml:space="preserve"> </w:t>
-      </w:r>
-      <w:r>
-        <w:rPr>
-          <w:rFonts w:ascii="Times New Roman" w:hAnsi="Times New Roman" w:cs="Times New Roman"/>
-          <w:color w:val="000000" w:themeColor="text1"/>
-          <w:sz w:val="24"/>
-          <w:szCs w:val="24"/>
-        </w:rPr>
-        <w:fldChar w:fldCharType="begin"/>
-      </w:r>
-      <w:r>
-        <w:rPr>
-          <w:rFonts w:ascii="Times New Roman" w:hAnsi="Times New Roman" w:cs="Times New Roman"/>
-          <w:color w:val="000000" w:themeColor="text1"/>
-          <w:sz w:val="24"/>
-          <w:szCs w:val="24"/>
-        </w:rPr>
-        <w:instrText xml:space="preserve"> ADDIN ZOTERO_ITEM CSL_CITATION {"citationID":"xamxvy9T","properties":{"formattedCitation":"(Wolf et al., 2020)","plainCitation":"(Wolf et al., 2020)","noteIndex":0},"citationItems":[{"id":84,"uris":["http://zotero.org/users/local/70QdCwYM/items/HIFIWS5K"],"itemData":{"id":84,"type":"paper-conference","container-title":"Proceedings of the 2020 Conference on Empirical Methods in Natural Language Processing: System Demonstrations","DOI":"10.18653/v1/2020.emnlp-demos.6","event-place":"Online","event-title":"Proceedings of the 2020 Conference on Empirical Methods in Natural Language Processing: System Demonstrations","language":"en","page":"38-45","publisher":"Association for Computational Linguistics","publisher-place":"Online","source":"DOI.org (Crossref)","title":"Transformers: State-of-the-Art Natural Language Processing","title-short":"Transformers","URL":"https://www.aclweb.org/anthology/2020.emnlp-demos.6","author":[{"family":"Wolf","given":"Thomas"},{"family":"Debut","given":"Lysandre"},{"family":"Sanh","given":"Victor"},{"family":"Chaumond","given":"Julien"},{"family":"Delangue","given":"Clement"},{"family":"Moi","given":"Anthony"},{"family":"Cistac","given":"Pierric"},{"family":"Rault","given":"Tim"},{"family":"Louf","given":"Remi"},{"family":"Funtowicz","given":"Morgan"},{"family":"Davison","given":"Joe"},{"family":"Shleifer","given":"Sam"},{"family":"Platen","given":"Patrick","non-dropping-particle":"von"},{"family":"Ma","given":"Clara"},{"family":"Jernite","given":"Yacine"},{"family":"Plu","given":"Julien"},{"family":"Xu","given":"Canwen"},{"family":"Le Scao","given":"Teven"},{"family":"Gugger","given":"Sylvain"},{"family":"Drame","given":"Mariama"},{"family":"Lhoest","given":"Quentin"},{"family":"Rush","given":"Alexander"}],"accessed":{"date-parts":[["2022",10,10]]},"issued":{"date-parts":[["2020"]]}}}],"schema":"https://github.com/citation-style-language/schema/raw/master/csl-citation.json"} </w:instrText>
-      </w:r>
-      <w:r>
-        <w:rPr>
-          <w:rFonts w:ascii="Times New Roman" w:hAnsi="Times New Roman" w:cs="Times New Roman"/>
-          <w:color w:val="000000" w:themeColor="text1"/>
-          <w:sz w:val="24"/>
-          <w:szCs w:val="24"/>
-        </w:rPr>
-        <w:fldChar w:fldCharType="separate"/>
-      </w:r>
-      <w:r>
-        <w:rPr>
-          <w:rFonts w:ascii="Times New Roman" w:hAnsi="Times New Roman" w:cs="Times New Roman"/>
-          <w:color w:val="000000" w:themeColor="text1"/>
-          <w:sz w:val="24"/>
-        </w:rPr>
-        <w:t>(Wolf et al., 2020)</w:t>
-      </w:r>
-      <w:r>
-        <w:rPr>
-          <w:rFonts w:ascii="Times New Roman" w:hAnsi="Times New Roman" w:cs="Times New Roman"/>
-          <w:color w:val="000000" w:themeColor="text1"/>
-          <w:sz w:val="24"/>
-          <w:szCs w:val="24"/>
-        </w:rPr>
-        <w:fldChar w:fldCharType="end"/>
-      </w:r>
-      <w:r>
-        <w:rPr>
-          <w:rFonts w:ascii="Times New Roman" w:hAnsi="Times New Roman" w:cs="Times New Roman"/>
-          <w:color w:val="000000" w:themeColor="text1"/>
-          <w:sz w:val="24"/>
-          <w:szCs w:val="24"/>
-        </w:rPr>
-        <w:t>.</w:t>
-      </w:r>
-    </w:p>
-    <w:p>
-      <w:pPr>
-        <w:spacing w:line="360" w:lineRule="auto"/>
-        <w:jc w:val="both"/>
-        <w:rPr>
-          <w:color w:val="000000" w:themeColor="text1"/>
-        </w:rPr>
-      </w:pPr>
-      <w:r>
-        <w:rPr>
-          <w:rFonts w:ascii="Times New Roman" w:hAnsi="Times New Roman" w:cs="Times New Roman"/>
-          <w:color w:val="000000" w:themeColor="text1"/>
-          <w:sz w:val="24"/>
-          <w:szCs w:val="24"/>
-        </w:rPr>
-        <w:t>Transformers uses self-attention mechanism to target on selected areas of the input sentence followed by the encoder and decoder architecture</w:t>
-      </w:r>
-      <w:r>
-        <w:rPr>
-          <w:rFonts w:ascii="Times New Roman" w:hAnsi="Times New Roman" w:cs="Times New Roman"/>
-          <w:color w:val="000000" w:themeColor="text1"/>
-          <w:sz w:val="24"/>
-          <w:szCs w:val="24"/>
-        </w:rPr>
-        <w:t xml:space="preserve"> </w:t>
-      </w:r>
-      <w:r>
-        <w:rPr>
-          <w:rFonts w:ascii="Times New Roman" w:hAnsi="Times New Roman" w:cs="Times New Roman"/>
-          <w:color w:val="000000" w:themeColor="text1"/>
-          <w:sz w:val="24"/>
-          <w:szCs w:val="24"/>
-        </w:rPr>
-        <w:fldChar w:fldCharType="begin"/>
-      </w:r>
-      <w:r>
-        <w:rPr>
-          <w:rFonts w:ascii="Times New Roman" w:hAnsi="Times New Roman" w:cs="Times New Roman"/>
-          <w:color w:val="000000" w:themeColor="text1"/>
-          <w:sz w:val="24"/>
-          <w:szCs w:val="24"/>
-        </w:rPr>
-        <w:instrText xml:space="preserve"> ADDIN ZOTERO_ITEM CSL_CITATION {"citationID":"xWzsTMzm","properties":{"formattedCitation":"(Etemad, Abidi and Chhabra, 2021)","plainCitation":"(Etemad, Abidi and Chhabra, 2021)","noteIndex":0},"citationItems":[{"id":53,"uris":["http://zotero.org/users/local/70QdCwYM/items/8ZSE9ESV"],"itemData":{"id":53,"type":"paper-conference","container-title":"2021 9th International Conference on Reliability, Infocom Technologies and Optimization (Trends and Future Directions) (ICRITO)","DOI":"10.1109/ICRITO51393.2021.9596500","event-place":"Noida, India","event-title":"2021 9th International Conference on Reliability, Infocom Technologies and Optimization (Trends and Future Directions) (ICRITO)","ISBN":"978-1-66541-703-7","page":"1-6","publisher":"IEEE","publisher-place":"Noida, India","source":"DOI.org (Crossref)","title":"A Review on Abstractive Text Summarization Using Deep Learning","URL":"https://ieeexplore.ieee.org/document/9596500/","author":[{"family":"Etemad","given":"Abdul Ghafoor"},{"family":"Abidi","given":"Ali Imam"},{"family":"Chhabra","given":"Megha"}],"accessed":{"date-parts":[["2022",10,10]]},"issued":{"date-parts":[["2021",9,3]]}}}],"schema":"https://github.com/citation-style-language/schema/raw/master/csl-citation.json"} </w:instrText>
-      </w:r>
-      <w:r>
-        <w:rPr>
-          <w:rFonts w:ascii="Times New Roman" w:hAnsi="Times New Roman" w:cs="Times New Roman"/>
-          <w:color w:val="000000" w:themeColor="text1"/>
-          <w:sz w:val="24"/>
-          <w:szCs w:val="24"/>
-        </w:rPr>
-        <w:fldChar w:fldCharType="separate"/>
-      </w:r>
-      <w:r>
-        <w:rPr>
-          <w:rFonts w:ascii="Times New Roman" w:hAnsi="Times New Roman" w:cs="Times New Roman"/>
-          <w:color w:val="000000" w:themeColor="text1"/>
-          <w:sz w:val="24"/>
-        </w:rPr>
-        <w:t>(Etemad, Abidi and Chhabra, 2021)</w:t>
-      </w:r>
-      <w:r>
-        <w:rPr>
-          <w:rFonts w:ascii="Times New Roman" w:hAnsi="Times New Roman" w:cs="Times New Roman"/>
-          <w:color w:val="000000" w:themeColor="text1"/>
-          <w:sz w:val="24"/>
-          <w:szCs w:val="24"/>
-        </w:rPr>
-        <w:fldChar w:fldCharType="end"/>
-      </w:r>
-      <w:r>
-        <w:rPr>
-          <w:rFonts w:ascii="Times New Roman" w:hAnsi="Times New Roman" w:cs="Times New Roman"/>
-          <w:color w:val="000000" w:themeColor="text1"/>
-          <w:sz w:val="24"/>
-          <w:szCs w:val="24"/>
-        </w:rPr>
-        <w:t>.</w:t>
-      </w:r>
-    </w:p>
-    <w:p>
-      <w:pPr>
-        <w:rPr>
-          <w:rFonts w:ascii="Times New Roman" w:hAnsi="Times New Roman" w:cs="Times New Roman"/>
-          <w:b/>
-          <w:color w:val="000000" w:themeColor="text1"/>
-          <w:sz w:val="32"/>
-          <w:szCs w:val="32"/>
-        </w:rPr>
-      </w:pPr>
-      <w:r>
-        <w:rPr>
-          <w:rFonts w:ascii="Times New Roman" w:hAnsi="Times New Roman" w:cs="Times New Roman"/>
-          <w:b/>
-          <w:color w:val="000000" w:themeColor="text1"/>
-          <w:sz w:val="32"/>
-          <w:szCs w:val="32"/>
-        </w:rPr>
-        <w:lastRenderedPageBreak/>
-        <w:t>3.</w:t>
-      </w:r>
-      <w:r>
-        <w:rPr>
-          <w:rFonts w:ascii="Times New Roman" w:hAnsi="Times New Roman" w:cs="Times New Roman"/>
-          <w:b/>
-          <w:color w:val="000000" w:themeColor="text1"/>
-          <w:sz w:val="32"/>
-          <w:szCs w:val="32"/>
-        </w:rPr>
-        <w:t xml:space="preserve"> </w:t>
-      </w:r>
-      <w:r>
-        <w:rPr>
-          <w:rFonts w:ascii="Times New Roman" w:hAnsi="Times New Roman" w:cs="Times New Roman"/>
-          <w:b/>
-          <w:color w:val="000000" w:themeColor="text1"/>
-          <w:sz w:val="32"/>
-          <w:szCs w:val="32"/>
-        </w:rPr>
-        <w:t>PROBLEM DEFINITION</w:t>
-      </w:r>
-    </w:p>
-    <w:p>
-      <w:pPr>
-        <w:spacing w:line="360" w:lineRule="auto"/>
-        <w:jc w:val="both"/>
-        <w:rPr>
-          <w:rFonts w:ascii="Times New Roman" w:hAnsi="Times New Roman" w:cs="Times New Roman"/>
-          <w:color w:val="000000" w:themeColor="text1"/>
-          <w:sz w:val="24"/>
-          <w:szCs w:val="24"/>
-        </w:rPr>
-      </w:pPr>
-      <w:r>
-        <w:rPr>
-          <w:rFonts w:ascii="Times New Roman" w:hAnsi="Times New Roman" w:cs="Times New Roman"/>
-          <w:color w:val="000000" w:themeColor="text1"/>
-          <w:sz w:val="24"/>
-          <w:szCs w:val="24"/>
-        </w:rPr>
-        <w:t>In the domain of movie review summarization, currently there are no in-depth researches done using deep learning approaches to solve this problem, mostly standard machine learning algorithms such as Naïve Bayes have been used, and that’s where the room for the usage of deep learning approaches comes into picture in order to enhance the quality/accuracy of the text summarization process for this domain area.</w:t>
+        <w:t>usage of deep learning approaches comes into picture in order to enhance the quality/accuracy of the text summarization process for this domain area.</w:t>
       </w:r>
     </w:p>
     <w:p>
@@ -2059,7 +2025,6 @@
           <w:sz w:val="32"/>
           <w:szCs w:val="28"/>
         </w:rPr>
-        <w:lastRenderedPageBreak/>
         <w:t xml:space="preserve">5. </w:t>
       </w:r>
       <w:r>
@@ -2139,6 +2104,7 @@
                 <w:sz w:val="24"/>
                 <w:szCs w:val="24"/>
               </w:rPr>
+              <w:lastRenderedPageBreak/>
               <w:t>Citation</w:t>
             </w:r>
           </w:p>
@@ -2414,7 +2380,7 @@
               </w:rPr>
               <w:t xml:space="preserve"> (Bag of words) for feature extraction and converting reviews into vector space, followed by the </w:t>
             </w:r>
-            <w:bookmarkStart w:id="5" w:name="_Hlk115855757"/>
+            <w:bookmarkStart w:id="6" w:name="_Hlk115855757"/>
             <w:r>
               <w:rPr>
                 <w:rFonts w:ascii="Times New Roman" w:hAnsi="Times New Roman" w:cs="Times New Roman"/>
@@ -2424,7 +2390,7 @@
               </w:rPr>
               <w:t xml:space="preserve">Naïve Bayes </w:t>
             </w:r>
-            <w:bookmarkEnd w:id="5"/>
+            <w:bookmarkEnd w:id="6"/>
             <w:r>
               <w:rPr>
                 <w:rFonts w:ascii="Times New Roman" w:hAnsi="Times New Roman" w:cs="Times New Roman"/>
@@ -2475,7 +2441,6 @@
                 <w:sz w:val="24"/>
                 <w:szCs w:val="24"/>
               </w:rPr>
-              <w:lastRenderedPageBreak/>
               <w:fldChar w:fldCharType="begin"/>
             </w:r>
             <w:r>
@@ -2539,7 +2504,17 @@
                 <w:sz w:val="24"/>
                 <w:szCs w:val="24"/>
               </w:rPr>
-              <w:t>Using all the customer reviews on products when making purchasing decisions to give a proper summarization of the reviews to the customer, so that he doesn’t need to go through all the reviews to figure out if the product is what he is looking for and save time.</w:t>
+              <w:t xml:space="preserve">Using all the customer reviews on products when making purchasing decisions to give a proper summarization of the reviews to the customer, so that he doesn’t need to go through all the reviews to figure out if the </w:t>
+            </w:r>
+            <w:r>
+              <w:rPr>
+                <w:rFonts w:ascii="Times New Roman" w:hAnsi="Times New Roman" w:cs="Times New Roman"/>
+                <w:color w:val="000000" w:themeColor="text1"/>
+                <w:sz w:val="24"/>
+                <w:szCs w:val="24"/>
+              </w:rPr>
+              <w:lastRenderedPageBreak/>
+              <w:t>product is what he is looking for and save time.</w:t>
             </w:r>
           </w:p>
         </w:tc>
@@ -2567,6 +2542,7 @@
                 <w:sz w:val="24"/>
                 <w:szCs w:val="24"/>
               </w:rPr>
+              <w:lastRenderedPageBreak/>
               <w:t>Focused on improving the accuracy by using the latest models in the field of text summarization. By using transformers architecture, we could improve this.</w:t>
             </w:r>
           </w:p>
@@ -2595,7 +2571,17 @@
                 <w:sz w:val="24"/>
                 <w:szCs w:val="24"/>
               </w:rPr>
-              <w:t>Using seq2seq model for summarization along with attention mechanism for increased accuracy, also using word embedding model Concept net Number batch which is better than Glove. Finally, using a 1D convolutional layer followed by max pooling layer, LSTM layer and then at the end a fully connected layer.</w:t>
+              <w:t xml:space="preserve">Using seq2seq model for summarization along with attention mechanism for increased accuracy, also using word embedding model Concept net Number batch which is better than Glove. Finally, using a 1D convolutional layer followed by max pooling layer, LSTM layer and then </w:t>
+            </w:r>
+            <w:r>
+              <w:rPr>
+                <w:rFonts w:ascii="Times New Roman" w:hAnsi="Times New Roman" w:cs="Times New Roman"/>
+                <w:color w:val="000000" w:themeColor="text1"/>
+                <w:sz w:val="24"/>
+                <w:szCs w:val="24"/>
+              </w:rPr>
+              <w:lastRenderedPageBreak/>
+              <w:t>at the end a fully connected layer.</w:t>
             </w:r>
           </w:p>
         </w:tc>
@@ -2628,6 +2614,7 @@
                 <w:sz w:val="24"/>
                 <w:szCs w:val="24"/>
               </w:rPr>
+              <w:lastRenderedPageBreak/>
               <w:fldChar w:fldCharType="begin"/>
             </w:r>
             <w:r>
@@ -2909,17 +2896,7 @@
                 <w:sz w:val="24"/>
                 <w:szCs w:val="24"/>
               </w:rPr>
-              <w:t xml:space="preserve">This research will be presenting a comprehensive comparison of a few </w:t>
-            </w:r>
-            <w:r>
-              <w:rPr>
-                <w:rFonts w:ascii="Times New Roman" w:hAnsi="Times New Roman" w:cs="Times New Roman"/>
-                <w:color w:val="000000" w:themeColor="text1"/>
-                <w:sz w:val="24"/>
-                <w:szCs w:val="24"/>
-              </w:rPr>
-              <w:lastRenderedPageBreak/>
-              <w:t>transformer architecture based pre-trained models for text summarization.</w:t>
+              <w:t>This research will be presenting a comprehensive comparison of a few transformer architecture based pre-trained models for text summarization.</w:t>
             </w:r>
           </w:p>
         </w:tc>
@@ -2947,18 +2924,17 @@
                 <w:sz w:val="24"/>
                 <w:szCs w:val="24"/>
               </w:rPr>
+              <w:t xml:space="preserve">Future work should focus on building more robust models which can further extend the algorithm to create summaries </w:t>
+            </w:r>
+            <w:r>
+              <w:rPr>
+                <w:rFonts w:ascii="Times New Roman" w:hAnsi="Times New Roman" w:cs="Times New Roman"/>
+                <w:color w:val="000000" w:themeColor="text1"/>
+                <w:sz w:val="24"/>
+                <w:szCs w:val="24"/>
+              </w:rPr>
               <w:lastRenderedPageBreak/>
-              <w:t xml:space="preserve">Future work should focus on building more robust models </w:t>
-            </w:r>
-            <w:r>
-              <w:rPr>
-                <w:rFonts w:ascii="Times New Roman" w:hAnsi="Times New Roman" w:cs="Times New Roman"/>
-                <w:color w:val="000000" w:themeColor="text1"/>
-                <w:sz w:val="24"/>
-                <w:szCs w:val="24"/>
-              </w:rPr>
-              <w:lastRenderedPageBreak/>
-              <w:t>which can further extend the algorithm to create summaries of variable length and apply for multi-document summarization.</w:t>
+              <w:t>of variable length and apply for multi-document summarization.</w:t>
             </w:r>
           </w:p>
         </w:tc>
@@ -2987,17 +2963,7 @@
                 <w:szCs w:val="24"/>
               </w:rPr>
               <w:lastRenderedPageBreak/>
-              <w:t xml:space="preserve">Using the pretrained models such as Pipeline BART, BART modified, T5 and PEGASUS to work </w:t>
-            </w:r>
-            <w:r>
-              <w:rPr>
-                <w:rFonts w:ascii="Times New Roman" w:hAnsi="Times New Roman" w:cs="Times New Roman"/>
-                <w:color w:val="000000" w:themeColor="text1"/>
-                <w:sz w:val="24"/>
-                <w:szCs w:val="24"/>
-              </w:rPr>
-              <w:lastRenderedPageBreak/>
-              <w:t>with the text summarization. Evaluation metrics we done using the ROUGE Scores.</w:t>
+              <w:t>Using the pretrained models such as Pipeline BART, BART modified, T5 and PEGASUS to work with the text summarization. Evaluation metrics we done using the ROUGE Scores.</w:t>
             </w:r>
           </w:p>
         </w:tc>
@@ -3449,17 +3415,7 @@
                 <w:sz w:val="24"/>
                 <w:szCs w:val="24"/>
               </w:rPr>
-              <w:t xml:space="preserve">This is an approach where the research focuses on improving the sentimental text summarization </w:t>
-            </w:r>
-            <w:r>
-              <w:rPr>
-                <w:rFonts w:ascii="Times New Roman" w:hAnsi="Times New Roman" w:cs="Times New Roman"/>
-                <w:color w:val="000000" w:themeColor="text1"/>
-                <w:sz w:val="24"/>
-                <w:szCs w:val="24"/>
-              </w:rPr>
-              <w:lastRenderedPageBreak/>
-              <w:t>analysis for movie review using RapidMiner.</w:t>
+              <w:t>This is an approach where the research focuses on improving the sentimental text summarization analysis for movie review using RapidMiner.</w:t>
             </w:r>
           </w:p>
         </w:tc>
@@ -3492,7 +3448,6 @@
                 <w:sz w:val="24"/>
                 <w:szCs w:val="24"/>
               </w:rPr>
-              <w:lastRenderedPageBreak/>
               <w:t>NA</w:t>
             </w:r>
           </w:p>
@@ -3546,7 +3501,6 @@
                 <w:sz w:val="24"/>
                 <w:szCs w:val="24"/>
               </w:rPr>
-              <w:lastRenderedPageBreak/>
               <w:t>the Aylien Text Analysis extension. The proposed second</w:t>
             </w:r>
           </w:p>
@@ -3595,6 +3549,7 @@
                 <w:sz w:val="24"/>
                 <w:szCs w:val="24"/>
               </w:rPr>
+              <w:lastRenderedPageBreak/>
               <w:t>these methods, the sentiment analysis is done using the same</w:t>
             </w:r>
           </w:p>
@@ -3923,17 +3878,7 @@
           <w:sz w:val="24"/>
           <w:szCs w:val="28"/>
         </w:rPr>
-        <w:t xml:space="preserve">The need for improving the performance of an existing solution is very common in the field of data science, as we can explore new algorithms or fine-tuning existing algorithms </w:t>
-      </w:r>
-      <w:r>
-        <w:rPr>
-          <w:rFonts w:ascii="Times New Roman" w:hAnsi="Times New Roman" w:cs="Times New Roman"/>
-          <w:color w:val="000000" w:themeColor="text1"/>
-          <w:sz w:val="24"/>
-          <w:szCs w:val="28"/>
-        </w:rPr>
-        <w:lastRenderedPageBreak/>
-        <w:t xml:space="preserve">to meet better expectations. </w:t>
+        <w:t xml:space="preserve">The need for improving the performance of an existing solution is very common in the field of data science, as we can explore new algorithms or fine-tuning existing algorithms to meet better expectations. </w:t>
       </w:r>
       <w:r>
         <w:rPr>
@@ -3996,7 +3941,17 @@
           <w:sz w:val="24"/>
           <w:szCs w:val="28"/>
         </w:rPr>
-        <w:t>There are several deep learning approaches which can be used to handle abstractive text summarization, however with the previous research applied on this domain of NLP text summarization, it is found that transformers outperform most of the other deep learning approaches as of today specific to this field</w:t>
+        <w:t xml:space="preserve">There are several deep learning approaches which can be used to handle abstractive text summarization, however with the previous research applied on this domain of NLP text </w:t>
+      </w:r>
+      <w:r>
+        <w:rPr>
+          <w:rFonts w:ascii="Times New Roman" w:hAnsi="Times New Roman" w:cs="Times New Roman"/>
+          <w:color w:val="000000" w:themeColor="text1"/>
+          <w:sz w:val="24"/>
+          <w:szCs w:val="28"/>
+        </w:rPr>
+        <w:lastRenderedPageBreak/>
+        <w:t>summarization, it is found that transformers outperform most of the other deep learning approaches as of today specific to this field</w:t>
       </w:r>
       <w:r>
         <w:rPr>
@@ -4228,7 +4183,6 @@
           <w:sz w:val="32"/>
           <w:szCs w:val="28"/>
         </w:rPr>
-        <w:lastRenderedPageBreak/>
         <w:t xml:space="preserve">RESEARCH CHALLENGE </w:t>
       </w:r>
     </w:p>
@@ -4268,7 +4222,17 @@
           <w:sz w:val="24"/>
           <w:szCs w:val="24"/>
         </w:rPr>
-        <w:t xml:space="preserve">Transformers were introduced in 2017 by a team at Google Brain and are the most used choice for NLP problems replacing RNN models, given that this architecture was introduced not much longer back brings to a point where there is a lack of research done in the area of transformer optimization for the purpose of abstractive text summarization. </w:t>
+        <w:t xml:space="preserve">Transformers were introduced in 2017 by a team at Google Brain and are the most used choice for NLP problems replacing RNN models, given that this architecture was introduced not much longer back brings to a point </w:t>
+      </w:r>
+      <w:r>
+        <w:rPr>
+          <w:rFonts w:ascii="Times New Roman" w:hAnsi="Times New Roman" w:cs="Times New Roman"/>
+          <w:color w:val="000000" w:themeColor="text1"/>
+          <w:sz w:val="24"/>
+          <w:szCs w:val="24"/>
+        </w:rPr>
+        <w:lastRenderedPageBreak/>
+        <w:t xml:space="preserve">where there is a lack of research done in the area of transformer optimization for the purpose of abstractive text summarization. </w:t>
       </w:r>
       <w:r>
         <w:rPr>
@@ -4569,7 +4533,6 @@
           <w:sz w:val="32"/>
           <w:szCs w:val="24"/>
         </w:rPr>
-        <w:lastRenderedPageBreak/>
         <w:t>10</w:t>
       </w:r>
       <w:r>
@@ -4615,7 +4578,19 @@
           <w:sz w:val="24"/>
           <w:szCs w:val="24"/>
         </w:rPr>
-        <w:t>The aim of this research is to propose the most optimized transformer architecture from a range of popularly used architectures by fine-tuning the model via hyperparameter optimization, therefore obtaining the recommended architecture's optimum performance</w:t>
+        <w:t xml:space="preserve">The aim of this research is to propose the most optimized transformer architecture from a range of popularly used architectures by fine-tuning the model via hyperparameter </w:t>
+      </w:r>
+      <w:r>
+        <w:rPr>
+          <w:rFonts w:ascii="Times New Roman" w:hAnsi="Times New Roman" w:cs="Times New Roman"/>
+          <w:b/>
+          <w:i/>
+          <w:color w:val="000000" w:themeColor="text1"/>
+          <w:sz w:val="24"/>
+          <w:szCs w:val="24"/>
+        </w:rPr>
+        <w:lastRenderedPageBreak/>
+        <w:t>optimization, therefore obtaining the recommended architecture's optimum performance</w:t>
       </w:r>
       <w:r>
         <w:rPr>
@@ -9179,7 +9154,7 @@
           <w:sz w:val="24"/>
           <w:szCs w:val="24"/>
         </w:rPr>
-        <w:instrText xml:space="preserve"> ADDIN ZOTERO_ITEM CSL_CITATION {"citationID":"BZb8OwEF","properties":{"formattedCitation":"(Steinberger and Jezek, 2009)","plainCitation":"(Steinberger and Jezek, 2009)","noteIndex":0},"citationItems":[{"id":78,"uris":["http://zotero.org/users/local/70QdCwYM/items/ULVLJIHC"],"itemData":{"id":78,"type":"article-journal","container-title":"Comput. Informatics","issue":"2","page":"251–275","title":"Evaluation Measures for Text Summarization","volume":"28","author":[{"family":"Steinberger","given":"Josef"},{"family":"Jezek","given":"Karel"}],"issued":{"date-parts":[["2009"]]}}}],"schema":"https://github.com/citation-style-language/schema/raw/master/csl-citation.json"} </w:instrText>
+        <w:instrText xml:space="preserve"> ADDIN ZOTERO_ITEM CSL_CITATION {"citationID":"XkXIlMUS","properties":{"formattedCitation":"(Steinberger and Jezek, 2009)","plainCitation":"(Steinberger and Jezek, 2009)","noteIndex":0},"citationItems":[{"id":78,"uris":["http://zotero.org/users/local/70QdCwYM/items/ULVLJIHC"],"itemData":{"id":78,"type":"article-journal","container-title":"Comput. Informatics","issue":"2","page":"251–275","title":"Evaluation Measures for Text Summarization","volume":"28","author":[{"family":"Steinberger","given":"Josef"},{"family":"Jezek","given":"Karel"}],"issued":{"date-parts":[["2009"]]}}}],"schema":"https://github.com/citation-style-language/schema/raw/master/csl-citation.json"} </w:instrText>
       </w:r>
       <w:r>
         <w:rPr>
@@ -9448,7 +9423,7 @@
           <w:szCs w:val="24"/>
         </w:rPr>
         <w:drawing>
-          <wp:inline distT="0" distB="0" distL="0" distR="0" wp14:anchorId="1EB63D8A" wp14:editId="20BB31A5">
+          <wp:inline distT="0" distB="0" distL="0" distR="0" wp14:anchorId="1EB63D8A" wp14:editId="0CADD0E2">
             <wp:extent cx="5901055" cy="7134446"/>
             <wp:effectExtent l="0" t="0" r="4445" b="9525"/>
             <wp:docPr id="4" name="Picture 4"/>
@@ -9480,7 +9455,7 @@
                   <pic:spPr bwMode="auto">
                     <a:xfrm>
                       <a:off x="0" y="0"/>
-                      <a:ext cx="5907936" cy="7142765"/>
+                      <a:ext cx="5901055" cy="7134446"/>
                     </a:xfrm>
                     <a:prstGeom prst="rect">
                       <a:avLst/>
@@ -10727,8 +10702,6 @@
           <w:color w:val="000000" w:themeColor="text1"/>
         </w:rPr>
       </w:pPr>
-      <w:bookmarkStart w:id="6" w:name="_GoBack"/>
-      <w:bookmarkEnd w:id="6"/>
     </w:p>
     <w:p>
       <w:pPr>
@@ -11958,7 +11931,6 @@
     </w:p>
     <w:p>
       <w:pPr>
-        <w:pStyle w:val="ListParagraph"/>
         <w:spacing w:line="360" w:lineRule="auto"/>
         <w:jc w:val="both"/>
         <w:rPr>
@@ -11982,92 +11954,15 @@
           <w:szCs w:val="24"/>
         </w:rPr>
       </w:pPr>
-    </w:p>
-    <w:p>
-      <w:pPr>
-        <w:spacing w:line="360" w:lineRule="auto"/>
-        <w:jc w:val="both"/>
-        <w:rPr>
-          <w:rFonts w:ascii="Times New Roman" w:hAnsi="Times New Roman" w:cs="Times New Roman"/>
-          <w:b/>
-          <w:color w:val="000000" w:themeColor="text1"/>
-          <w:sz w:val="24"/>
-          <w:szCs w:val="24"/>
-        </w:rPr>
-      </w:pPr>
-    </w:p>
-    <w:p>
-      <w:pPr>
-        <w:spacing w:line="360" w:lineRule="auto"/>
-        <w:jc w:val="both"/>
-        <w:rPr>
-          <w:rFonts w:ascii="Times New Roman" w:hAnsi="Times New Roman" w:cs="Times New Roman"/>
-          <w:b/>
-          <w:color w:val="000000" w:themeColor="text1"/>
-          <w:sz w:val="24"/>
-          <w:szCs w:val="24"/>
-        </w:rPr>
-      </w:pPr>
-    </w:p>
-    <w:p>
-      <w:pPr>
-        <w:spacing w:line="360" w:lineRule="auto"/>
-        <w:jc w:val="both"/>
-        <w:rPr>
-          <w:rFonts w:ascii="Times New Roman" w:hAnsi="Times New Roman" w:cs="Times New Roman"/>
-          <w:b/>
-          <w:color w:val="000000" w:themeColor="text1"/>
-          <w:sz w:val="24"/>
-          <w:szCs w:val="24"/>
-        </w:rPr>
-      </w:pPr>
-    </w:p>
-    <w:p>
-      <w:pPr>
-        <w:spacing w:line="360" w:lineRule="auto"/>
-        <w:jc w:val="both"/>
-        <w:rPr>
-          <w:rFonts w:ascii="Times New Roman" w:hAnsi="Times New Roman" w:cs="Times New Roman"/>
-          <w:b/>
-          <w:color w:val="000000" w:themeColor="text1"/>
-          <w:sz w:val="24"/>
-          <w:szCs w:val="24"/>
-        </w:rPr>
-      </w:pPr>
-    </w:p>
-    <w:p>
-      <w:pPr>
-        <w:spacing w:line="360" w:lineRule="auto"/>
-        <w:jc w:val="both"/>
-        <w:rPr>
-          <w:rFonts w:ascii="Times New Roman" w:hAnsi="Times New Roman" w:cs="Times New Roman"/>
-          <w:b/>
-          <w:color w:val="000000" w:themeColor="text1"/>
-          <w:sz w:val="24"/>
-          <w:szCs w:val="24"/>
-        </w:rPr>
-      </w:pPr>
-    </w:p>
-    <w:p>
-      <w:pPr>
-        <w:spacing w:line="360" w:lineRule="auto"/>
-        <w:jc w:val="both"/>
-        <w:rPr>
-          <w:rFonts w:ascii="Times New Roman" w:hAnsi="Times New Roman" w:cs="Times New Roman"/>
-          <w:b/>
-          <w:color w:val="000000" w:themeColor="text1"/>
-          <w:sz w:val="24"/>
-          <w:szCs w:val="24"/>
-        </w:rPr>
-      </w:pPr>
-      <w:r>
-        <w:rPr>
-          <w:rFonts w:ascii="Times New Roman" w:hAnsi="Times New Roman" w:cs="Times New Roman"/>
-          <w:b/>
-          <w:color w:val="000000" w:themeColor="text1"/>
-          <w:sz w:val="24"/>
-          <w:szCs w:val="24"/>
-        </w:rPr>
+      <w:r>
+        <w:rPr>
+          <w:rFonts w:ascii="Times New Roman" w:hAnsi="Times New Roman" w:cs="Times New Roman"/>
+          <w:b/>
+          <w:color w:val="000000" w:themeColor="text1"/>
+          <w:sz w:val="24"/>
+          <w:szCs w:val="24"/>
+        </w:rPr>
+        <w:lastRenderedPageBreak/>
         <w:t>13.3.3</w:t>
       </w:r>
       <w:r>
@@ -12140,15 +12035,15 @@
         <w:tblLook w:val="04A0" w:firstRow="1" w:lastRow="0" w:firstColumn="1" w:lastColumn="0" w:noHBand="0" w:noVBand="1"/>
       </w:tblPr>
       <w:tblGrid>
-        <w:gridCol w:w="2897"/>
-        <w:gridCol w:w="1016"/>
-        <w:gridCol w:w="1229"/>
-        <w:gridCol w:w="3488"/>
+        <w:gridCol w:w="2811"/>
+        <w:gridCol w:w="1256"/>
+        <w:gridCol w:w="1598"/>
+        <w:gridCol w:w="2965"/>
       </w:tblGrid>
       <w:tr>
         <w:tc>
           <w:tcPr>
-            <w:tcW w:w="3187" w:type="dxa"/>
+            <w:tcW w:w="2811" w:type="dxa"/>
             <w:shd w:val="clear" w:color="auto" w:fill="F2F2F2" w:themeFill="background1" w:themeFillShade="F2"/>
           </w:tcPr>
           <w:p>
@@ -12169,13 +12064,13 @@
                 <w:sz w:val="24"/>
                 <w:szCs w:val="24"/>
               </w:rPr>
-              <w:t>Risk Item</w:t>
+              <w:t>Risk</w:t>
             </w:r>
           </w:p>
         </w:tc>
         <w:tc>
           <w:tcPr>
-            <w:tcW w:w="1016" w:type="dxa"/>
+            <w:tcW w:w="1256" w:type="dxa"/>
             <w:shd w:val="clear" w:color="auto" w:fill="F2F2F2" w:themeFill="background1" w:themeFillShade="F2"/>
           </w:tcPr>
           <w:p>
@@ -12196,13 +12091,13 @@
                 <w:sz w:val="24"/>
                 <w:szCs w:val="24"/>
               </w:rPr>
-              <w:t>Severity</w:t>
+              <w:t>Magnitude of the loss</w:t>
             </w:r>
           </w:p>
         </w:tc>
         <w:tc>
           <w:tcPr>
-            <w:tcW w:w="236" w:type="dxa"/>
+            <w:tcW w:w="1598" w:type="dxa"/>
             <w:shd w:val="clear" w:color="auto" w:fill="F2F2F2" w:themeFill="background1" w:themeFillShade="F2"/>
           </w:tcPr>
           <w:p>
@@ -12223,13 +12118,13 @@
                 <w:sz w:val="24"/>
                 <w:szCs w:val="24"/>
               </w:rPr>
-              <w:t>Frequency</w:t>
+              <w:t>Probability of occurrence</w:t>
             </w:r>
           </w:p>
         </w:tc>
         <w:tc>
           <w:tcPr>
-            <w:tcW w:w="4191" w:type="dxa"/>
+            <w:tcW w:w="2965" w:type="dxa"/>
             <w:shd w:val="clear" w:color="auto" w:fill="F2F2F2" w:themeFill="background1" w:themeFillShade="F2"/>
           </w:tcPr>
           <w:p>
@@ -12261,7 +12156,7 @@
         </w:trPr>
         <w:tc>
           <w:tcPr>
-            <w:tcW w:w="3187" w:type="dxa"/>
+            <w:tcW w:w="2811" w:type="dxa"/>
           </w:tcPr>
           <w:p>
             <w:pPr>
@@ -12287,7 +12182,7 @@
         </w:tc>
         <w:tc>
           <w:tcPr>
-            <w:tcW w:w="1016" w:type="dxa"/>
+            <w:tcW w:w="1256" w:type="dxa"/>
           </w:tcPr>
           <w:p>
             <w:pPr>
@@ -12313,7 +12208,7 @@
         </w:tc>
         <w:tc>
           <w:tcPr>
-            <w:tcW w:w="236" w:type="dxa"/>
+            <w:tcW w:w="1598" w:type="dxa"/>
           </w:tcPr>
           <w:p>
             <w:pPr>
@@ -12339,7 +12234,7 @@
         </w:tc>
         <w:tc>
           <w:tcPr>
-            <w:tcW w:w="4191" w:type="dxa"/>
+            <w:tcW w:w="2965" w:type="dxa"/>
           </w:tcPr>
           <w:p>
             <w:pPr>
@@ -12370,7 +12265,7 @@
         </w:trPr>
         <w:tc>
           <w:tcPr>
-            <w:tcW w:w="3187" w:type="dxa"/>
+            <w:tcW w:w="2811" w:type="dxa"/>
           </w:tcPr>
           <w:p>
             <w:pPr>
@@ -12396,7 +12291,7 @@
         </w:tc>
         <w:tc>
           <w:tcPr>
-            <w:tcW w:w="1016" w:type="dxa"/>
+            <w:tcW w:w="1256" w:type="dxa"/>
           </w:tcPr>
           <w:p>
             <w:pPr>
@@ -12422,7 +12317,7 @@
         </w:tc>
         <w:tc>
           <w:tcPr>
-            <w:tcW w:w="236" w:type="dxa"/>
+            <w:tcW w:w="1598" w:type="dxa"/>
           </w:tcPr>
           <w:p>
             <w:pPr>
@@ -12448,7 +12343,7 @@
         </w:tc>
         <w:tc>
           <w:tcPr>
-            <w:tcW w:w="4191" w:type="dxa"/>
+            <w:tcW w:w="2965" w:type="dxa"/>
           </w:tcPr>
           <w:p>
             <w:pPr>
@@ -12506,7 +12401,7 @@
         </w:trPr>
         <w:tc>
           <w:tcPr>
-            <w:tcW w:w="3187" w:type="dxa"/>
+            <w:tcW w:w="2811" w:type="dxa"/>
           </w:tcPr>
           <w:p>
             <w:pPr>
@@ -12532,7 +12427,7 @@
         </w:tc>
         <w:tc>
           <w:tcPr>
-            <w:tcW w:w="1016" w:type="dxa"/>
+            <w:tcW w:w="1256" w:type="dxa"/>
           </w:tcPr>
           <w:p>
             <w:pPr>
@@ -12558,7 +12453,7 @@
         </w:tc>
         <w:tc>
           <w:tcPr>
-            <w:tcW w:w="236" w:type="dxa"/>
+            <w:tcW w:w="1598" w:type="dxa"/>
           </w:tcPr>
           <w:p>
             <w:pPr>
@@ -12584,7 +12479,7 @@
         </w:tc>
         <w:tc>
           <w:tcPr>
-            <w:tcW w:w="4191" w:type="dxa"/>
+            <w:tcW w:w="2965" w:type="dxa"/>
           </w:tcPr>
           <w:p>
             <w:pPr>
@@ -12615,7 +12510,7 @@
         </w:trPr>
         <w:tc>
           <w:tcPr>
-            <w:tcW w:w="3187" w:type="dxa"/>
+            <w:tcW w:w="2811" w:type="dxa"/>
           </w:tcPr>
           <w:p>
             <w:pPr>
@@ -12635,7 +12530,6 @@
                 <w:sz w:val="24"/>
                 <w:szCs w:val="24"/>
               </w:rPr>
-              <w:lastRenderedPageBreak/>
               <w:t xml:space="preserve">Insufficient </w:t>
             </w:r>
             <w:r>
@@ -12651,7 +12545,7 @@
         </w:tc>
         <w:tc>
           <w:tcPr>
-            <w:tcW w:w="1016" w:type="dxa"/>
+            <w:tcW w:w="1256" w:type="dxa"/>
           </w:tcPr>
           <w:p>
             <w:pPr>
@@ -12677,7 +12571,7 @@
         </w:tc>
         <w:tc>
           <w:tcPr>
-            <w:tcW w:w="236" w:type="dxa"/>
+            <w:tcW w:w="1598" w:type="dxa"/>
           </w:tcPr>
           <w:p>
             <w:pPr>
@@ -12703,7 +12597,7 @@
         </w:tc>
         <w:tc>
           <w:tcPr>
-            <w:tcW w:w="4191" w:type="dxa"/>
+            <w:tcW w:w="2965" w:type="dxa"/>
           </w:tcPr>
           <w:p>
             <w:pPr>
@@ -12734,7 +12628,7 @@
         </w:trPr>
         <w:tc>
           <w:tcPr>
-            <w:tcW w:w="3187" w:type="dxa"/>
+            <w:tcW w:w="2811" w:type="dxa"/>
           </w:tcPr>
           <w:p>
             <w:pPr>
@@ -12760,7 +12654,7 @@
         </w:tc>
         <w:tc>
           <w:tcPr>
-            <w:tcW w:w="1016" w:type="dxa"/>
+            <w:tcW w:w="1256" w:type="dxa"/>
           </w:tcPr>
           <w:p>
             <w:pPr>
@@ -12786,7 +12680,7 @@
         </w:tc>
         <w:tc>
           <w:tcPr>
-            <w:tcW w:w="236" w:type="dxa"/>
+            <w:tcW w:w="1598" w:type="dxa"/>
           </w:tcPr>
           <w:p>
             <w:pPr>
@@ -12812,7 +12706,7 @@
         </w:tc>
         <w:tc>
           <w:tcPr>
-            <w:tcW w:w="4191" w:type="dxa"/>
+            <w:tcW w:w="2965" w:type="dxa"/>
           </w:tcPr>
           <w:p>
             <w:pPr>
@@ -12843,7 +12737,7 @@
         </w:trPr>
         <w:tc>
           <w:tcPr>
-            <w:tcW w:w="3187" w:type="dxa"/>
+            <w:tcW w:w="2811" w:type="dxa"/>
           </w:tcPr>
           <w:p>
             <w:pPr>
@@ -12863,13 +12757,14 @@
                 <w:sz w:val="24"/>
                 <w:szCs w:val="24"/>
               </w:rPr>
+              <w:lastRenderedPageBreak/>
               <w:t xml:space="preserve">Any unavoidable personal health risk – Sickness </w:t>
             </w:r>
           </w:p>
         </w:tc>
         <w:tc>
           <w:tcPr>
-            <w:tcW w:w="1016" w:type="dxa"/>
+            <w:tcW w:w="1256" w:type="dxa"/>
           </w:tcPr>
           <w:p>
             <w:pPr>
@@ -12895,7 +12790,7 @@
         </w:tc>
         <w:tc>
           <w:tcPr>
-            <w:tcW w:w="236" w:type="dxa"/>
+            <w:tcW w:w="1598" w:type="dxa"/>
           </w:tcPr>
           <w:p>
             <w:pPr>
@@ -12921,7 +12816,7 @@
         </w:tc>
         <w:tc>
           <w:tcPr>
-            <w:tcW w:w="4191" w:type="dxa"/>
+            <w:tcW w:w="2965" w:type="dxa"/>
           </w:tcPr>
           <w:p>
             <w:pPr>
@@ -12953,8 +12848,9 @@
         <w:jc w:val="both"/>
         <w:rPr>
           <w:rFonts w:ascii="Times New Roman" w:hAnsi="Times New Roman" w:cs="Times New Roman"/>
-          <w:color w:val="000000" w:themeColor="text1"/>
-          <w:sz w:val="24"/>
+          <w:b/>
+          <w:color w:val="000000" w:themeColor="text1"/>
+          <w:sz w:val="28"/>
           <w:szCs w:val="24"/>
         </w:rPr>
       </w:pPr>
@@ -12967,10 +12863,40 @@
           <w:rFonts w:ascii="Times New Roman" w:hAnsi="Times New Roman" w:cs="Times New Roman"/>
           <w:b/>
           <w:color w:val="000000" w:themeColor="text1"/>
-          <w:sz w:val="24"/>
-          <w:szCs w:val="24"/>
-        </w:rPr>
-      </w:pPr>
+          <w:sz w:val="28"/>
+          <w:szCs w:val="24"/>
+        </w:rPr>
+      </w:pPr>
+      <w:r>
+        <w:rPr>
+          <w:rFonts w:ascii="Times New Roman" w:hAnsi="Times New Roman" w:cs="Times New Roman"/>
+          <w:b/>
+          <w:color w:val="000000" w:themeColor="text1"/>
+          <w:sz w:val="28"/>
+          <w:szCs w:val="24"/>
+        </w:rPr>
+        <w:t>13.4</w:t>
+      </w:r>
+      <w:r>
+        <w:rPr>
+          <w:rFonts w:ascii="Times New Roman" w:hAnsi="Times New Roman" w:cs="Times New Roman"/>
+          <w:b/>
+          <w:color w:val="000000" w:themeColor="text1"/>
+          <w:sz w:val="28"/>
+          <w:szCs w:val="24"/>
+        </w:rPr>
+        <w:t>.</w:t>
+      </w:r>
+      <w:r>
+        <w:rPr>
+          <w:rFonts w:ascii="Times New Roman" w:hAnsi="Times New Roman" w:cs="Times New Roman"/>
+          <w:b/>
+          <w:color w:val="000000" w:themeColor="text1"/>
+          <w:sz w:val="28"/>
+          <w:szCs w:val="24"/>
+        </w:rPr>
+        <w:t xml:space="preserve"> Solution Methodology</w:t>
+      </w:r>
     </w:p>
     <w:p>
       <w:pPr>
@@ -12978,41 +12904,108 @@
         <w:jc w:val="both"/>
         <w:rPr>
           <w:rFonts w:ascii="Times New Roman" w:hAnsi="Times New Roman" w:cs="Times New Roman"/>
-          <w:b/>
-          <w:color w:val="000000" w:themeColor="text1"/>
-          <w:sz w:val="28"/>
-          <w:szCs w:val="24"/>
-        </w:rPr>
-      </w:pPr>
-      <w:r>
-        <w:rPr>
-          <w:rFonts w:ascii="Times New Roman" w:hAnsi="Times New Roman" w:cs="Times New Roman"/>
-          <w:b/>
-          <w:color w:val="000000" w:themeColor="text1"/>
-          <w:sz w:val="28"/>
-          <w:szCs w:val="24"/>
-        </w:rPr>
-        <w:t>13.4</w:t>
-      </w:r>
-      <w:r>
-        <w:rPr>
-          <w:rFonts w:ascii="Times New Roman" w:hAnsi="Times New Roman" w:cs="Times New Roman"/>
-          <w:b/>
-          <w:color w:val="000000" w:themeColor="text1"/>
-          <w:sz w:val="28"/>
-          <w:szCs w:val="24"/>
-        </w:rPr>
-        <w:t>.</w:t>
-      </w:r>
-      <w:r>
-        <w:rPr>
-          <w:rFonts w:ascii="Times New Roman" w:hAnsi="Times New Roman" w:cs="Times New Roman"/>
-          <w:b/>
-          <w:color w:val="000000" w:themeColor="text1"/>
-          <w:sz w:val="28"/>
-          <w:szCs w:val="24"/>
-        </w:rPr>
-        <w:t xml:space="preserve"> Solution Methodology</w:t>
+          <w:color w:val="000000" w:themeColor="text1"/>
+          <w:sz w:val="24"/>
+          <w:szCs w:val="24"/>
+        </w:rPr>
+      </w:pPr>
+      <w:r>
+        <w:rPr>
+          <w:rFonts w:ascii="Times New Roman" w:hAnsi="Times New Roman" w:cs="Times New Roman"/>
+          <w:color w:val="000000" w:themeColor="text1"/>
+          <w:sz w:val="24"/>
+          <w:szCs w:val="24"/>
+        </w:rPr>
+        <w:t>Data collection, data preprocessing, data visualization, model training, model evaluation, and model deployment are the main phases that all machine/deep learning model developments go through</w:t>
+      </w:r>
+      <w:r>
+        <w:rPr>
+          <w:rFonts w:ascii="Times New Roman" w:hAnsi="Times New Roman" w:cs="Times New Roman"/>
+          <w:color w:val="000000" w:themeColor="text1"/>
+          <w:sz w:val="24"/>
+          <w:szCs w:val="24"/>
+        </w:rPr>
+        <w:t xml:space="preserve">. </w:t>
+      </w:r>
+      <w:r>
+        <w:rPr>
+          <w:rFonts w:ascii="Times New Roman" w:hAnsi="Times New Roman" w:cs="Times New Roman"/>
+          <w:color w:val="000000" w:themeColor="text1"/>
+          <w:sz w:val="24"/>
+          <w:szCs w:val="24"/>
+        </w:rPr>
+        <w:t>Regarding a few earlier studies on transformers, the author followed the general principles and experimented with a variety of pre-trained transformer models in order to determine which performs the best.</w:t>
+      </w:r>
+      <w:r>
+        <w:rPr>
+          <w:rFonts w:ascii="Times New Roman" w:hAnsi="Times New Roman" w:cs="Times New Roman"/>
+          <w:color w:val="auto"/>
+          <w:sz w:val="24"/>
+          <w:szCs w:val="24"/>
+        </w:rPr>
+        <w:t xml:space="preserve"> </w:t>
+      </w:r>
+      <w:r>
+        <w:rPr>
+          <w:rFonts w:ascii="Times New Roman" w:hAnsi="Times New Roman" w:cs="Times New Roman"/>
+          <w:color w:val="auto"/>
+          <w:sz w:val="24"/>
+          <w:szCs w:val="24"/>
+        </w:rPr>
+        <w:fldChar w:fldCharType="begin"/>
+      </w:r>
+      <w:r>
+        <w:rPr>
+          <w:rFonts w:ascii="Times New Roman" w:hAnsi="Times New Roman" w:cs="Times New Roman"/>
+          <w:color w:val="auto"/>
+          <w:sz w:val="24"/>
+          <w:szCs w:val="24"/>
+        </w:rPr>
+        <w:instrText xml:space="preserve"> ADDIN ZOTERO_ITEM CSL_CITATION {"citationID":"fOAfhEob","properties":{"formattedCitation":"(Gupta et al., 2021)","plainCitation":"(Gupta et al., 2021)","noteIndex":0},"citationItems":[{"id":6,"uris":["http://zotero.org/users/local/70QdCwYM/items/YPPHASDM"],"itemData":{"id":6,"type":"article-journal","container-title":"ArXiv","title":"Automated News Summarization Using Transformers","volume":"abs/2108.01064","author":[{"family":"Gupta","given":"Anushka"},{"family":"Chugh","given":"Diksha"},{"literal":"Anjum"},{"family":"Katarya","given":"Rahul"}],"issued":{"date-parts":[["2021"]]}}}],"schema":"https://github.com/citation-style-language/schema/raw/master/csl-citation.json"} </w:instrText>
+      </w:r>
+      <w:r>
+        <w:rPr>
+          <w:rFonts w:ascii="Times New Roman" w:hAnsi="Times New Roman" w:cs="Times New Roman"/>
+          <w:color w:val="auto"/>
+          <w:sz w:val="24"/>
+          <w:szCs w:val="24"/>
+        </w:rPr>
+        <w:fldChar w:fldCharType="separate"/>
+      </w:r>
+      <w:r>
+        <w:rPr>
+          <w:rFonts w:ascii="Times New Roman" w:hAnsi="Times New Roman" w:cs="Times New Roman"/>
+          <w:color w:val="auto"/>
+          <w:sz w:val="24"/>
+        </w:rPr>
+        <w:t>(Gupta et al., 2021)</w:t>
+      </w:r>
+      <w:r>
+        <w:rPr>
+          <w:rFonts w:ascii="Times New Roman" w:hAnsi="Times New Roman" w:cs="Times New Roman"/>
+          <w:color w:val="auto"/>
+          <w:sz w:val="24"/>
+          <w:szCs w:val="24"/>
+        </w:rPr>
+        <w:fldChar w:fldCharType="end"/>
+      </w:r>
+      <w:r>
+        <w:rPr>
+          <w:rFonts w:ascii="Times New Roman" w:hAnsi="Times New Roman" w:cs="Times New Roman"/>
+          <w:color w:val="auto"/>
+          <w:sz w:val="24"/>
+          <w:szCs w:val="24"/>
+        </w:rPr>
+        <w:t xml:space="preserve">. </w:t>
+      </w:r>
+      <w:r>
+        <w:rPr>
+          <w:rFonts w:ascii="Times New Roman" w:hAnsi="Times New Roman" w:cs="Times New Roman"/>
+          <w:color w:val="auto"/>
+          <w:sz w:val="24"/>
+          <w:szCs w:val="24"/>
+        </w:rPr>
+        <w:t>The same process will be followed in this project, but the phase for tweaking the hyperparameters will be included as an extra step.</w:t>
       </w:r>
     </w:p>
     <w:p>
@@ -13020,18 +13013,193 @@
         <w:spacing w:line="360" w:lineRule="auto"/>
         <w:jc w:val="both"/>
         <w:rPr>
-          <w:color w:val="000000" w:themeColor="text1"/>
-        </w:rPr>
-      </w:pPr>
+          <w:rFonts w:ascii="Times New Roman" w:hAnsi="Times New Roman" w:cs="Times New Roman"/>
+          <w:b/>
+          <w:color w:val="000000" w:themeColor="text1"/>
+          <w:sz w:val="28"/>
+          <w:szCs w:val="28"/>
+        </w:rPr>
+      </w:pPr>
+      <w:r>
+        <w:rPr>
+          <w:rFonts w:ascii="Times New Roman" w:hAnsi="Times New Roman" w:cs="Times New Roman"/>
+          <w:b/>
+          <w:noProof/>
+          <w:color w:val="000000" w:themeColor="text1"/>
+          <w:sz w:val="28"/>
+          <w:szCs w:val="28"/>
+        </w:rPr>
+        <w:drawing>
+          <wp:inline distT="0" distB="0" distL="0" distR="0" wp14:anchorId="626D90F7" wp14:editId="4BA37B86">
+            <wp:extent cx="5486400" cy="1162050"/>
+            <wp:effectExtent l="0" t="0" r="0" b="0"/>
+            <wp:docPr id="7" name="Picture 7"/>
+            <wp:cNvGraphicFramePr>
+              <a:graphicFrameLocks xmlns:a="http://schemas.openxmlformats.org/drawingml/2006/main" noChangeAspect="1"/>
+            </wp:cNvGraphicFramePr>
+            <a:graphic xmlns:a="http://schemas.openxmlformats.org/drawingml/2006/main">
+              <a:graphicData uri="http://schemas.openxmlformats.org/drawingml/2006/picture">
+                <pic:pic xmlns:pic="http://schemas.openxmlformats.org/drawingml/2006/picture">
+                  <pic:nvPicPr>
+                    <pic:cNvPr id="0" name="Picture 5"/>
+                    <pic:cNvPicPr>
+                      <a:picLocks noChangeAspect="1" noChangeArrowheads="1"/>
+                    </pic:cNvPicPr>
+                  </pic:nvPicPr>
+                  <pic:blipFill>
+                    <a:blip r:embed="rId11">
+                      <a:extLst>
+                        <a:ext uri="{28A0092B-C50C-407E-A947-70E740481C1C}">
+                          <a14:useLocalDpi xmlns:a14="http://schemas.microsoft.com/office/drawing/2010/main" val="0"/>
+                        </a:ext>
+                      </a:extLst>
+                    </a:blip>
+                    <a:srcRect/>
+                    <a:stretch>
+                      <a:fillRect/>
+                    </a:stretch>
+                  </pic:blipFill>
+                  <pic:spPr bwMode="auto">
+                    <a:xfrm>
+                      <a:off x="0" y="0"/>
+                      <a:ext cx="5486400" cy="1162050"/>
+                    </a:xfrm>
+                    <a:prstGeom prst="rect">
+                      <a:avLst/>
+                    </a:prstGeom>
+                    <a:noFill/>
+                    <a:ln>
+                      <a:noFill/>
+                    </a:ln>
+                  </pic:spPr>
+                </pic:pic>
+              </a:graphicData>
+            </a:graphic>
+          </wp:inline>
+        </w:drawing>
+      </w:r>
+    </w:p>
+    <w:p>
+      <w:pPr>
+        <w:spacing w:line="360" w:lineRule="auto"/>
+        <w:jc w:val="center"/>
+        <w:rPr>
+          <w:rFonts w:ascii="Times New Roman" w:hAnsi="Times New Roman" w:cs="Times New Roman"/>
+          <w:i/>
+          <w:color w:val="000000" w:themeColor="text1"/>
+          <w:sz w:val="24"/>
+          <w:szCs w:val="24"/>
+        </w:rPr>
+      </w:pPr>
+      <w:r>
+        <w:rPr>
+          <w:rFonts w:ascii="Times New Roman" w:hAnsi="Times New Roman" w:cs="Times New Roman"/>
+          <w:i/>
+          <w:color w:val="000000" w:themeColor="text1"/>
+          <w:sz w:val="24"/>
+          <w:szCs w:val="24"/>
+        </w:rPr>
+        <w:t xml:space="preserve">Figure 13.4.1: </w:t>
+      </w:r>
+      <w:r>
+        <w:rPr>
+          <w:rFonts w:ascii="Times New Roman" w:hAnsi="Times New Roman" w:cs="Times New Roman"/>
+          <w:i/>
+          <w:color w:val="000000" w:themeColor="text1"/>
+          <w:sz w:val="24"/>
+          <w:szCs w:val="24"/>
+        </w:rPr>
+        <w:t xml:space="preserve">Summarization </w:t>
+      </w:r>
+      <w:r>
+        <w:rPr>
+          <w:rFonts w:ascii="Times New Roman" w:hAnsi="Times New Roman" w:cs="Times New Roman"/>
+          <w:i/>
+          <w:color w:val="auto"/>
+          <w:sz w:val="24"/>
+          <w:szCs w:val="24"/>
+        </w:rPr>
+        <w:t>model</w:t>
+      </w:r>
+      <w:r>
+        <w:rPr>
+          <w:rFonts w:ascii="Times New Roman" w:hAnsi="Times New Roman" w:cs="Times New Roman"/>
+          <w:i/>
+          <w:color w:val="auto"/>
+          <w:sz w:val="24"/>
+          <w:szCs w:val="24"/>
+        </w:rPr>
+        <w:t xml:space="preserve"> creation flow</w:t>
+      </w:r>
+      <w:r>
+        <w:rPr>
+          <w:rFonts w:ascii="Times New Roman" w:hAnsi="Times New Roman" w:cs="Times New Roman"/>
+          <w:i/>
+          <w:color w:val="auto"/>
+          <w:sz w:val="24"/>
+          <w:szCs w:val="24"/>
+          <w:shd w:val="clear" w:color="auto" w:fill="FFFFFF"/>
+        </w:rPr>
+        <w:t> </w:t>
+      </w:r>
+      <w:r>
+        <w:rPr>
+          <w:rFonts w:ascii="Times New Roman" w:hAnsi="Times New Roman" w:cs="Times New Roman"/>
+          <w:i/>
+          <w:color w:val="auto"/>
+          <w:sz w:val="24"/>
+          <w:szCs w:val="24"/>
+          <w:shd w:val="clear" w:color="auto" w:fill="FFFFFF"/>
+        </w:rPr>
+        <w:t>(</w:t>
+      </w:r>
+      <w:proofErr w:type="spellStart"/>
+      <w:r>
+        <w:rPr>
+          <w:rFonts w:ascii="Times New Roman" w:hAnsi="Times New Roman" w:cs="Times New Roman"/>
+          <w:i/>
+          <w:color w:val="auto"/>
+          <w:sz w:val="24"/>
+          <w:szCs w:val="24"/>
+          <w:shd w:val="clear" w:color="auto" w:fill="FFFFFF"/>
+        </w:rPr>
+        <w:t>patel</w:t>
+      </w:r>
+      <w:proofErr w:type="spellEnd"/>
+      <w:r>
+        <w:rPr>
+          <w:rFonts w:ascii="Times New Roman" w:hAnsi="Times New Roman" w:cs="Times New Roman"/>
+          <w:i/>
+          <w:color w:val="auto"/>
+          <w:sz w:val="24"/>
+          <w:szCs w:val="24"/>
+          <w:shd w:val="clear" w:color="auto" w:fill="FFFFFF"/>
+        </w:rPr>
+        <w:t>, 2022)</w:t>
+      </w:r>
     </w:p>
     <w:p>
       <w:pPr>
         <w:spacing w:line="360" w:lineRule="auto"/>
         <w:jc w:val="both"/>
         <w:rPr>
-          <w:color w:val="000000" w:themeColor="text1"/>
-        </w:rPr>
-      </w:pPr>
+          <w:rFonts w:ascii="Times New Roman" w:hAnsi="Times New Roman" w:cs="Times New Roman"/>
+          <w:b/>
+          <w:color w:val="000000" w:themeColor="text1"/>
+          <w:sz w:val="24"/>
+          <w:szCs w:val="28"/>
+        </w:rPr>
+      </w:pPr>
+      <w:r>
+        <w:rPr>
+          <w:rFonts w:ascii="Times New Roman" w:hAnsi="Times New Roman" w:cs="Times New Roman"/>
+          <w:b/>
+          <w:color w:val="000000" w:themeColor="text1"/>
+          <w:sz w:val="24"/>
+          <w:szCs w:val="28"/>
+        </w:rPr>
+        <w:t xml:space="preserve">13.4.1 Data Gathering </w:t>
+      </w:r>
     </w:p>
     <w:p>
       <w:pPr>
@@ -13039,6 +13207,1270 @@
         <w:jc w:val="both"/>
         <w:rPr>
           <w:rFonts w:ascii="Times New Roman" w:hAnsi="Times New Roman" w:cs="Times New Roman"/>
+          <w:color w:val="000000" w:themeColor="text1"/>
+          <w:sz w:val="24"/>
+          <w:szCs w:val="28"/>
+        </w:rPr>
+      </w:pPr>
+      <w:r>
+        <w:rPr>
+          <w:rFonts w:ascii="Times New Roman" w:hAnsi="Times New Roman" w:cs="Times New Roman"/>
+          <w:color w:val="000000" w:themeColor="text1"/>
+          <w:sz w:val="24"/>
+          <w:szCs w:val="28"/>
+        </w:rPr>
+        <w:t xml:space="preserve">Data gathering techniques often fall into one of two categories: primary or secondary. In contrast to secondary data collecting methods, which use data that has already been </w:t>
+      </w:r>
+      <w:r>
+        <w:rPr>
+          <w:rFonts w:ascii="Times New Roman" w:hAnsi="Times New Roman" w:cs="Times New Roman"/>
+          <w:color w:val="auto"/>
+          <w:sz w:val="24"/>
+          <w:szCs w:val="24"/>
+        </w:rPr>
+        <w:t>gathered, primary data refers to information that was obtained directly by the researcher</w:t>
+      </w:r>
+      <w:r>
+        <w:rPr>
+          <w:rFonts w:ascii="Times New Roman" w:hAnsi="Times New Roman" w:cs="Times New Roman"/>
+          <w:color w:val="auto"/>
+          <w:sz w:val="24"/>
+          <w:szCs w:val="24"/>
+        </w:rPr>
+        <w:t xml:space="preserve"> </w:t>
+      </w:r>
+      <w:r>
+        <w:rPr>
+          <w:rFonts w:ascii="Times New Roman" w:hAnsi="Times New Roman" w:cs="Times New Roman"/>
+          <w:color w:val="auto"/>
+          <w:sz w:val="24"/>
+          <w:szCs w:val="24"/>
+          <w:shd w:val="clear" w:color="auto" w:fill="FFFFFF"/>
+        </w:rPr>
+        <w:t>(Wagh, 2022)</w:t>
+      </w:r>
+      <w:r>
+        <w:rPr>
+          <w:rFonts w:ascii="Times New Roman" w:hAnsi="Times New Roman" w:cs="Times New Roman"/>
+          <w:color w:val="auto"/>
+          <w:sz w:val="24"/>
+          <w:szCs w:val="24"/>
+        </w:rPr>
+        <w:t>.</w:t>
+      </w:r>
+      <w:r>
+        <w:rPr>
+          <w:rFonts w:ascii="Times New Roman" w:hAnsi="Times New Roman" w:cs="Times New Roman"/>
+          <w:color w:val="auto"/>
+          <w:sz w:val="24"/>
+          <w:szCs w:val="24"/>
+        </w:rPr>
+        <w:t xml:space="preserve"> </w:t>
+      </w:r>
+      <w:r>
+        <w:rPr>
+          <w:rFonts w:ascii="Times New Roman" w:hAnsi="Times New Roman" w:cs="Times New Roman"/>
+          <w:color w:val="auto"/>
+          <w:sz w:val="24"/>
+          <w:szCs w:val="24"/>
+        </w:rPr>
+        <w:t>Secondary data gathering is the method utilized in this project</w:t>
+      </w:r>
+      <w:r>
+        <w:rPr>
+          <w:rFonts w:ascii="Times New Roman" w:hAnsi="Times New Roman" w:cs="Times New Roman"/>
+          <w:color w:val="auto"/>
+          <w:sz w:val="24"/>
+          <w:szCs w:val="24"/>
+        </w:rPr>
+        <w:t>.</w:t>
+      </w:r>
+    </w:p>
+    <w:p>
+      <w:pPr>
+        <w:spacing w:line="360" w:lineRule="auto"/>
+        <w:jc w:val="both"/>
+        <w:rPr>
+          <w:rFonts w:ascii="Times New Roman" w:hAnsi="Times New Roman" w:cs="Times New Roman"/>
+          <w:b/>
+          <w:color w:val="000000" w:themeColor="text1"/>
+          <w:sz w:val="24"/>
+          <w:szCs w:val="28"/>
+        </w:rPr>
+      </w:pPr>
+    </w:p>
+    <w:p>
+      <w:pPr>
+        <w:spacing w:line="360" w:lineRule="auto"/>
+        <w:jc w:val="both"/>
+        <w:rPr>
+          <w:rFonts w:ascii="Times New Roman" w:hAnsi="Times New Roman" w:cs="Times New Roman"/>
+          <w:b/>
+          <w:color w:val="000000" w:themeColor="text1"/>
+          <w:sz w:val="24"/>
+          <w:szCs w:val="28"/>
+        </w:rPr>
+      </w:pPr>
+    </w:p>
+    <w:p>
+      <w:pPr>
+        <w:spacing w:line="360" w:lineRule="auto"/>
+        <w:jc w:val="both"/>
+        <w:rPr>
+          <w:rFonts w:ascii="Times New Roman" w:hAnsi="Times New Roman" w:cs="Times New Roman"/>
+          <w:b/>
+          <w:color w:val="000000" w:themeColor="text1"/>
+          <w:sz w:val="24"/>
+          <w:szCs w:val="28"/>
+        </w:rPr>
+      </w:pPr>
+    </w:p>
+    <w:p>
+      <w:pPr>
+        <w:spacing w:line="360" w:lineRule="auto"/>
+        <w:jc w:val="both"/>
+        <w:rPr>
+          <w:rFonts w:ascii="Times New Roman" w:hAnsi="Times New Roman" w:cs="Times New Roman"/>
+          <w:b/>
+          <w:color w:val="000000" w:themeColor="text1"/>
+          <w:sz w:val="24"/>
+          <w:szCs w:val="28"/>
+        </w:rPr>
+      </w:pPr>
+      <w:r>
+        <w:rPr>
+          <w:rFonts w:ascii="Times New Roman" w:hAnsi="Times New Roman" w:cs="Times New Roman"/>
+          <w:b/>
+          <w:color w:val="000000" w:themeColor="text1"/>
+          <w:sz w:val="24"/>
+          <w:szCs w:val="28"/>
+        </w:rPr>
+        <w:lastRenderedPageBreak/>
+        <w:t>13.4.</w:t>
+      </w:r>
+      <w:r>
+        <w:rPr>
+          <w:rFonts w:ascii="Times New Roman" w:hAnsi="Times New Roman" w:cs="Times New Roman"/>
+          <w:b/>
+          <w:color w:val="000000" w:themeColor="text1"/>
+          <w:sz w:val="24"/>
+          <w:szCs w:val="28"/>
+        </w:rPr>
+        <w:t>2</w:t>
+      </w:r>
+      <w:r>
+        <w:rPr>
+          <w:rFonts w:ascii="Times New Roman" w:hAnsi="Times New Roman" w:cs="Times New Roman"/>
+          <w:b/>
+          <w:color w:val="000000" w:themeColor="text1"/>
+          <w:sz w:val="24"/>
+          <w:szCs w:val="28"/>
+        </w:rPr>
+        <w:t>.</w:t>
+      </w:r>
+      <w:r>
+        <w:rPr>
+          <w:rFonts w:ascii="Times New Roman" w:hAnsi="Times New Roman" w:cs="Times New Roman"/>
+          <w:b/>
+          <w:color w:val="000000" w:themeColor="text1"/>
+          <w:sz w:val="24"/>
+          <w:szCs w:val="28"/>
+        </w:rPr>
+        <w:t xml:space="preserve"> Data </w:t>
+      </w:r>
+      <w:r>
+        <w:rPr>
+          <w:rFonts w:ascii="Times New Roman" w:hAnsi="Times New Roman" w:cs="Times New Roman"/>
+          <w:b/>
+          <w:color w:val="000000" w:themeColor="text1"/>
+          <w:sz w:val="24"/>
+          <w:szCs w:val="28"/>
+        </w:rPr>
+        <w:t>Preparation</w:t>
+      </w:r>
+    </w:p>
+    <w:p>
+      <w:pPr>
+        <w:spacing w:line="360" w:lineRule="auto"/>
+        <w:jc w:val="both"/>
+        <w:rPr>
+          <w:rFonts w:ascii="Times New Roman" w:hAnsi="Times New Roman" w:cs="Times New Roman"/>
+          <w:color w:val="000000" w:themeColor="text1"/>
+          <w:sz w:val="24"/>
+          <w:szCs w:val="28"/>
+        </w:rPr>
+      </w:pPr>
+      <w:r>
+        <w:rPr>
+          <w:rFonts w:ascii="Times New Roman" w:hAnsi="Times New Roman" w:cs="Times New Roman"/>
+          <w:color w:val="000000" w:themeColor="text1"/>
+          <w:sz w:val="24"/>
+          <w:szCs w:val="28"/>
+        </w:rPr>
+        <w:t>This step, often referred to as data preprocessing, involves preparing the data before it is subjected to the training processing by using a series of techniques as follows:</w:t>
+      </w:r>
+      <w:r>
+        <w:rPr>
+          <w:rFonts w:ascii="Times New Roman" w:hAnsi="Times New Roman" w:cs="Times New Roman"/>
+          <w:color w:val="000000" w:themeColor="text1"/>
+          <w:sz w:val="24"/>
+          <w:szCs w:val="28"/>
+        </w:rPr>
+        <w:t xml:space="preserve"> </w:t>
+      </w:r>
+    </w:p>
+    <w:p>
+      <w:pPr>
+        <w:pStyle w:val="ListParagraph"/>
+        <w:numPr>
+          <w:ilvl w:val="0"/>
+          <w:numId w:val="28"/>
+        </w:numPr>
+        <w:spacing w:line="360" w:lineRule="auto"/>
+        <w:jc w:val="both"/>
+        <w:rPr>
+          <w:rFonts w:ascii="Times New Roman" w:hAnsi="Times New Roman" w:cs="Times New Roman"/>
+          <w:color w:val="000000" w:themeColor="text1"/>
+          <w:sz w:val="24"/>
+          <w:szCs w:val="28"/>
+        </w:rPr>
+      </w:pPr>
+      <w:r>
+        <w:rPr>
+          <w:rFonts w:ascii="Times New Roman" w:hAnsi="Times New Roman" w:cs="Times New Roman"/>
+          <w:b/>
+          <w:i/>
+          <w:color w:val="000000" w:themeColor="text1"/>
+          <w:sz w:val="24"/>
+          <w:szCs w:val="28"/>
+        </w:rPr>
+        <w:t>Lower casing</w:t>
+      </w:r>
+      <w:r>
+        <w:rPr>
+          <w:rFonts w:ascii="Times New Roman" w:hAnsi="Times New Roman" w:cs="Times New Roman"/>
+          <w:color w:val="000000" w:themeColor="text1"/>
+          <w:sz w:val="24"/>
+          <w:szCs w:val="28"/>
+        </w:rPr>
+        <w:t>: C</w:t>
+      </w:r>
+      <w:r>
+        <w:rPr>
+          <w:rFonts w:ascii="Times New Roman" w:hAnsi="Times New Roman" w:cs="Times New Roman"/>
+          <w:color w:val="000000" w:themeColor="text1"/>
+          <w:sz w:val="24"/>
+          <w:szCs w:val="28"/>
+        </w:rPr>
+        <w:t>reating a common casing out of every text context</w:t>
+      </w:r>
+      <w:r>
+        <w:rPr>
+          <w:rFonts w:ascii="Times New Roman" w:hAnsi="Times New Roman" w:cs="Times New Roman"/>
+          <w:color w:val="000000" w:themeColor="text1"/>
+          <w:sz w:val="24"/>
+          <w:szCs w:val="28"/>
+        </w:rPr>
+        <w:t>.</w:t>
+      </w:r>
+    </w:p>
+    <w:p>
+      <w:pPr>
+        <w:pStyle w:val="ListParagraph"/>
+        <w:numPr>
+          <w:ilvl w:val="0"/>
+          <w:numId w:val="28"/>
+        </w:numPr>
+        <w:spacing w:line="360" w:lineRule="auto"/>
+        <w:jc w:val="both"/>
+        <w:rPr>
+          <w:rFonts w:ascii="Times New Roman" w:hAnsi="Times New Roman" w:cs="Times New Roman"/>
+          <w:color w:val="000000" w:themeColor="text1"/>
+          <w:sz w:val="24"/>
+          <w:szCs w:val="28"/>
+        </w:rPr>
+      </w:pPr>
+      <w:r>
+        <w:rPr>
+          <w:rFonts w:ascii="Times New Roman" w:hAnsi="Times New Roman" w:cs="Times New Roman"/>
+          <w:b/>
+          <w:i/>
+          <w:color w:val="000000" w:themeColor="text1"/>
+          <w:sz w:val="24"/>
+          <w:szCs w:val="28"/>
+        </w:rPr>
+        <w:t>Punctuation removal</w:t>
+      </w:r>
+      <w:r>
+        <w:rPr>
+          <w:rFonts w:ascii="Times New Roman" w:hAnsi="Times New Roman" w:cs="Times New Roman"/>
+          <w:color w:val="000000" w:themeColor="text1"/>
+          <w:sz w:val="24"/>
+          <w:szCs w:val="28"/>
+        </w:rPr>
+        <w:t xml:space="preserve">: </w:t>
+      </w:r>
+      <w:r>
+        <w:rPr>
+          <w:rFonts w:ascii="Times New Roman" w:hAnsi="Times New Roman" w:cs="Times New Roman"/>
+          <w:color w:val="000000" w:themeColor="text1"/>
+          <w:sz w:val="24"/>
+          <w:szCs w:val="28"/>
+        </w:rPr>
+        <w:t xml:space="preserve">Remove any characters that don't have significant </w:t>
+      </w:r>
+      <w:r>
+        <w:rPr>
+          <w:rFonts w:ascii="Times New Roman" w:hAnsi="Times New Roman" w:cs="Times New Roman"/>
+          <w:color w:val="000000" w:themeColor="text1"/>
+          <w:sz w:val="24"/>
+          <w:szCs w:val="28"/>
+        </w:rPr>
+        <w:t>meaning.</w:t>
+      </w:r>
+    </w:p>
+    <w:p>
+      <w:pPr>
+        <w:pStyle w:val="ListParagraph"/>
+        <w:numPr>
+          <w:ilvl w:val="0"/>
+          <w:numId w:val="28"/>
+        </w:numPr>
+        <w:spacing w:line="360" w:lineRule="auto"/>
+        <w:jc w:val="both"/>
+        <w:rPr>
+          <w:rFonts w:ascii="Times New Roman" w:hAnsi="Times New Roman" w:cs="Times New Roman"/>
+          <w:color w:val="000000" w:themeColor="text1"/>
+          <w:sz w:val="24"/>
+          <w:szCs w:val="28"/>
+        </w:rPr>
+      </w:pPr>
+      <w:r>
+        <w:rPr>
+          <w:rFonts w:ascii="Times New Roman" w:hAnsi="Times New Roman" w:cs="Times New Roman"/>
+          <w:b/>
+          <w:i/>
+          <w:color w:val="000000" w:themeColor="text1"/>
+          <w:sz w:val="24"/>
+          <w:szCs w:val="28"/>
+        </w:rPr>
+        <w:t>Stopwords removal</w:t>
+      </w:r>
+      <w:r>
+        <w:rPr>
+          <w:rFonts w:ascii="Times New Roman" w:hAnsi="Times New Roman" w:cs="Times New Roman"/>
+          <w:color w:val="000000" w:themeColor="text1"/>
+          <w:sz w:val="24"/>
+          <w:szCs w:val="28"/>
+        </w:rPr>
+        <w:t xml:space="preserve">: </w:t>
+      </w:r>
+      <w:r>
+        <w:rPr>
+          <w:rFonts w:ascii="Times New Roman" w:hAnsi="Times New Roman" w:cs="Times New Roman"/>
+          <w:color w:val="000000" w:themeColor="text1"/>
+          <w:sz w:val="24"/>
+          <w:szCs w:val="28"/>
+        </w:rPr>
+        <w:t>Elimination of terms that are used frequently but don't add much sense to the context, such "the" and "a"</w:t>
+      </w:r>
+      <w:r>
+        <w:rPr>
+          <w:rFonts w:ascii="Times New Roman" w:hAnsi="Times New Roman" w:cs="Times New Roman"/>
+          <w:color w:val="000000" w:themeColor="text1"/>
+          <w:sz w:val="24"/>
+          <w:szCs w:val="28"/>
+        </w:rPr>
+        <w:t>.</w:t>
+      </w:r>
+    </w:p>
+    <w:p>
+      <w:pPr>
+        <w:pStyle w:val="ListParagraph"/>
+        <w:numPr>
+          <w:ilvl w:val="0"/>
+          <w:numId w:val="28"/>
+        </w:numPr>
+        <w:spacing w:line="360" w:lineRule="auto"/>
+        <w:jc w:val="both"/>
+        <w:rPr>
+          <w:rFonts w:ascii="Times New Roman" w:hAnsi="Times New Roman" w:cs="Times New Roman"/>
+          <w:color w:val="000000" w:themeColor="text1"/>
+          <w:sz w:val="24"/>
+          <w:szCs w:val="28"/>
+        </w:rPr>
+      </w:pPr>
+      <w:r>
+        <w:rPr>
+          <w:rFonts w:ascii="Times New Roman" w:hAnsi="Times New Roman" w:cs="Times New Roman"/>
+          <w:b/>
+          <w:i/>
+          <w:color w:val="000000" w:themeColor="text1"/>
+          <w:sz w:val="24"/>
+          <w:szCs w:val="28"/>
+        </w:rPr>
+        <w:t>Contraction mapping</w:t>
+      </w:r>
+      <w:r>
+        <w:rPr>
+          <w:rFonts w:ascii="Times New Roman" w:hAnsi="Times New Roman" w:cs="Times New Roman"/>
+          <w:color w:val="000000" w:themeColor="text1"/>
+          <w:sz w:val="24"/>
+          <w:szCs w:val="28"/>
+        </w:rPr>
+        <w:t xml:space="preserve">: </w:t>
+      </w:r>
+      <w:r>
+        <w:rPr>
+          <w:rFonts w:ascii="Times New Roman" w:hAnsi="Times New Roman" w:cs="Times New Roman"/>
+          <w:color w:val="000000" w:themeColor="text1"/>
+          <w:sz w:val="24"/>
+          <w:szCs w:val="28"/>
+        </w:rPr>
+        <w:t>Adding more detail to abbreviated words like "don't" into "do not"</w:t>
+      </w:r>
+      <w:r>
+        <w:rPr>
+          <w:rFonts w:ascii="Times New Roman" w:hAnsi="Times New Roman" w:cs="Times New Roman"/>
+          <w:color w:val="000000" w:themeColor="text1"/>
+          <w:sz w:val="24"/>
+          <w:szCs w:val="28"/>
+        </w:rPr>
+        <w:t>.</w:t>
+      </w:r>
+    </w:p>
+    <w:p>
+      <w:pPr>
+        <w:pStyle w:val="ListParagraph"/>
+        <w:numPr>
+          <w:ilvl w:val="0"/>
+          <w:numId w:val="28"/>
+        </w:numPr>
+        <w:spacing w:line="360" w:lineRule="auto"/>
+        <w:jc w:val="both"/>
+        <w:rPr>
+          <w:rFonts w:ascii="Times New Roman" w:hAnsi="Times New Roman" w:cs="Times New Roman"/>
+          <w:color w:val="000000" w:themeColor="text1"/>
+          <w:sz w:val="24"/>
+          <w:szCs w:val="28"/>
+        </w:rPr>
+      </w:pPr>
+      <w:r>
+        <w:rPr>
+          <w:rFonts w:ascii="Times New Roman" w:hAnsi="Times New Roman" w:cs="Times New Roman"/>
+          <w:b/>
+          <w:i/>
+          <w:color w:val="000000" w:themeColor="text1"/>
+          <w:sz w:val="24"/>
+          <w:szCs w:val="28"/>
+        </w:rPr>
+        <w:t>Stemming</w:t>
+      </w:r>
+      <w:r>
+        <w:rPr>
+          <w:rFonts w:ascii="Times New Roman" w:hAnsi="Times New Roman" w:cs="Times New Roman"/>
+          <w:color w:val="000000" w:themeColor="text1"/>
+          <w:sz w:val="24"/>
+          <w:szCs w:val="28"/>
+        </w:rPr>
+        <w:t xml:space="preserve">: </w:t>
+      </w:r>
+      <w:r>
+        <w:rPr>
+          <w:rFonts w:ascii="Times New Roman" w:hAnsi="Times New Roman" w:cs="Times New Roman"/>
+          <w:color w:val="000000" w:themeColor="text1"/>
+          <w:sz w:val="24"/>
+          <w:szCs w:val="28"/>
+        </w:rPr>
+        <w:t>A method</w:t>
+      </w:r>
+      <w:r>
+        <w:rPr>
+          <w:rFonts w:ascii="Times New Roman" w:hAnsi="Times New Roman" w:cs="Times New Roman"/>
+          <w:color w:val="000000" w:themeColor="text1"/>
+          <w:sz w:val="24"/>
+          <w:szCs w:val="28"/>
+        </w:rPr>
+        <w:t xml:space="preserve"> of reducing a word to its word stem</w:t>
+      </w:r>
+      <w:r>
+        <w:rPr>
+          <w:rFonts w:ascii="Times New Roman" w:hAnsi="Times New Roman" w:cs="Times New Roman"/>
+          <w:color w:val="000000" w:themeColor="text1"/>
+          <w:sz w:val="24"/>
+          <w:szCs w:val="28"/>
+        </w:rPr>
+        <w:t>.</w:t>
+      </w:r>
+    </w:p>
+    <w:p>
+      <w:pPr>
+        <w:pStyle w:val="ListParagraph"/>
+        <w:numPr>
+          <w:ilvl w:val="0"/>
+          <w:numId w:val="28"/>
+        </w:numPr>
+        <w:spacing w:line="360" w:lineRule="auto"/>
+        <w:jc w:val="both"/>
+        <w:rPr>
+          <w:rFonts w:ascii="Times New Roman" w:hAnsi="Times New Roman" w:cs="Times New Roman"/>
+          <w:color w:val="000000" w:themeColor="text1"/>
+          <w:sz w:val="24"/>
+          <w:szCs w:val="28"/>
+        </w:rPr>
+      </w:pPr>
+      <w:r>
+        <w:rPr>
+          <w:rFonts w:ascii="Times New Roman" w:hAnsi="Times New Roman" w:cs="Times New Roman"/>
+          <w:b/>
+          <w:i/>
+          <w:color w:val="000000" w:themeColor="text1"/>
+          <w:sz w:val="24"/>
+          <w:szCs w:val="28"/>
+        </w:rPr>
+        <w:t>Lemmatization</w:t>
+      </w:r>
+      <w:r>
+        <w:rPr>
+          <w:rFonts w:ascii="Times New Roman" w:hAnsi="Times New Roman" w:cs="Times New Roman"/>
+          <w:color w:val="000000" w:themeColor="text1"/>
+          <w:sz w:val="24"/>
+          <w:szCs w:val="28"/>
+        </w:rPr>
+        <w:t>: Grouping different inflected of words into the root form.</w:t>
+      </w:r>
+    </w:p>
+    <w:p>
+      <w:pPr>
+        <w:spacing w:line="360" w:lineRule="auto"/>
+        <w:jc w:val="both"/>
+        <w:rPr>
+          <w:rFonts w:ascii="Times New Roman" w:hAnsi="Times New Roman" w:cs="Times New Roman"/>
+          <w:b/>
+          <w:color w:val="000000" w:themeColor="text1"/>
+          <w:sz w:val="24"/>
+          <w:szCs w:val="28"/>
+        </w:rPr>
+      </w:pPr>
+      <w:r>
+        <w:rPr>
+          <w:rFonts w:ascii="Times New Roman" w:hAnsi="Times New Roman" w:cs="Times New Roman"/>
+          <w:b/>
+          <w:color w:val="000000" w:themeColor="text1"/>
+          <w:sz w:val="24"/>
+          <w:szCs w:val="28"/>
+        </w:rPr>
+        <w:t>13.4.</w:t>
+      </w:r>
+      <w:r>
+        <w:rPr>
+          <w:rFonts w:ascii="Times New Roman" w:hAnsi="Times New Roman" w:cs="Times New Roman"/>
+          <w:b/>
+          <w:color w:val="000000" w:themeColor="text1"/>
+          <w:sz w:val="24"/>
+          <w:szCs w:val="28"/>
+        </w:rPr>
+        <w:t>3</w:t>
+      </w:r>
+      <w:r>
+        <w:rPr>
+          <w:rFonts w:ascii="Times New Roman" w:hAnsi="Times New Roman" w:cs="Times New Roman"/>
+          <w:b/>
+          <w:color w:val="000000" w:themeColor="text1"/>
+          <w:sz w:val="24"/>
+          <w:szCs w:val="28"/>
+        </w:rPr>
+        <w:t>.</w:t>
+      </w:r>
+      <w:r>
+        <w:rPr>
+          <w:rFonts w:ascii="Times New Roman" w:hAnsi="Times New Roman" w:cs="Times New Roman"/>
+          <w:b/>
+          <w:color w:val="000000" w:themeColor="text1"/>
+          <w:sz w:val="24"/>
+          <w:szCs w:val="28"/>
+        </w:rPr>
+        <w:t xml:space="preserve"> Data Analysis</w:t>
+      </w:r>
+    </w:p>
+    <w:p>
+      <w:pPr>
+        <w:spacing w:line="360" w:lineRule="auto"/>
+        <w:jc w:val="both"/>
+        <w:rPr>
+          <w:rFonts w:ascii="Times New Roman" w:hAnsi="Times New Roman" w:cs="Times New Roman"/>
+          <w:color w:val="000000" w:themeColor="text1"/>
+          <w:sz w:val="24"/>
+          <w:szCs w:val="28"/>
+        </w:rPr>
+      </w:pPr>
+      <w:r>
+        <w:rPr>
+          <w:rFonts w:ascii="Times New Roman" w:hAnsi="Times New Roman" w:cs="Times New Roman"/>
+          <w:color w:val="000000" w:themeColor="text1"/>
+          <w:sz w:val="24"/>
+          <w:szCs w:val="28"/>
+        </w:rPr>
+        <w:t>This procedure, also known as data visualization, involves graphically depicting the data (using maps, graphs, and charts) and identifying data patterns.</w:t>
+      </w:r>
+      <w:r>
+        <w:rPr>
+          <w:rFonts w:ascii="Times New Roman" w:hAnsi="Times New Roman" w:cs="Times New Roman"/>
+          <w:color w:val="auto"/>
+          <w:sz w:val="24"/>
+          <w:szCs w:val="28"/>
+        </w:rPr>
+        <w:t xml:space="preserve"> </w:t>
+      </w:r>
+      <w:r>
+        <w:rPr>
+          <w:rFonts w:ascii="Times New Roman" w:hAnsi="Times New Roman" w:cs="Times New Roman"/>
+          <w:color w:val="auto"/>
+          <w:sz w:val="23"/>
+          <w:szCs w:val="23"/>
+          <w:shd w:val="clear" w:color="auto" w:fill="FFFFFF"/>
+        </w:rPr>
+        <w:t>(Analytics Vidhya, 2021)</w:t>
+      </w:r>
+      <w:r>
+        <w:rPr>
+          <w:rFonts w:ascii="Times New Roman" w:hAnsi="Times New Roman" w:cs="Times New Roman"/>
+          <w:color w:val="auto"/>
+          <w:sz w:val="24"/>
+          <w:szCs w:val="28"/>
+        </w:rPr>
+        <w:t>.</w:t>
+      </w:r>
+      <w:r>
+        <w:rPr>
+          <w:rFonts w:ascii="Times New Roman" w:hAnsi="Times New Roman" w:cs="Times New Roman"/>
+          <w:color w:val="auto"/>
+          <w:sz w:val="24"/>
+          <w:szCs w:val="28"/>
+        </w:rPr>
+        <w:t xml:space="preserve"> </w:t>
+      </w:r>
+      <w:r>
+        <w:rPr>
+          <w:rFonts w:ascii="Times New Roman" w:hAnsi="Times New Roman" w:cs="Times New Roman"/>
+          <w:color w:val="auto"/>
+          <w:sz w:val="24"/>
+          <w:szCs w:val="28"/>
+        </w:rPr>
+        <w:t xml:space="preserve">Where necessary, data visualization will be used in this </w:t>
+      </w:r>
+      <w:r>
+        <w:rPr>
+          <w:rFonts w:ascii="Times New Roman" w:hAnsi="Times New Roman" w:cs="Times New Roman"/>
+          <w:color w:val="auto"/>
+          <w:sz w:val="24"/>
+          <w:szCs w:val="28"/>
+        </w:rPr>
+        <w:t>project.</w:t>
+      </w:r>
+    </w:p>
+    <w:p>
+      <w:pPr>
+        <w:spacing w:line="360" w:lineRule="auto"/>
+        <w:jc w:val="both"/>
+        <w:rPr>
+          <w:rFonts w:ascii="Times New Roman" w:hAnsi="Times New Roman" w:cs="Times New Roman"/>
+          <w:b/>
+          <w:color w:val="000000" w:themeColor="text1"/>
+          <w:sz w:val="24"/>
+          <w:szCs w:val="28"/>
+        </w:rPr>
+      </w:pPr>
+      <w:r>
+        <w:rPr>
+          <w:rFonts w:ascii="Times New Roman" w:hAnsi="Times New Roman" w:cs="Times New Roman"/>
+          <w:b/>
+          <w:color w:val="000000" w:themeColor="text1"/>
+          <w:sz w:val="24"/>
+          <w:szCs w:val="28"/>
+        </w:rPr>
+        <w:t>13.4.</w:t>
+      </w:r>
+      <w:r>
+        <w:rPr>
+          <w:rFonts w:ascii="Times New Roman" w:hAnsi="Times New Roman" w:cs="Times New Roman"/>
+          <w:b/>
+          <w:color w:val="000000" w:themeColor="text1"/>
+          <w:sz w:val="24"/>
+          <w:szCs w:val="28"/>
+        </w:rPr>
+        <w:t>4</w:t>
+      </w:r>
+      <w:r>
+        <w:rPr>
+          <w:rFonts w:ascii="Times New Roman" w:hAnsi="Times New Roman" w:cs="Times New Roman"/>
+          <w:b/>
+          <w:color w:val="000000" w:themeColor="text1"/>
+          <w:sz w:val="24"/>
+          <w:szCs w:val="28"/>
+        </w:rPr>
+        <w:t>.</w:t>
+      </w:r>
+      <w:r>
+        <w:rPr>
+          <w:rFonts w:ascii="Times New Roman" w:hAnsi="Times New Roman" w:cs="Times New Roman"/>
+          <w:b/>
+          <w:color w:val="000000" w:themeColor="text1"/>
+          <w:sz w:val="24"/>
+          <w:szCs w:val="28"/>
+        </w:rPr>
+        <w:t xml:space="preserve"> Model Selection and Training</w:t>
+      </w:r>
+    </w:p>
+    <w:p>
+      <w:pPr>
+        <w:spacing w:line="360" w:lineRule="auto"/>
+        <w:jc w:val="both"/>
+        <w:rPr>
+          <w:rFonts w:ascii="Times New Roman" w:hAnsi="Times New Roman" w:cs="Times New Roman"/>
+          <w:color w:val="000000" w:themeColor="text1"/>
+          <w:sz w:val="24"/>
+          <w:szCs w:val="28"/>
+        </w:rPr>
+      </w:pPr>
+      <w:r>
+        <w:rPr>
+          <w:rFonts w:ascii="Times New Roman" w:hAnsi="Times New Roman" w:cs="Times New Roman"/>
+          <w:color w:val="000000" w:themeColor="text1"/>
+          <w:sz w:val="24"/>
+          <w:szCs w:val="28"/>
+        </w:rPr>
+        <w:t>The author will experiment with tuning hyperparameters while utilizing various pretrained model transformer architectures</w:t>
+      </w:r>
+      <w:r>
+        <w:rPr>
+          <w:rFonts w:ascii="Times New Roman" w:hAnsi="Times New Roman" w:cs="Times New Roman"/>
+          <w:color w:val="000000" w:themeColor="text1"/>
+          <w:sz w:val="24"/>
+          <w:szCs w:val="28"/>
+        </w:rPr>
+        <w:t xml:space="preserve">. </w:t>
+      </w:r>
+      <w:r>
+        <w:rPr>
+          <w:rFonts w:ascii="Times New Roman" w:hAnsi="Times New Roman" w:cs="Times New Roman"/>
+          <w:color w:val="000000" w:themeColor="text1"/>
+          <w:sz w:val="24"/>
+          <w:szCs w:val="28"/>
+        </w:rPr>
+        <w:t>This transformer architecture is the optimum option since it dominates the field of natural language processing.</w:t>
+      </w:r>
+      <w:r>
+        <w:rPr>
+          <w:rFonts w:ascii="Times New Roman" w:hAnsi="Times New Roman" w:cs="Times New Roman"/>
+          <w:color w:val="000000" w:themeColor="text1"/>
+          <w:sz w:val="24"/>
+          <w:szCs w:val="28"/>
+        </w:rPr>
+        <w:t xml:space="preserve"> </w:t>
+      </w:r>
+      <w:r>
+        <w:rPr>
+          <w:rFonts w:ascii="Times New Roman" w:hAnsi="Times New Roman" w:cs="Times New Roman"/>
+          <w:color w:val="000000" w:themeColor="text1"/>
+          <w:sz w:val="24"/>
+          <w:szCs w:val="28"/>
+        </w:rPr>
+        <w:t>Using pertained model, the author is able to achieve stronger performanc</w:t>
+      </w:r>
+      <w:r>
+        <w:rPr>
+          <w:rFonts w:ascii="Times New Roman" w:hAnsi="Times New Roman" w:cs="Times New Roman"/>
+          <w:color w:val="auto"/>
+          <w:sz w:val="24"/>
+          <w:szCs w:val="28"/>
+        </w:rPr>
+        <w:t xml:space="preserve">e than creating a model from scratch </w:t>
+      </w:r>
+      <w:r>
+        <w:rPr>
+          <w:rFonts w:ascii="Times New Roman" w:hAnsi="Times New Roman" w:cs="Times New Roman"/>
+          <w:color w:val="auto"/>
+          <w:sz w:val="24"/>
+          <w:szCs w:val="28"/>
+        </w:rPr>
+        <w:t>as a result of their extensive corpus</w:t>
+      </w:r>
+      <w:r>
+        <w:rPr>
+          <w:rFonts w:ascii="Times New Roman" w:hAnsi="Times New Roman" w:cs="Times New Roman"/>
+          <w:color w:val="auto"/>
+          <w:sz w:val="24"/>
+          <w:szCs w:val="28"/>
+        </w:rPr>
+        <w:t xml:space="preserve"> data</w:t>
+      </w:r>
+      <w:r>
+        <w:rPr>
+          <w:rFonts w:ascii="Times New Roman" w:hAnsi="Times New Roman" w:cs="Times New Roman"/>
+          <w:color w:val="auto"/>
+          <w:sz w:val="24"/>
+          <w:szCs w:val="28"/>
+        </w:rPr>
+        <w:t xml:space="preserve"> training</w:t>
+      </w:r>
+      <w:r>
+        <w:rPr>
+          <w:rFonts w:ascii="Times New Roman" w:hAnsi="Times New Roman" w:cs="Times New Roman"/>
+          <w:color w:val="auto"/>
+          <w:sz w:val="24"/>
+          <w:szCs w:val="28"/>
+        </w:rPr>
+        <w:t xml:space="preserve">. </w:t>
+      </w:r>
+      <w:r>
+        <w:rPr>
+          <w:rFonts w:ascii="Times New Roman" w:hAnsi="Times New Roman" w:cs="Times New Roman"/>
+          <w:color w:val="auto"/>
+          <w:sz w:val="24"/>
+          <w:szCs w:val="28"/>
+        </w:rPr>
+        <w:fldChar w:fldCharType="begin"/>
+      </w:r>
+      <w:r>
+        <w:rPr>
+          <w:rFonts w:ascii="Times New Roman" w:hAnsi="Times New Roman" w:cs="Times New Roman"/>
+          <w:color w:val="auto"/>
+          <w:sz w:val="24"/>
+          <w:szCs w:val="28"/>
+        </w:rPr>
+        <w:instrText xml:space="preserve"> ADDIN ZOTERO_ITEM CSL_CITATION {"citationID":"uoY7WBHv","properties":{"formattedCitation":"(Wolf et al., 2020)","plainCitation":"(Wolf et al., 2020)","noteIndex":0},"citationItems":[{"id":84,"uris":["http://zotero.org/users/local/70QdCwYM/items/HIFIWS5K"],"itemData":{"id":84,"type":"paper-conference","container-title":"Proceedings of the 2020 Conference on Empirical Methods in Natural Language Processing: System Demonstrations","DOI":"10.18653/v1/2020.emnlp-demos.6","event-place":"Online","event-title":"Proceedings of the 2020 Conference on Empirical Methods in Natural Language Processing: System Demonstrations","language":"en","page":"38-45","publisher":"Association for Computational Linguistics","publisher-place":"Online","source":"DOI.org (Crossref)","title":"Transformers: State-of-the-Art Natural Language Processing","title-short":"Transformers","URL":"https://www.aclweb.org/anthology/2020.emnlp-demos.6","author":[{"family":"Wolf","given":"Thomas"},{"family":"Debut","given":"Lysandre"},{"family":"Sanh","given":"Victor"},{"family":"Chaumond","given":"Julien"},{"family":"Delangue","given":"Clement"},{"family":"Moi","given":"Anthony"},{"family":"Cistac","given":"Pierric"},{"family":"Rault","given":"Tim"},{"family":"Louf","given":"Remi"},{"family":"Funtowicz","given":"Morgan"},{"family":"Davison","given":"Joe"},{"family":"Shleifer","given":"Sam"},{"family":"Platen","given":"Patrick","non-dropping-particle":"von"},{"family":"Ma","given":"Clara"},{"family":"Jernite","given":"Yacine"},{"family":"Plu","given":"Julien"},{"family":"Xu","given":"Canwen"},{"family":"Le Scao","given":"Teven"},{"family":"Gugger","given":"Sylvain"},{"family":"Drame","given":"Mariama"},{"family":"Lhoest","given":"Quentin"},{"family":"Rush","given":"Alexander"}],"accessed":{"date-parts":[["2022",10,10]]},"issued":{"date-parts":[["2020"]]}}}],"schema":"https://github.com/citation-style-language/schema/raw/master/csl-citation.json"} </w:instrText>
+      </w:r>
+      <w:r>
+        <w:rPr>
+          <w:rFonts w:ascii="Times New Roman" w:hAnsi="Times New Roman" w:cs="Times New Roman"/>
+          <w:color w:val="auto"/>
+          <w:sz w:val="24"/>
+          <w:szCs w:val="28"/>
+        </w:rPr>
+        <w:fldChar w:fldCharType="separate"/>
+      </w:r>
+      <w:r>
+        <w:rPr>
+          <w:rFonts w:ascii="Times New Roman" w:hAnsi="Times New Roman" w:cs="Times New Roman"/>
+          <w:color w:val="auto"/>
+          <w:sz w:val="24"/>
+        </w:rPr>
+        <w:t>(Wolf et al., 2020)</w:t>
+      </w:r>
+      <w:r>
+        <w:rPr>
+          <w:rFonts w:ascii="Times New Roman" w:hAnsi="Times New Roman" w:cs="Times New Roman"/>
+          <w:color w:val="auto"/>
+          <w:sz w:val="24"/>
+          <w:szCs w:val="28"/>
+        </w:rPr>
+        <w:fldChar w:fldCharType="end"/>
+      </w:r>
+    </w:p>
+    <w:p>
+      <w:pPr>
+        <w:spacing w:line="360" w:lineRule="auto"/>
+        <w:jc w:val="both"/>
+        <w:rPr>
+          <w:rFonts w:ascii="Times New Roman" w:hAnsi="Times New Roman" w:cs="Times New Roman"/>
+          <w:color w:val="auto"/>
+          <w:sz w:val="24"/>
+          <w:szCs w:val="24"/>
+        </w:rPr>
+      </w:pPr>
+      <w:r>
+        <w:rPr>
+          <w:rFonts w:ascii="Times New Roman" w:hAnsi="Times New Roman" w:cs="Times New Roman"/>
+          <w:color w:val="auto"/>
+          <w:sz w:val="24"/>
+          <w:szCs w:val="24"/>
+        </w:rPr>
+        <w:t xml:space="preserve">Since they are the top tier model architectures, the pre-trained models chosen for hyperparameter tweaking will include BART, T5, PEGASUS, </w:t>
+      </w:r>
+      <w:proofErr w:type="spellStart"/>
+      <w:r>
+        <w:rPr>
+          <w:rFonts w:ascii="Times New Roman" w:hAnsi="Times New Roman" w:cs="Times New Roman"/>
+          <w:color w:val="auto"/>
+          <w:sz w:val="24"/>
+          <w:szCs w:val="24"/>
+        </w:rPr>
+        <w:t>RoBERTa</w:t>
+      </w:r>
+      <w:proofErr w:type="spellEnd"/>
+      <w:r>
+        <w:rPr>
+          <w:rFonts w:ascii="Times New Roman" w:hAnsi="Times New Roman" w:cs="Times New Roman"/>
+          <w:color w:val="auto"/>
+          <w:sz w:val="24"/>
+          <w:szCs w:val="24"/>
+        </w:rPr>
+        <w:t>, and GPT-3.</w:t>
+      </w:r>
+    </w:p>
+    <w:p>
+      <w:pPr>
+        <w:spacing w:line="360" w:lineRule="auto"/>
+        <w:jc w:val="both"/>
+        <w:rPr>
+          <w:rFonts w:ascii="Times New Roman" w:hAnsi="Times New Roman" w:cs="Times New Roman"/>
+          <w:i/>
+          <w:color w:val="auto"/>
+          <w:sz w:val="24"/>
+          <w:szCs w:val="24"/>
+        </w:rPr>
+      </w:pPr>
+      <w:r>
+        <w:rPr>
+          <w:rFonts w:ascii="Times New Roman" w:hAnsi="Times New Roman" w:cs="Times New Roman"/>
+          <w:b/>
+          <w:i/>
+          <w:color w:val="auto"/>
+          <w:sz w:val="24"/>
+          <w:szCs w:val="24"/>
+        </w:rPr>
+        <w:t>Hyperparameter Optimization</w:t>
+      </w:r>
+    </w:p>
+    <w:p>
+      <w:pPr>
+        <w:spacing w:line="360" w:lineRule="auto"/>
+        <w:jc w:val="both"/>
+        <w:rPr>
+          <w:rFonts w:ascii="Times New Roman" w:hAnsi="Times New Roman" w:cs="Times New Roman"/>
+          <w:color w:val="auto"/>
+          <w:sz w:val="24"/>
+          <w:szCs w:val="24"/>
+        </w:rPr>
+      </w:pPr>
+      <w:r>
+        <w:rPr>
+          <w:rFonts w:ascii="Times New Roman" w:hAnsi="Times New Roman" w:cs="Times New Roman"/>
+          <w:color w:val="auto"/>
+          <w:sz w:val="24"/>
+          <w:szCs w:val="24"/>
+        </w:rPr>
+        <w:t xml:space="preserve">This set of parameters needs to be calculated </w:t>
+      </w:r>
+      <w:r>
+        <w:rPr>
+          <w:rFonts w:ascii="Times New Roman" w:hAnsi="Times New Roman" w:cs="Times New Roman"/>
+          <w:color w:val="auto"/>
+          <w:sz w:val="24"/>
+          <w:szCs w:val="24"/>
+        </w:rPr>
+        <w:t>for optimal performance</w:t>
+      </w:r>
+      <w:r>
+        <w:rPr>
+          <w:rFonts w:ascii="Times New Roman" w:hAnsi="Times New Roman" w:cs="Times New Roman"/>
+          <w:color w:val="auto"/>
+          <w:sz w:val="24"/>
+          <w:szCs w:val="24"/>
+        </w:rPr>
+        <w:t xml:space="preserve">, </w:t>
+      </w:r>
+      <w:r>
+        <w:rPr>
+          <w:rFonts w:ascii="Times New Roman" w:hAnsi="Times New Roman" w:cs="Times New Roman"/>
+          <w:color w:val="auto"/>
+          <w:sz w:val="24"/>
+          <w:szCs w:val="24"/>
+        </w:rPr>
+        <w:t>so</w:t>
+      </w:r>
+      <w:r>
+        <w:rPr>
+          <w:rFonts w:ascii="Times New Roman" w:hAnsi="Times New Roman" w:cs="Times New Roman"/>
+          <w:color w:val="auto"/>
+          <w:sz w:val="24"/>
+          <w:szCs w:val="24"/>
+        </w:rPr>
+        <w:t xml:space="preserve"> model training</w:t>
+      </w:r>
+      <w:r>
+        <w:rPr>
+          <w:rFonts w:ascii="Times New Roman" w:hAnsi="Times New Roman" w:cs="Times New Roman"/>
+          <w:color w:val="auto"/>
+          <w:sz w:val="24"/>
+          <w:szCs w:val="24"/>
+        </w:rPr>
+        <w:t xml:space="preserve"> </w:t>
+      </w:r>
+      <w:r>
+        <w:rPr>
+          <w:rFonts w:ascii="Times New Roman" w:hAnsi="Times New Roman" w:cs="Times New Roman"/>
+          <w:color w:val="auto"/>
+          <w:sz w:val="24"/>
+          <w:szCs w:val="24"/>
+        </w:rPr>
+        <w:t xml:space="preserve">parameters </w:t>
+      </w:r>
+      <w:r>
+        <w:rPr>
+          <w:rFonts w:ascii="Times New Roman" w:hAnsi="Times New Roman" w:cs="Times New Roman"/>
+          <w:color w:val="auto"/>
+          <w:sz w:val="24"/>
+          <w:szCs w:val="24"/>
+        </w:rPr>
+        <w:t>could</w:t>
+      </w:r>
+      <w:r>
+        <w:rPr>
+          <w:rFonts w:ascii="Times New Roman" w:hAnsi="Times New Roman" w:cs="Times New Roman"/>
+          <w:color w:val="auto"/>
+          <w:sz w:val="24"/>
+          <w:szCs w:val="24"/>
+        </w:rPr>
+        <w:t xml:space="preserve"> be</w:t>
+      </w:r>
+      <w:r>
+        <w:rPr>
+          <w:rFonts w:ascii="Times New Roman" w:hAnsi="Times New Roman" w:cs="Times New Roman"/>
+          <w:color w:val="auto"/>
+          <w:sz w:val="24"/>
+          <w:szCs w:val="24"/>
+        </w:rPr>
+        <w:t xml:space="preserve"> </w:t>
+      </w:r>
+      <w:r>
+        <w:rPr>
+          <w:rFonts w:ascii="Times New Roman" w:hAnsi="Times New Roman" w:cs="Times New Roman"/>
+          <w:color w:val="auto"/>
+          <w:sz w:val="24"/>
+          <w:szCs w:val="24"/>
+        </w:rPr>
+        <w:t xml:space="preserve">set </w:t>
+      </w:r>
+      <w:r>
+        <w:rPr>
+          <w:rFonts w:ascii="Times New Roman" w:hAnsi="Times New Roman" w:cs="Times New Roman"/>
+          <w:color w:val="auto"/>
+          <w:sz w:val="24"/>
+          <w:szCs w:val="24"/>
+        </w:rPr>
+        <w:t>to them</w:t>
+      </w:r>
+      <w:r>
+        <w:rPr>
+          <w:rFonts w:ascii="Times New Roman" w:hAnsi="Times New Roman" w:cs="Times New Roman"/>
+          <w:color w:val="auto"/>
+          <w:sz w:val="24"/>
+          <w:szCs w:val="24"/>
+        </w:rPr>
+        <w:t xml:space="preserve">. </w:t>
+      </w:r>
+      <w:r>
+        <w:rPr>
+          <w:rFonts w:ascii="Times New Roman" w:hAnsi="Times New Roman" w:cs="Times New Roman"/>
+          <w:color w:val="auto"/>
+          <w:sz w:val="24"/>
+          <w:szCs w:val="24"/>
+        </w:rPr>
+        <w:t xml:space="preserve">Minimizing the loss and cost has the potential to stabilize </w:t>
+      </w:r>
+      <w:r>
+        <w:rPr>
+          <w:rFonts w:ascii="Times New Roman" w:hAnsi="Times New Roman" w:cs="Times New Roman"/>
+          <w:color w:val="auto"/>
+          <w:sz w:val="24"/>
+          <w:szCs w:val="24"/>
+        </w:rPr>
+        <w:lastRenderedPageBreak/>
+        <w:t>the bias and variance in the model. Additionally, the chosen dataset will have an impact on the estimated set of hyperparameters.</w:t>
+      </w:r>
+    </w:p>
+    <w:p>
+      <w:pPr>
+        <w:spacing w:line="360" w:lineRule="auto"/>
+        <w:jc w:val="both"/>
+        <w:rPr>
+          <w:rFonts w:ascii="Times New Roman" w:hAnsi="Times New Roman" w:cs="Times New Roman"/>
+          <w:b/>
+          <w:color w:val="000000" w:themeColor="text1"/>
+          <w:sz w:val="24"/>
+          <w:szCs w:val="28"/>
+        </w:rPr>
+      </w:pPr>
+      <w:r>
+        <w:rPr>
+          <w:rFonts w:ascii="Times New Roman" w:hAnsi="Times New Roman" w:cs="Times New Roman"/>
+          <w:b/>
+          <w:color w:val="000000" w:themeColor="text1"/>
+          <w:sz w:val="24"/>
+          <w:szCs w:val="28"/>
+        </w:rPr>
+        <w:t>13.4.</w:t>
+      </w:r>
+      <w:r>
+        <w:rPr>
+          <w:rFonts w:ascii="Times New Roman" w:hAnsi="Times New Roman" w:cs="Times New Roman"/>
+          <w:b/>
+          <w:color w:val="000000" w:themeColor="text1"/>
+          <w:sz w:val="24"/>
+          <w:szCs w:val="28"/>
+        </w:rPr>
+        <w:t>5</w:t>
+      </w:r>
+      <w:r>
+        <w:rPr>
+          <w:rFonts w:ascii="Times New Roman" w:hAnsi="Times New Roman" w:cs="Times New Roman"/>
+          <w:b/>
+          <w:color w:val="000000" w:themeColor="text1"/>
+          <w:sz w:val="24"/>
+          <w:szCs w:val="28"/>
+        </w:rPr>
+        <w:t>.</w:t>
+      </w:r>
+      <w:r>
+        <w:rPr>
+          <w:rFonts w:ascii="Times New Roman" w:hAnsi="Times New Roman" w:cs="Times New Roman"/>
+          <w:b/>
+          <w:color w:val="000000" w:themeColor="text1"/>
+          <w:sz w:val="24"/>
+          <w:szCs w:val="28"/>
+        </w:rPr>
+        <w:t xml:space="preserve"> Model Evaluation</w:t>
+      </w:r>
+      <w:r>
+        <w:rPr>
+          <w:rFonts w:ascii="Times New Roman" w:hAnsi="Times New Roman" w:cs="Times New Roman"/>
+          <w:b/>
+          <w:color w:val="000000" w:themeColor="text1"/>
+          <w:sz w:val="24"/>
+          <w:szCs w:val="28"/>
+        </w:rPr>
+        <w:t xml:space="preserve"> and Deployment</w:t>
+      </w:r>
+    </w:p>
+    <w:p>
+      <w:pPr>
+        <w:spacing w:line="360" w:lineRule="auto"/>
+        <w:jc w:val="both"/>
+        <w:rPr>
+          <w:rFonts w:ascii="Times New Roman" w:hAnsi="Times New Roman" w:cs="Times New Roman"/>
+          <w:color w:val="000000" w:themeColor="text1"/>
+          <w:sz w:val="24"/>
+          <w:szCs w:val="28"/>
+        </w:rPr>
+      </w:pPr>
+      <w:r>
+        <w:rPr>
+          <w:rFonts w:ascii="Times New Roman" w:hAnsi="Times New Roman" w:cs="Times New Roman"/>
+          <w:color w:val="000000" w:themeColor="text1"/>
+          <w:sz w:val="24"/>
+          <w:szCs w:val="28"/>
+        </w:rPr>
+        <w:t>There are several forms of evaluation metrics for text summarization models, including BLEU and ROUGE. Since ROUGE is more credible than BLEU, it will be utilized for model evaluation and choosing the optimal model architecture to apply.</w:t>
+      </w:r>
+      <w:r>
+        <w:rPr>
+          <w:rFonts w:ascii="Times New Roman" w:hAnsi="Times New Roman" w:cs="Times New Roman"/>
+          <w:color w:val="000000" w:themeColor="text1"/>
+          <w:sz w:val="24"/>
+          <w:szCs w:val="28"/>
+        </w:rPr>
+        <w:fldChar w:fldCharType="begin"/>
+      </w:r>
+      <w:r>
+        <w:rPr>
+          <w:rFonts w:ascii="Times New Roman" w:hAnsi="Times New Roman" w:cs="Times New Roman"/>
+          <w:color w:val="000000" w:themeColor="text1"/>
+          <w:sz w:val="24"/>
+          <w:szCs w:val="28"/>
+        </w:rPr>
+        <w:instrText xml:space="preserve"> ADDIN ZOTERO_ITEM CSL_CITATION {"citationID":"oY8x63Qi","properties":{"formattedCitation":"(Steinberger and Jezek, 2009)","plainCitation":"(Steinberger and Jezek, 2009)","noteIndex":0},"citationItems":[{"id":78,"uris":["http://zotero.org/users/local/70QdCwYM/items/ULVLJIHC"],"itemData":{"id":78,"type":"article-journal","container-title":"Comput. Informatics","issue":"2","page":"251–275","title":"Evaluation Measures for Text Summarization","volume":"28","author":[{"family":"Steinberger","given":"Josef"},{"family":"Jezek","given":"Karel"}],"issued":{"date-parts":[["2009"]]}}}],"schema":"https://github.com/citation-style-language/schema/raw/master/csl-citation.json"} </w:instrText>
+      </w:r>
+      <w:r>
+        <w:rPr>
+          <w:rFonts w:ascii="Times New Roman" w:hAnsi="Times New Roman" w:cs="Times New Roman"/>
+          <w:color w:val="000000" w:themeColor="text1"/>
+          <w:sz w:val="24"/>
+          <w:szCs w:val="28"/>
+        </w:rPr>
+        <w:fldChar w:fldCharType="separate"/>
+      </w:r>
+      <w:r>
+        <w:rPr>
+          <w:rFonts w:ascii="Times New Roman" w:hAnsi="Times New Roman" w:cs="Times New Roman"/>
+          <w:sz w:val="24"/>
+        </w:rPr>
+        <w:t>(Steinberger and Jezek, 2009)</w:t>
+      </w:r>
+      <w:r>
+        <w:rPr>
+          <w:rFonts w:ascii="Times New Roman" w:hAnsi="Times New Roman" w:cs="Times New Roman"/>
+          <w:color w:val="000000" w:themeColor="text1"/>
+          <w:sz w:val="24"/>
+          <w:szCs w:val="28"/>
+        </w:rPr>
+        <w:fldChar w:fldCharType="end"/>
+      </w:r>
+    </w:p>
+    <w:p>
+      <w:pPr>
+        <w:spacing w:line="360" w:lineRule="auto"/>
+        <w:jc w:val="both"/>
+        <w:rPr>
+          <w:rFonts w:ascii="Times New Roman" w:hAnsi="Times New Roman" w:cs="Times New Roman"/>
+          <w:color w:val="000000" w:themeColor="text1"/>
+          <w:sz w:val="24"/>
+          <w:szCs w:val="28"/>
+        </w:rPr>
+      </w:pPr>
+      <w:r>
+        <w:rPr>
+          <w:rFonts w:ascii="Times New Roman" w:hAnsi="Times New Roman" w:cs="Times New Roman"/>
+          <w:color w:val="000000" w:themeColor="text1"/>
+          <w:sz w:val="24"/>
+          <w:szCs w:val="28"/>
+        </w:rPr>
+        <w:t>The model</w:t>
+      </w:r>
+      <w:r>
+        <w:rPr>
+          <w:rFonts w:ascii="Times New Roman" w:hAnsi="Times New Roman" w:cs="Times New Roman"/>
+          <w:color w:val="000000" w:themeColor="text1"/>
+          <w:sz w:val="24"/>
+          <w:szCs w:val="28"/>
+        </w:rPr>
+        <w:t xml:space="preserve"> deployment will be done </w:t>
+      </w:r>
+      <w:r>
+        <w:rPr>
+          <w:rFonts w:ascii="Times New Roman" w:hAnsi="Times New Roman" w:cs="Times New Roman"/>
+          <w:color w:val="000000" w:themeColor="text1"/>
+          <w:sz w:val="24"/>
+          <w:szCs w:val="28"/>
+        </w:rPr>
+        <w:t>together</w:t>
+      </w:r>
+      <w:r>
+        <w:rPr>
+          <w:rFonts w:ascii="Times New Roman" w:hAnsi="Times New Roman" w:cs="Times New Roman"/>
+          <w:color w:val="000000" w:themeColor="text1"/>
+          <w:sz w:val="24"/>
+          <w:szCs w:val="28"/>
+        </w:rPr>
+        <w:t xml:space="preserve"> with the backend server </w:t>
+      </w:r>
+      <w:r>
+        <w:rPr>
+          <w:rFonts w:ascii="Times New Roman" w:hAnsi="Times New Roman" w:cs="Times New Roman"/>
+          <w:color w:val="000000" w:themeColor="text1"/>
+          <w:sz w:val="24"/>
+          <w:szCs w:val="28"/>
+        </w:rPr>
+        <w:t>and hosted in cloud platforms.</w:t>
+      </w:r>
+    </w:p>
+    <w:p>
+      <w:pPr>
+        <w:spacing w:line="360" w:lineRule="auto"/>
+        <w:jc w:val="both"/>
+        <w:rPr>
+          <w:rFonts w:ascii="Times New Roman" w:hAnsi="Times New Roman" w:cs="Times New Roman"/>
           <w:b/>
           <w:color w:val="000000" w:themeColor="text1"/>
           <w:sz w:val="28"/>
@@ -13054,6 +14486,32 @@
           <w:rFonts w:ascii="Times New Roman" w:hAnsi="Times New Roman" w:cs="Times New Roman"/>
           <w:b/>
           <w:color w:val="000000" w:themeColor="text1"/>
+          <w:sz w:val="28"/>
+          <w:szCs w:val="28"/>
+        </w:rPr>
+      </w:pPr>
+    </w:p>
+    <w:p>
+      <w:pPr>
+        <w:spacing w:line="360" w:lineRule="auto"/>
+        <w:jc w:val="both"/>
+        <w:rPr>
+          <w:rFonts w:ascii="Times New Roman" w:hAnsi="Times New Roman" w:cs="Times New Roman"/>
+          <w:b/>
+          <w:color w:val="000000" w:themeColor="text1"/>
+          <w:sz w:val="28"/>
+          <w:szCs w:val="28"/>
+        </w:rPr>
+      </w:pPr>
+    </w:p>
+    <w:p>
+      <w:pPr>
+        <w:spacing w:line="360" w:lineRule="auto"/>
+        <w:jc w:val="both"/>
+        <w:rPr>
+          <w:rFonts w:ascii="Times New Roman" w:hAnsi="Times New Roman" w:cs="Times New Roman"/>
+          <w:b/>
+          <w:color w:val="000000" w:themeColor="text1"/>
           <w:sz w:val="32"/>
           <w:szCs w:val="28"/>
         </w:rPr>
@@ -13319,8 +14777,32 @@
           <w:iCs/>
           <w:sz w:val="24"/>
         </w:rPr>
-        <w:t xml:space="preserve">2021 9th International Conference on Reliability, </w:t>
-      </w:r>
+        <w:t>2021 9th International Conference on Reliability, Infocom Technologies and Optimization (Trends and Future Directions) (ICRITO)</w:t>
+      </w:r>
+      <w:r>
+        <w:rPr>
+          <w:rFonts w:ascii="Times New Roman" w:hAnsi="Times New Roman" w:cs="Times New Roman"/>
+          <w:sz w:val="24"/>
+        </w:rPr>
+        <w:t>. 3 September 2021. Noida, India: IEEE, 1–6. Available from https://doi.org/10.1109/ICRITO51393.2021.9596500 [Accessed 10 October 2022].</w:t>
+      </w:r>
+    </w:p>
+    <w:p>
+      <w:pPr>
+        <w:pStyle w:val="Bibliography"/>
+        <w:rPr>
+          <w:rFonts w:ascii="Times New Roman" w:hAnsi="Times New Roman" w:cs="Times New Roman"/>
+          <w:sz w:val="24"/>
+        </w:rPr>
+      </w:pPr>
+      <w:r>
+        <w:rPr>
+          <w:rFonts w:ascii="Times New Roman" w:hAnsi="Times New Roman" w:cs="Times New Roman"/>
+          <w:sz w:val="24"/>
+        </w:rPr>
+        <w:t xml:space="preserve">Gupta, A. et al. (2021). Automated News Summarization Using Transformers. </w:t>
+      </w:r>
+      <w:proofErr w:type="spellStart"/>
       <w:r>
         <w:rPr>
           <w:rFonts w:ascii="Times New Roman" w:hAnsi="Times New Roman" w:cs="Times New Roman"/>
@@ -13328,64 +14810,31 @@
           <w:iCs/>
           <w:sz w:val="24"/>
         </w:rPr>
+        <w:t>ArXiv</w:t>
+      </w:r>
+      <w:proofErr w:type="spellEnd"/>
+      <w:r>
+        <w:rPr>
+          <w:rFonts w:ascii="Times New Roman" w:hAnsi="Times New Roman" w:cs="Times New Roman"/>
+          <w:sz w:val="24"/>
+        </w:rPr>
+        <w:t>, abs/2108.01064.</w:t>
+      </w:r>
+    </w:p>
+    <w:p>
+      <w:pPr>
+        <w:pStyle w:val="Bibliography"/>
+        <w:rPr>
+          <w:rFonts w:ascii="Times New Roman" w:hAnsi="Times New Roman" w:cs="Times New Roman"/>
+          <w:sz w:val="24"/>
+        </w:rPr>
+      </w:pPr>
+      <w:r>
+        <w:rPr>
+          <w:rFonts w:ascii="Times New Roman" w:hAnsi="Times New Roman" w:cs="Times New Roman"/>
+          <w:sz w:val="24"/>
+        </w:rPr>
         <w:lastRenderedPageBreak/>
-        <w:t>Infocom Technologies and Optimization (Trends and Future Directions) (ICRITO)</w:t>
-      </w:r>
-      <w:r>
-        <w:rPr>
-          <w:rFonts w:ascii="Times New Roman" w:hAnsi="Times New Roman" w:cs="Times New Roman"/>
-          <w:sz w:val="24"/>
-        </w:rPr>
-        <w:t>. 3 September 2021. Noida, India: IEEE, 1–6. Available from https://doi.org/10.1109/ICRITO51393.2021.9596500 [Accessed 10 October 2022].</w:t>
-      </w:r>
-    </w:p>
-    <w:p>
-      <w:pPr>
-        <w:pStyle w:val="Bibliography"/>
-        <w:rPr>
-          <w:rFonts w:ascii="Times New Roman" w:hAnsi="Times New Roman" w:cs="Times New Roman"/>
-          <w:sz w:val="24"/>
-        </w:rPr>
-      </w:pPr>
-      <w:r>
-        <w:rPr>
-          <w:rFonts w:ascii="Times New Roman" w:hAnsi="Times New Roman" w:cs="Times New Roman"/>
-          <w:sz w:val="24"/>
-        </w:rPr>
-        <w:t xml:space="preserve">Gupta, A. et al. (2021). Automated News Summarization Using Transformers. </w:t>
-      </w:r>
-      <w:proofErr w:type="spellStart"/>
-      <w:r>
-        <w:rPr>
-          <w:rFonts w:ascii="Times New Roman" w:hAnsi="Times New Roman" w:cs="Times New Roman"/>
-          <w:i/>
-          <w:iCs/>
-          <w:sz w:val="24"/>
-        </w:rPr>
-        <w:t>ArXiv</w:t>
-      </w:r>
-      <w:proofErr w:type="spellEnd"/>
-      <w:r>
-        <w:rPr>
-          <w:rFonts w:ascii="Times New Roman" w:hAnsi="Times New Roman" w:cs="Times New Roman"/>
-          <w:sz w:val="24"/>
-        </w:rPr>
-        <w:t>, abs/2108.01064.</w:t>
-      </w:r>
-    </w:p>
-    <w:p>
-      <w:pPr>
-        <w:pStyle w:val="Bibliography"/>
-        <w:rPr>
-          <w:rFonts w:ascii="Times New Roman" w:hAnsi="Times New Roman" w:cs="Times New Roman"/>
-          <w:sz w:val="24"/>
-        </w:rPr>
-      </w:pPr>
-      <w:r>
-        <w:rPr>
-          <w:rFonts w:ascii="Times New Roman" w:hAnsi="Times New Roman" w:cs="Times New Roman"/>
-          <w:sz w:val="24"/>
-        </w:rPr>
         <w:t xml:space="preserve">Khan, A. et al. (2020). Movie Review Summarization Using Supervised Learning and Graph-Based Ranking Algorithm. </w:t>
       </w:r>
       <w:r>
@@ -13550,20 +14999,288 @@
         <w:spacing w:line="360" w:lineRule="auto"/>
         <w:jc w:val="both"/>
         <w:rPr>
-          <w:rFonts w:ascii="Calibri" w:hAnsi="Calibri"/>
-          <w:color w:val="000000" w:themeColor="text1"/>
+          <w:rFonts w:ascii="Times New Roman" w:hAnsi="Times New Roman" w:cs="Times New Roman"/>
+          <w:color w:val="000000" w:themeColor="text1"/>
+          <w:sz w:val="24"/>
+          <w:szCs w:val="24"/>
+        </w:rPr>
+      </w:pPr>
+      <w:r>
+        <w:rPr>
+          <w:rFonts w:ascii="Times New Roman" w:hAnsi="Times New Roman" w:cs="Times New Roman"/>
+          <w:color w:val="000000" w:themeColor="text1"/>
+          <w:sz w:val="24"/>
+          <w:szCs w:val="24"/>
+        </w:rPr>
+        <w:fldChar w:fldCharType="end"/>
+      </w:r>
+      <w:r>
+        <w:rPr>
+          <w:rFonts w:ascii="Times New Roman" w:hAnsi="Times New Roman" w:cs="Times New Roman"/>
+          <w:color w:val="000000" w:themeColor="text1"/>
+          <w:sz w:val="24"/>
+          <w:szCs w:val="24"/>
+        </w:rPr>
+        <w:t>// external</w:t>
+      </w:r>
+    </w:p>
+    <w:p>
+      <w:pPr>
+        <w:pStyle w:val="Bibliography"/>
+        <w:spacing w:line="360" w:lineRule="auto"/>
+        <w:jc w:val="both"/>
+        <w:rPr>
+          <w:rFonts w:ascii="Times New Roman" w:hAnsi="Times New Roman" w:cs="Times New Roman"/>
+          <w:color w:val="000000" w:themeColor="text1"/>
+          <w:sz w:val="24"/>
+          <w:szCs w:val="24"/>
+        </w:rPr>
+      </w:pPr>
+      <w:proofErr w:type="spellStart"/>
+      <w:r>
+        <w:rPr>
+          <w:rFonts w:ascii="Times New Roman" w:eastAsia="Times New Roman" w:hAnsi="Times New Roman" w:cs="Times New Roman"/>
+          <w:color w:val="000000"/>
+          <w:sz w:val="24"/>
+          <w:szCs w:val="24"/>
+          <w:lang w:eastAsia="en-US"/>
+        </w:rPr>
+        <w:t>patel</w:t>
+      </w:r>
+      <w:proofErr w:type="spellEnd"/>
+      <w:r>
+        <w:rPr>
+          <w:rFonts w:ascii="Times New Roman" w:eastAsia="Times New Roman" w:hAnsi="Times New Roman" w:cs="Times New Roman"/>
+          <w:color w:val="000000"/>
+          <w:sz w:val="24"/>
+          <w:szCs w:val="24"/>
+          <w:lang w:eastAsia="en-US"/>
+        </w:rPr>
+        <w:t>, S. (2022). </w:t>
+      </w:r>
+      <w:r>
+        <w:rPr>
+          <w:rFonts w:ascii="Times New Roman" w:eastAsia="Times New Roman" w:hAnsi="Times New Roman" w:cs="Times New Roman"/>
+          <w:iCs/>
+          <w:color w:val="000000"/>
+          <w:sz w:val="24"/>
+          <w:szCs w:val="24"/>
+          <w:lang w:eastAsia="en-US"/>
+        </w:rPr>
+        <w:t>Life Cycle for Machine Learning Problem — Beginner Writes</w:t>
+      </w:r>
+      <w:r>
+        <w:rPr>
+          <w:rFonts w:ascii="Times New Roman" w:eastAsia="Times New Roman" w:hAnsi="Times New Roman" w:cs="Times New Roman"/>
+          <w:color w:val="000000"/>
+          <w:sz w:val="24"/>
+          <w:szCs w:val="24"/>
+          <w:lang w:eastAsia="en-US"/>
+        </w:rPr>
+        <w:t>. [online] Medium. Available at: https://pub.towardsai.net/life-cycle-for-machine-learning-problem-1940014eda1 [Accessed 17 Oct. 2022].</w:t>
+      </w:r>
+    </w:p>
+    <w:p>
+      <w:pPr>
+        <w:pStyle w:val="NormalWeb"/>
+        <w:spacing w:before="0" w:beforeAutospacing="0" w:after="0" w:afterAutospacing="0" w:line="360" w:lineRule="atLeast"/>
+        <w:jc w:val="both"/>
+        <w:rPr>
+          <w:color w:val="000000"/>
+        </w:rPr>
+      </w:pPr>
+      <w:r>
+        <w:rPr>
+          <w:color w:val="000000"/>
+        </w:rPr>
+        <w:t>‌</w:t>
+      </w:r>
+      <w:r>
+        <w:rPr>
+          <w:color w:val="000000"/>
+        </w:rPr>
+        <w:t>Wagh, S. (2022). </w:t>
+      </w:r>
+      <w:r>
+        <w:rPr>
+          <w:iCs/>
+          <w:color w:val="000000"/>
+        </w:rPr>
+        <w:t>Research Guides: Public Health Research Guide: Primary &amp; Secondary Data Definitions</w:t>
+      </w:r>
+      <w:r>
+        <w:rPr>
+          <w:color w:val="000000"/>
+        </w:rPr>
+        <w:t>. [online] researchguides.ben.edu. Available at: https://researchguides.ben.edu/c.php?g=282050&amp;p=4036581.</w:t>
+      </w:r>
+    </w:p>
+    <w:p>
+      <w:pPr>
+        <w:spacing w:before="100" w:beforeAutospacing="1" w:after="100" w:afterAutospacing="1" w:line="240" w:lineRule="auto"/>
+        <w:rPr>
+          <w:rFonts w:ascii="Calibri" w:eastAsia="Times New Roman" w:hAnsi="Calibri" w:cs="Calibri"/>
+          <w:color w:val="000000"/>
           <w:sz w:val="27"/>
           <w:szCs w:val="27"/>
-        </w:rPr>
-      </w:pPr>
-      <w:r>
-        <w:rPr>
-          <w:rFonts w:ascii="Times New Roman" w:hAnsi="Times New Roman" w:cs="Times New Roman"/>
-          <w:color w:val="000000" w:themeColor="text1"/>
-          <w:sz w:val="24"/>
-          <w:szCs w:val="24"/>
-        </w:rPr>
-        <w:fldChar w:fldCharType="end"/>
+          <w:lang w:eastAsia="en-US"/>
+        </w:rPr>
+      </w:pPr>
+      <w:r>
+        <w:rPr>
+          <w:rFonts w:ascii="Calibri" w:eastAsia="Times New Roman" w:hAnsi="Calibri" w:cs="Calibri"/>
+          <w:color w:val="000000"/>
+          <w:sz w:val="27"/>
+          <w:szCs w:val="27"/>
+          <w:lang w:eastAsia="en-US"/>
+        </w:rPr>
+        <w:t>‌</w:t>
+      </w:r>
+    </w:p>
+    <w:p>
+      <w:pPr>
+        <w:spacing w:before="0" w:after="0" w:line="360" w:lineRule="atLeast"/>
+        <w:rPr>
+          <w:rFonts w:ascii="Calibri" w:eastAsia="Times New Roman" w:hAnsi="Calibri" w:cs="Calibri"/>
+          <w:color w:val="000000"/>
+          <w:sz w:val="27"/>
+          <w:szCs w:val="27"/>
+          <w:lang w:eastAsia="en-US"/>
+        </w:rPr>
+      </w:pPr>
+      <w:r>
+        <w:rPr>
+          <w:rFonts w:ascii="Calibri" w:eastAsia="Times New Roman" w:hAnsi="Calibri" w:cs="Calibri"/>
+          <w:color w:val="000000"/>
+          <w:sz w:val="27"/>
+          <w:szCs w:val="27"/>
+          <w:lang w:eastAsia="en-US"/>
+        </w:rPr>
+        <w:t>Analytics Vidhya. (2021). </w:t>
+      </w:r>
+      <w:r>
+        <w:rPr>
+          <w:rFonts w:ascii="Calibri" w:eastAsia="Times New Roman" w:hAnsi="Calibri" w:cs="Calibri"/>
+          <w:i/>
+          <w:iCs/>
+          <w:color w:val="000000"/>
+          <w:sz w:val="27"/>
+          <w:szCs w:val="27"/>
+          <w:lang w:eastAsia="en-US"/>
+        </w:rPr>
+        <w:t xml:space="preserve">What is Data Visualization | Data Visualization </w:t>
+      </w:r>
+      <w:proofErr w:type="gramStart"/>
+      <w:r>
+        <w:rPr>
+          <w:rFonts w:ascii="Calibri" w:eastAsia="Times New Roman" w:hAnsi="Calibri" w:cs="Calibri"/>
+          <w:i/>
+          <w:iCs/>
+          <w:color w:val="000000"/>
+          <w:sz w:val="27"/>
+          <w:szCs w:val="27"/>
+          <w:lang w:eastAsia="en-US"/>
+        </w:rPr>
+        <w:t>Techniques</w:t>
+      </w:r>
+      <w:r>
+        <w:rPr>
+          <w:rFonts w:ascii="Calibri" w:eastAsia="Times New Roman" w:hAnsi="Calibri" w:cs="Calibri"/>
+          <w:color w:val="000000"/>
+          <w:sz w:val="27"/>
+          <w:szCs w:val="27"/>
+          <w:lang w:eastAsia="en-US"/>
+        </w:rPr>
+        <w:t>.</w:t>
+      </w:r>
+      <w:proofErr w:type="gramEnd"/>
+      <w:r>
+        <w:rPr>
+          <w:rFonts w:ascii="Calibri" w:eastAsia="Times New Roman" w:hAnsi="Calibri" w:cs="Calibri"/>
+          <w:color w:val="000000"/>
+          <w:sz w:val="27"/>
+          <w:szCs w:val="27"/>
+          <w:lang w:eastAsia="en-US"/>
+        </w:rPr>
+        <w:t xml:space="preserve"> [online] Available at: https://www.analyticsvidhya.com/blog/2021/06/must-known-data-visualization-techniques-for-data-science/.</w:t>
+      </w:r>
+    </w:p>
+    <w:p>
+      <w:pPr>
+        <w:spacing w:before="100" w:beforeAutospacing="1" w:after="100" w:afterAutospacing="1" w:line="240" w:lineRule="auto"/>
+        <w:rPr>
+          <w:rFonts w:ascii="Calibri" w:eastAsia="Times New Roman" w:hAnsi="Calibri" w:cs="Calibri"/>
+          <w:color w:val="000000"/>
+          <w:sz w:val="27"/>
+          <w:szCs w:val="27"/>
+          <w:lang w:eastAsia="en-US"/>
+        </w:rPr>
+      </w:pPr>
+      <w:r>
+        <w:rPr>
+          <w:rFonts w:ascii="Calibri" w:eastAsia="Times New Roman" w:hAnsi="Calibri" w:cs="Calibri"/>
+          <w:color w:val="000000"/>
+          <w:sz w:val="27"/>
+          <w:szCs w:val="27"/>
+          <w:lang w:eastAsia="en-US"/>
+        </w:rPr>
+        <w:t>‌</w:t>
+      </w:r>
+    </w:p>
+    <w:p>
+      <w:pPr>
+        <w:spacing w:before="100" w:beforeAutospacing="1" w:after="100" w:afterAutospacing="1" w:line="240" w:lineRule="auto"/>
+        <w:rPr>
+          <w:rFonts w:ascii="Calibri" w:eastAsia="Times New Roman" w:hAnsi="Calibri" w:cs="Calibri"/>
+          <w:color w:val="000000"/>
+          <w:sz w:val="27"/>
+          <w:szCs w:val="27"/>
+          <w:lang w:eastAsia="en-US"/>
+        </w:rPr>
+      </w:pPr>
+    </w:p>
+    <w:p>
+      <w:pPr>
+        <w:spacing w:before="100" w:beforeAutospacing="1" w:after="100" w:afterAutospacing="1" w:line="240" w:lineRule="auto"/>
+        <w:rPr>
+          <w:rFonts w:ascii="Calibri" w:eastAsia="Times New Roman" w:hAnsi="Calibri" w:cs="Calibri"/>
+          <w:color w:val="000000"/>
+          <w:sz w:val="27"/>
+          <w:szCs w:val="27"/>
+          <w:lang w:eastAsia="en-US"/>
+        </w:rPr>
+      </w:pPr>
+      <w:r>
+        <w:rPr>
+          <w:rFonts w:ascii="Calibri" w:eastAsia="Times New Roman" w:hAnsi="Calibri" w:cs="Calibri"/>
+          <w:color w:val="000000"/>
+          <w:sz w:val="27"/>
+          <w:szCs w:val="27"/>
+          <w:lang w:eastAsia="en-US"/>
+        </w:rPr>
+        <w:t>‌</w:t>
+      </w:r>
+    </w:p>
+    <w:p>
+      <w:pPr>
+        <w:spacing w:before="100" w:beforeAutospacing="1" w:after="100" w:afterAutospacing="1" w:line="240" w:lineRule="auto"/>
+        <w:rPr>
+          <w:rFonts w:ascii="Calibri" w:eastAsia="Times New Roman" w:hAnsi="Calibri" w:cs="Calibri"/>
+          <w:color w:val="000000"/>
+          <w:sz w:val="27"/>
+          <w:szCs w:val="27"/>
+          <w:lang w:eastAsia="en-US"/>
+        </w:rPr>
+      </w:pPr>
+      <w:r>
+        <w:rPr>
+          <w:rFonts w:ascii="Calibri" w:eastAsia="Times New Roman" w:hAnsi="Calibri" w:cs="Calibri"/>
+          <w:color w:val="000000"/>
+          <w:sz w:val="27"/>
+          <w:szCs w:val="27"/>
+          <w:lang w:eastAsia="en-US"/>
+        </w:rPr>
+        <w:t>‌</w:t>
       </w:r>
     </w:p>
     <w:p>
@@ -13630,8 +15347,8 @@
       </w:pPr>
     </w:p>
     <w:sectPr>
-      <w:headerReference w:type="default" r:id="rId11"/>
-      <w:footerReference w:type="default" r:id="rId12"/>
+      <w:headerReference w:type="default" r:id="rId12"/>
+      <w:footerReference w:type="default" r:id="rId13"/>
       <w:pgSz w:w="12240" w:h="15840"/>
       <w:pgMar w:top="1440" w:right="1800" w:bottom="1440" w:left="1800" w:header="720" w:footer="720" w:gutter="0"/>
       <w:pgBorders w:display="firstPage" w:offsetFrom="page">
@@ -17269,6 +18986,17 @@
       <w:lang w:eastAsia="en-US"/>
     </w:rPr>
   </w:style>
+  <w:style w:type="character" w:styleId="Strong">
+    <w:name w:val="Strong"/>
+    <w:basedOn w:val="DefaultParagraphFont"/>
+    <w:uiPriority w:val="22"/>
+    <w:qFormat/>
+    <w:rsid w:val="00F777DD"/>
+    <w:rPr>
+      <w:b/>
+      <w:bCs/>
+    </w:rPr>
+  </w:style>
 </w:styles>
 </file>
 
@@ -17562,7 +19290,7 @@
 </file>
 
 <file path=customXml/itemProps1.xml><?xml version="1.0" encoding="utf-8"?>
-<ds:datastoreItem xmlns:ds="http://schemas.openxmlformats.org/officeDocument/2006/customXml" ds:itemID="{9567BB91-E9CC-4B8C-94B0-8132395F2272}">
+<ds:datastoreItem xmlns:ds="http://schemas.openxmlformats.org/officeDocument/2006/customXml" ds:itemID="{56222E45-184E-4F1B-B9D7-F9DC5EC4A023}">
   <ds:schemaRefs>
     <ds:schemaRef ds:uri="http://schemas.openxmlformats.org/officeDocument/2006/bibliography"/>
   </ds:schemaRefs>

</xml_diff>